<commit_message>
Resume Version 3, skills resume from Feb 2020
</commit_message>
<xml_diff>
--- a/Cragun Scott's Resume.docx
+++ b/Cragun Scott's Resume.docx
@@ -159,7 +159,15 @@
           <w:b w:val="1"/>
           <w:rtl w:val="0"/>
         </w:rPr>
-        <w:t xml:space="preserve">B.S., Mechanical Engineering</w:t>
+        <w:t xml:space="preserve">B.S., </w:t>
+      </w:r>
+      <w:r>
+        <w:rPr>
+          <w:rFonts w:ascii="Arial" w:cs="Arial" w:eastAsia="Arial" w:hAnsi="Arial"/>
+          <w:b w:val="1"/>
+          <w:rtl w:val="0"/>
+        </w:rPr>
+        <w:t xml:space="preserve">Mechanical Engineering</w:t>
         <w:tab/>
         <w:tab/>
         <w:tab/>
@@ -297,32 +305,41 @@
       <w:pPr>
         <w:rPr>
           <w:rFonts w:ascii="Arial" w:cs="Arial" w:eastAsia="Arial" w:hAnsi="Arial"/>
-          <w:b w:val="1"/>
-        </w:rPr>
-      </w:pPr>
-      <w:r>
-        <w:rPr>
-          <w:rtl w:val="0"/>
-        </w:rPr>
-      </w:r>
-    </w:p>
-    <w:p>
-      <w:pPr>
-        <w:rPr>
-          <w:rFonts w:ascii="Arial" w:cs="Arial" w:eastAsia="Arial" w:hAnsi="Arial"/>
-          <w:b w:val="1"/>
-          <w:color w:val="000000"/>
-          <w:sz w:val="24"/>
-          <w:szCs w:val="24"/>
-        </w:rPr>
-      </w:pPr>
-      <w:r>
-        <w:rPr>
-          <w:rFonts w:ascii="Arial" w:cs="Arial" w:eastAsia="Arial" w:hAnsi="Arial"/>
-          <w:b w:val="1"/>
-          <w:color w:val="000000"/>
-          <w:sz w:val="24"/>
-          <w:szCs w:val="24"/>
+        </w:rPr>
+      </w:pPr>
+      <w:r>
+        <w:rPr>
+          <w:rtl w:val="0"/>
+        </w:rPr>
+      </w:r>
+    </w:p>
+    <w:p>
+      <w:pPr>
+        <w:rPr>
+          <w:rFonts w:ascii="Arial" w:cs="Arial" w:eastAsia="Arial" w:hAnsi="Arial"/>
+          <w:b w:val="1"/>
+          <w:color w:val="000000"/>
+          <w:sz w:val="22"/>
+          <w:szCs w:val="22"/>
+        </w:rPr>
+      </w:pPr>
+      <w:r>
+        <w:rPr>
+          <w:rFonts w:ascii="Arial" w:cs="Arial" w:eastAsia="Arial" w:hAnsi="Arial"/>
+          <w:b w:val="1"/>
+          <w:sz w:val="22"/>
+          <w:szCs w:val="22"/>
+          <w:rtl w:val="0"/>
+        </w:rPr>
+        <w:t xml:space="preserve">Transferable skills &amp; </w:t>
+      </w:r>
+      <w:r>
+        <w:rPr>
+          <w:rFonts w:ascii="Arial" w:cs="Arial" w:eastAsia="Arial" w:hAnsi="Arial"/>
+          <w:b w:val="1"/>
+          <w:color w:val="000000"/>
+          <w:sz w:val="22"/>
+          <w:szCs w:val="22"/>
           <w:rtl w:val="0"/>
         </w:rPr>
         <w:t xml:space="preserve">Experience:</w:t>
@@ -341,51 +358,304 @@
           <w:b w:val="1"/>
           <w:rtl w:val="0"/>
         </w:rPr>
-        <w:t xml:space="preserve">USU American Nuclear Society chapter Secretary</w:t>
-      </w:r>
-    </w:p>
-    <w:p>
-      <w:pPr>
-        <w:rPr>
-          <w:rFonts w:ascii="Arial" w:cs="Arial" w:eastAsia="Arial" w:hAnsi="Arial"/>
-          <w:b w:val="1"/>
-        </w:rPr>
-      </w:pPr>
-      <w:r>
-        <w:rPr>
-          <w:rFonts w:ascii="Arial" w:cs="Arial" w:eastAsia="Arial" w:hAnsi="Arial"/>
-          <w:rtl w:val="0"/>
-        </w:rPr>
-        <w:t xml:space="preserve">Utah State University, Logan, UT, 9/2019—Present</w:t>
-      </w:r>
-      <w:r>
-        <w:rPr>
-          <w:rtl w:val="0"/>
-        </w:rPr>
-      </w:r>
-    </w:p>
-    <w:p>
-      <w:pPr>
-        <w:rPr>
-          <w:rFonts w:ascii="Arial" w:cs="Arial" w:eastAsia="Arial" w:hAnsi="Arial"/>
-        </w:rPr>
-      </w:pPr>
-      <w:r>
-        <w:rPr>
-          <w:rtl w:val="0"/>
-        </w:rPr>
-      </w:r>
-    </w:p>
-    <w:p>
-      <w:pPr>
-        <w:rPr>
-          <w:rFonts w:ascii="Arial" w:cs="Arial" w:eastAsia="Arial" w:hAnsi="Arial"/>
-        </w:rPr>
-      </w:pPr>
-      <w:r>
-        <w:rPr>
-          <w:rtl w:val="0"/>
-        </w:rPr>
+        <w:t xml:space="preserve">Technology &amp; Software</w:t>
+      </w:r>
+    </w:p>
+    <w:p>
+      <w:pPr>
+        <w:numPr>
+          <w:ilvl w:val="0"/>
+          <w:numId w:val="3"/>
+        </w:numPr>
+        <w:ind w:left="720" w:hanging="360"/>
+        <w:rPr>
+          <w:rFonts w:ascii="Arial" w:cs="Arial" w:eastAsia="Arial" w:hAnsi="Arial"/>
+          <w:u w:val="none"/>
+        </w:rPr>
+      </w:pPr>
+      <w:r>
+        <w:rPr>
+          <w:rFonts w:ascii="Arial" w:cs="Arial" w:eastAsia="Arial" w:hAnsi="Arial"/>
+          <w:rtl w:val="0"/>
+        </w:rPr>
+        <w:t xml:space="preserve">Proficient in SolidWorks CAD software</w:t>
+      </w:r>
+    </w:p>
+    <w:p>
+      <w:pPr>
+        <w:rPr>
+          <w:rFonts w:ascii="Arial" w:cs="Arial" w:eastAsia="Arial" w:hAnsi="Arial"/>
+        </w:rPr>
+      </w:pPr>
+      <w:r>
+        <w:rPr>
+          <w:rtl w:val="0"/>
+        </w:rPr>
+      </w:r>
+    </w:p>
+    <w:p>
+      <w:pPr>
+        <w:rPr>
+          <w:rFonts w:ascii="Arial" w:cs="Arial" w:eastAsia="Arial" w:hAnsi="Arial"/>
+          <w:b w:val="1"/>
+        </w:rPr>
+      </w:pPr>
+      <w:r>
+        <w:rPr>
+          <w:rFonts w:ascii="Arial" w:cs="Arial" w:eastAsia="Arial" w:hAnsi="Arial"/>
+          <w:b w:val="1"/>
+          <w:rtl w:val="0"/>
+        </w:rPr>
+        <w:t xml:space="preserve">Organized &amp; logical</w:t>
+      </w:r>
+    </w:p>
+    <w:p>
+      <w:pPr>
+        <w:numPr>
+          <w:ilvl w:val="0"/>
+          <w:numId w:val="1"/>
+        </w:numPr>
+        <w:ind w:left="720" w:hanging="360"/>
+        <w:rPr>
+          <w:rFonts w:ascii="Arial" w:cs="Arial" w:eastAsia="Arial" w:hAnsi="Arial"/>
+        </w:rPr>
+      </w:pPr>
+      <w:r>
+        <w:rPr>
+          <w:rFonts w:ascii="Arial" w:cs="Arial" w:eastAsia="Arial" w:hAnsi="Arial"/>
+          <w:rtl w:val="0"/>
+        </w:rPr>
+        <w:t xml:space="preserve">Followed the blueprints and schematics as a framer building homes</w:t>
+      </w:r>
+    </w:p>
+    <w:p>
+      <w:pPr>
+        <w:numPr>
+          <w:ilvl w:val="0"/>
+          <w:numId w:val="1"/>
+        </w:numPr>
+        <w:ind w:left="720" w:hanging="360"/>
+        <w:rPr>
+          <w:rFonts w:ascii="Arial" w:cs="Arial" w:eastAsia="Arial" w:hAnsi="Arial"/>
+        </w:rPr>
+      </w:pPr>
+      <w:r>
+        <w:rPr>
+          <w:rFonts w:ascii="Arial" w:cs="Arial" w:eastAsia="Arial" w:hAnsi="Arial"/>
+          <w:rtl w:val="0"/>
+        </w:rPr>
+        <w:t xml:space="preserve">Utilized time management and organization skill as a Resident Assistant to keep up with a fluctuating schedule.</w:t>
+      </w:r>
+    </w:p>
+    <w:p>
+      <w:pPr>
+        <w:numPr>
+          <w:ilvl w:val="0"/>
+          <w:numId w:val="1"/>
+        </w:numPr>
+        <w:ind w:left="720" w:hanging="360"/>
+        <w:rPr>
+          <w:rFonts w:ascii="Arial" w:cs="Arial" w:eastAsia="Arial" w:hAnsi="Arial"/>
+        </w:rPr>
+      </w:pPr>
+      <w:r>
+        <w:rPr>
+          <w:rFonts w:ascii="Arial" w:cs="Arial" w:eastAsia="Arial" w:hAnsi="Arial"/>
+          <w:rtl w:val="0"/>
+        </w:rPr>
+        <w:t xml:space="preserve">Maintained two jobs with a full school schedule through the use of time management skills</w:t>
+      </w:r>
+    </w:p>
+    <w:p>
+      <w:pPr>
+        <w:ind w:left="0" w:firstLine="0"/>
+        <w:rPr>
+          <w:rFonts w:ascii="Arial" w:cs="Arial" w:eastAsia="Arial" w:hAnsi="Arial"/>
+        </w:rPr>
+      </w:pPr>
+      <w:r>
+        <w:rPr>
+          <w:rtl w:val="0"/>
+        </w:rPr>
+      </w:r>
+    </w:p>
+    <w:p>
+      <w:pPr>
+        <w:rPr>
+          <w:rFonts w:ascii="Arial" w:cs="Arial" w:eastAsia="Arial" w:hAnsi="Arial"/>
+          <w:b w:val="1"/>
+        </w:rPr>
+      </w:pPr>
+      <w:r>
+        <w:rPr>
+          <w:rFonts w:ascii="Arial" w:cs="Arial" w:eastAsia="Arial" w:hAnsi="Arial"/>
+          <w:b w:val="1"/>
+          <w:rtl w:val="0"/>
+        </w:rPr>
+        <w:t xml:space="preserve">Hands on </w:t>
+      </w:r>
+    </w:p>
+    <w:p>
+      <w:pPr>
+        <w:numPr>
+          <w:ilvl w:val="0"/>
+          <w:numId w:val="4"/>
+        </w:numPr>
+        <w:ind w:left="720" w:hanging="360"/>
+        <w:rPr>
+          <w:rFonts w:ascii="Arial" w:cs="Arial" w:eastAsia="Arial" w:hAnsi="Arial"/>
+        </w:rPr>
+      </w:pPr>
+      <w:r>
+        <w:rPr>
+          <w:rFonts w:ascii="Arial" w:cs="Arial" w:eastAsia="Arial" w:hAnsi="Arial"/>
+          <w:rtl w:val="0"/>
+        </w:rPr>
+        <w:t xml:space="preserve">Experience with car repair</w:t>
+      </w:r>
+    </w:p>
+    <w:p>
+      <w:pPr>
+        <w:numPr>
+          <w:ilvl w:val="0"/>
+          <w:numId w:val="4"/>
+        </w:numPr>
+        <w:ind w:left="720" w:hanging="360"/>
+        <w:rPr>
+          <w:rFonts w:ascii="Arial" w:cs="Arial" w:eastAsia="Arial" w:hAnsi="Arial"/>
+          <w:u w:val="none"/>
+        </w:rPr>
+      </w:pPr>
+      <w:r>
+        <w:rPr>
+          <w:rFonts w:ascii="Arial" w:cs="Arial" w:eastAsia="Arial" w:hAnsi="Arial"/>
+          <w:rtl w:val="0"/>
+        </w:rPr>
+        <w:t xml:space="preserve">Know how to operate power tools and equipment</w:t>
+      </w:r>
+    </w:p>
+    <w:p>
+      <w:pPr>
+        <w:ind w:left="720" w:firstLine="0"/>
+        <w:rPr>
+          <w:rFonts w:ascii="Arial" w:cs="Arial" w:eastAsia="Arial" w:hAnsi="Arial"/>
+        </w:rPr>
+      </w:pPr>
+      <w:r>
+        <w:rPr>
+          <w:rtl w:val="0"/>
+        </w:rPr>
+      </w:r>
+    </w:p>
+    <w:p>
+      <w:pPr>
+        <w:rPr>
+          <w:rFonts w:ascii="Arial" w:cs="Arial" w:eastAsia="Arial" w:hAnsi="Arial"/>
+          <w:b w:val="1"/>
+        </w:rPr>
+      </w:pPr>
+      <w:r>
+        <w:rPr>
+          <w:rFonts w:ascii="Arial" w:cs="Arial" w:eastAsia="Arial" w:hAnsi="Arial"/>
+          <w:b w:val="1"/>
+          <w:rtl w:val="0"/>
+        </w:rPr>
+        <w:t xml:space="preserve">Teamwork &amp; Leadership</w:t>
+      </w:r>
+    </w:p>
+    <w:p>
+      <w:pPr>
+        <w:numPr>
+          <w:ilvl w:val="0"/>
+          <w:numId w:val="2"/>
+        </w:numPr>
+        <w:ind w:left="720" w:hanging="360"/>
+        <w:rPr>
+          <w:rFonts w:ascii="Arial" w:cs="Arial" w:eastAsia="Arial" w:hAnsi="Arial"/>
+          <w:u w:val="none"/>
+        </w:rPr>
+      </w:pPr>
+      <w:r>
+        <w:rPr>
+          <w:rFonts w:ascii="Arial" w:cs="Arial" w:eastAsia="Arial" w:hAnsi="Arial"/>
+          <w:rtl w:val="0"/>
+        </w:rPr>
+        <w:t xml:space="preserve">Collaborate with other Resident Assistants through creating informative programs and bulletin boards to help students become successful in transitioning to college</w:t>
+      </w:r>
+    </w:p>
+    <w:p>
+      <w:pPr>
+        <w:numPr>
+          <w:ilvl w:val="0"/>
+          <w:numId w:val="2"/>
+        </w:numPr>
+        <w:ind w:left="720" w:hanging="360"/>
+        <w:rPr>
+          <w:rFonts w:ascii="Arial" w:cs="Arial" w:eastAsia="Arial" w:hAnsi="Arial"/>
+          <w:u w:val="none"/>
+        </w:rPr>
+      </w:pPr>
+      <w:r>
+        <w:rPr>
+          <w:rFonts w:ascii="Arial" w:cs="Arial" w:eastAsia="Arial" w:hAnsi="Arial"/>
+          <w:rtl w:val="0"/>
+        </w:rPr>
+        <w:t xml:space="preserve">Mentored a group of 20 youth as an EFY counselor </w:t>
+      </w:r>
+    </w:p>
+    <w:p>
+      <w:pPr>
+        <w:numPr>
+          <w:ilvl w:val="0"/>
+          <w:numId w:val="2"/>
+        </w:numPr>
+        <w:ind w:left="720" w:hanging="360"/>
+        <w:rPr>
+          <w:rFonts w:ascii="Arial" w:cs="Arial" w:eastAsia="Arial" w:hAnsi="Arial"/>
+          <w:u w:val="none"/>
+        </w:rPr>
+      </w:pPr>
+      <w:r>
+        <w:rPr>
+          <w:rFonts w:ascii="Arial" w:cs="Arial" w:eastAsia="Arial" w:hAnsi="Arial"/>
+          <w:rtl w:val="0"/>
+        </w:rPr>
+        <w:t xml:space="preserve">Maintained and controlled hazards as custodian</w:t>
+      </w:r>
+    </w:p>
+    <w:p>
+      <w:pPr>
+        <w:rPr>
+          <w:rFonts w:ascii="Arial" w:cs="Arial" w:eastAsia="Arial" w:hAnsi="Arial"/>
+          <w:b w:val="1"/>
+          <w:sz w:val="22"/>
+          <w:szCs w:val="22"/>
+        </w:rPr>
+      </w:pPr>
+      <w:r>
+        <w:rPr>
+          <w:rtl w:val="0"/>
+        </w:rPr>
+      </w:r>
+    </w:p>
+    <w:p>
+      <w:pPr>
+        <w:rPr>
+          <w:rFonts w:ascii="Arial" w:cs="Arial" w:eastAsia="Arial" w:hAnsi="Arial"/>
+          <w:b w:val="1"/>
+          <w:sz w:val="22"/>
+          <w:szCs w:val="22"/>
+        </w:rPr>
+      </w:pPr>
+      <w:r>
+        <w:rPr>
+          <w:rFonts w:ascii="Arial" w:cs="Arial" w:eastAsia="Arial" w:hAnsi="Arial"/>
+          <w:b w:val="1"/>
+          <w:sz w:val="22"/>
+          <w:szCs w:val="22"/>
+          <w:rtl w:val="0"/>
+        </w:rPr>
+        <w:t xml:space="preserve">Work and Leadership History</w:t>
       </w:r>
     </w:p>
     <w:p>
@@ -473,176 +743,18 @@
         <w:rPr>
           <w:rFonts w:ascii="Arial" w:cs="Arial" w:eastAsia="Arial" w:hAnsi="Arial"/>
           <w:b w:val="1"/>
-          <w:color w:val="000000"/>
-          <w:rtl w:val="0"/>
-        </w:rPr>
-        <w:t xml:space="preserve">EFY </w:t>
-      </w:r>
-      <w:r>
-        <w:rPr>
-          <w:rFonts w:ascii="Arial" w:cs="Arial" w:eastAsia="Arial" w:hAnsi="Arial"/>
-          <w:b w:val="1"/>
-          <w:rtl w:val="0"/>
-        </w:rPr>
-        <w:t xml:space="preserve">Counselor</w:t>
-      </w:r>
-      <w:r>
-        <w:rPr>
-          <w:rtl w:val="0"/>
-        </w:rPr>
-      </w:r>
-    </w:p>
-    <w:p>
-      <w:pPr>
-        <w:rPr>
-          <w:rFonts w:ascii="Arial" w:cs="Arial" w:eastAsia="Arial" w:hAnsi="Arial"/>
-          <w:b w:val="1"/>
-          <w:color w:val="000000"/>
-        </w:rPr>
-      </w:pPr>
-      <w:r>
-        <w:rPr>
-          <w:rFonts w:ascii="Arial" w:cs="Arial" w:eastAsia="Arial" w:hAnsi="Arial"/>
-          <w:color w:val="000000"/>
-          <w:rtl w:val="0"/>
-        </w:rPr>
-        <w:t xml:space="preserve">Brigham Young University, Provo, UT,</w:t>
-      </w:r>
-      <w:r>
-        <w:rPr>
-          <w:rFonts w:ascii="Arial" w:cs="Arial" w:eastAsia="Arial" w:hAnsi="Arial"/>
-          <w:b w:val="1"/>
-          <w:color w:val="000000"/>
-          <w:rtl w:val="0"/>
-        </w:rPr>
-        <w:t xml:space="preserve"> </w:t>
-      </w:r>
-      <w:r>
-        <w:rPr>
-          <w:rFonts w:ascii="Arial" w:cs="Arial" w:eastAsia="Arial" w:hAnsi="Arial"/>
-          <w:color w:val="000000"/>
-          <w:rtl w:val="0"/>
-        </w:rPr>
-        <w:t xml:space="preserve">6/2019—8/2019</w:t>
-      </w:r>
-      <w:r>
-        <w:rPr>
-          <w:rtl w:val="0"/>
-        </w:rPr>
-      </w:r>
-    </w:p>
-    <w:p>
-      <w:pPr>
-        <w:rPr>
-          <w:rFonts w:ascii="Arial" w:cs="Arial" w:eastAsia="Arial" w:hAnsi="Arial"/>
-          <w:color w:val="000000"/>
-        </w:rPr>
-      </w:pPr>
-      <w:r>
-        <w:rPr>
-          <w:rFonts w:ascii="Arial" w:cs="Arial" w:eastAsia="Arial" w:hAnsi="Arial"/>
-          <w:color w:val="000000"/>
-          <w:rtl w:val="0"/>
-        </w:rPr>
-        <w:t xml:space="preserve">-Provided gospel guidance, instruction, and </w:t>
-      </w:r>
-      <w:r>
-        <w:rPr>
-          <w:rFonts w:ascii="Arial" w:cs="Arial" w:eastAsia="Arial" w:hAnsi="Arial"/>
-          <w:rtl w:val="0"/>
-        </w:rPr>
-        <w:t xml:space="preserve">counsel</w:t>
-      </w:r>
-      <w:r>
-        <w:rPr>
-          <w:rFonts w:ascii="Arial" w:cs="Arial" w:eastAsia="Arial" w:hAnsi="Arial"/>
-          <w:color w:val="000000"/>
-          <w:rtl w:val="0"/>
-        </w:rPr>
-        <w:t xml:space="preserve"> to youth participants</w:t>
-      </w:r>
-    </w:p>
-    <w:p>
-      <w:pPr>
-        <w:rPr>
-          <w:rFonts w:ascii="Arial" w:cs="Arial" w:eastAsia="Arial" w:hAnsi="Arial"/>
-        </w:rPr>
-      </w:pPr>
-      <w:r>
-        <w:rPr>
-          <w:rFonts w:ascii="Arial" w:cs="Arial" w:eastAsia="Arial" w:hAnsi="Arial"/>
-          <w:rtl w:val="0"/>
-        </w:rPr>
-        <w:t xml:space="preserve">Taught 10-15 youth participants ages 14-18 in formal and informal settings for spiritual and character growth.</w:t>
-      </w:r>
-    </w:p>
-    <w:p>
-      <w:pPr>
-        <w:rPr>
-          <w:rFonts w:ascii="Arial" w:cs="Arial" w:eastAsia="Arial" w:hAnsi="Arial"/>
-        </w:rPr>
-      </w:pPr>
-      <w:r>
-        <w:rPr>
-          <w:rFonts w:ascii="Arial" w:cs="Arial" w:eastAsia="Arial" w:hAnsi="Arial"/>
-          <w:rtl w:val="0"/>
-        </w:rPr>
-        <w:t xml:space="preserve">Lead youth through different character and spiritual-building activities.</w:t>
-      </w:r>
-    </w:p>
-    <w:p>
-      <w:pPr>
-        <w:rPr>
-          <w:rFonts w:ascii="Arial" w:cs="Arial" w:eastAsia="Arial" w:hAnsi="Arial"/>
-        </w:rPr>
-      </w:pPr>
-      <w:r>
-        <w:rPr>
-          <w:rFonts w:ascii="Arial" w:cs="Arial" w:eastAsia="Arial" w:hAnsi="Arial"/>
-          <w:rtl w:val="0"/>
-        </w:rPr>
-        <w:t xml:space="preserve">Planned, counciled and communicated effectively with coordinators and other counselors regarding participants’ wellbeing.</w:t>
-      </w:r>
-    </w:p>
-    <w:p>
-      <w:pPr>
-        <w:rPr>
-          <w:rFonts w:ascii="Arial" w:cs="Arial" w:eastAsia="Arial" w:hAnsi="Arial"/>
-        </w:rPr>
-      </w:pPr>
-      <w:r>
-        <w:rPr>
-          <w:rtl w:val="0"/>
-        </w:rPr>
-      </w:r>
-    </w:p>
-    <w:p>
-      <w:pPr>
-        <w:rPr>
-          <w:rFonts w:ascii="Arial" w:cs="Arial" w:eastAsia="Arial" w:hAnsi="Arial"/>
-          <w:color w:val="000000"/>
-        </w:rPr>
-      </w:pPr>
-      <w:r>
-        <w:rPr>
-          <w:rtl w:val="0"/>
-        </w:rPr>
-      </w:r>
-    </w:p>
-    <w:p>
-      <w:pPr>
-        <w:rPr>
-          <w:rFonts w:ascii="Arial" w:cs="Arial" w:eastAsia="Arial" w:hAnsi="Arial"/>
-          <w:b w:val="1"/>
-        </w:rPr>
-      </w:pPr>
-      <w:r>
-        <w:rPr>
-          <w:rFonts w:ascii="Arial" w:cs="Arial" w:eastAsia="Arial" w:hAnsi="Arial"/>
-          <w:b w:val="1"/>
-          <w:rtl w:val="0"/>
-        </w:rPr>
-        <w:t xml:space="preserve">USU Student Center Assistant Maintenance</w:t>
+          <w:rtl w:val="0"/>
+        </w:rPr>
+        <w:t xml:space="preserve">USU Student Center</w:t>
+      </w:r>
+      <w:r>
+        <w:rPr>
+          <w:rFonts w:ascii="Arial" w:cs="Arial" w:eastAsia="Arial" w:hAnsi="Arial"/>
+          <w:b w:val="1"/>
+          <w:color w:val="000000"/>
+          <w:rtl w:val="0"/>
+        </w:rPr>
+        <w:t xml:space="preserve"> Assistant Maintenance</w:t>
       </w:r>
     </w:p>
     <w:p>
@@ -671,17 +783,10 @@
       <w:r>
         <w:rPr>
           <w:rFonts w:ascii="Arial" w:cs="Arial" w:eastAsia="Arial" w:hAnsi="Arial"/>
-          <w:rtl w:val="0"/>
-        </w:rPr>
-        <w:t xml:space="preserve">Performed</w:t>
-      </w:r>
-      <w:r>
-        <w:rPr>
-          <w:rFonts w:ascii="Arial" w:cs="Arial" w:eastAsia="Arial" w:hAnsi="Arial"/>
-          <w:color w:val="000000"/>
-          <w:rtl w:val="0"/>
-        </w:rPr>
-        <w:t xml:space="preserve"> basic maintenance tasks for the building. Fixed and Maintained air handlers, pumps, </w:t>
+          <w:color w:val="000000"/>
+          <w:rtl w:val="0"/>
+        </w:rPr>
+        <w:t xml:space="preserve">Preformed basic maintenance tasks for the building. Fixed and Maintained air handlers, pumps, </w:t>
       </w:r>
       <w:r>
         <w:rPr>
@@ -771,6 +876,7 @@
       <w:pPr>
         <w:rPr>
           <w:rFonts w:ascii="Arial" w:cs="Arial" w:eastAsia="Arial" w:hAnsi="Arial"/>
+          <w:b w:val="1"/>
         </w:rPr>
       </w:pPr>
       <w:r>
@@ -788,277 +894,6 @@
         </w:rPr>
         <w:t xml:space="preserve"> built new homes from the ground up. Framed the walls, floor systems, set trusses, sheathed the roof and exterior walls, and prepped the home for finishing crews. Helped remodel old homes.</w:t>
       </w:r>
-    </w:p>
-    <w:p>
-      <w:pPr>
-        <w:rPr>
-          <w:rFonts w:ascii="Arial" w:cs="Arial" w:eastAsia="Arial" w:hAnsi="Arial"/>
-        </w:rPr>
-      </w:pPr>
-      <w:r>
-        <w:rPr>
-          <w:rtl w:val="0"/>
-        </w:rPr>
-      </w:r>
-    </w:p>
-    <w:p>
-      <w:pPr>
-        <w:rPr>
-          <w:rFonts w:ascii="Arial" w:cs="Arial" w:eastAsia="Arial" w:hAnsi="Arial"/>
-        </w:rPr>
-      </w:pPr>
-      <w:r>
-        <w:rPr>
-          <w:rFonts w:ascii="Arial" w:cs="Arial" w:eastAsia="Arial" w:hAnsi="Arial"/>
-          <w:b w:val="1"/>
-          <w:rtl w:val="0"/>
-        </w:rPr>
-        <w:t xml:space="preserve">Housekeeping</w:t>
-      </w:r>
-      <w:r>
-        <w:rPr>
-          <w:rFonts w:ascii="Arial" w:cs="Arial" w:eastAsia="Arial" w:hAnsi="Arial"/>
-          <w:b w:val="1"/>
-          <w:color w:val="000000"/>
-          <w:rtl w:val="0"/>
-        </w:rPr>
-        <w:t xml:space="preserve"> Volunteer</w:t>
-      </w:r>
-      <w:r>
-        <w:rPr>
-          <w:rtl w:val="0"/>
-        </w:rPr>
-      </w:r>
-    </w:p>
-    <w:p>
-      <w:pPr>
-        <w:rPr>
-          <w:rFonts w:ascii="Arial" w:cs="Arial" w:eastAsia="Arial" w:hAnsi="Arial"/>
-        </w:rPr>
-      </w:pPr>
-      <w:r>
-        <w:rPr>
-          <w:rFonts w:ascii="Arial" w:cs="Arial" w:eastAsia="Arial" w:hAnsi="Arial"/>
-          <w:color w:val="000000"/>
-          <w:rtl w:val="0"/>
-        </w:rPr>
-        <w:t xml:space="preserve">Ogden Temple, Ogden, UT, 4/2018—8/2018</w:t>
-      </w:r>
-      <w:r>
-        <w:rPr>
-          <w:rtl w:val="0"/>
-        </w:rPr>
-      </w:r>
-    </w:p>
-    <w:p>
-      <w:pPr>
-        <w:rPr>
-          <w:rFonts w:ascii="Arial" w:cs="Arial" w:eastAsia="Arial" w:hAnsi="Arial"/>
-        </w:rPr>
-      </w:pPr>
-      <w:r>
-        <w:rPr>
-          <w:rFonts w:ascii="Arial" w:cs="Arial" w:eastAsia="Arial" w:hAnsi="Arial"/>
-          <w:color w:val="000000"/>
-          <w:rtl w:val="0"/>
-        </w:rPr>
-        <w:t xml:space="preserve">Served as housekeeping floor coordinator. Taught volunteers how to clean and over saw their work. Performed other needed cleaning tasks and made sure the temple was clean and neat.</w:t>
-      </w:r>
-      <w:r>
-        <w:rPr>
-          <w:rtl w:val="0"/>
-        </w:rPr>
-      </w:r>
-    </w:p>
-    <w:p>
-      <w:pPr>
-        <w:rPr>
-          <w:rFonts w:ascii="Arial" w:cs="Arial" w:eastAsia="Arial" w:hAnsi="Arial"/>
-        </w:rPr>
-      </w:pPr>
-      <w:r>
-        <w:rPr>
-          <w:rtl w:val="0"/>
-        </w:rPr>
-      </w:r>
-    </w:p>
-    <w:p>
-      <w:pPr>
-        <w:rPr>
-          <w:rFonts w:ascii="Arial" w:cs="Arial" w:eastAsia="Arial" w:hAnsi="Arial"/>
-        </w:rPr>
-      </w:pPr>
-      <w:r>
-        <w:rPr>
-          <w:rFonts w:ascii="Arial" w:cs="Arial" w:eastAsia="Arial" w:hAnsi="Arial"/>
-          <w:b w:val="1"/>
-          <w:color w:val="000000"/>
-          <w:rtl w:val="0"/>
-        </w:rPr>
-        <w:t xml:space="preserve">Full-time Missionary For The Church of Jesus Christ of Latter-Day Saints</w:t>
-      </w:r>
-      <w:r>
-        <w:rPr>
-          <w:rtl w:val="0"/>
-        </w:rPr>
-      </w:r>
-    </w:p>
-    <w:p>
-      <w:pPr>
-        <w:rPr>
-          <w:rFonts w:ascii="Arial" w:cs="Arial" w:eastAsia="Arial" w:hAnsi="Arial"/>
-        </w:rPr>
-      </w:pPr>
-      <w:r>
-        <w:rPr>
-          <w:rFonts w:ascii="Arial" w:cs="Arial" w:eastAsia="Arial" w:hAnsi="Arial"/>
-          <w:color w:val="000000"/>
-          <w:rtl w:val="0"/>
-        </w:rPr>
-        <w:t xml:space="preserve">Richmond, VA, 1/2016—2/2018</w:t>
-      </w:r>
-      <w:r>
-        <w:rPr>
-          <w:rtl w:val="0"/>
-        </w:rPr>
-      </w:r>
-    </w:p>
-    <w:p>
-      <w:pPr>
-        <w:rPr>
-          <w:rFonts w:ascii="Arial" w:cs="Arial" w:eastAsia="Arial" w:hAnsi="Arial"/>
-        </w:rPr>
-      </w:pPr>
-      <w:bookmarkStart w:colFirst="0" w:colLast="0" w:name="_heading=h.30j0zll" w:id="1"/>
-      <w:bookmarkEnd w:id="1"/>
-      <w:r>
-        <w:rPr>
-          <w:rFonts w:ascii="Arial" w:cs="Arial" w:eastAsia="Arial" w:hAnsi="Arial"/>
-          <w:color w:val="000000"/>
-          <w:rtl w:val="0"/>
-        </w:rPr>
-        <w:t xml:space="preserve">Served as a full-time </w:t>
-      </w:r>
-      <w:r>
-        <w:rPr>
-          <w:rFonts w:ascii="Arial" w:cs="Arial" w:eastAsia="Arial" w:hAnsi="Arial"/>
-          <w:rtl w:val="0"/>
-        </w:rPr>
-        <w:t xml:space="preserve">proselytizing</w:t>
-      </w:r>
-      <w:r>
-        <w:rPr>
-          <w:rFonts w:ascii="Arial" w:cs="Arial" w:eastAsia="Arial" w:hAnsi="Arial"/>
-          <w:color w:val="000000"/>
-          <w:rtl w:val="0"/>
-        </w:rPr>
-        <w:t xml:space="preserve"> missionary for 2 years. Followed a schedule and code of conduct. Set goals and worked toward their achievement. Worked long hours and was able to approach and talk with strangers. Provided service to those in need. </w:t>
-      </w:r>
-      <w:r>
-        <w:rPr>
-          <w:rtl w:val="0"/>
-        </w:rPr>
-      </w:r>
-    </w:p>
-    <w:p>
-      <w:pPr>
-        <w:rPr>
-          <w:rFonts w:ascii="Arial" w:cs="Arial" w:eastAsia="Arial" w:hAnsi="Arial"/>
-        </w:rPr>
-      </w:pPr>
-      <w:r>
-        <w:rPr>
-          <w:rFonts w:ascii="Arial" w:cs="Arial" w:eastAsia="Arial" w:hAnsi="Arial"/>
-          <w:color w:val="000000"/>
-          <w:rtl w:val="0"/>
-        </w:rPr>
-        <w:t xml:space="preserve">District leader: responsible for training and overseeing other missionaries.</w:t>
-      </w:r>
-      <w:r>
-        <w:rPr>
-          <w:rtl w:val="0"/>
-        </w:rPr>
-      </w:r>
-    </w:p>
-    <w:p>
-      <w:pPr>
-        <w:rPr>
-          <w:rFonts w:ascii="Arial" w:cs="Arial" w:eastAsia="Arial" w:hAnsi="Arial"/>
-        </w:rPr>
-      </w:pPr>
-      <w:r>
-        <w:rPr>
-          <w:rtl w:val="0"/>
-        </w:rPr>
-      </w:r>
-    </w:p>
-    <w:p>
-      <w:pPr>
-        <w:rPr>
-          <w:rFonts w:ascii="Arial" w:cs="Arial" w:eastAsia="Arial" w:hAnsi="Arial"/>
-        </w:rPr>
-      </w:pPr>
-      <w:r>
-        <w:rPr>
-          <w:rFonts w:ascii="Arial" w:cs="Arial" w:eastAsia="Arial" w:hAnsi="Arial"/>
-          <w:b w:val="1"/>
-          <w:color w:val="000000"/>
-          <w:rtl w:val="0"/>
-        </w:rPr>
-        <w:t xml:space="preserve">Part-Time Custodian</w:t>
-      </w:r>
-      <w:r>
-        <w:rPr>
-          <w:rtl w:val="0"/>
-        </w:rPr>
-      </w:r>
-    </w:p>
-    <w:p>
-      <w:pPr>
-        <w:rPr>
-          <w:rFonts w:ascii="Arial" w:cs="Arial" w:eastAsia="Arial" w:hAnsi="Arial"/>
-        </w:rPr>
-      </w:pPr>
-      <w:r>
-        <w:rPr>
-          <w:rFonts w:ascii="Arial" w:cs="Arial" w:eastAsia="Arial" w:hAnsi="Arial"/>
-          <w:color w:val="000000"/>
-          <w:rtl w:val="0"/>
-        </w:rPr>
-        <w:t xml:space="preserve">Walquest JR High School, Farr West, UT, 3/2012—2/2016</w:t>
-      </w:r>
-      <w:r>
-        <w:rPr>
-          <w:rtl w:val="0"/>
-        </w:rPr>
-      </w:r>
-    </w:p>
-    <w:p>
-      <w:pPr>
-        <w:rPr>
-          <w:rFonts w:ascii="Arial" w:cs="Arial" w:eastAsia="Arial" w:hAnsi="Arial"/>
-        </w:rPr>
-      </w:pPr>
-      <w:r>
-        <w:rPr>
-          <w:rFonts w:ascii="Arial" w:cs="Arial" w:eastAsia="Arial" w:hAnsi="Arial"/>
-          <w:color w:val="000000"/>
-          <w:rtl w:val="0"/>
-        </w:rPr>
-        <w:t xml:space="preserve">Had leadership opportunities over other employees. Cleaned and maintained the facility by sweeping and polishing the hallways, gathering up the trash, vacuuming classrooms, landscaping etc. Learned how to operate deep cleaning machines, and how to deep clean carpet and tile.</w:t>
-      </w:r>
-      <w:r>
-        <w:rPr>
-          <w:rtl w:val="0"/>
-        </w:rPr>
-      </w:r>
-    </w:p>
-    <w:p>
-      <w:pPr>
-        <w:rPr>
-          <w:rFonts w:ascii="Arial" w:cs="Arial" w:eastAsia="Arial" w:hAnsi="Arial"/>
-        </w:rPr>
-      </w:pPr>
       <w:r>
         <w:rPr>
           <w:rtl w:val="0"/>
@@ -1075,7 +910,460 @@
 </file>
 
 <file path=word/numbering.xml><?xml version="1.0" encoding="utf-8"?>
-<w:numbering xmlns:mc="http://schemas.openxmlformats.org/markup-compatibility/2006" xmlns:o="urn:schemas-microsoft-com:office:office" xmlns:r="http://schemas.openxmlformats.org/officeDocument/2006/relationships" xmlns:m="http://schemas.openxmlformats.org/officeDocument/2006/math" xmlns:v="urn:schemas-microsoft-com:vml" xmlns:wp="http://schemas.openxmlformats.org/drawingml/2006/wordprocessingDrawing" xmlns:w10="urn:schemas-microsoft-com:office:word" xmlns:w="http://schemas.openxmlformats.org/wordprocessingml/2006/main" xmlns:wne="http://schemas.microsoft.com/office/word/2006/wordml" xmlns:sl="http://schemas.openxmlformats.org/schemaLibrary/2006/main" xmlns:a="http://schemas.openxmlformats.org/drawingml/2006/main" xmlns:pic="http://schemas.openxmlformats.org/drawingml/2006/picture" xmlns:c="http://schemas.openxmlformats.org/drawingml/2006/chart" xmlns:lc="http://schemas.openxmlformats.org/drawingml/2006/lockedCanvas" xmlns:dgm="http://schemas.openxmlformats.org/drawingml/2006/diagram" xmlns:wps="http://schemas.microsoft.com/office/word/2010/wordprocessingShape" xmlns:wpg="http://schemas.microsoft.com/office/word/2010/wordprocessingGroup" xmlns:w14="http://schemas.microsoft.com/office/word/2010/wordml" xmlns:w15="http://schemas.microsoft.com/office/word/2012/wordml"/>
+<w:numbering xmlns:mc="http://schemas.openxmlformats.org/markup-compatibility/2006" xmlns:o="urn:schemas-microsoft-com:office:office" xmlns:r="http://schemas.openxmlformats.org/officeDocument/2006/relationships" xmlns:m="http://schemas.openxmlformats.org/officeDocument/2006/math" xmlns:v="urn:schemas-microsoft-com:vml" xmlns:wp="http://schemas.openxmlformats.org/drawingml/2006/wordprocessingDrawing" xmlns:w10="urn:schemas-microsoft-com:office:word" xmlns:w="http://schemas.openxmlformats.org/wordprocessingml/2006/main" xmlns:wne="http://schemas.microsoft.com/office/word/2006/wordml" xmlns:sl="http://schemas.openxmlformats.org/schemaLibrary/2006/main" xmlns:a="http://schemas.openxmlformats.org/drawingml/2006/main" xmlns:pic="http://schemas.openxmlformats.org/drawingml/2006/picture" xmlns:c="http://schemas.openxmlformats.org/drawingml/2006/chart" xmlns:lc="http://schemas.openxmlformats.org/drawingml/2006/lockedCanvas" xmlns:dgm="http://schemas.openxmlformats.org/drawingml/2006/diagram" xmlns:wps="http://schemas.microsoft.com/office/word/2010/wordprocessingShape" xmlns:wpg="http://schemas.microsoft.com/office/word/2010/wordprocessingGroup" xmlns:w14="http://schemas.microsoft.com/office/word/2010/wordml" xmlns:w15="http://schemas.microsoft.com/office/word/2012/wordml">
+  <w:abstractNum w:abstractNumId="1">
+    <w:lvl w:ilvl="0">
+      <w:start w:val="1"/>
+      <w:numFmt w:val="bullet"/>
+      <w:lvlText w:val="●"/>
+      <w:lvlJc w:val="left"/>
+      <w:pPr>
+        <w:ind w:left="720" w:hanging="360"/>
+      </w:pPr>
+      <w:rPr>
+        <w:u w:val="none"/>
+      </w:rPr>
+    </w:lvl>
+    <w:lvl w:ilvl="1">
+      <w:start w:val="1"/>
+      <w:numFmt w:val="bullet"/>
+      <w:lvlText w:val="○"/>
+      <w:lvlJc w:val="left"/>
+      <w:pPr>
+        <w:ind w:left="1440" w:hanging="360"/>
+      </w:pPr>
+      <w:rPr>
+        <w:u w:val="none"/>
+      </w:rPr>
+    </w:lvl>
+    <w:lvl w:ilvl="2">
+      <w:start w:val="1"/>
+      <w:numFmt w:val="bullet"/>
+      <w:lvlText w:val="■"/>
+      <w:lvlJc w:val="left"/>
+      <w:pPr>
+        <w:ind w:left="2160" w:hanging="360"/>
+      </w:pPr>
+      <w:rPr>
+        <w:u w:val="none"/>
+      </w:rPr>
+    </w:lvl>
+    <w:lvl w:ilvl="3">
+      <w:start w:val="1"/>
+      <w:numFmt w:val="bullet"/>
+      <w:lvlText w:val="●"/>
+      <w:lvlJc w:val="left"/>
+      <w:pPr>
+        <w:ind w:left="2880" w:hanging="360"/>
+      </w:pPr>
+      <w:rPr>
+        <w:u w:val="none"/>
+      </w:rPr>
+    </w:lvl>
+    <w:lvl w:ilvl="4">
+      <w:start w:val="1"/>
+      <w:numFmt w:val="bullet"/>
+      <w:lvlText w:val="○"/>
+      <w:lvlJc w:val="left"/>
+      <w:pPr>
+        <w:ind w:left="3600" w:hanging="360"/>
+      </w:pPr>
+      <w:rPr>
+        <w:u w:val="none"/>
+      </w:rPr>
+    </w:lvl>
+    <w:lvl w:ilvl="5">
+      <w:start w:val="1"/>
+      <w:numFmt w:val="bullet"/>
+      <w:lvlText w:val="■"/>
+      <w:lvlJc w:val="left"/>
+      <w:pPr>
+        <w:ind w:left="4320" w:hanging="360"/>
+      </w:pPr>
+      <w:rPr>
+        <w:u w:val="none"/>
+      </w:rPr>
+    </w:lvl>
+    <w:lvl w:ilvl="6">
+      <w:start w:val="1"/>
+      <w:numFmt w:val="bullet"/>
+      <w:lvlText w:val="●"/>
+      <w:lvlJc w:val="left"/>
+      <w:pPr>
+        <w:ind w:left="5040" w:hanging="360"/>
+      </w:pPr>
+      <w:rPr>
+        <w:u w:val="none"/>
+      </w:rPr>
+    </w:lvl>
+    <w:lvl w:ilvl="7">
+      <w:start w:val="1"/>
+      <w:numFmt w:val="bullet"/>
+      <w:lvlText w:val="○"/>
+      <w:lvlJc w:val="left"/>
+      <w:pPr>
+        <w:ind w:left="5760" w:hanging="360"/>
+      </w:pPr>
+      <w:rPr>
+        <w:u w:val="none"/>
+      </w:rPr>
+    </w:lvl>
+    <w:lvl w:ilvl="8">
+      <w:start w:val="1"/>
+      <w:numFmt w:val="bullet"/>
+      <w:lvlText w:val="■"/>
+      <w:lvlJc w:val="left"/>
+      <w:pPr>
+        <w:ind w:left="6480" w:hanging="360"/>
+      </w:pPr>
+      <w:rPr>
+        <w:u w:val="none"/>
+      </w:rPr>
+    </w:lvl>
+  </w:abstractNum>
+  <w:abstractNum w:abstractNumId="2">
+    <w:lvl w:ilvl="0">
+      <w:start w:val="1"/>
+      <w:numFmt w:val="bullet"/>
+      <w:lvlText w:val="●"/>
+      <w:lvlJc w:val="left"/>
+      <w:pPr>
+        <w:ind w:left="720" w:hanging="360"/>
+      </w:pPr>
+      <w:rPr>
+        <w:u w:val="none"/>
+      </w:rPr>
+    </w:lvl>
+    <w:lvl w:ilvl="1">
+      <w:start w:val="1"/>
+      <w:numFmt w:val="bullet"/>
+      <w:lvlText w:val="○"/>
+      <w:lvlJc w:val="left"/>
+      <w:pPr>
+        <w:ind w:left="1440" w:hanging="360"/>
+      </w:pPr>
+      <w:rPr>
+        <w:u w:val="none"/>
+      </w:rPr>
+    </w:lvl>
+    <w:lvl w:ilvl="2">
+      <w:start w:val="1"/>
+      <w:numFmt w:val="bullet"/>
+      <w:lvlText w:val="■"/>
+      <w:lvlJc w:val="left"/>
+      <w:pPr>
+        <w:ind w:left="2160" w:hanging="360"/>
+      </w:pPr>
+      <w:rPr>
+        <w:u w:val="none"/>
+      </w:rPr>
+    </w:lvl>
+    <w:lvl w:ilvl="3">
+      <w:start w:val="1"/>
+      <w:numFmt w:val="bullet"/>
+      <w:lvlText w:val="●"/>
+      <w:lvlJc w:val="left"/>
+      <w:pPr>
+        <w:ind w:left="2880" w:hanging="360"/>
+      </w:pPr>
+      <w:rPr>
+        <w:u w:val="none"/>
+      </w:rPr>
+    </w:lvl>
+    <w:lvl w:ilvl="4">
+      <w:start w:val="1"/>
+      <w:numFmt w:val="bullet"/>
+      <w:lvlText w:val="○"/>
+      <w:lvlJc w:val="left"/>
+      <w:pPr>
+        <w:ind w:left="3600" w:hanging="360"/>
+      </w:pPr>
+      <w:rPr>
+        <w:u w:val="none"/>
+      </w:rPr>
+    </w:lvl>
+    <w:lvl w:ilvl="5">
+      <w:start w:val="1"/>
+      <w:numFmt w:val="bullet"/>
+      <w:lvlText w:val="■"/>
+      <w:lvlJc w:val="left"/>
+      <w:pPr>
+        <w:ind w:left="4320" w:hanging="360"/>
+      </w:pPr>
+      <w:rPr>
+        <w:u w:val="none"/>
+      </w:rPr>
+    </w:lvl>
+    <w:lvl w:ilvl="6">
+      <w:start w:val="1"/>
+      <w:numFmt w:val="bullet"/>
+      <w:lvlText w:val="●"/>
+      <w:lvlJc w:val="left"/>
+      <w:pPr>
+        <w:ind w:left="5040" w:hanging="360"/>
+      </w:pPr>
+      <w:rPr>
+        <w:u w:val="none"/>
+      </w:rPr>
+    </w:lvl>
+    <w:lvl w:ilvl="7">
+      <w:start w:val="1"/>
+      <w:numFmt w:val="bullet"/>
+      <w:lvlText w:val="○"/>
+      <w:lvlJc w:val="left"/>
+      <w:pPr>
+        <w:ind w:left="5760" w:hanging="360"/>
+      </w:pPr>
+      <w:rPr>
+        <w:u w:val="none"/>
+      </w:rPr>
+    </w:lvl>
+    <w:lvl w:ilvl="8">
+      <w:start w:val="1"/>
+      <w:numFmt w:val="bullet"/>
+      <w:lvlText w:val="■"/>
+      <w:lvlJc w:val="left"/>
+      <w:pPr>
+        <w:ind w:left="6480" w:hanging="360"/>
+      </w:pPr>
+      <w:rPr>
+        <w:u w:val="none"/>
+      </w:rPr>
+    </w:lvl>
+  </w:abstractNum>
+  <w:abstractNum w:abstractNumId="3">
+    <w:lvl w:ilvl="0">
+      <w:start w:val="1"/>
+      <w:numFmt w:val="bullet"/>
+      <w:lvlText w:val="●"/>
+      <w:lvlJc w:val="left"/>
+      <w:pPr>
+        <w:ind w:left="720" w:hanging="360"/>
+      </w:pPr>
+      <w:rPr>
+        <w:u w:val="none"/>
+      </w:rPr>
+    </w:lvl>
+    <w:lvl w:ilvl="1">
+      <w:start w:val="1"/>
+      <w:numFmt w:val="bullet"/>
+      <w:lvlText w:val="○"/>
+      <w:lvlJc w:val="left"/>
+      <w:pPr>
+        <w:ind w:left="1440" w:hanging="360"/>
+      </w:pPr>
+      <w:rPr>
+        <w:u w:val="none"/>
+      </w:rPr>
+    </w:lvl>
+    <w:lvl w:ilvl="2">
+      <w:start w:val="1"/>
+      <w:numFmt w:val="bullet"/>
+      <w:lvlText w:val="■"/>
+      <w:lvlJc w:val="left"/>
+      <w:pPr>
+        <w:ind w:left="2160" w:hanging="360"/>
+      </w:pPr>
+      <w:rPr>
+        <w:u w:val="none"/>
+      </w:rPr>
+    </w:lvl>
+    <w:lvl w:ilvl="3">
+      <w:start w:val="1"/>
+      <w:numFmt w:val="bullet"/>
+      <w:lvlText w:val="●"/>
+      <w:lvlJc w:val="left"/>
+      <w:pPr>
+        <w:ind w:left="2880" w:hanging="360"/>
+      </w:pPr>
+      <w:rPr>
+        <w:u w:val="none"/>
+      </w:rPr>
+    </w:lvl>
+    <w:lvl w:ilvl="4">
+      <w:start w:val="1"/>
+      <w:numFmt w:val="bullet"/>
+      <w:lvlText w:val="○"/>
+      <w:lvlJc w:val="left"/>
+      <w:pPr>
+        <w:ind w:left="3600" w:hanging="360"/>
+      </w:pPr>
+      <w:rPr>
+        <w:u w:val="none"/>
+      </w:rPr>
+    </w:lvl>
+    <w:lvl w:ilvl="5">
+      <w:start w:val="1"/>
+      <w:numFmt w:val="bullet"/>
+      <w:lvlText w:val="■"/>
+      <w:lvlJc w:val="left"/>
+      <w:pPr>
+        <w:ind w:left="4320" w:hanging="360"/>
+      </w:pPr>
+      <w:rPr>
+        <w:u w:val="none"/>
+      </w:rPr>
+    </w:lvl>
+    <w:lvl w:ilvl="6">
+      <w:start w:val="1"/>
+      <w:numFmt w:val="bullet"/>
+      <w:lvlText w:val="●"/>
+      <w:lvlJc w:val="left"/>
+      <w:pPr>
+        <w:ind w:left="5040" w:hanging="360"/>
+      </w:pPr>
+      <w:rPr>
+        <w:u w:val="none"/>
+      </w:rPr>
+    </w:lvl>
+    <w:lvl w:ilvl="7">
+      <w:start w:val="1"/>
+      <w:numFmt w:val="bullet"/>
+      <w:lvlText w:val="○"/>
+      <w:lvlJc w:val="left"/>
+      <w:pPr>
+        <w:ind w:left="5760" w:hanging="360"/>
+      </w:pPr>
+      <w:rPr>
+        <w:u w:val="none"/>
+      </w:rPr>
+    </w:lvl>
+    <w:lvl w:ilvl="8">
+      <w:start w:val="1"/>
+      <w:numFmt w:val="bullet"/>
+      <w:lvlText w:val="■"/>
+      <w:lvlJc w:val="left"/>
+      <w:pPr>
+        <w:ind w:left="6480" w:hanging="360"/>
+      </w:pPr>
+      <w:rPr>
+        <w:u w:val="none"/>
+      </w:rPr>
+    </w:lvl>
+  </w:abstractNum>
+  <w:abstractNum w:abstractNumId="4">
+    <w:lvl w:ilvl="0">
+      <w:start w:val="1"/>
+      <w:numFmt w:val="bullet"/>
+      <w:lvlText w:val="●"/>
+      <w:lvlJc w:val="left"/>
+      <w:pPr>
+        <w:ind w:left="720" w:hanging="360"/>
+      </w:pPr>
+      <w:rPr>
+        <w:u w:val="none"/>
+      </w:rPr>
+    </w:lvl>
+    <w:lvl w:ilvl="1">
+      <w:start w:val="1"/>
+      <w:numFmt w:val="bullet"/>
+      <w:lvlText w:val="○"/>
+      <w:lvlJc w:val="left"/>
+      <w:pPr>
+        <w:ind w:left="1440" w:hanging="360"/>
+      </w:pPr>
+      <w:rPr>
+        <w:u w:val="none"/>
+      </w:rPr>
+    </w:lvl>
+    <w:lvl w:ilvl="2">
+      <w:start w:val="1"/>
+      <w:numFmt w:val="bullet"/>
+      <w:lvlText w:val="■"/>
+      <w:lvlJc w:val="left"/>
+      <w:pPr>
+        <w:ind w:left="2160" w:hanging="360"/>
+      </w:pPr>
+      <w:rPr>
+        <w:u w:val="none"/>
+      </w:rPr>
+    </w:lvl>
+    <w:lvl w:ilvl="3">
+      <w:start w:val="1"/>
+      <w:numFmt w:val="bullet"/>
+      <w:lvlText w:val="●"/>
+      <w:lvlJc w:val="left"/>
+      <w:pPr>
+        <w:ind w:left="2880" w:hanging="360"/>
+      </w:pPr>
+      <w:rPr>
+        <w:u w:val="none"/>
+      </w:rPr>
+    </w:lvl>
+    <w:lvl w:ilvl="4">
+      <w:start w:val="1"/>
+      <w:numFmt w:val="bullet"/>
+      <w:lvlText w:val="○"/>
+      <w:lvlJc w:val="left"/>
+      <w:pPr>
+        <w:ind w:left="3600" w:hanging="360"/>
+      </w:pPr>
+      <w:rPr>
+        <w:u w:val="none"/>
+      </w:rPr>
+    </w:lvl>
+    <w:lvl w:ilvl="5">
+      <w:start w:val="1"/>
+      <w:numFmt w:val="bullet"/>
+      <w:lvlText w:val="■"/>
+      <w:lvlJc w:val="left"/>
+      <w:pPr>
+        <w:ind w:left="4320" w:hanging="360"/>
+      </w:pPr>
+      <w:rPr>
+        <w:u w:val="none"/>
+      </w:rPr>
+    </w:lvl>
+    <w:lvl w:ilvl="6">
+      <w:start w:val="1"/>
+      <w:numFmt w:val="bullet"/>
+      <w:lvlText w:val="●"/>
+      <w:lvlJc w:val="left"/>
+      <w:pPr>
+        <w:ind w:left="5040" w:hanging="360"/>
+      </w:pPr>
+      <w:rPr>
+        <w:u w:val="none"/>
+      </w:rPr>
+    </w:lvl>
+    <w:lvl w:ilvl="7">
+      <w:start w:val="1"/>
+      <w:numFmt w:val="bullet"/>
+      <w:lvlText w:val="○"/>
+      <w:lvlJc w:val="left"/>
+      <w:pPr>
+        <w:ind w:left="5760" w:hanging="360"/>
+      </w:pPr>
+      <w:rPr>
+        <w:u w:val="none"/>
+      </w:rPr>
+    </w:lvl>
+    <w:lvl w:ilvl="8">
+      <w:start w:val="1"/>
+      <w:numFmt w:val="bullet"/>
+      <w:lvlText w:val="■"/>
+      <w:lvlJc w:val="left"/>
+      <w:pPr>
+        <w:ind w:left="6480" w:hanging="360"/>
+      </w:pPr>
+      <w:rPr>
+        <w:u w:val="none"/>
+      </w:rPr>
+    </w:lvl>
+  </w:abstractNum>
+  <w:num w:numId="1">
+    <w:abstractNumId w:val="1"/>
+  </w:num>
+  <w:num w:numId="2">
+    <w:abstractNumId w:val="2"/>
+  </w:num>
+  <w:num w:numId="3">
+    <w:abstractNumId w:val="3"/>
+  </w:num>
+  <w:num w:numId="4">
+    <w:abstractNumId w:val="4"/>
+  </w:num>
+</w:numbering>
 </file>
 
 <file path=word/styles.xml><?xml version="1.0" encoding="utf-8"?>
@@ -1090,6 +1378,115 @@
       <w:pPr/>
     </w:pPrDefault>
   </w:docDefaults>
+  <w:style w:type="paragraph" w:styleId="Normal" w:default="1">
+    <w:name w:val="normal"/>
+  </w:style>
+  <w:style w:type="table" w:styleId="TableNormal" w:default="1">
+    <w:name w:val="Table Normal"/>
+  </w:style>
+  <w:style w:type="paragraph" w:styleId="Heading1">
+    <w:name w:val="heading 1"/>
+    <w:basedOn w:val="Normal"/>
+    <w:next w:val="Normal"/>
+    <w:pPr>
+      <w:keepNext w:val="1"/>
+      <w:keepLines w:val="1"/>
+      <w:spacing w:after="120" w:before="480" w:lineRule="auto"/>
+    </w:pPr>
+    <w:rPr>
+      <w:b w:val="1"/>
+      <w:sz w:val="48"/>
+      <w:szCs w:val="48"/>
+    </w:rPr>
+  </w:style>
+  <w:style w:type="paragraph" w:styleId="Heading2">
+    <w:name w:val="heading 2"/>
+    <w:basedOn w:val="Normal"/>
+    <w:next w:val="Normal"/>
+    <w:pPr>
+      <w:keepNext w:val="1"/>
+      <w:keepLines w:val="1"/>
+      <w:spacing w:after="80" w:before="360" w:lineRule="auto"/>
+    </w:pPr>
+    <w:rPr>
+      <w:b w:val="1"/>
+      <w:sz w:val="36"/>
+      <w:szCs w:val="36"/>
+    </w:rPr>
+  </w:style>
+  <w:style w:type="paragraph" w:styleId="Heading3">
+    <w:name w:val="heading 3"/>
+    <w:basedOn w:val="Normal"/>
+    <w:next w:val="Normal"/>
+    <w:pPr>
+      <w:keepNext w:val="1"/>
+      <w:keepLines w:val="1"/>
+      <w:spacing w:after="80" w:before="280" w:lineRule="auto"/>
+    </w:pPr>
+    <w:rPr>
+      <w:b w:val="1"/>
+      <w:sz w:val="28"/>
+      <w:szCs w:val="28"/>
+    </w:rPr>
+  </w:style>
+  <w:style w:type="paragraph" w:styleId="Heading4">
+    <w:name w:val="heading 4"/>
+    <w:basedOn w:val="Normal"/>
+    <w:next w:val="Normal"/>
+    <w:pPr>
+      <w:keepNext w:val="1"/>
+      <w:keepLines w:val="1"/>
+      <w:spacing w:after="40" w:before="240" w:lineRule="auto"/>
+    </w:pPr>
+    <w:rPr>
+      <w:b w:val="1"/>
+      <w:sz w:val="24"/>
+      <w:szCs w:val="24"/>
+    </w:rPr>
+  </w:style>
+  <w:style w:type="paragraph" w:styleId="Heading5">
+    <w:name w:val="heading 5"/>
+    <w:basedOn w:val="Normal"/>
+    <w:next w:val="Normal"/>
+    <w:pPr>
+      <w:keepNext w:val="1"/>
+      <w:keepLines w:val="1"/>
+      <w:spacing w:after="40" w:before="220" w:lineRule="auto"/>
+    </w:pPr>
+    <w:rPr>
+      <w:b w:val="1"/>
+      <w:sz w:val="22"/>
+      <w:szCs w:val="22"/>
+    </w:rPr>
+  </w:style>
+  <w:style w:type="paragraph" w:styleId="Heading6">
+    <w:name w:val="heading 6"/>
+    <w:basedOn w:val="Normal"/>
+    <w:next w:val="Normal"/>
+    <w:pPr>
+      <w:keepNext w:val="1"/>
+      <w:keepLines w:val="1"/>
+      <w:spacing w:after="40" w:before="200" w:lineRule="auto"/>
+    </w:pPr>
+    <w:rPr>
+      <w:b w:val="1"/>
+    </w:rPr>
+  </w:style>
+  <w:style w:type="paragraph" w:styleId="Title">
+    <w:name w:val="Title"/>
+    <w:basedOn w:val="Normal"/>
+    <w:next w:val="Normal"/>
+    <w:pPr>
+      <w:keepNext w:val="1"/>
+      <w:keepLines w:val="1"/>
+      <w:spacing w:after="120" w:before="480" w:lineRule="auto"/>
+    </w:pPr>
+    <w:rPr>
+      <w:b w:val="1"/>
+      <w:sz w:val="72"/>
+      <w:szCs w:val="72"/>
+    </w:rPr>
+  </w:style>
   <w:style w:type="paragraph" w:styleId="Normal" w:default="1">
     <w:name w:val="normal"/>
   </w:style>
@@ -1373,6 +1770,23 @@
       <w:keepNext w:val="1"/>
       <w:keepLines w:val="1"/>
       <w:spacing w:after="80" w:before="360"/>
+    </w:pPr>
+    <w:rPr>
+      <w:rFonts w:ascii="Georgia" w:cs="Georgia" w:eastAsia="Georgia" w:hAnsi="Georgia"/>
+      <w:i w:val="1"/>
+      <w:color w:val="666666"/>
+      <w:sz w:val="48"/>
+      <w:szCs w:val="48"/>
+    </w:rPr>
+  </w:style>
+  <w:style w:type="paragraph" w:styleId="Subtitle">
+    <w:name w:val="Subtitle"/>
+    <w:basedOn w:val="Normal"/>
+    <w:next w:val="Normal"/>
+    <w:pPr>
+      <w:keepNext w:val="1"/>
+      <w:keepLines w:val="1"/>
+      <w:spacing w:after="80" w:before="360" w:lineRule="auto"/>
     </w:pPr>
     <w:rPr>
       <w:rFonts w:ascii="Georgia" w:cs="Georgia" w:eastAsia="Georgia" w:hAnsi="Georgia"/>
@@ -1724,7 +2138,7 @@
 
 <file path=customXML/item1.xml><?xml version="1.0" encoding="utf-8"?>
 <go:gDocsCustomXmlDataStorage xmlns:go="http://customooxmlschemas.google.com/" xmlns:r="http://schemas.openxmlformats.org/officeDocument/2006/relationships">
-  <go:docsCustomData xmlns:go="http://customooxmlschemas.google.com/" roundtripDataSignature="AMtx7mhuI6GhfxJU25AVTE1frN0wLavB+w==">AMUW2mXtFRTo9qdCmq9g4Npy5Z0R7aQpetJKDx47fQnQFW7a/R/R+HQL3gZT8FjG/hZndPMhsCbU9qjcOB9K/SuA2FP5Cc7cw1+zA19EqIWtrLBq0SI1G9X+GJwM5IwXTulAmAVsAe7C</go:docsCustomData>
+  <go:docsCustomData xmlns:go="http://customooxmlschemas.google.com/" roundtripDataSignature="AMtx7mjshsXgl5GRvhVU4hhks96NoU0E2w==">AMUW2mX1tVupoLMV8HYpktQFHjW/NL5/zOsF422roNHKPN+ALVEBiXAhzKgaf7HO6+ODwrJp0IuVO8xlRXIhAW3gNsz95tS9QQWSQe1rkv1Od7d/UaPDUyichjAkfplCOr0YZAPYMtw+</go:docsCustomData>
 </go:gDocsCustomXmlDataStorage>
 </file>
 

</xml_diff>

<commit_message>
Resume Version 5, from Jan 2021
</commit_message>
<xml_diff>
--- a/Cragun Scott's Resume.docx
+++ b/Cragun Scott's Resume.docx
@@ -4,7 +4,6 @@
   <w:body>
     <w:p>
       <w:pPr>
-        <w:pageBreakBefore w:val="0"/>
         <w:jc w:val="center"/>
         <w:rPr>
           <w:rFonts w:ascii="Arial" w:cs="Arial" w:eastAsia="Arial" w:hAnsi="Arial"/>
@@ -12,7 +11,7 @@
           <w:szCs w:val="32"/>
         </w:rPr>
       </w:pPr>
-      <w:bookmarkStart w:colFirst="0" w:colLast="0" w:name="_gjdgxs" w:id="0"/>
+      <w:bookmarkStart w:colFirst="0" w:colLast="0" w:name="_heading=h.gjdgxs" w:id="0"/>
       <w:bookmarkEnd w:id="0"/>
       <w:r>
         <w:rPr>
@@ -33,7 +32,6 @@
     </w:p>
     <w:p>
       <w:pPr>
-        <w:pageBreakBefore w:val="0"/>
         <w:jc w:val="center"/>
         <w:rPr>
           <w:rFonts w:ascii="Arial" w:cs="Arial" w:eastAsia="Arial" w:hAnsi="Arial"/>
@@ -60,7 +58,7 @@
         </w:rPr>
         <w:t xml:space="preserve"> ▪ </w:t>
       </w:r>
-      <w:hyperlink r:id="rId6">
+      <w:hyperlink r:id="rId7">
         <w:r>
           <w:rPr>
             <w:rFonts w:ascii="Roboto" w:cs="Roboto" w:eastAsia="Roboto" w:hAnsi="Roboto"/>
@@ -81,7 +79,6 @@
     </w:p>
     <w:p>
       <w:pPr>
-        <w:pageBreakBefore w:val="0"/>
         <w:jc w:val="left"/>
         <w:rPr>
           <w:rFonts w:ascii="Arial" w:cs="Arial" w:eastAsia="Arial" w:hAnsi="Arial"/>
@@ -97,7 +94,6 @@
     </w:p>
     <w:p>
       <w:pPr>
-        <w:pageBreakBefore w:val="0"/>
         <w:rPr>
           <w:rFonts w:ascii="Arial" w:cs="Arial" w:eastAsia="Arial" w:hAnsi="Arial"/>
           <w:sz w:val="22"/>
@@ -122,7 +118,6 @@
     </w:p>
     <w:p>
       <w:pPr>
-        <w:pageBreakBefore w:val="0"/>
         <w:rPr>
           <w:rFonts w:ascii="Arial" w:cs="Arial" w:eastAsia="Arial" w:hAnsi="Arial"/>
           <w:sz w:val="22"/>
@@ -154,12 +149,27 @@
           <w:szCs w:val="22"/>
           <w:rtl w:val="0"/>
         </w:rPr>
-        <w:t xml:space="preserve">GPA 3.62</w:t>
-      </w:r>
-    </w:p>
-    <w:p>
-      <w:pPr>
-        <w:pageBreakBefore w:val="0"/>
+        <w:t xml:space="preserve">GPA </w:t>
+      </w:r>
+      <w:r>
+        <w:rPr>
+          <w:rFonts w:ascii="Arial" w:cs="Arial" w:eastAsia="Arial" w:hAnsi="Arial"/>
+          <w:color w:val="151618"/>
+          <w:sz w:val="21"/>
+          <w:szCs w:val="21"/>
+          <w:highlight w:val="white"/>
+          <w:rtl w:val="0"/>
+        </w:rPr>
+        <w:t xml:space="preserve">3.73</w:t>
+      </w:r>
+      <w:r>
+        <w:rPr>
+          <w:rtl w:val="0"/>
+        </w:rPr>
+      </w:r>
+    </w:p>
+    <w:p>
+      <w:pPr>
         <w:rPr>
           <w:rFonts w:ascii="Arial" w:cs="Arial" w:eastAsia="Arial" w:hAnsi="Arial"/>
           <w:i w:val="1"/>
@@ -180,7 +190,6 @@
     </w:p>
     <w:p>
       <w:pPr>
-        <w:pageBreakBefore w:val="0"/>
         <w:rPr>
           <w:rFonts w:ascii="Arial" w:cs="Arial" w:eastAsia="Arial" w:hAnsi="Arial"/>
           <w:sz w:val="22"/>
@@ -207,7 +216,6 @@
     </w:p>
     <w:p>
       <w:pPr>
-        <w:pageBreakBefore w:val="0"/>
         <w:numPr>
           <w:ilvl w:val="0"/>
           <w:numId w:val="1"/>
@@ -226,12 +234,31 @@
           <w:szCs w:val="22"/>
           <w:rtl w:val="0"/>
         </w:rPr>
-        <w:t xml:space="preserve">Maintained 3.62 GPA while working 20-30 hour a week job</w:t>
-      </w:r>
-    </w:p>
-    <w:p>
-      <w:pPr>
-        <w:pageBreakBefore w:val="0"/>
+        <w:t xml:space="preserve">Maintained </w:t>
+      </w:r>
+      <w:r>
+        <w:rPr>
+          <w:rFonts w:ascii="Arial" w:cs="Arial" w:eastAsia="Arial" w:hAnsi="Arial"/>
+          <w:color w:val="151618"/>
+          <w:sz w:val="21"/>
+          <w:szCs w:val="21"/>
+          <w:highlight w:val="white"/>
+          <w:rtl w:val="0"/>
+        </w:rPr>
+        <w:t xml:space="preserve">3.73</w:t>
+      </w:r>
+      <w:r>
+        <w:rPr>
+          <w:rFonts w:ascii="Arial" w:cs="Arial" w:eastAsia="Arial" w:hAnsi="Arial"/>
+          <w:sz w:val="22"/>
+          <w:szCs w:val="22"/>
+          <w:rtl w:val="0"/>
+        </w:rPr>
+        <w:t xml:space="preserve"> GPA while working 20-30 hour a week job</w:t>
+      </w:r>
+    </w:p>
+    <w:p>
+      <w:pPr>
         <w:rPr>
           <w:rFonts w:ascii="Arial" w:cs="Arial" w:eastAsia="Arial" w:hAnsi="Arial"/>
           <w:b w:val="1"/>
@@ -252,7 +279,6 @@
     </w:p>
     <w:p>
       <w:pPr>
-        <w:pageBreakBefore w:val="0"/>
         <w:rPr>
           <w:rFonts w:ascii="Arial" w:cs="Arial" w:eastAsia="Arial" w:hAnsi="Arial"/>
           <w:sz w:val="22"/>
@@ -278,22 +304,20 @@
     </w:p>
     <w:p>
       <w:pPr>
-        <w:pageBreakBefore w:val="0"/>
-        <w:rPr>
-          <w:rFonts w:ascii="Arial" w:cs="Arial" w:eastAsia="Arial" w:hAnsi="Arial"/>
-          <w:sz w:val="22"/>
-          <w:szCs w:val="22"/>
-        </w:rPr>
-      </w:pPr>
-      <w:r>
-        <w:rPr>
-          <w:rtl w:val="0"/>
-        </w:rPr>
-      </w:r>
-    </w:p>
-    <w:p>
-      <w:pPr>
-        <w:pageBreakBefore w:val="0"/>
+        <w:rPr>
+          <w:rFonts w:ascii="Arial" w:cs="Arial" w:eastAsia="Arial" w:hAnsi="Arial"/>
+          <w:sz w:val="22"/>
+          <w:szCs w:val="22"/>
+        </w:rPr>
+      </w:pPr>
+      <w:r>
+        <w:rPr>
+          <w:rtl w:val="0"/>
+        </w:rPr>
+      </w:r>
+    </w:p>
+    <w:p>
+      <w:pPr>
         <w:rPr>
           <w:rFonts w:ascii="Arial" w:cs="Arial" w:eastAsia="Arial" w:hAnsi="Arial"/>
           <w:b w:val="1"/>
@@ -314,7 +338,6 @@
     </w:p>
     <w:p>
       <w:pPr>
-        <w:pageBreakBefore w:val="0"/>
         <w:rPr>
           <w:rFonts w:ascii="Arial" w:cs="Arial" w:eastAsia="Arial" w:hAnsi="Arial"/>
           <w:sz w:val="22"/>
@@ -333,7 +356,6 @@
     </w:p>
     <w:p>
       <w:pPr>
-        <w:pageBreakBefore w:val="0"/>
         <w:numPr>
           <w:ilvl w:val="0"/>
           <w:numId w:val="2"/>
@@ -357,7 +379,6 @@
     </w:p>
     <w:p>
       <w:pPr>
-        <w:pageBreakBefore w:val="0"/>
         <w:numPr>
           <w:ilvl w:val="0"/>
           <w:numId w:val="2"/>
@@ -381,7 +402,72 @@
     </w:p>
     <w:p>
       <w:pPr>
-        <w:pageBreakBefore w:val="0"/>
+        <w:rPr>
+          <w:rFonts w:ascii="Arial" w:cs="Arial" w:eastAsia="Arial" w:hAnsi="Arial"/>
+          <w:sz w:val="22"/>
+          <w:szCs w:val="22"/>
+        </w:rPr>
+      </w:pPr>
+      <w:r>
+        <w:rPr>
+          <w:rFonts w:ascii="Arial" w:cs="Arial" w:eastAsia="Arial" w:hAnsi="Arial"/>
+          <w:sz w:val="22"/>
+          <w:szCs w:val="22"/>
+          <w:rtl w:val="0"/>
+        </w:rPr>
+        <w:t xml:space="preserve">Trebuchet </w:t>
+      </w:r>
+    </w:p>
+    <w:p>
+      <w:pPr>
+        <w:numPr>
+          <w:ilvl w:val="0"/>
+          <w:numId w:val="5"/>
+        </w:numPr>
+        <w:ind w:left="720" w:hanging="360"/>
+        <w:rPr>
+          <w:rFonts w:ascii="Arial" w:cs="Arial" w:eastAsia="Arial" w:hAnsi="Arial"/>
+          <w:sz w:val="22"/>
+          <w:szCs w:val="22"/>
+          <w:u w:val="none"/>
+        </w:rPr>
+      </w:pPr>
+      <w:r>
+        <w:rPr>
+          <w:rFonts w:ascii="Arial" w:cs="Arial" w:eastAsia="Arial" w:hAnsi="Arial"/>
+          <w:sz w:val="22"/>
+          <w:szCs w:val="22"/>
+          <w:rtl w:val="0"/>
+        </w:rPr>
+        <w:t xml:space="preserve">Designed and built a trebuchet for North Logan pumpkin toss.</w:t>
+      </w:r>
+    </w:p>
+    <w:p>
+      <w:pPr>
+        <w:numPr>
+          <w:ilvl w:val="1"/>
+          <w:numId w:val="5"/>
+        </w:numPr>
+        <w:ind w:left="1440" w:hanging="360"/>
+        <w:rPr>
+          <w:rFonts w:ascii="Arial" w:cs="Arial" w:eastAsia="Arial" w:hAnsi="Arial"/>
+          <w:sz w:val="22"/>
+          <w:szCs w:val="22"/>
+          <w:u w:val="none"/>
+        </w:rPr>
+      </w:pPr>
+      <w:r>
+        <w:rPr>
+          <w:rFonts w:ascii="Arial" w:cs="Arial" w:eastAsia="Arial" w:hAnsi="Arial"/>
+          <w:sz w:val="22"/>
+          <w:szCs w:val="22"/>
+          <w:rtl w:val="0"/>
+        </w:rPr>
+        <w:t xml:space="preserve">Lead logistics and construction </w:t>
+      </w:r>
+    </w:p>
+    <w:p>
+      <w:pPr>
         <w:ind w:left="0" w:firstLine="0"/>
         <w:rPr>
           <w:rFonts w:ascii="Arial" w:cs="Arial" w:eastAsia="Arial" w:hAnsi="Arial"/>
@@ -401,7 +487,6 @@
     </w:p>
     <w:p>
       <w:pPr>
-        <w:pageBreakBefore w:val="0"/>
         <w:numPr>
           <w:ilvl w:val="0"/>
           <w:numId w:val="4"/>
@@ -425,7 +510,6 @@
     </w:p>
     <w:p>
       <w:pPr>
-        <w:pageBreakBefore w:val="0"/>
         <w:numPr>
           <w:ilvl w:val="0"/>
           <w:numId w:val="4"/>
@@ -449,7 +533,6 @@
     </w:p>
     <w:p>
       <w:pPr>
-        <w:pageBreakBefore w:val="0"/>
         <w:rPr>
           <w:rFonts w:ascii="Arial" w:cs="Arial" w:eastAsia="Arial" w:hAnsi="Arial"/>
           <w:b w:val="1"/>
@@ -470,7 +553,6 @@
     </w:p>
     <w:p>
       <w:pPr>
-        <w:pageBreakBefore w:val="0"/>
         <w:numPr>
           <w:ilvl w:val="0"/>
           <w:numId w:val="3"/>
@@ -495,7 +577,6 @@
     </w:p>
     <w:p>
       <w:pPr>
-        <w:pageBreakBefore w:val="0"/>
         <w:numPr>
           <w:ilvl w:val="0"/>
           <w:numId w:val="3"/>
@@ -520,7 +601,6 @@
     </w:p>
     <w:p>
       <w:pPr>
-        <w:pageBreakBefore w:val="0"/>
         <w:rPr>
           <w:rFonts w:ascii="Arial" w:cs="Arial" w:eastAsia="Arial" w:hAnsi="Arial"/>
           <w:b w:val="1"/>
@@ -555,10 +635,9 @@
     </w:p>
     <w:p>
       <w:pPr>
-        <w:pageBreakBefore w:val="0"/>
         <w:numPr>
           <w:ilvl w:val="0"/>
-          <w:numId w:val="5"/>
+          <w:numId w:val="6"/>
         </w:numPr>
         <w:ind w:left="720" w:hanging="360"/>
         <w:rPr>
@@ -574,15 +653,14 @@
           <w:szCs w:val="22"/>
           <w:rtl w:val="0"/>
         </w:rPr>
-        <w:t xml:space="preserve">Experience with car repair</w:t>
-      </w:r>
-    </w:p>
-    <w:p>
-      <w:pPr>
-        <w:pageBreakBefore w:val="0"/>
+        <w:t xml:space="preserve">Experience with lawn and yard care</w:t>
+      </w:r>
+    </w:p>
+    <w:p>
+      <w:pPr>
         <w:numPr>
           <w:ilvl w:val="0"/>
-          <w:numId w:val="5"/>
+          <w:numId w:val="6"/>
         </w:numPr>
         <w:ind w:left="720" w:hanging="360"/>
         <w:rPr>
@@ -598,12 +676,34 @@
           <w:szCs w:val="22"/>
           <w:rtl w:val="0"/>
         </w:rPr>
+        <w:t xml:space="preserve">Experience with car repair</w:t>
+      </w:r>
+    </w:p>
+    <w:p>
+      <w:pPr>
+        <w:numPr>
+          <w:ilvl w:val="0"/>
+          <w:numId w:val="6"/>
+        </w:numPr>
+        <w:ind w:left="720" w:hanging="360"/>
+        <w:rPr>
+          <w:rFonts w:ascii="Arial" w:cs="Arial" w:eastAsia="Arial" w:hAnsi="Arial"/>
+          <w:sz w:val="22"/>
+          <w:szCs w:val="22"/>
+        </w:rPr>
+      </w:pPr>
+      <w:r>
+        <w:rPr>
+          <w:rFonts w:ascii="Arial" w:cs="Arial" w:eastAsia="Arial" w:hAnsi="Arial"/>
+          <w:sz w:val="22"/>
+          <w:szCs w:val="22"/>
+          <w:rtl w:val="0"/>
+        </w:rPr>
         <w:t xml:space="preserve">Know how to operate power tools and welding equipment</w:t>
       </w:r>
     </w:p>
     <w:p>
       <w:pPr>
-        <w:pageBreakBefore w:val="0"/>
         <w:rPr>
           <w:rFonts w:ascii="Arial" w:cs="Arial" w:eastAsia="Arial" w:hAnsi="Arial"/>
           <w:b w:val="1"/>
@@ -619,7 +719,6 @@
     </w:p>
     <w:p>
       <w:pPr>
-        <w:pageBreakBefore w:val="0"/>
         <w:rPr>
           <w:rFonts w:ascii="Arial" w:cs="Arial" w:eastAsia="Arial" w:hAnsi="Arial"/>
           <w:b w:val="1"/>
@@ -640,7 +739,226 @@
     </w:p>
     <w:p>
       <w:pPr>
-        <w:pageBreakBefore w:val="0"/>
+        <w:rPr>
+          <w:rFonts w:ascii="Arial" w:cs="Arial" w:eastAsia="Arial" w:hAnsi="Arial"/>
+          <w:sz w:val="22"/>
+          <w:szCs w:val="22"/>
+        </w:rPr>
+      </w:pPr>
+      <w:r>
+        <w:rPr>
+          <w:rFonts w:ascii="Arial" w:cs="Arial" w:eastAsia="Arial" w:hAnsi="Arial"/>
+          <w:b w:val="1"/>
+          <w:sz w:val="22"/>
+          <w:szCs w:val="22"/>
+          <w:rtl w:val="0"/>
+        </w:rPr>
+        <w:t xml:space="preserve">Hardscapes Installer </w:t>
+      </w:r>
+      <w:r>
+        <w:rPr>
+          <w:rFonts w:ascii="Arial" w:cs="Arial" w:eastAsia="Arial" w:hAnsi="Arial"/>
+          <w:sz w:val="22"/>
+          <w:szCs w:val="22"/>
+          <w:rtl w:val="0"/>
+        </w:rPr>
+        <w:t xml:space="preserve">- A&amp;D Landscaping, Smithfield, UT, Sept. 2020—Present </w:t>
+      </w:r>
+    </w:p>
+    <w:p>
+      <w:pPr>
+        <w:rPr>
+          <w:rFonts w:ascii="Arial" w:cs="Arial" w:eastAsia="Arial" w:hAnsi="Arial"/>
+          <w:sz w:val="22"/>
+          <w:szCs w:val="22"/>
+        </w:rPr>
+      </w:pPr>
+      <w:r>
+        <w:rPr>
+          <w:rFonts w:ascii="Arial" w:cs="Arial" w:eastAsia="Arial" w:hAnsi="Arial"/>
+          <w:sz w:val="22"/>
+          <w:szCs w:val="22"/>
+          <w:rtl w:val="0"/>
+        </w:rPr>
+        <w:t xml:space="preserve">Installed decorative paving stones and other permanent fixtures for customers. Including prepwork, placement, and final installation of hard fixtures. Operated Machinery and assisted in sprinkler installation. Remodeled a master bathroom and built a pool house for customers. </w:t>
+      </w:r>
+    </w:p>
+    <w:p>
+      <w:pPr>
+        <w:rPr>
+          <w:rFonts w:ascii="Arial" w:cs="Arial" w:eastAsia="Arial" w:hAnsi="Arial"/>
+          <w:b w:val="1"/>
+          <w:sz w:val="22"/>
+          <w:szCs w:val="22"/>
+        </w:rPr>
+      </w:pPr>
+      <w:r>
+        <w:rPr>
+          <w:rtl w:val="0"/>
+        </w:rPr>
+      </w:r>
+    </w:p>
+    <w:p>
+      <w:pPr>
+        <w:rPr>
+          <w:rFonts w:ascii="Arial" w:cs="Arial" w:eastAsia="Arial" w:hAnsi="Arial"/>
+          <w:sz w:val="22"/>
+          <w:szCs w:val="22"/>
+        </w:rPr>
+      </w:pPr>
+      <w:r>
+        <w:rPr>
+          <w:rFonts w:ascii="Arial" w:cs="Arial" w:eastAsia="Arial" w:hAnsi="Arial"/>
+          <w:b w:val="1"/>
+          <w:sz w:val="22"/>
+          <w:szCs w:val="22"/>
+          <w:rtl w:val="0"/>
+        </w:rPr>
+        <w:t xml:space="preserve">Framer </w:t>
+      </w:r>
+      <w:r>
+        <w:rPr>
+          <w:rFonts w:ascii="Arial" w:cs="Arial" w:eastAsia="Arial" w:hAnsi="Arial"/>
+          <w:sz w:val="22"/>
+          <w:szCs w:val="22"/>
+          <w:rtl w:val="0"/>
+        </w:rPr>
+        <w:t xml:space="preserve">- Farrell Brothers Construction, Plain City, UT,  March 2018—Aug. 2018,</w:t>
+      </w:r>
+    </w:p>
+    <w:p>
+      <w:pPr>
+        <w:ind w:left="5760" w:firstLine="720"/>
+        <w:rPr>
+          <w:rFonts w:ascii="Arial" w:cs="Arial" w:eastAsia="Arial" w:hAnsi="Arial"/>
+          <w:sz w:val="22"/>
+          <w:szCs w:val="22"/>
+        </w:rPr>
+      </w:pPr>
+      <w:r>
+        <w:rPr>
+          <w:rFonts w:ascii="Arial" w:cs="Arial" w:eastAsia="Arial" w:hAnsi="Arial"/>
+          <w:sz w:val="22"/>
+          <w:szCs w:val="22"/>
+          <w:rtl w:val="0"/>
+        </w:rPr>
+        <w:t xml:space="preserve">&amp; May 2020— Aug 2020 </w:t>
+      </w:r>
+    </w:p>
+    <w:p>
+      <w:pPr>
+        <w:rPr>
+          <w:rFonts w:ascii="Arial" w:cs="Arial" w:eastAsia="Arial" w:hAnsi="Arial"/>
+          <w:sz w:val="22"/>
+          <w:szCs w:val="22"/>
+        </w:rPr>
+      </w:pPr>
+      <w:r>
+        <w:rPr>
+          <w:rFonts w:ascii="Arial" w:cs="Arial" w:eastAsia="Arial" w:hAnsi="Arial"/>
+          <w:sz w:val="22"/>
+          <w:szCs w:val="22"/>
+          <w:rtl w:val="0"/>
+        </w:rPr>
+        <w:t xml:space="preserve">Worked on a framing crew and built new homes from the ground up. Framed the walls, floor systems, set trusses, sheathed the roof and exterior walls, and prepped the home for finishing crews. Used appropriate power tools to build. Helped remodel old homes. Built and finished decks.</w:t>
+      </w:r>
+    </w:p>
+    <w:p>
+      <w:pPr>
+        <w:rPr>
+          <w:rFonts w:ascii="Arial" w:cs="Arial" w:eastAsia="Arial" w:hAnsi="Arial"/>
+          <w:sz w:val="22"/>
+          <w:szCs w:val="22"/>
+        </w:rPr>
+      </w:pPr>
+      <w:r>
+        <w:rPr>
+          <w:rtl w:val="0"/>
+        </w:rPr>
+      </w:r>
+    </w:p>
+    <w:p>
+      <w:pPr>
+        <w:rPr>
+          <w:rFonts w:ascii="Arial" w:cs="Arial" w:eastAsia="Arial" w:hAnsi="Arial"/>
+          <w:sz w:val="22"/>
+          <w:szCs w:val="22"/>
+        </w:rPr>
+      </w:pPr>
+      <w:r>
+        <w:rPr>
+          <w:rFonts w:ascii="Arial" w:cs="Arial" w:eastAsia="Arial" w:hAnsi="Arial"/>
+          <w:b w:val="1"/>
+          <w:sz w:val="22"/>
+          <w:szCs w:val="22"/>
+          <w:rtl w:val="0"/>
+        </w:rPr>
+        <w:t xml:space="preserve">USU Student Center Assistant Maintenance - </w:t>
+      </w:r>
+      <w:r>
+        <w:rPr>
+          <w:rFonts w:ascii="Arial" w:cs="Arial" w:eastAsia="Arial" w:hAnsi="Arial"/>
+          <w:sz w:val="22"/>
+          <w:szCs w:val="22"/>
+          <w:rtl w:val="0"/>
+        </w:rPr>
+        <w:t xml:space="preserve">Utah State University, Logan, UT, </w:t>
+      </w:r>
+    </w:p>
+    <w:p>
+      <w:pPr>
+        <w:ind w:left="6480" w:firstLine="0"/>
+        <w:rPr>
+          <w:rFonts w:ascii="Arial" w:cs="Arial" w:eastAsia="Arial" w:hAnsi="Arial"/>
+          <w:sz w:val="22"/>
+          <w:szCs w:val="22"/>
+        </w:rPr>
+      </w:pPr>
+      <w:r>
+        <w:rPr>
+          <w:rFonts w:ascii="Arial" w:cs="Arial" w:eastAsia="Arial" w:hAnsi="Arial"/>
+          <w:sz w:val="22"/>
+          <w:szCs w:val="22"/>
+          <w:rtl w:val="0"/>
+        </w:rPr>
+        <w:t xml:space="preserve">Jan. 2019— June 2019</w:t>
+      </w:r>
+    </w:p>
+    <w:p>
+      <w:pPr>
+        <w:rPr>
+          <w:rFonts w:ascii="Arial" w:cs="Arial" w:eastAsia="Arial" w:hAnsi="Arial"/>
+          <w:sz w:val="22"/>
+          <w:szCs w:val="22"/>
+        </w:rPr>
+      </w:pPr>
+      <w:r>
+        <w:rPr>
+          <w:rFonts w:ascii="Arial" w:cs="Arial" w:eastAsia="Arial" w:hAnsi="Arial"/>
+          <w:sz w:val="22"/>
+          <w:szCs w:val="22"/>
+          <w:rtl w:val="0"/>
+        </w:rPr>
+        <w:t xml:space="preserve">Performed basic maintenance tasks for the building. Fixed and Maintained air handlers, pumps, plumbing, HVAC units. Touched up and painted damaged walls. Worked with office personnel to fix, maintain, and customize office spaces. fixed broken furniture, and performed simple woodworking tasks.</w:t>
+      </w:r>
+    </w:p>
+    <w:p>
+      <w:pPr>
+        <w:rPr>
+          <w:rFonts w:ascii="Arial" w:cs="Arial" w:eastAsia="Arial" w:hAnsi="Arial"/>
+          <w:b w:val="1"/>
+          <w:sz w:val="22"/>
+          <w:szCs w:val="22"/>
+        </w:rPr>
+      </w:pPr>
+      <w:r>
+        <w:rPr>
+          <w:rtl w:val="0"/>
+        </w:rPr>
+      </w:r>
+    </w:p>
+    <w:p>
+      <w:pPr>
         <w:rPr>
           <w:rFonts w:ascii="Arial" w:cs="Arial" w:eastAsia="Arial" w:hAnsi="Arial"/>
           <w:b w:val="1"/>
@@ -700,17 +1018,25 @@
           <w:szCs w:val="22"/>
           <w:rtl w:val="0"/>
         </w:rPr>
-        <w:t xml:space="preserve">2019—Present</w:t>
-      </w:r>
-      <w:r>
-        <w:rPr>
-          <w:rtl w:val="0"/>
-        </w:rPr>
-      </w:r>
-    </w:p>
-    <w:p>
-      <w:pPr>
-        <w:pageBreakBefore w:val="0"/>
+        <w:t xml:space="preserve">2019</w:t>
+      </w:r>
+      <w:r>
+        <w:rPr>
+          <w:rFonts w:ascii="Arial" w:cs="Arial" w:eastAsia="Arial" w:hAnsi="Arial"/>
+          <w:sz w:val="22"/>
+          <w:szCs w:val="22"/>
+          <w:rtl w:val="0"/>
+        </w:rPr>
+        <w:t xml:space="preserve">—May 2020</w:t>
+      </w:r>
+      <w:r>
+        <w:rPr>
+          <w:rtl w:val="0"/>
+        </w:rPr>
+      </w:r>
+    </w:p>
+    <w:p>
+      <w:pPr>
         <w:rPr>
           <w:rFonts w:ascii="Arial" w:cs="Arial" w:eastAsia="Arial" w:hAnsi="Arial"/>
           <w:color w:val="000000"/>
@@ -735,7 +1061,6 @@
     </w:p>
     <w:p>
       <w:pPr>
-        <w:pageBreakBefore w:val="0"/>
         <w:rPr>
           <w:rFonts w:ascii="Arial" w:cs="Arial" w:eastAsia="Arial" w:hAnsi="Arial"/>
           <w:color w:val="000000"/>
@@ -751,10 +1076,8 @@
     </w:p>
     <w:p>
       <w:pPr>
-        <w:pageBreakBefore w:val="0"/>
-        <w:rPr>
-          <w:rFonts w:ascii="Arial" w:cs="Arial" w:eastAsia="Arial" w:hAnsi="Arial"/>
-          <w:color w:val="000000"/>
+        <w:rPr>
+          <w:rFonts w:ascii="Arial" w:cs="Arial" w:eastAsia="Arial" w:hAnsi="Arial"/>
           <w:sz w:val="22"/>
           <w:szCs w:val="22"/>
         </w:rPr>
@@ -767,330 +1090,12 @@
           <w:szCs w:val="22"/>
           <w:rtl w:val="0"/>
         </w:rPr>
-        <w:t xml:space="preserve">USU Student Center</w:t>
-      </w:r>
-      <w:r>
-        <w:rPr>
-          <w:rFonts w:ascii="Arial" w:cs="Arial" w:eastAsia="Arial" w:hAnsi="Arial"/>
-          <w:b w:val="1"/>
-          <w:color w:val="000000"/>
-          <w:sz w:val="22"/>
-          <w:szCs w:val="22"/>
-          <w:rtl w:val="0"/>
-        </w:rPr>
-        <w:t xml:space="preserve"> Assistant Maintenance</w:t>
-      </w:r>
-      <w:r>
-        <w:rPr>
-          <w:rFonts w:ascii="Arial" w:cs="Arial" w:eastAsia="Arial" w:hAnsi="Arial"/>
-          <w:b w:val="1"/>
-          <w:sz w:val="22"/>
-          <w:szCs w:val="22"/>
-          <w:rtl w:val="0"/>
-        </w:rPr>
-        <w:t xml:space="preserve"> - </w:t>
-      </w:r>
-      <w:r>
-        <w:rPr>
-          <w:rFonts w:ascii="Arial" w:cs="Arial" w:eastAsia="Arial" w:hAnsi="Arial"/>
-          <w:color w:val="000000"/>
-          <w:sz w:val="22"/>
-          <w:szCs w:val="22"/>
-          <w:rtl w:val="0"/>
-        </w:rPr>
-        <w:t xml:space="preserve">Utah State University, Logan, UT, </w:t>
-      </w:r>
-    </w:p>
-    <w:p>
-      <w:pPr>
-        <w:pageBreakBefore w:val="0"/>
-        <w:ind w:left="6480" w:firstLine="0"/>
-        <w:rPr>
-          <w:rFonts w:ascii="Arial" w:cs="Arial" w:eastAsia="Arial" w:hAnsi="Arial"/>
-          <w:color w:val="000000"/>
-          <w:sz w:val="22"/>
-          <w:szCs w:val="22"/>
-        </w:rPr>
-      </w:pPr>
-      <w:r>
-        <w:rPr>
-          <w:rFonts w:ascii="Arial" w:cs="Arial" w:eastAsia="Arial" w:hAnsi="Arial"/>
-          <w:sz w:val="22"/>
-          <w:szCs w:val="22"/>
-          <w:rtl w:val="0"/>
-        </w:rPr>
-        <w:t xml:space="preserve">Jan. </w:t>
-      </w:r>
-      <w:r>
-        <w:rPr>
-          <w:rFonts w:ascii="Arial" w:cs="Arial" w:eastAsia="Arial" w:hAnsi="Arial"/>
-          <w:color w:val="000000"/>
-          <w:sz w:val="22"/>
-          <w:szCs w:val="22"/>
-          <w:rtl w:val="0"/>
-        </w:rPr>
-        <w:t xml:space="preserve">2019—</w:t>
-      </w:r>
-      <w:r>
-        <w:rPr>
-          <w:rFonts w:ascii="Arial" w:cs="Arial" w:eastAsia="Arial" w:hAnsi="Arial"/>
-          <w:sz w:val="22"/>
-          <w:szCs w:val="22"/>
-          <w:rtl w:val="0"/>
-        </w:rPr>
-        <w:t xml:space="preserve"> June </w:t>
-      </w:r>
-      <w:r>
-        <w:rPr>
-          <w:rFonts w:ascii="Arial" w:cs="Arial" w:eastAsia="Arial" w:hAnsi="Arial"/>
-          <w:color w:val="000000"/>
-          <w:sz w:val="22"/>
-          <w:szCs w:val="22"/>
-          <w:rtl w:val="0"/>
-        </w:rPr>
-        <w:t xml:space="preserve">2019</w:t>
-      </w:r>
-    </w:p>
-    <w:p>
-      <w:pPr>
-        <w:pageBreakBefore w:val="0"/>
-        <w:rPr>
-          <w:rFonts w:ascii="Arial" w:cs="Arial" w:eastAsia="Arial" w:hAnsi="Arial"/>
-          <w:color w:val="000000"/>
-          <w:sz w:val="22"/>
-          <w:szCs w:val="22"/>
-        </w:rPr>
-      </w:pPr>
-      <w:r>
-        <w:rPr>
-          <w:rFonts w:ascii="Arial" w:cs="Arial" w:eastAsia="Arial" w:hAnsi="Arial"/>
-          <w:sz w:val="22"/>
-          <w:szCs w:val="22"/>
-          <w:rtl w:val="0"/>
-        </w:rPr>
-        <w:t xml:space="preserve">Performed</w:t>
-      </w:r>
-      <w:r>
-        <w:rPr>
-          <w:rFonts w:ascii="Arial" w:cs="Arial" w:eastAsia="Arial" w:hAnsi="Arial"/>
-          <w:color w:val="000000"/>
-          <w:sz w:val="22"/>
-          <w:szCs w:val="22"/>
-          <w:rtl w:val="0"/>
-        </w:rPr>
-        <w:t xml:space="preserve"> basic maintenance tasks for the building. Fixed and Maintained air handlers, pumps, </w:t>
-      </w:r>
-      <w:r>
-        <w:rPr>
-          <w:rFonts w:ascii="Arial" w:cs="Arial" w:eastAsia="Arial" w:hAnsi="Arial"/>
-          <w:sz w:val="22"/>
-          <w:szCs w:val="22"/>
-          <w:rtl w:val="0"/>
-        </w:rPr>
-        <w:t xml:space="preserve">plumbing</w:t>
-      </w:r>
-      <w:r>
-        <w:rPr>
-          <w:rFonts w:ascii="Arial" w:cs="Arial" w:eastAsia="Arial" w:hAnsi="Arial"/>
-          <w:color w:val="000000"/>
-          <w:sz w:val="22"/>
-          <w:szCs w:val="22"/>
-          <w:rtl w:val="0"/>
-        </w:rPr>
-        <w:t xml:space="preserve">, HVAC units. Touched up and painted damaged walls. Worked with office personnel to fix, maintain, and customize office spaces. fixed broken furniture, and </w:t>
-      </w:r>
-      <w:r>
-        <w:rPr>
-          <w:rFonts w:ascii="Arial" w:cs="Arial" w:eastAsia="Arial" w:hAnsi="Arial"/>
-          <w:sz w:val="22"/>
-          <w:szCs w:val="22"/>
-          <w:rtl w:val="0"/>
-        </w:rPr>
-        <w:t xml:space="preserve">performed</w:t>
-      </w:r>
-      <w:r>
-        <w:rPr>
-          <w:rFonts w:ascii="Arial" w:cs="Arial" w:eastAsia="Arial" w:hAnsi="Arial"/>
-          <w:color w:val="000000"/>
-          <w:sz w:val="22"/>
-          <w:szCs w:val="22"/>
-          <w:rtl w:val="0"/>
-        </w:rPr>
-        <w:t xml:space="preserve"> simple woodworking tasks.</w:t>
-      </w:r>
-    </w:p>
-    <w:p>
-      <w:pPr>
-        <w:pageBreakBefore w:val="0"/>
-        <w:rPr>
-          <w:rFonts w:ascii="Arial" w:cs="Arial" w:eastAsia="Arial" w:hAnsi="Arial"/>
-          <w:sz w:val="22"/>
-          <w:szCs w:val="22"/>
-        </w:rPr>
-      </w:pPr>
-      <w:r>
-        <w:rPr>
-          <w:rtl w:val="0"/>
-        </w:rPr>
-      </w:r>
-    </w:p>
-    <w:p>
-      <w:pPr>
-        <w:pageBreakBefore w:val="0"/>
-        <w:rPr>
-          <w:rFonts w:ascii="Arial" w:cs="Arial" w:eastAsia="Arial" w:hAnsi="Arial"/>
-          <w:sz w:val="22"/>
-          <w:szCs w:val="22"/>
-        </w:rPr>
-      </w:pPr>
-      <w:r>
-        <w:rPr>
-          <w:rFonts w:ascii="Arial" w:cs="Arial" w:eastAsia="Arial" w:hAnsi="Arial"/>
-          <w:b w:val="1"/>
-          <w:color w:val="000000"/>
-          <w:sz w:val="22"/>
-          <w:szCs w:val="22"/>
-          <w:rtl w:val="0"/>
-        </w:rPr>
-        <w:t xml:space="preserve">Framer </w:t>
-      </w:r>
-      <w:r>
-        <w:rPr>
-          <w:rFonts w:ascii="Arial" w:cs="Arial" w:eastAsia="Arial" w:hAnsi="Arial"/>
-          <w:sz w:val="22"/>
-          <w:szCs w:val="22"/>
-          <w:rtl w:val="0"/>
-        </w:rPr>
-        <w:t xml:space="preserve">- </w:t>
-      </w:r>
-      <w:r>
-        <w:rPr>
-          <w:rFonts w:ascii="Arial" w:cs="Arial" w:eastAsia="Arial" w:hAnsi="Arial"/>
-          <w:color w:val="000000"/>
-          <w:sz w:val="22"/>
-          <w:szCs w:val="22"/>
-          <w:rtl w:val="0"/>
-        </w:rPr>
-        <w:t xml:space="preserve">Farrell Brothers Construction, Plain City, UT,  </w:t>
-      </w:r>
-      <w:r>
-        <w:rPr>
-          <w:rFonts w:ascii="Arial" w:cs="Arial" w:eastAsia="Arial" w:hAnsi="Arial"/>
-          <w:sz w:val="22"/>
-          <w:szCs w:val="22"/>
-          <w:rtl w:val="0"/>
-        </w:rPr>
-        <w:t xml:space="preserve">March </w:t>
-      </w:r>
-      <w:r>
-        <w:rPr>
-          <w:rFonts w:ascii="Arial" w:cs="Arial" w:eastAsia="Arial" w:hAnsi="Arial"/>
-          <w:color w:val="000000"/>
-          <w:sz w:val="22"/>
-          <w:szCs w:val="22"/>
-          <w:rtl w:val="0"/>
-        </w:rPr>
-        <w:t xml:space="preserve">2018—</w:t>
-      </w:r>
-      <w:r>
-        <w:rPr>
-          <w:rFonts w:ascii="Arial" w:cs="Arial" w:eastAsia="Arial" w:hAnsi="Arial"/>
-          <w:sz w:val="22"/>
-          <w:szCs w:val="22"/>
-          <w:rtl w:val="0"/>
-        </w:rPr>
-        <w:t xml:space="preserve">Aug. </w:t>
-      </w:r>
-      <w:r>
-        <w:rPr>
-          <w:rFonts w:ascii="Arial" w:cs="Arial" w:eastAsia="Arial" w:hAnsi="Arial"/>
-          <w:color w:val="000000"/>
-          <w:sz w:val="22"/>
-          <w:szCs w:val="22"/>
-          <w:rtl w:val="0"/>
-        </w:rPr>
-        <w:t xml:space="preserve">2018</w:t>
-      </w:r>
-      <w:r>
-        <w:rPr>
-          <w:rtl w:val="0"/>
-        </w:rPr>
-      </w:r>
-    </w:p>
-    <w:p>
-      <w:pPr>
-        <w:pageBreakBefore w:val="0"/>
-        <w:rPr>
-          <w:rFonts w:ascii="Arial" w:cs="Arial" w:eastAsia="Arial" w:hAnsi="Arial"/>
-          <w:sz w:val="22"/>
-          <w:szCs w:val="22"/>
-        </w:rPr>
-      </w:pPr>
-      <w:r>
-        <w:rPr>
-          <w:rFonts w:ascii="Arial" w:cs="Arial" w:eastAsia="Arial" w:hAnsi="Arial"/>
-          <w:color w:val="000000"/>
-          <w:sz w:val="22"/>
-          <w:szCs w:val="22"/>
-          <w:rtl w:val="0"/>
-        </w:rPr>
-        <w:t xml:space="preserve">Worked on a framing crew and</w:t>
-      </w:r>
-      <w:r>
-        <w:rPr>
-          <w:rFonts w:ascii="Arial" w:cs="Arial" w:eastAsia="Arial" w:hAnsi="Arial"/>
-          <w:sz w:val="22"/>
-          <w:szCs w:val="22"/>
-          <w:rtl w:val="0"/>
-        </w:rPr>
-        <w:t xml:space="preserve"> built new homes from the ground up. Framed the walls, floor systems, set trusses, sheathed the roof and exterior walls, and prepped the home for finishing crews. Used appropriate power tools to build. Helped remodel old homes.</w:t>
-      </w:r>
-    </w:p>
-    <w:p>
-      <w:pPr>
-        <w:pageBreakBefore w:val="0"/>
-        <w:rPr>
-          <w:rFonts w:ascii="Arial" w:cs="Arial" w:eastAsia="Arial" w:hAnsi="Arial"/>
-          <w:sz w:val="22"/>
-          <w:szCs w:val="22"/>
-        </w:rPr>
-      </w:pPr>
-      <w:r>
-        <w:rPr>
-          <w:rtl w:val="0"/>
-        </w:rPr>
-      </w:r>
-    </w:p>
-    <w:p>
-      <w:pPr>
-        <w:pageBreakBefore w:val="0"/>
-        <w:rPr>
-          <w:rFonts w:ascii="Arial" w:cs="Arial" w:eastAsia="Arial" w:hAnsi="Arial"/>
-          <w:b w:val="1"/>
-          <w:sz w:val="22"/>
-          <w:szCs w:val="22"/>
-        </w:rPr>
-      </w:pPr>
-      <w:r>
-        <w:rPr>
-          <w:rFonts w:ascii="Arial" w:cs="Arial" w:eastAsia="Arial" w:hAnsi="Arial"/>
-          <w:b w:val="1"/>
-          <w:sz w:val="22"/>
-          <w:szCs w:val="22"/>
-          <w:rtl w:val="0"/>
-        </w:rPr>
-        <w:t xml:space="preserve">Leadership and Achievements</w:t>
-      </w:r>
-    </w:p>
-    <w:p>
-      <w:pPr>
-        <w:pageBreakBefore w:val="0"/>
-        <w:rPr>
-          <w:rFonts w:ascii="Arial" w:cs="Arial" w:eastAsia="Arial" w:hAnsi="Arial"/>
-          <w:sz w:val="22"/>
-          <w:szCs w:val="22"/>
-        </w:rPr>
-      </w:pPr>
+        <w:t xml:space="preserve">Leadership and Achievements                         </w:t>
+        <w:tab/>
+        <w:tab/>
+        <w:tab/>
+        <w:t xml:space="preserve"> </w:t>
+      </w:r>
       <w:r>
         <w:rPr>
           <w:rFonts w:ascii="Arial" w:cs="Arial" w:eastAsia="Arial" w:hAnsi="Arial"/>
@@ -1099,14 +1104,6 @@
           <w:rtl w:val="0"/>
         </w:rPr>
         <w:t xml:space="preserve">Eagle Scout</w:t>
-        <w:tab/>
-        <w:tab/>
-        <w:tab/>
-        <w:tab/>
-        <w:tab/>
-        <w:tab/>
-        <w:tab/>
-        <w:tab/>
         <w:tab/>
         <w:t xml:space="preserve">Aug. 2014</w:t>
       </w:r>
@@ -1563,6 +1560,116 @@
     </w:lvl>
   </w:abstractNum>
   <w:abstractNum w:abstractNumId="5">
+    <w:lvl w:ilvl="0">
+      <w:start w:val="1"/>
+      <w:numFmt w:val="bullet"/>
+      <w:lvlText w:val="●"/>
+      <w:lvlJc w:val="left"/>
+      <w:pPr>
+        <w:ind w:left="720" w:hanging="360"/>
+      </w:pPr>
+      <w:rPr>
+        <w:u w:val="none"/>
+      </w:rPr>
+    </w:lvl>
+    <w:lvl w:ilvl="1">
+      <w:start w:val="1"/>
+      <w:numFmt w:val="bullet"/>
+      <w:lvlText w:val="○"/>
+      <w:lvlJc w:val="left"/>
+      <w:pPr>
+        <w:ind w:left="1440" w:hanging="360"/>
+      </w:pPr>
+      <w:rPr>
+        <w:u w:val="none"/>
+      </w:rPr>
+    </w:lvl>
+    <w:lvl w:ilvl="2">
+      <w:start w:val="1"/>
+      <w:numFmt w:val="bullet"/>
+      <w:lvlText w:val="■"/>
+      <w:lvlJc w:val="left"/>
+      <w:pPr>
+        <w:ind w:left="2160" w:hanging="360"/>
+      </w:pPr>
+      <w:rPr>
+        <w:u w:val="none"/>
+      </w:rPr>
+    </w:lvl>
+    <w:lvl w:ilvl="3">
+      <w:start w:val="1"/>
+      <w:numFmt w:val="bullet"/>
+      <w:lvlText w:val="●"/>
+      <w:lvlJc w:val="left"/>
+      <w:pPr>
+        <w:ind w:left="2880" w:hanging="360"/>
+      </w:pPr>
+      <w:rPr>
+        <w:u w:val="none"/>
+      </w:rPr>
+    </w:lvl>
+    <w:lvl w:ilvl="4">
+      <w:start w:val="1"/>
+      <w:numFmt w:val="bullet"/>
+      <w:lvlText w:val="○"/>
+      <w:lvlJc w:val="left"/>
+      <w:pPr>
+        <w:ind w:left="3600" w:hanging="360"/>
+      </w:pPr>
+      <w:rPr>
+        <w:u w:val="none"/>
+      </w:rPr>
+    </w:lvl>
+    <w:lvl w:ilvl="5">
+      <w:start w:val="1"/>
+      <w:numFmt w:val="bullet"/>
+      <w:lvlText w:val="■"/>
+      <w:lvlJc w:val="left"/>
+      <w:pPr>
+        <w:ind w:left="4320" w:hanging="360"/>
+      </w:pPr>
+      <w:rPr>
+        <w:u w:val="none"/>
+      </w:rPr>
+    </w:lvl>
+    <w:lvl w:ilvl="6">
+      <w:start w:val="1"/>
+      <w:numFmt w:val="bullet"/>
+      <w:lvlText w:val="●"/>
+      <w:lvlJc w:val="left"/>
+      <w:pPr>
+        <w:ind w:left="5040" w:hanging="360"/>
+      </w:pPr>
+      <w:rPr>
+        <w:u w:val="none"/>
+      </w:rPr>
+    </w:lvl>
+    <w:lvl w:ilvl="7">
+      <w:start w:val="1"/>
+      <w:numFmt w:val="bullet"/>
+      <w:lvlText w:val="○"/>
+      <w:lvlJc w:val="left"/>
+      <w:pPr>
+        <w:ind w:left="5760" w:hanging="360"/>
+      </w:pPr>
+      <w:rPr>
+        <w:u w:val="none"/>
+      </w:rPr>
+    </w:lvl>
+    <w:lvl w:ilvl="8">
+      <w:start w:val="1"/>
+      <w:numFmt w:val="bullet"/>
+      <w:lvlText w:val="■"/>
+      <w:lvlJc w:val="left"/>
+      <w:pPr>
+        <w:ind w:left="6480" w:hanging="360"/>
+      </w:pPr>
+      <w:rPr>
+        <w:u w:val="none"/>
+      </w:rPr>
+    </w:lvl>
+  </w:abstractNum>
+  <w:abstractNum w:abstractNumId="6">
     <w:lvl w:ilvl="0">
       <w:start w:val="1"/>
       <w:numFmt w:val="bullet"/>
@@ -1687,6 +1794,9 @@
   <w:num w:numId="5">
     <w:abstractNumId w:val="5"/>
   </w:num>
+  <w:num w:numId="6">
+    <w:abstractNumId w:val="6"/>
+  </w:num>
 </w:numbering>
 </file>
 
@@ -1715,7 +1825,6 @@
     <w:pPr>
       <w:keepNext w:val="1"/>
       <w:keepLines w:val="1"/>
-      <w:pageBreakBefore w:val="0"/>
       <w:spacing w:after="120" w:before="480" w:lineRule="auto"/>
     </w:pPr>
     <w:rPr>
@@ -1731,7 +1840,6 @@
     <w:pPr>
       <w:keepNext w:val="1"/>
       <w:keepLines w:val="1"/>
-      <w:pageBreakBefore w:val="0"/>
       <w:spacing w:after="80" w:before="360" w:lineRule="auto"/>
     </w:pPr>
     <w:rPr>
@@ -1747,7 +1855,6 @@
     <w:pPr>
       <w:keepNext w:val="1"/>
       <w:keepLines w:val="1"/>
-      <w:pageBreakBefore w:val="0"/>
       <w:spacing w:after="80" w:before="280" w:lineRule="auto"/>
     </w:pPr>
     <w:rPr>
@@ -1763,7 +1870,6 @@
     <w:pPr>
       <w:keepNext w:val="1"/>
       <w:keepLines w:val="1"/>
-      <w:pageBreakBefore w:val="0"/>
       <w:spacing w:after="40" w:before="240" w:lineRule="auto"/>
     </w:pPr>
     <w:rPr>
@@ -1779,7 +1885,6 @@
     <w:pPr>
       <w:keepNext w:val="1"/>
       <w:keepLines w:val="1"/>
-      <w:pageBreakBefore w:val="0"/>
       <w:spacing w:after="40" w:before="220" w:lineRule="auto"/>
     </w:pPr>
     <w:rPr>
@@ -1795,7 +1900,6 @@
     <w:pPr>
       <w:keepNext w:val="1"/>
       <w:keepLines w:val="1"/>
-      <w:pageBreakBefore w:val="0"/>
       <w:spacing w:after="40" w:before="200" w:lineRule="auto"/>
     </w:pPr>
     <w:rPr>
@@ -1809,7 +1913,6 @@
     <w:pPr>
       <w:keepNext w:val="1"/>
       <w:keepLines w:val="1"/>
-      <w:pageBreakBefore w:val="0"/>
       <w:spacing w:after="120" w:before="480" w:lineRule="auto"/>
     </w:pPr>
     <w:rPr>
@@ -1818,6 +1921,298 @@
       <w:szCs w:val="72"/>
     </w:rPr>
   </w:style>
+  <w:style w:type="paragraph" w:styleId="Normal" w:default="1">
+    <w:name w:val="normal"/>
+  </w:style>
+  <w:style w:type="table" w:styleId="TableNormal" w:default="1">
+    <w:name w:val="Table Normal"/>
+  </w:style>
+  <w:style w:type="paragraph" w:styleId="Heading1">
+    <w:name w:val="heading 1"/>
+    <w:basedOn w:val="Normal"/>
+    <w:next w:val="Normal"/>
+    <w:pPr>
+      <w:keepNext w:val="1"/>
+      <w:keepLines w:val="1"/>
+      <w:spacing w:after="120" w:before="480" w:lineRule="auto"/>
+    </w:pPr>
+    <w:rPr>
+      <w:b w:val="1"/>
+      <w:sz w:val="48"/>
+      <w:szCs w:val="48"/>
+    </w:rPr>
+  </w:style>
+  <w:style w:type="paragraph" w:styleId="Heading2">
+    <w:name w:val="heading 2"/>
+    <w:basedOn w:val="Normal"/>
+    <w:next w:val="Normal"/>
+    <w:pPr>
+      <w:keepNext w:val="1"/>
+      <w:keepLines w:val="1"/>
+      <w:spacing w:after="80" w:before="360" w:lineRule="auto"/>
+    </w:pPr>
+    <w:rPr>
+      <w:b w:val="1"/>
+      <w:sz w:val="36"/>
+      <w:szCs w:val="36"/>
+    </w:rPr>
+  </w:style>
+  <w:style w:type="paragraph" w:styleId="Heading3">
+    <w:name w:val="heading 3"/>
+    <w:basedOn w:val="Normal"/>
+    <w:next w:val="Normal"/>
+    <w:pPr>
+      <w:keepNext w:val="1"/>
+      <w:keepLines w:val="1"/>
+      <w:spacing w:after="80" w:before="280" w:lineRule="auto"/>
+    </w:pPr>
+    <w:rPr>
+      <w:b w:val="1"/>
+      <w:sz w:val="28"/>
+      <w:szCs w:val="28"/>
+    </w:rPr>
+  </w:style>
+  <w:style w:type="paragraph" w:styleId="Heading4">
+    <w:name w:val="heading 4"/>
+    <w:basedOn w:val="Normal"/>
+    <w:next w:val="Normal"/>
+    <w:pPr>
+      <w:keepNext w:val="1"/>
+      <w:keepLines w:val="1"/>
+      <w:spacing w:after="40" w:before="240" w:lineRule="auto"/>
+    </w:pPr>
+    <w:rPr>
+      <w:b w:val="1"/>
+      <w:sz w:val="24"/>
+      <w:szCs w:val="24"/>
+    </w:rPr>
+  </w:style>
+  <w:style w:type="paragraph" w:styleId="Heading5">
+    <w:name w:val="heading 5"/>
+    <w:basedOn w:val="Normal"/>
+    <w:next w:val="Normal"/>
+    <w:pPr>
+      <w:keepNext w:val="1"/>
+      <w:keepLines w:val="1"/>
+      <w:spacing w:after="40" w:before="220" w:lineRule="auto"/>
+    </w:pPr>
+    <w:rPr>
+      <w:b w:val="1"/>
+      <w:sz w:val="22"/>
+      <w:szCs w:val="22"/>
+    </w:rPr>
+  </w:style>
+  <w:style w:type="paragraph" w:styleId="Heading6">
+    <w:name w:val="heading 6"/>
+    <w:basedOn w:val="Normal"/>
+    <w:next w:val="Normal"/>
+    <w:pPr>
+      <w:keepNext w:val="1"/>
+      <w:keepLines w:val="1"/>
+      <w:spacing w:after="40" w:before="200" w:lineRule="auto"/>
+    </w:pPr>
+    <w:rPr>
+      <w:b w:val="1"/>
+    </w:rPr>
+  </w:style>
+  <w:style w:type="paragraph" w:styleId="Title">
+    <w:name w:val="Title"/>
+    <w:basedOn w:val="Normal"/>
+    <w:next w:val="Normal"/>
+    <w:pPr>
+      <w:keepNext w:val="1"/>
+      <w:keepLines w:val="1"/>
+      <w:spacing w:after="120" w:before="480" w:lineRule="auto"/>
+    </w:pPr>
+    <w:rPr>
+      <w:b w:val="1"/>
+      <w:sz w:val="72"/>
+      <w:szCs w:val="72"/>
+    </w:rPr>
+  </w:style>
+  <w:style w:type="paragraph" w:styleId="Normal" w:default="1">
+    <w:name w:val="Normal"/>
+    <w:qFormat w:val="1"/>
+  </w:style>
+  <w:style w:type="paragraph" w:styleId="Heading1">
+    <w:name w:val="heading 1"/>
+    <w:basedOn w:val="Normal"/>
+    <w:next w:val="Normal"/>
+    <w:uiPriority w:val="9"/>
+    <w:qFormat w:val="1"/>
+    <w:pPr>
+      <w:keepNext w:val="1"/>
+      <w:keepLines w:val="1"/>
+      <w:spacing w:after="120" w:before="480"/>
+      <w:outlineLvl w:val="0"/>
+    </w:pPr>
+    <w:rPr>
+      <w:b w:val="1"/>
+      <w:sz w:val="48"/>
+      <w:szCs w:val="48"/>
+    </w:rPr>
+  </w:style>
+  <w:style w:type="paragraph" w:styleId="Heading2">
+    <w:name w:val="heading 2"/>
+    <w:basedOn w:val="Normal"/>
+    <w:next w:val="Normal"/>
+    <w:uiPriority w:val="9"/>
+    <w:semiHidden w:val="1"/>
+    <w:unhideWhenUsed w:val="1"/>
+    <w:qFormat w:val="1"/>
+    <w:pPr>
+      <w:keepNext w:val="1"/>
+      <w:keepLines w:val="1"/>
+      <w:spacing w:after="80" w:before="360"/>
+      <w:outlineLvl w:val="1"/>
+    </w:pPr>
+    <w:rPr>
+      <w:b w:val="1"/>
+      <w:sz w:val="36"/>
+      <w:szCs w:val="36"/>
+    </w:rPr>
+  </w:style>
+  <w:style w:type="paragraph" w:styleId="Heading3">
+    <w:name w:val="heading 3"/>
+    <w:basedOn w:val="Normal"/>
+    <w:next w:val="Normal"/>
+    <w:uiPriority w:val="9"/>
+    <w:semiHidden w:val="1"/>
+    <w:unhideWhenUsed w:val="1"/>
+    <w:qFormat w:val="1"/>
+    <w:pPr>
+      <w:keepNext w:val="1"/>
+      <w:keepLines w:val="1"/>
+      <w:spacing w:after="80" w:before="280"/>
+      <w:outlineLvl w:val="2"/>
+    </w:pPr>
+    <w:rPr>
+      <w:b w:val="1"/>
+      <w:sz w:val="28"/>
+      <w:szCs w:val="28"/>
+    </w:rPr>
+  </w:style>
+  <w:style w:type="paragraph" w:styleId="Heading4">
+    <w:name w:val="heading 4"/>
+    <w:basedOn w:val="Normal"/>
+    <w:next w:val="Normal"/>
+    <w:uiPriority w:val="9"/>
+    <w:semiHidden w:val="1"/>
+    <w:unhideWhenUsed w:val="1"/>
+    <w:qFormat w:val="1"/>
+    <w:pPr>
+      <w:keepNext w:val="1"/>
+      <w:keepLines w:val="1"/>
+      <w:spacing w:after="40" w:before="240"/>
+      <w:outlineLvl w:val="3"/>
+    </w:pPr>
+    <w:rPr>
+      <w:b w:val="1"/>
+      <w:sz w:val="24"/>
+      <w:szCs w:val="24"/>
+    </w:rPr>
+  </w:style>
+  <w:style w:type="paragraph" w:styleId="Heading5">
+    <w:name w:val="heading 5"/>
+    <w:basedOn w:val="Normal"/>
+    <w:next w:val="Normal"/>
+    <w:uiPriority w:val="9"/>
+    <w:semiHidden w:val="1"/>
+    <w:unhideWhenUsed w:val="1"/>
+    <w:qFormat w:val="1"/>
+    <w:pPr>
+      <w:keepNext w:val="1"/>
+      <w:keepLines w:val="1"/>
+      <w:spacing w:after="40" w:before="220"/>
+      <w:outlineLvl w:val="4"/>
+    </w:pPr>
+    <w:rPr>
+      <w:b w:val="1"/>
+      <w:sz w:val="22"/>
+      <w:szCs w:val="22"/>
+    </w:rPr>
+  </w:style>
+  <w:style w:type="paragraph" w:styleId="Heading6">
+    <w:name w:val="heading 6"/>
+    <w:basedOn w:val="Normal"/>
+    <w:next w:val="Normal"/>
+    <w:uiPriority w:val="9"/>
+    <w:semiHidden w:val="1"/>
+    <w:unhideWhenUsed w:val="1"/>
+    <w:qFormat w:val="1"/>
+    <w:pPr>
+      <w:keepNext w:val="1"/>
+      <w:keepLines w:val="1"/>
+      <w:spacing w:after="40" w:before="200"/>
+      <w:outlineLvl w:val="5"/>
+    </w:pPr>
+    <w:rPr>
+      <w:b w:val="1"/>
+    </w:rPr>
+  </w:style>
+  <w:style w:type="character" w:styleId="DefaultParagraphFont" w:default="1">
+    <w:name w:val="Default Paragraph Font"/>
+    <w:uiPriority w:val="1"/>
+    <w:semiHidden w:val="1"/>
+    <w:unhideWhenUsed w:val="1"/>
+  </w:style>
+  <w:style w:type="table" w:styleId="TableNormal" w:default="1">
+    <w:name w:val="Normal Table"/>
+    <w:uiPriority w:val="99"/>
+    <w:semiHidden w:val="1"/>
+    <w:unhideWhenUsed w:val="1"/>
+    <w:tblPr>
+      <w:tblInd w:w="0.0" w:type="dxa"/>
+      <w:tblCellMar>
+        <w:top w:w="0.0" w:type="dxa"/>
+        <w:left w:w="108.0" w:type="dxa"/>
+        <w:bottom w:w="0.0" w:type="dxa"/>
+        <w:right w:w="108.0" w:type="dxa"/>
+      </w:tblCellMar>
+    </w:tblPr>
+  </w:style>
+  <w:style w:type="numbering" w:styleId="NoList" w:default="1">
+    <w:name w:val="No List"/>
+    <w:uiPriority w:val="99"/>
+    <w:semiHidden w:val="1"/>
+    <w:unhideWhenUsed w:val="1"/>
+  </w:style>
+  <w:style w:type="paragraph" w:styleId="Title">
+    <w:name w:val="Title"/>
+    <w:basedOn w:val="Normal"/>
+    <w:next w:val="Normal"/>
+    <w:uiPriority w:val="10"/>
+    <w:qFormat w:val="1"/>
+    <w:pPr>
+      <w:keepNext w:val="1"/>
+      <w:keepLines w:val="1"/>
+      <w:spacing w:after="120" w:before="480"/>
+    </w:pPr>
+    <w:rPr>
+      <w:b w:val="1"/>
+      <w:sz w:val="72"/>
+      <w:szCs w:val="72"/>
+    </w:rPr>
+  </w:style>
+  <w:style w:type="paragraph" w:styleId="Subtitle">
+    <w:name w:val="Subtitle"/>
+    <w:basedOn w:val="Normal"/>
+    <w:next w:val="Normal"/>
+    <w:uiPriority w:val="11"/>
+    <w:qFormat w:val="1"/>
+    <w:pPr>
+      <w:keepNext w:val="1"/>
+      <w:keepLines w:val="1"/>
+      <w:spacing w:after="80" w:before="360"/>
+    </w:pPr>
+    <w:rPr>
+      <w:rFonts w:ascii="Georgia" w:cs="Georgia" w:eastAsia="Georgia" w:hAnsi="Georgia"/>
+      <w:i w:val="1"/>
+      <w:color w:val="666666"/>
+      <w:sz w:val="48"/>
+      <w:szCs w:val="48"/>
+    </w:rPr>
+  </w:style>
   <w:style w:type="paragraph" w:styleId="Subtitle">
     <w:name w:val="Subtitle"/>
     <w:basedOn w:val="Normal"/>
@@ -1825,7 +2220,23 @@
     <w:pPr>
       <w:keepNext w:val="1"/>
       <w:keepLines w:val="1"/>
-      <w:pageBreakBefore w:val="0"/>
+      <w:spacing w:after="80" w:before="360" w:lineRule="auto"/>
+    </w:pPr>
+    <w:rPr>
+      <w:rFonts w:ascii="Georgia" w:cs="Georgia" w:eastAsia="Georgia" w:hAnsi="Georgia"/>
+      <w:i w:val="1"/>
+      <w:color w:val="666666"/>
+      <w:sz w:val="48"/>
+      <w:szCs w:val="48"/>
+    </w:rPr>
+  </w:style>
+  <w:style w:type="paragraph" w:styleId="Subtitle">
+    <w:name w:val="Subtitle"/>
+    <w:basedOn w:val="Normal"/>
+    <w:next w:val="Normal"/>
+    <w:pPr>
+      <w:keepNext w:val="1"/>
+      <w:keepLines w:val="1"/>
       <w:spacing w:after="80" w:before="360" w:lineRule="auto"/>
     </w:pPr>
     <w:rPr>
@@ -2157,4 +2568,19 @@
   </a:objectDefaults>
   <a:extraClrSchemeLst/>
 </a:theme>
+</file>
+
+<file path=customXML/item1.xml><?xml version="1.0" encoding="utf-8"?>
+<go:gDocsCustomXmlDataStorage xmlns:go="http://customooxmlschemas.google.com/" xmlns:r="http://schemas.openxmlformats.org/officeDocument/2006/relationships">
+  <go:docsCustomData xmlns:go="http://customooxmlschemas.google.com/" roundtripDataSignature="AMtx7mjshsXgl5GRvhVU4hhks96NoU0E2w==">AMUW2mUVVl5iitxseSST2t8tt1ddCWl6Z9biKeBnHrZtElONo1doDWL8sHrmwDqomZV0Am2WIsG7a1Fm20G7xcaDiBBbmBHhraTCsiJNyiUogK1GQFLig28SP4tyj0fpLdbmpKRnXgie</go:docsCustomData>
+</go:gDocsCustomXmlDataStorage>
+</file>
+
+<file path=customXML/itemProps1.xml><?xml version="1.0" encoding="utf-8"?>
+<ds:datastoreItem xmlns:ds="http://schemas.openxmlformats.org/officeDocument/2006/customXml" ds:itemID="{11111111-1234-1234-1234-123412341234}">
+  <ds:schemaRefs>
+    <ds:schemaRef ds:uri="http://schemas.openxmlformats.org/officeDocument/2006/relationships"/>
+    <ds:schemaRef ds:uri="http://customooxmlschemas.google.com/"/>
+  </ds:schemaRefs>
+</ds:datastoreItem>
 </file>
</xml_diff>

<commit_message>
Resume Version 6, from March 2021
</commit_message>
<xml_diff>
--- a/Cragun Scott's Resume.docx
+++ b/Cragun Scott's Resume.docx
@@ -4,6 +4,7 @@
   <w:body>
     <w:p>
       <w:pPr>
+        <w:ind w:left="-360" w:right="-330" w:firstLine="0"/>
         <w:jc w:val="center"/>
         <w:rPr>
           <w:rFonts w:ascii="Arial" w:cs="Arial" w:eastAsia="Arial" w:hAnsi="Arial"/>
@@ -32,6 +33,7 @@
     </w:p>
     <w:p>
       <w:pPr>
+        <w:ind w:left="-360" w:right="-330" w:firstLine="0"/>
         <w:jc w:val="center"/>
         <w:rPr>
           <w:rFonts w:ascii="Arial" w:cs="Arial" w:eastAsia="Arial" w:hAnsi="Arial"/>
@@ -79,6 +81,7 @@
     </w:p>
     <w:p>
       <w:pPr>
+        <w:ind w:left="-360" w:right="-330" w:firstLine="0"/>
         <w:jc w:val="left"/>
         <w:rPr>
           <w:rFonts w:ascii="Arial" w:cs="Arial" w:eastAsia="Arial" w:hAnsi="Arial"/>
@@ -94,6 +97,7 @@
     </w:p>
     <w:p>
       <w:pPr>
+        <w:ind w:left="-360" w:right="-330" w:firstLine="0"/>
         <w:rPr>
           <w:rFonts w:ascii="Arial" w:cs="Arial" w:eastAsia="Arial" w:hAnsi="Arial"/>
           <w:sz w:val="22"/>
@@ -118,6 +122,7 @@
     </w:p>
     <w:p>
       <w:pPr>
+        <w:ind w:left="-360" w:right="-330" w:firstLine="0"/>
         <w:rPr>
           <w:rFonts w:ascii="Arial" w:cs="Arial" w:eastAsia="Arial" w:hAnsi="Arial"/>
           <w:sz w:val="22"/>
@@ -170,6 +175,7 @@
     </w:p>
     <w:p>
       <w:pPr>
+        <w:ind w:left="-360" w:right="-330" w:firstLine="0"/>
         <w:rPr>
           <w:rFonts w:ascii="Arial" w:cs="Arial" w:eastAsia="Arial" w:hAnsi="Arial"/>
           <w:i w:val="1"/>
@@ -190,6 +196,7 @@
     </w:p>
     <w:p>
       <w:pPr>
+        <w:ind w:left="-360" w:right="-330" w:firstLine="0"/>
         <w:rPr>
           <w:rFonts w:ascii="Arial" w:cs="Arial" w:eastAsia="Arial" w:hAnsi="Arial"/>
           <w:sz w:val="22"/>
@@ -216,11 +223,7 @@
     </w:p>
     <w:p>
       <w:pPr>
-        <w:numPr>
-          <w:ilvl w:val="0"/>
-          <w:numId w:val="1"/>
-        </w:numPr>
-        <w:ind w:left="720" w:hanging="360"/>
+        <w:ind w:left="720" w:right="-330" w:firstLine="0"/>
         <w:rPr>
           <w:rFonts w:ascii="Arial" w:cs="Arial" w:eastAsia="Arial" w:hAnsi="Arial"/>
           <w:sz w:val="22"/>
@@ -259,6 +262,7 @@
     </w:p>
     <w:p>
       <w:pPr>
+        <w:ind w:left="-360" w:right="-330" w:firstLine="0"/>
         <w:rPr>
           <w:rFonts w:ascii="Arial" w:cs="Arial" w:eastAsia="Arial" w:hAnsi="Arial"/>
           <w:b w:val="1"/>
@@ -268,10 +272,26 @@
       </w:pPr>
       <w:r>
         <w:rPr>
+          <w:rtl w:val="0"/>
+        </w:rPr>
+      </w:r>
+    </w:p>
+    <w:p>
+      <w:pPr>
+        <w:ind w:left="-360" w:right="-330" w:firstLine="0"/>
+        <w:rPr>
           <w:rFonts w:ascii="Arial" w:cs="Arial" w:eastAsia="Arial" w:hAnsi="Arial"/>
           <w:b w:val="1"/>
           <w:sz w:val="22"/>
           <w:szCs w:val="22"/>
+        </w:rPr>
+      </w:pPr>
+      <w:r>
+        <w:rPr>
+          <w:rFonts w:ascii="Arial" w:cs="Arial" w:eastAsia="Arial" w:hAnsi="Arial"/>
+          <w:b w:val="1"/>
+          <w:sz w:val="22"/>
+          <w:szCs w:val="22"/>
           <w:rtl w:val="0"/>
         </w:rPr>
         <w:t xml:space="preserve">Certificates</w:t>
@@ -279,6 +299,7 @@
     </w:p>
     <w:p>
       <w:pPr>
+        <w:ind w:left="-360" w:right="-330" w:firstLine="0"/>
         <w:rPr>
           <w:rFonts w:ascii="Arial" w:cs="Arial" w:eastAsia="Arial" w:hAnsi="Arial"/>
           <w:sz w:val="22"/>
@@ -304,20 +325,22 @@
     </w:p>
     <w:p>
       <w:pPr>
-        <w:rPr>
-          <w:rFonts w:ascii="Arial" w:cs="Arial" w:eastAsia="Arial" w:hAnsi="Arial"/>
-          <w:sz w:val="22"/>
-          <w:szCs w:val="22"/>
-        </w:rPr>
-      </w:pPr>
-      <w:r>
-        <w:rPr>
-          <w:rtl w:val="0"/>
-        </w:rPr>
-      </w:r>
-    </w:p>
-    <w:p>
-      <w:pPr>
+        <w:ind w:left="-360" w:right="-330" w:firstLine="0"/>
+        <w:rPr>
+          <w:rFonts w:ascii="Arial" w:cs="Arial" w:eastAsia="Arial" w:hAnsi="Arial"/>
+          <w:sz w:val="22"/>
+          <w:szCs w:val="22"/>
+        </w:rPr>
+      </w:pPr>
+      <w:r>
+        <w:rPr>
+          <w:rtl w:val="0"/>
+        </w:rPr>
+      </w:r>
+    </w:p>
+    <w:p>
+      <w:pPr>
+        <w:ind w:left="-360" w:right="-330" w:firstLine="0"/>
         <w:rPr>
           <w:rFonts w:ascii="Arial" w:cs="Arial" w:eastAsia="Arial" w:hAnsi="Arial"/>
           <w:b w:val="1"/>
@@ -338,6 +361,7 @@
     </w:p>
     <w:p>
       <w:pPr>
+        <w:ind w:left="-360" w:right="-330" w:firstLine="0"/>
         <w:rPr>
           <w:rFonts w:ascii="Arial" w:cs="Arial" w:eastAsia="Arial" w:hAnsi="Arial"/>
           <w:sz w:val="22"/>
@@ -352,6 +376,71 @@
           <w:rtl w:val="0"/>
         </w:rPr>
         <w:t xml:space="preserve">SolidWorks</w:t>
+      </w:r>
+    </w:p>
+    <w:p>
+      <w:pPr>
+        <w:numPr>
+          <w:ilvl w:val="0"/>
+          <w:numId w:val="4"/>
+        </w:numPr>
+        <w:ind w:left="-360" w:right="-330" w:firstLine="0"/>
+        <w:rPr>
+          <w:rFonts w:ascii="Arial" w:cs="Arial" w:eastAsia="Arial" w:hAnsi="Arial"/>
+          <w:sz w:val="22"/>
+          <w:szCs w:val="22"/>
+        </w:rPr>
+      </w:pPr>
+      <w:r>
+        <w:rPr>
+          <w:rFonts w:ascii="Arial" w:cs="Arial" w:eastAsia="Arial" w:hAnsi="Arial"/>
+          <w:sz w:val="22"/>
+          <w:szCs w:val="22"/>
+          <w:rtl w:val="0"/>
+        </w:rPr>
+        <w:t xml:space="preserve">Created a precise replica assembly of a desk bell </w:t>
+      </w:r>
+    </w:p>
+    <w:p>
+      <w:pPr>
+        <w:numPr>
+          <w:ilvl w:val="0"/>
+          <w:numId w:val="4"/>
+        </w:numPr>
+        <w:ind w:left="-360" w:right="-330" w:firstLine="0"/>
+        <w:rPr>
+          <w:rFonts w:ascii="Arial" w:cs="Arial" w:eastAsia="Arial" w:hAnsi="Arial"/>
+          <w:sz w:val="22"/>
+          <w:szCs w:val="22"/>
+        </w:rPr>
+      </w:pPr>
+      <w:r>
+        <w:rPr>
+          <w:rFonts w:ascii="Arial" w:cs="Arial" w:eastAsia="Arial" w:hAnsi="Arial"/>
+          <w:sz w:val="22"/>
+          <w:szCs w:val="22"/>
+          <w:rtl w:val="0"/>
+        </w:rPr>
+        <w:t xml:space="preserve">Reverse engineered a push/pull toggle clamp</w:t>
+      </w:r>
+    </w:p>
+    <w:p>
+      <w:pPr>
+        <w:ind w:left="-360" w:right="-330" w:firstLine="0"/>
+        <w:rPr>
+          <w:rFonts w:ascii="Arial" w:cs="Arial" w:eastAsia="Arial" w:hAnsi="Arial"/>
+          <w:sz w:val="22"/>
+          <w:szCs w:val="22"/>
+        </w:rPr>
+      </w:pPr>
+      <w:r>
+        <w:rPr>
+          <w:rFonts w:ascii="Arial" w:cs="Arial" w:eastAsia="Arial" w:hAnsi="Arial"/>
+          <w:sz w:val="22"/>
+          <w:szCs w:val="22"/>
+          <w:rtl w:val="0"/>
+        </w:rPr>
+        <w:t xml:space="preserve">Trebuchet </w:t>
       </w:r>
     </w:p>
     <w:p>
@@ -360,21 +449,27 @@
           <w:ilvl w:val="0"/>
           <w:numId w:val="2"/>
         </w:numPr>
-        <w:ind w:left="720" w:hanging="360"/>
-        <w:rPr>
-          <w:rFonts w:ascii="Arial" w:cs="Arial" w:eastAsia="Arial" w:hAnsi="Arial"/>
-          <w:sz w:val="22"/>
-          <w:szCs w:val="22"/>
-        </w:rPr>
-      </w:pPr>
-      <w:r>
-        <w:rPr>
-          <w:rFonts w:ascii="Arial" w:cs="Arial" w:eastAsia="Arial" w:hAnsi="Arial"/>
-          <w:sz w:val="22"/>
-          <w:szCs w:val="22"/>
-          <w:rtl w:val="0"/>
-        </w:rPr>
-        <w:t xml:space="preserve">Created a precise replica assembly of a desk bell </w:t>
+        <w:ind w:left="-360" w:right="-330" w:firstLine="0"/>
+        <w:rPr>
+          <w:rFonts w:ascii="Arial" w:cs="Arial" w:eastAsia="Arial" w:hAnsi="Arial"/>
+          <w:sz w:val="22"/>
+          <w:szCs w:val="22"/>
+          <w:u w:val="none"/>
+        </w:rPr>
+      </w:pPr>
+      <w:r>
+        <w:rPr>
+          <w:rFonts w:ascii="Arial" w:cs="Arial" w:eastAsia="Arial" w:hAnsi="Arial"/>
+          <w:sz w:val="22"/>
+          <w:szCs w:val="22"/>
+          <w:rtl w:val="0"/>
+        </w:rPr>
+        <w:t xml:space="preserve">Designed and built a trebuchet for North Logan pumpkin toss.</w:t>
+      </w:r>
+      <w:r>
+        <w:rPr>
+          <w:rtl w:val="0"/>
+        </w:rPr>
       </w:r>
     </w:p>
     <w:p>
@@ -383,39 +478,113 @@
           <w:ilvl w:val="0"/>
           <w:numId w:val="2"/>
         </w:numPr>
-        <w:ind w:left="720" w:hanging="360"/>
-        <w:rPr>
-          <w:rFonts w:ascii="Arial" w:cs="Arial" w:eastAsia="Arial" w:hAnsi="Arial"/>
-          <w:sz w:val="22"/>
-          <w:szCs w:val="22"/>
-        </w:rPr>
-      </w:pPr>
-      <w:r>
-        <w:rPr>
-          <w:rFonts w:ascii="Arial" w:cs="Arial" w:eastAsia="Arial" w:hAnsi="Arial"/>
-          <w:sz w:val="22"/>
-          <w:szCs w:val="22"/>
-          <w:rtl w:val="0"/>
-        </w:rPr>
-        <w:t xml:space="preserve">Reverse engineered a push/pull toggle clamp</w:t>
-      </w:r>
-    </w:p>
-    <w:p>
-      <w:pPr>
-        <w:rPr>
-          <w:rFonts w:ascii="Arial" w:cs="Arial" w:eastAsia="Arial" w:hAnsi="Arial"/>
-          <w:sz w:val="22"/>
-          <w:szCs w:val="22"/>
-        </w:rPr>
-      </w:pPr>
-      <w:r>
-        <w:rPr>
-          <w:rFonts w:ascii="Arial" w:cs="Arial" w:eastAsia="Arial" w:hAnsi="Arial"/>
-          <w:sz w:val="22"/>
-          <w:szCs w:val="22"/>
-          <w:rtl w:val="0"/>
-        </w:rPr>
-        <w:t xml:space="preserve">Trebuchet </w:t>
+        <w:ind w:left="720" w:right="-330" w:hanging="360"/>
+        <w:rPr>
+          <w:rFonts w:ascii="Arial" w:cs="Arial" w:eastAsia="Arial" w:hAnsi="Arial"/>
+          <w:sz w:val="22"/>
+          <w:szCs w:val="22"/>
+          <w:u w:val="none"/>
+        </w:rPr>
+      </w:pPr>
+      <w:r>
+        <w:rPr>
+          <w:rFonts w:ascii="Arial" w:cs="Arial" w:eastAsia="Arial" w:hAnsi="Arial"/>
+          <w:sz w:val="22"/>
+          <w:szCs w:val="22"/>
+          <w:rtl w:val="0"/>
+        </w:rPr>
+        <w:t xml:space="preserve">Lead logistics and construction </w:t>
+      </w:r>
+      <w:r>
+        <w:rPr>
+          <w:rtl w:val="0"/>
+        </w:rPr>
+      </w:r>
+    </w:p>
+    <w:p>
+      <w:pPr>
+        <w:ind w:left="-360" w:right="-330" w:firstLine="0"/>
+        <w:rPr>
+          <w:rFonts w:ascii="Arial" w:cs="Arial" w:eastAsia="Arial" w:hAnsi="Arial"/>
+          <w:sz w:val="22"/>
+          <w:szCs w:val="22"/>
+        </w:rPr>
+      </w:pPr>
+      <w:r>
+        <w:rPr>
+          <w:rFonts w:ascii="Arial" w:cs="Arial" w:eastAsia="Arial" w:hAnsi="Arial"/>
+          <w:sz w:val="22"/>
+          <w:szCs w:val="22"/>
+          <w:rtl w:val="0"/>
+        </w:rPr>
+        <w:t xml:space="preserve">RC Sailboat</w:t>
+      </w:r>
+    </w:p>
+    <w:p>
+      <w:pPr>
+        <w:numPr>
+          <w:ilvl w:val="0"/>
+          <w:numId w:val="1"/>
+        </w:numPr>
+        <w:ind w:left="-360" w:right="-330" w:firstLine="0"/>
+        <w:rPr>
+          <w:rFonts w:ascii="Arial" w:cs="Arial" w:eastAsia="Arial" w:hAnsi="Arial"/>
+          <w:sz w:val="22"/>
+          <w:szCs w:val="22"/>
+        </w:rPr>
+      </w:pPr>
+      <w:r>
+        <w:rPr>
+          <w:rFonts w:ascii="Arial" w:cs="Arial" w:eastAsia="Arial" w:hAnsi="Arial"/>
+          <w:sz w:val="22"/>
+          <w:szCs w:val="22"/>
+          <w:rtl w:val="0"/>
+        </w:rPr>
+        <w:t xml:space="preserve">Planned, designed, built a Footy class RC sailboat as a team</w:t>
+      </w:r>
+    </w:p>
+    <w:p>
+      <w:pPr>
+        <w:numPr>
+          <w:ilvl w:val="0"/>
+          <w:numId w:val="1"/>
+        </w:numPr>
+        <w:ind w:left="-360" w:right="-330" w:firstLine="0"/>
+        <w:rPr>
+          <w:rFonts w:ascii="Arial" w:cs="Arial" w:eastAsia="Arial" w:hAnsi="Arial"/>
+          <w:sz w:val="22"/>
+          <w:szCs w:val="22"/>
+        </w:rPr>
+      </w:pPr>
+      <w:r>
+        <w:rPr>
+          <w:rFonts w:ascii="Arial" w:cs="Arial" w:eastAsia="Arial" w:hAnsi="Arial"/>
+          <w:sz w:val="22"/>
+          <w:szCs w:val="22"/>
+          <w:rtl w:val="0"/>
+        </w:rPr>
+        <w:t xml:space="preserve">Learned how to work with as a design team for analysis, design, and building processes</w:t>
+      </w:r>
+    </w:p>
+    <w:p>
+      <w:pPr>
+        <w:ind w:left="-360" w:right="-330" w:firstLine="0"/>
+        <w:rPr>
+          <w:rFonts w:ascii="Arial" w:cs="Arial" w:eastAsia="Arial" w:hAnsi="Arial"/>
+          <w:b w:val="1"/>
+          <w:sz w:val="22"/>
+          <w:szCs w:val="22"/>
+        </w:rPr>
+      </w:pPr>
+      <w:r>
+        <w:rPr>
+          <w:rFonts w:ascii="Arial" w:cs="Arial" w:eastAsia="Arial" w:hAnsi="Arial"/>
+          <w:b w:val="1"/>
+          <w:sz w:val="22"/>
+          <w:szCs w:val="22"/>
+          <w:rtl w:val="0"/>
+        </w:rPr>
+        <w:t xml:space="preserve">Personal Projects</w:t>
       </w:r>
     </w:p>
     <w:p>
@@ -424,7 +593,7 @@
           <w:ilvl w:val="0"/>
           <w:numId w:val="5"/>
         </w:numPr>
-        <w:ind w:left="720" w:hanging="360"/>
+        <w:ind w:left="-360" w:right="-330" w:firstLine="0"/>
         <w:rPr>
           <w:rFonts w:ascii="Arial" w:cs="Arial" w:eastAsia="Arial" w:hAnsi="Arial"/>
           <w:sz w:val="22"/>
@@ -439,16 +608,21 @@
           <w:szCs w:val="22"/>
           <w:rtl w:val="0"/>
         </w:rPr>
-        <w:t xml:space="preserve">Designed and built a trebuchet for North Logan pumpkin toss.</w:t>
+        <w:t xml:space="preserve">Personal car maintenance and interior renovation</w:t>
+      </w:r>
+      <w:r>
+        <w:rPr>
+          <w:rtl w:val="0"/>
+        </w:rPr>
       </w:r>
     </w:p>
     <w:p>
       <w:pPr>
         <w:numPr>
-          <w:ilvl w:val="1"/>
+          <w:ilvl w:val="0"/>
           <w:numId w:val="5"/>
         </w:numPr>
-        <w:ind w:left="1440" w:hanging="360"/>
+        <w:ind w:left="-360" w:right="-330" w:firstLine="0"/>
         <w:rPr>
           <w:rFonts w:ascii="Arial" w:cs="Arial" w:eastAsia="Arial" w:hAnsi="Arial"/>
           <w:sz w:val="22"/>
@@ -463,92 +637,41 @@
           <w:szCs w:val="22"/>
           <w:rtl w:val="0"/>
         </w:rPr>
-        <w:t xml:space="preserve">Lead logistics and construction </w:t>
-      </w:r>
-    </w:p>
-    <w:p>
-      <w:pPr>
-        <w:ind w:left="0" w:firstLine="0"/>
-        <w:rPr>
-          <w:rFonts w:ascii="Arial" w:cs="Arial" w:eastAsia="Arial" w:hAnsi="Arial"/>
-          <w:sz w:val="22"/>
-          <w:szCs w:val="22"/>
-        </w:rPr>
-      </w:pPr>
-      <w:r>
-        <w:rPr>
-          <w:rFonts w:ascii="Arial" w:cs="Arial" w:eastAsia="Arial" w:hAnsi="Arial"/>
-          <w:sz w:val="22"/>
-          <w:szCs w:val="22"/>
-          <w:rtl w:val="0"/>
-        </w:rPr>
-        <w:t xml:space="preserve">RC Sailboat</w:t>
-      </w:r>
-    </w:p>
-    <w:p>
-      <w:pPr>
-        <w:numPr>
-          <w:ilvl w:val="0"/>
-          <w:numId w:val="4"/>
-        </w:numPr>
-        <w:ind w:left="720" w:hanging="360"/>
-        <w:rPr>
-          <w:rFonts w:ascii="Arial" w:cs="Arial" w:eastAsia="Arial" w:hAnsi="Arial"/>
-          <w:sz w:val="22"/>
-          <w:szCs w:val="22"/>
-        </w:rPr>
-      </w:pPr>
-      <w:r>
-        <w:rPr>
-          <w:rFonts w:ascii="Arial" w:cs="Arial" w:eastAsia="Arial" w:hAnsi="Arial"/>
-          <w:sz w:val="22"/>
-          <w:szCs w:val="22"/>
-          <w:rtl w:val="0"/>
-        </w:rPr>
-        <w:t xml:space="preserve">Planned, designed, built a Footy class RC sailboat as a team</w:t>
-      </w:r>
-    </w:p>
-    <w:p>
-      <w:pPr>
-        <w:numPr>
-          <w:ilvl w:val="0"/>
-          <w:numId w:val="4"/>
-        </w:numPr>
-        <w:ind w:left="720" w:hanging="360"/>
-        <w:rPr>
-          <w:rFonts w:ascii="Arial" w:cs="Arial" w:eastAsia="Arial" w:hAnsi="Arial"/>
-          <w:sz w:val="22"/>
-          <w:szCs w:val="22"/>
-        </w:rPr>
-      </w:pPr>
-      <w:r>
-        <w:rPr>
-          <w:rFonts w:ascii="Arial" w:cs="Arial" w:eastAsia="Arial" w:hAnsi="Arial"/>
-          <w:sz w:val="22"/>
-          <w:szCs w:val="22"/>
-          <w:rtl w:val="0"/>
-        </w:rPr>
-        <w:t xml:space="preserve">Learned how to work with as a design team for analysis, design, and building processes</w:t>
-      </w:r>
-    </w:p>
-    <w:p>
-      <w:pPr>
+        <w:t xml:space="preserve">Welded and repurposed military storage boxes</w:t>
+      </w:r>
+      <w:r>
+        <w:rPr>
+          <w:rtl w:val="0"/>
+        </w:rPr>
+      </w:r>
+    </w:p>
+    <w:p>
+      <w:pPr>
+        <w:ind w:left="-360" w:right="-330" w:firstLine="0"/>
+        <w:rPr>
+          <w:rFonts w:ascii="Arial" w:cs="Arial" w:eastAsia="Arial" w:hAnsi="Arial"/>
+          <w:sz w:val="22"/>
+          <w:szCs w:val="22"/>
+        </w:rPr>
+      </w:pPr>
+      <w:r>
         <w:rPr>
           <w:rFonts w:ascii="Arial" w:cs="Arial" w:eastAsia="Arial" w:hAnsi="Arial"/>
           <w:b w:val="1"/>
           <w:sz w:val="22"/>
           <w:szCs w:val="22"/>
-        </w:rPr>
-      </w:pPr>
-      <w:r>
-        <w:rPr>
-          <w:rFonts w:ascii="Arial" w:cs="Arial" w:eastAsia="Arial" w:hAnsi="Arial"/>
-          <w:b w:val="1"/>
-          <w:sz w:val="22"/>
-          <w:szCs w:val="22"/>
-          <w:rtl w:val="0"/>
-        </w:rPr>
-        <w:t xml:space="preserve">Personal Projects</w:t>
+          <w:rtl w:val="0"/>
+        </w:rPr>
+        <w:t xml:space="preserve">Technical skills</w:t>
+      </w:r>
+      <w:r>
+        <w:rPr>
+          <w:rFonts w:ascii="Arial" w:cs="Arial" w:eastAsia="Arial" w:hAnsi="Arial"/>
+          <w:sz w:val="22"/>
+          <w:szCs w:val="22"/>
+          <w:rtl w:val="0"/>
+        </w:rPr>
+        <w:t xml:space="preserve"> </w:t>
       </w:r>
     </w:p>
     <w:p>
@@ -557,22 +680,21 @@
           <w:ilvl w:val="0"/>
           <w:numId w:val="3"/>
         </w:numPr>
-        <w:ind w:left="720" w:hanging="360"/>
-        <w:rPr>
-          <w:rFonts w:ascii="Arial" w:cs="Arial" w:eastAsia="Arial" w:hAnsi="Arial"/>
-          <w:sz w:val="22"/>
-          <w:szCs w:val="22"/>
-          <w:u w:val="none"/>
-        </w:rPr>
-      </w:pPr>
-      <w:r>
-        <w:rPr>
-          <w:rFonts w:ascii="Arial" w:cs="Arial" w:eastAsia="Arial" w:hAnsi="Arial"/>
-          <w:sz w:val="22"/>
-          <w:szCs w:val="22"/>
-          <w:rtl w:val="0"/>
-        </w:rPr>
-        <w:t xml:space="preserve">Personal car maintenance and interior renovation</w:t>
+        <w:ind w:left="-360" w:right="-330" w:firstLine="0"/>
+        <w:rPr>
+          <w:rFonts w:ascii="Arial" w:cs="Arial" w:eastAsia="Arial" w:hAnsi="Arial"/>
+          <w:sz w:val="22"/>
+          <w:szCs w:val="22"/>
+        </w:rPr>
+      </w:pPr>
+      <w:r>
+        <w:rPr>
+          <w:rFonts w:ascii="Arial" w:cs="Arial" w:eastAsia="Arial" w:hAnsi="Arial"/>
+          <w:sz w:val="22"/>
+          <w:szCs w:val="22"/>
+          <w:rtl w:val="0"/>
+        </w:rPr>
+        <w:t xml:space="preserve">Knows how to operate power tools and welding equipment</w:t>
       </w:r>
     </w:p>
     <w:p>
@@ -581,7 +703,7 @@
           <w:ilvl w:val="0"/>
           <w:numId w:val="3"/>
         </w:numPr>
-        <w:ind w:left="720" w:hanging="360"/>
+        <w:ind w:left="-360" w:right="-330" w:firstLine="0"/>
         <w:rPr>
           <w:rFonts w:ascii="Arial" w:cs="Arial" w:eastAsia="Arial" w:hAnsi="Arial"/>
           <w:sz w:val="22"/>
@@ -596,73 +718,16 @@
           <w:szCs w:val="22"/>
           <w:rtl w:val="0"/>
         </w:rPr>
-        <w:t xml:space="preserve">Welded and repurposed military storage boxes</w:t>
-      </w:r>
-    </w:p>
-    <w:p>
-      <w:pPr>
-        <w:rPr>
-          <w:rFonts w:ascii="Arial" w:cs="Arial" w:eastAsia="Arial" w:hAnsi="Arial"/>
-          <w:b w:val="1"/>
-          <w:sz w:val="22"/>
-          <w:szCs w:val="22"/>
-        </w:rPr>
-      </w:pPr>
-      <w:r>
-        <w:rPr>
-          <w:rFonts w:ascii="Arial" w:cs="Arial" w:eastAsia="Arial" w:hAnsi="Arial"/>
-          <w:b w:val="1"/>
-          <w:sz w:val="22"/>
-          <w:szCs w:val="22"/>
-          <w:rtl w:val="0"/>
-        </w:rPr>
-        <w:t xml:space="preserve">Technical skills</w:t>
-      </w:r>
-      <w:r>
-        <w:rPr>
-          <w:rFonts w:ascii="Arial" w:cs="Arial" w:eastAsia="Arial" w:hAnsi="Arial"/>
-          <w:sz w:val="22"/>
-          <w:szCs w:val="22"/>
-          <w:rtl w:val="0"/>
-        </w:rPr>
-        <w:t xml:space="preserve"> </w:t>
-      </w:r>
-      <w:r>
-        <w:rPr>
-          <w:rtl w:val="0"/>
-        </w:rPr>
+        <w:t xml:space="preserve">Knows how to operate excavation equipment</w:t>
       </w:r>
     </w:p>
     <w:p>
       <w:pPr>
         <w:numPr>
           <w:ilvl w:val="0"/>
-          <w:numId w:val="6"/>
+          <w:numId w:val="3"/>
         </w:numPr>
-        <w:ind w:left="720" w:hanging="360"/>
-        <w:rPr>
-          <w:rFonts w:ascii="Arial" w:cs="Arial" w:eastAsia="Arial" w:hAnsi="Arial"/>
-          <w:sz w:val="22"/>
-          <w:szCs w:val="22"/>
-        </w:rPr>
-      </w:pPr>
-      <w:r>
-        <w:rPr>
-          <w:rFonts w:ascii="Arial" w:cs="Arial" w:eastAsia="Arial" w:hAnsi="Arial"/>
-          <w:sz w:val="22"/>
-          <w:szCs w:val="22"/>
-          <w:rtl w:val="0"/>
-        </w:rPr>
-        <w:t xml:space="preserve">Experience with lawn and yard care</w:t>
-      </w:r>
-    </w:p>
-    <w:p>
-      <w:pPr>
-        <w:numPr>
-          <w:ilvl w:val="0"/>
-          <w:numId w:val="6"/>
-        </w:numPr>
-        <w:ind w:left="720" w:hanging="360"/>
+        <w:ind w:left="-360" w:right="-330" w:firstLine="0"/>
         <w:rPr>
           <w:rFonts w:ascii="Arial" w:cs="Arial" w:eastAsia="Arial" w:hAnsi="Arial"/>
           <w:sz w:val="22"/>
@@ -681,29 +746,7 @@
     </w:p>
     <w:p>
       <w:pPr>
-        <w:numPr>
-          <w:ilvl w:val="0"/>
-          <w:numId w:val="6"/>
-        </w:numPr>
-        <w:ind w:left="720" w:hanging="360"/>
-        <w:rPr>
-          <w:rFonts w:ascii="Arial" w:cs="Arial" w:eastAsia="Arial" w:hAnsi="Arial"/>
-          <w:sz w:val="22"/>
-          <w:szCs w:val="22"/>
-        </w:rPr>
-      </w:pPr>
-      <w:r>
-        <w:rPr>
-          <w:rFonts w:ascii="Arial" w:cs="Arial" w:eastAsia="Arial" w:hAnsi="Arial"/>
-          <w:sz w:val="22"/>
-          <w:szCs w:val="22"/>
-          <w:rtl w:val="0"/>
-        </w:rPr>
-        <w:t xml:space="preserve">Know how to operate power tools and welding equipment</w:t>
-      </w:r>
-    </w:p>
-    <w:p>
-      <w:pPr>
+        <w:ind w:left="-360" w:right="-330" w:firstLine="0"/>
         <w:rPr>
           <w:rFonts w:ascii="Arial" w:cs="Arial" w:eastAsia="Arial" w:hAnsi="Arial"/>
           <w:b w:val="1"/>
@@ -719,6 +762,7 @@
     </w:p>
     <w:p>
       <w:pPr>
+        <w:ind w:left="-360" w:right="-330" w:firstLine="0"/>
         <w:rPr>
           <w:rFonts w:ascii="Arial" w:cs="Arial" w:eastAsia="Arial" w:hAnsi="Arial"/>
           <w:b w:val="1"/>
@@ -739,6 +783,7 @@
     </w:p>
     <w:p>
       <w:pPr>
+        <w:ind w:left="-360" w:right="-330" w:firstLine="0"/>
         <w:rPr>
           <w:rFonts w:ascii="Arial" w:cs="Arial" w:eastAsia="Arial" w:hAnsi="Arial"/>
           <w:sz w:val="22"/>
@@ -767,6 +812,7 @@
     </w:p>
     <w:p>
       <w:pPr>
+        <w:ind w:left="-360" w:right="-330" w:firstLine="0"/>
         <w:rPr>
           <w:rFonts w:ascii="Arial" w:cs="Arial" w:eastAsia="Arial" w:hAnsi="Arial"/>
           <w:sz w:val="22"/>
@@ -785,6 +831,7 @@
     </w:p>
     <w:p>
       <w:pPr>
+        <w:ind w:left="-360" w:right="-330" w:firstLine="0"/>
         <w:rPr>
           <w:rFonts w:ascii="Arial" w:cs="Arial" w:eastAsia="Arial" w:hAnsi="Arial"/>
           <w:b w:val="1"/>
@@ -800,6 +847,7 @@
     </w:p>
     <w:p>
       <w:pPr>
+        <w:ind w:left="-360" w:right="-330" w:firstLine="0"/>
         <w:rPr>
           <w:rFonts w:ascii="Arial" w:cs="Arial" w:eastAsia="Arial" w:hAnsi="Arial"/>
           <w:sz w:val="22"/>
@@ -828,7 +876,7 @@
     </w:p>
     <w:p>
       <w:pPr>
-        <w:ind w:left="5760" w:firstLine="720"/>
+        <w:ind w:left="-360" w:right="-330" w:firstLine="0"/>
         <w:rPr>
           <w:rFonts w:ascii="Arial" w:cs="Arial" w:eastAsia="Arial" w:hAnsi="Arial"/>
           <w:sz w:val="22"/>
@@ -847,6 +895,7 @@
     </w:p>
     <w:p>
       <w:pPr>
+        <w:ind w:left="-360" w:right="-330" w:firstLine="0"/>
         <w:rPr>
           <w:rFonts w:ascii="Arial" w:cs="Arial" w:eastAsia="Arial" w:hAnsi="Arial"/>
           <w:sz w:val="22"/>
@@ -865,20 +914,22 @@
     </w:p>
     <w:p>
       <w:pPr>
-        <w:rPr>
-          <w:rFonts w:ascii="Arial" w:cs="Arial" w:eastAsia="Arial" w:hAnsi="Arial"/>
-          <w:sz w:val="22"/>
-          <w:szCs w:val="22"/>
-        </w:rPr>
-      </w:pPr>
-      <w:r>
-        <w:rPr>
-          <w:rtl w:val="0"/>
-        </w:rPr>
-      </w:r>
-    </w:p>
-    <w:p>
-      <w:pPr>
+        <w:ind w:left="-360" w:right="-330" w:firstLine="0"/>
+        <w:rPr>
+          <w:rFonts w:ascii="Arial" w:cs="Arial" w:eastAsia="Arial" w:hAnsi="Arial"/>
+          <w:sz w:val="22"/>
+          <w:szCs w:val="22"/>
+        </w:rPr>
+      </w:pPr>
+      <w:r>
+        <w:rPr>
+          <w:rtl w:val="0"/>
+        </w:rPr>
+      </w:r>
+    </w:p>
+    <w:p>
+      <w:pPr>
+        <w:ind w:left="-360" w:right="-330" w:firstLine="0"/>
         <w:rPr>
           <w:rFonts w:ascii="Arial" w:cs="Arial" w:eastAsia="Arial" w:hAnsi="Arial"/>
           <w:sz w:val="22"/>
@@ -907,7 +958,7 @@
     </w:p>
     <w:p>
       <w:pPr>
-        <w:ind w:left="6480" w:firstLine="0"/>
+        <w:ind w:left="-360" w:right="-330" w:firstLine="0"/>
         <w:rPr>
           <w:rFonts w:ascii="Arial" w:cs="Arial" w:eastAsia="Arial" w:hAnsi="Arial"/>
           <w:sz w:val="22"/>
@@ -926,6 +977,7 @@
     </w:p>
     <w:p>
       <w:pPr>
+        <w:ind w:left="-360" w:right="-330" w:firstLine="0"/>
         <w:rPr>
           <w:rFonts w:ascii="Arial" w:cs="Arial" w:eastAsia="Arial" w:hAnsi="Arial"/>
           <w:sz w:val="22"/>
@@ -944,6 +996,7 @@
     </w:p>
     <w:p>
       <w:pPr>
+        <w:ind w:left="-360" w:right="-330" w:firstLine="0"/>
         <w:rPr>
           <w:rFonts w:ascii="Arial" w:cs="Arial" w:eastAsia="Arial" w:hAnsi="Arial"/>
           <w:b w:val="1"/>
@@ -959,6 +1012,7 @@
     </w:p>
     <w:p>
       <w:pPr>
+        <w:ind w:left="-360" w:right="-330" w:firstLine="0"/>
         <w:rPr>
           <w:rFonts w:ascii="Arial" w:cs="Arial" w:eastAsia="Arial" w:hAnsi="Arial"/>
           <w:b w:val="1"/>
@@ -1037,6 +1091,7 @@
     </w:p>
     <w:p>
       <w:pPr>
+        <w:ind w:left="-360" w:right="-330" w:firstLine="0"/>
         <w:rPr>
           <w:rFonts w:ascii="Arial" w:cs="Arial" w:eastAsia="Arial" w:hAnsi="Arial"/>
           <w:color w:val="000000"/>
@@ -1061,6 +1116,7 @@
     </w:p>
     <w:p>
       <w:pPr>
+        <w:ind w:left="-360" w:right="-330" w:firstLine="0"/>
         <w:rPr>
           <w:rFonts w:ascii="Arial" w:cs="Arial" w:eastAsia="Arial" w:hAnsi="Arial"/>
           <w:color w:val="000000"/>
@@ -1076,6 +1132,7 @@
     </w:p>
     <w:p>
       <w:pPr>
+        <w:ind w:left="-360" w:right="-330" w:firstLine="0"/>
         <w:rPr>
           <w:rFonts w:ascii="Arial" w:cs="Arial" w:eastAsia="Arial" w:hAnsi="Arial"/>
           <w:sz w:val="22"/>
@@ -1110,7 +1167,7 @@
     </w:p>
     <w:sectPr>
       <w:pgSz w:h="16838" w:w="11906" w:orient="portrait"/>
-      <w:pgMar w:bottom="1440" w:top="1440" w:left="1440" w:right="1440" w:header="708" w:footer="708"/>
+      <w:pgMar w:bottom="1440" w:top="1080" w:left="1440" w:right="1440" w:header="708" w:footer="708"/>
       <w:pgNumType w:start="1"/>
     </w:sectPr>
   </w:body>
@@ -1560,116 +1617,6 @@
     </w:lvl>
   </w:abstractNum>
   <w:abstractNum w:abstractNumId="5">
-    <w:lvl w:ilvl="0">
-      <w:start w:val="1"/>
-      <w:numFmt w:val="bullet"/>
-      <w:lvlText w:val="●"/>
-      <w:lvlJc w:val="left"/>
-      <w:pPr>
-        <w:ind w:left="720" w:hanging="360"/>
-      </w:pPr>
-      <w:rPr>
-        <w:u w:val="none"/>
-      </w:rPr>
-    </w:lvl>
-    <w:lvl w:ilvl="1">
-      <w:start w:val="1"/>
-      <w:numFmt w:val="bullet"/>
-      <w:lvlText w:val="○"/>
-      <w:lvlJc w:val="left"/>
-      <w:pPr>
-        <w:ind w:left="1440" w:hanging="360"/>
-      </w:pPr>
-      <w:rPr>
-        <w:u w:val="none"/>
-      </w:rPr>
-    </w:lvl>
-    <w:lvl w:ilvl="2">
-      <w:start w:val="1"/>
-      <w:numFmt w:val="bullet"/>
-      <w:lvlText w:val="■"/>
-      <w:lvlJc w:val="left"/>
-      <w:pPr>
-        <w:ind w:left="2160" w:hanging="360"/>
-      </w:pPr>
-      <w:rPr>
-        <w:u w:val="none"/>
-      </w:rPr>
-    </w:lvl>
-    <w:lvl w:ilvl="3">
-      <w:start w:val="1"/>
-      <w:numFmt w:val="bullet"/>
-      <w:lvlText w:val="●"/>
-      <w:lvlJc w:val="left"/>
-      <w:pPr>
-        <w:ind w:left="2880" w:hanging="360"/>
-      </w:pPr>
-      <w:rPr>
-        <w:u w:val="none"/>
-      </w:rPr>
-    </w:lvl>
-    <w:lvl w:ilvl="4">
-      <w:start w:val="1"/>
-      <w:numFmt w:val="bullet"/>
-      <w:lvlText w:val="○"/>
-      <w:lvlJc w:val="left"/>
-      <w:pPr>
-        <w:ind w:left="3600" w:hanging="360"/>
-      </w:pPr>
-      <w:rPr>
-        <w:u w:val="none"/>
-      </w:rPr>
-    </w:lvl>
-    <w:lvl w:ilvl="5">
-      <w:start w:val="1"/>
-      <w:numFmt w:val="bullet"/>
-      <w:lvlText w:val="■"/>
-      <w:lvlJc w:val="left"/>
-      <w:pPr>
-        <w:ind w:left="4320" w:hanging="360"/>
-      </w:pPr>
-      <w:rPr>
-        <w:u w:val="none"/>
-      </w:rPr>
-    </w:lvl>
-    <w:lvl w:ilvl="6">
-      <w:start w:val="1"/>
-      <w:numFmt w:val="bullet"/>
-      <w:lvlText w:val="●"/>
-      <w:lvlJc w:val="left"/>
-      <w:pPr>
-        <w:ind w:left="5040" w:hanging="360"/>
-      </w:pPr>
-      <w:rPr>
-        <w:u w:val="none"/>
-      </w:rPr>
-    </w:lvl>
-    <w:lvl w:ilvl="7">
-      <w:start w:val="1"/>
-      <w:numFmt w:val="bullet"/>
-      <w:lvlText w:val="○"/>
-      <w:lvlJc w:val="left"/>
-      <w:pPr>
-        <w:ind w:left="5760" w:hanging="360"/>
-      </w:pPr>
-      <w:rPr>
-        <w:u w:val="none"/>
-      </w:rPr>
-    </w:lvl>
-    <w:lvl w:ilvl="8">
-      <w:start w:val="1"/>
-      <w:numFmt w:val="bullet"/>
-      <w:lvlText w:val="■"/>
-      <w:lvlJc w:val="left"/>
-      <w:pPr>
-        <w:ind w:left="6480" w:hanging="360"/>
-      </w:pPr>
-      <w:rPr>
-        <w:u w:val="none"/>
-      </w:rPr>
-    </w:lvl>
-  </w:abstractNum>
-  <w:abstractNum w:abstractNumId="6">
     <w:lvl w:ilvl="0">
       <w:start w:val="1"/>
       <w:numFmt w:val="bullet"/>
@@ -1794,9 +1741,6 @@
   <w:num w:numId="5">
     <w:abstractNumId w:val="5"/>
   </w:num>
-  <w:num w:numId="6">
-    <w:abstractNumId w:val="6"/>
-  </w:num>
 </w:numbering>
 </file>
 
@@ -1812,6 +1756,115 @@
       <w:pPr/>
     </w:pPrDefault>
   </w:docDefaults>
+  <w:style w:type="paragraph" w:styleId="Normal" w:default="1">
+    <w:name w:val="normal"/>
+  </w:style>
+  <w:style w:type="table" w:styleId="TableNormal" w:default="1">
+    <w:name w:val="Table Normal"/>
+  </w:style>
+  <w:style w:type="paragraph" w:styleId="Heading1">
+    <w:name w:val="heading 1"/>
+    <w:basedOn w:val="Normal"/>
+    <w:next w:val="Normal"/>
+    <w:pPr>
+      <w:keepNext w:val="1"/>
+      <w:keepLines w:val="1"/>
+      <w:spacing w:after="120" w:before="480" w:lineRule="auto"/>
+    </w:pPr>
+    <w:rPr>
+      <w:b w:val="1"/>
+      <w:sz w:val="48"/>
+      <w:szCs w:val="48"/>
+    </w:rPr>
+  </w:style>
+  <w:style w:type="paragraph" w:styleId="Heading2">
+    <w:name w:val="heading 2"/>
+    <w:basedOn w:val="Normal"/>
+    <w:next w:val="Normal"/>
+    <w:pPr>
+      <w:keepNext w:val="1"/>
+      <w:keepLines w:val="1"/>
+      <w:spacing w:after="80" w:before="360" w:lineRule="auto"/>
+    </w:pPr>
+    <w:rPr>
+      <w:b w:val="1"/>
+      <w:sz w:val="36"/>
+      <w:szCs w:val="36"/>
+    </w:rPr>
+  </w:style>
+  <w:style w:type="paragraph" w:styleId="Heading3">
+    <w:name w:val="heading 3"/>
+    <w:basedOn w:val="Normal"/>
+    <w:next w:val="Normal"/>
+    <w:pPr>
+      <w:keepNext w:val="1"/>
+      <w:keepLines w:val="1"/>
+      <w:spacing w:after="80" w:before="280" w:lineRule="auto"/>
+    </w:pPr>
+    <w:rPr>
+      <w:b w:val="1"/>
+      <w:sz w:val="28"/>
+      <w:szCs w:val="28"/>
+    </w:rPr>
+  </w:style>
+  <w:style w:type="paragraph" w:styleId="Heading4">
+    <w:name w:val="heading 4"/>
+    <w:basedOn w:val="Normal"/>
+    <w:next w:val="Normal"/>
+    <w:pPr>
+      <w:keepNext w:val="1"/>
+      <w:keepLines w:val="1"/>
+      <w:spacing w:after="40" w:before="240" w:lineRule="auto"/>
+    </w:pPr>
+    <w:rPr>
+      <w:b w:val="1"/>
+      <w:sz w:val="24"/>
+      <w:szCs w:val="24"/>
+    </w:rPr>
+  </w:style>
+  <w:style w:type="paragraph" w:styleId="Heading5">
+    <w:name w:val="heading 5"/>
+    <w:basedOn w:val="Normal"/>
+    <w:next w:val="Normal"/>
+    <w:pPr>
+      <w:keepNext w:val="1"/>
+      <w:keepLines w:val="1"/>
+      <w:spacing w:after="40" w:before="220" w:lineRule="auto"/>
+    </w:pPr>
+    <w:rPr>
+      <w:b w:val="1"/>
+      <w:sz w:val="22"/>
+      <w:szCs w:val="22"/>
+    </w:rPr>
+  </w:style>
+  <w:style w:type="paragraph" w:styleId="Heading6">
+    <w:name w:val="heading 6"/>
+    <w:basedOn w:val="Normal"/>
+    <w:next w:val="Normal"/>
+    <w:pPr>
+      <w:keepNext w:val="1"/>
+      <w:keepLines w:val="1"/>
+      <w:spacing w:after="40" w:before="200" w:lineRule="auto"/>
+    </w:pPr>
+    <w:rPr>
+      <w:b w:val="1"/>
+    </w:rPr>
+  </w:style>
+  <w:style w:type="paragraph" w:styleId="Title">
+    <w:name w:val="Title"/>
+    <w:basedOn w:val="Normal"/>
+    <w:next w:val="Normal"/>
+    <w:pPr>
+      <w:keepNext w:val="1"/>
+      <w:keepLines w:val="1"/>
+      <w:spacing w:after="120" w:before="480" w:lineRule="auto"/>
+    </w:pPr>
+    <w:rPr>
+      <w:b w:val="1"/>
+      <w:sz w:val="72"/>
+      <w:szCs w:val="72"/>
+    </w:rPr>
+  </w:style>
   <w:style w:type="paragraph" w:styleId="Normal" w:default="1">
     <w:name w:val="normal"/>
   </w:style>
@@ -2204,6 +2257,23 @@
       <w:keepNext w:val="1"/>
       <w:keepLines w:val="1"/>
       <w:spacing w:after="80" w:before="360"/>
+    </w:pPr>
+    <w:rPr>
+      <w:rFonts w:ascii="Georgia" w:cs="Georgia" w:eastAsia="Georgia" w:hAnsi="Georgia"/>
+      <w:i w:val="1"/>
+      <w:color w:val="666666"/>
+      <w:sz w:val="48"/>
+      <w:szCs w:val="48"/>
+    </w:rPr>
+  </w:style>
+  <w:style w:type="paragraph" w:styleId="Subtitle">
+    <w:name w:val="Subtitle"/>
+    <w:basedOn w:val="Normal"/>
+    <w:next w:val="Normal"/>
+    <w:pPr>
+      <w:keepNext w:val="1"/>
+      <w:keepLines w:val="1"/>
+      <w:spacing w:after="80" w:before="360" w:lineRule="auto"/>
     </w:pPr>
     <w:rPr>
       <w:rFonts w:ascii="Georgia" w:cs="Georgia" w:eastAsia="Georgia" w:hAnsi="Georgia"/>
@@ -2572,7 +2642,7 @@
 
 <file path=customXML/item1.xml><?xml version="1.0" encoding="utf-8"?>
 <go:gDocsCustomXmlDataStorage xmlns:go="http://customooxmlschemas.google.com/" xmlns:r="http://schemas.openxmlformats.org/officeDocument/2006/relationships">
-  <go:docsCustomData xmlns:go="http://customooxmlschemas.google.com/" roundtripDataSignature="AMtx7mjshsXgl5GRvhVU4hhks96NoU0E2w==">AMUW2mUVVl5iitxseSST2t8tt1ddCWl6Z9biKeBnHrZtElONo1doDWL8sHrmwDqomZV0Am2WIsG7a1Fm20G7xcaDiBBbmBHhraTCsiJNyiUogK1GQFLig28SP4tyj0fpLdbmpKRnXgie</go:docsCustomData>
+  <go:docsCustomData xmlns:go="http://customooxmlschemas.google.com/" roundtripDataSignature="AMtx7mh2msGbOMidh73Q3a5aeThsy1ch3w==">AMUW2mUN45uuPHgNJPxwdrdQ9CgjaAzbkJlTbVlg+UA1NCo6DxKZNVdgs/mfq2FJJWTXyV4n+XPADOAdNy+Tv5VWUaJD3VxELFtJqtbcHl6pNgrux6sFv+eCAmMwTiYo9TOyf+6Xa4/r</go:docsCustomData>
 </go:gDocsCustomXmlDataStorage>
 </file>
 

</xml_diff>

<commit_message>
ME Resume Version 8, from Aug 2022
</commit_message>
<xml_diff>
--- a/Cragun Scott's Resume.docx
+++ b/Cragun Scott's Resume.docx
@@ -4,7 +4,7 @@
   <w:body>
     <w:p>
       <w:pPr>
-        <w:pageBreakBefore w:val="0"/>
+        <w:spacing w:before="0" w:lineRule="auto"/>
         <w:ind w:left="-360" w:right="-330" w:firstLine="0"/>
         <w:jc w:val="center"/>
         <w:rPr>
@@ -34,7 +34,6 @@
     </w:p>
     <w:p>
       <w:pPr>
-        <w:pageBreakBefore w:val="0"/>
         <w:ind w:left="-360" w:right="-330" w:firstLine="0"/>
         <w:jc w:val="center"/>
         <w:rPr>
@@ -83,7 +82,6 @@
     </w:p>
     <w:p>
       <w:pPr>
-        <w:pageBreakBefore w:val="0"/>
         <w:ind w:left="-360" w:right="-330" w:firstLine="0"/>
         <w:jc w:val="center"/>
         <w:rPr>
@@ -136,7 +134,6 @@
           <w:tcPr/>
           <w:p>
             <w:pPr>
-              <w:pageBreakBefore w:val="0"/>
               <w:rPr>
                 <w:rFonts w:ascii="Arial" w:cs="Arial" w:eastAsia="Arial" w:hAnsi="Arial"/>
                 <w:sz w:val="22"/>
@@ -164,7 +161,6 @@
     </w:tbl>
     <w:p>
       <w:pPr>
-        <w:pageBreakBefore w:val="0"/>
         <w:ind w:left="-360" w:right="-330" w:firstLine="0"/>
         <w:rPr>
           <w:rFonts w:ascii="Arial" w:cs="Arial" w:eastAsia="Arial" w:hAnsi="Arial"/>
@@ -197,26 +193,25 @@
         <w:tab/>
         <w:tab/>
         <w:tab/>
-        <w:tab/>
-      </w:r>
-      <w:r>
-        <w:rPr>
-          <w:rFonts w:ascii="Arial" w:cs="Arial" w:eastAsia="Arial" w:hAnsi="Arial"/>
-          <w:sz w:val="22"/>
-          <w:szCs w:val="22"/>
-          <w:rtl w:val="0"/>
-        </w:rPr>
-        <w:t xml:space="preserve">May 2023</w:t>
-      </w:r>
-      <w:r>
-        <w:rPr>
-          <w:rtl w:val="0"/>
-        </w:rPr>
-      </w:r>
-    </w:p>
-    <w:p>
-      <w:pPr>
-        <w:pageBreakBefore w:val="0"/>
+        <w:t xml:space="preserve">  </w:t>
+      </w:r>
+      <w:r>
+        <w:rPr>
+          <w:rFonts w:ascii="Arial" w:cs="Arial" w:eastAsia="Arial" w:hAnsi="Arial"/>
+          <w:sz w:val="22"/>
+          <w:szCs w:val="22"/>
+          <w:rtl w:val="0"/>
+        </w:rPr>
+        <w:t xml:space="preserve">December 2023</w:t>
+      </w:r>
+      <w:r>
+        <w:rPr>
+          <w:rtl w:val="0"/>
+        </w:rPr>
+      </w:r>
+    </w:p>
+    <w:p>
+      <w:pPr>
         <w:ind w:left="-360" w:right="-330" w:firstLine="0"/>
         <w:rPr>
           <w:rFonts w:ascii="Arial" w:cs="Arial" w:eastAsia="Arial" w:hAnsi="Arial"/>
@@ -240,7 +235,7 @@
         <w:tab/>
         <w:tab/>
         <w:tab/>
-        <w:t xml:space="preserve">GPA </w:t>
+        <w:t xml:space="preserve"> GPA </w:t>
       </w:r>
       <w:r>
         <w:rPr>
@@ -251,7 +246,7 @@
           <w:highlight w:val="white"/>
           <w:rtl w:val="0"/>
         </w:rPr>
-        <w:t xml:space="preserve">3.73</w:t>
+        <w:t xml:space="preserve">3.71</w:t>
       </w:r>
       <w:r>
         <w:rPr>
@@ -263,11 +258,10 @@
       <w:pPr>
         <w:keepNext w:val="0"/>
         <w:keepLines w:val="0"/>
-        <w:pageBreakBefore w:val="0"/>
         <w:widowControl w:val="1"/>
         <w:numPr>
           <w:ilvl w:val="0"/>
-          <w:numId w:val="3"/>
+          <w:numId w:val="12"/>
         </w:numPr>
         <w:pBdr>
           <w:top w:space="0" w:sz="0" w:val="nil"/>
@@ -277,7 +271,7 @@
           <w:between w:space="0" w:sz="0" w:val="nil"/>
         </w:pBdr>
         <w:shd w:fill="auto" w:val="clear"/>
-        <w:spacing w:after="0" w:before="0" w:line="240" w:lineRule="auto"/>
+        <w:spacing w:after="140" w:before="0" w:line="240" w:lineRule="auto"/>
         <w:ind w:left="360" w:right="-330" w:hanging="360"/>
         <w:jc w:val="left"/>
         <w:rPr>
@@ -326,7 +320,18 @@
           <w:vertAlign w:val="baseline"/>
           <w:rtl w:val="0"/>
         </w:rPr>
-        <w:t xml:space="preserve">3.73</w:t>
+        <w:t xml:space="preserve">3.</w:t>
+      </w:r>
+      <w:r>
+        <w:rPr>
+          <w:rFonts w:ascii="Arial" w:cs="Arial" w:eastAsia="Arial" w:hAnsi="Arial"/>
+          <w:color w:val="151618"/>
+          <w:sz w:val="21"/>
+          <w:szCs w:val="21"/>
+          <w:highlight w:val="white"/>
+          <w:rtl w:val="0"/>
+        </w:rPr>
+        <w:t xml:space="preserve">71</w:t>
       </w:r>
       <w:r>
         <w:rPr>
@@ -397,18 +402,6 @@
         </w:rPr>
         <w:t xml:space="preserve"> hour a week job</w:t>
       </w:r>
-    </w:p>
-    <w:p>
-      <w:pPr>
-        <w:pageBreakBefore w:val="0"/>
-        <w:ind w:left="-360" w:right="-330" w:firstLine="0"/>
-        <w:rPr>
-          <w:rFonts w:ascii="Arial" w:cs="Arial" w:eastAsia="Arial" w:hAnsi="Arial"/>
-          <w:b w:val="1"/>
-          <w:sz w:val="22"/>
-          <w:szCs w:val="22"/>
-        </w:rPr>
-      </w:pPr>
       <w:r>
         <w:rPr>
           <w:rtl w:val="0"/>
@@ -443,13 +436,13 @@
       <w:tr>
         <w:trPr>
           <w:cantSplit w:val="0"/>
+          <w:trHeight w:val="90" w:hRule="atLeast"/>
           <w:tblHeader w:val="0"/>
         </w:trPr>
         <w:tc>
           <w:tcPr/>
           <w:p>
             <w:pPr>
-              <w:pageBreakBefore w:val="0"/>
               <w:rPr>
                 <w:rFonts w:ascii="Arial" w:cs="Arial" w:eastAsia="Arial" w:hAnsi="Arial"/>
                 <w:b w:val="1"/>
@@ -473,7 +466,7 @@
     </w:tbl>
     <w:p>
       <w:pPr>
-        <w:pageBreakBefore w:val="0"/>
+        <w:spacing w:after="140" w:lineRule="auto"/>
         <w:ind w:left="-360" w:right="-330" w:firstLine="0"/>
         <w:rPr>
           <w:rFonts w:ascii="Arial" w:cs="Arial" w:eastAsia="Arial" w:hAnsi="Arial"/>
@@ -498,22 +491,6 @@
         <w:tab/>
         <w:tab/>
         <w:t xml:space="preserve">Oct. 2019</w:t>
-      </w:r>
-    </w:p>
-    <w:p>
-      <w:pPr>
-        <w:pageBreakBefore w:val="0"/>
-        <w:ind w:left="-360" w:right="-330" w:firstLine="0"/>
-        <w:rPr>
-          <w:rFonts w:ascii="Arial" w:cs="Arial" w:eastAsia="Arial" w:hAnsi="Arial"/>
-          <w:sz w:val="22"/>
-          <w:szCs w:val="22"/>
-        </w:rPr>
-      </w:pPr>
-      <w:r>
-        <w:rPr>
-          <w:rtl w:val="0"/>
-        </w:rPr>
       </w:r>
     </w:p>
     <w:tbl>
@@ -544,13 +521,13 @@
       <w:tr>
         <w:trPr>
           <w:cantSplit w:val="0"/>
+          <w:trHeight w:val="150" w:hRule="atLeast"/>
           <w:tblHeader w:val="0"/>
         </w:trPr>
         <w:tc>
           <w:tcPr/>
           <w:p>
             <w:pPr>
-              <w:pageBreakBefore w:val="0"/>
               <w:rPr>
                 <w:rFonts w:ascii="Arial" w:cs="Arial" w:eastAsia="Arial" w:hAnsi="Arial"/>
                 <w:b w:val="1"/>
@@ -574,7 +551,6 @@
     </w:tbl>
     <w:p>
       <w:pPr>
-        <w:pageBreakBefore w:val="0"/>
         <w:ind w:left="-360" w:right="-330" w:firstLine="0"/>
         <w:rPr>
           <w:rFonts w:ascii="Arial" w:cs="Arial" w:eastAsia="Arial" w:hAnsi="Arial"/>
@@ -596,58 +572,195 @@
     </w:p>
     <w:p>
       <w:pPr>
-        <w:pageBreakBefore w:val="0"/>
+        <w:numPr>
+          <w:ilvl w:val="0"/>
+          <w:numId w:val="10"/>
+        </w:numPr>
+        <w:ind w:left="360" w:right="-330" w:hanging="360"/>
+        <w:rPr>
+          <w:rFonts w:ascii="Arial" w:cs="Arial" w:eastAsia="Arial" w:hAnsi="Arial"/>
+          <w:sz w:val="22"/>
+          <w:szCs w:val="22"/>
+        </w:rPr>
+      </w:pPr>
+      <w:r>
+        <w:rPr>
+          <w:rFonts w:ascii="Arial" w:cs="Arial" w:eastAsia="Arial" w:hAnsi="Arial"/>
+          <w:sz w:val="22"/>
+          <w:szCs w:val="22"/>
+          <w:rtl w:val="0"/>
+        </w:rPr>
+        <w:t xml:space="preserve">Drafted an accurate assembly of a serve desk bell</w:t>
+      </w:r>
+      <w:r>
+        <w:rPr>
+          <w:rtl w:val="0"/>
+        </w:rPr>
+      </w:r>
+    </w:p>
+    <w:p>
+      <w:pPr>
+        <w:numPr>
+          <w:ilvl w:val="0"/>
+          <w:numId w:val="10"/>
+        </w:numPr>
+        <w:ind w:left="360" w:right="-330" w:hanging="360"/>
+        <w:rPr>
+          <w:rFonts w:ascii="Arial" w:cs="Arial" w:eastAsia="Arial" w:hAnsi="Arial"/>
+          <w:sz w:val="22"/>
+          <w:szCs w:val="22"/>
+        </w:rPr>
+      </w:pPr>
+      <w:r>
+        <w:rPr>
+          <w:rFonts w:ascii="Arial" w:cs="Arial" w:eastAsia="Arial" w:hAnsi="Arial"/>
+          <w:sz w:val="22"/>
+          <w:szCs w:val="22"/>
+          <w:rtl w:val="0"/>
+        </w:rPr>
+        <w:t xml:space="preserve">Reverse engineered a push/pull toggle clamp</w:t>
+      </w:r>
+    </w:p>
+    <w:p>
+      <w:pPr>
+        <w:ind w:left="-360" w:right="-330" w:firstLine="0"/>
+        <w:rPr>
+          <w:rFonts w:ascii="Arial" w:cs="Arial" w:eastAsia="Arial" w:hAnsi="Arial"/>
+          <w:b w:val="1"/>
+          <w:sz w:val="22"/>
+          <w:szCs w:val="22"/>
+        </w:rPr>
+      </w:pPr>
+      <w:r>
+        <w:rPr>
+          <w:rFonts w:ascii="Arial" w:cs="Arial" w:eastAsia="Arial" w:hAnsi="Arial"/>
+          <w:b w:val="1"/>
+          <w:sz w:val="22"/>
+          <w:szCs w:val="22"/>
+          <w:rtl w:val="0"/>
+        </w:rPr>
+        <w:t xml:space="preserve">Trebuchet </w:t>
+      </w:r>
+    </w:p>
+    <w:p>
+      <w:pPr>
+        <w:numPr>
+          <w:ilvl w:val="0"/>
+          <w:numId w:val="3"/>
+        </w:numPr>
+        <w:ind w:left="360" w:right="-330" w:hanging="360"/>
+        <w:rPr>
+          <w:rFonts w:ascii="Arial" w:cs="Arial" w:eastAsia="Arial" w:hAnsi="Arial"/>
+          <w:sz w:val="22"/>
+          <w:szCs w:val="22"/>
+        </w:rPr>
+      </w:pPr>
+      <w:r>
+        <w:rPr>
+          <w:rFonts w:ascii="Arial" w:cs="Arial" w:eastAsia="Arial" w:hAnsi="Arial"/>
+          <w:sz w:val="22"/>
+          <w:szCs w:val="22"/>
+          <w:rtl w:val="0"/>
+        </w:rPr>
+        <w:t xml:space="preserve">Designed and built a pumpkin throwing trebuchet for North Logan pumpkin toss</w:t>
+      </w:r>
+    </w:p>
+    <w:p>
+      <w:pPr>
+        <w:numPr>
+          <w:ilvl w:val="0"/>
+          <w:numId w:val="3"/>
+        </w:numPr>
+        <w:ind w:left="360" w:right="-330" w:hanging="360"/>
+        <w:rPr>
+          <w:rFonts w:ascii="Arial" w:cs="Arial" w:eastAsia="Arial" w:hAnsi="Arial"/>
+          <w:sz w:val="22"/>
+          <w:szCs w:val="22"/>
+        </w:rPr>
+      </w:pPr>
+      <w:r>
+        <w:rPr>
+          <w:rFonts w:ascii="Arial" w:cs="Arial" w:eastAsia="Arial" w:hAnsi="Arial"/>
+          <w:sz w:val="22"/>
+          <w:szCs w:val="22"/>
+          <w:rtl w:val="0"/>
+        </w:rPr>
+        <w:t xml:space="preserve">Lead a team of 7 in material planning, purchasing and assembly of throwing arm and weight bucket </w:t>
+      </w:r>
+    </w:p>
+    <w:p>
+      <w:pPr>
+        <w:ind w:left="-360" w:right="-330" w:firstLine="0"/>
+        <w:rPr>
+          <w:rFonts w:ascii="Arial" w:cs="Arial" w:eastAsia="Arial" w:hAnsi="Arial"/>
+          <w:b w:val="1"/>
+          <w:sz w:val="22"/>
+          <w:szCs w:val="22"/>
+        </w:rPr>
+      </w:pPr>
+      <w:r>
+        <w:rPr>
+          <w:rFonts w:ascii="Arial" w:cs="Arial" w:eastAsia="Arial" w:hAnsi="Arial"/>
+          <w:b w:val="1"/>
+          <w:sz w:val="22"/>
+          <w:szCs w:val="22"/>
+          <w:rtl w:val="0"/>
+        </w:rPr>
+        <w:t xml:space="preserve">RC Sailboat</w:t>
+      </w:r>
+    </w:p>
+    <w:p>
+      <w:pPr>
         <w:numPr>
           <w:ilvl w:val="0"/>
           <w:numId w:val="1"/>
         </w:numPr>
-        <w:ind w:left="-360" w:right="-330" w:firstLine="0"/>
-        <w:rPr>
-          <w:rFonts w:ascii="Arial" w:cs="Arial" w:eastAsia="Arial" w:hAnsi="Arial"/>
-          <w:sz w:val="22"/>
-          <w:szCs w:val="22"/>
-        </w:rPr>
-      </w:pPr>
-      <w:r>
-        <w:rPr>
-          <w:rFonts w:ascii="Arial" w:cs="Arial" w:eastAsia="Arial" w:hAnsi="Arial"/>
-          <w:sz w:val="22"/>
-          <w:szCs w:val="22"/>
-          <w:rtl w:val="0"/>
-        </w:rPr>
-        <w:t xml:space="preserve">Drafted an accurate assembly of a serve desk bell</w:t>
-      </w:r>
-    </w:p>
-    <w:p>
-      <w:pPr>
-        <w:pageBreakBefore w:val="0"/>
+        <w:ind w:left="360" w:right="-330" w:hanging="360"/>
+        <w:rPr>
+          <w:rFonts w:ascii="Arial" w:cs="Arial" w:eastAsia="Arial" w:hAnsi="Arial"/>
+          <w:sz w:val="22"/>
+          <w:szCs w:val="22"/>
+          <w:u w:val="none"/>
+        </w:rPr>
+      </w:pPr>
+      <w:r>
+        <w:rPr>
+          <w:rFonts w:ascii="Arial" w:cs="Arial" w:eastAsia="Arial" w:hAnsi="Arial"/>
+          <w:sz w:val="22"/>
+          <w:szCs w:val="22"/>
+          <w:rtl w:val="0"/>
+        </w:rPr>
+        <w:t xml:space="preserve">Planned, designed, built a Footy class RC sailboat as a team of 4</w:t>
+      </w:r>
+    </w:p>
+    <w:p>
+      <w:pPr>
         <w:numPr>
           <w:ilvl w:val="0"/>
           <w:numId w:val="1"/>
         </w:numPr>
+        <w:ind w:left="360" w:right="-330" w:hanging="360"/>
+        <w:rPr>
+          <w:rFonts w:ascii="Arial" w:cs="Arial" w:eastAsia="Arial" w:hAnsi="Arial"/>
+          <w:sz w:val="22"/>
+          <w:szCs w:val="22"/>
+        </w:rPr>
+      </w:pPr>
+      <w:r>
+        <w:rPr>
+          <w:rFonts w:ascii="Arial" w:cs="Arial" w:eastAsia="Arial" w:hAnsi="Arial"/>
+          <w:sz w:val="22"/>
+          <w:szCs w:val="22"/>
+          <w:rtl w:val="0"/>
+        </w:rPr>
+        <w:t xml:space="preserve">Learned how to conduct design, structural analysis, and building processes</w:t>
+      </w:r>
+    </w:p>
+    <w:p>
+      <w:pPr>
         <w:ind w:left="-360" w:right="-330" w:firstLine="0"/>
         <w:rPr>
           <w:rFonts w:ascii="Arial" w:cs="Arial" w:eastAsia="Arial" w:hAnsi="Arial"/>
-          <w:sz w:val="22"/>
-          <w:szCs w:val="22"/>
-        </w:rPr>
-      </w:pPr>
-      <w:r>
-        <w:rPr>
-          <w:rFonts w:ascii="Arial" w:cs="Arial" w:eastAsia="Arial" w:hAnsi="Arial"/>
-          <w:sz w:val="22"/>
-          <w:szCs w:val="22"/>
-          <w:rtl w:val="0"/>
-        </w:rPr>
-        <w:t xml:space="preserve">Reverse engineered a push/pull toggle clamp</w:t>
-      </w:r>
-    </w:p>
-    <w:p>
-      <w:pPr>
-        <w:pageBreakBefore w:val="0"/>
-        <w:ind w:left="-360" w:right="-330" w:firstLine="0"/>
-        <w:rPr>
-          <w:rFonts w:ascii="Arial" w:cs="Arial" w:eastAsia="Arial" w:hAnsi="Arial"/>
           <w:b w:val="1"/>
           <w:sz w:val="22"/>
           <w:szCs w:val="22"/>
@@ -661,86 +774,101 @@
           <w:szCs w:val="22"/>
           <w:rtl w:val="0"/>
         </w:rPr>
-        <w:t xml:space="preserve">Trebuchet </w:t>
-      </w:r>
-    </w:p>
-    <w:p>
-      <w:pPr>
-        <w:pageBreakBefore w:val="0"/>
+        <w:t xml:space="preserve">School Projects</w:t>
+      </w:r>
+    </w:p>
+    <w:p>
+      <w:pPr>
         <w:numPr>
           <w:ilvl w:val="0"/>
           <w:numId w:val="6"/>
         </w:numPr>
+        <w:ind w:left="360" w:right="-330" w:hanging="360"/>
+        <w:rPr>
+          <w:rFonts w:ascii="Arial" w:cs="Arial" w:eastAsia="Arial" w:hAnsi="Arial"/>
+          <w:sz w:val="22"/>
+          <w:szCs w:val="22"/>
+        </w:rPr>
+      </w:pPr>
+      <w:r>
+        <w:rPr>
+          <w:rFonts w:ascii="Arial" w:cs="Arial" w:eastAsia="Arial" w:hAnsi="Arial"/>
+          <w:sz w:val="22"/>
+          <w:szCs w:val="22"/>
+          <w:rtl w:val="0"/>
+        </w:rPr>
+        <w:t xml:space="preserve">Worked on a machine design class team to design a gear reducer box for final project</w:t>
+      </w:r>
+    </w:p>
+    <w:p>
+      <w:pPr>
         <w:ind w:left="-360" w:right="-330" w:firstLine="0"/>
         <w:rPr>
           <w:rFonts w:ascii="Arial" w:cs="Arial" w:eastAsia="Arial" w:hAnsi="Arial"/>
-          <w:sz w:val="22"/>
-          <w:szCs w:val="22"/>
-        </w:rPr>
-      </w:pPr>
-      <w:r>
-        <w:rPr>
-          <w:rFonts w:ascii="Arial" w:cs="Arial" w:eastAsia="Arial" w:hAnsi="Arial"/>
-          <w:sz w:val="22"/>
-          <w:szCs w:val="22"/>
-          <w:rtl w:val="0"/>
-        </w:rPr>
-        <w:t xml:space="preserve">Designed and built a pumpkin throwing trebuchet for North Logan pumpkin toss</w:t>
-      </w:r>
-    </w:p>
-    <w:p>
-      <w:pPr>
-        <w:pageBreakBefore w:val="0"/>
+          <w:b w:val="1"/>
+          <w:sz w:val="22"/>
+          <w:szCs w:val="22"/>
+        </w:rPr>
+      </w:pPr>
+      <w:r>
+        <w:rPr>
+          <w:rFonts w:ascii="Arial" w:cs="Arial" w:eastAsia="Arial" w:hAnsi="Arial"/>
+          <w:b w:val="1"/>
+          <w:sz w:val="22"/>
+          <w:szCs w:val="22"/>
+          <w:rtl w:val="0"/>
+        </w:rPr>
+        <w:t xml:space="preserve">Personal Projects</w:t>
+      </w:r>
+    </w:p>
+    <w:p>
+      <w:pPr>
         <w:numPr>
           <w:ilvl w:val="0"/>
-          <w:numId w:val="6"/>
+          <w:numId w:val="11"/>
         </w:numPr>
-        <w:ind w:left="-360" w:right="-330" w:firstLine="0"/>
-        <w:rPr>
-          <w:rFonts w:ascii="Arial" w:cs="Arial" w:eastAsia="Arial" w:hAnsi="Arial"/>
-          <w:sz w:val="22"/>
-          <w:szCs w:val="22"/>
-        </w:rPr>
-      </w:pPr>
-      <w:r>
-        <w:rPr>
-          <w:rFonts w:ascii="Arial" w:cs="Arial" w:eastAsia="Arial" w:hAnsi="Arial"/>
-          <w:sz w:val="22"/>
-          <w:szCs w:val="22"/>
-          <w:rtl w:val="0"/>
-        </w:rPr>
-        <w:t xml:space="preserve">Lead a team of 7 in material planning, purchasing and assembly of throwing arm and weight bucket </w:t>
-      </w:r>
-    </w:p>
-    <w:p>
-      <w:pPr>
-        <w:pageBreakBefore w:val="0"/>
-        <w:ind w:left="-360" w:right="-330" w:firstLine="0"/>
-        <w:rPr>
-          <w:rFonts w:ascii="Arial" w:cs="Arial" w:eastAsia="Arial" w:hAnsi="Arial"/>
-          <w:b w:val="1"/>
-          <w:sz w:val="22"/>
-          <w:szCs w:val="22"/>
-        </w:rPr>
-      </w:pPr>
-      <w:r>
-        <w:rPr>
-          <w:rFonts w:ascii="Arial" w:cs="Arial" w:eastAsia="Arial" w:hAnsi="Arial"/>
-          <w:b w:val="1"/>
-          <w:sz w:val="22"/>
-          <w:szCs w:val="22"/>
-          <w:rtl w:val="0"/>
-        </w:rPr>
-        <w:t xml:space="preserve">RC Sailboat</w:t>
-      </w:r>
-    </w:p>
-    <w:p>
-      <w:pPr>
-        <w:pageBreakBefore w:val="0"/>
+        <w:ind w:left="360" w:right="-330" w:hanging="360"/>
+        <w:rPr>
+          <w:rFonts w:ascii="Arial" w:cs="Arial" w:eastAsia="Arial" w:hAnsi="Arial"/>
+          <w:sz w:val="22"/>
+          <w:szCs w:val="22"/>
+        </w:rPr>
+      </w:pPr>
+      <w:r>
+        <w:rPr>
+          <w:rFonts w:ascii="Arial" w:cs="Arial" w:eastAsia="Arial" w:hAnsi="Arial"/>
+          <w:sz w:val="22"/>
+          <w:szCs w:val="22"/>
+          <w:rtl w:val="0"/>
+        </w:rPr>
+        <w:t xml:space="preserve">Fixed up personal car by replacing oil, brake assemblies, timing belt, water pump, and interior upholstery</w:t>
+      </w:r>
+    </w:p>
+    <w:p>
+      <w:pPr>
         <w:numPr>
           <w:ilvl w:val="0"/>
-          <w:numId w:val="5"/>
+          <w:numId w:val="11"/>
         </w:numPr>
+        <w:ind w:left="360" w:right="-330" w:hanging="360"/>
+        <w:rPr>
+          <w:rFonts w:ascii="Arial" w:cs="Arial" w:eastAsia="Arial" w:hAnsi="Arial"/>
+          <w:sz w:val="22"/>
+          <w:szCs w:val="22"/>
+        </w:rPr>
+      </w:pPr>
+      <w:r>
+        <w:rPr>
+          <w:rFonts w:ascii="Arial" w:cs="Arial" w:eastAsia="Arial" w:hAnsi="Arial"/>
+          <w:sz w:val="22"/>
+          <w:szCs w:val="22"/>
+          <w:rtl w:val="0"/>
+        </w:rPr>
+        <w:t xml:space="preserve">Repurposed surplus military boxes for storage by sanding, welding hinges and patches, and painting</w:t>
+      </w:r>
+    </w:p>
+    <w:p>
+      <w:pPr>
         <w:ind w:left="-360" w:right="-330" w:firstLine="0"/>
         <w:rPr>
           <w:rFonts w:ascii="Arial" w:cs="Arial" w:eastAsia="Arial" w:hAnsi="Arial"/>
@@ -751,169 +879,54 @@
       <w:r>
         <w:rPr>
           <w:rFonts w:ascii="Arial" w:cs="Arial" w:eastAsia="Arial" w:hAnsi="Arial"/>
-          <w:sz w:val="22"/>
-          <w:szCs w:val="22"/>
-          <w:rtl w:val="0"/>
-        </w:rPr>
-        <w:t xml:space="preserve">Planned, designed, built a Footy class RC sailboat as a team of 4</w:t>
-      </w:r>
-    </w:p>
-    <w:p>
-      <w:pPr>
-        <w:pageBreakBefore w:val="0"/>
+          <w:b w:val="1"/>
+          <w:sz w:val="22"/>
+          <w:szCs w:val="22"/>
+          <w:rtl w:val="0"/>
+        </w:rPr>
+        <w:t xml:space="preserve">Technical skills</w:t>
+      </w:r>
+      <w:r>
+        <w:rPr>
+          <w:rFonts w:ascii="Arial" w:cs="Arial" w:eastAsia="Arial" w:hAnsi="Arial"/>
+          <w:sz w:val="22"/>
+          <w:szCs w:val="22"/>
+          <w:rtl w:val="0"/>
+        </w:rPr>
+        <w:t xml:space="preserve"> </w:t>
+      </w:r>
+    </w:p>
+    <w:p>
+      <w:pPr>
         <w:numPr>
           <w:ilvl w:val="0"/>
-          <w:numId w:val="5"/>
+          <w:numId w:val="4"/>
         </w:numPr>
-        <w:ind w:left="-360" w:right="-330" w:firstLine="0"/>
-        <w:rPr>
-          <w:rFonts w:ascii="Arial" w:cs="Arial" w:eastAsia="Arial" w:hAnsi="Arial"/>
-          <w:sz w:val="22"/>
-          <w:szCs w:val="22"/>
-        </w:rPr>
-      </w:pPr>
-      <w:r>
-        <w:rPr>
-          <w:rFonts w:ascii="Arial" w:cs="Arial" w:eastAsia="Arial" w:hAnsi="Arial"/>
-          <w:sz w:val="22"/>
-          <w:szCs w:val="22"/>
-          <w:rtl w:val="0"/>
-        </w:rPr>
-        <w:t xml:space="preserve">Learned how to conduct design, structural analysis, and building processes</w:t>
-      </w:r>
-    </w:p>
-    <w:p>
-      <w:pPr>
-        <w:pageBreakBefore w:val="0"/>
-        <w:ind w:left="-360" w:right="-330" w:firstLine="0"/>
-        <w:rPr>
-          <w:rFonts w:ascii="Arial" w:cs="Arial" w:eastAsia="Arial" w:hAnsi="Arial"/>
-          <w:b w:val="1"/>
-          <w:sz w:val="22"/>
-          <w:szCs w:val="22"/>
-        </w:rPr>
-      </w:pPr>
-      <w:r>
-        <w:rPr>
-          <w:rFonts w:ascii="Arial" w:cs="Arial" w:eastAsia="Arial" w:hAnsi="Arial"/>
-          <w:b w:val="1"/>
-          <w:sz w:val="22"/>
-          <w:szCs w:val="22"/>
-          <w:rtl w:val="0"/>
-        </w:rPr>
-        <w:t xml:space="preserve">Personal Projects</w:t>
-      </w:r>
-    </w:p>
-    <w:p>
-      <w:pPr>
-        <w:pageBreakBefore w:val="0"/>
+        <w:ind w:left="360" w:right="-330" w:hanging="360"/>
+        <w:rPr>
+          <w:rFonts w:ascii="Arial" w:cs="Arial" w:eastAsia="Arial" w:hAnsi="Arial"/>
+          <w:sz w:val="22"/>
+          <w:szCs w:val="22"/>
+        </w:rPr>
+      </w:pPr>
+      <w:r>
+        <w:rPr>
+          <w:rFonts w:ascii="Arial" w:cs="Arial" w:eastAsia="Arial" w:hAnsi="Arial"/>
+          <w:sz w:val="22"/>
+          <w:szCs w:val="22"/>
+          <w:rtl w:val="0"/>
+        </w:rPr>
+        <w:t xml:space="preserve">Knows how to use woodworking power tools and welding equipment</w:t>
+      </w:r>
+    </w:p>
+    <w:p>
+      <w:pPr>
         <w:numPr>
           <w:ilvl w:val="0"/>
-          <w:numId w:val="2"/>
+          <w:numId w:val="4"/>
         </w:numPr>
-        <w:ind w:left="-360" w:right="-330" w:firstLine="0"/>
-        <w:rPr>
-          <w:rFonts w:ascii="Arial" w:cs="Arial" w:eastAsia="Arial" w:hAnsi="Arial"/>
-          <w:sz w:val="22"/>
-          <w:szCs w:val="22"/>
-        </w:rPr>
-      </w:pPr>
-      <w:r>
-        <w:rPr>
-          <w:rFonts w:ascii="Arial" w:cs="Arial" w:eastAsia="Arial" w:hAnsi="Arial"/>
-          <w:sz w:val="22"/>
-          <w:szCs w:val="22"/>
-          <w:rtl w:val="0"/>
-        </w:rPr>
-        <w:t xml:space="preserve">Fixed up personal car by replacing fuel pump, brakes, oil, transmission work interior upholstery and panels</w:t>
-      </w:r>
-    </w:p>
-    <w:p>
-      <w:pPr>
-        <w:pageBreakBefore w:val="0"/>
-        <w:numPr>
-          <w:ilvl w:val="0"/>
-          <w:numId w:val="2"/>
-        </w:numPr>
-        <w:ind w:left="-360" w:right="-330" w:firstLine="0"/>
-        <w:rPr>
-          <w:rFonts w:ascii="Arial" w:cs="Arial" w:eastAsia="Arial" w:hAnsi="Arial"/>
-          <w:sz w:val="22"/>
-          <w:szCs w:val="22"/>
-        </w:rPr>
-      </w:pPr>
-      <w:r>
-        <w:rPr>
-          <w:rFonts w:ascii="Arial" w:cs="Arial" w:eastAsia="Arial" w:hAnsi="Arial"/>
-          <w:sz w:val="22"/>
-          <w:szCs w:val="22"/>
-          <w:rtl w:val="0"/>
-        </w:rPr>
-        <w:t xml:space="preserve">Repurposed surplus military boxes for storage by sanding, welding hinges and patches, and painting</w:t>
-      </w:r>
-    </w:p>
-    <w:p>
-      <w:pPr>
-        <w:pageBreakBefore w:val="0"/>
-        <w:ind w:left="-360" w:right="-330" w:firstLine="0"/>
-        <w:rPr>
-          <w:rFonts w:ascii="Arial" w:cs="Arial" w:eastAsia="Arial" w:hAnsi="Arial"/>
-          <w:sz w:val="22"/>
-          <w:szCs w:val="22"/>
-        </w:rPr>
-      </w:pPr>
-      <w:r>
-        <w:rPr>
-          <w:rFonts w:ascii="Arial" w:cs="Arial" w:eastAsia="Arial" w:hAnsi="Arial"/>
-          <w:b w:val="1"/>
-          <w:sz w:val="22"/>
-          <w:szCs w:val="22"/>
-          <w:rtl w:val="0"/>
-        </w:rPr>
-        <w:t xml:space="preserve">Technical skills</w:t>
-      </w:r>
-      <w:r>
-        <w:rPr>
-          <w:rFonts w:ascii="Arial" w:cs="Arial" w:eastAsia="Arial" w:hAnsi="Arial"/>
-          <w:sz w:val="22"/>
-          <w:szCs w:val="22"/>
-          <w:rtl w:val="0"/>
-        </w:rPr>
-        <w:t xml:space="preserve"> </w:t>
-      </w:r>
-    </w:p>
-    <w:p>
-      <w:pPr>
-        <w:pageBreakBefore w:val="0"/>
-        <w:numPr>
-          <w:ilvl w:val="0"/>
-          <w:numId w:val="7"/>
-        </w:numPr>
-        <w:ind w:left="-360" w:right="-330" w:firstLine="0"/>
-        <w:rPr>
-          <w:rFonts w:ascii="Arial" w:cs="Arial" w:eastAsia="Arial" w:hAnsi="Arial"/>
-          <w:sz w:val="22"/>
-          <w:szCs w:val="22"/>
-        </w:rPr>
-      </w:pPr>
-      <w:r>
-        <w:rPr>
-          <w:rFonts w:ascii="Arial" w:cs="Arial" w:eastAsia="Arial" w:hAnsi="Arial"/>
-          <w:sz w:val="22"/>
-          <w:szCs w:val="22"/>
-          <w:rtl w:val="0"/>
-        </w:rPr>
-        <w:t xml:space="preserve">Knows how to use woodworking power tools and welding equipment</w:t>
-      </w:r>
-    </w:p>
-    <w:p>
-      <w:pPr>
-        <w:pageBreakBefore w:val="0"/>
-        <w:numPr>
-          <w:ilvl w:val="0"/>
-          <w:numId w:val="7"/>
-        </w:numPr>
-        <w:ind w:left="-360" w:right="-330" w:firstLine="0"/>
+        <w:spacing w:after="140" w:lineRule="auto"/>
+        <w:ind w:left="360" w:right="-330" w:hanging="360"/>
         <w:rPr>
           <w:rFonts w:ascii="Arial" w:cs="Arial" w:eastAsia="Arial" w:hAnsi="Arial"/>
           <w:sz w:val="22"/>
@@ -929,18 +942,6 @@
         </w:rPr>
         <w:t xml:space="preserve">Operator of skid steer and mini excavation equipment</w:t>
       </w:r>
-    </w:p>
-    <w:p>
-      <w:pPr>
-        <w:pageBreakBefore w:val="0"/>
-        <w:ind w:left="-360" w:right="-330" w:firstLine="0"/>
-        <w:rPr>
-          <w:rFonts w:ascii="Arial" w:cs="Arial" w:eastAsia="Arial" w:hAnsi="Arial"/>
-          <w:b w:val="1"/>
-          <w:sz w:val="22"/>
-          <w:szCs w:val="22"/>
-        </w:rPr>
-      </w:pPr>
       <w:r>
         <w:rPr>
           <w:rtl w:val="0"/>
@@ -981,7 +982,6 @@
           <w:tcPr/>
           <w:p>
             <w:pPr>
-              <w:pageBreakBefore w:val="0"/>
               <w:rPr>
                 <w:rFonts w:ascii="Arial" w:cs="Arial" w:eastAsia="Arial" w:hAnsi="Arial"/>
                 <w:b w:val="1"/>
@@ -1005,8 +1005,7 @@
     </w:tbl>
     <w:p>
       <w:pPr>
-        <w:pageBreakBefore w:val="0"/>
-        <w:spacing w:after="120" w:lineRule="auto"/>
+        <w:spacing w:after="0" w:lineRule="auto"/>
         <w:ind w:left="-360" w:right="-331" w:firstLine="0"/>
         <w:rPr>
           <w:rFonts w:ascii="Arial" w:cs="Arial" w:eastAsia="Arial" w:hAnsi="Arial"/>
@@ -1022,35 +1021,169 @@
           <w:szCs w:val="22"/>
           <w:rtl w:val="0"/>
         </w:rPr>
-        <w:t xml:space="preserve">Hardscapes Installer -</w:t>
-      </w:r>
-      <w:r>
-        <w:rPr>
-          <w:rFonts w:ascii="Arial" w:cs="Arial" w:eastAsia="Arial" w:hAnsi="Arial"/>
-          <w:sz w:val="22"/>
-          <w:szCs w:val="22"/>
-          <w:rtl w:val="0"/>
-        </w:rPr>
-        <w:t xml:space="preserve"> A&amp;D Landscaping, Smithfield, UT, </w:t>
-        <w:tab/>
-        <w:tab/>
-        <w:tab/>
-        <w:tab/>
-        <w:t xml:space="preserve">Sept. 2020—April 2021 </w:t>
-      </w:r>
-    </w:p>
-    <w:p>
-      <w:pPr>
-        <w:pageBreakBefore w:val="0"/>
+        <w:t xml:space="preserve">Engineering Assistant -</w:t>
+      </w:r>
+      <w:r>
+        <w:rPr>
+          <w:rFonts w:ascii="Arial" w:cs="Arial" w:eastAsia="Arial" w:hAnsi="Arial"/>
+          <w:sz w:val="22"/>
+          <w:szCs w:val="22"/>
+          <w:rtl w:val="0"/>
+        </w:rPr>
+        <w:t xml:space="preserve"> Space Dynamics Laboratory, North Logan, UT, </w:t>
+        <w:tab/>
+        <w:tab/>
+        <w:t xml:space="preserve">June. 2021—Present  </w:t>
+      </w:r>
+    </w:p>
+    <w:p>
+      <w:pPr>
         <w:numPr>
           <w:ilvl w:val="0"/>
-          <w:numId w:val="3"/>
+          <w:numId w:val="9"/>
         </w:numPr>
+        <w:spacing w:after="0" w:lineRule="auto"/>
         <w:ind w:left="360" w:right="-330" w:hanging="360"/>
         <w:rPr>
           <w:rFonts w:ascii="Arial" w:cs="Arial" w:eastAsia="Arial" w:hAnsi="Arial"/>
           <w:sz w:val="22"/>
           <w:szCs w:val="22"/>
+          <w:u w:val="none"/>
+        </w:rPr>
+      </w:pPr>
+      <w:r>
+        <w:rPr>
+          <w:rFonts w:ascii="Arial" w:cs="Arial" w:eastAsia="Arial" w:hAnsi="Arial"/>
+          <w:sz w:val="22"/>
+          <w:szCs w:val="22"/>
+          <w:rtl w:val="0"/>
+        </w:rPr>
+        <w:t xml:space="preserve">Learned to follow written and oral procedures</w:t>
+      </w:r>
+    </w:p>
+    <w:p>
+      <w:pPr>
+        <w:numPr>
+          <w:ilvl w:val="0"/>
+          <w:numId w:val="9"/>
+        </w:numPr>
+        <w:spacing w:after="0" w:lineRule="auto"/>
+        <w:ind w:left="360" w:right="-330" w:hanging="360"/>
+        <w:rPr>
+          <w:rFonts w:ascii="Arial" w:cs="Arial" w:eastAsia="Arial" w:hAnsi="Arial"/>
+          <w:sz w:val="22"/>
+          <w:szCs w:val="22"/>
+          <w:u w:val="none"/>
+        </w:rPr>
+      </w:pPr>
+      <w:r>
+        <w:rPr>
+          <w:rFonts w:ascii="Arial" w:cs="Arial" w:eastAsia="Arial" w:hAnsi="Arial"/>
+          <w:sz w:val="22"/>
+          <w:szCs w:val="22"/>
+          <w:rtl w:val="0"/>
+        </w:rPr>
+        <w:t xml:space="preserve">Developed greater 3D CAD modeling skills</w:t>
+      </w:r>
+    </w:p>
+    <w:p>
+      <w:pPr>
+        <w:numPr>
+          <w:ilvl w:val="0"/>
+          <w:numId w:val="9"/>
+        </w:numPr>
+        <w:spacing w:after="0" w:lineRule="auto"/>
+        <w:ind w:left="360" w:right="-330" w:hanging="360"/>
+        <w:rPr>
+          <w:rFonts w:ascii="Arial" w:cs="Arial" w:eastAsia="Arial" w:hAnsi="Arial"/>
+          <w:sz w:val="22"/>
+          <w:szCs w:val="22"/>
+          <w:u w:val="none"/>
+        </w:rPr>
+      </w:pPr>
+      <w:r>
+        <w:rPr>
+          <w:rFonts w:ascii="Arial" w:cs="Arial" w:eastAsia="Arial" w:hAnsi="Arial"/>
+          <w:sz w:val="22"/>
+          <w:szCs w:val="22"/>
+          <w:rtl w:val="0"/>
+        </w:rPr>
+        <w:t xml:space="preserve">Lead the design, assembly, and testing of a customer program</w:t>
+      </w:r>
+    </w:p>
+    <w:p>
+      <w:pPr>
+        <w:numPr>
+          <w:ilvl w:val="0"/>
+          <w:numId w:val="9"/>
+        </w:numPr>
+        <w:spacing w:after="0" w:lineRule="auto"/>
+        <w:ind w:left="360" w:right="-330" w:hanging="360"/>
+        <w:rPr>
+          <w:rFonts w:ascii="Arial" w:cs="Arial" w:eastAsia="Arial" w:hAnsi="Arial"/>
+          <w:sz w:val="22"/>
+          <w:szCs w:val="22"/>
+          <w:u w:val="none"/>
+        </w:rPr>
+      </w:pPr>
+      <w:r>
+        <w:rPr>
+          <w:rFonts w:ascii="Arial" w:cs="Arial" w:eastAsia="Arial" w:hAnsi="Arial"/>
+          <w:sz w:val="22"/>
+          <w:szCs w:val="22"/>
+          <w:rtl w:val="0"/>
+        </w:rPr>
+        <w:t xml:space="preserve">Gained Greater proficiency with Microsoft Excel and Word</w:t>
+      </w:r>
+    </w:p>
+    <w:p>
+      <w:pPr>
+        <w:spacing w:after="0" w:lineRule="auto"/>
+        <w:ind w:left="-360" w:right="-331" w:firstLine="0"/>
+        <w:rPr>
+          <w:rFonts w:ascii="Arial" w:cs="Arial" w:eastAsia="Arial" w:hAnsi="Arial"/>
+          <w:sz w:val="22"/>
+          <w:szCs w:val="22"/>
+        </w:rPr>
+      </w:pPr>
+      <w:r>
+        <w:rPr>
+          <w:rFonts w:ascii="Arial" w:cs="Arial" w:eastAsia="Arial" w:hAnsi="Arial"/>
+          <w:b w:val="1"/>
+          <w:sz w:val="22"/>
+          <w:szCs w:val="22"/>
+          <w:rtl w:val="0"/>
+        </w:rPr>
+        <w:t xml:space="preserve">Hardscapes Installer -</w:t>
+      </w:r>
+      <w:r>
+        <w:rPr>
+          <w:rFonts w:ascii="Arial" w:cs="Arial" w:eastAsia="Arial" w:hAnsi="Arial"/>
+          <w:sz w:val="22"/>
+          <w:szCs w:val="22"/>
+          <w:rtl w:val="0"/>
+        </w:rPr>
+        <w:t xml:space="preserve"> A&amp;D Landscaping, Smithfield, UT, </w:t>
+        <w:tab/>
+        <w:tab/>
+        <w:tab/>
+        <w:tab/>
+        <w:t xml:space="preserve">Sept. 2020—April 2021 </w:t>
+      </w:r>
+    </w:p>
+    <w:p>
+      <w:pPr>
+        <w:numPr>
+          <w:ilvl w:val="0"/>
+          <w:numId w:val="2"/>
+        </w:numPr>
+        <w:spacing w:after="0" w:lineRule="auto"/>
+        <w:ind w:left="360" w:right="-330" w:hanging="360"/>
+        <w:rPr>
+          <w:rFonts w:ascii="Arial" w:cs="Arial" w:eastAsia="Arial" w:hAnsi="Arial"/>
+          <w:sz w:val="22"/>
+          <w:szCs w:val="22"/>
+          <w:u w:val="none"/>
         </w:rPr>
       </w:pPr>
       <w:r>
@@ -1065,23 +1198,7 @@
     </w:p>
     <w:p>
       <w:pPr>
-        <w:pageBreakBefore w:val="0"/>
-        <w:ind w:right="-330"/>
-        <w:rPr>
-          <w:rFonts w:ascii="Arial" w:cs="Arial" w:eastAsia="Arial" w:hAnsi="Arial"/>
-          <w:sz w:val="22"/>
-          <w:szCs w:val="22"/>
-        </w:rPr>
-      </w:pPr>
-      <w:r>
-        <w:rPr>
-          <w:rtl w:val="0"/>
-        </w:rPr>
-      </w:r>
-    </w:p>
-    <w:p>
-      <w:pPr>
-        <w:pageBreakBefore w:val="0"/>
+        <w:spacing w:after="0" w:lineRule="auto"/>
         <w:ind w:left="-360" w:right="-331" w:firstLine="0"/>
         <w:rPr>
           <w:rFonts w:ascii="Arial" w:cs="Arial" w:eastAsia="Arial" w:hAnsi="Arial"/>
@@ -1120,11 +1237,10 @@
       <w:pPr>
         <w:keepNext w:val="0"/>
         <w:keepLines w:val="0"/>
-        <w:pageBreakBefore w:val="0"/>
         <w:widowControl w:val="1"/>
         <w:numPr>
           <w:ilvl w:val="0"/>
-          <w:numId w:val="3"/>
+          <w:numId w:val="7"/>
         </w:numPr>
         <w:pBdr>
           <w:top w:space="0" w:sz="0" w:val="nil"/>
@@ -1173,11 +1289,10 @@
       <w:pPr>
         <w:keepNext w:val="0"/>
         <w:keepLines w:val="0"/>
-        <w:pageBreakBefore w:val="0"/>
         <w:widowControl w:val="1"/>
         <w:numPr>
           <w:ilvl w:val="0"/>
-          <w:numId w:val="3"/>
+          <w:numId w:val="7"/>
         </w:numPr>
         <w:pBdr>
           <w:top w:space="0" w:sz="0" w:val="nil"/>
@@ -1187,7 +1302,7 @@
           <w:between w:space="0" w:sz="0" w:val="nil"/>
         </w:pBdr>
         <w:shd w:fill="auto" w:val="clear"/>
-        <w:spacing w:after="120" w:before="0" w:line="240" w:lineRule="auto"/>
+        <w:spacing w:after="0" w:before="0" w:line="240" w:lineRule="auto"/>
         <w:ind w:left="360" w:right="-331" w:hanging="360"/>
         <w:jc w:val="left"/>
         <w:rPr>
@@ -1224,8 +1339,7 @@
     </w:p>
     <w:p>
       <w:pPr>
-        <w:pageBreakBefore w:val="0"/>
-        <w:spacing w:after="120" w:lineRule="auto"/>
+        <w:spacing w:after="0" w:lineRule="auto"/>
         <w:ind w:left="-360" w:right="-331" w:firstLine="0"/>
         <w:rPr>
           <w:rFonts w:ascii="Arial" w:cs="Arial" w:eastAsia="Arial" w:hAnsi="Arial"/>
@@ -1303,11 +1417,10 @@
       <w:pPr>
         <w:keepNext w:val="0"/>
         <w:keepLines w:val="0"/>
-        <w:pageBreakBefore w:val="0"/>
         <w:widowControl w:val="1"/>
         <w:numPr>
           <w:ilvl w:val="0"/>
-          <w:numId w:val="4"/>
+          <w:numId w:val="5"/>
         </w:numPr>
         <w:pBdr>
           <w:top w:space="0" w:sz="0" w:val="nil"/>
@@ -1356,11 +1469,10 @@
       <w:pPr>
         <w:keepNext w:val="0"/>
         <w:keepLines w:val="0"/>
-        <w:pageBreakBefore w:val="0"/>
         <w:widowControl w:val="1"/>
         <w:numPr>
           <w:ilvl w:val="0"/>
-          <w:numId w:val="4"/>
+          <w:numId w:val="5"/>
         </w:numPr>
         <w:pBdr>
           <w:top w:space="0" w:sz="0" w:val="nil"/>
@@ -1404,27 +1516,15 @@
         </w:rPr>
         <w:t xml:space="preserve">Lead planning and execution of building wide programs</w:t>
       </w:r>
-    </w:p>
-    <w:p>
-      <w:pPr>
-        <w:pageBreakBefore w:val="0"/>
-        <w:ind w:right="-330"/>
-        <w:rPr>
-          <w:rFonts w:ascii="Arial" w:cs="Arial" w:eastAsia="Arial" w:hAnsi="Arial"/>
-          <w:sz w:val="22"/>
-          <w:szCs w:val="22"/>
-        </w:rPr>
-      </w:pPr>
-      <w:r>
-        <w:rPr>
-          <w:rtl w:val="0"/>
-        </w:rPr>
-      </w:r>
-    </w:p>
-    <w:p>
-      <w:pPr>
-        <w:pageBreakBefore w:val="0"/>
-        <w:spacing w:after="120" w:lineRule="auto"/>
+      <w:r>
+        <w:rPr>
+          <w:rtl w:val="0"/>
+        </w:rPr>
+      </w:r>
+    </w:p>
+    <w:p>
+      <w:pPr>
+        <w:spacing w:after="0" w:lineRule="auto"/>
         <w:ind w:left="-360" w:right="-331" w:firstLine="0"/>
         <w:rPr>
           <w:rFonts w:ascii="Arial" w:cs="Arial" w:eastAsia="Arial" w:hAnsi="Arial"/>
@@ -1459,11 +1559,10 @@
       <w:pPr>
         <w:keepNext w:val="0"/>
         <w:keepLines w:val="0"/>
-        <w:pageBreakBefore w:val="0"/>
         <w:widowControl w:val="1"/>
         <w:numPr>
           <w:ilvl w:val="0"/>
-          <w:numId w:val="3"/>
+          <w:numId w:val="8"/>
         </w:numPr>
         <w:pBdr>
           <w:top w:space="0" w:sz="0" w:val="nil"/>
@@ -1512,11 +1611,10 @@
       <w:pPr>
         <w:keepNext w:val="0"/>
         <w:keepLines w:val="0"/>
-        <w:pageBreakBefore w:val="0"/>
         <w:widowControl w:val="1"/>
         <w:numPr>
           <w:ilvl w:val="0"/>
-          <w:numId w:val="3"/>
+          <w:numId w:val="8"/>
         </w:numPr>
         <w:pBdr>
           <w:top w:space="0" w:sz="0" w:val="nil"/>
@@ -1526,7 +1624,7 @@
           <w:between w:space="0" w:sz="0" w:val="nil"/>
         </w:pBdr>
         <w:shd w:fill="auto" w:val="clear"/>
-        <w:spacing w:after="120" w:before="0" w:line="240" w:lineRule="auto"/>
+        <w:spacing w:after="140" w:before="0" w:line="240" w:lineRule="auto"/>
         <w:ind w:left="360" w:right="-331" w:hanging="360"/>
         <w:jc w:val="left"/>
         <w:rPr>
@@ -1560,134 +1658,6 @@
         </w:rPr>
         <w:t xml:space="preserve">Developed problem solving skills used to fix broken machinery</w:t>
       </w:r>
-    </w:p>
-    <w:p>
-      <w:pPr>
-        <w:pageBreakBefore w:val="0"/>
-        <w:spacing w:after="120" w:lineRule="auto"/>
-        <w:ind w:left="-360" w:right="-331" w:firstLine="0"/>
-        <w:rPr>
-          <w:rFonts w:ascii="Arial" w:cs="Arial" w:eastAsia="Arial" w:hAnsi="Arial"/>
-          <w:sz w:val="22"/>
-          <w:szCs w:val="22"/>
-        </w:rPr>
-      </w:pPr>
-      <w:r>
-        <w:rPr>
-          <w:rFonts w:ascii="Arial" w:cs="Arial" w:eastAsia="Arial" w:hAnsi="Arial"/>
-          <w:b w:val="1"/>
-          <w:sz w:val="22"/>
-          <w:szCs w:val="22"/>
-          <w:rtl w:val="0"/>
-        </w:rPr>
-        <w:t xml:space="preserve">Framer -</w:t>
-      </w:r>
-      <w:r>
-        <w:rPr>
-          <w:rFonts w:ascii="Arial" w:cs="Arial" w:eastAsia="Arial" w:hAnsi="Arial"/>
-          <w:sz w:val="22"/>
-          <w:szCs w:val="22"/>
-          <w:rtl w:val="0"/>
-        </w:rPr>
-        <w:t xml:space="preserve"> Farrell Brothers Construction, Plain City, UT</w:t>
-        <w:tab/>
-        <w:t xml:space="preserve"> </w:t>
-        <w:tab/>
-        <w:tab/>
-        <w:tab/>
-        <w:tab/>
-        <w:t xml:space="preserve">March 2018—Aug. 2018</w:t>
-      </w:r>
-    </w:p>
-    <w:p>
-      <w:pPr>
-        <w:pageBreakBefore w:val="0"/>
-        <w:spacing w:after="120" w:lineRule="auto"/>
-        <w:ind w:left="-360" w:right="-331" w:firstLine="0"/>
-        <w:rPr>
-          <w:rFonts w:ascii="Arial" w:cs="Arial" w:eastAsia="Arial" w:hAnsi="Arial"/>
-          <w:sz w:val="22"/>
-          <w:szCs w:val="22"/>
-        </w:rPr>
-      </w:pPr>
-      <w:r>
-        <w:rPr>
-          <w:rFonts w:ascii="Arial" w:cs="Arial" w:eastAsia="Arial" w:hAnsi="Arial"/>
-          <w:b w:val="1"/>
-          <w:color w:val="000000"/>
-          <w:sz w:val="22"/>
-          <w:szCs w:val="22"/>
-          <w:rtl w:val="0"/>
-        </w:rPr>
-        <w:t xml:space="preserve">Custodian</w:t>
-      </w:r>
-      <w:r>
-        <w:rPr>
-          <w:rFonts w:ascii="Arial" w:cs="Arial" w:eastAsia="Arial" w:hAnsi="Arial"/>
-          <w:b w:val="1"/>
-          <w:sz w:val="22"/>
-          <w:szCs w:val="22"/>
-          <w:rtl w:val="0"/>
-        </w:rPr>
-        <w:t xml:space="preserve"> - </w:t>
-      </w:r>
-      <w:r>
-        <w:rPr>
-          <w:rFonts w:ascii="Arial" w:cs="Arial" w:eastAsia="Arial" w:hAnsi="Arial"/>
-          <w:color w:val="000000"/>
-          <w:sz w:val="22"/>
-          <w:szCs w:val="22"/>
-          <w:rtl w:val="0"/>
-        </w:rPr>
-        <w:t xml:space="preserve">Walquist Jr. High, Farr West, UT</w:t>
-        <w:tab/>
-        <w:tab/>
-        <w:tab/>
-        <w:tab/>
-        <w:t xml:space="preserve"> </w:t>
-        <w:tab/>
-        <w:tab/>
-      </w:r>
-      <w:r>
-        <w:rPr>
-          <w:rFonts w:ascii="Arial" w:cs="Arial" w:eastAsia="Arial" w:hAnsi="Arial"/>
-          <w:sz w:val="22"/>
-          <w:szCs w:val="22"/>
-          <w:rtl w:val="0"/>
-        </w:rPr>
-        <w:t xml:space="preserve">Aug. </w:t>
-      </w:r>
-      <w:r>
-        <w:rPr>
-          <w:rFonts w:ascii="Arial" w:cs="Arial" w:eastAsia="Arial" w:hAnsi="Arial"/>
-          <w:color w:val="000000"/>
-          <w:sz w:val="22"/>
-          <w:szCs w:val="22"/>
-          <w:rtl w:val="0"/>
-        </w:rPr>
-        <w:t xml:space="preserve">2013</w:t>
-      </w:r>
-      <w:r>
-        <w:rPr>
-          <w:rFonts w:ascii="Arial" w:cs="Arial" w:eastAsia="Arial" w:hAnsi="Arial"/>
-          <w:sz w:val="22"/>
-          <w:szCs w:val="22"/>
-          <w:rtl w:val="0"/>
-        </w:rPr>
-        <w:t xml:space="preserve">—Feb. 2016</w:t>
-      </w:r>
-    </w:p>
-    <w:p>
-      <w:pPr>
-        <w:pageBreakBefore w:val="0"/>
-        <w:ind w:right="-330"/>
-        <w:rPr>
-          <w:rFonts w:ascii="Arial" w:cs="Arial" w:eastAsia="Arial" w:hAnsi="Arial"/>
-          <w:color w:val="000000"/>
-          <w:sz w:val="22"/>
-          <w:szCs w:val="22"/>
-        </w:rPr>
-      </w:pPr>
       <w:r>
         <w:rPr>
           <w:rtl w:val="0"/>
@@ -1728,7 +1698,6 @@
           <w:tcPr/>
           <w:p>
             <w:pPr>
-              <w:pageBreakBefore w:val="0"/>
               <w:rPr>
                 <w:rFonts w:ascii="Arial" w:cs="Arial" w:eastAsia="Arial" w:hAnsi="Arial"/>
                 <w:b w:val="1"/>
@@ -1752,7 +1721,6 @@
     </w:tbl>
     <w:p>
       <w:pPr>
-        <w:pageBreakBefore w:val="0"/>
         <w:ind w:left="-360" w:right="-330" w:firstLine="0"/>
         <w:rPr>
           <w:rFonts w:ascii="Arial" w:cs="Arial" w:eastAsia="Arial" w:hAnsi="Arial"/>
@@ -1780,11 +1748,10 @@
       <w:pPr>
         <w:keepNext w:val="0"/>
         <w:keepLines w:val="0"/>
-        <w:pageBreakBefore w:val="0"/>
         <w:widowControl w:val="1"/>
         <w:numPr>
           <w:ilvl w:val="0"/>
-          <w:numId w:val="3"/>
+          <w:numId w:val="12"/>
         </w:numPr>
         <w:pBdr>
           <w:top w:space="0" w:sz="0" w:val="nil"/>
@@ -1833,11 +1800,10 @@
       <w:pPr>
         <w:keepNext w:val="0"/>
         <w:keepLines w:val="0"/>
-        <w:pageBreakBefore w:val="0"/>
         <w:widowControl w:val="1"/>
         <w:numPr>
           <w:ilvl w:val="0"/>
-          <w:numId w:val="3"/>
+          <w:numId w:val="12"/>
         </w:numPr>
         <w:pBdr>
           <w:top w:space="0" w:sz="0" w:val="nil"/>
@@ -1886,11 +1852,106 @@
       <w:pPr>
         <w:keepNext w:val="0"/>
         <w:keepLines w:val="0"/>
-        <w:pageBreakBefore w:val="0"/>
         <w:widowControl w:val="1"/>
         <w:numPr>
           <w:ilvl w:val="0"/>
-          <w:numId w:val="3"/>
+          <w:numId w:val="12"/>
+        </w:numPr>
+        <w:pBdr>
+          <w:top w:space="0" w:sz="0" w:val="nil"/>
+          <w:left w:space="0" w:sz="0" w:val="nil"/>
+          <w:bottom w:space="0" w:sz="0" w:val="nil"/>
+          <w:right w:space="0" w:sz="0" w:val="nil"/>
+          <w:between w:space="0" w:sz="0" w:val="nil"/>
+        </w:pBdr>
+        <w:shd w:fill="auto" w:val="clear"/>
+        <w:spacing w:after="100" w:before="0" w:line="240" w:lineRule="auto"/>
+        <w:ind w:left="360" w:right="-330" w:hanging="360"/>
+        <w:jc w:val="left"/>
+        <w:rPr>
+          <w:rFonts w:ascii="Arial" w:cs="Arial" w:eastAsia="Arial" w:hAnsi="Arial"/>
+          <w:b w:val="0"/>
+          <w:i w:val="0"/>
+          <w:smallCaps w:val="0"/>
+          <w:strike w:val="0"/>
+          <w:color w:val="000000"/>
+          <w:sz w:val="22"/>
+          <w:szCs w:val="22"/>
+          <w:u w:val="none"/>
+          <w:shd w:fill="auto" w:val="clear"/>
+          <w:vertAlign w:val="baseline"/>
+        </w:rPr>
+      </w:pPr>
+      <w:r>
+        <w:rPr>
+          <w:rFonts w:ascii="Arial" w:cs="Arial" w:eastAsia="Arial" w:hAnsi="Arial"/>
+          <w:b w:val="0"/>
+          <w:i w:val="0"/>
+          <w:smallCaps w:val="0"/>
+          <w:strike w:val="0"/>
+          <w:color w:val="000000"/>
+          <w:sz w:val="22"/>
+          <w:szCs w:val="22"/>
+          <w:u w:val="none"/>
+          <w:shd w:fill="auto" w:val="clear"/>
+          <w:vertAlign w:val="baseline"/>
+          <w:rtl w:val="0"/>
+        </w:rPr>
+        <w:t xml:space="preserve">Developed public and interpersonal communication skills</w:t>
+      </w:r>
+      <w:r>
+        <w:rPr>
+          <w:rtl w:val="0"/>
+        </w:rPr>
+      </w:r>
+    </w:p>
+    <w:p>
+      <w:pPr>
+        <w:ind w:left="-360" w:right="-330" w:firstLine="0"/>
+        <w:rPr>
+          <w:rFonts w:ascii="Arial" w:cs="Arial" w:eastAsia="Arial" w:hAnsi="Arial"/>
+          <w:sz w:val="22"/>
+          <w:szCs w:val="22"/>
+        </w:rPr>
+      </w:pPr>
+      <w:r>
+        <w:rPr>
+          <w:rFonts w:ascii="Arial" w:cs="Arial" w:eastAsia="Arial" w:hAnsi="Arial"/>
+          <w:sz w:val="24"/>
+          <w:szCs w:val="24"/>
+          <w:rtl w:val="0"/>
+        </w:rPr>
+        <w:t xml:space="preserve">Eagle Scout</w:t>
+      </w:r>
+      <w:r>
+        <w:rPr>
+          <w:rFonts w:ascii="Arial" w:cs="Arial" w:eastAsia="Arial" w:hAnsi="Arial"/>
+          <w:sz w:val="22"/>
+          <w:szCs w:val="22"/>
+          <w:rtl w:val="0"/>
+        </w:rPr>
+        <w:tab/>
+        <w:tab/>
+        <w:tab/>
+        <w:tab/>
+        <w:tab/>
+        <w:tab/>
+        <w:tab/>
+        <w:tab/>
+        <w:tab/>
+        <w:tab/>
+        <w:tab/>
+        <w:t xml:space="preserve">Aug. 2014</w:t>
+      </w:r>
+    </w:p>
+    <w:p>
+      <w:pPr>
+        <w:keepNext w:val="0"/>
+        <w:keepLines w:val="0"/>
+        <w:widowControl w:val="1"/>
+        <w:numPr>
+          <w:ilvl w:val="0"/>
+          <w:numId w:val="12"/>
         </w:numPr>
         <w:pBdr>
           <w:top w:space="0" w:sz="0" w:val="nil"/>
@@ -1932,118 +1993,34 @@
           <w:vertAlign w:val="baseline"/>
           <w:rtl w:val="0"/>
         </w:rPr>
-        <w:t xml:space="preserve">Developed public and interpersonal communication skills</w:t>
-      </w:r>
-    </w:p>
-    <w:p>
-      <w:pPr>
-        <w:pageBreakBefore w:val="0"/>
-        <w:ind w:left="-360" w:right="-330" w:firstLine="0"/>
-        <w:rPr>
-          <w:rFonts w:ascii="Arial" w:cs="Arial" w:eastAsia="Arial" w:hAnsi="Arial"/>
-          <w:sz w:val="22"/>
-          <w:szCs w:val="22"/>
-        </w:rPr>
-      </w:pPr>
-      <w:r>
-        <w:rPr>
-          <w:rtl w:val="0"/>
-        </w:rPr>
-      </w:r>
-    </w:p>
-    <w:p>
-      <w:pPr>
-        <w:pageBreakBefore w:val="0"/>
-        <w:ind w:left="-360" w:right="-330" w:firstLine="0"/>
-        <w:rPr>
-          <w:rFonts w:ascii="Arial" w:cs="Arial" w:eastAsia="Arial" w:hAnsi="Arial"/>
-          <w:sz w:val="22"/>
-          <w:szCs w:val="22"/>
-        </w:rPr>
-      </w:pPr>
-      <w:r>
-        <w:rPr>
-          <w:rFonts w:ascii="Arial" w:cs="Arial" w:eastAsia="Arial" w:hAnsi="Arial"/>
-          <w:sz w:val="22"/>
-          <w:szCs w:val="22"/>
-          <w:rtl w:val="0"/>
-        </w:rPr>
-        <w:t xml:space="preserve">Eagle Scout</w:t>
-        <w:tab/>
-        <w:tab/>
-        <w:tab/>
-        <w:tab/>
-        <w:tab/>
-        <w:tab/>
-        <w:tab/>
-        <w:tab/>
-        <w:tab/>
-        <w:tab/>
-        <w:t xml:space="preserve">Aug. 2014</w:t>
-      </w:r>
-    </w:p>
-    <w:p>
-      <w:pPr>
-        <w:keepNext w:val="0"/>
-        <w:keepLines w:val="0"/>
-        <w:pageBreakBefore w:val="0"/>
-        <w:widowControl w:val="1"/>
-        <w:numPr>
-          <w:ilvl w:val="0"/>
-          <w:numId w:val="3"/>
-        </w:numPr>
-        <w:pBdr>
-          <w:top w:space="0" w:sz="0" w:val="nil"/>
-          <w:left w:space="0" w:sz="0" w:val="nil"/>
-          <w:bottom w:space="0" w:sz="0" w:val="nil"/>
-          <w:right w:space="0" w:sz="0" w:val="nil"/>
-          <w:between w:space="0" w:sz="0" w:val="nil"/>
-        </w:pBdr>
-        <w:shd w:fill="auto" w:val="clear"/>
-        <w:spacing w:after="0" w:before="0" w:line="240" w:lineRule="auto"/>
-        <w:ind w:left="360" w:right="-330" w:hanging="360"/>
-        <w:jc w:val="left"/>
-        <w:rPr>
-          <w:rFonts w:ascii="Arial" w:cs="Arial" w:eastAsia="Arial" w:hAnsi="Arial"/>
-          <w:b w:val="0"/>
-          <w:i w:val="0"/>
-          <w:smallCaps w:val="0"/>
-          <w:strike w:val="0"/>
-          <w:color w:val="000000"/>
-          <w:sz w:val="22"/>
-          <w:szCs w:val="22"/>
-          <w:u w:val="none"/>
-          <w:shd w:fill="auto" w:val="clear"/>
-          <w:vertAlign w:val="baseline"/>
-        </w:rPr>
-      </w:pPr>
-      <w:r>
-        <w:rPr>
-          <w:rFonts w:ascii="Arial" w:cs="Arial" w:eastAsia="Arial" w:hAnsi="Arial"/>
-          <w:b w:val="0"/>
-          <w:i w:val="0"/>
-          <w:smallCaps w:val="0"/>
-          <w:strike w:val="0"/>
-          <w:color w:val="000000"/>
-          <w:sz w:val="22"/>
-          <w:szCs w:val="22"/>
-          <w:u w:val="none"/>
-          <w:shd w:fill="auto" w:val="clear"/>
-          <w:vertAlign w:val="baseline"/>
-          <w:rtl w:val="0"/>
-        </w:rPr>
         <w:t xml:space="preserve">Lead a group of volunteers in re-digging, and preserving a drainage trench for a non-profit farm</w:t>
       </w:r>
     </w:p>
     <w:sectPr>
+      <w:headerReference r:id="rId8" w:type="default"/>
       <w:pgSz w:h="16838" w:w="11906" w:orient="portrait"/>
-      <w:pgMar w:bottom="720" w:top="720" w:left="720" w:right="720" w:header="706" w:footer="706"/>
+      <w:pgMar w:bottom="720" w:top="180" w:left="1080" w:right="720" w:header="706" w:footer="706"/>
       <w:pgNumType w:start="1"/>
     </w:sectPr>
   </w:body>
 </w:document>
 </file>
 
+<file path=word/header1.xml><?xml version="1.0" encoding="utf-8"?>
+<w:hdr xmlns:mc="http://schemas.openxmlformats.org/markup-compatibility/2006" xmlns:o="urn:schemas-microsoft-com:office:office" xmlns:r="http://schemas.openxmlformats.org/officeDocument/2006/relationships" xmlns:m="http://schemas.openxmlformats.org/officeDocument/2006/math" xmlns:v="urn:schemas-microsoft-com:vml" xmlns:wp="http://schemas.openxmlformats.org/drawingml/2006/wordprocessingDrawing" xmlns:w10="urn:schemas-microsoft-com:office:word" xmlns:w="http://schemas.openxmlformats.org/wordprocessingml/2006/main" xmlns:wne="http://schemas.microsoft.com/office/word/2006/wordml" xmlns:sl="http://schemas.openxmlformats.org/schemaLibrary/2006/main" xmlns:a="http://schemas.openxmlformats.org/drawingml/2006/main" xmlns:pic="http://schemas.openxmlformats.org/drawingml/2006/picture" xmlns:c="http://schemas.openxmlformats.org/drawingml/2006/chart" xmlns:lc="http://schemas.openxmlformats.org/drawingml/2006/lockedCanvas" xmlns:dgm="http://schemas.openxmlformats.org/drawingml/2006/diagram" xmlns:wps="http://schemas.microsoft.com/office/word/2010/wordprocessingShape" xmlns:wpg="http://schemas.microsoft.com/office/word/2010/wordprocessingGroup" xmlns:w14="http://schemas.microsoft.com/office/word/2010/wordml" xmlns:w15="http://schemas.microsoft.com/office/word/2012/wordml">
+  <w:p>
+    <w:pPr>
+      <w:rPr/>
+    </w:pPr>
+    <w:r>
+      <w:rPr>
+        <w:rtl w:val="0"/>
+      </w:rPr>
+    </w:r>
+  </w:p>
+</w:hdr>
+</file>
+
 <file path=word/numbering.xml><?xml version="1.0" encoding="utf-8"?>
 <w:numbering xmlns:mc="http://schemas.openxmlformats.org/markup-compatibility/2006" xmlns:o="urn:schemas-microsoft-com:office:office" xmlns:r="http://schemas.openxmlformats.org/officeDocument/2006/relationships" xmlns:m="http://schemas.openxmlformats.org/officeDocument/2006/math" xmlns:v="urn:schemas-microsoft-com:vml" xmlns:wp="http://schemas.openxmlformats.org/drawingml/2006/wordprocessingDrawing" xmlns:w10="urn:schemas-microsoft-com:office:word" xmlns:w="http://schemas.openxmlformats.org/wordprocessingml/2006/main" xmlns:wne="http://schemas.microsoft.com/office/word/2006/wordml" xmlns:sl="http://schemas.openxmlformats.org/schemaLibrary/2006/main" xmlns:a="http://schemas.openxmlformats.org/drawingml/2006/main" xmlns:pic="http://schemas.openxmlformats.org/drawingml/2006/picture" xmlns:c="http://schemas.openxmlformats.org/drawingml/2006/chart" xmlns:lc="http://schemas.openxmlformats.org/drawingml/2006/lockedCanvas" xmlns:dgm="http://schemas.openxmlformats.org/drawingml/2006/diagram" xmlns:wps="http://schemas.microsoft.com/office/word/2010/wordprocessingShape" xmlns:wpg="http://schemas.microsoft.com/office/word/2010/wordprocessingGroup" xmlns:w14="http://schemas.microsoft.com/office/word/2010/wordml" xmlns:w15="http://schemas.microsoft.com/office/word/2012/wordml">
   <w:abstractNum w:abstractNumId="1">
@@ -2053,7 +2030,7 @@
       <w:lvlText w:val="●"/>
       <w:lvlJc w:val="left"/>
       <w:pPr>
-        <w:ind w:left="720" w:hanging="360"/>
+        <w:ind w:left="360" w:hanging="360"/>
       </w:pPr>
       <w:rPr>
         <w:u w:val="none"/>
@@ -2163,7 +2140,7 @@
       <w:lvlText w:val="●"/>
       <w:lvlJc w:val="left"/>
       <w:pPr>
-        <w:ind w:left="720" w:hanging="360"/>
+        <w:ind w:left="360" w:hanging="360"/>
       </w:pPr>
       <w:rPr>
         <w:u w:val="none"/>
@@ -2276,31 +2253,31 @@
         <w:ind w:left="360" w:hanging="360"/>
       </w:pPr>
       <w:rPr>
-        <w:rFonts w:ascii="Noto Sans Symbols" w:cs="Noto Sans Symbols" w:eastAsia="Noto Sans Symbols" w:hAnsi="Noto Sans Symbols"/>
+        <w:u w:val="none"/>
       </w:rPr>
     </w:lvl>
     <w:lvl w:ilvl="1">
       <w:start w:val="1"/>
       <w:numFmt w:val="bullet"/>
-      <w:lvlText w:val="o"/>
-      <w:lvlJc w:val="left"/>
-      <w:pPr>
-        <w:ind w:left="1080" w:hanging="360"/>
-      </w:pPr>
-      <w:rPr>
-        <w:rFonts w:ascii="Courier New" w:cs="Courier New" w:eastAsia="Courier New" w:hAnsi="Courier New"/>
+      <w:lvlText w:val="○"/>
+      <w:lvlJc w:val="left"/>
+      <w:pPr>
+        <w:ind w:left="1440" w:hanging="360"/>
+      </w:pPr>
+      <w:rPr>
+        <w:u w:val="none"/>
       </w:rPr>
     </w:lvl>
     <w:lvl w:ilvl="2">
       <w:start w:val="1"/>
       <w:numFmt w:val="bullet"/>
-      <w:lvlText w:val="▪"/>
-      <w:lvlJc w:val="left"/>
-      <w:pPr>
-        <w:ind w:left="1800" w:hanging="360"/>
-      </w:pPr>
-      <w:rPr>
-        <w:rFonts w:ascii="Noto Sans Symbols" w:cs="Noto Sans Symbols" w:eastAsia="Noto Sans Symbols" w:hAnsi="Noto Sans Symbols"/>
+      <w:lvlText w:val="■"/>
+      <w:lvlJc w:val="left"/>
+      <w:pPr>
+        <w:ind w:left="2160" w:hanging="360"/>
+      </w:pPr>
+      <w:rPr>
+        <w:u w:val="none"/>
       </w:rPr>
     </w:lvl>
     <w:lvl w:ilvl="3">
@@ -2309,34 +2286,34 @@
       <w:lvlText w:val="●"/>
       <w:lvlJc w:val="left"/>
       <w:pPr>
-        <w:ind w:left="2520" w:hanging="360"/>
-      </w:pPr>
-      <w:rPr>
-        <w:rFonts w:ascii="Noto Sans Symbols" w:cs="Noto Sans Symbols" w:eastAsia="Noto Sans Symbols" w:hAnsi="Noto Sans Symbols"/>
+        <w:ind w:left="2880" w:hanging="360"/>
+      </w:pPr>
+      <w:rPr>
+        <w:u w:val="none"/>
       </w:rPr>
     </w:lvl>
     <w:lvl w:ilvl="4">
       <w:start w:val="1"/>
       <w:numFmt w:val="bullet"/>
-      <w:lvlText w:val="o"/>
-      <w:lvlJc w:val="left"/>
-      <w:pPr>
-        <w:ind w:left="3240" w:hanging="360"/>
-      </w:pPr>
-      <w:rPr>
-        <w:rFonts w:ascii="Courier New" w:cs="Courier New" w:eastAsia="Courier New" w:hAnsi="Courier New"/>
+      <w:lvlText w:val="○"/>
+      <w:lvlJc w:val="left"/>
+      <w:pPr>
+        <w:ind w:left="3600" w:hanging="360"/>
+      </w:pPr>
+      <w:rPr>
+        <w:u w:val="none"/>
       </w:rPr>
     </w:lvl>
     <w:lvl w:ilvl="5">
       <w:start w:val="1"/>
       <w:numFmt w:val="bullet"/>
-      <w:lvlText w:val="▪"/>
-      <w:lvlJc w:val="left"/>
-      <w:pPr>
-        <w:ind w:left="3960" w:hanging="360"/>
-      </w:pPr>
-      <w:rPr>
-        <w:rFonts w:ascii="Noto Sans Symbols" w:cs="Noto Sans Symbols" w:eastAsia="Noto Sans Symbols" w:hAnsi="Noto Sans Symbols"/>
+      <w:lvlText w:val="■"/>
+      <w:lvlJc w:val="left"/>
+      <w:pPr>
+        <w:ind w:left="4320" w:hanging="360"/>
+      </w:pPr>
+      <w:rPr>
+        <w:u w:val="none"/>
       </w:rPr>
     </w:lvl>
     <w:lvl w:ilvl="6">
@@ -2345,34 +2322,34 @@
       <w:lvlText w:val="●"/>
       <w:lvlJc w:val="left"/>
       <w:pPr>
-        <w:ind w:left="4680" w:hanging="360"/>
-      </w:pPr>
-      <w:rPr>
-        <w:rFonts w:ascii="Noto Sans Symbols" w:cs="Noto Sans Symbols" w:eastAsia="Noto Sans Symbols" w:hAnsi="Noto Sans Symbols"/>
+        <w:ind w:left="5040" w:hanging="360"/>
+      </w:pPr>
+      <w:rPr>
+        <w:u w:val="none"/>
       </w:rPr>
     </w:lvl>
     <w:lvl w:ilvl="7">
       <w:start w:val="1"/>
       <w:numFmt w:val="bullet"/>
-      <w:lvlText w:val="o"/>
-      <w:lvlJc w:val="left"/>
-      <w:pPr>
-        <w:ind w:left="5400" w:hanging="360"/>
-      </w:pPr>
-      <w:rPr>
-        <w:rFonts w:ascii="Courier New" w:cs="Courier New" w:eastAsia="Courier New" w:hAnsi="Courier New"/>
+      <w:lvlText w:val="○"/>
+      <w:lvlJc w:val="left"/>
+      <w:pPr>
+        <w:ind w:left="5760" w:hanging="360"/>
+      </w:pPr>
+      <w:rPr>
+        <w:u w:val="none"/>
       </w:rPr>
     </w:lvl>
     <w:lvl w:ilvl="8">
       <w:start w:val="1"/>
       <w:numFmt w:val="bullet"/>
-      <w:lvlText w:val="▪"/>
-      <w:lvlJc w:val="left"/>
-      <w:pPr>
-        <w:ind w:left="6120" w:hanging="360"/>
-      </w:pPr>
-      <w:rPr>
-        <w:rFonts w:ascii="Noto Sans Symbols" w:cs="Noto Sans Symbols" w:eastAsia="Noto Sans Symbols" w:hAnsi="Noto Sans Symbols"/>
+      <w:lvlText w:val="■"/>
+      <w:lvlJc w:val="left"/>
+      <w:pPr>
+        <w:ind w:left="6480" w:hanging="360"/>
+      </w:pPr>
+      <w:rPr>
+        <w:u w:val="none"/>
       </w:rPr>
     </w:lvl>
   </w:abstractNum>
@@ -2386,31 +2363,31 @@
         <w:ind w:left="360" w:hanging="360"/>
       </w:pPr>
       <w:rPr>
-        <w:rFonts w:ascii="Noto Sans Symbols" w:cs="Noto Sans Symbols" w:eastAsia="Noto Sans Symbols" w:hAnsi="Noto Sans Symbols"/>
+        <w:u w:val="none"/>
       </w:rPr>
     </w:lvl>
     <w:lvl w:ilvl="1">
       <w:start w:val="1"/>
       <w:numFmt w:val="bullet"/>
-      <w:lvlText w:val="o"/>
-      <w:lvlJc w:val="left"/>
-      <w:pPr>
-        <w:ind w:left="1080" w:hanging="360"/>
-      </w:pPr>
-      <w:rPr>
-        <w:rFonts w:ascii="Courier New" w:cs="Courier New" w:eastAsia="Courier New" w:hAnsi="Courier New"/>
+      <w:lvlText w:val="○"/>
+      <w:lvlJc w:val="left"/>
+      <w:pPr>
+        <w:ind w:left="1440" w:hanging="360"/>
+      </w:pPr>
+      <w:rPr>
+        <w:u w:val="none"/>
       </w:rPr>
     </w:lvl>
     <w:lvl w:ilvl="2">
       <w:start w:val="1"/>
       <w:numFmt w:val="bullet"/>
-      <w:lvlText w:val="▪"/>
-      <w:lvlJc w:val="left"/>
-      <w:pPr>
-        <w:ind w:left="1800" w:hanging="360"/>
-      </w:pPr>
-      <w:rPr>
-        <w:rFonts w:ascii="Noto Sans Symbols" w:cs="Noto Sans Symbols" w:eastAsia="Noto Sans Symbols" w:hAnsi="Noto Sans Symbols"/>
+      <w:lvlText w:val="■"/>
+      <w:lvlJc w:val="left"/>
+      <w:pPr>
+        <w:ind w:left="2160" w:hanging="360"/>
+      </w:pPr>
+      <w:rPr>
+        <w:u w:val="none"/>
       </w:rPr>
     </w:lvl>
     <w:lvl w:ilvl="3">
@@ -2419,34 +2396,34 @@
       <w:lvlText w:val="●"/>
       <w:lvlJc w:val="left"/>
       <w:pPr>
-        <w:ind w:left="2520" w:hanging="360"/>
-      </w:pPr>
-      <w:rPr>
-        <w:rFonts w:ascii="Noto Sans Symbols" w:cs="Noto Sans Symbols" w:eastAsia="Noto Sans Symbols" w:hAnsi="Noto Sans Symbols"/>
+        <w:ind w:left="2880" w:hanging="360"/>
+      </w:pPr>
+      <w:rPr>
+        <w:u w:val="none"/>
       </w:rPr>
     </w:lvl>
     <w:lvl w:ilvl="4">
       <w:start w:val="1"/>
       <w:numFmt w:val="bullet"/>
-      <w:lvlText w:val="o"/>
-      <w:lvlJc w:val="left"/>
-      <w:pPr>
-        <w:ind w:left="3240" w:hanging="360"/>
-      </w:pPr>
-      <w:rPr>
-        <w:rFonts w:ascii="Courier New" w:cs="Courier New" w:eastAsia="Courier New" w:hAnsi="Courier New"/>
+      <w:lvlText w:val="○"/>
+      <w:lvlJc w:val="left"/>
+      <w:pPr>
+        <w:ind w:left="3600" w:hanging="360"/>
+      </w:pPr>
+      <w:rPr>
+        <w:u w:val="none"/>
       </w:rPr>
     </w:lvl>
     <w:lvl w:ilvl="5">
       <w:start w:val="1"/>
       <w:numFmt w:val="bullet"/>
-      <w:lvlText w:val="▪"/>
-      <w:lvlJc w:val="left"/>
-      <w:pPr>
-        <w:ind w:left="3960" w:hanging="360"/>
-      </w:pPr>
-      <w:rPr>
-        <w:rFonts w:ascii="Noto Sans Symbols" w:cs="Noto Sans Symbols" w:eastAsia="Noto Sans Symbols" w:hAnsi="Noto Sans Symbols"/>
+      <w:lvlText w:val="■"/>
+      <w:lvlJc w:val="left"/>
+      <w:pPr>
+        <w:ind w:left="4320" w:hanging="360"/>
+      </w:pPr>
+      <w:rPr>
+        <w:u w:val="none"/>
       </w:rPr>
     </w:lvl>
     <w:lvl w:ilvl="6">
@@ -2455,34 +2432,34 @@
       <w:lvlText w:val="●"/>
       <w:lvlJc w:val="left"/>
       <w:pPr>
-        <w:ind w:left="4680" w:hanging="360"/>
-      </w:pPr>
-      <w:rPr>
-        <w:rFonts w:ascii="Noto Sans Symbols" w:cs="Noto Sans Symbols" w:eastAsia="Noto Sans Symbols" w:hAnsi="Noto Sans Symbols"/>
+        <w:ind w:left="5040" w:hanging="360"/>
+      </w:pPr>
+      <w:rPr>
+        <w:u w:val="none"/>
       </w:rPr>
     </w:lvl>
     <w:lvl w:ilvl="7">
       <w:start w:val="1"/>
       <w:numFmt w:val="bullet"/>
-      <w:lvlText w:val="o"/>
-      <w:lvlJc w:val="left"/>
-      <w:pPr>
-        <w:ind w:left="5400" w:hanging="360"/>
-      </w:pPr>
-      <w:rPr>
-        <w:rFonts w:ascii="Courier New" w:cs="Courier New" w:eastAsia="Courier New" w:hAnsi="Courier New"/>
+      <w:lvlText w:val="○"/>
+      <w:lvlJc w:val="left"/>
+      <w:pPr>
+        <w:ind w:left="5760" w:hanging="360"/>
+      </w:pPr>
+      <w:rPr>
+        <w:u w:val="none"/>
       </w:rPr>
     </w:lvl>
     <w:lvl w:ilvl="8">
       <w:start w:val="1"/>
       <w:numFmt w:val="bullet"/>
-      <w:lvlText w:val="▪"/>
-      <w:lvlJc w:val="left"/>
-      <w:pPr>
-        <w:ind w:left="6120" w:hanging="360"/>
-      </w:pPr>
-      <w:rPr>
-        <w:rFonts w:ascii="Noto Sans Symbols" w:cs="Noto Sans Symbols" w:eastAsia="Noto Sans Symbols" w:hAnsi="Noto Sans Symbols"/>
+      <w:lvlText w:val="■"/>
+      <w:lvlJc w:val="left"/>
+      <w:pPr>
+        <w:ind w:left="6480" w:hanging="360"/>
+      </w:pPr>
+      <w:rPr>
+        <w:u w:val="none"/>
       </w:rPr>
     </w:lvl>
   </w:abstractNum>
@@ -2493,7 +2470,7 @@
       <w:lvlText w:val="●"/>
       <w:lvlJc w:val="left"/>
       <w:pPr>
-        <w:ind w:left="720" w:hanging="360"/>
+        <w:ind w:left="360" w:hanging="360"/>
       </w:pPr>
       <w:rPr>
         <w:u w:val="none"/>
@@ -2713,6 +2690,116 @@
       <w:lvlText w:val="●"/>
       <w:lvlJc w:val="left"/>
       <w:pPr>
+        <w:ind w:left="360" w:hanging="360"/>
+      </w:pPr>
+      <w:rPr>
+        <w:u w:val="none"/>
+      </w:rPr>
+    </w:lvl>
+    <w:lvl w:ilvl="1">
+      <w:start w:val="1"/>
+      <w:numFmt w:val="bullet"/>
+      <w:lvlText w:val="○"/>
+      <w:lvlJc w:val="left"/>
+      <w:pPr>
+        <w:ind w:left="1440" w:hanging="360"/>
+      </w:pPr>
+      <w:rPr>
+        <w:u w:val="none"/>
+      </w:rPr>
+    </w:lvl>
+    <w:lvl w:ilvl="2">
+      <w:start w:val="1"/>
+      <w:numFmt w:val="bullet"/>
+      <w:lvlText w:val="■"/>
+      <w:lvlJc w:val="left"/>
+      <w:pPr>
+        <w:ind w:left="2160" w:hanging="360"/>
+      </w:pPr>
+      <w:rPr>
+        <w:u w:val="none"/>
+      </w:rPr>
+    </w:lvl>
+    <w:lvl w:ilvl="3">
+      <w:start w:val="1"/>
+      <w:numFmt w:val="bullet"/>
+      <w:lvlText w:val="●"/>
+      <w:lvlJc w:val="left"/>
+      <w:pPr>
+        <w:ind w:left="2880" w:hanging="360"/>
+      </w:pPr>
+      <w:rPr>
+        <w:u w:val="none"/>
+      </w:rPr>
+    </w:lvl>
+    <w:lvl w:ilvl="4">
+      <w:start w:val="1"/>
+      <w:numFmt w:val="bullet"/>
+      <w:lvlText w:val="○"/>
+      <w:lvlJc w:val="left"/>
+      <w:pPr>
+        <w:ind w:left="3600" w:hanging="360"/>
+      </w:pPr>
+      <w:rPr>
+        <w:u w:val="none"/>
+      </w:rPr>
+    </w:lvl>
+    <w:lvl w:ilvl="5">
+      <w:start w:val="1"/>
+      <w:numFmt w:val="bullet"/>
+      <w:lvlText w:val="■"/>
+      <w:lvlJc w:val="left"/>
+      <w:pPr>
+        <w:ind w:left="4320" w:hanging="360"/>
+      </w:pPr>
+      <w:rPr>
+        <w:u w:val="none"/>
+      </w:rPr>
+    </w:lvl>
+    <w:lvl w:ilvl="6">
+      <w:start w:val="1"/>
+      <w:numFmt w:val="bullet"/>
+      <w:lvlText w:val="●"/>
+      <w:lvlJc w:val="left"/>
+      <w:pPr>
+        <w:ind w:left="5040" w:hanging="360"/>
+      </w:pPr>
+      <w:rPr>
+        <w:u w:val="none"/>
+      </w:rPr>
+    </w:lvl>
+    <w:lvl w:ilvl="7">
+      <w:start w:val="1"/>
+      <w:numFmt w:val="bullet"/>
+      <w:lvlText w:val="○"/>
+      <w:lvlJc w:val="left"/>
+      <w:pPr>
+        <w:ind w:left="5760" w:hanging="360"/>
+      </w:pPr>
+      <w:rPr>
+        <w:u w:val="none"/>
+      </w:rPr>
+    </w:lvl>
+    <w:lvl w:ilvl="8">
+      <w:start w:val="1"/>
+      <w:numFmt w:val="bullet"/>
+      <w:lvlText w:val="■"/>
+      <w:lvlJc w:val="left"/>
+      <w:pPr>
+        <w:ind w:left="6480" w:hanging="360"/>
+      </w:pPr>
+      <w:rPr>
+        <w:u w:val="none"/>
+      </w:rPr>
+    </w:lvl>
+  </w:abstractNum>
+  <w:abstractNum w:abstractNumId="8">
+    <w:lvl w:ilvl="0">
+      <w:start w:val="1"/>
+      <w:numFmt w:val="bullet"/>
+      <w:lvlText w:val="●"/>
+      <w:lvlJc w:val="left"/>
+      <w:pPr>
         <w:ind w:left="720" w:hanging="360"/>
       </w:pPr>
       <w:rPr>
@@ -2813,6 +2900,446 @@
       </w:pPr>
       <w:rPr>
         <w:u w:val="none"/>
+      </w:rPr>
+    </w:lvl>
+  </w:abstractNum>
+  <w:abstractNum w:abstractNumId="9">
+    <w:lvl w:ilvl="0">
+      <w:start w:val="1"/>
+      <w:numFmt w:val="bullet"/>
+      <w:lvlText w:val="●"/>
+      <w:lvlJc w:val="left"/>
+      <w:pPr>
+        <w:ind w:left="360" w:hanging="360"/>
+      </w:pPr>
+      <w:rPr>
+        <w:u w:val="none"/>
+      </w:rPr>
+    </w:lvl>
+    <w:lvl w:ilvl="1">
+      <w:start w:val="1"/>
+      <w:numFmt w:val="bullet"/>
+      <w:lvlText w:val="○"/>
+      <w:lvlJc w:val="left"/>
+      <w:pPr>
+        <w:ind w:left="1440" w:hanging="360"/>
+      </w:pPr>
+      <w:rPr>
+        <w:u w:val="none"/>
+      </w:rPr>
+    </w:lvl>
+    <w:lvl w:ilvl="2">
+      <w:start w:val="1"/>
+      <w:numFmt w:val="bullet"/>
+      <w:lvlText w:val="■"/>
+      <w:lvlJc w:val="left"/>
+      <w:pPr>
+        <w:ind w:left="2160" w:hanging="360"/>
+      </w:pPr>
+      <w:rPr>
+        <w:u w:val="none"/>
+      </w:rPr>
+    </w:lvl>
+    <w:lvl w:ilvl="3">
+      <w:start w:val="1"/>
+      <w:numFmt w:val="bullet"/>
+      <w:lvlText w:val="●"/>
+      <w:lvlJc w:val="left"/>
+      <w:pPr>
+        <w:ind w:left="2880" w:hanging="360"/>
+      </w:pPr>
+      <w:rPr>
+        <w:u w:val="none"/>
+      </w:rPr>
+    </w:lvl>
+    <w:lvl w:ilvl="4">
+      <w:start w:val="1"/>
+      <w:numFmt w:val="bullet"/>
+      <w:lvlText w:val="○"/>
+      <w:lvlJc w:val="left"/>
+      <w:pPr>
+        <w:ind w:left="3600" w:hanging="360"/>
+      </w:pPr>
+      <w:rPr>
+        <w:u w:val="none"/>
+      </w:rPr>
+    </w:lvl>
+    <w:lvl w:ilvl="5">
+      <w:start w:val="1"/>
+      <w:numFmt w:val="bullet"/>
+      <w:lvlText w:val="■"/>
+      <w:lvlJc w:val="left"/>
+      <w:pPr>
+        <w:ind w:left="4320" w:hanging="360"/>
+      </w:pPr>
+      <w:rPr>
+        <w:u w:val="none"/>
+      </w:rPr>
+    </w:lvl>
+    <w:lvl w:ilvl="6">
+      <w:start w:val="1"/>
+      <w:numFmt w:val="bullet"/>
+      <w:lvlText w:val="●"/>
+      <w:lvlJc w:val="left"/>
+      <w:pPr>
+        <w:ind w:left="5040" w:hanging="360"/>
+      </w:pPr>
+      <w:rPr>
+        <w:u w:val="none"/>
+      </w:rPr>
+    </w:lvl>
+    <w:lvl w:ilvl="7">
+      <w:start w:val="1"/>
+      <w:numFmt w:val="bullet"/>
+      <w:lvlText w:val="○"/>
+      <w:lvlJc w:val="left"/>
+      <w:pPr>
+        <w:ind w:left="5760" w:hanging="360"/>
+      </w:pPr>
+      <w:rPr>
+        <w:u w:val="none"/>
+      </w:rPr>
+    </w:lvl>
+    <w:lvl w:ilvl="8">
+      <w:start w:val="1"/>
+      <w:numFmt w:val="bullet"/>
+      <w:lvlText w:val="■"/>
+      <w:lvlJc w:val="left"/>
+      <w:pPr>
+        <w:ind w:left="6480" w:hanging="360"/>
+      </w:pPr>
+      <w:rPr>
+        <w:u w:val="none"/>
+      </w:rPr>
+    </w:lvl>
+  </w:abstractNum>
+  <w:abstractNum w:abstractNumId="10">
+    <w:lvl w:ilvl="0">
+      <w:start w:val="1"/>
+      <w:numFmt w:val="bullet"/>
+      <w:lvlText w:val="●"/>
+      <w:lvlJc w:val="left"/>
+      <w:pPr>
+        <w:ind w:left="720" w:hanging="360"/>
+      </w:pPr>
+      <w:rPr>
+        <w:u w:val="none"/>
+      </w:rPr>
+    </w:lvl>
+    <w:lvl w:ilvl="1">
+      <w:start w:val="1"/>
+      <w:numFmt w:val="bullet"/>
+      <w:lvlText w:val="○"/>
+      <w:lvlJc w:val="left"/>
+      <w:pPr>
+        <w:ind w:left="1440" w:hanging="360"/>
+      </w:pPr>
+      <w:rPr>
+        <w:u w:val="none"/>
+      </w:rPr>
+    </w:lvl>
+    <w:lvl w:ilvl="2">
+      <w:start w:val="1"/>
+      <w:numFmt w:val="bullet"/>
+      <w:lvlText w:val="■"/>
+      <w:lvlJc w:val="left"/>
+      <w:pPr>
+        <w:ind w:left="2160" w:hanging="360"/>
+      </w:pPr>
+      <w:rPr>
+        <w:u w:val="none"/>
+      </w:rPr>
+    </w:lvl>
+    <w:lvl w:ilvl="3">
+      <w:start w:val="1"/>
+      <w:numFmt w:val="bullet"/>
+      <w:lvlText w:val="●"/>
+      <w:lvlJc w:val="left"/>
+      <w:pPr>
+        <w:ind w:left="2880" w:hanging="360"/>
+      </w:pPr>
+      <w:rPr>
+        <w:u w:val="none"/>
+      </w:rPr>
+    </w:lvl>
+    <w:lvl w:ilvl="4">
+      <w:start w:val="1"/>
+      <w:numFmt w:val="bullet"/>
+      <w:lvlText w:val="○"/>
+      <w:lvlJc w:val="left"/>
+      <w:pPr>
+        <w:ind w:left="3600" w:hanging="360"/>
+      </w:pPr>
+      <w:rPr>
+        <w:u w:val="none"/>
+      </w:rPr>
+    </w:lvl>
+    <w:lvl w:ilvl="5">
+      <w:start w:val="1"/>
+      <w:numFmt w:val="bullet"/>
+      <w:lvlText w:val="■"/>
+      <w:lvlJc w:val="left"/>
+      <w:pPr>
+        <w:ind w:left="4320" w:hanging="360"/>
+      </w:pPr>
+      <w:rPr>
+        <w:u w:val="none"/>
+      </w:rPr>
+    </w:lvl>
+    <w:lvl w:ilvl="6">
+      <w:start w:val="1"/>
+      <w:numFmt w:val="bullet"/>
+      <w:lvlText w:val="●"/>
+      <w:lvlJc w:val="left"/>
+      <w:pPr>
+        <w:ind w:left="5040" w:hanging="360"/>
+      </w:pPr>
+      <w:rPr>
+        <w:u w:val="none"/>
+      </w:rPr>
+    </w:lvl>
+    <w:lvl w:ilvl="7">
+      <w:start w:val="1"/>
+      <w:numFmt w:val="bullet"/>
+      <w:lvlText w:val="○"/>
+      <w:lvlJc w:val="left"/>
+      <w:pPr>
+        <w:ind w:left="5760" w:hanging="360"/>
+      </w:pPr>
+      <w:rPr>
+        <w:u w:val="none"/>
+      </w:rPr>
+    </w:lvl>
+    <w:lvl w:ilvl="8">
+      <w:start w:val="1"/>
+      <w:numFmt w:val="bullet"/>
+      <w:lvlText w:val="■"/>
+      <w:lvlJc w:val="left"/>
+      <w:pPr>
+        <w:ind w:left="6480" w:hanging="360"/>
+      </w:pPr>
+      <w:rPr>
+        <w:u w:val="none"/>
+      </w:rPr>
+    </w:lvl>
+  </w:abstractNum>
+  <w:abstractNum w:abstractNumId="11">
+    <w:lvl w:ilvl="0">
+      <w:start w:val="1"/>
+      <w:numFmt w:val="bullet"/>
+      <w:lvlText w:val="●"/>
+      <w:lvlJc w:val="left"/>
+      <w:pPr>
+        <w:ind w:left="360" w:hanging="360"/>
+      </w:pPr>
+      <w:rPr>
+        <w:u w:val="none"/>
+      </w:rPr>
+    </w:lvl>
+    <w:lvl w:ilvl="1">
+      <w:start w:val="1"/>
+      <w:numFmt w:val="bullet"/>
+      <w:lvlText w:val="○"/>
+      <w:lvlJc w:val="left"/>
+      <w:pPr>
+        <w:ind w:left="1440" w:hanging="360"/>
+      </w:pPr>
+      <w:rPr>
+        <w:u w:val="none"/>
+      </w:rPr>
+    </w:lvl>
+    <w:lvl w:ilvl="2">
+      <w:start w:val="1"/>
+      <w:numFmt w:val="bullet"/>
+      <w:lvlText w:val="■"/>
+      <w:lvlJc w:val="left"/>
+      <w:pPr>
+        <w:ind w:left="2160" w:hanging="360"/>
+      </w:pPr>
+      <w:rPr>
+        <w:u w:val="none"/>
+      </w:rPr>
+    </w:lvl>
+    <w:lvl w:ilvl="3">
+      <w:start w:val="1"/>
+      <w:numFmt w:val="bullet"/>
+      <w:lvlText w:val="●"/>
+      <w:lvlJc w:val="left"/>
+      <w:pPr>
+        <w:ind w:left="2880" w:hanging="360"/>
+      </w:pPr>
+      <w:rPr>
+        <w:u w:val="none"/>
+      </w:rPr>
+    </w:lvl>
+    <w:lvl w:ilvl="4">
+      <w:start w:val="1"/>
+      <w:numFmt w:val="bullet"/>
+      <w:lvlText w:val="○"/>
+      <w:lvlJc w:val="left"/>
+      <w:pPr>
+        <w:ind w:left="3600" w:hanging="360"/>
+      </w:pPr>
+      <w:rPr>
+        <w:u w:val="none"/>
+      </w:rPr>
+    </w:lvl>
+    <w:lvl w:ilvl="5">
+      <w:start w:val="1"/>
+      <w:numFmt w:val="bullet"/>
+      <w:lvlText w:val="■"/>
+      <w:lvlJc w:val="left"/>
+      <w:pPr>
+        <w:ind w:left="4320" w:hanging="360"/>
+      </w:pPr>
+      <w:rPr>
+        <w:u w:val="none"/>
+      </w:rPr>
+    </w:lvl>
+    <w:lvl w:ilvl="6">
+      <w:start w:val="1"/>
+      <w:numFmt w:val="bullet"/>
+      <w:lvlText w:val="●"/>
+      <w:lvlJc w:val="left"/>
+      <w:pPr>
+        <w:ind w:left="5040" w:hanging="360"/>
+      </w:pPr>
+      <w:rPr>
+        <w:u w:val="none"/>
+      </w:rPr>
+    </w:lvl>
+    <w:lvl w:ilvl="7">
+      <w:start w:val="1"/>
+      <w:numFmt w:val="bullet"/>
+      <w:lvlText w:val="○"/>
+      <w:lvlJc w:val="left"/>
+      <w:pPr>
+        <w:ind w:left="5760" w:hanging="360"/>
+      </w:pPr>
+      <w:rPr>
+        <w:u w:val="none"/>
+      </w:rPr>
+    </w:lvl>
+    <w:lvl w:ilvl="8">
+      <w:start w:val="1"/>
+      <w:numFmt w:val="bullet"/>
+      <w:lvlText w:val="■"/>
+      <w:lvlJc w:val="left"/>
+      <w:pPr>
+        <w:ind w:left="6480" w:hanging="360"/>
+      </w:pPr>
+      <w:rPr>
+        <w:u w:val="none"/>
+      </w:rPr>
+    </w:lvl>
+  </w:abstractNum>
+  <w:abstractNum w:abstractNumId="12">
+    <w:lvl w:ilvl="0">
+      <w:start w:val="1"/>
+      <w:numFmt w:val="bullet"/>
+      <w:lvlText w:val="●"/>
+      <w:lvlJc w:val="left"/>
+      <w:pPr>
+        <w:ind w:left="360" w:hanging="360"/>
+      </w:pPr>
+      <w:rPr>
+        <w:rFonts w:ascii="Noto Sans Symbols" w:cs="Noto Sans Symbols" w:eastAsia="Noto Sans Symbols" w:hAnsi="Noto Sans Symbols"/>
+      </w:rPr>
+    </w:lvl>
+    <w:lvl w:ilvl="1">
+      <w:start w:val="1"/>
+      <w:numFmt w:val="bullet"/>
+      <w:lvlText w:val="o"/>
+      <w:lvlJc w:val="left"/>
+      <w:pPr>
+        <w:ind w:left="1080" w:hanging="360"/>
+      </w:pPr>
+      <w:rPr>
+        <w:rFonts w:ascii="Courier New" w:cs="Courier New" w:eastAsia="Courier New" w:hAnsi="Courier New"/>
+      </w:rPr>
+    </w:lvl>
+    <w:lvl w:ilvl="2">
+      <w:start w:val="1"/>
+      <w:numFmt w:val="bullet"/>
+      <w:lvlText w:val="▪"/>
+      <w:lvlJc w:val="left"/>
+      <w:pPr>
+        <w:ind w:left="1800" w:hanging="360"/>
+      </w:pPr>
+      <w:rPr>
+        <w:rFonts w:ascii="Noto Sans Symbols" w:cs="Noto Sans Symbols" w:eastAsia="Noto Sans Symbols" w:hAnsi="Noto Sans Symbols"/>
+      </w:rPr>
+    </w:lvl>
+    <w:lvl w:ilvl="3">
+      <w:start w:val="1"/>
+      <w:numFmt w:val="bullet"/>
+      <w:lvlText w:val="●"/>
+      <w:lvlJc w:val="left"/>
+      <w:pPr>
+        <w:ind w:left="2520" w:hanging="360"/>
+      </w:pPr>
+      <w:rPr>
+        <w:rFonts w:ascii="Noto Sans Symbols" w:cs="Noto Sans Symbols" w:eastAsia="Noto Sans Symbols" w:hAnsi="Noto Sans Symbols"/>
+      </w:rPr>
+    </w:lvl>
+    <w:lvl w:ilvl="4">
+      <w:start w:val="1"/>
+      <w:numFmt w:val="bullet"/>
+      <w:lvlText w:val="o"/>
+      <w:lvlJc w:val="left"/>
+      <w:pPr>
+        <w:ind w:left="3240" w:hanging="360"/>
+      </w:pPr>
+      <w:rPr>
+        <w:rFonts w:ascii="Courier New" w:cs="Courier New" w:eastAsia="Courier New" w:hAnsi="Courier New"/>
+      </w:rPr>
+    </w:lvl>
+    <w:lvl w:ilvl="5">
+      <w:start w:val="1"/>
+      <w:numFmt w:val="bullet"/>
+      <w:lvlText w:val="▪"/>
+      <w:lvlJc w:val="left"/>
+      <w:pPr>
+        <w:ind w:left="3960" w:hanging="360"/>
+      </w:pPr>
+      <w:rPr>
+        <w:rFonts w:ascii="Noto Sans Symbols" w:cs="Noto Sans Symbols" w:eastAsia="Noto Sans Symbols" w:hAnsi="Noto Sans Symbols"/>
+      </w:rPr>
+    </w:lvl>
+    <w:lvl w:ilvl="6">
+      <w:start w:val="1"/>
+      <w:numFmt w:val="bullet"/>
+      <w:lvlText w:val="●"/>
+      <w:lvlJc w:val="left"/>
+      <w:pPr>
+        <w:ind w:left="4680" w:hanging="360"/>
+      </w:pPr>
+      <w:rPr>
+        <w:rFonts w:ascii="Noto Sans Symbols" w:cs="Noto Sans Symbols" w:eastAsia="Noto Sans Symbols" w:hAnsi="Noto Sans Symbols"/>
+      </w:rPr>
+    </w:lvl>
+    <w:lvl w:ilvl="7">
+      <w:start w:val="1"/>
+      <w:numFmt w:val="bullet"/>
+      <w:lvlText w:val="o"/>
+      <w:lvlJc w:val="left"/>
+      <w:pPr>
+        <w:ind w:left="5400" w:hanging="360"/>
+      </w:pPr>
+      <w:rPr>
+        <w:rFonts w:ascii="Courier New" w:cs="Courier New" w:eastAsia="Courier New" w:hAnsi="Courier New"/>
+      </w:rPr>
+    </w:lvl>
+    <w:lvl w:ilvl="8">
+      <w:start w:val="1"/>
+      <w:numFmt w:val="bullet"/>
+      <w:lvlText w:val="▪"/>
+      <w:lvlJc w:val="left"/>
+      <w:pPr>
+        <w:ind w:left="6120" w:hanging="360"/>
+      </w:pPr>
+      <w:rPr>
+        <w:rFonts w:ascii="Noto Sans Symbols" w:cs="Noto Sans Symbols" w:eastAsia="Noto Sans Symbols" w:hAnsi="Noto Sans Symbols"/>
       </w:rPr>
     </w:lvl>
   </w:abstractNum>
@@ -2837,6 +3364,21 @@
   <w:num w:numId="7">
     <w:abstractNumId w:val="7"/>
   </w:num>
+  <w:num w:numId="8">
+    <w:abstractNumId w:val="8"/>
+  </w:num>
+  <w:num w:numId="9">
+    <w:abstractNumId w:val="9"/>
+  </w:num>
+  <w:num w:numId="10">
+    <w:abstractNumId w:val="10"/>
+  </w:num>
+  <w:num w:numId="11">
+    <w:abstractNumId w:val="11"/>
+  </w:num>
+  <w:num w:numId="12">
+    <w:abstractNumId w:val="12"/>
+  </w:num>
 </w:numbering>
 </file>
 
@@ -2865,7 +3407,6 @@
     <w:pPr>
       <w:keepNext w:val="1"/>
       <w:keepLines w:val="1"/>
-      <w:pageBreakBefore w:val="0"/>
       <w:spacing w:after="120" w:before="480" w:lineRule="auto"/>
     </w:pPr>
     <w:rPr>
@@ -2881,7 +3422,6 @@
     <w:pPr>
       <w:keepNext w:val="1"/>
       <w:keepLines w:val="1"/>
-      <w:pageBreakBefore w:val="0"/>
       <w:spacing w:after="80" w:before="360" w:lineRule="auto"/>
     </w:pPr>
     <w:rPr>
@@ -2897,7 +3437,6 @@
     <w:pPr>
       <w:keepNext w:val="1"/>
       <w:keepLines w:val="1"/>
-      <w:pageBreakBefore w:val="0"/>
       <w:spacing w:after="80" w:before="280" w:lineRule="auto"/>
     </w:pPr>
     <w:rPr>
@@ -2913,7 +3452,6 @@
     <w:pPr>
       <w:keepNext w:val="1"/>
       <w:keepLines w:val="1"/>
-      <w:pageBreakBefore w:val="0"/>
       <w:spacing w:after="40" w:before="240" w:lineRule="auto"/>
     </w:pPr>
     <w:rPr>
@@ -2929,7 +3467,6 @@
     <w:pPr>
       <w:keepNext w:val="1"/>
       <w:keepLines w:val="1"/>
-      <w:pageBreakBefore w:val="0"/>
       <w:spacing w:after="40" w:before="220" w:lineRule="auto"/>
     </w:pPr>
     <w:rPr>
@@ -2945,7 +3482,6 @@
     <w:pPr>
       <w:keepNext w:val="1"/>
       <w:keepLines w:val="1"/>
-      <w:pageBreakBefore w:val="0"/>
       <w:spacing w:after="40" w:before="200" w:lineRule="auto"/>
     </w:pPr>
     <w:rPr>
@@ -2959,7 +3495,115 @@
     <w:pPr>
       <w:keepNext w:val="1"/>
       <w:keepLines w:val="1"/>
-      <w:pageBreakBefore w:val="0"/>
+      <w:spacing w:after="120" w:before="480" w:lineRule="auto"/>
+    </w:pPr>
+    <w:rPr>
+      <w:b w:val="1"/>
+      <w:sz w:val="72"/>
+      <w:szCs w:val="72"/>
+    </w:rPr>
+  </w:style>
+  <w:style w:type="paragraph" w:styleId="Normal" w:default="1">
+    <w:name w:val="normal"/>
+  </w:style>
+  <w:style w:type="table" w:styleId="TableNormal" w:default="1">
+    <w:name w:val="Table Normal"/>
+  </w:style>
+  <w:style w:type="paragraph" w:styleId="Heading1">
+    <w:name w:val="heading 1"/>
+    <w:basedOn w:val="Normal"/>
+    <w:next w:val="Normal"/>
+    <w:pPr>
+      <w:keepNext w:val="1"/>
+      <w:keepLines w:val="1"/>
+      <w:spacing w:after="120" w:before="480" w:lineRule="auto"/>
+    </w:pPr>
+    <w:rPr>
+      <w:b w:val="1"/>
+      <w:sz w:val="48"/>
+      <w:szCs w:val="48"/>
+    </w:rPr>
+  </w:style>
+  <w:style w:type="paragraph" w:styleId="Heading2">
+    <w:name w:val="heading 2"/>
+    <w:basedOn w:val="Normal"/>
+    <w:next w:val="Normal"/>
+    <w:pPr>
+      <w:keepNext w:val="1"/>
+      <w:keepLines w:val="1"/>
+      <w:spacing w:after="80" w:before="360" w:lineRule="auto"/>
+    </w:pPr>
+    <w:rPr>
+      <w:b w:val="1"/>
+      <w:sz w:val="36"/>
+      <w:szCs w:val="36"/>
+    </w:rPr>
+  </w:style>
+  <w:style w:type="paragraph" w:styleId="Heading3">
+    <w:name w:val="heading 3"/>
+    <w:basedOn w:val="Normal"/>
+    <w:next w:val="Normal"/>
+    <w:pPr>
+      <w:keepNext w:val="1"/>
+      <w:keepLines w:val="1"/>
+      <w:spacing w:after="80" w:before="280" w:lineRule="auto"/>
+    </w:pPr>
+    <w:rPr>
+      <w:b w:val="1"/>
+      <w:sz w:val="28"/>
+      <w:szCs w:val="28"/>
+    </w:rPr>
+  </w:style>
+  <w:style w:type="paragraph" w:styleId="Heading4">
+    <w:name w:val="heading 4"/>
+    <w:basedOn w:val="Normal"/>
+    <w:next w:val="Normal"/>
+    <w:pPr>
+      <w:keepNext w:val="1"/>
+      <w:keepLines w:val="1"/>
+      <w:spacing w:after="40" w:before="240" w:lineRule="auto"/>
+    </w:pPr>
+    <w:rPr>
+      <w:b w:val="1"/>
+      <w:sz w:val="24"/>
+      <w:szCs w:val="24"/>
+    </w:rPr>
+  </w:style>
+  <w:style w:type="paragraph" w:styleId="Heading5">
+    <w:name w:val="heading 5"/>
+    <w:basedOn w:val="Normal"/>
+    <w:next w:val="Normal"/>
+    <w:pPr>
+      <w:keepNext w:val="1"/>
+      <w:keepLines w:val="1"/>
+      <w:spacing w:after="40" w:before="220" w:lineRule="auto"/>
+    </w:pPr>
+    <w:rPr>
+      <w:b w:val="1"/>
+      <w:sz w:val="22"/>
+      <w:szCs w:val="22"/>
+    </w:rPr>
+  </w:style>
+  <w:style w:type="paragraph" w:styleId="Heading6">
+    <w:name w:val="heading 6"/>
+    <w:basedOn w:val="Normal"/>
+    <w:next w:val="Normal"/>
+    <w:pPr>
+      <w:keepNext w:val="1"/>
+      <w:keepLines w:val="1"/>
+      <w:spacing w:after="40" w:before="200" w:lineRule="auto"/>
+    </w:pPr>
+    <w:rPr>
+      <w:b w:val="1"/>
+    </w:rPr>
+  </w:style>
+  <w:style w:type="paragraph" w:styleId="Title">
+    <w:name w:val="Title"/>
+    <w:basedOn w:val="Normal"/>
+    <w:next w:val="Normal"/>
+    <w:pPr>
+      <w:keepNext w:val="1"/>
+      <w:keepLines w:val="1"/>
       <w:spacing w:after="120" w:before="480" w:lineRule="auto"/>
     </w:pPr>
     <w:rPr>
@@ -3209,7 +3853,88 @@
     <w:pPr>
       <w:keepNext w:val="1"/>
       <w:keepLines w:val="1"/>
-      <w:pageBreakBefore w:val="0"/>
+      <w:spacing w:after="80" w:before="360" w:lineRule="auto"/>
+    </w:pPr>
+    <w:rPr>
+      <w:rFonts w:ascii="Georgia" w:cs="Georgia" w:eastAsia="Georgia" w:hAnsi="Georgia"/>
+      <w:i w:val="1"/>
+      <w:color w:val="666666"/>
+      <w:sz w:val="48"/>
+      <w:szCs w:val="48"/>
+    </w:rPr>
+  </w:style>
+  <w:style w:type="table" w:styleId="Table1">
+    <w:basedOn w:val="TableNormal"/>
+    <w:tblPr>
+      <w:tblStyleRowBandSize w:val="1"/>
+      <w:tblStyleColBandSize w:val="1"/>
+      <w:tblCellMar>
+        <w:top w:w="0.0" w:type="dxa"/>
+        <w:left w:w="108.0" w:type="dxa"/>
+        <w:bottom w:w="0.0" w:type="dxa"/>
+        <w:right w:w="108.0" w:type="dxa"/>
+      </w:tblCellMar>
+    </w:tblPr>
+  </w:style>
+  <w:style w:type="table" w:styleId="Table2">
+    <w:basedOn w:val="TableNormal"/>
+    <w:tblPr>
+      <w:tblStyleRowBandSize w:val="1"/>
+      <w:tblStyleColBandSize w:val="1"/>
+      <w:tblCellMar>
+        <w:top w:w="0.0" w:type="dxa"/>
+        <w:left w:w="108.0" w:type="dxa"/>
+        <w:bottom w:w="0.0" w:type="dxa"/>
+        <w:right w:w="108.0" w:type="dxa"/>
+      </w:tblCellMar>
+    </w:tblPr>
+  </w:style>
+  <w:style w:type="table" w:styleId="Table3">
+    <w:basedOn w:val="TableNormal"/>
+    <w:tblPr>
+      <w:tblStyleRowBandSize w:val="1"/>
+      <w:tblStyleColBandSize w:val="1"/>
+      <w:tblCellMar>
+        <w:top w:w="0.0" w:type="dxa"/>
+        <w:left w:w="108.0" w:type="dxa"/>
+        <w:bottom w:w="0.0" w:type="dxa"/>
+        <w:right w:w="108.0" w:type="dxa"/>
+      </w:tblCellMar>
+    </w:tblPr>
+  </w:style>
+  <w:style w:type="table" w:styleId="Table4">
+    <w:basedOn w:val="TableNormal"/>
+    <w:tblPr>
+      <w:tblStyleRowBandSize w:val="1"/>
+      <w:tblStyleColBandSize w:val="1"/>
+      <w:tblCellMar>
+        <w:top w:w="0.0" w:type="dxa"/>
+        <w:left w:w="108.0" w:type="dxa"/>
+        <w:bottom w:w="0.0" w:type="dxa"/>
+        <w:right w:w="108.0" w:type="dxa"/>
+      </w:tblCellMar>
+    </w:tblPr>
+  </w:style>
+  <w:style w:type="table" w:styleId="Table5">
+    <w:basedOn w:val="TableNormal"/>
+    <w:tblPr>
+      <w:tblStyleRowBandSize w:val="1"/>
+      <w:tblStyleColBandSize w:val="1"/>
+      <w:tblCellMar>
+        <w:top w:w="0.0" w:type="dxa"/>
+        <w:left w:w="108.0" w:type="dxa"/>
+        <w:bottom w:w="0.0" w:type="dxa"/>
+        <w:right w:w="108.0" w:type="dxa"/>
+      </w:tblCellMar>
+    </w:tblPr>
+  </w:style>
+  <w:style w:type="paragraph" w:styleId="Subtitle">
+    <w:name w:val="Subtitle"/>
+    <w:basedOn w:val="Normal"/>
+    <w:next w:val="Normal"/>
+    <w:pPr>
+      <w:keepNext w:val="1"/>
+      <w:keepLines w:val="1"/>
       <w:spacing w:after="80" w:before="360" w:lineRule="auto"/>
     </w:pPr>
     <w:rPr>
@@ -3610,7 +4335,7 @@
 
 <file path=customXML/item1.xml><?xml version="1.0" encoding="utf-8"?>
 <go:gDocsCustomXmlDataStorage xmlns:go="http://customooxmlschemas.google.com/" xmlns:r="http://schemas.openxmlformats.org/officeDocument/2006/relationships">
-  <go:docsCustomData xmlns:go="http://customooxmlschemas.google.com/" roundtripDataSignature="AMtx7miqpUeUlW0JPV90Lfvdvsj5jJzEcA==">AMUW2mWCKzUdUNkcv9HeWvP28ijVSakQa96UBPdkV88N2rmeYop/isYdGc7j+oSXh6TfJ8+nMqqJxNeo1jbGA+9fHtWVJIVGcUMpt9weMaf3VEdOuV/x/v8ho3hCIaP2aL3Qz67o8TGg</go:docsCustomData>
+  <go:docsCustomData xmlns:go="http://customooxmlschemas.google.com/" roundtripDataSignature="AMtx7mj6wmr1LqpQJxBS4lz04gbi6G7hOg==">AMUW2mXzOstu6AJGJR38x1uJt36UpwFmP+j4uBsnxDMEDBF97UmFC4PEmQBcoBXAOJCkeWVvhpMxg2dBdYTGsgUMFX6MJihBWtbpZzALe+2cjoHhL/uKqJJpWTSmdUzMYPvpvvUP0QQu</go:docsCustomData>
 </go:gDocsCustomXmlDataStorage>
 </file>
 

</xml_diff>

<commit_message>
CS Resume Version 9, from April 2023
</commit_message>
<xml_diff>
--- a/Cragun Scott's Resume.docx
+++ b/Cragun Scott's Resume.docx
@@ -97,7 +97,7 @@
           <w:szCs w:val="32"/>
           <w:rtl w:val="0"/>
         </w:rPr>
-        <w:t xml:space="preserve">Mechanical Engineering Intern</w:t>
+        <w:t xml:space="preserve">Computer Science Intern</w:t>
       </w:r>
     </w:p>
     <w:tbl>
@@ -105,7 +105,7 @@
         <w:tblStyle w:val="Table1"/>
         <w:tblW w:w="10456.0" w:type="dxa"/>
         <w:jc w:val="left"/>
-        <w:tblInd w:w="-360.0" w:type="dxa"/>
+        <w:tblInd w:w="-468.0" w:type="dxa"/>
         <w:tblBorders>
           <w:top w:color="000000" w:space="0" w:sz="0" w:val="nil"/>
           <w:left w:color="000000" w:space="0" w:sz="0" w:val="nil"/>
@@ -235,7 +235,7 @@
         <w:tab/>
         <w:tab/>
         <w:tab/>
-        <w:t xml:space="preserve"> GPA </w:t>
+        <w:t xml:space="preserve">USU GPA </w:t>
       </w:r>
       <w:r>
         <w:rPr>
@@ -246,7 +246,7 @@
           <w:highlight w:val="white"/>
           <w:rtl w:val="0"/>
         </w:rPr>
-        <w:t xml:space="preserve">3.71</w:t>
+        <w:t xml:space="preserve">3.72</w:t>
       </w:r>
       <w:r>
         <w:rPr>
@@ -261,7 +261,7 @@
         <w:widowControl w:val="1"/>
         <w:numPr>
           <w:ilvl w:val="0"/>
-          <w:numId w:val="12"/>
+          <w:numId w:val="7"/>
         </w:numPr>
         <w:pBdr>
           <w:top w:space="0" w:sz="0" w:val="nil"/>
@@ -271,7 +271,7 @@
           <w:between w:space="0" w:sz="0" w:val="nil"/>
         </w:pBdr>
         <w:shd w:fill="auto" w:val="clear"/>
-        <w:spacing w:after="140" w:before="0" w:line="240" w:lineRule="auto"/>
+        <w:spacing w:after="0" w:before="0" w:line="240" w:lineRule="auto"/>
         <w:ind w:left="360" w:right="-330" w:hanging="360"/>
         <w:jc w:val="left"/>
         <w:rPr>
@@ -331,7 +331,7 @@
           <w:highlight w:val="white"/>
           <w:rtl w:val="0"/>
         </w:rPr>
-        <w:t xml:space="preserve">71</w:t>
+        <w:t xml:space="preserve">72</w:t>
       </w:r>
       <w:r>
         <w:rPr>
@@ -402,18 +402,13 @@
         </w:rPr>
         <w:t xml:space="preserve"> hour a week job</w:t>
       </w:r>
-      <w:r>
-        <w:rPr>
-          <w:rtl w:val="0"/>
-        </w:rPr>
-      </w:r>
     </w:p>
     <w:tbl>
       <w:tblPr>
         <w:tblStyle w:val="Table2"/>
         <w:tblW w:w="10456.0" w:type="dxa"/>
         <w:jc w:val="left"/>
-        <w:tblInd w:w="-360.0" w:type="dxa"/>
+        <w:tblInd w:w="-468.0" w:type="dxa"/>
         <w:tblBorders>
           <w:top w:color="000000" w:space="0" w:sz="0" w:val="nil"/>
           <w:left w:color="000000" w:space="0" w:sz="0" w:val="nil"/>
@@ -436,13 +431,14 @@
       <w:tr>
         <w:trPr>
           <w:cantSplit w:val="0"/>
-          <w:trHeight w:val="90" w:hRule="atLeast"/>
+          <w:trHeight w:val="240" w:hRule="atLeast"/>
           <w:tblHeader w:val="0"/>
         </w:trPr>
         <w:tc>
           <w:tcPr/>
           <w:p>
             <w:pPr>
+              <w:spacing w:before="100" w:lineRule="auto"/>
               <w:rPr>
                 <w:rFonts w:ascii="Arial" w:cs="Arial" w:eastAsia="Arial" w:hAnsi="Arial"/>
                 <w:b w:val="1"/>
@@ -466,10 +462,11 @@
     </w:tbl>
     <w:p>
       <w:pPr>
-        <w:spacing w:after="140" w:lineRule="auto"/>
+        <w:spacing w:after="0" w:lineRule="auto"/>
         <w:ind w:left="-360" w:right="-330" w:firstLine="0"/>
         <w:rPr>
           <w:rFonts w:ascii="Arial" w:cs="Arial" w:eastAsia="Arial" w:hAnsi="Arial"/>
+          <w:b w:val="1"/>
           <w:sz w:val="22"/>
           <w:szCs w:val="22"/>
         </w:rPr>
@@ -491,6 +488,11 @@
         <w:tab/>
         <w:tab/>
         <w:t xml:space="preserve">Oct. 2019</w:t>
+      </w:r>
+      <w:r>
+        <w:rPr>
+          <w:rtl w:val="0"/>
+        </w:rPr>
       </w:r>
     </w:p>
     <w:tbl>
@@ -498,7 +500,670 @@
         <w:tblStyle w:val="Table3"/>
         <w:tblW w:w="10456.0" w:type="dxa"/>
         <w:jc w:val="left"/>
-        <w:tblInd w:w="-360.0" w:type="dxa"/>
+        <w:tblInd w:w="-468.0" w:type="dxa"/>
+        <w:tblBorders>
+          <w:top w:color="000000" w:space="0" w:sz="0" w:val="nil"/>
+          <w:left w:color="000000" w:space="0" w:sz="0" w:val="nil"/>
+          <w:bottom w:color="000000" w:space="0" w:sz="12" w:val="single"/>
+          <w:right w:color="000000" w:space="0" w:sz="0" w:val="nil"/>
+          <w:insideH w:color="000000" w:space="0" w:sz="0" w:val="nil"/>
+          <w:insideV w:color="000000" w:space="0" w:sz="0" w:val="nil"/>
+        </w:tblBorders>
+        <w:tblLayout w:type="fixed"/>
+        <w:tblLook w:val="0400"/>
+      </w:tblPr>
+      <w:tblGrid>
+        <w:gridCol w:w="10456"/>
+        <w:tblGridChange w:id="0">
+          <w:tblGrid>
+            <w:gridCol w:w="10456"/>
+          </w:tblGrid>
+        </w:tblGridChange>
+      </w:tblGrid>
+      <w:tr>
+        <w:trPr>
+          <w:cantSplit w:val="0"/>
+          <w:tblHeader w:val="0"/>
+        </w:trPr>
+        <w:tc>
+          <w:tcPr/>
+          <w:p>
+            <w:pPr>
+              <w:spacing w:before="100" w:lineRule="auto"/>
+              <w:rPr>
+                <w:rFonts w:ascii="Arial" w:cs="Arial" w:eastAsia="Arial" w:hAnsi="Arial"/>
+                <w:b w:val="1"/>
+                <w:sz w:val="22"/>
+                <w:szCs w:val="22"/>
+              </w:rPr>
+            </w:pPr>
+            <w:r>
+              <w:rPr>
+                <w:rFonts w:ascii="Arial" w:cs="Arial" w:eastAsia="Arial" w:hAnsi="Arial"/>
+                <w:b w:val="1"/>
+                <w:sz w:val="22"/>
+                <w:szCs w:val="22"/>
+                <w:rtl w:val="0"/>
+              </w:rPr>
+              <w:t xml:space="preserve">Work Experience</w:t>
+            </w:r>
+          </w:p>
+        </w:tc>
+      </w:tr>
+    </w:tbl>
+    <w:p>
+      <w:pPr>
+        <w:spacing w:after="0" w:lineRule="auto"/>
+        <w:ind w:left="-360" w:right="-331" w:firstLine="0"/>
+        <w:rPr>
+          <w:rFonts w:ascii="Arial" w:cs="Arial" w:eastAsia="Arial" w:hAnsi="Arial"/>
+          <w:sz w:val="22"/>
+          <w:szCs w:val="22"/>
+        </w:rPr>
+      </w:pPr>
+      <w:r>
+        <w:rPr>
+          <w:rFonts w:ascii="Arial" w:cs="Arial" w:eastAsia="Arial" w:hAnsi="Arial"/>
+          <w:b w:val="1"/>
+          <w:sz w:val="22"/>
+          <w:szCs w:val="22"/>
+          <w:rtl w:val="0"/>
+        </w:rPr>
+        <w:t xml:space="preserve">Engineering Assistant -</w:t>
+      </w:r>
+      <w:r>
+        <w:rPr>
+          <w:rFonts w:ascii="Arial" w:cs="Arial" w:eastAsia="Arial" w:hAnsi="Arial"/>
+          <w:sz w:val="22"/>
+          <w:szCs w:val="22"/>
+          <w:rtl w:val="0"/>
+        </w:rPr>
+        <w:t xml:space="preserve"> Space Dynamics Laboratory, North Logan, UT</w:t>
+        <w:tab/>
+        <w:tab/>
+        <w:t xml:space="preserve">June. 2021—May 2023  </w:t>
+      </w:r>
+    </w:p>
+    <w:p>
+      <w:pPr>
+        <w:numPr>
+          <w:ilvl w:val="0"/>
+          <w:numId w:val="8"/>
+        </w:numPr>
+        <w:spacing w:after="0" w:lineRule="auto"/>
+        <w:ind w:left="360" w:right="-330" w:hanging="360"/>
+        <w:rPr>
+          <w:rFonts w:ascii="Arial" w:cs="Arial" w:eastAsia="Arial" w:hAnsi="Arial"/>
+          <w:sz w:val="22"/>
+          <w:szCs w:val="22"/>
+          <w:u w:val="none"/>
+        </w:rPr>
+      </w:pPr>
+      <w:r>
+        <w:rPr>
+          <w:rFonts w:ascii="Arial" w:cs="Arial" w:eastAsia="Arial" w:hAnsi="Arial"/>
+          <w:sz w:val="22"/>
+          <w:szCs w:val="22"/>
+          <w:rtl w:val="0"/>
+        </w:rPr>
+        <w:t xml:space="preserve">Fabricated thermal straps for satellite thermal system for internal and external customers</w:t>
+      </w:r>
+      <w:r>
+        <w:rPr>
+          <w:rtl w:val="0"/>
+        </w:rPr>
+      </w:r>
+    </w:p>
+    <w:p>
+      <w:pPr>
+        <w:numPr>
+          <w:ilvl w:val="0"/>
+          <w:numId w:val="8"/>
+        </w:numPr>
+        <w:ind w:left="360" w:right="-330" w:hanging="360"/>
+        <w:rPr>
+          <w:rFonts w:ascii="Arial" w:cs="Arial" w:eastAsia="Arial" w:hAnsi="Arial"/>
+          <w:sz w:val="22"/>
+          <w:szCs w:val="22"/>
+        </w:rPr>
+      </w:pPr>
+      <w:r>
+        <w:rPr>
+          <w:rFonts w:ascii="Arial" w:cs="Arial" w:eastAsia="Arial" w:hAnsi="Arial"/>
+          <w:sz w:val="22"/>
+          <w:szCs w:val="22"/>
+          <w:rtl w:val="0"/>
+        </w:rPr>
+        <w:t xml:space="preserve">Performed conductance testing of space flight hardware in thermal vacuum chambers</w:t>
+      </w:r>
+    </w:p>
+    <w:p>
+      <w:pPr>
+        <w:numPr>
+          <w:ilvl w:val="0"/>
+          <w:numId w:val="8"/>
+        </w:numPr>
+        <w:ind w:left="360" w:right="-330" w:hanging="360"/>
+        <w:rPr>
+          <w:rFonts w:ascii="Arial" w:cs="Arial" w:eastAsia="Arial" w:hAnsi="Arial"/>
+          <w:sz w:val="22"/>
+          <w:szCs w:val="22"/>
+        </w:rPr>
+      </w:pPr>
+      <w:r>
+        <w:rPr>
+          <w:rFonts w:ascii="Arial" w:cs="Arial" w:eastAsia="Arial" w:hAnsi="Arial"/>
+          <w:sz w:val="22"/>
+          <w:szCs w:val="22"/>
+          <w:rtl w:val="0"/>
+        </w:rPr>
+        <w:t xml:space="preserve">Assisted operations, tests, and maintenance in thermal straps research design lab</w:t>
+      </w:r>
+    </w:p>
+    <w:p>
+      <w:pPr>
+        <w:numPr>
+          <w:ilvl w:val="0"/>
+          <w:numId w:val="8"/>
+        </w:numPr>
+        <w:ind w:left="360" w:right="-330" w:hanging="360"/>
+        <w:rPr>
+          <w:rFonts w:ascii="Arial" w:cs="Arial" w:eastAsia="Arial" w:hAnsi="Arial"/>
+          <w:sz w:val="22"/>
+          <w:szCs w:val="22"/>
+        </w:rPr>
+      </w:pPr>
+      <w:r>
+        <w:rPr>
+          <w:rFonts w:ascii="Arial" w:cs="Arial" w:eastAsia="Arial" w:hAnsi="Arial"/>
+          <w:sz w:val="22"/>
+          <w:szCs w:val="22"/>
+          <w:rtl w:val="0"/>
+        </w:rPr>
+        <w:t xml:space="preserve">Followed written and oral procedures for testing and wrote reports on the test results</w:t>
+      </w:r>
+    </w:p>
+    <w:p>
+      <w:pPr>
+        <w:spacing w:after="0" w:lineRule="auto"/>
+        <w:ind w:left="-360" w:right="-331" w:firstLine="0"/>
+        <w:rPr>
+          <w:rFonts w:ascii="Arial" w:cs="Arial" w:eastAsia="Arial" w:hAnsi="Arial"/>
+          <w:sz w:val="22"/>
+          <w:szCs w:val="22"/>
+        </w:rPr>
+      </w:pPr>
+      <w:r>
+        <w:rPr>
+          <w:rFonts w:ascii="Arial" w:cs="Arial" w:eastAsia="Arial" w:hAnsi="Arial"/>
+          <w:b w:val="1"/>
+          <w:sz w:val="22"/>
+          <w:szCs w:val="22"/>
+          <w:rtl w:val="0"/>
+        </w:rPr>
+        <w:t xml:space="preserve">Framer -</w:t>
+      </w:r>
+      <w:r>
+        <w:rPr>
+          <w:rFonts w:ascii="Arial" w:cs="Arial" w:eastAsia="Arial" w:hAnsi="Arial"/>
+          <w:sz w:val="22"/>
+          <w:szCs w:val="22"/>
+          <w:rtl w:val="0"/>
+        </w:rPr>
+        <w:t xml:space="preserve"> Farrell Brothers Construction, Plain City, UT</w:t>
+        <w:tab/>
+        <w:t xml:space="preserve"> </w:t>
+        <w:tab/>
+        <w:tab/>
+        <w:tab/>
+        <w:tab/>
+        <w:t xml:space="preserve">May 2020— Aug 2020 &amp; </w:t>
+      </w:r>
+    </w:p>
+    <w:p>
+      <w:pPr>
+        <w:keepNext w:val="0"/>
+        <w:keepLines w:val="0"/>
+        <w:widowControl w:val="1"/>
+        <w:numPr>
+          <w:ilvl w:val="0"/>
+          <w:numId w:val="3"/>
+        </w:numPr>
+        <w:pBdr>
+          <w:top w:space="0" w:sz="0" w:val="nil"/>
+          <w:left w:space="0" w:sz="0" w:val="nil"/>
+          <w:bottom w:space="0" w:sz="0" w:val="nil"/>
+          <w:right w:space="0" w:sz="0" w:val="nil"/>
+          <w:between w:space="0" w:sz="0" w:val="nil"/>
+        </w:pBdr>
+        <w:shd w:fill="auto" w:val="clear"/>
+        <w:spacing w:after="0" w:before="0" w:line="240" w:lineRule="auto"/>
+        <w:ind w:left="360" w:right="-331" w:hanging="360"/>
+        <w:jc w:val="left"/>
+        <w:rPr>
+          <w:rFonts w:ascii="Arial" w:cs="Arial" w:eastAsia="Arial" w:hAnsi="Arial"/>
+          <w:b w:val="0"/>
+          <w:i w:val="0"/>
+          <w:smallCaps w:val="0"/>
+          <w:strike w:val="0"/>
+          <w:color w:val="000000"/>
+          <w:sz w:val="22"/>
+          <w:szCs w:val="22"/>
+          <w:u w:val="none"/>
+          <w:shd w:fill="auto" w:val="clear"/>
+          <w:vertAlign w:val="baseline"/>
+        </w:rPr>
+      </w:pPr>
+      <w:r>
+        <w:rPr>
+          <w:rFonts w:ascii="Arial" w:cs="Arial" w:eastAsia="Arial" w:hAnsi="Arial"/>
+          <w:b w:val="0"/>
+          <w:i w:val="0"/>
+          <w:smallCaps w:val="0"/>
+          <w:strike w:val="0"/>
+          <w:color w:val="000000"/>
+          <w:sz w:val="22"/>
+          <w:szCs w:val="22"/>
+          <w:u w:val="none"/>
+          <w:shd w:fill="auto" w:val="clear"/>
+          <w:vertAlign w:val="baseline"/>
+          <w:rtl w:val="0"/>
+        </w:rPr>
+        <w:t xml:space="preserve">Learned to read and follow residential home building blueprints</w:t>
+        <w:tab/>
+        <w:tab/>
+        <w:tab/>
+      </w:r>
+      <w:r>
+        <w:rPr>
+          <w:rFonts w:ascii="Arial" w:cs="Arial" w:eastAsia="Arial" w:hAnsi="Arial"/>
+          <w:sz w:val="22"/>
+          <w:szCs w:val="22"/>
+          <w:rtl w:val="0"/>
+        </w:rPr>
+        <w:t xml:space="preserve">March 2018—Aug. 2018</w:t>
+      </w:r>
+      <w:r>
+        <w:rPr>
+          <w:rtl w:val="0"/>
+        </w:rPr>
+      </w:r>
+    </w:p>
+    <w:p>
+      <w:pPr>
+        <w:keepNext w:val="0"/>
+        <w:keepLines w:val="0"/>
+        <w:widowControl w:val="1"/>
+        <w:numPr>
+          <w:ilvl w:val="0"/>
+          <w:numId w:val="3"/>
+        </w:numPr>
+        <w:pBdr>
+          <w:top w:space="0" w:sz="0" w:val="nil"/>
+          <w:left w:space="0" w:sz="0" w:val="nil"/>
+          <w:bottom w:space="0" w:sz="0" w:val="nil"/>
+          <w:right w:space="0" w:sz="0" w:val="nil"/>
+          <w:between w:space="0" w:sz="0" w:val="nil"/>
+        </w:pBdr>
+        <w:shd w:fill="auto" w:val="clear"/>
+        <w:spacing w:after="0" w:before="0" w:line="240" w:lineRule="auto"/>
+        <w:ind w:left="360" w:right="-331" w:hanging="360"/>
+        <w:jc w:val="left"/>
+        <w:rPr>
+          <w:rFonts w:ascii="Arial" w:cs="Arial" w:eastAsia="Arial" w:hAnsi="Arial"/>
+          <w:b w:val="0"/>
+          <w:i w:val="0"/>
+          <w:smallCaps w:val="0"/>
+          <w:strike w:val="0"/>
+          <w:color w:val="000000"/>
+          <w:sz w:val="22"/>
+          <w:szCs w:val="22"/>
+          <w:u w:val="none"/>
+          <w:shd w:fill="auto" w:val="clear"/>
+          <w:vertAlign w:val="baseline"/>
+        </w:rPr>
+      </w:pPr>
+      <w:r>
+        <w:rPr>
+          <w:rFonts w:ascii="Arial" w:cs="Arial" w:eastAsia="Arial" w:hAnsi="Arial"/>
+          <w:b w:val="0"/>
+          <w:i w:val="0"/>
+          <w:smallCaps w:val="0"/>
+          <w:strike w:val="0"/>
+          <w:color w:val="000000"/>
+          <w:sz w:val="22"/>
+          <w:szCs w:val="22"/>
+          <w:u w:val="none"/>
+          <w:shd w:fill="auto" w:val="clear"/>
+          <w:vertAlign w:val="baseline"/>
+          <w:rtl w:val="0"/>
+        </w:rPr>
+        <w:t xml:space="preserve">Developed group communication and construction job site work skills</w:t>
+      </w:r>
+    </w:p>
+    <w:p>
+      <w:pPr>
+        <w:spacing w:after="0" w:lineRule="auto"/>
+        <w:ind w:left="-360" w:right="-331" w:firstLine="0"/>
+        <w:rPr>
+          <w:rFonts w:ascii="Arial" w:cs="Arial" w:eastAsia="Arial" w:hAnsi="Arial"/>
+          <w:sz w:val="22"/>
+          <w:szCs w:val="22"/>
+        </w:rPr>
+      </w:pPr>
+      <w:r>
+        <w:rPr>
+          <w:rFonts w:ascii="Arial" w:cs="Arial" w:eastAsia="Arial" w:hAnsi="Arial"/>
+          <w:b w:val="1"/>
+          <w:color w:val="000000"/>
+          <w:sz w:val="22"/>
+          <w:szCs w:val="22"/>
+          <w:rtl w:val="0"/>
+        </w:rPr>
+        <w:t xml:space="preserve">Resident Assistant</w:t>
+      </w:r>
+      <w:r>
+        <w:rPr>
+          <w:rFonts w:ascii="Arial" w:cs="Arial" w:eastAsia="Arial" w:hAnsi="Arial"/>
+          <w:b w:val="1"/>
+          <w:sz w:val="22"/>
+          <w:szCs w:val="22"/>
+          <w:rtl w:val="0"/>
+        </w:rPr>
+        <w:t xml:space="preserve"> - </w:t>
+      </w:r>
+      <w:r>
+        <w:rPr>
+          <w:rFonts w:ascii="Arial" w:cs="Arial" w:eastAsia="Arial" w:hAnsi="Arial"/>
+          <w:color w:val="000000"/>
+          <w:sz w:val="22"/>
+          <w:szCs w:val="22"/>
+          <w:rtl w:val="0"/>
+        </w:rPr>
+        <w:t xml:space="preserve">Utah State University, Logan, UT</w:t>
+        <w:tab/>
+        <w:tab/>
+        <w:tab/>
+        <w:t xml:space="preserve"> </w:t>
+        <w:tab/>
+        <w:tab/>
+      </w:r>
+      <w:r>
+        <w:rPr>
+          <w:rFonts w:ascii="Arial" w:cs="Arial" w:eastAsia="Arial" w:hAnsi="Arial"/>
+          <w:sz w:val="22"/>
+          <w:szCs w:val="22"/>
+          <w:rtl w:val="0"/>
+        </w:rPr>
+        <w:t xml:space="preserve">Aug. </w:t>
+      </w:r>
+      <w:r>
+        <w:rPr>
+          <w:rFonts w:ascii="Arial" w:cs="Arial" w:eastAsia="Arial" w:hAnsi="Arial"/>
+          <w:color w:val="000000"/>
+          <w:sz w:val="22"/>
+          <w:szCs w:val="22"/>
+          <w:rtl w:val="0"/>
+        </w:rPr>
+        <w:t xml:space="preserve">2019</w:t>
+      </w:r>
+      <w:r>
+        <w:rPr>
+          <w:rFonts w:ascii="Arial" w:cs="Arial" w:eastAsia="Arial" w:hAnsi="Arial"/>
+          <w:sz w:val="22"/>
+          <w:szCs w:val="22"/>
+          <w:rtl w:val="0"/>
+        </w:rPr>
+        <w:t xml:space="preserve">—May 2020</w:t>
+      </w:r>
+    </w:p>
+    <w:p>
+      <w:pPr>
+        <w:keepNext w:val="0"/>
+        <w:keepLines w:val="0"/>
+        <w:widowControl w:val="1"/>
+        <w:numPr>
+          <w:ilvl w:val="0"/>
+          <w:numId w:val="2"/>
+        </w:numPr>
+        <w:pBdr>
+          <w:top w:space="0" w:sz="0" w:val="nil"/>
+          <w:left w:space="0" w:sz="0" w:val="nil"/>
+          <w:bottom w:space="0" w:sz="0" w:val="nil"/>
+          <w:right w:space="0" w:sz="0" w:val="nil"/>
+          <w:between w:space="0" w:sz="0" w:val="nil"/>
+        </w:pBdr>
+        <w:shd w:fill="auto" w:val="clear"/>
+        <w:spacing w:after="0" w:before="0" w:line="240" w:lineRule="auto"/>
+        <w:ind w:left="360" w:right="-330" w:hanging="360"/>
+        <w:jc w:val="left"/>
+        <w:rPr>
+          <w:rFonts w:ascii="Arial" w:cs="Arial" w:eastAsia="Arial" w:hAnsi="Arial"/>
+          <w:b w:val="0"/>
+          <w:i w:val="0"/>
+          <w:smallCaps w:val="0"/>
+          <w:strike w:val="0"/>
+          <w:color w:val="000000"/>
+          <w:sz w:val="22"/>
+          <w:szCs w:val="22"/>
+          <w:u w:val="none"/>
+          <w:shd w:fill="auto" w:val="clear"/>
+          <w:vertAlign w:val="baseline"/>
+        </w:rPr>
+      </w:pPr>
+      <w:r>
+        <w:rPr>
+          <w:rFonts w:ascii="Arial" w:cs="Arial" w:eastAsia="Arial" w:hAnsi="Arial"/>
+          <w:b w:val="0"/>
+          <w:i w:val="0"/>
+          <w:smallCaps w:val="0"/>
+          <w:strike w:val="0"/>
+          <w:color w:val="000000"/>
+          <w:sz w:val="22"/>
+          <w:szCs w:val="22"/>
+          <w:u w:val="none"/>
+          <w:shd w:fill="auto" w:val="clear"/>
+          <w:vertAlign w:val="baseline"/>
+          <w:rtl w:val="0"/>
+        </w:rPr>
+        <w:t xml:space="preserve">Mentored and provided resources to 30 residents </w:t>
+      </w:r>
+    </w:p>
+    <w:p>
+      <w:pPr>
+        <w:keepNext w:val="0"/>
+        <w:keepLines w:val="0"/>
+        <w:widowControl w:val="1"/>
+        <w:numPr>
+          <w:ilvl w:val="0"/>
+          <w:numId w:val="2"/>
+        </w:numPr>
+        <w:pBdr>
+          <w:top w:space="0" w:sz="0" w:val="nil"/>
+          <w:left w:space="0" w:sz="0" w:val="nil"/>
+          <w:bottom w:space="0" w:sz="0" w:val="nil"/>
+          <w:right w:space="0" w:sz="0" w:val="nil"/>
+          <w:between w:space="0" w:sz="0" w:val="nil"/>
+        </w:pBdr>
+        <w:shd w:fill="auto" w:val="clear"/>
+        <w:spacing w:after="0" w:before="0" w:line="240" w:lineRule="auto"/>
+        <w:ind w:left="360" w:right="-330" w:hanging="360"/>
+        <w:jc w:val="left"/>
+        <w:rPr>
+          <w:rFonts w:ascii="Arial" w:cs="Arial" w:eastAsia="Arial" w:hAnsi="Arial"/>
+          <w:b w:val="0"/>
+          <w:i w:val="0"/>
+          <w:smallCaps w:val="0"/>
+          <w:strike w:val="0"/>
+          <w:color w:val="000000"/>
+          <w:sz w:val="22"/>
+          <w:szCs w:val="22"/>
+          <w:u w:val="none"/>
+          <w:shd w:fill="auto" w:val="clear"/>
+          <w:vertAlign w:val="baseline"/>
+        </w:rPr>
+      </w:pPr>
+      <w:r>
+        <w:rPr>
+          <w:rFonts w:ascii="Arial" w:cs="Arial" w:eastAsia="Arial" w:hAnsi="Arial"/>
+          <w:b w:val="0"/>
+          <w:i w:val="0"/>
+          <w:smallCaps w:val="0"/>
+          <w:strike w:val="0"/>
+          <w:color w:val="000000"/>
+          <w:sz w:val="22"/>
+          <w:szCs w:val="22"/>
+          <w:u w:val="none"/>
+          <w:shd w:fill="auto" w:val="clear"/>
+          <w:vertAlign w:val="baseline"/>
+          <w:rtl w:val="0"/>
+        </w:rPr>
+        <w:t xml:space="preserve">Lead planning and execution of building wide programs</w:t>
+      </w:r>
+    </w:p>
+    <w:p>
+      <w:pPr>
+        <w:spacing w:after="0" w:lineRule="auto"/>
+        <w:ind w:left="-360" w:right="-331" w:firstLine="0"/>
+        <w:rPr>
+          <w:rFonts w:ascii="Arial" w:cs="Arial" w:eastAsia="Arial" w:hAnsi="Arial"/>
+          <w:sz w:val="22"/>
+          <w:szCs w:val="22"/>
+        </w:rPr>
+      </w:pPr>
+      <w:r>
+        <w:rPr>
+          <w:rFonts w:ascii="Arial" w:cs="Arial" w:eastAsia="Arial" w:hAnsi="Arial"/>
+          <w:b w:val="1"/>
+          <w:sz w:val="22"/>
+          <w:szCs w:val="22"/>
+          <w:rtl w:val="0"/>
+        </w:rPr>
+        <w:t xml:space="preserve">Assistant Maintenance - </w:t>
+      </w:r>
+      <w:r>
+        <w:rPr>
+          <w:rFonts w:ascii="Arial" w:cs="Arial" w:eastAsia="Arial" w:hAnsi="Arial"/>
+          <w:sz w:val="22"/>
+          <w:szCs w:val="22"/>
+          <w:rtl w:val="0"/>
+        </w:rPr>
+        <w:t xml:space="preserve">Utah State University Student Center, Logan, UT </w:t>
+        <w:tab/>
+        <w:tab/>
+        <w:t xml:space="preserve">Jan. 2019— June 2019</w:t>
+      </w:r>
+    </w:p>
+    <w:p>
+      <w:pPr>
+        <w:keepNext w:val="0"/>
+        <w:keepLines w:val="0"/>
+        <w:widowControl w:val="1"/>
+        <w:numPr>
+          <w:ilvl w:val="0"/>
+          <w:numId w:val="4"/>
+        </w:numPr>
+        <w:pBdr>
+          <w:top w:space="0" w:sz="0" w:val="nil"/>
+          <w:left w:space="0" w:sz="0" w:val="nil"/>
+          <w:bottom w:space="0" w:sz="0" w:val="nil"/>
+          <w:right w:space="0" w:sz="0" w:val="nil"/>
+          <w:between w:space="0" w:sz="0" w:val="nil"/>
+        </w:pBdr>
+        <w:shd w:fill="auto" w:val="clear"/>
+        <w:spacing w:after="0" w:before="0" w:line="240" w:lineRule="auto"/>
+        <w:ind w:left="360" w:right="-331" w:hanging="360"/>
+        <w:jc w:val="left"/>
+        <w:rPr>
+          <w:rFonts w:ascii="Arial" w:cs="Arial" w:eastAsia="Arial" w:hAnsi="Arial"/>
+          <w:b w:val="0"/>
+          <w:i w:val="0"/>
+          <w:smallCaps w:val="0"/>
+          <w:strike w:val="0"/>
+          <w:color w:val="000000"/>
+          <w:sz w:val="22"/>
+          <w:szCs w:val="22"/>
+          <w:u w:val="none"/>
+          <w:shd w:fill="auto" w:val="clear"/>
+          <w:vertAlign w:val="baseline"/>
+        </w:rPr>
+      </w:pPr>
+      <w:r>
+        <w:rPr>
+          <w:rFonts w:ascii="Arial" w:cs="Arial" w:eastAsia="Arial" w:hAnsi="Arial"/>
+          <w:b w:val="0"/>
+          <w:i w:val="0"/>
+          <w:smallCaps w:val="0"/>
+          <w:strike w:val="0"/>
+          <w:color w:val="000000"/>
+          <w:sz w:val="22"/>
+          <w:szCs w:val="22"/>
+          <w:u w:val="none"/>
+          <w:shd w:fill="auto" w:val="clear"/>
+          <w:vertAlign w:val="baseline"/>
+          <w:rtl w:val="0"/>
+        </w:rPr>
+        <w:t xml:space="preserve">Learned how to fix and maintain HVAC units and other climate control systems</w:t>
+      </w:r>
+    </w:p>
+    <w:p>
+      <w:pPr>
+        <w:keepNext w:val="0"/>
+        <w:keepLines w:val="0"/>
+        <w:widowControl w:val="1"/>
+        <w:numPr>
+          <w:ilvl w:val="0"/>
+          <w:numId w:val="4"/>
+        </w:numPr>
+        <w:pBdr>
+          <w:top w:space="0" w:sz="0" w:val="nil"/>
+          <w:left w:space="0" w:sz="0" w:val="nil"/>
+          <w:bottom w:space="0" w:sz="0" w:val="nil"/>
+          <w:right w:space="0" w:sz="0" w:val="nil"/>
+          <w:between w:space="0" w:sz="0" w:val="nil"/>
+        </w:pBdr>
+        <w:shd w:fill="auto" w:val="clear"/>
+        <w:spacing w:after="0" w:before="0" w:line="240" w:lineRule="auto"/>
+        <w:ind w:left="360" w:right="-331" w:hanging="360"/>
+        <w:jc w:val="left"/>
+        <w:rPr>
+          <w:rFonts w:ascii="Arial" w:cs="Arial" w:eastAsia="Arial" w:hAnsi="Arial"/>
+          <w:b w:val="0"/>
+          <w:i w:val="0"/>
+          <w:smallCaps w:val="0"/>
+          <w:strike w:val="0"/>
+          <w:color w:val="000000"/>
+          <w:sz w:val="22"/>
+          <w:szCs w:val="22"/>
+          <w:u w:val="none"/>
+          <w:shd w:fill="auto" w:val="clear"/>
+          <w:vertAlign w:val="baseline"/>
+        </w:rPr>
+      </w:pPr>
+      <w:r>
+        <w:rPr>
+          <w:rFonts w:ascii="Arial" w:cs="Arial" w:eastAsia="Arial" w:hAnsi="Arial"/>
+          <w:b w:val="0"/>
+          <w:i w:val="0"/>
+          <w:smallCaps w:val="0"/>
+          <w:strike w:val="0"/>
+          <w:color w:val="000000"/>
+          <w:sz w:val="22"/>
+          <w:szCs w:val="22"/>
+          <w:u w:val="none"/>
+          <w:shd w:fill="auto" w:val="clear"/>
+          <w:vertAlign w:val="baseline"/>
+          <w:rtl w:val="0"/>
+        </w:rPr>
+        <w:t xml:space="preserve">Developed problem solving skills used to fix broken machinery</w:t>
+      </w:r>
+    </w:p>
+    <w:tbl>
+      <w:tblPr>
+        <w:tblStyle w:val="Table4"/>
+        <w:tblW w:w="10456.0" w:type="dxa"/>
+        <w:jc w:val="left"/>
+        <w:tblInd w:w="-468.0" w:type="dxa"/>
         <w:tblBorders>
           <w:top w:color="000000" w:space="0" w:sz="0" w:val="nil"/>
           <w:left w:color="000000" w:space="0" w:sz="0" w:val="nil"/>
@@ -528,6 +1193,7 @@
           <w:tcPr/>
           <w:p>
             <w:pPr>
+              <w:spacing w:before="100" w:lineRule="auto"/>
               <w:rPr>
                 <w:rFonts w:ascii="Arial" w:cs="Arial" w:eastAsia="Arial" w:hAnsi="Arial"/>
                 <w:b w:val="1"/>
@@ -554,27 +1220,41 @@
         <w:ind w:left="-360" w:right="-330" w:firstLine="0"/>
         <w:rPr>
           <w:rFonts w:ascii="Arial" w:cs="Arial" w:eastAsia="Arial" w:hAnsi="Arial"/>
+          <w:sz w:val="22"/>
+          <w:szCs w:val="22"/>
+        </w:rPr>
+      </w:pPr>
+      <w:r>
+        <w:rPr>
+          <w:rFonts w:ascii="Arial" w:cs="Arial" w:eastAsia="Arial" w:hAnsi="Arial"/>
           <w:b w:val="1"/>
           <w:sz w:val="22"/>
           <w:szCs w:val="22"/>
-        </w:rPr>
-      </w:pPr>
-      <w:r>
-        <w:rPr>
-          <w:rFonts w:ascii="Arial" w:cs="Arial" w:eastAsia="Arial" w:hAnsi="Arial"/>
-          <w:b w:val="1"/>
-          <w:sz w:val="22"/>
-          <w:szCs w:val="22"/>
-          <w:rtl w:val="0"/>
-        </w:rPr>
-        <w:t xml:space="preserve">SolidWorks</w:t>
+          <w:rtl w:val="0"/>
+        </w:rPr>
+        <w:t xml:space="preserve">USU Senior Design Project for Nucor Utah</w:t>
+        <w:tab/>
+        <w:tab/>
+        <w:tab/>
+        <w:tab/>
+        <w:tab/>
+        <w:tab/>
+      </w:r>
+      <w:r>
+        <w:rPr>
+          <w:rFonts w:ascii="Arial" w:cs="Arial" w:eastAsia="Arial" w:hAnsi="Arial"/>
+          <w:sz w:val="22"/>
+          <w:szCs w:val="22"/>
+          <w:rtl w:val="0"/>
+        </w:rPr>
+        <w:t xml:space="preserve">Aug. 2022—Present </w:t>
       </w:r>
     </w:p>
     <w:p>
       <w:pPr>
         <w:numPr>
           <w:ilvl w:val="0"/>
-          <w:numId w:val="10"/>
+          <w:numId w:val="9"/>
         </w:numPr>
         <w:ind w:left="360" w:right="-330" w:hanging="360"/>
         <w:rPr>
@@ -590,19 +1270,14 @@
           <w:szCs w:val="22"/>
           <w:rtl w:val="0"/>
         </w:rPr>
-        <w:t xml:space="preserve">Drafted an accurate assembly of a serve desk bell</w:t>
-      </w:r>
-      <w:r>
-        <w:rPr>
-          <w:rtl w:val="0"/>
-        </w:rPr>
+        <w:t xml:space="preserve">Worked on a design team to build a cart to safely enter and exit railcars in a shipping bay</w:t>
       </w:r>
     </w:p>
     <w:p>
       <w:pPr>
         <w:numPr>
           <w:ilvl w:val="0"/>
-          <w:numId w:val="10"/>
+          <w:numId w:val="9"/>
         </w:numPr>
         <w:ind w:left="360" w:right="-330" w:hanging="360"/>
         <w:rPr>
@@ -618,58 +1293,151 @@
           <w:szCs w:val="22"/>
           <w:rtl w:val="0"/>
         </w:rPr>
-        <w:t xml:space="preserve">Reverse engineered a push/pull toggle clamp</w:t>
-      </w:r>
-    </w:p>
-    <w:p>
-      <w:pPr>
-        <w:ind w:left="-360" w:right="-330" w:firstLine="0"/>
-        <w:rPr>
-          <w:rFonts w:ascii="Arial" w:cs="Arial" w:eastAsia="Arial" w:hAnsi="Arial"/>
-          <w:b w:val="1"/>
-          <w:sz w:val="22"/>
-          <w:szCs w:val="22"/>
-        </w:rPr>
-      </w:pPr>
-      <w:r>
-        <w:rPr>
-          <w:rFonts w:ascii="Arial" w:cs="Arial" w:eastAsia="Arial" w:hAnsi="Arial"/>
-          <w:b w:val="1"/>
-          <w:sz w:val="22"/>
-          <w:szCs w:val="22"/>
-          <w:rtl w:val="0"/>
-        </w:rPr>
-        <w:t xml:space="preserve">Trebuchet </w:t>
+        <w:t xml:space="preserve">Participated in the product definition, brainstorm, design, and analysis phases of the project</w:t>
       </w:r>
     </w:p>
     <w:p>
       <w:pPr>
         <w:numPr>
           <w:ilvl w:val="0"/>
-          <w:numId w:val="3"/>
+          <w:numId w:val="9"/>
         </w:numPr>
         <w:ind w:left="360" w:right="-330" w:hanging="360"/>
         <w:rPr>
           <w:rFonts w:ascii="Arial" w:cs="Arial" w:eastAsia="Arial" w:hAnsi="Arial"/>
           <w:sz w:val="22"/>
           <w:szCs w:val="22"/>
-        </w:rPr>
-      </w:pPr>
-      <w:r>
-        <w:rPr>
-          <w:rFonts w:ascii="Arial" w:cs="Arial" w:eastAsia="Arial" w:hAnsi="Arial"/>
-          <w:sz w:val="22"/>
-          <w:szCs w:val="22"/>
-          <w:rtl w:val="0"/>
-        </w:rPr>
-        <w:t xml:space="preserve">Designed and built a pumpkin throwing trebuchet for North Logan pumpkin toss</w:t>
+          <w:u w:val="none"/>
+        </w:rPr>
+      </w:pPr>
+      <w:r>
+        <w:rPr>
+          <w:rFonts w:ascii="Arial" w:cs="Arial" w:eastAsia="Arial" w:hAnsi="Arial"/>
+          <w:sz w:val="22"/>
+          <w:szCs w:val="22"/>
+          <w:rtl w:val="0"/>
+        </w:rPr>
+        <w:t xml:space="preserve">Assisted the team in Project Manager role to ensure all tasks and milestones were completed on time</w:t>
+      </w:r>
+    </w:p>
+    <w:p>
+      <w:pPr>
+        <w:ind w:left="-360" w:right="-330" w:firstLine="0"/>
+        <w:rPr>
+          <w:rFonts w:ascii="Arial" w:cs="Arial" w:eastAsia="Arial" w:hAnsi="Arial"/>
+          <w:b w:val="1"/>
+          <w:sz w:val="22"/>
+          <w:szCs w:val="22"/>
+        </w:rPr>
+      </w:pPr>
+      <w:r>
+        <w:rPr>
+          <w:rFonts w:ascii="Arial" w:cs="Arial" w:eastAsia="Arial" w:hAnsi="Arial"/>
+          <w:b w:val="1"/>
+          <w:sz w:val="22"/>
+          <w:szCs w:val="22"/>
+          <w:rtl w:val="0"/>
+        </w:rPr>
+        <w:t xml:space="preserve">Coding Projects</w:t>
       </w:r>
     </w:p>
     <w:p>
       <w:pPr>
         <w:numPr>
           <w:ilvl w:val="0"/>
-          <w:numId w:val="3"/>
+          <w:numId w:val="6"/>
+        </w:numPr>
+        <w:ind w:left="360" w:right="-330"/>
+        <w:rPr>
+          <w:rFonts w:ascii="Arial" w:cs="Arial" w:eastAsia="Arial" w:hAnsi="Arial"/>
+          <w:sz w:val="22"/>
+          <w:szCs w:val="22"/>
+        </w:rPr>
+      </w:pPr>
+      <w:r>
+        <w:rPr>
+          <w:rFonts w:ascii="Arial" w:cs="Arial" w:eastAsia="Arial" w:hAnsi="Arial"/>
+          <w:sz w:val="22"/>
+          <w:szCs w:val="22"/>
+          <w:rtl w:val="0"/>
+        </w:rPr>
+        <w:t xml:space="preserve">Refractored, designed and implemented code for a complex number fractal image generator </w:t>
+      </w:r>
+    </w:p>
+    <w:p>
+      <w:pPr>
+        <w:numPr>
+          <w:ilvl w:val="0"/>
+          <w:numId w:val="6"/>
+        </w:numPr>
+        <w:ind w:left="360" w:right="-330"/>
+        <w:rPr>
+          <w:rFonts w:ascii="Arial" w:cs="Arial" w:eastAsia="Arial" w:hAnsi="Arial"/>
+          <w:sz w:val="22"/>
+          <w:szCs w:val="22"/>
+          <w:u w:val="none"/>
+        </w:rPr>
+      </w:pPr>
+      <w:r>
+        <w:rPr>
+          <w:rFonts w:ascii="Arial" w:cs="Arial" w:eastAsia="Arial" w:hAnsi="Arial"/>
+          <w:sz w:val="22"/>
+          <w:szCs w:val="22"/>
+          <w:rtl w:val="0"/>
+        </w:rPr>
+        <w:t xml:space="preserve">Designed and implemented code for a max-flow, min-cut graph algorithm</w:t>
+      </w:r>
+    </w:p>
+    <w:p>
+      <w:pPr>
+        <w:numPr>
+          <w:ilvl w:val="0"/>
+          <w:numId w:val="6"/>
+        </w:numPr>
+        <w:ind w:left="360" w:right="-330"/>
+        <w:rPr>
+          <w:rFonts w:ascii="Arial" w:cs="Arial" w:eastAsia="Arial" w:hAnsi="Arial"/>
+          <w:sz w:val="22"/>
+          <w:szCs w:val="22"/>
+          <w:u w:val="none"/>
+        </w:rPr>
+      </w:pPr>
+      <w:r>
+        <w:rPr>
+          <w:rFonts w:ascii="Arial" w:cs="Arial" w:eastAsia="Arial" w:hAnsi="Arial"/>
+          <w:sz w:val="22"/>
+          <w:szCs w:val="22"/>
+          <w:rtl w:val="0"/>
+        </w:rPr>
+        <w:t xml:space="preserve">Designed and implemented code for processing accounting data from large data files</w:t>
+      </w:r>
+    </w:p>
+    <w:p>
+      <w:pPr>
+        <w:ind w:left="-360" w:right="-330" w:firstLine="0"/>
+        <w:rPr>
+          <w:rFonts w:ascii="Arial" w:cs="Arial" w:eastAsia="Arial" w:hAnsi="Arial"/>
+          <w:b w:val="1"/>
+          <w:sz w:val="22"/>
+          <w:szCs w:val="22"/>
+        </w:rPr>
+      </w:pPr>
+      <w:r>
+        <w:rPr>
+          <w:rFonts w:ascii="Arial" w:cs="Arial" w:eastAsia="Arial" w:hAnsi="Arial"/>
+          <w:b w:val="1"/>
+          <w:sz w:val="22"/>
+          <w:szCs w:val="22"/>
+          <w:rtl w:val="0"/>
+        </w:rPr>
+        <w:t xml:space="preserve">School Projects</w:t>
+      </w:r>
+    </w:p>
+    <w:p>
+      <w:pPr>
+        <w:numPr>
+          <w:ilvl w:val="0"/>
+          <w:numId w:val="6"/>
         </w:numPr>
         <w:ind w:left="360" w:right="-330" w:hanging="360"/>
         <w:rPr>
@@ -685,7 +1453,30 @@
           <w:szCs w:val="22"/>
           <w:rtl w:val="0"/>
         </w:rPr>
-        <w:t xml:space="preserve">Lead a team of 7 in material planning, purchasing and assembly of throwing arm and weight bucket </w:t>
+        <w:t xml:space="preserve">Worked on a machine design class team to design a gear reducer box for final project</w:t>
+      </w:r>
+    </w:p>
+    <w:p>
+      <w:pPr>
+        <w:numPr>
+          <w:ilvl w:val="0"/>
+          <w:numId w:val="6"/>
+        </w:numPr>
+        <w:ind w:left="360" w:right="-330" w:hanging="360"/>
+        <w:rPr>
+          <w:rFonts w:ascii="Arial" w:cs="Arial" w:eastAsia="Arial" w:hAnsi="Arial"/>
+          <w:sz w:val="22"/>
+          <w:szCs w:val="22"/>
+        </w:rPr>
+      </w:pPr>
+      <w:r>
+        <w:rPr>
+          <w:rFonts w:ascii="Arial" w:cs="Arial" w:eastAsia="Arial" w:hAnsi="Arial"/>
+          <w:sz w:val="22"/>
+          <w:szCs w:val="22"/>
+          <w:rtl w:val="0"/>
+        </w:rPr>
+        <w:t xml:space="preserve">Worked with an instrumentation design team to optimize the exit velocity of a potato cannon</w:t>
       </w:r>
     </w:p>
     <w:p>
@@ -706,9 +1497,112 @@
           <w:szCs w:val="22"/>
           <w:rtl w:val="0"/>
         </w:rPr>
-        <w:t xml:space="preserve">RC Sailboat</w:t>
-      </w:r>
-    </w:p>
+        <w:t xml:space="preserve">SolidWorks and CAD Design</w:t>
+      </w:r>
+    </w:p>
+    <w:p>
+      <w:pPr>
+        <w:numPr>
+          <w:ilvl w:val="0"/>
+          <w:numId w:val="5"/>
+        </w:numPr>
+        <w:ind w:left="360" w:right="-330" w:hanging="360"/>
+        <w:rPr>
+          <w:rFonts w:ascii="Arial" w:cs="Arial" w:eastAsia="Arial" w:hAnsi="Arial"/>
+          <w:sz w:val="22"/>
+          <w:szCs w:val="22"/>
+        </w:rPr>
+      </w:pPr>
+      <w:r>
+        <w:rPr>
+          <w:rFonts w:ascii="Arial" w:cs="Arial" w:eastAsia="Arial" w:hAnsi="Arial"/>
+          <w:sz w:val="22"/>
+          <w:szCs w:val="22"/>
+          <w:rtl w:val="0"/>
+        </w:rPr>
+        <w:t xml:space="preserve">Drafted and produced drawings for capstone safety cart design</w:t>
+      </w:r>
+    </w:p>
+    <w:p>
+      <w:pPr>
+        <w:numPr>
+          <w:ilvl w:val="0"/>
+          <w:numId w:val="5"/>
+        </w:numPr>
+        <w:ind w:left="360" w:right="-330" w:hanging="360"/>
+        <w:rPr>
+          <w:rFonts w:ascii="Arial" w:cs="Arial" w:eastAsia="Arial" w:hAnsi="Arial"/>
+          <w:sz w:val="22"/>
+          <w:szCs w:val="22"/>
+        </w:rPr>
+      </w:pPr>
+      <w:r>
+        <w:rPr>
+          <w:rFonts w:ascii="Arial" w:cs="Arial" w:eastAsia="Arial" w:hAnsi="Arial"/>
+          <w:sz w:val="22"/>
+          <w:szCs w:val="22"/>
+          <w:rtl w:val="0"/>
+        </w:rPr>
+        <w:t xml:space="preserve">Drafted an accurate assembly of a serve desk bell</w:t>
+      </w:r>
+    </w:p>
+    <w:tbl>
+      <w:tblPr>
+        <w:tblStyle w:val="Table5"/>
+        <w:tblW w:w="10456.0" w:type="dxa"/>
+        <w:jc w:val="left"/>
+        <w:tblInd w:w="-468.0" w:type="dxa"/>
+        <w:tblBorders>
+          <w:top w:color="000000" w:space="0" w:sz="0" w:val="nil"/>
+          <w:left w:color="000000" w:space="0" w:sz="0" w:val="nil"/>
+          <w:bottom w:color="000000" w:space="0" w:sz="12" w:val="single"/>
+          <w:right w:color="000000" w:space="0" w:sz="0" w:val="nil"/>
+          <w:insideH w:color="000000" w:space="0" w:sz="0" w:val="nil"/>
+          <w:insideV w:color="000000" w:space="0" w:sz="0" w:val="nil"/>
+        </w:tblBorders>
+        <w:tblLayout w:type="fixed"/>
+        <w:tblLook w:val="0400"/>
+      </w:tblPr>
+      <w:tblGrid>
+        <w:gridCol w:w="10456"/>
+        <w:tblGridChange w:id="0">
+          <w:tblGrid>
+            <w:gridCol w:w="10456"/>
+          </w:tblGrid>
+        </w:tblGridChange>
+      </w:tblGrid>
+      <w:tr>
+        <w:trPr>
+          <w:cantSplit w:val="0"/>
+          <w:trHeight w:val="150" w:hRule="atLeast"/>
+          <w:tblHeader w:val="0"/>
+        </w:trPr>
+        <w:tc>
+          <w:tcPr/>
+          <w:p>
+            <w:pPr>
+              <w:spacing w:before="100" w:lineRule="auto"/>
+              <w:rPr>
+                <w:rFonts w:ascii="Arial" w:cs="Arial" w:eastAsia="Arial" w:hAnsi="Arial"/>
+                <w:b w:val="1"/>
+                <w:sz w:val="22"/>
+                <w:szCs w:val="22"/>
+              </w:rPr>
+            </w:pPr>
+            <w:r>
+              <w:rPr>
+                <w:rFonts w:ascii="Arial" w:cs="Arial" w:eastAsia="Arial" w:hAnsi="Arial"/>
+                <w:b w:val="1"/>
+                <w:sz w:val="22"/>
+                <w:szCs w:val="22"/>
+                <w:rtl w:val="0"/>
+              </w:rPr>
+              <w:t xml:space="preserve">Technical Skills</w:t>
+            </w:r>
+          </w:p>
+        </w:tc>
+      </w:tr>
+    </w:tbl>
     <w:p>
       <w:pPr>
         <w:numPr>
@@ -720,17 +1614,16 @@
           <w:rFonts w:ascii="Arial" w:cs="Arial" w:eastAsia="Arial" w:hAnsi="Arial"/>
           <w:sz w:val="22"/>
           <w:szCs w:val="22"/>
-          <w:u w:val="none"/>
-        </w:rPr>
-      </w:pPr>
-      <w:r>
-        <w:rPr>
-          <w:rFonts w:ascii="Arial" w:cs="Arial" w:eastAsia="Arial" w:hAnsi="Arial"/>
-          <w:sz w:val="22"/>
-          <w:szCs w:val="22"/>
-          <w:rtl w:val="0"/>
-        </w:rPr>
-        <w:t xml:space="preserve">Planned, designed, built a Footy class RC sailboat as a team of 4</w:t>
+        </w:rPr>
+      </w:pPr>
+      <w:r>
+        <w:rPr>
+          <w:rFonts w:ascii="Arial" w:cs="Arial" w:eastAsia="Arial" w:hAnsi="Arial"/>
+          <w:sz w:val="22"/>
+          <w:szCs w:val="22"/>
+          <w:rtl w:val="0"/>
+        </w:rPr>
+        <w:t xml:space="preserve">Proficient in Python and Java programing languages and Experience using git and computer terminals</w:t>
       </w:r>
     </w:p>
     <w:p>
@@ -744,216 +1637,96 @@
           <w:rFonts w:ascii="Arial" w:cs="Arial" w:eastAsia="Arial" w:hAnsi="Arial"/>
           <w:sz w:val="22"/>
           <w:szCs w:val="22"/>
-        </w:rPr>
-      </w:pPr>
-      <w:r>
-        <w:rPr>
-          <w:rFonts w:ascii="Arial" w:cs="Arial" w:eastAsia="Arial" w:hAnsi="Arial"/>
-          <w:sz w:val="22"/>
-          <w:szCs w:val="22"/>
-          <w:rtl w:val="0"/>
-        </w:rPr>
-        <w:t xml:space="preserve">Learned how to conduct design, structural analysis, and building processes</w:t>
-      </w:r>
-    </w:p>
-    <w:p>
-      <w:pPr>
-        <w:ind w:left="-360" w:right="-330" w:firstLine="0"/>
-        <w:rPr>
-          <w:rFonts w:ascii="Arial" w:cs="Arial" w:eastAsia="Arial" w:hAnsi="Arial"/>
-          <w:b w:val="1"/>
-          <w:sz w:val="22"/>
-          <w:szCs w:val="22"/>
-        </w:rPr>
-      </w:pPr>
-      <w:r>
-        <w:rPr>
-          <w:rFonts w:ascii="Arial" w:cs="Arial" w:eastAsia="Arial" w:hAnsi="Arial"/>
-          <w:b w:val="1"/>
-          <w:sz w:val="22"/>
-          <w:szCs w:val="22"/>
-          <w:rtl w:val="0"/>
-        </w:rPr>
-        <w:t xml:space="preserve">School Projects</w:t>
+          <w:u w:val="none"/>
+        </w:rPr>
+      </w:pPr>
+      <w:r>
+        <w:rPr>
+          <w:rFonts w:ascii="Arial" w:cs="Arial" w:eastAsia="Arial" w:hAnsi="Arial"/>
+          <w:sz w:val="22"/>
+          <w:szCs w:val="22"/>
+          <w:rtl w:val="0"/>
+        </w:rPr>
+        <w:t xml:space="preserve">Proficient in writing code documentation and algorithm analysis</w:t>
       </w:r>
     </w:p>
     <w:p>
       <w:pPr>
         <w:numPr>
           <w:ilvl w:val="0"/>
-          <w:numId w:val="6"/>
+          <w:numId w:val="1"/>
         </w:numPr>
         <w:ind w:left="360" w:right="-330" w:hanging="360"/>
         <w:rPr>
           <w:rFonts w:ascii="Arial" w:cs="Arial" w:eastAsia="Arial" w:hAnsi="Arial"/>
           <w:sz w:val="22"/>
           <w:szCs w:val="22"/>
-        </w:rPr>
-      </w:pPr>
-      <w:r>
-        <w:rPr>
-          <w:rFonts w:ascii="Arial" w:cs="Arial" w:eastAsia="Arial" w:hAnsi="Arial"/>
-          <w:sz w:val="22"/>
-          <w:szCs w:val="22"/>
-          <w:rtl w:val="0"/>
-        </w:rPr>
-        <w:t xml:space="preserve">Worked on a machine design class team to design a gear reducer box for final project</w:t>
-      </w:r>
-    </w:p>
-    <w:p>
-      <w:pPr>
-        <w:ind w:left="-360" w:right="-330" w:firstLine="0"/>
-        <w:rPr>
-          <w:rFonts w:ascii="Arial" w:cs="Arial" w:eastAsia="Arial" w:hAnsi="Arial"/>
-          <w:b w:val="1"/>
-          <w:sz w:val="22"/>
-          <w:szCs w:val="22"/>
-        </w:rPr>
-      </w:pPr>
-      <w:r>
-        <w:rPr>
-          <w:rFonts w:ascii="Arial" w:cs="Arial" w:eastAsia="Arial" w:hAnsi="Arial"/>
-          <w:b w:val="1"/>
-          <w:sz w:val="22"/>
-          <w:szCs w:val="22"/>
-          <w:rtl w:val="0"/>
-        </w:rPr>
-        <w:t xml:space="preserve">Personal Projects</w:t>
+          <w:u w:val="none"/>
+        </w:rPr>
+      </w:pPr>
+      <w:r>
+        <w:rPr>
+          <w:rFonts w:ascii="Arial" w:cs="Arial" w:eastAsia="Arial" w:hAnsi="Arial"/>
+          <w:sz w:val="22"/>
+          <w:szCs w:val="22"/>
+          <w:rtl w:val="0"/>
+        </w:rPr>
+        <w:t xml:space="preserve">Expericence and understanding with algorithm construction and analysis</w:t>
       </w:r>
     </w:p>
     <w:p>
       <w:pPr>
         <w:numPr>
           <w:ilvl w:val="0"/>
-          <w:numId w:val="11"/>
+          <w:numId w:val="1"/>
         </w:numPr>
         <w:ind w:left="360" w:right="-330" w:hanging="360"/>
         <w:rPr>
           <w:rFonts w:ascii="Arial" w:cs="Arial" w:eastAsia="Arial" w:hAnsi="Arial"/>
           <w:sz w:val="22"/>
           <w:szCs w:val="22"/>
-        </w:rPr>
-      </w:pPr>
-      <w:r>
-        <w:rPr>
-          <w:rFonts w:ascii="Arial" w:cs="Arial" w:eastAsia="Arial" w:hAnsi="Arial"/>
-          <w:sz w:val="22"/>
-          <w:szCs w:val="22"/>
-          <w:rtl w:val="0"/>
-        </w:rPr>
-        <w:t xml:space="preserve">Fixed up personal car by replacing oil, brake assemblies, timing belt, water pump, and interior upholstery</w:t>
+          <w:u w:val="none"/>
+        </w:rPr>
+      </w:pPr>
+      <w:r>
+        <w:rPr>
+          <w:rFonts w:ascii="Arial" w:cs="Arial" w:eastAsia="Arial" w:hAnsi="Arial"/>
+          <w:sz w:val="22"/>
+          <w:szCs w:val="22"/>
+          <w:rtl w:val="0"/>
+        </w:rPr>
+        <w:t xml:space="preserve">Proficient in proposal writing and presenting of design ideas and information</w:t>
       </w:r>
     </w:p>
     <w:p>
       <w:pPr>
         <w:numPr>
           <w:ilvl w:val="0"/>
-          <w:numId w:val="11"/>
+          <w:numId w:val="1"/>
         </w:numPr>
-        <w:ind w:left="360" w:right="-330" w:hanging="360"/>
-        <w:rPr>
-          <w:rFonts w:ascii="Arial" w:cs="Arial" w:eastAsia="Arial" w:hAnsi="Arial"/>
-          <w:sz w:val="22"/>
-          <w:szCs w:val="22"/>
-        </w:rPr>
-      </w:pPr>
-      <w:r>
-        <w:rPr>
-          <w:rFonts w:ascii="Arial" w:cs="Arial" w:eastAsia="Arial" w:hAnsi="Arial"/>
-          <w:sz w:val="22"/>
-          <w:szCs w:val="22"/>
-          <w:rtl w:val="0"/>
-        </w:rPr>
-        <w:t xml:space="preserve">Repurposed surplus military boxes for storage by sanding, welding hinges and patches, and painting</w:t>
-      </w:r>
-    </w:p>
-    <w:p>
-      <w:pPr>
-        <w:ind w:left="-360" w:right="-330" w:firstLine="0"/>
-        <w:rPr>
-          <w:rFonts w:ascii="Arial" w:cs="Arial" w:eastAsia="Arial" w:hAnsi="Arial"/>
-          <w:sz w:val="22"/>
-          <w:szCs w:val="22"/>
-        </w:rPr>
-      </w:pPr>
-      <w:r>
-        <w:rPr>
-          <w:rFonts w:ascii="Arial" w:cs="Arial" w:eastAsia="Arial" w:hAnsi="Arial"/>
-          <w:b w:val="1"/>
-          <w:sz w:val="22"/>
-          <w:szCs w:val="22"/>
-          <w:rtl w:val="0"/>
-        </w:rPr>
-        <w:t xml:space="preserve">Technical skills</w:t>
-      </w:r>
-      <w:r>
-        <w:rPr>
-          <w:rFonts w:ascii="Arial" w:cs="Arial" w:eastAsia="Arial" w:hAnsi="Arial"/>
-          <w:sz w:val="22"/>
-          <w:szCs w:val="22"/>
-          <w:rtl w:val="0"/>
-        </w:rPr>
-        <w:t xml:space="preserve"> </w:t>
-      </w:r>
-    </w:p>
-    <w:p>
-      <w:pPr>
-        <w:numPr>
-          <w:ilvl w:val="0"/>
-          <w:numId w:val="4"/>
-        </w:numPr>
-        <w:ind w:left="360" w:right="-330" w:hanging="360"/>
-        <w:rPr>
-          <w:rFonts w:ascii="Arial" w:cs="Arial" w:eastAsia="Arial" w:hAnsi="Arial"/>
-          <w:sz w:val="22"/>
-          <w:szCs w:val="22"/>
-        </w:rPr>
-      </w:pPr>
-      <w:r>
-        <w:rPr>
-          <w:rFonts w:ascii="Arial" w:cs="Arial" w:eastAsia="Arial" w:hAnsi="Arial"/>
-          <w:sz w:val="22"/>
-          <w:szCs w:val="22"/>
-          <w:rtl w:val="0"/>
-        </w:rPr>
-        <w:t xml:space="preserve">Knows how to use woodworking power tools and welding equipment</w:t>
-      </w:r>
-    </w:p>
-    <w:p>
-      <w:pPr>
-        <w:numPr>
-          <w:ilvl w:val="0"/>
-          <w:numId w:val="4"/>
-        </w:numPr>
-        <w:spacing w:after="140" w:lineRule="auto"/>
-        <w:ind w:left="360" w:right="-330" w:hanging="360"/>
-        <w:rPr>
-          <w:rFonts w:ascii="Arial" w:cs="Arial" w:eastAsia="Arial" w:hAnsi="Arial"/>
-          <w:sz w:val="22"/>
-          <w:szCs w:val="22"/>
-        </w:rPr>
-      </w:pPr>
-      <w:r>
-        <w:rPr>
-          <w:rFonts w:ascii="Arial" w:cs="Arial" w:eastAsia="Arial" w:hAnsi="Arial"/>
-          <w:sz w:val="22"/>
-          <w:szCs w:val="22"/>
-          <w:rtl w:val="0"/>
-        </w:rPr>
-        <w:t xml:space="preserve">Operator of skid steer and mini excavation equipment</w:t>
-      </w:r>
-      <w:r>
-        <w:rPr>
-          <w:rtl w:val="0"/>
-        </w:rPr>
+        <w:ind w:left="360" w:right="-330"/>
+        <w:rPr>
+          <w:rFonts w:ascii="Arial" w:cs="Arial" w:eastAsia="Arial" w:hAnsi="Arial"/>
+          <w:sz w:val="22"/>
+          <w:szCs w:val="22"/>
+        </w:rPr>
+      </w:pPr>
+      <w:r>
+        <w:rPr>
+          <w:rFonts w:ascii="Arial" w:cs="Arial" w:eastAsia="Arial" w:hAnsi="Arial"/>
+          <w:sz w:val="22"/>
+          <w:szCs w:val="22"/>
+          <w:rtl w:val="0"/>
+        </w:rPr>
+        <w:t xml:space="preserve">Proficient with using Microsoft Word, Excel and in 3D CAD with SolidWorks, Solid Edge, and onshape</w:t>
       </w:r>
     </w:p>
     <w:tbl>
       <w:tblPr>
-        <w:tblStyle w:val="Table4"/>
+        <w:tblStyle w:val="Table6"/>
         <w:tblW w:w="10456.0" w:type="dxa"/>
         <w:jc w:val="left"/>
-        <w:tblInd w:w="-360.0" w:type="dxa"/>
+        <w:tblInd w:w="-468.0" w:type="dxa"/>
         <w:tblBorders>
           <w:top w:color="000000" w:space="0" w:sz="0" w:val="nil"/>
           <w:left w:color="000000" w:space="0" w:sz="0" w:val="nil"/>
@@ -982,722 +1755,7 @@
           <w:tcPr/>
           <w:p>
             <w:pPr>
-              <w:rPr>
-                <w:rFonts w:ascii="Arial" w:cs="Arial" w:eastAsia="Arial" w:hAnsi="Arial"/>
-                <w:b w:val="1"/>
-                <w:sz w:val="22"/>
-                <w:szCs w:val="22"/>
-              </w:rPr>
-            </w:pPr>
-            <w:r>
-              <w:rPr>
-                <w:rFonts w:ascii="Arial" w:cs="Arial" w:eastAsia="Arial" w:hAnsi="Arial"/>
-                <w:b w:val="1"/>
-                <w:sz w:val="22"/>
-                <w:szCs w:val="22"/>
-                <w:rtl w:val="0"/>
-              </w:rPr>
-              <w:t xml:space="preserve">Work Experience</w:t>
-            </w:r>
-          </w:p>
-        </w:tc>
-      </w:tr>
-    </w:tbl>
-    <w:p>
-      <w:pPr>
-        <w:spacing w:after="0" w:lineRule="auto"/>
-        <w:ind w:left="-360" w:right="-331" w:firstLine="0"/>
-        <w:rPr>
-          <w:rFonts w:ascii="Arial" w:cs="Arial" w:eastAsia="Arial" w:hAnsi="Arial"/>
-          <w:sz w:val="22"/>
-          <w:szCs w:val="22"/>
-        </w:rPr>
-      </w:pPr>
-      <w:r>
-        <w:rPr>
-          <w:rFonts w:ascii="Arial" w:cs="Arial" w:eastAsia="Arial" w:hAnsi="Arial"/>
-          <w:b w:val="1"/>
-          <w:sz w:val="22"/>
-          <w:szCs w:val="22"/>
-          <w:rtl w:val="0"/>
-        </w:rPr>
-        <w:t xml:space="preserve">Engineering Assistant -</w:t>
-      </w:r>
-      <w:r>
-        <w:rPr>
-          <w:rFonts w:ascii="Arial" w:cs="Arial" w:eastAsia="Arial" w:hAnsi="Arial"/>
-          <w:sz w:val="22"/>
-          <w:szCs w:val="22"/>
-          <w:rtl w:val="0"/>
-        </w:rPr>
-        <w:t xml:space="preserve"> Space Dynamics Laboratory, North Logan, UT, </w:t>
-        <w:tab/>
-        <w:tab/>
-        <w:t xml:space="preserve">June. 2021—Present  </w:t>
-      </w:r>
-    </w:p>
-    <w:p>
-      <w:pPr>
-        <w:numPr>
-          <w:ilvl w:val="0"/>
-          <w:numId w:val="9"/>
-        </w:numPr>
-        <w:spacing w:after="0" w:lineRule="auto"/>
-        <w:ind w:left="360" w:right="-330" w:hanging="360"/>
-        <w:rPr>
-          <w:rFonts w:ascii="Arial" w:cs="Arial" w:eastAsia="Arial" w:hAnsi="Arial"/>
-          <w:sz w:val="22"/>
-          <w:szCs w:val="22"/>
-          <w:u w:val="none"/>
-        </w:rPr>
-      </w:pPr>
-      <w:r>
-        <w:rPr>
-          <w:rFonts w:ascii="Arial" w:cs="Arial" w:eastAsia="Arial" w:hAnsi="Arial"/>
-          <w:sz w:val="22"/>
-          <w:szCs w:val="22"/>
-          <w:rtl w:val="0"/>
-        </w:rPr>
-        <w:t xml:space="preserve">Learned to follow written and oral procedures</w:t>
-      </w:r>
-    </w:p>
-    <w:p>
-      <w:pPr>
-        <w:numPr>
-          <w:ilvl w:val="0"/>
-          <w:numId w:val="9"/>
-        </w:numPr>
-        <w:spacing w:after="0" w:lineRule="auto"/>
-        <w:ind w:left="360" w:right="-330" w:hanging="360"/>
-        <w:rPr>
-          <w:rFonts w:ascii="Arial" w:cs="Arial" w:eastAsia="Arial" w:hAnsi="Arial"/>
-          <w:sz w:val="22"/>
-          <w:szCs w:val="22"/>
-          <w:u w:val="none"/>
-        </w:rPr>
-      </w:pPr>
-      <w:r>
-        <w:rPr>
-          <w:rFonts w:ascii="Arial" w:cs="Arial" w:eastAsia="Arial" w:hAnsi="Arial"/>
-          <w:sz w:val="22"/>
-          <w:szCs w:val="22"/>
-          <w:rtl w:val="0"/>
-        </w:rPr>
-        <w:t xml:space="preserve">Developed greater 3D CAD modeling skills</w:t>
-      </w:r>
-    </w:p>
-    <w:p>
-      <w:pPr>
-        <w:numPr>
-          <w:ilvl w:val="0"/>
-          <w:numId w:val="9"/>
-        </w:numPr>
-        <w:spacing w:after="0" w:lineRule="auto"/>
-        <w:ind w:left="360" w:right="-330" w:hanging="360"/>
-        <w:rPr>
-          <w:rFonts w:ascii="Arial" w:cs="Arial" w:eastAsia="Arial" w:hAnsi="Arial"/>
-          <w:sz w:val="22"/>
-          <w:szCs w:val="22"/>
-          <w:u w:val="none"/>
-        </w:rPr>
-      </w:pPr>
-      <w:r>
-        <w:rPr>
-          <w:rFonts w:ascii="Arial" w:cs="Arial" w:eastAsia="Arial" w:hAnsi="Arial"/>
-          <w:sz w:val="22"/>
-          <w:szCs w:val="22"/>
-          <w:rtl w:val="0"/>
-        </w:rPr>
-        <w:t xml:space="preserve">Lead the design, assembly, and testing of a customer program</w:t>
-      </w:r>
-    </w:p>
-    <w:p>
-      <w:pPr>
-        <w:numPr>
-          <w:ilvl w:val="0"/>
-          <w:numId w:val="9"/>
-        </w:numPr>
-        <w:spacing w:after="0" w:lineRule="auto"/>
-        <w:ind w:left="360" w:right="-330" w:hanging="360"/>
-        <w:rPr>
-          <w:rFonts w:ascii="Arial" w:cs="Arial" w:eastAsia="Arial" w:hAnsi="Arial"/>
-          <w:sz w:val="22"/>
-          <w:szCs w:val="22"/>
-          <w:u w:val="none"/>
-        </w:rPr>
-      </w:pPr>
-      <w:r>
-        <w:rPr>
-          <w:rFonts w:ascii="Arial" w:cs="Arial" w:eastAsia="Arial" w:hAnsi="Arial"/>
-          <w:sz w:val="22"/>
-          <w:szCs w:val="22"/>
-          <w:rtl w:val="0"/>
-        </w:rPr>
-        <w:t xml:space="preserve">Gained Greater proficiency with Microsoft Excel and Word</w:t>
-      </w:r>
-    </w:p>
-    <w:p>
-      <w:pPr>
-        <w:spacing w:after="0" w:lineRule="auto"/>
-        <w:ind w:left="-360" w:right="-331" w:firstLine="0"/>
-        <w:rPr>
-          <w:rFonts w:ascii="Arial" w:cs="Arial" w:eastAsia="Arial" w:hAnsi="Arial"/>
-          <w:sz w:val="22"/>
-          <w:szCs w:val="22"/>
-        </w:rPr>
-      </w:pPr>
-      <w:r>
-        <w:rPr>
-          <w:rFonts w:ascii="Arial" w:cs="Arial" w:eastAsia="Arial" w:hAnsi="Arial"/>
-          <w:b w:val="1"/>
-          <w:sz w:val="22"/>
-          <w:szCs w:val="22"/>
-          <w:rtl w:val="0"/>
-        </w:rPr>
-        <w:t xml:space="preserve">Hardscapes Installer -</w:t>
-      </w:r>
-      <w:r>
-        <w:rPr>
-          <w:rFonts w:ascii="Arial" w:cs="Arial" w:eastAsia="Arial" w:hAnsi="Arial"/>
-          <w:sz w:val="22"/>
-          <w:szCs w:val="22"/>
-          <w:rtl w:val="0"/>
-        </w:rPr>
-        <w:t xml:space="preserve"> A&amp;D Landscaping, Smithfield, UT, </w:t>
-        <w:tab/>
-        <w:tab/>
-        <w:tab/>
-        <w:tab/>
-        <w:t xml:space="preserve">Sept. 2020—April 2021 </w:t>
-      </w:r>
-    </w:p>
-    <w:p>
-      <w:pPr>
-        <w:numPr>
-          <w:ilvl w:val="0"/>
-          <w:numId w:val="2"/>
-        </w:numPr>
-        <w:spacing w:after="0" w:lineRule="auto"/>
-        <w:ind w:left="360" w:right="-330" w:hanging="360"/>
-        <w:rPr>
-          <w:rFonts w:ascii="Arial" w:cs="Arial" w:eastAsia="Arial" w:hAnsi="Arial"/>
-          <w:sz w:val="22"/>
-          <w:szCs w:val="22"/>
-          <w:u w:val="none"/>
-        </w:rPr>
-      </w:pPr>
-      <w:r>
-        <w:rPr>
-          <w:rFonts w:ascii="Arial" w:cs="Arial" w:eastAsia="Arial" w:hAnsi="Arial"/>
-          <w:sz w:val="22"/>
-          <w:szCs w:val="22"/>
-          <w:rtl w:val="0"/>
-        </w:rPr>
-        <w:t xml:space="preserve">Learned to operate machinery for excavation and material transport</w:t>
-      </w:r>
-    </w:p>
-    <w:p>
-      <w:pPr>
-        <w:spacing w:after="0" w:lineRule="auto"/>
-        <w:ind w:left="-360" w:right="-331" w:firstLine="0"/>
-        <w:rPr>
-          <w:rFonts w:ascii="Arial" w:cs="Arial" w:eastAsia="Arial" w:hAnsi="Arial"/>
-          <w:sz w:val="22"/>
-          <w:szCs w:val="22"/>
-        </w:rPr>
-      </w:pPr>
-      <w:r>
-        <w:rPr>
-          <w:rFonts w:ascii="Arial" w:cs="Arial" w:eastAsia="Arial" w:hAnsi="Arial"/>
-          <w:b w:val="1"/>
-          <w:sz w:val="22"/>
-          <w:szCs w:val="22"/>
-          <w:rtl w:val="0"/>
-        </w:rPr>
-        <w:t xml:space="preserve">Framer -</w:t>
-      </w:r>
-      <w:r>
-        <w:rPr>
-          <w:rFonts w:ascii="Arial" w:cs="Arial" w:eastAsia="Arial" w:hAnsi="Arial"/>
-          <w:sz w:val="22"/>
-          <w:szCs w:val="22"/>
-          <w:rtl w:val="0"/>
-        </w:rPr>
-        <w:t xml:space="preserve"> Farrell Brothers Construction, Plain City, UT</w:t>
-        <w:tab/>
-        <w:t xml:space="preserve"> </w:t>
-        <w:tab/>
-        <w:tab/>
-        <w:tab/>
-        <w:tab/>
-        <w:t xml:space="preserve">May 2020— Aug 2020</w:t>
-      </w:r>
-    </w:p>
-    <w:p>
-      <w:pPr>
-        <w:keepNext w:val="0"/>
-        <w:keepLines w:val="0"/>
-        <w:widowControl w:val="1"/>
-        <w:numPr>
-          <w:ilvl w:val="0"/>
-          <w:numId w:val="7"/>
-        </w:numPr>
-        <w:pBdr>
-          <w:top w:space="0" w:sz="0" w:val="nil"/>
-          <w:left w:space="0" w:sz="0" w:val="nil"/>
-          <w:bottom w:space="0" w:sz="0" w:val="nil"/>
-          <w:right w:space="0" w:sz="0" w:val="nil"/>
-          <w:between w:space="0" w:sz="0" w:val="nil"/>
-        </w:pBdr>
-        <w:shd w:fill="auto" w:val="clear"/>
-        <w:spacing w:after="0" w:before="0" w:line="240" w:lineRule="auto"/>
-        <w:ind w:left="360" w:right="-331" w:hanging="360"/>
-        <w:jc w:val="left"/>
-        <w:rPr>
-          <w:rFonts w:ascii="Arial" w:cs="Arial" w:eastAsia="Arial" w:hAnsi="Arial"/>
-          <w:b w:val="0"/>
-          <w:i w:val="0"/>
-          <w:smallCaps w:val="0"/>
-          <w:strike w:val="0"/>
-          <w:color w:val="000000"/>
-          <w:sz w:val="22"/>
-          <w:szCs w:val="22"/>
-          <w:u w:val="none"/>
-          <w:shd w:fill="auto" w:val="clear"/>
-          <w:vertAlign w:val="baseline"/>
-        </w:rPr>
-      </w:pPr>
-      <w:r>
-        <w:rPr>
-          <w:rFonts w:ascii="Arial" w:cs="Arial" w:eastAsia="Arial" w:hAnsi="Arial"/>
-          <w:b w:val="0"/>
-          <w:i w:val="0"/>
-          <w:smallCaps w:val="0"/>
-          <w:strike w:val="0"/>
-          <w:color w:val="000000"/>
-          <w:sz w:val="22"/>
-          <w:szCs w:val="22"/>
-          <w:u w:val="none"/>
-          <w:shd w:fill="auto" w:val="clear"/>
-          <w:vertAlign w:val="baseline"/>
-          <w:rtl w:val="0"/>
-        </w:rPr>
-        <w:t xml:space="preserve">Learned to read and follow residential home building blueprints</w:t>
-      </w:r>
-    </w:p>
-    <w:p>
-      <w:pPr>
-        <w:keepNext w:val="0"/>
-        <w:keepLines w:val="0"/>
-        <w:widowControl w:val="1"/>
-        <w:numPr>
-          <w:ilvl w:val="0"/>
-          <w:numId w:val="7"/>
-        </w:numPr>
-        <w:pBdr>
-          <w:top w:space="0" w:sz="0" w:val="nil"/>
-          <w:left w:space="0" w:sz="0" w:val="nil"/>
-          <w:bottom w:space="0" w:sz="0" w:val="nil"/>
-          <w:right w:space="0" w:sz="0" w:val="nil"/>
-          <w:between w:space="0" w:sz="0" w:val="nil"/>
-        </w:pBdr>
-        <w:shd w:fill="auto" w:val="clear"/>
-        <w:spacing w:after="0" w:before="0" w:line="240" w:lineRule="auto"/>
-        <w:ind w:left="360" w:right="-331" w:hanging="360"/>
-        <w:jc w:val="left"/>
-        <w:rPr>
-          <w:rFonts w:ascii="Arial" w:cs="Arial" w:eastAsia="Arial" w:hAnsi="Arial"/>
-          <w:b w:val="0"/>
-          <w:i w:val="0"/>
-          <w:smallCaps w:val="0"/>
-          <w:strike w:val="0"/>
-          <w:color w:val="000000"/>
-          <w:sz w:val="22"/>
-          <w:szCs w:val="22"/>
-          <w:u w:val="none"/>
-          <w:shd w:fill="auto" w:val="clear"/>
-          <w:vertAlign w:val="baseline"/>
-        </w:rPr>
-      </w:pPr>
-      <w:r>
-        <w:rPr>
-          <w:rFonts w:ascii="Arial" w:cs="Arial" w:eastAsia="Arial" w:hAnsi="Arial"/>
-          <w:b w:val="0"/>
-          <w:i w:val="0"/>
-          <w:smallCaps w:val="0"/>
-          <w:strike w:val="0"/>
-          <w:color w:val="000000"/>
-          <w:sz w:val="22"/>
-          <w:szCs w:val="22"/>
-          <w:u w:val="none"/>
-          <w:shd w:fill="auto" w:val="clear"/>
-          <w:vertAlign w:val="baseline"/>
-          <w:rtl w:val="0"/>
-        </w:rPr>
-        <w:t xml:space="preserve">Developed group communication and work skills</w:t>
-      </w:r>
-    </w:p>
-    <w:p>
-      <w:pPr>
-        <w:spacing w:after="0" w:lineRule="auto"/>
-        <w:ind w:left="-360" w:right="-331" w:firstLine="0"/>
-        <w:rPr>
-          <w:rFonts w:ascii="Arial" w:cs="Arial" w:eastAsia="Arial" w:hAnsi="Arial"/>
-          <w:sz w:val="22"/>
-          <w:szCs w:val="22"/>
-        </w:rPr>
-      </w:pPr>
-      <w:r>
-        <w:rPr>
-          <w:rFonts w:ascii="Arial" w:cs="Arial" w:eastAsia="Arial" w:hAnsi="Arial"/>
-          <w:b w:val="1"/>
-          <w:color w:val="000000"/>
-          <w:sz w:val="22"/>
-          <w:szCs w:val="22"/>
-          <w:rtl w:val="0"/>
-        </w:rPr>
-        <w:t xml:space="preserve">Resident Assistant</w:t>
-      </w:r>
-      <w:r>
-        <w:rPr>
-          <w:rFonts w:ascii="Arial" w:cs="Arial" w:eastAsia="Arial" w:hAnsi="Arial"/>
-          <w:b w:val="1"/>
-          <w:sz w:val="22"/>
-          <w:szCs w:val="22"/>
-          <w:rtl w:val="0"/>
-        </w:rPr>
-        <w:t xml:space="preserve"> - </w:t>
-      </w:r>
-      <w:r>
-        <w:rPr>
-          <w:rFonts w:ascii="Arial" w:cs="Arial" w:eastAsia="Arial" w:hAnsi="Arial"/>
-          <w:color w:val="000000"/>
-          <w:sz w:val="22"/>
-          <w:szCs w:val="22"/>
-          <w:rtl w:val="0"/>
-        </w:rPr>
-        <w:t xml:space="preserve">Utah State University, Logan, UT</w:t>
-        <w:tab/>
-        <w:tab/>
-        <w:tab/>
-        <w:t xml:space="preserve"> </w:t>
-        <w:tab/>
-        <w:tab/>
-      </w:r>
-      <w:r>
-        <w:rPr>
-          <w:rFonts w:ascii="Arial" w:cs="Arial" w:eastAsia="Arial" w:hAnsi="Arial"/>
-          <w:sz w:val="22"/>
-          <w:szCs w:val="22"/>
-          <w:rtl w:val="0"/>
-        </w:rPr>
-        <w:t xml:space="preserve">Aug. </w:t>
-      </w:r>
-      <w:r>
-        <w:rPr>
-          <w:rFonts w:ascii="Arial" w:cs="Arial" w:eastAsia="Arial" w:hAnsi="Arial"/>
-          <w:color w:val="000000"/>
-          <w:sz w:val="22"/>
-          <w:szCs w:val="22"/>
-          <w:rtl w:val="0"/>
-        </w:rPr>
-        <w:t xml:space="preserve">2019</w:t>
-      </w:r>
-      <w:r>
-        <w:rPr>
-          <w:rFonts w:ascii="Arial" w:cs="Arial" w:eastAsia="Arial" w:hAnsi="Arial"/>
-          <w:sz w:val="22"/>
-          <w:szCs w:val="22"/>
-          <w:rtl w:val="0"/>
-        </w:rPr>
-        <w:t xml:space="preserve">—May 2020</w:t>
-      </w:r>
-    </w:p>
-    <w:p>
-      <w:pPr>
-        <w:keepNext w:val="0"/>
-        <w:keepLines w:val="0"/>
-        <w:widowControl w:val="1"/>
-        <w:numPr>
-          <w:ilvl w:val="0"/>
-          <w:numId w:val="5"/>
-        </w:numPr>
-        <w:pBdr>
-          <w:top w:space="0" w:sz="0" w:val="nil"/>
-          <w:left w:space="0" w:sz="0" w:val="nil"/>
-          <w:bottom w:space="0" w:sz="0" w:val="nil"/>
-          <w:right w:space="0" w:sz="0" w:val="nil"/>
-          <w:between w:space="0" w:sz="0" w:val="nil"/>
-        </w:pBdr>
-        <w:shd w:fill="auto" w:val="clear"/>
-        <w:spacing w:after="0" w:before="0" w:line="240" w:lineRule="auto"/>
-        <w:ind w:left="360" w:right="-330" w:hanging="360"/>
-        <w:jc w:val="left"/>
-        <w:rPr>
-          <w:rFonts w:ascii="Arial" w:cs="Arial" w:eastAsia="Arial" w:hAnsi="Arial"/>
-          <w:b w:val="0"/>
-          <w:i w:val="0"/>
-          <w:smallCaps w:val="0"/>
-          <w:strike w:val="0"/>
-          <w:color w:val="000000"/>
-          <w:sz w:val="22"/>
-          <w:szCs w:val="22"/>
-          <w:u w:val="none"/>
-          <w:shd w:fill="auto" w:val="clear"/>
-          <w:vertAlign w:val="baseline"/>
-        </w:rPr>
-      </w:pPr>
-      <w:r>
-        <w:rPr>
-          <w:rFonts w:ascii="Arial" w:cs="Arial" w:eastAsia="Arial" w:hAnsi="Arial"/>
-          <w:b w:val="0"/>
-          <w:i w:val="0"/>
-          <w:smallCaps w:val="0"/>
-          <w:strike w:val="0"/>
-          <w:color w:val="000000"/>
-          <w:sz w:val="22"/>
-          <w:szCs w:val="22"/>
-          <w:u w:val="none"/>
-          <w:shd w:fill="auto" w:val="clear"/>
-          <w:vertAlign w:val="baseline"/>
-          <w:rtl w:val="0"/>
-        </w:rPr>
-        <w:t xml:space="preserve">Mentored and provided resources to 30 residents </w:t>
-      </w:r>
-    </w:p>
-    <w:p>
-      <w:pPr>
-        <w:keepNext w:val="0"/>
-        <w:keepLines w:val="0"/>
-        <w:widowControl w:val="1"/>
-        <w:numPr>
-          <w:ilvl w:val="0"/>
-          <w:numId w:val="5"/>
-        </w:numPr>
-        <w:pBdr>
-          <w:top w:space="0" w:sz="0" w:val="nil"/>
-          <w:left w:space="0" w:sz="0" w:val="nil"/>
-          <w:bottom w:space="0" w:sz="0" w:val="nil"/>
-          <w:right w:space="0" w:sz="0" w:val="nil"/>
-          <w:between w:space="0" w:sz="0" w:val="nil"/>
-        </w:pBdr>
-        <w:shd w:fill="auto" w:val="clear"/>
-        <w:spacing w:after="0" w:before="0" w:line="240" w:lineRule="auto"/>
-        <w:ind w:left="360" w:right="-330" w:hanging="360"/>
-        <w:jc w:val="left"/>
-        <w:rPr>
-          <w:rFonts w:ascii="Arial" w:cs="Arial" w:eastAsia="Arial" w:hAnsi="Arial"/>
-          <w:b w:val="0"/>
-          <w:i w:val="0"/>
-          <w:smallCaps w:val="0"/>
-          <w:strike w:val="0"/>
-          <w:color w:val="000000"/>
-          <w:sz w:val="22"/>
-          <w:szCs w:val="22"/>
-          <w:u w:val="none"/>
-          <w:shd w:fill="auto" w:val="clear"/>
-          <w:vertAlign w:val="baseline"/>
-        </w:rPr>
-      </w:pPr>
-      <w:r>
-        <w:rPr>
-          <w:rFonts w:ascii="Arial" w:cs="Arial" w:eastAsia="Arial" w:hAnsi="Arial"/>
-          <w:b w:val="0"/>
-          <w:i w:val="0"/>
-          <w:smallCaps w:val="0"/>
-          <w:strike w:val="0"/>
-          <w:color w:val="000000"/>
-          <w:sz w:val="22"/>
-          <w:szCs w:val="22"/>
-          <w:u w:val="none"/>
-          <w:shd w:fill="auto" w:val="clear"/>
-          <w:vertAlign w:val="baseline"/>
-          <w:rtl w:val="0"/>
-        </w:rPr>
-        <w:t xml:space="preserve">Lead planning and execution of building wide programs</w:t>
-      </w:r>
-      <w:r>
-        <w:rPr>
-          <w:rtl w:val="0"/>
-        </w:rPr>
-      </w:r>
-    </w:p>
-    <w:p>
-      <w:pPr>
-        <w:spacing w:after="0" w:lineRule="auto"/>
-        <w:ind w:left="-360" w:right="-331" w:firstLine="0"/>
-        <w:rPr>
-          <w:rFonts w:ascii="Arial" w:cs="Arial" w:eastAsia="Arial" w:hAnsi="Arial"/>
-          <w:sz w:val="22"/>
-          <w:szCs w:val="22"/>
-        </w:rPr>
-      </w:pPr>
-      <w:r>
-        <w:rPr>
-          <w:rFonts w:ascii="Arial" w:cs="Arial" w:eastAsia="Arial" w:hAnsi="Arial"/>
-          <w:b w:val="1"/>
-          <w:sz w:val="22"/>
-          <w:szCs w:val="22"/>
-          <w:rtl w:val="0"/>
-        </w:rPr>
-        <w:t xml:space="preserve">Assistant Maintenance - </w:t>
-      </w:r>
-      <w:r>
-        <w:rPr>
-          <w:rFonts w:ascii="Arial" w:cs="Arial" w:eastAsia="Arial" w:hAnsi="Arial"/>
-          <w:sz w:val="22"/>
-          <w:szCs w:val="22"/>
-          <w:rtl w:val="0"/>
-        </w:rPr>
-        <w:t xml:space="preserve">Utah State University Student Center, Logan, UT </w:t>
-        <w:tab/>
-        <w:tab/>
-        <w:t xml:space="preserve">Jan. 2019— June 2019</w:t>
-      </w:r>
-    </w:p>
-    <w:p>
-      <w:pPr>
-        <w:keepNext w:val="0"/>
-        <w:keepLines w:val="0"/>
-        <w:widowControl w:val="1"/>
-        <w:numPr>
-          <w:ilvl w:val="0"/>
-          <w:numId w:val="8"/>
-        </w:numPr>
-        <w:pBdr>
-          <w:top w:space="0" w:sz="0" w:val="nil"/>
-          <w:left w:space="0" w:sz="0" w:val="nil"/>
-          <w:bottom w:space="0" w:sz="0" w:val="nil"/>
-          <w:right w:space="0" w:sz="0" w:val="nil"/>
-          <w:between w:space="0" w:sz="0" w:val="nil"/>
-        </w:pBdr>
-        <w:shd w:fill="auto" w:val="clear"/>
-        <w:spacing w:after="0" w:before="0" w:line="240" w:lineRule="auto"/>
-        <w:ind w:left="360" w:right="-331" w:hanging="360"/>
-        <w:jc w:val="left"/>
-        <w:rPr>
-          <w:rFonts w:ascii="Arial" w:cs="Arial" w:eastAsia="Arial" w:hAnsi="Arial"/>
-          <w:b w:val="0"/>
-          <w:i w:val="0"/>
-          <w:smallCaps w:val="0"/>
-          <w:strike w:val="0"/>
-          <w:color w:val="000000"/>
-          <w:sz w:val="22"/>
-          <w:szCs w:val="22"/>
-          <w:u w:val="none"/>
-          <w:shd w:fill="auto" w:val="clear"/>
-          <w:vertAlign w:val="baseline"/>
-        </w:rPr>
-      </w:pPr>
-      <w:r>
-        <w:rPr>
-          <w:rFonts w:ascii="Arial" w:cs="Arial" w:eastAsia="Arial" w:hAnsi="Arial"/>
-          <w:b w:val="0"/>
-          <w:i w:val="0"/>
-          <w:smallCaps w:val="0"/>
-          <w:strike w:val="0"/>
-          <w:color w:val="000000"/>
-          <w:sz w:val="22"/>
-          <w:szCs w:val="22"/>
-          <w:u w:val="none"/>
-          <w:shd w:fill="auto" w:val="clear"/>
-          <w:vertAlign w:val="baseline"/>
-          <w:rtl w:val="0"/>
-        </w:rPr>
-        <w:t xml:space="preserve">Learned how to fix and maintain HVAC units and other climate control systems</w:t>
-      </w:r>
-    </w:p>
-    <w:p>
-      <w:pPr>
-        <w:keepNext w:val="0"/>
-        <w:keepLines w:val="0"/>
-        <w:widowControl w:val="1"/>
-        <w:numPr>
-          <w:ilvl w:val="0"/>
-          <w:numId w:val="8"/>
-        </w:numPr>
-        <w:pBdr>
-          <w:top w:space="0" w:sz="0" w:val="nil"/>
-          <w:left w:space="0" w:sz="0" w:val="nil"/>
-          <w:bottom w:space="0" w:sz="0" w:val="nil"/>
-          <w:right w:space="0" w:sz="0" w:val="nil"/>
-          <w:between w:space="0" w:sz="0" w:val="nil"/>
-        </w:pBdr>
-        <w:shd w:fill="auto" w:val="clear"/>
-        <w:spacing w:after="140" w:before="0" w:line="240" w:lineRule="auto"/>
-        <w:ind w:left="360" w:right="-331" w:hanging="360"/>
-        <w:jc w:val="left"/>
-        <w:rPr>
-          <w:rFonts w:ascii="Arial" w:cs="Arial" w:eastAsia="Arial" w:hAnsi="Arial"/>
-          <w:b w:val="0"/>
-          <w:i w:val="0"/>
-          <w:smallCaps w:val="0"/>
-          <w:strike w:val="0"/>
-          <w:color w:val="000000"/>
-          <w:sz w:val="22"/>
-          <w:szCs w:val="22"/>
-          <w:u w:val="none"/>
-          <w:shd w:fill="auto" w:val="clear"/>
-          <w:vertAlign w:val="baseline"/>
-        </w:rPr>
-      </w:pPr>
-      <w:r>
-        <w:rPr>
-          <w:rFonts w:ascii="Arial" w:cs="Arial" w:eastAsia="Arial" w:hAnsi="Arial"/>
-          <w:b w:val="0"/>
-          <w:i w:val="0"/>
-          <w:smallCaps w:val="0"/>
-          <w:strike w:val="0"/>
-          <w:color w:val="000000"/>
-          <w:sz w:val="22"/>
-          <w:szCs w:val="22"/>
-          <w:u w:val="none"/>
-          <w:shd w:fill="auto" w:val="clear"/>
-          <w:vertAlign w:val="baseline"/>
-          <w:rtl w:val="0"/>
-        </w:rPr>
-        <w:t xml:space="preserve">Developed problem solving skills used to fix broken machinery</w:t>
-      </w:r>
-      <w:r>
-        <w:rPr>
-          <w:rtl w:val="0"/>
-        </w:rPr>
-      </w:r>
-    </w:p>
-    <w:tbl>
-      <w:tblPr>
-        <w:tblStyle w:val="Table5"/>
-        <w:tblW w:w="10456.0" w:type="dxa"/>
-        <w:jc w:val="left"/>
-        <w:tblInd w:w="-360.0" w:type="dxa"/>
-        <w:tblBorders>
-          <w:top w:color="000000" w:space="0" w:sz="0" w:val="nil"/>
-          <w:left w:color="000000" w:space="0" w:sz="0" w:val="nil"/>
-          <w:bottom w:color="000000" w:space="0" w:sz="12" w:val="single"/>
-          <w:right w:color="000000" w:space="0" w:sz="0" w:val="nil"/>
-          <w:insideH w:color="000000" w:space="0" w:sz="0" w:val="nil"/>
-          <w:insideV w:color="000000" w:space="0" w:sz="0" w:val="nil"/>
-        </w:tblBorders>
-        <w:tblLayout w:type="fixed"/>
-        <w:tblLook w:val="0400"/>
-      </w:tblPr>
-      <w:tblGrid>
-        <w:gridCol w:w="10456"/>
-        <w:tblGridChange w:id="0">
-          <w:tblGrid>
-            <w:gridCol w:w="10456"/>
-          </w:tblGrid>
-        </w:tblGridChange>
-      </w:tblGrid>
-      <w:tr>
-        <w:trPr>
-          <w:cantSplit w:val="0"/>
-          <w:tblHeader w:val="0"/>
-        </w:trPr>
-        <w:tc>
-          <w:tcPr/>
-          <w:p>
-            <w:pPr>
+              <w:spacing w:before="100" w:lineRule="auto"/>
               <w:rPr>
                 <w:rFonts w:ascii="Arial" w:cs="Arial" w:eastAsia="Arial" w:hAnsi="Arial"/>
                 <w:b w:val="1"/>
@@ -1724,6 +1782,82 @@
         <w:ind w:left="-360" w:right="-330" w:firstLine="0"/>
         <w:rPr>
           <w:rFonts w:ascii="Arial" w:cs="Arial" w:eastAsia="Arial" w:hAnsi="Arial"/>
+          <w:sz w:val="22"/>
+          <w:szCs w:val="22"/>
+        </w:rPr>
+      </w:pPr>
+      <w:r>
+        <w:rPr>
+          <w:rFonts w:ascii="Arial" w:cs="Arial" w:eastAsia="Arial" w:hAnsi="Arial"/>
+          <w:sz w:val="22"/>
+          <w:szCs w:val="22"/>
+          <w:rtl w:val="0"/>
+        </w:rPr>
+        <w:t xml:space="preserve">SDL Student Scholar Award – Space Dynamics Laboratory, North Logan, UT</w:t>
+        <w:tab/>
+        <w:tab/>
+        <w:tab/>
+        <w:t xml:space="preserve">Aug 2022</w:t>
+      </w:r>
+    </w:p>
+    <w:p>
+      <w:pPr>
+        <w:numPr>
+          <w:ilvl w:val="0"/>
+          <w:numId w:val="8"/>
+        </w:numPr>
+        <w:ind w:left="360" w:right="-330" w:hanging="360"/>
+        <w:rPr>
+          <w:rFonts w:ascii="Arial" w:cs="Arial" w:eastAsia="Arial" w:hAnsi="Arial"/>
+          <w:sz w:val="22"/>
+          <w:szCs w:val="22"/>
+        </w:rPr>
+      </w:pPr>
+      <w:r>
+        <w:rPr>
+          <w:rFonts w:ascii="Arial" w:cs="Arial" w:eastAsia="Arial" w:hAnsi="Arial"/>
+          <w:sz w:val="22"/>
+          <w:szCs w:val="22"/>
+          <w:rtl w:val="0"/>
+        </w:rPr>
+        <w:t xml:space="preserve">Received award for leading the design, assembly, and testing of a customer thermal strap program</w:t>
+      </w:r>
+    </w:p>
+    <w:p>
+      <w:pPr>
+        <w:numPr>
+          <w:ilvl w:val="0"/>
+          <w:numId w:val="8"/>
+        </w:numPr>
+        <w:ind w:left="360" w:right="-330" w:hanging="360"/>
+        <w:rPr>
+          <w:rFonts w:ascii="Arial" w:cs="Arial" w:eastAsia="Arial" w:hAnsi="Arial"/>
+          <w:sz w:val="22"/>
+          <w:szCs w:val="22"/>
+          <w:u w:val="none"/>
+        </w:rPr>
+      </w:pPr>
+      <w:r>
+        <w:rPr>
+          <w:rFonts w:ascii="Arial" w:cs="Arial" w:eastAsia="Arial" w:hAnsi="Arial"/>
+          <w:sz w:val="22"/>
+          <w:szCs w:val="22"/>
+          <w:rtl w:val="0"/>
+        </w:rPr>
+        <w:t xml:space="preserve">Prepared and presented a presentation about the program to company leaders</w:t>
+      </w:r>
+      <w:r>
+        <w:rPr>
+          <w:rtl w:val="0"/>
+        </w:rPr>
+      </w:r>
+    </w:p>
+    <w:p>
+      <w:pPr>
+        <w:spacing w:before="80" w:lineRule="auto"/>
+        <w:ind w:left="-360" w:right="-330" w:firstLine="0"/>
+        <w:rPr>
+          <w:rFonts w:ascii="Arial" w:cs="Arial" w:eastAsia="Arial" w:hAnsi="Arial"/>
           <w:b w:val="1"/>
           <w:sz w:val="22"/>
           <w:szCs w:val="22"/>
@@ -1737,6 +1871,10 @@
           <w:rtl w:val="0"/>
         </w:rPr>
         <w:t xml:space="preserve">Volunteer – Non-profit Church Organization, Richmond, Va.</w:t>
+        <w:tab/>
+        <w:tab/>
+        <w:tab/>
+        <w:t xml:space="preserve">March 2016 - March 2018</w:t>
       </w:r>
       <w:r>
         <w:rPr>
@@ -1751,7 +1889,7 @@
         <w:widowControl w:val="1"/>
         <w:numPr>
           <w:ilvl w:val="0"/>
-          <w:numId w:val="12"/>
+          <w:numId w:val="7"/>
         </w:numPr>
         <w:pBdr>
           <w:top w:space="0" w:sz="0" w:val="nil"/>
@@ -1803,7 +1941,7 @@
         <w:widowControl w:val="1"/>
         <w:numPr>
           <w:ilvl w:val="0"/>
-          <w:numId w:val="12"/>
+          <w:numId w:val="7"/>
         </w:numPr>
         <w:pBdr>
           <w:top w:space="0" w:sz="0" w:val="nil"/>
@@ -1833,6 +1971,15 @@
       <w:r>
         <w:rPr>
           <w:rFonts w:ascii="Arial" w:cs="Arial" w:eastAsia="Arial" w:hAnsi="Arial"/>
+          <w:sz w:val="22"/>
+          <w:szCs w:val="22"/>
+          <w:rtl w:val="0"/>
+        </w:rPr>
+        <w:t xml:space="preserve">Led</w:t>
+      </w:r>
+      <w:r>
+        <w:rPr>
+          <w:rFonts w:ascii="Arial" w:cs="Arial" w:eastAsia="Arial" w:hAnsi="Arial"/>
           <w:b w:val="0"/>
           <w:i w:val="0"/>
           <w:smallCaps w:val="0"/>
@@ -1845,7 +1992,33 @@
           <w:vertAlign w:val="baseline"/>
           <w:rtl w:val="0"/>
         </w:rPr>
-        <w:t xml:space="preserve">Lead groups of 8 volunteers in their work and gave trainings on productivity and teaching skills</w:t>
+        <w:t xml:space="preserve"> groups of 8 volunteers in their work and gave </w:t>
+      </w:r>
+      <w:r>
+        <w:rPr>
+          <w:rFonts w:ascii="Arial" w:cs="Arial" w:eastAsia="Arial" w:hAnsi="Arial"/>
+          <w:sz w:val="22"/>
+          <w:szCs w:val="22"/>
+          <w:rtl w:val="0"/>
+        </w:rPr>
+        <w:t xml:space="preserve">training</w:t>
+      </w:r>
+      <w:r>
+        <w:rPr>
+          <w:rFonts w:ascii="Arial" w:cs="Arial" w:eastAsia="Arial" w:hAnsi="Arial"/>
+          <w:b w:val="0"/>
+          <w:i w:val="0"/>
+          <w:smallCaps w:val="0"/>
+          <w:strike w:val="0"/>
+          <w:color w:val="000000"/>
+          <w:sz w:val="22"/>
+          <w:szCs w:val="22"/>
+          <w:u w:val="none"/>
+          <w:shd w:fill="auto" w:val="clear"/>
+          <w:vertAlign w:val="baseline"/>
+          <w:rtl w:val="0"/>
+        </w:rPr>
+        <w:t xml:space="preserve"> on productivity and teaching skills</w:t>
       </w:r>
     </w:p>
     <w:p>
@@ -1855,7 +2028,7 @@
         <w:widowControl w:val="1"/>
         <w:numPr>
           <w:ilvl w:val="0"/>
-          <w:numId w:val="12"/>
+          <w:numId w:val="7"/>
         </w:numPr>
         <w:pBdr>
           <w:top w:space="0" w:sz="0" w:val="nil"/>
@@ -1899,11 +2072,6 @@
         </w:rPr>
         <w:t xml:space="preserve">Developed public and interpersonal communication skills</w:t>
       </w:r>
-      <w:r>
-        <w:rPr>
-          <w:rtl w:val="0"/>
-        </w:rPr>
-      </w:r>
     </w:p>
     <w:p>
       <w:pPr>
@@ -1951,7 +2119,7 @@
         <w:widowControl w:val="1"/>
         <w:numPr>
           <w:ilvl w:val="0"/>
-          <w:numId w:val="12"/>
+          <w:numId w:val="7"/>
         </w:numPr>
         <w:pBdr>
           <w:top w:space="0" w:sz="0" w:val="nil"/>
@@ -1999,7 +2167,7 @@
     <w:sectPr>
       <w:headerReference r:id="rId8" w:type="default"/>
       <w:pgSz w:h="16838" w:w="11906" w:orient="portrait"/>
-      <w:pgMar w:bottom="720" w:top="180" w:left="1080" w:right="720" w:header="706" w:footer="706"/>
+      <w:pgMar w:bottom="720" w:top="0" w:left="1080" w:right="720" w:header="706" w:footer="706"/>
       <w:pgNumType w:start="1"/>
     </w:sectPr>
   </w:body>
@@ -2360,7 +2528,7 @@
       <w:lvlText w:val="●"/>
       <w:lvlJc w:val="left"/>
       <w:pPr>
-        <w:ind w:left="360" w:hanging="360"/>
+        <w:ind w:left="720" w:hanging="360"/>
       </w:pPr>
       <w:rPr>
         <w:u w:val="none"/>
@@ -2470,7 +2638,7 @@
       <w:lvlText w:val="●"/>
       <w:lvlJc w:val="left"/>
       <w:pPr>
-        <w:ind w:left="360" w:hanging="360"/>
+        <w:ind w:left="720" w:hanging="360"/>
       </w:pPr>
       <w:rPr>
         <w:u w:val="none"/>
@@ -2693,31 +2861,31 @@
         <w:ind w:left="360" w:hanging="360"/>
       </w:pPr>
       <w:rPr>
-        <w:u w:val="none"/>
+        <w:rFonts w:ascii="Noto Sans Symbols" w:cs="Noto Sans Symbols" w:eastAsia="Noto Sans Symbols" w:hAnsi="Noto Sans Symbols"/>
       </w:rPr>
     </w:lvl>
     <w:lvl w:ilvl="1">
       <w:start w:val="1"/>
       <w:numFmt w:val="bullet"/>
-      <w:lvlText w:val="○"/>
-      <w:lvlJc w:val="left"/>
-      <w:pPr>
-        <w:ind w:left="1440" w:hanging="360"/>
-      </w:pPr>
-      <w:rPr>
-        <w:u w:val="none"/>
+      <w:lvlText w:val="o"/>
+      <w:lvlJc w:val="left"/>
+      <w:pPr>
+        <w:ind w:left="1080" w:hanging="360"/>
+      </w:pPr>
+      <w:rPr>
+        <w:rFonts w:ascii="Courier New" w:cs="Courier New" w:eastAsia="Courier New" w:hAnsi="Courier New"/>
       </w:rPr>
     </w:lvl>
     <w:lvl w:ilvl="2">
       <w:start w:val="1"/>
       <w:numFmt w:val="bullet"/>
-      <w:lvlText w:val="■"/>
-      <w:lvlJc w:val="left"/>
-      <w:pPr>
-        <w:ind w:left="2160" w:hanging="360"/>
-      </w:pPr>
-      <w:rPr>
-        <w:u w:val="none"/>
+      <w:lvlText w:val="▪"/>
+      <w:lvlJc w:val="left"/>
+      <w:pPr>
+        <w:ind w:left="1800" w:hanging="360"/>
+      </w:pPr>
+      <w:rPr>
+        <w:rFonts w:ascii="Noto Sans Symbols" w:cs="Noto Sans Symbols" w:eastAsia="Noto Sans Symbols" w:hAnsi="Noto Sans Symbols"/>
       </w:rPr>
     </w:lvl>
     <w:lvl w:ilvl="3">
@@ -2726,34 +2894,34 @@
       <w:lvlText w:val="●"/>
       <w:lvlJc w:val="left"/>
       <w:pPr>
-        <w:ind w:left="2880" w:hanging="360"/>
-      </w:pPr>
-      <w:rPr>
-        <w:u w:val="none"/>
+        <w:ind w:left="2520" w:hanging="360"/>
+      </w:pPr>
+      <w:rPr>
+        <w:rFonts w:ascii="Noto Sans Symbols" w:cs="Noto Sans Symbols" w:eastAsia="Noto Sans Symbols" w:hAnsi="Noto Sans Symbols"/>
       </w:rPr>
     </w:lvl>
     <w:lvl w:ilvl="4">
       <w:start w:val="1"/>
       <w:numFmt w:val="bullet"/>
-      <w:lvlText w:val="○"/>
-      <w:lvlJc w:val="left"/>
-      <w:pPr>
-        <w:ind w:left="3600" w:hanging="360"/>
-      </w:pPr>
-      <w:rPr>
-        <w:u w:val="none"/>
+      <w:lvlText w:val="o"/>
+      <w:lvlJc w:val="left"/>
+      <w:pPr>
+        <w:ind w:left="3240" w:hanging="360"/>
+      </w:pPr>
+      <w:rPr>
+        <w:rFonts w:ascii="Courier New" w:cs="Courier New" w:eastAsia="Courier New" w:hAnsi="Courier New"/>
       </w:rPr>
     </w:lvl>
     <w:lvl w:ilvl="5">
       <w:start w:val="1"/>
       <w:numFmt w:val="bullet"/>
-      <w:lvlText w:val="■"/>
-      <w:lvlJc w:val="left"/>
-      <w:pPr>
-        <w:ind w:left="4320" w:hanging="360"/>
-      </w:pPr>
-      <w:rPr>
-        <w:u w:val="none"/>
+      <w:lvlText w:val="▪"/>
+      <w:lvlJc w:val="left"/>
+      <w:pPr>
+        <w:ind w:left="3960" w:hanging="360"/>
+      </w:pPr>
+      <w:rPr>
+        <w:rFonts w:ascii="Noto Sans Symbols" w:cs="Noto Sans Symbols" w:eastAsia="Noto Sans Symbols" w:hAnsi="Noto Sans Symbols"/>
       </w:rPr>
     </w:lvl>
     <w:lvl w:ilvl="6">
@@ -2762,34 +2930,34 @@
       <w:lvlText w:val="●"/>
       <w:lvlJc w:val="left"/>
       <w:pPr>
-        <w:ind w:left="5040" w:hanging="360"/>
-      </w:pPr>
-      <w:rPr>
-        <w:u w:val="none"/>
+        <w:ind w:left="4680" w:hanging="360"/>
+      </w:pPr>
+      <w:rPr>
+        <w:rFonts w:ascii="Noto Sans Symbols" w:cs="Noto Sans Symbols" w:eastAsia="Noto Sans Symbols" w:hAnsi="Noto Sans Symbols"/>
       </w:rPr>
     </w:lvl>
     <w:lvl w:ilvl="7">
       <w:start w:val="1"/>
       <w:numFmt w:val="bullet"/>
-      <w:lvlText w:val="○"/>
-      <w:lvlJc w:val="left"/>
-      <w:pPr>
-        <w:ind w:left="5760" w:hanging="360"/>
-      </w:pPr>
-      <w:rPr>
-        <w:u w:val="none"/>
+      <w:lvlText w:val="o"/>
+      <w:lvlJc w:val="left"/>
+      <w:pPr>
+        <w:ind w:left="5400" w:hanging="360"/>
+      </w:pPr>
+      <w:rPr>
+        <w:rFonts w:ascii="Courier New" w:cs="Courier New" w:eastAsia="Courier New" w:hAnsi="Courier New"/>
       </w:rPr>
     </w:lvl>
     <w:lvl w:ilvl="8">
       <w:start w:val="1"/>
       <w:numFmt w:val="bullet"/>
-      <w:lvlText w:val="■"/>
-      <w:lvlJc w:val="left"/>
-      <w:pPr>
-        <w:ind w:left="6480" w:hanging="360"/>
-      </w:pPr>
-      <w:rPr>
-        <w:u w:val="none"/>
+      <w:lvlText w:val="▪"/>
+      <w:lvlJc w:val="left"/>
+      <w:pPr>
+        <w:ind w:left="6120" w:hanging="360"/>
+      </w:pPr>
+      <w:rPr>
+        <w:rFonts w:ascii="Noto Sans Symbols" w:cs="Noto Sans Symbols" w:eastAsia="Noto Sans Symbols" w:hAnsi="Noto Sans Symbols"/>
       </w:rPr>
     </w:lvl>
   </w:abstractNum>
@@ -2800,7 +2968,7 @@
       <w:lvlText w:val="●"/>
       <w:lvlJc w:val="left"/>
       <w:pPr>
-        <w:ind w:left="720" w:hanging="360"/>
+        <w:ind w:left="360" w:hanging="360"/>
       </w:pPr>
       <w:rPr>
         <w:u w:val="none"/>
@@ -3010,336 +3178,6 @@
       </w:pPr>
       <w:rPr>
         <w:u w:val="none"/>
-      </w:rPr>
-    </w:lvl>
-  </w:abstractNum>
-  <w:abstractNum w:abstractNumId="10">
-    <w:lvl w:ilvl="0">
-      <w:start w:val="1"/>
-      <w:numFmt w:val="bullet"/>
-      <w:lvlText w:val="●"/>
-      <w:lvlJc w:val="left"/>
-      <w:pPr>
-        <w:ind w:left="720" w:hanging="360"/>
-      </w:pPr>
-      <w:rPr>
-        <w:u w:val="none"/>
-      </w:rPr>
-    </w:lvl>
-    <w:lvl w:ilvl="1">
-      <w:start w:val="1"/>
-      <w:numFmt w:val="bullet"/>
-      <w:lvlText w:val="○"/>
-      <w:lvlJc w:val="left"/>
-      <w:pPr>
-        <w:ind w:left="1440" w:hanging="360"/>
-      </w:pPr>
-      <w:rPr>
-        <w:u w:val="none"/>
-      </w:rPr>
-    </w:lvl>
-    <w:lvl w:ilvl="2">
-      <w:start w:val="1"/>
-      <w:numFmt w:val="bullet"/>
-      <w:lvlText w:val="■"/>
-      <w:lvlJc w:val="left"/>
-      <w:pPr>
-        <w:ind w:left="2160" w:hanging="360"/>
-      </w:pPr>
-      <w:rPr>
-        <w:u w:val="none"/>
-      </w:rPr>
-    </w:lvl>
-    <w:lvl w:ilvl="3">
-      <w:start w:val="1"/>
-      <w:numFmt w:val="bullet"/>
-      <w:lvlText w:val="●"/>
-      <w:lvlJc w:val="left"/>
-      <w:pPr>
-        <w:ind w:left="2880" w:hanging="360"/>
-      </w:pPr>
-      <w:rPr>
-        <w:u w:val="none"/>
-      </w:rPr>
-    </w:lvl>
-    <w:lvl w:ilvl="4">
-      <w:start w:val="1"/>
-      <w:numFmt w:val="bullet"/>
-      <w:lvlText w:val="○"/>
-      <w:lvlJc w:val="left"/>
-      <w:pPr>
-        <w:ind w:left="3600" w:hanging="360"/>
-      </w:pPr>
-      <w:rPr>
-        <w:u w:val="none"/>
-      </w:rPr>
-    </w:lvl>
-    <w:lvl w:ilvl="5">
-      <w:start w:val="1"/>
-      <w:numFmt w:val="bullet"/>
-      <w:lvlText w:val="■"/>
-      <w:lvlJc w:val="left"/>
-      <w:pPr>
-        <w:ind w:left="4320" w:hanging="360"/>
-      </w:pPr>
-      <w:rPr>
-        <w:u w:val="none"/>
-      </w:rPr>
-    </w:lvl>
-    <w:lvl w:ilvl="6">
-      <w:start w:val="1"/>
-      <w:numFmt w:val="bullet"/>
-      <w:lvlText w:val="●"/>
-      <w:lvlJc w:val="left"/>
-      <w:pPr>
-        <w:ind w:left="5040" w:hanging="360"/>
-      </w:pPr>
-      <w:rPr>
-        <w:u w:val="none"/>
-      </w:rPr>
-    </w:lvl>
-    <w:lvl w:ilvl="7">
-      <w:start w:val="1"/>
-      <w:numFmt w:val="bullet"/>
-      <w:lvlText w:val="○"/>
-      <w:lvlJc w:val="left"/>
-      <w:pPr>
-        <w:ind w:left="5760" w:hanging="360"/>
-      </w:pPr>
-      <w:rPr>
-        <w:u w:val="none"/>
-      </w:rPr>
-    </w:lvl>
-    <w:lvl w:ilvl="8">
-      <w:start w:val="1"/>
-      <w:numFmt w:val="bullet"/>
-      <w:lvlText w:val="■"/>
-      <w:lvlJc w:val="left"/>
-      <w:pPr>
-        <w:ind w:left="6480" w:hanging="360"/>
-      </w:pPr>
-      <w:rPr>
-        <w:u w:val="none"/>
-      </w:rPr>
-    </w:lvl>
-  </w:abstractNum>
-  <w:abstractNum w:abstractNumId="11">
-    <w:lvl w:ilvl="0">
-      <w:start w:val="1"/>
-      <w:numFmt w:val="bullet"/>
-      <w:lvlText w:val="●"/>
-      <w:lvlJc w:val="left"/>
-      <w:pPr>
-        <w:ind w:left="360" w:hanging="360"/>
-      </w:pPr>
-      <w:rPr>
-        <w:u w:val="none"/>
-      </w:rPr>
-    </w:lvl>
-    <w:lvl w:ilvl="1">
-      <w:start w:val="1"/>
-      <w:numFmt w:val="bullet"/>
-      <w:lvlText w:val="○"/>
-      <w:lvlJc w:val="left"/>
-      <w:pPr>
-        <w:ind w:left="1440" w:hanging="360"/>
-      </w:pPr>
-      <w:rPr>
-        <w:u w:val="none"/>
-      </w:rPr>
-    </w:lvl>
-    <w:lvl w:ilvl="2">
-      <w:start w:val="1"/>
-      <w:numFmt w:val="bullet"/>
-      <w:lvlText w:val="■"/>
-      <w:lvlJc w:val="left"/>
-      <w:pPr>
-        <w:ind w:left="2160" w:hanging="360"/>
-      </w:pPr>
-      <w:rPr>
-        <w:u w:val="none"/>
-      </w:rPr>
-    </w:lvl>
-    <w:lvl w:ilvl="3">
-      <w:start w:val="1"/>
-      <w:numFmt w:val="bullet"/>
-      <w:lvlText w:val="●"/>
-      <w:lvlJc w:val="left"/>
-      <w:pPr>
-        <w:ind w:left="2880" w:hanging="360"/>
-      </w:pPr>
-      <w:rPr>
-        <w:u w:val="none"/>
-      </w:rPr>
-    </w:lvl>
-    <w:lvl w:ilvl="4">
-      <w:start w:val="1"/>
-      <w:numFmt w:val="bullet"/>
-      <w:lvlText w:val="○"/>
-      <w:lvlJc w:val="left"/>
-      <w:pPr>
-        <w:ind w:left="3600" w:hanging="360"/>
-      </w:pPr>
-      <w:rPr>
-        <w:u w:val="none"/>
-      </w:rPr>
-    </w:lvl>
-    <w:lvl w:ilvl="5">
-      <w:start w:val="1"/>
-      <w:numFmt w:val="bullet"/>
-      <w:lvlText w:val="■"/>
-      <w:lvlJc w:val="left"/>
-      <w:pPr>
-        <w:ind w:left="4320" w:hanging="360"/>
-      </w:pPr>
-      <w:rPr>
-        <w:u w:val="none"/>
-      </w:rPr>
-    </w:lvl>
-    <w:lvl w:ilvl="6">
-      <w:start w:val="1"/>
-      <w:numFmt w:val="bullet"/>
-      <w:lvlText w:val="●"/>
-      <w:lvlJc w:val="left"/>
-      <w:pPr>
-        <w:ind w:left="5040" w:hanging="360"/>
-      </w:pPr>
-      <w:rPr>
-        <w:u w:val="none"/>
-      </w:rPr>
-    </w:lvl>
-    <w:lvl w:ilvl="7">
-      <w:start w:val="1"/>
-      <w:numFmt w:val="bullet"/>
-      <w:lvlText w:val="○"/>
-      <w:lvlJc w:val="left"/>
-      <w:pPr>
-        <w:ind w:left="5760" w:hanging="360"/>
-      </w:pPr>
-      <w:rPr>
-        <w:u w:val="none"/>
-      </w:rPr>
-    </w:lvl>
-    <w:lvl w:ilvl="8">
-      <w:start w:val="1"/>
-      <w:numFmt w:val="bullet"/>
-      <w:lvlText w:val="■"/>
-      <w:lvlJc w:val="left"/>
-      <w:pPr>
-        <w:ind w:left="6480" w:hanging="360"/>
-      </w:pPr>
-      <w:rPr>
-        <w:u w:val="none"/>
-      </w:rPr>
-    </w:lvl>
-  </w:abstractNum>
-  <w:abstractNum w:abstractNumId="12">
-    <w:lvl w:ilvl="0">
-      <w:start w:val="1"/>
-      <w:numFmt w:val="bullet"/>
-      <w:lvlText w:val="●"/>
-      <w:lvlJc w:val="left"/>
-      <w:pPr>
-        <w:ind w:left="360" w:hanging="360"/>
-      </w:pPr>
-      <w:rPr>
-        <w:rFonts w:ascii="Noto Sans Symbols" w:cs="Noto Sans Symbols" w:eastAsia="Noto Sans Symbols" w:hAnsi="Noto Sans Symbols"/>
-      </w:rPr>
-    </w:lvl>
-    <w:lvl w:ilvl="1">
-      <w:start w:val="1"/>
-      <w:numFmt w:val="bullet"/>
-      <w:lvlText w:val="o"/>
-      <w:lvlJc w:val="left"/>
-      <w:pPr>
-        <w:ind w:left="1080" w:hanging="360"/>
-      </w:pPr>
-      <w:rPr>
-        <w:rFonts w:ascii="Courier New" w:cs="Courier New" w:eastAsia="Courier New" w:hAnsi="Courier New"/>
-      </w:rPr>
-    </w:lvl>
-    <w:lvl w:ilvl="2">
-      <w:start w:val="1"/>
-      <w:numFmt w:val="bullet"/>
-      <w:lvlText w:val="▪"/>
-      <w:lvlJc w:val="left"/>
-      <w:pPr>
-        <w:ind w:left="1800" w:hanging="360"/>
-      </w:pPr>
-      <w:rPr>
-        <w:rFonts w:ascii="Noto Sans Symbols" w:cs="Noto Sans Symbols" w:eastAsia="Noto Sans Symbols" w:hAnsi="Noto Sans Symbols"/>
-      </w:rPr>
-    </w:lvl>
-    <w:lvl w:ilvl="3">
-      <w:start w:val="1"/>
-      <w:numFmt w:val="bullet"/>
-      <w:lvlText w:val="●"/>
-      <w:lvlJc w:val="left"/>
-      <w:pPr>
-        <w:ind w:left="2520" w:hanging="360"/>
-      </w:pPr>
-      <w:rPr>
-        <w:rFonts w:ascii="Noto Sans Symbols" w:cs="Noto Sans Symbols" w:eastAsia="Noto Sans Symbols" w:hAnsi="Noto Sans Symbols"/>
-      </w:rPr>
-    </w:lvl>
-    <w:lvl w:ilvl="4">
-      <w:start w:val="1"/>
-      <w:numFmt w:val="bullet"/>
-      <w:lvlText w:val="o"/>
-      <w:lvlJc w:val="left"/>
-      <w:pPr>
-        <w:ind w:left="3240" w:hanging="360"/>
-      </w:pPr>
-      <w:rPr>
-        <w:rFonts w:ascii="Courier New" w:cs="Courier New" w:eastAsia="Courier New" w:hAnsi="Courier New"/>
-      </w:rPr>
-    </w:lvl>
-    <w:lvl w:ilvl="5">
-      <w:start w:val="1"/>
-      <w:numFmt w:val="bullet"/>
-      <w:lvlText w:val="▪"/>
-      <w:lvlJc w:val="left"/>
-      <w:pPr>
-        <w:ind w:left="3960" w:hanging="360"/>
-      </w:pPr>
-      <w:rPr>
-        <w:rFonts w:ascii="Noto Sans Symbols" w:cs="Noto Sans Symbols" w:eastAsia="Noto Sans Symbols" w:hAnsi="Noto Sans Symbols"/>
-      </w:rPr>
-    </w:lvl>
-    <w:lvl w:ilvl="6">
-      <w:start w:val="1"/>
-      <w:numFmt w:val="bullet"/>
-      <w:lvlText w:val="●"/>
-      <w:lvlJc w:val="left"/>
-      <w:pPr>
-        <w:ind w:left="4680" w:hanging="360"/>
-      </w:pPr>
-      <w:rPr>
-        <w:rFonts w:ascii="Noto Sans Symbols" w:cs="Noto Sans Symbols" w:eastAsia="Noto Sans Symbols" w:hAnsi="Noto Sans Symbols"/>
-      </w:rPr>
-    </w:lvl>
-    <w:lvl w:ilvl="7">
-      <w:start w:val="1"/>
-      <w:numFmt w:val="bullet"/>
-      <w:lvlText w:val="o"/>
-      <w:lvlJc w:val="left"/>
-      <w:pPr>
-        <w:ind w:left="5400" w:hanging="360"/>
-      </w:pPr>
-      <w:rPr>
-        <w:rFonts w:ascii="Courier New" w:cs="Courier New" w:eastAsia="Courier New" w:hAnsi="Courier New"/>
-      </w:rPr>
-    </w:lvl>
-    <w:lvl w:ilvl="8">
-      <w:start w:val="1"/>
-      <w:numFmt w:val="bullet"/>
-      <w:lvlText w:val="▪"/>
-      <w:lvlJc w:val="left"/>
-      <w:pPr>
-        <w:ind w:left="6120" w:hanging="360"/>
-      </w:pPr>
-      <w:rPr>
-        <w:rFonts w:ascii="Noto Sans Symbols" w:cs="Noto Sans Symbols" w:eastAsia="Noto Sans Symbols" w:hAnsi="Noto Sans Symbols"/>
       </w:rPr>
     </w:lvl>
   </w:abstractNum>
@@ -3370,15 +3208,6 @@
   <w:num w:numId="9">
     <w:abstractNumId w:val="9"/>
   </w:num>
-  <w:num w:numId="10">
-    <w:abstractNumId w:val="10"/>
-  </w:num>
-  <w:num w:numId="11">
-    <w:abstractNumId w:val="11"/>
-  </w:num>
-  <w:num w:numId="12">
-    <w:abstractNumId w:val="12"/>
-  </w:num>
 </w:numbering>
 </file>
 
@@ -3394,6 +3223,115 @@
       <w:pPr/>
     </w:pPrDefault>
   </w:docDefaults>
+  <w:style w:type="paragraph" w:styleId="Normal" w:default="1">
+    <w:name w:val="normal"/>
+  </w:style>
+  <w:style w:type="table" w:styleId="TableNormal" w:default="1">
+    <w:name w:val="Table Normal"/>
+  </w:style>
+  <w:style w:type="paragraph" w:styleId="Heading1">
+    <w:name w:val="heading 1"/>
+    <w:basedOn w:val="Normal"/>
+    <w:next w:val="Normal"/>
+    <w:pPr>
+      <w:keepNext w:val="1"/>
+      <w:keepLines w:val="1"/>
+      <w:spacing w:after="120" w:before="480" w:lineRule="auto"/>
+    </w:pPr>
+    <w:rPr>
+      <w:b w:val="1"/>
+      <w:sz w:val="48"/>
+      <w:szCs w:val="48"/>
+    </w:rPr>
+  </w:style>
+  <w:style w:type="paragraph" w:styleId="Heading2">
+    <w:name w:val="heading 2"/>
+    <w:basedOn w:val="Normal"/>
+    <w:next w:val="Normal"/>
+    <w:pPr>
+      <w:keepNext w:val="1"/>
+      <w:keepLines w:val="1"/>
+      <w:spacing w:after="80" w:before="360" w:lineRule="auto"/>
+    </w:pPr>
+    <w:rPr>
+      <w:b w:val="1"/>
+      <w:sz w:val="36"/>
+      <w:szCs w:val="36"/>
+    </w:rPr>
+  </w:style>
+  <w:style w:type="paragraph" w:styleId="Heading3">
+    <w:name w:val="heading 3"/>
+    <w:basedOn w:val="Normal"/>
+    <w:next w:val="Normal"/>
+    <w:pPr>
+      <w:keepNext w:val="1"/>
+      <w:keepLines w:val="1"/>
+      <w:spacing w:after="80" w:before="280" w:lineRule="auto"/>
+    </w:pPr>
+    <w:rPr>
+      <w:b w:val="1"/>
+      <w:sz w:val="28"/>
+      <w:szCs w:val="28"/>
+    </w:rPr>
+  </w:style>
+  <w:style w:type="paragraph" w:styleId="Heading4">
+    <w:name w:val="heading 4"/>
+    <w:basedOn w:val="Normal"/>
+    <w:next w:val="Normal"/>
+    <w:pPr>
+      <w:keepNext w:val="1"/>
+      <w:keepLines w:val="1"/>
+      <w:spacing w:after="40" w:before="240" w:lineRule="auto"/>
+    </w:pPr>
+    <w:rPr>
+      <w:b w:val="1"/>
+      <w:sz w:val="24"/>
+      <w:szCs w:val="24"/>
+    </w:rPr>
+  </w:style>
+  <w:style w:type="paragraph" w:styleId="Heading5">
+    <w:name w:val="heading 5"/>
+    <w:basedOn w:val="Normal"/>
+    <w:next w:val="Normal"/>
+    <w:pPr>
+      <w:keepNext w:val="1"/>
+      <w:keepLines w:val="1"/>
+      <w:spacing w:after="40" w:before="220" w:lineRule="auto"/>
+    </w:pPr>
+    <w:rPr>
+      <w:b w:val="1"/>
+      <w:sz w:val="22"/>
+      <w:szCs w:val="22"/>
+    </w:rPr>
+  </w:style>
+  <w:style w:type="paragraph" w:styleId="Heading6">
+    <w:name w:val="heading 6"/>
+    <w:basedOn w:val="Normal"/>
+    <w:next w:val="Normal"/>
+    <w:pPr>
+      <w:keepNext w:val="1"/>
+      <w:keepLines w:val="1"/>
+      <w:spacing w:after="40" w:before="200" w:lineRule="auto"/>
+    </w:pPr>
+    <w:rPr>
+      <w:b w:val="1"/>
+    </w:rPr>
+  </w:style>
+  <w:style w:type="paragraph" w:styleId="Title">
+    <w:name w:val="Title"/>
+    <w:basedOn w:val="Normal"/>
+    <w:next w:val="Normal"/>
+    <w:pPr>
+      <w:keepNext w:val="1"/>
+      <w:keepLines w:val="1"/>
+      <w:spacing w:after="120" w:before="480" w:lineRule="auto"/>
+    </w:pPr>
+    <w:rPr>
+      <w:b w:val="1"/>
+      <w:sz w:val="72"/>
+      <w:szCs w:val="72"/>
+    </w:rPr>
+  </w:style>
   <w:style w:type="paragraph" w:styleId="Normal" w:default="1">
     <w:name w:val="normal"/>
   </w:style>
@@ -3998,6 +3936,114 @@
     </w:tblPr>
   </w:style>
   <w:style w:type="table" w:styleId="Table5">
+    <w:basedOn w:val="TableNormal"/>
+    <w:tblPr>
+      <w:tblStyleRowBandSize w:val="1"/>
+      <w:tblStyleColBandSize w:val="1"/>
+      <w:tblCellMar>
+        <w:top w:w="0.0" w:type="dxa"/>
+        <w:left w:w="108.0" w:type="dxa"/>
+        <w:bottom w:w="0.0" w:type="dxa"/>
+        <w:right w:w="108.0" w:type="dxa"/>
+      </w:tblCellMar>
+    </w:tblPr>
+  </w:style>
+  <w:style w:type="table" w:styleId="Table6">
+    <w:basedOn w:val="TableNormal"/>
+    <w:tblPr>
+      <w:tblStyleRowBandSize w:val="1"/>
+      <w:tblStyleColBandSize w:val="1"/>
+      <w:tblCellMar>
+        <w:top w:w="0.0" w:type="dxa"/>
+        <w:left w:w="108.0" w:type="dxa"/>
+        <w:bottom w:w="0.0" w:type="dxa"/>
+        <w:right w:w="108.0" w:type="dxa"/>
+      </w:tblCellMar>
+    </w:tblPr>
+  </w:style>
+  <w:style w:type="paragraph" w:styleId="Subtitle">
+    <w:name w:val="Subtitle"/>
+    <w:basedOn w:val="Normal"/>
+    <w:next w:val="Normal"/>
+    <w:pPr>
+      <w:keepNext w:val="1"/>
+      <w:keepLines w:val="1"/>
+      <w:spacing w:after="80" w:before="360" w:lineRule="auto"/>
+    </w:pPr>
+    <w:rPr>
+      <w:rFonts w:ascii="Georgia" w:cs="Georgia" w:eastAsia="Georgia" w:hAnsi="Georgia"/>
+      <w:i w:val="1"/>
+      <w:color w:val="666666"/>
+      <w:sz w:val="48"/>
+      <w:szCs w:val="48"/>
+    </w:rPr>
+  </w:style>
+  <w:style w:type="table" w:styleId="Table1">
+    <w:basedOn w:val="TableNormal"/>
+    <w:tblPr>
+      <w:tblStyleRowBandSize w:val="1"/>
+      <w:tblStyleColBandSize w:val="1"/>
+      <w:tblCellMar>
+        <w:top w:w="0.0" w:type="dxa"/>
+        <w:left w:w="108.0" w:type="dxa"/>
+        <w:bottom w:w="0.0" w:type="dxa"/>
+        <w:right w:w="108.0" w:type="dxa"/>
+      </w:tblCellMar>
+    </w:tblPr>
+  </w:style>
+  <w:style w:type="table" w:styleId="Table2">
+    <w:basedOn w:val="TableNormal"/>
+    <w:tblPr>
+      <w:tblStyleRowBandSize w:val="1"/>
+      <w:tblStyleColBandSize w:val="1"/>
+      <w:tblCellMar>
+        <w:top w:w="0.0" w:type="dxa"/>
+        <w:left w:w="108.0" w:type="dxa"/>
+        <w:bottom w:w="0.0" w:type="dxa"/>
+        <w:right w:w="108.0" w:type="dxa"/>
+      </w:tblCellMar>
+    </w:tblPr>
+  </w:style>
+  <w:style w:type="table" w:styleId="Table3">
+    <w:basedOn w:val="TableNormal"/>
+    <w:tblPr>
+      <w:tblStyleRowBandSize w:val="1"/>
+      <w:tblStyleColBandSize w:val="1"/>
+      <w:tblCellMar>
+        <w:top w:w="0.0" w:type="dxa"/>
+        <w:left w:w="108.0" w:type="dxa"/>
+        <w:bottom w:w="0.0" w:type="dxa"/>
+        <w:right w:w="108.0" w:type="dxa"/>
+      </w:tblCellMar>
+    </w:tblPr>
+  </w:style>
+  <w:style w:type="table" w:styleId="Table4">
+    <w:basedOn w:val="TableNormal"/>
+    <w:tblPr>
+      <w:tblStyleRowBandSize w:val="1"/>
+      <w:tblStyleColBandSize w:val="1"/>
+      <w:tblCellMar>
+        <w:top w:w="0.0" w:type="dxa"/>
+        <w:left w:w="108.0" w:type="dxa"/>
+        <w:bottom w:w="0.0" w:type="dxa"/>
+        <w:right w:w="108.0" w:type="dxa"/>
+      </w:tblCellMar>
+    </w:tblPr>
+  </w:style>
+  <w:style w:type="table" w:styleId="Table5">
+    <w:basedOn w:val="TableNormal"/>
+    <w:tblPr>
+      <w:tblStyleRowBandSize w:val="1"/>
+      <w:tblStyleColBandSize w:val="1"/>
+      <w:tblCellMar>
+        <w:top w:w="0.0" w:type="dxa"/>
+        <w:left w:w="108.0" w:type="dxa"/>
+        <w:bottom w:w="0.0" w:type="dxa"/>
+        <w:right w:w="108.0" w:type="dxa"/>
+      </w:tblCellMar>
+    </w:tblPr>
+  </w:style>
+  <w:style w:type="table" w:styleId="Table6">
     <w:basedOn w:val="TableNormal"/>
     <w:tblPr>
       <w:tblStyleRowBandSize w:val="1"/>
@@ -4334,8 +4380,8 @@
 </file>
 
 <file path=customXML/item1.xml><?xml version="1.0" encoding="utf-8"?>
-<go:gDocsCustomXmlDataStorage xmlns:go="http://customooxmlschemas.google.com/" xmlns:r="http://schemas.openxmlformats.org/officeDocument/2006/relationships">
-  <go:docsCustomData xmlns:go="http://customooxmlschemas.google.com/" roundtripDataSignature="AMtx7mj6wmr1LqpQJxBS4lz04gbi6G7hOg==">AMUW2mXzOstu6AJGJR38x1uJt36UpwFmP+j4uBsnxDMEDBF97UmFC4PEmQBcoBXAOJCkeWVvhpMxg2dBdYTGsgUMFX6MJihBWtbpZzALe+2cjoHhL/uKqJJpWTSmdUzMYPvpvvUP0QQu</go:docsCustomData>
+<go:gDocsCustomXmlDataStorage xmlns:go="http://customooxmlschemas.google.com/" xmlns:r="http://schemas.openxmlformats.org/officeDocument/2006/relationships" uri="GoogleDocsCustomDataVersion2">
+  <go:docsCustomData xmlns:go="http://customooxmlschemas.google.com/" roundtripDataSignature="AMtx7mgeRnoY+z26itIPylWvddYH4bIAzQ==">CgMxLjAyCGguZ2pkZ3hzOAByITFnUThKVzVqQzJWWlpvUThmX1dLY2pNVGpsczVkajVGVw==</go:docsCustomData>
 </go:gDocsCustomXmlDataStorage>
 </file>
 

</xml_diff>

<commit_message>
ME Resume Version 9, from April 2023
</commit_message>
<xml_diff>
--- a/Cragun Scott's Resume.docx
+++ b/Cragun Scott's Resume.docx
@@ -59,16 +59,23 @@
           <w:szCs w:val="22"/>
           <w:rtl w:val="0"/>
         </w:rPr>
-        <w:t xml:space="preserve"> ▪ </w:t>
+        <w:t xml:space="preserve"> ▪</w:t>
+      </w:r>
+      <w:r>
+        <w:rPr>
+          <w:rFonts w:ascii="Arial" w:cs="Arial" w:eastAsia="Arial" w:hAnsi="Arial"/>
+          <w:sz w:val="22"/>
+          <w:szCs w:val="22"/>
+          <w:rtl w:val="0"/>
+        </w:rPr>
+        <w:t xml:space="preserve"> </w:t>
       </w:r>
       <w:hyperlink r:id="rId7">
         <w:r>
           <w:rPr>
             <w:rFonts w:ascii="Arial" w:cs="Arial" w:eastAsia="Arial" w:hAnsi="Arial"/>
-            <w:color w:val="0000ff"/>
             <w:sz w:val="22"/>
             <w:szCs w:val="22"/>
-            <w:u w:val="single"/>
             <w:rtl w:val="0"/>
           </w:rPr>
           <w:t xml:space="preserve">www.linkedin.com/in/Cragun-T-Scott</w:t>
@@ -97,7 +104,7 @@
           <w:szCs w:val="32"/>
           <w:rtl w:val="0"/>
         </w:rPr>
-        <w:t xml:space="preserve">Computer Science Intern</w:t>
+        <w:t xml:space="preserve">Mechanical Engineering Intern</w:t>
       </w:r>
     </w:p>
     <w:tbl>
@@ -261,7 +268,7 @@
         <w:widowControl w:val="1"/>
         <w:numPr>
           <w:ilvl w:val="0"/>
-          <w:numId w:val="7"/>
+          <w:numId w:val="10"/>
         </w:numPr>
         <w:pBdr>
           <w:top w:space="0" w:sz="0" w:val="nil"/>
@@ -401,6 +408,11 @@
           <w:rtl w:val="0"/>
         </w:rPr>
         <w:t xml:space="preserve"> hour a week job</w:t>
+      </w:r>
+      <w:r>
+        <w:rPr>
+          <w:rtl w:val="0"/>
+        </w:rPr>
       </w:r>
     </w:p>
     <w:tbl>
@@ -581,14 +593,14 @@
         <w:t xml:space="preserve"> Space Dynamics Laboratory, North Logan, UT</w:t>
         <w:tab/>
         <w:tab/>
-        <w:t xml:space="preserve">June. 2021—May 2023  </w:t>
+        <w:t xml:space="preserve">June. 2021—Present  </w:t>
       </w:r>
     </w:p>
     <w:p>
       <w:pPr>
         <w:numPr>
           <w:ilvl w:val="0"/>
-          <w:numId w:val="8"/>
+          <w:numId w:val="7"/>
         </w:numPr>
         <w:spacing w:after="0" w:lineRule="auto"/>
         <w:ind w:left="360" w:right="-330" w:hanging="360"/>
@@ -608,19 +620,14 @@
         </w:rPr>
         <w:t xml:space="preserve">Fabricated thermal straps for satellite thermal system for internal and external customers</w:t>
       </w:r>
-      <w:r>
-        <w:rPr>
-          <w:rtl w:val="0"/>
-        </w:rPr>
-      </w:r>
     </w:p>
     <w:p>
       <w:pPr>
         <w:numPr>
           <w:ilvl w:val="0"/>
-          <w:numId w:val="8"/>
+          <w:numId w:val="7"/>
         </w:numPr>
-        <w:ind w:left="360" w:right="-330" w:hanging="360"/>
+        <w:ind w:left="360" w:right="-330"/>
         <w:rPr>
           <w:rFonts w:ascii="Arial" w:cs="Arial" w:eastAsia="Arial" w:hAnsi="Arial"/>
           <w:sz w:val="22"/>
@@ -641,9 +648,9 @@
       <w:pPr>
         <w:numPr>
           <w:ilvl w:val="0"/>
-          <w:numId w:val="8"/>
+          <w:numId w:val="7"/>
         </w:numPr>
-        <w:ind w:left="360" w:right="-330" w:hanging="360"/>
+        <w:ind w:left="360" w:right="-330"/>
         <w:rPr>
           <w:rFonts w:ascii="Arial" w:cs="Arial" w:eastAsia="Arial" w:hAnsi="Arial"/>
           <w:sz w:val="22"/>
@@ -664,23 +671,83 @@
       <w:pPr>
         <w:numPr>
           <w:ilvl w:val="0"/>
-          <w:numId w:val="8"/>
+          <w:numId w:val="7"/>
         </w:numPr>
+        <w:ind w:left="360" w:right="-330"/>
+        <w:rPr>
+          <w:rFonts w:ascii="Arial" w:cs="Arial" w:eastAsia="Arial" w:hAnsi="Arial"/>
+          <w:sz w:val="22"/>
+          <w:szCs w:val="22"/>
+        </w:rPr>
+      </w:pPr>
+      <w:r>
+        <w:rPr>
+          <w:rFonts w:ascii="Arial" w:cs="Arial" w:eastAsia="Arial" w:hAnsi="Arial"/>
+          <w:sz w:val="22"/>
+          <w:szCs w:val="22"/>
+          <w:rtl w:val="0"/>
+        </w:rPr>
+        <w:t xml:space="preserve">Followed written and oral procedures for testing and wrote reports on the test results</w:t>
+      </w:r>
+    </w:p>
+    <w:p>
+      <w:pPr>
+        <w:spacing w:after="0" w:lineRule="auto"/>
+        <w:ind w:left="-360" w:right="-331" w:firstLine="0"/>
+        <w:rPr>
+          <w:rFonts w:ascii="Arial" w:cs="Arial" w:eastAsia="Arial" w:hAnsi="Arial"/>
+          <w:sz w:val="22"/>
+          <w:szCs w:val="22"/>
+        </w:rPr>
+      </w:pPr>
+      <w:r>
+        <w:rPr>
+          <w:rFonts w:ascii="Arial" w:cs="Arial" w:eastAsia="Arial" w:hAnsi="Arial"/>
+          <w:b w:val="1"/>
+          <w:sz w:val="22"/>
+          <w:szCs w:val="22"/>
+          <w:rtl w:val="0"/>
+        </w:rPr>
+        <w:t xml:space="preserve">Hardscapes Installer -</w:t>
+      </w:r>
+      <w:r>
+        <w:rPr>
+          <w:rFonts w:ascii="Arial" w:cs="Arial" w:eastAsia="Arial" w:hAnsi="Arial"/>
+          <w:sz w:val="22"/>
+          <w:szCs w:val="22"/>
+          <w:rtl w:val="0"/>
+        </w:rPr>
+        <w:t xml:space="preserve"> A&amp;D Landscaping, Smithfield, UT</w:t>
+        <w:tab/>
+        <w:tab/>
+        <w:tab/>
+        <w:tab/>
+        <w:t xml:space="preserve">Sept. 2020—April 2021 </w:t>
+      </w:r>
+    </w:p>
+    <w:p>
+      <w:pPr>
+        <w:numPr>
+          <w:ilvl w:val="0"/>
+          <w:numId w:val="12"/>
+        </w:numPr>
+        <w:spacing w:after="0" w:lineRule="auto"/>
         <w:ind w:left="360" w:right="-330" w:hanging="360"/>
         <w:rPr>
           <w:rFonts w:ascii="Arial" w:cs="Arial" w:eastAsia="Arial" w:hAnsi="Arial"/>
           <w:sz w:val="22"/>
           <w:szCs w:val="22"/>
-        </w:rPr>
-      </w:pPr>
-      <w:r>
-        <w:rPr>
-          <w:rFonts w:ascii="Arial" w:cs="Arial" w:eastAsia="Arial" w:hAnsi="Arial"/>
-          <w:sz w:val="22"/>
-          <w:szCs w:val="22"/>
-          <w:rtl w:val="0"/>
-        </w:rPr>
-        <w:t xml:space="preserve">Followed written and oral procedures for testing and wrote reports on the test results</w:t>
+          <w:u w:val="none"/>
+        </w:rPr>
+      </w:pPr>
+      <w:r>
+        <w:rPr>
+          <w:rFonts w:ascii="Arial" w:cs="Arial" w:eastAsia="Arial" w:hAnsi="Arial"/>
+          <w:sz w:val="22"/>
+          <w:szCs w:val="22"/>
+          <w:rtl w:val="0"/>
+        </w:rPr>
+        <w:t xml:space="preserve">Learned to operate machinery for excavation and material transport</w:t>
       </w:r>
     </w:p>
     <w:p>
@@ -727,7 +794,7 @@
         <w:widowControl w:val="1"/>
         <w:numPr>
           <w:ilvl w:val="0"/>
-          <w:numId w:val="3"/>
+          <w:numId w:val="5"/>
         </w:numPr>
         <w:pBdr>
           <w:top w:space="0" w:sz="0" w:val="nil"/>
@@ -796,7 +863,7 @@
         <w:widowControl w:val="1"/>
         <w:numPr>
           <w:ilvl w:val="0"/>
-          <w:numId w:val="3"/>
+          <w:numId w:val="5"/>
         </w:numPr>
         <w:pBdr>
           <w:top w:space="0" w:sz="0" w:val="nil"/>
@@ -915,143 +982,6 @@
           <w:rtl w:val="0"/>
         </w:rPr>
         <w:t xml:space="preserve">—May 2020</w:t>
-      </w:r>
-    </w:p>
-    <w:p>
-      <w:pPr>
-        <w:keepNext w:val="0"/>
-        <w:keepLines w:val="0"/>
-        <w:widowControl w:val="1"/>
-        <w:numPr>
-          <w:ilvl w:val="0"/>
-          <w:numId w:val="2"/>
-        </w:numPr>
-        <w:pBdr>
-          <w:top w:space="0" w:sz="0" w:val="nil"/>
-          <w:left w:space="0" w:sz="0" w:val="nil"/>
-          <w:bottom w:space="0" w:sz="0" w:val="nil"/>
-          <w:right w:space="0" w:sz="0" w:val="nil"/>
-          <w:between w:space="0" w:sz="0" w:val="nil"/>
-        </w:pBdr>
-        <w:shd w:fill="auto" w:val="clear"/>
-        <w:spacing w:after="0" w:before="0" w:line="240" w:lineRule="auto"/>
-        <w:ind w:left="360" w:right="-330" w:hanging="360"/>
-        <w:jc w:val="left"/>
-        <w:rPr>
-          <w:rFonts w:ascii="Arial" w:cs="Arial" w:eastAsia="Arial" w:hAnsi="Arial"/>
-          <w:b w:val="0"/>
-          <w:i w:val="0"/>
-          <w:smallCaps w:val="0"/>
-          <w:strike w:val="0"/>
-          <w:color w:val="000000"/>
-          <w:sz w:val="22"/>
-          <w:szCs w:val="22"/>
-          <w:u w:val="none"/>
-          <w:shd w:fill="auto" w:val="clear"/>
-          <w:vertAlign w:val="baseline"/>
-        </w:rPr>
-      </w:pPr>
-      <w:r>
-        <w:rPr>
-          <w:rFonts w:ascii="Arial" w:cs="Arial" w:eastAsia="Arial" w:hAnsi="Arial"/>
-          <w:b w:val="0"/>
-          <w:i w:val="0"/>
-          <w:smallCaps w:val="0"/>
-          <w:strike w:val="0"/>
-          <w:color w:val="000000"/>
-          <w:sz w:val="22"/>
-          <w:szCs w:val="22"/>
-          <w:u w:val="none"/>
-          <w:shd w:fill="auto" w:val="clear"/>
-          <w:vertAlign w:val="baseline"/>
-          <w:rtl w:val="0"/>
-        </w:rPr>
-        <w:t xml:space="preserve">Mentored and provided resources to 30 residents </w:t>
-      </w:r>
-    </w:p>
-    <w:p>
-      <w:pPr>
-        <w:keepNext w:val="0"/>
-        <w:keepLines w:val="0"/>
-        <w:widowControl w:val="1"/>
-        <w:numPr>
-          <w:ilvl w:val="0"/>
-          <w:numId w:val="2"/>
-        </w:numPr>
-        <w:pBdr>
-          <w:top w:space="0" w:sz="0" w:val="nil"/>
-          <w:left w:space="0" w:sz="0" w:val="nil"/>
-          <w:bottom w:space="0" w:sz="0" w:val="nil"/>
-          <w:right w:space="0" w:sz="0" w:val="nil"/>
-          <w:between w:space="0" w:sz="0" w:val="nil"/>
-        </w:pBdr>
-        <w:shd w:fill="auto" w:val="clear"/>
-        <w:spacing w:after="0" w:before="0" w:line="240" w:lineRule="auto"/>
-        <w:ind w:left="360" w:right="-330" w:hanging="360"/>
-        <w:jc w:val="left"/>
-        <w:rPr>
-          <w:rFonts w:ascii="Arial" w:cs="Arial" w:eastAsia="Arial" w:hAnsi="Arial"/>
-          <w:b w:val="0"/>
-          <w:i w:val="0"/>
-          <w:smallCaps w:val="0"/>
-          <w:strike w:val="0"/>
-          <w:color w:val="000000"/>
-          <w:sz w:val="22"/>
-          <w:szCs w:val="22"/>
-          <w:u w:val="none"/>
-          <w:shd w:fill="auto" w:val="clear"/>
-          <w:vertAlign w:val="baseline"/>
-        </w:rPr>
-      </w:pPr>
-      <w:r>
-        <w:rPr>
-          <w:rFonts w:ascii="Arial" w:cs="Arial" w:eastAsia="Arial" w:hAnsi="Arial"/>
-          <w:b w:val="0"/>
-          <w:i w:val="0"/>
-          <w:smallCaps w:val="0"/>
-          <w:strike w:val="0"/>
-          <w:color w:val="000000"/>
-          <w:sz w:val="22"/>
-          <w:szCs w:val="22"/>
-          <w:u w:val="none"/>
-          <w:shd w:fill="auto" w:val="clear"/>
-          <w:vertAlign w:val="baseline"/>
-          <w:rtl w:val="0"/>
-        </w:rPr>
-        <w:t xml:space="preserve">Lead planning and execution of building wide programs</w:t>
-      </w:r>
-    </w:p>
-    <w:p>
-      <w:pPr>
-        <w:spacing w:after="0" w:lineRule="auto"/>
-        <w:ind w:left="-360" w:right="-331" w:firstLine="0"/>
-        <w:rPr>
-          <w:rFonts w:ascii="Arial" w:cs="Arial" w:eastAsia="Arial" w:hAnsi="Arial"/>
-          <w:sz w:val="22"/>
-          <w:szCs w:val="22"/>
-        </w:rPr>
-      </w:pPr>
-      <w:r>
-        <w:rPr>
-          <w:rFonts w:ascii="Arial" w:cs="Arial" w:eastAsia="Arial" w:hAnsi="Arial"/>
-          <w:b w:val="1"/>
-          <w:sz w:val="22"/>
-          <w:szCs w:val="22"/>
-          <w:rtl w:val="0"/>
-        </w:rPr>
-        <w:t xml:space="preserve">Assistant Maintenance - </w:t>
-      </w:r>
-      <w:r>
-        <w:rPr>
-          <w:rFonts w:ascii="Arial" w:cs="Arial" w:eastAsia="Arial" w:hAnsi="Arial"/>
-          <w:sz w:val="22"/>
-          <w:szCs w:val="22"/>
-          <w:rtl w:val="0"/>
-        </w:rPr>
-        <w:t xml:space="preserve">Utah State University Student Center, Logan, UT </w:t>
-        <w:tab/>
-        <w:tab/>
-        <w:t xml:space="preserve">Jan. 2019— June 2019</w:t>
       </w:r>
     </w:p>
     <w:p>
@@ -1072,7 +1002,7 @@
         </w:pBdr>
         <w:shd w:fill="auto" w:val="clear"/>
         <w:spacing w:after="0" w:before="0" w:line="240" w:lineRule="auto"/>
-        <w:ind w:left="360" w:right="-331" w:hanging="360"/>
+        <w:ind w:left="360" w:right="-330" w:hanging="360"/>
         <w:jc w:val="left"/>
         <w:rPr>
           <w:rFonts w:ascii="Arial" w:cs="Arial" w:eastAsia="Arial" w:hAnsi="Arial"/>
@@ -1103,7 +1033,7 @@
           <w:vertAlign w:val="baseline"/>
           <w:rtl w:val="0"/>
         </w:rPr>
-        <w:t xml:space="preserve">Learned how to fix and maintain HVAC units and other climate control systems</w:t>
+        <w:t xml:space="preserve">Mentored and provided resources to 30 residents </w:t>
       </w:r>
     </w:p>
     <w:p>
@@ -1124,7 +1054,7 @@
         </w:pBdr>
         <w:shd w:fill="auto" w:val="clear"/>
         <w:spacing w:after="0" w:before="0" w:line="240" w:lineRule="auto"/>
-        <w:ind w:left="360" w:right="-331" w:hanging="360"/>
+        <w:ind w:left="360" w:right="-330" w:hanging="360"/>
         <w:jc w:val="left"/>
         <w:rPr>
           <w:rFonts w:ascii="Arial" w:cs="Arial" w:eastAsia="Arial" w:hAnsi="Arial"/>
@@ -1155,7 +1085,154 @@
           <w:vertAlign w:val="baseline"/>
           <w:rtl w:val="0"/>
         </w:rPr>
+        <w:t xml:space="preserve">Lead planning and execution of building wide programs</w:t>
+      </w:r>
+      <w:r>
+        <w:rPr>
+          <w:rtl w:val="0"/>
+        </w:rPr>
+      </w:r>
+    </w:p>
+    <w:p>
+      <w:pPr>
+        <w:spacing w:after="0" w:lineRule="auto"/>
+        <w:ind w:left="-360" w:right="-331" w:firstLine="0"/>
+        <w:rPr>
+          <w:rFonts w:ascii="Arial" w:cs="Arial" w:eastAsia="Arial" w:hAnsi="Arial"/>
+          <w:sz w:val="22"/>
+          <w:szCs w:val="22"/>
+        </w:rPr>
+      </w:pPr>
+      <w:r>
+        <w:rPr>
+          <w:rFonts w:ascii="Arial" w:cs="Arial" w:eastAsia="Arial" w:hAnsi="Arial"/>
+          <w:b w:val="1"/>
+          <w:sz w:val="22"/>
+          <w:szCs w:val="22"/>
+          <w:rtl w:val="0"/>
+        </w:rPr>
+        <w:t xml:space="preserve">Assistant Maintenance - </w:t>
+      </w:r>
+      <w:r>
+        <w:rPr>
+          <w:rFonts w:ascii="Arial" w:cs="Arial" w:eastAsia="Arial" w:hAnsi="Arial"/>
+          <w:sz w:val="22"/>
+          <w:szCs w:val="22"/>
+          <w:rtl w:val="0"/>
+        </w:rPr>
+        <w:t xml:space="preserve">Utah State University Student Center, Logan, UT </w:t>
+        <w:tab/>
+        <w:tab/>
+        <w:t xml:space="preserve">Jan. 2019— June 2019</w:t>
+      </w:r>
+    </w:p>
+    <w:p>
+      <w:pPr>
+        <w:keepNext w:val="0"/>
+        <w:keepLines w:val="0"/>
+        <w:widowControl w:val="1"/>
+        <w:numPr>
+          <w:ilvl w:val="0"/>
+          <w:numId w:val="6"/>
+        </w:numPr>
+        <w:pBdr>
+          <w:top w:space="0" w:sz="0" w:val="nil"/>
+          <w:left w:space="0" w:sz="0" w:val="nil"/>
+          <w:bottom w:space="0" w:sz="0" w:val="nil"/>
+          <w:right w:space="0" w:sz="0" w:val="nil"/>
+          <w:between w:space="0" w:sz="0" w:val="nil"/>
+        </w:pBdr>
+        <w:shd w:fill="auto" w:val="clear"/>
+        <w:spacing w:after="0" w:before="0" w:line="240" w:lineRule="auto"/>
+        <w:ind w:left="360" w:right="-331" w:hanging="360"/>
+        <w:jc w:val="left"/>
+        <w:rPr>
+          <w:rFonts w:ascii="Arial" w:cs="Arial" w:eastAsia="Arial" w:hAnsi="Arial"/>
+          <w:b w:val="0"/>
+          <w:i w:val="0"/>
+          <w:smallCaps w:val="0"/>
+          <w:strike w:val="0"/>
+          <w:color w:val="000000"/>
+          <w:sz w:val="22"/>
+          <w:szCs w:val="22"/>
+          <w:u w:val="none"/>
+          <w:shd w:fill="auto" w:val="clear"/>
+          <w:vertAlign w:val="baseline"/>
+        </w:rPr>
+      </w:pPr>
+      <w:r>
+        <w:rPr>
+          <w:rFonts w:ascii="Arial" w:cs="Arial" w:eastAsia="Arial" w:hAnsi="Arial"/>
+          <w:b w:val="0"/>
+          <w:i w:val="0"/>
+          <w:smallCaps w:val="0"/>
+          <w:strike w:val="0"/>
+          <w:color w:val="000000"/>
+          <w:sz w:val="22"/>
+          <w:szCs w:val="22"/>
+          <w:u w:val="none"/>
+          <w:shd w:fill="auto" w:val="clear"/>
+          <w:vertAlign w:val="baseline"/>
+          <w:rtl w:val="0"/>
+        </w:rPr>
+        <w:t xml:space="preserve">Learned how to fix and maintain HVAC units and other climate control systems</w:t>
+      </w:r>
+    </w:p>
+    <w:p>
+      <w:pPr>
+        <w:keepNext w:val="0"/>
+        <w:keepLines w:val="0"/>
+        <w:widowControl w:val="1"/>
+        <w:numPr>
+          <w:ilvl w:val="0"/>
+          <w:numId w:val="6"/>
+        </w:numPr>
+        <w:pBdr>
+          <w:top w:space="0" w:sz="0" w:val="nil"/>
+          <w:left w:space="0" w:sz="0" w:val="nil"/>
+          <w:bottom w:space="0" w:sz="0" w:val="nil"/>
+          <w:right w:space="0" w:sz="0" w:val="nil"/>
+          <w:between w:space="0" w:sz="0" w:val="nil"/>
+        </w:pBdr>
+        <w:shd w:fill="auto" w:val="clear"/>
+        <w:spacing w:after="0" w:before="0" w:line="240" w:lineRule="auto"/>
+        <w:ind w:left="360" w:right="-331" w:hanging="360"/>
+        <w:jc w:val="left"/>
+        <w:rPr>
+          <w:rFonts w:ascii="Arial" w:cs="Arial" w:eastAsia="Arial" w:hAnsi="Arial"/>
+          <w:b w:val="0"/>
+          <w:i w:val="0"/>
+          <w:smallCaps w:val="0"/>
+          <w:strike w:val="0"/>
+          <w:color w:val="000000"/>
+          <w:sz w:val="22"/>
+          <w:szCs w:val="22"/>
+          <w:u w:val="none"/>
+          <w:shd w:fill="auto" w:val="clear"/>
+          <w:vertAlign w:val="baseline"/>
+        </w:rPr>
+      </w:pPr>
+      <w:r>
+        <w:rPr>
+          <w:rFonts w:ascii="Arial" w:cs="Arial" w:eastAsia="Arial" w:hAnsi="Arial"/>
+          <w:b w:val="0"/>
+          <w:i w:val="0"/>
+          <w:smallCaps w:val="0"/>
+          <w:strike w:val="0"/>
+          <w:color w:val="000000"/>
+          <w:sz w:val="22"/>
+          <w:szCs w:val="22"/>
+          <w:u w:val="none"/>
+          <w:shd w:fill="auto" w:val="clear"/>
+          <w:vertAlign w:val="baseline"/>
+          <w:rtl w:val="0"/>
+        </w:rPr>
         <w:t xml:space="preserve">Developed problem solving skills used to fix broken machinery</w:t>
+      </w:r>
+      <w:r>
+        <w:rPr>
+          <w:rtl w:val="0"/>
+        </w:rPr>
       </w:r>
     </w:p>
     <w:tbl>
@@ -1254,9 +1331,9 @@
       <w:pPr>
         <w:numPr>
           <w:ilvl w:val="0"/>
-          <w:numId w:val="9"/>
+          <w:numId w:val="2"/>
         </w:numPr>
-        <w:ind w:left="360" w:right="-330" w:hanging="360"/>
+        <w:ind w:left="360" w:right="-330"/>
         <w:rPr>
           <w:rFonts w:ascii="Arial" w:cs="Arial" w:eastAsia="Arial" w:hAnsi="Arial"/>
           <w:sz w:val="22"/>
@@ -1271,6 +1348,426 @@
           <w:rtl w:val="0"/>
         </w:rPr>
         <w:t xml:space="preserve">Worked on a design team to build a cart to safely enter and exit railcars in a shipping bay</w:t>
+      </w:r>
+    </w:p>
+    <w:p>
+      <w:pPr>
+        <w:numPr>
+          <w:ilvl w:val="0"/>
+          <w:numId w:val="2"/>
+        </w:numPr>
+        <w:ind w:left="360" w:right="-330"/>
+        <w:rPr>
+          <w:rFonts w:ascii="Arial" w:cs="Arial" w:eastAsia="Arial" w:hAnsi="Arial"/>
+          <w:sz w:val="22"/>
+          <w:szCs w:val="22"/>
+        </w:rPr>
+      </w:pPr>
+      <w:r>
+        <w:rPr>
+          <w:rFonts w:ascii="Arial" w:cs="Arial" w:eastAsia="Arial" w:hAnsi="Arial"/>
+          <w:sz w:val="22"/>
+          <w:szCs w:val="22"/>
+          <w:rtl w:val="0"/>
+        </w:rPr>
+        <w:t xml:space="preserve">Participated in the product definition, brainstorm, design, and analysis phases of the project</w:t>
+      </w:r>
+    </w:p>
+    <w:p>
+      <w:pPr>
+        <w:numPr>
+          <w:ilvl w:val="0"/>
+          <w:numId w:val="2"/>
+        </w:numPr>
+        <w:ind w:left="360" w:right="-330"/>
+        <w:rPr>
+          <w:rFonts w:ascii="Arial" w:cs="Arial" w:eastAsia="Arial" w:hAnsi="Arial"/>
+          <w:sz w:val="22"/>
+          <w:szCs w:val="22"/>
+          <w:u w:val="none"/>
+        </w:rPr>
+      </w:pPr>
+      <w:r>
+        <w:rPr>
+          <w:rFonts w:ascii="Arial" w:cs="Arial" w:eastAsia="Arial" w:hAnsi="Arial"/>
+          <w:sz w:val="22"/>
+          <w:szCs w:val="22"/>
+          <w:rtl w:val="0"/>
+        </w:rPr>
+        <w:t xml:space="preserve">Assisted the team as Project Manager to ensure all tasks and milestones were completed on time</w:t>
+      </w:r>
+    </w:p>
+    <w:p>
+      <w:pPr>
+        <w:ind w:left="-360" w:right="-330" w:firstLine="0"/>
+        <w:rPr>
+          <w:rFonts w:ascii="Arial" w:cs="Arial" w:eastAsia="Arial" w:hAnsi="Arial"/>
+          <w:b w:val="1"/>
+          <w:sz w:val="22"/>
+          <w:szCs w:val="22"/>
+        </w:rPr>
+      </w:pPr>
+      <w:r>
+        <w:rPr>
+          <w:rFonts w:ascii="Arial" w:cs="Arial" w:eastAsia="Arial" w:hAnsi="Arial"/>
+          <w:b w:val="1"/>
+          <w:sz w:val="22"/>
+          <w:szCs w:val="22"/>
+          <w:rtl w:val="0"/>
+        </w:rPr>
+        <w:t xml:space="preserve">School Projects</w:t>
+      </w:r>
+    </w:p>
+    <w:p>
+      <w:pPr>
+        <w:numPr>
+          <w:ilvl w:val="0"/>
+          <w:numId w:val="13"/>
+        </w:numPr>
+        <w:ind w:left="360" w:right="-330"/>
+        <w:rPr>
+          <w:rFonts w:ascii="Arial" w:cs="Arial" w:eastAsia="Arial" w:hAnsi="Arial"/>
+          <w:sz w:val="22"/>
+          <w:szCs w:val="22"/>
+        </w:rPr>
+      </w:pPr>
+      <w:r>
+        <w:rPr>
+          <w:rFonts w:ascii="Arial" w:cs="Arial" w:eastAsia="Arial" w:hAnsi="Arial"/>
+          <w:sz w:val="22"/>
+          <w:szCs w:val="22"/>
+          <w:rtl w:val="0"/>
+        </w:rPr>
+        <w:t xml:space="preserve">Worked on a machine design class team to design a gear reducer box for final project</w:t>
+      </w:r>
+    </w:p>
+    <w:p>
+      <w:pPr>
+        <w:numPr>
+          <w:ilvl w:val="0"/>
+          <w:numId w:val="13"/>
+        </w:numPr>
+        <w:ind w:left="360" w:right="-330"/>
+        <w:rPr>
+          <w:rFonts w:ascii="Arial" w:cs="Arial" w:eastAsia="Arial" w:hAnsi="Arial"/>
+          <w:sz w:val="22"/>
+          <w:szCs w:val="22"/>
+        </w:rPr>
+      </w:pPr>
+      <w:r>
+        <w:rPr>
+          <w:rFonts w:ascii="Arial" w:cs="Arial" w:eastAsia="Arial" w:hAnsi="Arial"/>
+          <w:sz w:val="22"/>
+          <w:szCs w:val="22"/>
+          <w:rtl w:val="0"/>
+        </w:rPr>
+        <w:t xml:space="preserve">Worked with an instrumentation design team to optimize the exit velocity of a potato cannon</w:t>
+      </w:r>
+      <w:r>
+        <w:rPr>
+          <w:rtl w:val="0"/>
+        </w:rPr>
+      </w:r>
+    </w:p>
+    <w:p>
+      <w:pPr>
+        <w:numPr>
+          <w:ilvl w:val="0"/>
+          <w:numId w:val="1"/>
+        </w:numPr>
+        <w:ind w:left="360" w:right="-330"/>
+        <w:rPr>
+          <w:rFonts w:ascii="Arial" w:cs="Arial" w:eastAsia="Arial" w:hAnsi="Arial"/>
+          <w:sz w:val="22"/>
+          <w:szCs w:val="22"/>
+        </w:rPr>
+      </w:pPr>
+      <w:r>
+        <w:rPr>
+          <w:rFonts w:ascii="Arial" w:cs="Arial" w:eastAsia="Arial" w:hAnsi="Arial"/>
+          <w:sz w:val="22"/>
+          <w:szCs w:val="22"/>
+          <w:rtl w:val="0"/>
+        </w:rPr>
+        <w:t xml:space="preserve">Planned, designed, built a Footy class RC sailboat as a team of 4</w:t>
+      </w:r>
+    </w:p>
+    <w:p>
+      <w:pPr>
+        <w:ind w:left="-360" w:right="-330" w:firstLine="0"/>
+        <w:rPr>
+          <w:rFonts w:ascii="Arial" w:cs="Arial" w:eastAsia="Arial" w:hAnsi="Arial"/>
+          <w:b w:val="1"/>
+          <w:sz w:val="22"/>
+          <w:szCs w:val="22"/>
+        </w:rPr>
+      </w:pPr>
+      <w:r>
+        <w:rPr>
+          <w:rFonts w:ascii="Arial" w:cs="Arial" w:eastAsia="Arial" w:hAnsi="Arial"/>
+          <w:b w:val="1"/>
+          <w:sz w:val="22"/>
+          <w:szCs w:val="22"/>
+          <w:rtl w:val="0"/>
+        </w:rPr>
+        <w:t xml:space="preserve">Coding Projects</w:t>
+      </w:r>
+    </w:p>
+    <w:p>
+      <w:pPr>
+        <w:numPr>
+          <w:ilvl w:val="0"/>
+          <w:numId w:val="11"/>
+        </w:numPr>
+        <w:ind w:left="360" w:right="-330"/>
+        <w:rPr>
+          <w:rFonts w:ascii="Arial" w:cs="Arial" w:eastAsia="Arial" w:hAnsi="Arial"/>
+          <w:sz w:val="22"/>
+          <w:szCs w:val="22"/>
+        </w:rPr>
+      </w:pPr>
+      <w:r>
+        <w:rPr>
+          <w:rFonts w:ascii="Arial" w:cs="Arial" w:eastAsia="Arial" w:hAnsi="Arial"/>
+          <w:sz w:val="22"/>
+          <w:szCs w:val="22"/>
+          <w:rtl w:val="0"/>
+        </w:rPr>
+        <w:t xml:space="preserve">Refractored, designed and implemented code for a complex number fractal image generator </w:t>
+      </w:r>
+    </w:p>
+    <w:p>
+      <w:pPr>
+        <w:numPr>
+          <w:ilvl w:val="0"/>
+          <w:numId w:val="11"/>
+        </w:numPr>
+        <w:ind w:left="360" w:right="-330"/>
+        <w:rPr>
+          <w:rFonts w:ascii="Arial" w:cs="Arial" w:eastAsia="Arial" w:hAnsi="Arial"/>
+          <w:sz w:val="22"/>
+          <w:szCs w:val="22"/>
+        </w:rPr>
+      </w:pPr>
+      <w:r>
+        <w:rPr>
+          <w:rFonts w:ascii="Arial" w:cs="Arial" w:eastAsia="Arial" w:hAnsi="Arial"/>
+          <w:sz w:val="22"/>
+          <w:szCs w:val="22"/>
+          <w:rtl w:val="0"/>
+        </w:rPr>
+        <w:t xml:space="preserve">Designed and implemented code for a max-flow, min-cut graph algorithm</w:t>
+      </w:r>
+    </w:p>
+    <w:p>
+      <w:pPr>
+        <w:numPr>
+          <w:ilvl w:val="0"/>
+          <w:numId w:val="11"/>
+        </w:numPr>
+        <w:ind w:left="360" w:right="-330"/>
+        <w:rPr>
+          <w:rFonts w:ascii="Arial" w:cs="Arial" w:eastAsia="Arial" w:hAnsi="Arial"/>
+          <w:sz w:val="22"/>
+          <w:szCs w:val="22"/>
+        </w:rPr>
+      </w:pPr>
+      <w:r>
+        <w:rPr>
+          <w:rFonts w:ascii="Arial" w:cs="Arial" w:eastAsia="Arial" w:hAnsi="Arial"/>
+          <w:sz w:val="22"/>
+          <w:szCs w:val="22"/>
+          <w:rtl w:val="0"/>
+        </w:rPr>
+        <w:t xml:space="preserve">Designed and implemented code for processing accounting data from large data files</w:t>
+      </w:r>
+    </w:p>
+    <w:p>
+      <w:pPr>
+        <w:ind w:left="-360" w:right="-330" w:firstLine="0"/>
+        <w:rPr>
+          <w:rFonts w:ascii="Arial" w:cs="Arial" w:eastAsia="Arial" w:hAnsi="Arial"/>
+          <w:b w:val="1"/>
+          <w:sz w:val="22"/>
+          <w:szCs w:val="22"/>
+        </w:rPr>
+      </w:pPr>
+      <w:r>
+        <w:rPr>
+          <w:rFonts w:ascii="Arial" w:cs="Arial" w:eastAsia="Arial" w:hAnsi="Arial"/>
+          <w:b w:val="1"/>
+          <w:sz w:val="22"/>
+          <w:szCs w:val="22"/>
+          <w:rtl w:val="0"/>
+        </w:rPr>
+        <w:t xml:space="preserve">Trebuchet </w:t>
+      </w:r>
+    </w:p>
+    <w:p>
+      <w:pPr>
+        <w:numPr>
+          <w:ilvl w:val="0"/>
+          <w:numId w:val="2"/>
+        </w:numPr>
+        <w:ind w:left="360" w:right="-330"/>
+        <w:rPr>
+          <w:rFonts w:ascii="Arial" w:cs="Arial" w:eastAsia="Arial" w:hAnsi="Arial"/>
+          <w:sz w:val="22"/>
+          <w:szCs w:val="22"/>
+        </w:rPr>
+      </w:pPr>
+      <w:r>
+        <w:rPr>
+          <w:rFonts w:ascii="Arial" w:cs="Arial" w:eastAsia="Arial" w:hAnsi="Arial"/>
+          <w:sz w:val="22"/>
+          <w:szCs w:val="22"/>
+          <w:rtl w:val="0"/>
+        </w:rPr>
+        <w:t xml:space="preserve">Designed and built a pumpkin throwing trebuchet for USU ASME North Logan pumpkin toss</w:t>
+      </w:r>
+    </w:p>
+    <w:p>
+      <w:pPr>
+        <w:numPr>
+          <w:ilvl w:val="0"/>
+          <w:numId w:val="2"/>
+        </w:numPr>
+        <w:ind w:left="360" w:right="-330"/>
+        <w:rPr>
+          <w:rFonts w:ascii="Arial" w:cs="Arial" w:eastAsia="Arial" w:hAnsi="Arial"/>
+          <w:sz w:val="22"/>
+          <w:szCs w:val="22"/>
+        </w:rPr>
+      </w:pPr>
+      <w:r>
+        <w:rPr>
+          <w:rFonts w:ascii="Arial" w:cs="Arial" w:eastAsia="Arial" w:hAnsi="Arial"/>
+          <w:sz w:val="22"/>
+          <w:szCs w:val="22"/>
+          <w:rtl w:val="0"/>
+        </w:rPr>
+        <w:t xml:space="preserve">Lead a team of 7 in material planning, purchasing and assembly of throwing arm and weight bucket </w:t>
+      </w:r>
+    </w:p>
+    <w:p>
+      <w:pPr>
+        <w:ind w:left="-360" w:right="-330" w:firstLine="0"/>
+        <w:rPr>
+          <w:rFonts w:ascii="Arial" w:cs="Arial" w:eastAsia="Arial" w:hAnsi="Arial"/>
+          <w:b w:val="1"/>
+          <w:sz w:val="22"/>
+          <w:szCs w:val="22"/>
+        </w:rPr>
+      </w:pPr>
+      <w:r>
+        <w:rPr>
+          <w:rFonts w:ascii="Arial" w:cs="Arial" w:eastAsia="Arial" w:hAnsi="Arial"/>
+          <w:b w:val="1"/>
+          <w:sz w:val="22"/>
+          <w:szCs w:val="22"/>
+          <w:rtl w:val="0"/>
+        </w:rPr>
+        <w:t xml:space="preserve">SolidWorks and CAD Design</w:t>
+      </w:r>
+    </w:p>
+    <w:p>
+      <w:pPr>
+        <w:numPr>
+          <w:ilvl w:val="0"/>
+          <w:numId w:val="8"/>
+        </w:numPr>
+        <w:ind w:left="360" w:right="-330"/>
+        <w:rPr>
+          <w:rFonts w:ascii="Arial" w:cs="Arial" w:eastAsia="Arial" w:hAnsi="Arial"/>
+          <w:sz w:val="22"/>
+          <w:szCs w:val="22"/>
+        </w:rPr>
+      </w:pPr>
+      <w:r>
+        <w:rPr>
+          <w:rFonts w:ascii="Arial" w:cs="Arial" w:eastAsia="Arial" w:hAnsi="Arial"/>
+          <w:sz w:val="22"/>
+          <w:szCs w:val="22"/>
+          <w:rtl w:val="0"/>
+        </w:rPr>
+        <w:t xml:space="preserve">Drafted and produced drawings for capstone safety cart design</w:t>
+      </w:r>
+    </w:p>
+    <w:p>
+      <w:pPr>
+        <w:numPr>
+          <w:ilvl w:val="0"/>
+          <w:numId w:val="8"/>
+        </w:numPr>
+        <w:ind w:left="360" w:right="-330"/>
+        <w:rPr>
+          <w:rFonts w:ascii="Arial" w:cs="Arial" w:eastAsia="Arial" w:hAnsi="Arial"/>
+          <w:sz w:val="22"/>
+          <w:szCs w:val="22"/>
+        </w:rPr>
+      </w:pPr>
+      <w:r>
+        <w:rPr>
+          <w:rFonts w:ascii="Arial" w:cs="Arial" w:eastAsia="Arial" w:hAnsi="Arial"/>
+          <w:sz w:val="22"/>
+          <w:szCs w:val="22"/>
+          <w:rtl w:val="0"/>
+        </w:rPr>
+        <w:t xml:space="preserve">Drafted an accurate assembly of a serve desk bell</w:t>
+      </w:r>
+      <w:r>
+        <w:rPr>
+          <w:rtl w:val="0"/>
+        </w:rPr>
+      </w:r>
+    </w:p>
+    <w:p>
+      <w:pPr>
+        <w:numPr>
+          <w:ilvl w:val="0"/>
+          <w:numId w:val="8"/>
+        </w:numPr>
+        <w:ind w:left="360" w:right="-330"/>
+        <w:rPr>
+          <w:rFonts w:ascii="Arial" w:cs="Arial" w:eastAsia="Arial" w:hAnsi="Arial"/>
+          <w:sz w:val="22"/>
+          <w:szCs w:val="22"/>
+        </w:rPr>
+      </w:pPr>
+      <w:r>
+        <w:rPr>
+          <w:rFonts w:ascii="Arial" w:cs="Arial" w:eastAsia="Arial" w:hAnsi="Arial"/>
+          <w:sz w:val="22"/>
+          <w:szCs w:val="22"/>
+          <w:rtl w:val="0"/>
+        </w:rPr>
+        <w:t xml:space="preserve">Reverse engineered a push/pull toggle clamp</w:t>
+      </w:r>
+      <w:r>
+        <w:rPr>
+          <w:rtl w:val="0"/>
+        </w:rPr>
+      </w:r>
+    </w:p>
+    <w:p>
+      <w:pPr>
+        <w:ind w:left="-360" w:right="-330" w:firstLine="0"/>
+        <w:rPr>
+          <w:rFonts w:ascii="Arial" w:cs="Arial" w:eastAsia="Arial" w:hAnsi="Arial"/>
+          <w:b w:val="1"/>
+          <w:sz w:val="22"/>
+          <w:szCs w:val="22"/>
+        </w:rPr>
+      </w:pPr>
+      <w:r>
+        <w:rPr>
+          <w:rFonts w:ascii="Arial" w:cs="Arial" w:eastAsia="Arial" w:hAnsi="Arial"/>
+          <w:b w:val="1"/>
+          <w:sz w:val="22"/>
+          <w:szCs w:val="22"/>
+          <w:rtl w:val="0"/>
+        </w:rPr>
+        <w:t xml:space="preserve">Personal Projects</w:t>
       </w:r>
     </w:p>
     <w:p>
@@ -1279,21 +1776,21 @@
           <w:ilvl w:val="0"/>
           <w:numId w:val="9"/>
         </w:numPr>
-        <w:ind w:left="360" w:right="-330" w:hanging="360"/>
-        <w:rPr>
-          <w:rFonts w:ascii="Arial" w:cs="Arial" w:eastAsia="Arial" w:hAnsi="Arial"/>
-          <w:sz w:val="22"/>
-          <w:szCs w:val="22"/>
-        </w:rPr>
-      </w:pPr>
-      <w:r>
-        <w:rPr>
-          <w:rFonts w:ascii="Arial" w:cs="Arial" w:eastAsia="Arial" w:hAnsi="Arial"/>
-          <w:sz w:val="22"/>
-          <w:szCs w:val="22"/>
-          <w:rtl w:val="0"/>
-        </w:rPr>
-        <w:t xml:space="preserve">Participated in the product definition, brainstorm, design, and analysis phases of the project</w:t>
+        <w:ind w:left="360" w:right="-330"/>
+        <w:rPr>
+          <w:rFonts w:ascii="Arial" w:cs="Arial" w:eastAsia="Arial" w:hAnsi="Arial"/>
+          <w:sz w:val="22"/>
+          <w:szCs w:val="22"/>
+        </w:rPr>
+      </w:pPr>
+      <w:r>
+        <w:rPr>
+          <w:rFonts w:ascii="Arial" w:cs="Arial" w:eastAsia="Arial" w:hAnsi="Arial"/>
+          <w:sz w:val="22"/>
+          <w:szCs w:val="22"/>
+          <w:rtl w:val="0"/>
+        </w:rPr>
+        <w:t xml:space="preserve">Fixed up personal car by replacing oil, brake assemblies, timing belt, water pump, and interior upholstery</w:t>
       </w:r>
     </w:p>
     <w:p>
@@ -1302,51 +1799,6 @@
           <w:ilvl w:val="0"/>
           <w:numId w:val="9"/>
         </w:numPr>
-        <w:ind w:left="360" w:right="-330" w:hanging="360"/>
-        <w:rPr>
-          <w:rFonts w:ascii="Arial" w:cs="Arial" w:eastAsia="Arial" w:hAnsi="Arial"/>
-          <w:sz w:val="22"/>
-          <w:szCs w:val="22"/>
-          <w:u w:val="none"/>
-        </w:rPr>
-      </w:pPr>
-      <w:r>
-        <w:rPr>
-          <w:rFonts w:ascii="Arial" w:cs="Arial" w:eastAsia="Arial" w:hAnsi="Arial"/>
-          <w:sz w:val="22"/>
-          <w:szCs w:val="22"/>
-          <w:rtl w:val="0"/>
-        </w:rPr>
-        <w:t xml:space="preserve">Assisted the team in Project Manager role to ensure all tasks and milestones were completed on time</w:t>
-      </w:r>
-    </w:p>
-    <w:p>
-      <w:pPr>
-        <w:ind w:left="-360" w:right="-330" w:firstLine="0"/>
-        <w:rPr>
-          <w:rFonts w:ascii="Arial" w:cs="Arial" w:eastAsia="Arial" w:hAnsi="Arial"/>
-          <w:b w:val="1"/>
-          <w:sz w:val="22"/>
-          <w:szCs w:val="22"/>
-        </w:rPr>
-      </w:pPr>
-      <w:r>
-        <w:rPr>
-          <w:rFonts w:ascii="Arial" w:cs="Arial" w:eastAsia="Arial" w:hAnsi="Arial"/>
-          <w:b w:val="1"/>
-          <w:sz w:val="22"/>
-          <w:szCs w:val="22"/>
-          <w:rtl w:val="0"/>
-        </w:rPr>
-        <w:t xml:space="preserve">Coding Projects</w:t>
-      </w:r>
-    </w:p>
-    <w:p>
-      <w:pPr>
-        <w:numPr>
-          <w:ilvl w:val="0"/>
-          <w:numId w:val="6"/>
-        </w:numPr>
         <w:ind w:left="360" w:right="-330"/>
         <w:rPr>
           <w:rFonts w:ascii="Arial" w:cs="Arial" w:eastAsia="Arial" w:hAnsi="Arial"/>
@@ -1361,189 +1813,7 @@
           <w:szCs w:val="22"/>
           <w:rtl w:val="0"/>
         </w:rPr>
-        <w:t xml:space="preserve">Refractored, designed and implemented code for a complex number fractal image generator </w:t>
-      </w:r>
-    </w:p>
-    <w:p>
-      <w:pPr>
-        <w:numPr>
-          <w:ilvl w:val="0"/>
-          <w:numId w:val="6"/>
-        </w:numPr>
-        <w:ind w:left="360" w:right="-330"/>
-        <w:rPr>
-          <w:rFonts w:ascii="Arial" w:cs="Arial" w:eastAsia="Arial" w:hAnsi="Arial"/>
-          <w:sz w:val="22"/>
-          <w:szCs w:val="22"/>
-          <w:u w:val="none"/>
-        </w:rPr>
-      </w:pPr>
-      <w:r>
-        <w:rPr>
-          <w:rFonts w:ascii="Arial" w:cs="Arial" w:eastAsia="Arial" w:hAnsi="Arial"/>
-          <w:sz w:val="22"/>
-          <w:szCs w:val="22"/>
-          <w:rtl w:val="0"/>
-        </w:rPr>
-        <w:t xml:space="preserve">Designed and implemented code for a max-flow, min-cut graph algorithm</w:t>
-      </w:r>
-    </w:p>
-    <w:p>
-      <w:pPr>
-        <w:numPr>
-          <w:ilvl w:val="0"/>
-          <w:numId w:val="6"/>
-        </w:numPr>
-        <w:ind w:left="360" w:right="-330"/>
-        <w:rPr>
-          <w:rFonts w:ascii="Arial" w:cs="Arial" w:eastAsia="Arial" w:hAnsi="Arial"/>
-          <w:sz w:val="22"/>
-          <w:szCs w:val="22"/>
-          <w:u w:val="none"/>
-        </w:rPr>
-      </w:pPr>
-      <w:r>
-        <w:rPr>
-          <w:rFonts w:ascii="Arial" w:cs="Arial" w:eastAsia="Arial" w:hAnsi="Arial"/>
-          <w:sz w:val="22"/>
-          <w:szCs w:val="22"/>
-          <w:rtl w:val="0"/>
-        </w:rPr>
-        <w:t xml:space="preserve">Designed and implemented code for processing accounting data from large data files</w:t>
-      </w:r>
-    </w:p>
-    <w:p>
-      <w:pPr>
-        <w:ind w:left="-360" w:right="-330" w:firstLine="0"/>
-        <w:rPr>
-          <w:rFonts w:ascii="Arial" w:cs="Arial" w:eastAsia="Arial" w:hAnsi="Arial"/>
-          <w:b w:val="1"/>
-          <w:sz w:val="22"/>
-          <w:szCs w:val="22"/>
-        </w:rPr>
-      </w:pPr>
-      <w:r>
-        <w:rPr>
-          <w:rFonts w:ascii="Arial" w:cs="Arial" w:eastAsia="Arial" w:hAnsi="Arial"/>
-          <w:b w:val="1"/>
-          <w:sz w:val="22"/>
-          <w:szCs w:val="22"/>
-          <w:rtl w:val="0"/>
-        </w:rPr>
-        <w:t xml:space="preserve">School Projects</w:t>
-      </w:r>
-    </w:p>
-    <w:p>
-      <w:pPr>
-        <w:numPr>
-          <w:ilvl w:val="0"/>
-          <w:numId w:val="6"/>
-        </w:numPr>
-        <w:ind w:left="360" w:right="-330" w:hanging="360"/>
-        <w:rPr>
-          <w:rFonts w:ascii="Arial" w:cs="Arial" w:eastAsia="Arial" w:hAnsi="Arial"/>
-          <w:sz w:val="22"/>
-          <w:szCs w:val="22"/>
-        </w:rPr>
-      </w:pPr>
-      <w:r>
-        <w:rPr>
-          <w:rFonts w:ascii="Arial" w:cs="Arial" w:eastAsia="Arial" w:hAnsi="Arial"/>
-          <w:sz w:val="22"/>
-          <w:szCs w:val="22"/>
-          <w:rtl w:val="0"/>
-        </w:rPr>
-        <w:t xml:space="preserve">Worked on a machine design class team to design a gear reducer box for final project</w:t>
-      </w:r>
-    </w:p>
-    <w:p>
-      <w:pPr>
-        <w:numPr>
-          <w:ilvl w:val="0"/>
-          <w:numId w:val="6"/>
-        </w:numPr>
-        <w:ind w:left="360" w:right="-330" w:hanging="360"/>
-        <w:rPr>
-          <w:rFonts w:ascii="Arial" w:cs="Arial" w:eastAsia="Arial" w:hAnsi="Arial"/>
-          <w:sz w:val="22"/>
-          <w:szCs w:val="22"/>
-        </w:rPr>
-      </w:pPr>
-      <w:r>
-        <w:rPr>
-          <w:rFonts w:ascii="Arial" w:cs="Arial" w:eastAsia="Arial" w:hAnsi="Arial"/>
-          <w:sz w:val="22"/>
-          <w:szCs w:val="22"/>
-          <w:rtl w:val="0"/>
-        </w:rPr>
-        <w:t xml:space="preserve">Worked with an instrumentation design team to optimize the exit velocity of a potato cannon</w:t>
-      </w:r>
-    </w:p>
-    <w:p>
-      <w:pPr>
-        <w:ind w:left="-360" w:right="-330" w:firstLine="0"/>
-        <w:rPr>
-          <w:rFonts w:ascii="Arial" w:cs="Arial" w:eastAsia="Arial" w:hAnsi="Arial"/>
-          <w:b w:val="1"/>
-          <w:sz w:val="22"/>
-          <w:szCs w:val="22"/>
-        </w:rPr>
-      </w:pPr>
-      <w:r>
-        <w:rPr>
-          <w:rFonts w:ascii="Arial" w:cs="Arial" w:eastAsia="Arial" w:hAnsi="Arial"/>
-          <w:b w:val="1"/>
-          <w:sz w:val="22"/>
-          <w:szCs w:val="22"/>
-          <w:rtl w:val="0"/>
-        </w:rPr>
-        <w:t xml:space="preserve">SolidWorks and CAD Design</w:t>
-      </w:r>
-    </w:p>
-    <w:p>
-      <w:pPr>
-        <w:numPr>
-          <w:ilvl w:val="0"/>
-          <w:numId w:val="5"/>
-        </w:numPr>
-        <w:ind w:left="360" w:right="-330" w:hanging="360"/>
-        <w:rPr>
-          <w:rFonts w:ascii="Arial" w:cs="Arial" w:eastAsia="Arial" w:hAnsi="Arial"/>
-          <w:sz w:val="22"/>
-          <w:szCs w:val="22"/>
-        </w:rPr>
-      </w:pPr>
-      <w:r>
-        <w:rPr>
-          <w:rFonts w:ascii="Arial" w:cs="Arial" w:eastAsia="Arial" w:hAnsi="Arial"/>
-          <w:sz w:val="22"/>
-          <w:szCs w:val="22"/>
-          <w:rtl w:val="0"/>
-        </w:rPr>
-        <w:t xml:space="preserve">Drafted and produced drawings for capstone safety cart design</w:t>
-      </w:r>
-    </w:p>
-    <w:p>
-      <w:pPr>
-        <w:numPr>
-          <w:ilvl w:val="0"/>
-          <w:numId w:val="5"/>
-        </w:numPr>
-        <w:ind w:left="360" w:right="-330" w:hanging="360"/>
-        <w:rPr>
-          <w:rFonts w:ascii="Arial" w:cs="Arial" w:eastAsia="Arial" w:hAnsi="Arial"/>
-          <w:sz w:val="22"/>
-          <w:szCs w:val="22"/>
-        </w:rPr>
-      </w:pPr>
-      <w:r>
-        <w:rPr>
-          <w:rFonts w:ascii="Arial" w:cs="Arial" w:eastAsia="Arial" w:hAnsi="Arial"/>
-          <w:sz w:val="22"/>
-          <w:szCs w:val="22"/>
-          <w:rtl w:val="0"/>
-        </w:rPr>
-        <w:t xml:space="preserve">Drafted an accurate assembly of a serve desk bell</w:t>
+        <w:t xml:space="preserve">Repurposed surplus military boxes for storage by sanding, welding hinges and patches, and painting</w:t>
       </w:r>
     </w:p>
     <w:tbl>
@@ -1607,32 +1877,32 @@
       <w:pPr>
         <w:numPr>
           <w:ilvl w:val="0"/>
-          <w:numId w:val="1"/>
+          <w:numId w:val="3"/>
         </w:numPr>
-        <w:ind w:left="360" w:right="-330" w:hanging="360"/>
-        <w:rPr>
-          <w:rFonts w:ascii="Arial" w:cs="Arial" w:eastAsia="Arial" w:hAnsi="Arial"/>
-          <w:sz w:val="22"/>
-          <w:szCs w:val="22"/>
-        </w:rPr>
-      </w:pPr>
-      <w:r>
-        <w:rPr>
-          <w:rFonts w:ascii="Arial" w:cs="Arial" w:eastAsia="Arial" w:hAnsi="Arial"/>
-          <w:sz w:val="22"/>
-          <w:szCs w:val="22"/>
-          <w:rtl w:val="0"/>
-        </w:rPr>
-        <w:t xml:space="preserve">Proficient in Python and Java programing languages and Experience using git and computer terminals</w:t>
+        <w:ind w:left="360" w:right="-330"/>
+        <w:rPr>
+          <w:rFonts w:ascii="Arial" w:cs="Arial" w:eastAsia="Arial" w:hAnsi="Arial"/>
+          <w:sz w:val="22"/>
+          <w:szCs w:val="22"/>
+        </w:rPr>
+      </w:pPr>
+      <w:r>
+        <w:rPr>
+          <w:rFonts w:ascii="Arial" w:cs="Arial" w:eastAsia="Arial" w:hAnsi="Arial"/>
+          <w:sz w:val="22"/>
+          <w:szCs w:val="22"/>
+          <w:rtl w:val="0"/>
+        </w:rPr>
+        <w:t xml:space="preserve">Proficient in Microsoft Word, Excel and in Python and Java programing languages</w:t>
       </w:r>
     </w:p>
     <w:p>
       <w:pPr>
         <w:numPr>
           <w:ilvl w:val="0"/>
-          <w:numId w:val="1"/>
+          <w:numId w:val="3"/>
         </w:numPr>
-        <w:ind w:left="360" w:right="-330" w:hanging="360"/>
+        <w:ind w:left="360" w:right="-330"/>
         <w:rPr>
           <w:rFonts w:ascii="Arial" w:cs="Arial" w:eastAsia="Arial" w:hAnsi="Arial"/>
           <w:sz w:val="22"/>
@@ -1654,9 +1924,9 @@
       <w:pPr>
         <w:numPr>
           <w:ilvl w:val="0"/>
-          <w:numId w:val="1"/>
+          <w:numId w:val="3"/>
         </w:numPr>
-        <w:ind w:left="360" w:right="-330" w:hanging="360"/>
+        <w:ind w:left="360" w:right="-330"/>
         <w:rPr>
           <w:rFonts w:ascii="Arial" w:cs="Arial" w:eastAsia="Arial" w:hAnsi="Arial"/>
           <w:sz w:val="22"/>
@@ -1678,9 +1948,9 @@
       <w:pPr>
         <w:numPr>
           <w:ilvl w:val="0"/>
-          <w:numId w:val="1"/>
+          <w:numId w:val="3"/>
         </w:numPr>
-        <w:ind w:left="360" w:right="-330" w:hanging="360"/>
+        <w:ind w:left="360" w:right="-330"/>
         <w:rPr>
           <w:rFonts w:ascii="Arial" w:cs="Arial" w:eastAsia="Arial" w:hAnsi="Arial"/>
           <w:sz w:val="22"/>
@@ -1702,23 +1972,123 @@
       <w:pPr>
         <w:numPr>
           <w:ilvl w:val="0"/>
-          <w:numId w:val="1"/>
+          <w:numId w:val="3"/>
         </w:numPr>
         <w:ind w:left="360" w:right="-330"/>
         <w:rPr>
           <w:rFonts w:ascii="Arial" w:cs="Arial" w:eastAsia="Arial" w:hAnsi="Arial"/>
           <w:sz w:val="22"/>
           <w:szCs w:val="22"/>
-        </w:rPr>
-      </w:pPr>
-      <w:r>
-        <w:rPr>
-          <w:rFonts w:ascii="Arial" w:cs="Arial" w:eastAsia="Arial" w:hAnsi="Arial"/>
-          <w:sz w:val="22"/>
-          <w:szCs w:val="22"/>
-          <w:rtl w:val="0"/>
-        </w:rPr>
-        <w:t xml:space="preserve">Proficient with using Microsoft Word, Excel and in 3D CAD with SolidWorks, Solid Edge, and onshape</w:t>
+          <w:u w:val="none"/>
+        </w:rPr>
+      </w:pPr>
+      <w:r>
+        <w:rPr>
+          <w:rFonts w:ascii="Arial" w:cs="Arial" w:eastAsia="Arial" w:hAnsi="Arial"/>
+          <w:sz w:val="22"/>
+          <w:szCs w:val="22"/>
+          <w:rtl w:val="0"/>
+        </w:rPr>
+        <w:t xml:space="preserve">Proficient in 3D CAD with SolidWorks, Solid Edge, and onshape</w:t>
+      </w:r>
+    </w:p>
+    <w:p>
+      <w:pPr>
+        <w:numPr>
+          <w:ilvl w:val="0"/>
+          <w:numId w:val="3"/>
+        </w:numPr>
+        <w:ind w:left="360" w:right="-330"/>
+        <w:rPr>
+          <w:rFonts w:ascii="Arial" w:cs="Arial" w:eastAsia="Arial" w:hAnsi="Arial"/>
+          <w:sz w:val="22"/>
+          <w:szCs w:val="22"/>
+          <w:u w:val="none"/>
+        </w:rPr>
+      </w:pPr>
+      <w:r>
+        <w:rPr>
+          <w:rFonts w:ascii="Arial" w:cs="Arial" w:eastAsia="Arial" w:hAnsi="Arial"/>
+          <w:sz w:val="22"/>
+          <w:szCs w:val="22"/>
+          <w:rtl w:val="0"/>
+        </w:rPr>
+        <w:t xml:space="preserve">Has worked in a cleanroom environment to clean and assemble parts</w:t>
+      </w:r>
+    </w:p>
+    <w:p>
+      <w:pPr>
+        <w:numPr>
+          <w:ilvl w:val="0"/>
+          <w:numId w:val="3"/>
+        </w:numPr>
+        <w:ind w:left="360" w:right="-330"/>
+        <w:rPr>
+          <w:rFonts w:ascii="Arial" w:cs="Arial" w:eastAsia="Arial" w:hAnsi="Arial"/>
+          <w:sz w:val="22"/>
+          <w:szCs w:val="22"/>
+          <w:u w:val="none"/>
+        </w:rPr>
+      </w:pPr>
+      <w:r>
+        <w:rPr>
+          <w:rFonts w:ascii="Arial" w:cs="Arial" w:eastAsia="Arial" w:hAnsi="Arial"/>
+          <w:sz w:val="22"/>
+          <w:szCs w:val="22"/>
+          <w:rtl w:val="0"/>
+        </w:rPr>
+        <w:t xml:space="preserve">Has experience machining metal with a mill and lathe</w:t>
+      </w:r>
+    </w:p>
+    <w:p>
+      <w:pPr>
+        <w:numPr>
+          <w:ilvl w:val="0"/>
+          <w:numId w:val="3"/>
+        </w:numPr>
+        <w:ind w:left="360" w:right="-330"/>
+        <w:rPr>
+          <w:rFonts w:ascii="Arial" w:cs="Arial" w:eastAsia="Arial" w:hAnsi="Arial"/>
+          <w:sz w:val="22"/>
+          <w:szCs w:val="22"/>
+        </w:rPr>
+      </w:pPr>
+      <w:r>
+        <w:rPr>
+          <w:rFonts w:ascii="Arial" w:cs="Arial" w:eastAsia="Arial" w:hAnsi="Arial"/>
+          <w:sz w:val="22"/>
+          <w:szCs w:val="22"/>
+          <w:rtl w:val="0"/>
+        </w:rPr>
+        <w:t xml:space="preserve">Knows how to use woodworking power tools and welding equipment machining </w:t>
+      </w:r>
+    </w:p>
+    <w:p>
+      <w:pPr>
+        <w:numPr>
+          <w:ilvl w:val="0"/>
+          <w:numId w:val="3"/>
+        </w:numPr>
+        <w:ind w:left="360" w:right="-330"/>
+        <w:rPr>
+          <w:rFonts w:ascii="Arial" w:cs="Arial" w:eastAsia="Arial" w:hAnsi="Arial"/>
+          <w:sz w:val="22"/>
+          <w:szCs w:val="22"/>
+        </w:rPr>
+      </w:pPr>
+      <w:r>
+        <w:rPr>
+          <w:rFonts w:ascii="Arial" w:cs="Arial" w:eastAsia="Arial" w:hAnsi="Arial"/>
+          <w:sz w:val="22"/>
+          <w:szCs w:val="22"/>
+          <w:rtl w:val="0"/>
+        </w:rPr>
+        <w:t xml:space="preserve">Operator of skid steer and mini excavation equipment</w:t>
+      </w:r>
+      <w:r>
+        <w:rPr>
+          <w:rtl w:val="0"/>
+        </w:rPr>
       </w:r>
     </w:p>
     <w:tbl>
@@ -1804,9 +2174,9 @@
       <w:pPr>
         <w:numPr>
           <w:ilvl w:val="0"/>
-          <w:numId w:val="8"/>
+          <w:numId w:val="7"/>
         </w:numPr>
-        <w:ind w:left="360" w:right="-330" w:hanging="360"/>
+        <w:ind w:left="360" w:right="-330"/>
         <w:rPr>
           <w:rFonts w:ascii="Arial" w:cs="Arial" w:eastAsia="Arial" w:hAnsi="Arial"/>
           <w:sz w:val="22"/>
@@ -1827,9 +2197,9 @@
       <w:pPr>
         <w:numPr>
           <w:ilvl w:val="0"/>
-          <w:numId w:val="8"/>
+          <w:numId w:val="7"/>
         </w:numPr>
-        <w:ind w:left="360" w:right="-330" w:hanging="360"/>
+        <w:ind w:left="360" w:right="-330"/>
         <w:rPr>
           <w:rFonts w:ascii="Arial" w:cs="Arial" w:eastAsia="Arial" w:hAnsi="Arial"/>
           <w:sz w:val="22"/>
@@ -1845,11 +2215,6 @@
           <w:rtl w:val="0"/>
         </w:rPr>
         <w:t xml:space="preserve">Prepared and presented a presentation about the program to company leaders</w:t>
-      </w:r>
-      <w:r>
-        <w:rPr>
-          <w:rtl w:val="0"/>
-        </w:rPr>
       </w:r>
     </w:p>
     <w:p>
@@ -1889,7 +2254,7 @@
         <w:widowControl w:val="1"/>
         <w:numPr>
           <w:ilvl w:val="0"/>
-          <w:numId w:val="7"/>
+          <w:numId w:val="10"/>
         </w:numPr>
         <w:pBdr>
           <w:top w:space="0" w:sz="0" w:val="nil"/>
@@ -1941,7 +2306,7 @@
         <w:widowControl w:val="1"/>
         <w:numPr>
           <w:ilvl w:val="0"/>
-          <w:numId w:val="7"/>
+          <w:numId w:val="10"/>
         </w:numPr>
         <w:pBdr>
           <w:top w:space="0" w:sz="0" w:val="nil"/>
@@ -2028,7 +2393,7 @@
         <w:widowControl w:val="1"/>
         <w:numPr>
           <w:ilvl w:val="0"/>
-          <w:numId w:val="7"/>
+          <w:numId w:val="10"/>
         </w:numPr>
         <w:pBdr>
           <w:top w:space="0" w:sz="0" w:val="nil"/>
@@ -2072,6 +2437,11 @@
         </w:rPr>
         <w:t xml:space="preserve">Developed public and interpersonal communication skills</w:t>
       </w:r>
+      <w:r>
+        <w:rPr>
+          <w:rtl w:val="0"/>
+        </w:rPr>
+      </w:r>
     </w:p>
     <w:p>
       <w:pPr>
@@ -2119,7 +2489,7 @@
         <w:widowControl w:val="1"/>
         <w:numPr>
           <w:ilvl w:val="0"/>
-          <w:numId w:val="7"/>
+          <w:numId w:val="10"/>
         </w:numPr>
         <w:pBdr>
           <w:top w:space="0" w:sz="0" w:val="nil"/>
@@ -2167,7 +2537,7 @@
     <w:sectPr>
       <w:headerReference r:id="rId8" w:type="default"/>
       <w:pgSz w:h="16838" w:w="11906" w:orient="portrait"/>
-      <w:pgMar w:bottom="720" w:top="0" w:left="1080" w:right="720" w:header="706" w:footer="706"/>
+      <w:pgMar w:bottom="720" w:top="180" w:left="1080" w:right="720" w:header="706" w:footer="706"/>
       <w:pgNumType w:start="1"/>
     </w:sectPr>
   </w:body>
@@ -2528,7 +2898,7 @@
       <w:lvlText w:val="●"/>
       <w:lvlJc w:val="left"/>
       <w:pPr>
-        <w:ind w:left="720" w:hanging="360"/>
+        <w:ind w:left="360" w:hanging="360"/>
       </w:pPr>
       <w:rPr>
         <w:u w:val="none"/>
@@ -2638,7 +3008,7 @@
       <w:lvlText w:val="●"/>
       <w:lvlJc w:val="left"/>
       <w:pPr>
-        <w:ind w:left="720" w:hanging="360"/>
+        <w:ind w:left="360" w:hanging="360"/>
       </w:pPr>
       <w:rPr>
         <w:u w:val="none"/>
@@ -2861,31 +3231,31 @@
         <w:ind w:left="360" w:hanging="360"/>
       </w:pPr>
       <w:rPr>
-        <w:rFonts w:ascii="Noto Sans Symbols" w:cs="Noto Sans Symbols" w:eastAsia="Noto Sans Symbols" w:hAnsi="Noto Sans Symbols"/>
+        <w:u w:val="none"/>
       </w:rPr>
     </w:lvl>
     <w:lvl w:ilvl="1">
       <w:start w:val="1"/>
       <w:numFmt w:val="bullet"/>
-      <w:lvlText w:val="o"/>
-      <w:lvlJc w:val="left"/>
-      <w:pPr>
-        <w:ind w:left="1080" w:hanging="360"/>
-      </w:pPr>
-      <w:rPr>
-        <w:rFonts w:ascii="Courier New" w:cs="Courier New" w:eastAsia="Courier New" w:hAnsi="Courier New"/>
+      <w:lvlText w:val="○"/>
+      <w:lvlJc w:val="left"/>
+      <w:pPr>
+        <w:ind w:left="1440" w:hanging="360"/>
+      </w:pPr>
+      <w:rPr>
+        <w:u w:val="none"/>
       </w:rPr>
     </w:lvl>
     <w:lvl w:ilvl="2">
       <w:start w:val="1"/>
       <w:numFmt w:val="bullet"/>
-      <w:lvlText w:val="▪"/>
-      <w:lvlJc w:val="left"/>
-      <w:pPr>
-        <w:ind w:left="1800" w:hanging="360"/>
-      </w:pPr>
-      <w:rPr>
-        <w:rFonts w:ascii="Noto Sans Symbols" w:cs="Noto Sans Symbols" w:eastAsia="Noto Sans Symbols" w:hAnsi="Noto Sans Symbols"/>
+      <w:lvlText w:val="■"/>
+      <w:lvlJc w:val="left"/>
+      <w:pPr>
+        <w:ind w:left="2160" w:hanging="360"/>
+      </w:pPr>
+      <w:rPr>
+        <w:u w:val="none"/>
       </w:rPr>
     </w:lvl>
     <w:lvl w:ilvl="3">
@@ -2894,34 +3264,34 @@
       <w:lvlText w:val="●"/>
       <w:lvlJc w:val="left"/>
       <w:pPr>
-        <w:ind w:left="2520" w:hanging="360"/>
-      </w:pPr>
-      <w:rPr>
-        <w:rFonts w:ascii="Noto Sans Symbols" w:cs="Noto Sans Symbols" w:eastAsia="Noto Sans Symbols" w:hAnsi="Noto Sans Symbols"/>
+        <w:ind w:left="2880" w:hanging="360"/>
+      </w:pPr>
+      <w:rPr>
+        <w:u w:val="none"/>
       </w:rPr>
     </w:lvl>
     <w:lvl w:ilvl="4">
       <w:start w:val="1"/>
       <w:numFmt w:val="bullet"/>
-      <w:lvlText w:val="o"/>
-      <w:lvlJc w:val="left"/>
-      <w:pPr>
-        <w:ind w:left="3240" w:hanging="360"/>
-      </w:pPr>
-      <w:rPr>
-        <w:rFonts w:ascii="Courier New" w:cs="Courier New" w:eastAsia="Courier New" w:hAnsi="Courier New"/>
+      <w:lvlText w:val="○"/>
+      <w:lvlJc w:val="left"/>
+      <w:pPr>
+        <w:ind w:left="3600" w:hanging="360"/>
+      </w:pPr>
+      <w:rPr>
+        <w:u w:val="none"/>
       </w:rPr>
     </w:lvl>
     <w:lvl w:ilvl="5">
       <w:start w:val="1"/>
       <w:numFmt w:val="bullet"/>
-      <w:lvlText w:val="▪"/>
-      <w:lvlJc w:val="left"/>
-      <w:pPr>
-        <w:ind w:left="3960" w:hanging="360"/>
-      </w:pPr>
-      <w:rPr>
-        <w:rFonts w:ascii="Noto Sans Symbols" w:cs="Noto Sans Symbols" w:eastAsia="Noto Sans Symbols" w:hAnsi="Noto Sans Symbols"/>
+      <w:lvlText w:val="■"/>
+      <w:lvlJc w:val="left"/>
+      <w:pPr>
+        <w:ind w:left="4320" w:hanging="360"/>
+      </w:pPr>
+      <w:rPr>
+        <w:u w:val="none"/>
       </w:rPr>
     </w:lvl>
     <w:lvl w:ilvl="6">
@@ -2930,34 +3300,34 @@
       <w:lvlText w:val="●"/>
       <w:lvlJc w:val="left"/>
       <w:pPr>
-        <w:ind w:left="4680" w:hanging="360"/>
-      </w:pPr>
-      <w:rPr>
-        <w:rFonts w:ascii="Noto Sans Symbols" w:cs="Noto Sans Symbols" w:eastAsia="Noto Sans Symbols" w:hAnsi="Noto Sans Symbols"/>
+        <w:ind w:left="5040" w:hanging="360"/>
+      </w:pPr>
+      <w:rPr>
+        <w:u w:val="none"/>
       </w:rPr>
     </w:lvl>
     <w:lvl w:ilvl="7">
       <w:start w:val="1"/>
       <w:numFmt w:val="bullet"/>
-      <w:lvlText w:val="o"/>
-      <w:lvlJc w:val="left"/>
-      <w:pPr>
-        <w:ind w:left="5400" w:hanging="360"/>
-      </w:pPr>
-      <w:rPr>
-        <w:rFonts w:ascii="Courier New" w:cs="Courier New" w:eastAsia="Courier New" w:hAnsi="Courier New"/>
+      <w:lvlText w:val="○"/>
+      <w:lvlJc w:val="left"/>
+      <w:pPr>
+        <w:ind w:left="5760" w:hanging="360"/>
+      </w:pPr>
+      <w:rPr>
+        <w:u w:val="none"/>
       </w:rPr>
     </w:lvl>
     <w:lvl w:ilvl="8">
       <w:start w:val="1"/>
       <w:numFmt w:val="bullet"/>
-      <w:lvlText w:val="▪"/>
-      <w:lvlJc w:val="left"/>
-      <w:pPr>
-        <w:ind w:left="6120" w:hanging="360"/>
-      </w:pPr>
-      <w:rPr>
-        <w:rFonts w:ascii="Noto Sans Symbols" w:cs="Noto Sans Symbols" w:eastAsia="Noto Sans Symbols" w:hAnsi="Noto Sans Symbols"/>
+      <w:lvlText w:val="■"/>
+      <w:lvlJc w:val="left"/>
+      <w:pPr>
+        <w:ind w:left="6480" w:hanging="360"/>
+      </w:pPr>
+      <w:rPr>
+        <w:u w:val="none"/>
       </w:rPr>
     </w:lvl>
   </w:abstractNum>
@@ -2968,7 +3338,7 @@
       <w:lvlText w:val="●"/>
       <w:lvlJc w:val="left"/>
       <w:pPr>
-        <w:ind w:left="360" w:hanging="360"/>
+        <w:ind w:left="720" w:hanging="360"/>
       </w:pPr>
       <w:rPr>
         <w:u w:val="none"/>
@@ -3079,6 +3449,446 @@
       <w:lvlJc w:val="left"/>
       <w:pPr>
         <w:ind w:left="360" w:hanging="360"/>
+      </w:pPr>
+      <w:rPr>
+        <w:u w:val="none"/>
+      </w:rPr>
+    </w:lvl>
+    <w:lvl w:ilvl="1">
+      <w:start w:val="1"/>
+      <w:numFmt w:val="bullet"/>
+      <w:lvlText w:val="○"/>
+      <w:lvlJc w:val="left"/>
+      <w:pPr>
+        <w:ind w:left="1440" w:hanging="360"/>
+      </w:pPr>
+      <w:rPr>
+        <w:u w:val="none"/>
+      </w:rPr>
+    </w:lvl>
+    <w:lvl w:ilvl="2">
+      <w:start w:val="1"/>
+      <w:numFmt w:val="bullet"/>
+      <w:lvlText w:val="■"/>
+      <w:lvlJc w:val="left"/>
+      <w:pPr>
+        <w:ind w:left="2160" w:hanging="360"/>
+      </w:pPr>
+      <w:rPr>
+        <w:u w:val="none"/>
+      </w:rPr>
+    </w:lvl>
+    <w:lvl w:ilvl="3">
+      <w:start w:val="1"/>
+      <w:numFmt w:val="bullet"/>
+      <w:lvlText w:val="●"/>
+      <w:lvlJc w:val="left"/>
+      <w:pPr>
+        <w:ind w:left="2880" w:hanging="360"/>
+      </w:pPr>
+      <w:rPr>
+        <w:u w:val="none"/>
+      </w:rPr>
+    </w:lvl>
+    <w:lvl w:ilvl="4">
+      <w:start w:val="1"/>
+      <w:numFmt w:val="bullet"/>
+      <w:lvlText w:val="○"/>
+      <w:lvlJc w:val="left"/>
+      <w:pPr>
+        <w:ind w:left="3600" w:hanging="360"/>
+      </w:pPr>
+      <w:rPr>
+        <w:u w:val="none"/>
+      </w:rPr>
+    </w:lvl>
+    <w:lvl w:ilvl="5">
+      <w:start w:val="1"/>
+      <w:numFmt w:val="bullet"/>
+      <w:lvlText w:val="■"/>
+      <w:lvlJc w:val="left"/>
+      <w:pPr>
+        <w:ind w:left="4320" w:hanging="360"/>
+      </w:pPr>
+      <w:rPr>
+        <w:u w:val="none"/>
+      </w:rPr>
+    </w:lvl>
+    <w:lvl w:ilvl="6">
+      <w:start w:val="1"/>
+      <w:numFmt w:val="bullet"/>
+      <w:lvlText w:val="●"/>
+      <w:lvlJc w:val="left"/>
+      <w:pPr>
+        <w:ind w:left="5040" w:hanging="360"/>
+      </w:pPr>
+      <w:rPr>
+        <w:u w:val="none"/>
+      </w:rPr>
+    </w:lvl>
+    <w:lvl w:ilvl="7">
+      <w:start w:val="1"/>
+      <w:numFmt w:val="bullet"/>
+      <w:lvlText w:val="○"/>
+      <w:lvlJc w:val="left"/>
+      <w:pPr>
+        <w:ind w:left="5760" w:hanging="360"/>
+      </w:pPr>
+      <w:rPr>
+        <w:u w:val="none"/>
+      </w:rPr>
+    </w:lvl>
+    <w:lvl w:ilvl="8">
+      <w:start w:val="1"/>
+      <w:numFmt w:val="bullet"/>
+      <w:lvlText w:val="■"/>
+      <w:lvlJc w:val="left"/>
+      <w:pPr>
+        <w:ind w:left="6480" w:hanging="360"/>
+      </w:pPr>
+      <w:rPr>
+        <w:u w:val="none"/>
+      </w:rPr>
+    </w:lvl>
+  </w:abstractNum>
+  <w:abstractNum w:abstractNumId="10">
+    <w:lvl w:ilvl="0">
+      <w:start w:val="1"/>
+      <w:numFmt w:val="bullet"/>
+      <w:lvlText w:val="●"/>
+      <w:lvlJc w:val="left"/>
+      <w:pPr>
+        <w:ind w:left="360" w:hanging="360"/>
+      </w:pPr>
+      <w:rPr>
+        <w:rFonts w:ascii="Noto Sans Symbols" w:cs="Noto Sans Symbols" w:eastAsia="Noto Sans Symbols" w:hAnsi="Noto Sans Symbols"/>
+      </w:rPr>
+    </w:lvl>
+    <w:lvl w:ilvl="1">
+      <w:start w:val="1"/>
+      <w:numFmt w:val="bullet"/>
+      <w:lvlText w:val="o"/>
+      <w:lvlJc w:val="left"/>
+      <w:pPr>
+        <w:ind w:left="1080" w:hanging="360"/>
+      </w:pPr>
+      <w:rPr>
+        <w:rFonts w:ascii="Courier New" w:cs="Courier New" w:eastAsia="Courier New" w:hAnsi="Courier New"/>
+      </w:rPr>
+    </w:lvl>
+    <w:lvl w:ilvl="2">
+      <w:start w:val="1"/>
+      <w:numFmt w:val="bullet"/>
+      <w:lvlText w:val="▪"/>
+      <w:lvlJc w:val="left"/>
+      <w:pPr>
+        <w:ind w:left="1800" w:hanging="360"/>
+      </w:pPr>
+      <w:rPr>
+        <w:rFonts w:ascii="Noto Sans Symbols" w:cs="Noto Sans Symbols" w:eastAsia="Noto Sans Symbols" w:hAnsi="Noto Sans Symbols"/>
+      </w:rPr>
+    </w:lvl>
+    <w:lvl w:ilvl="3">
+      <w:start w:val="1"/>
+      <w:numFmt w:val="bullet"/>
+      <w:lvlText w:val="●"/>
+      <w:lvlJc w:val="left"/>
+      <w:pPr>
+        <w:ind w:left="2520" w:hanging="360"/>
+      </w:pPr>
+      <w:rPr>
+        <w:rFonts w:ascii="Noto Sans Symbols" w:cs="Noto Sans Symbols" w:eastAsia="Noto Sans Symbols" w:hAnsi="Noto Sans Symbols"/>
+      </w:rPr>
+    </w:lvl>
+    <w:lvl w:ilvl="4">
+      <w:start w:val="1"/>
+      <w:numFmt w:val="bullet"/>
+      <w:lvlText w:val="o"/>
+      <w:lvlJc w:val="left"/>
+      <w:pPr>
+        <w:ind w:left="3240" w:hanging="360"/>
+      </w:pPr>
+      <w:rPr>
+        <w:rFonts w:ascii="Courier New" w:cs="Courier New" w:eastAsia="Courier New" w:hAnsi="Courier New"/>
+      </w:rPr>
+    </w:lvl>
+    <w:lvl w:ilvl="5">
+      <w:start w:val="1"/>
+      <w:numFmt w:val="bullet"/>
+      <w:lvlText w:val="▪"/>
+      <w:lvlJc w:val="left"/>
+      <w:pPr>
+        <w:ind w:left="3960" w:hanging="360"/>
+      </w:pPr>
+      <w:rPr>
+        <w:rFonts w:ascii="Noto Sans Symbols" w:cs="Noto Sans Symbols" w:eastAsia="Noto Sans Symbols" w:hAnsi="Noto Sans Symbols"/>
+      </w:rPr>
+    </w:lvl>
+    <w:lvl w:ilvl="6">
+      <w:start w:val="1"/>
+      <w:numFmt w:val="bullet"/>
+      <w:lvlText w:val="●"/>
+      <w:lvlJc w:val="left"/>
+      <w:pPr>
+        <w:ind w:left="4680" w:hanging="360"/>
+      </w:pPr>
+      <w:rPr>
+        <w:rFonts w:ascii="Noto Sans Symbols" w:cs="Noto Sans Symbols" w:eastAsia="Noto Sans Symbols" w:hAnsi="Noto Sans Symbols"/>
+      </w:rPr>
+    </w:lvl>
+    <w:lvl w:ilvl="7">
+      <w:start w:val="1"/>
+      <w:numFmt w:val="bullet"/>
+      <w:lvlText w:val="o"/>
+      <w:lvlJc w:val="left"/>
+      <w:pPr>
+        <w:ind w:left="5400" w:hanging="360"/>
+      </w:pPr>
+      <w:rPr>
+        <w:rFonts w:ascii="Courier New" w:cs="Courier New" w:eastAsia="Courier New" w:hAnsi="Courier New"/>
+      </w:rPr>
+    </w:lvl>
+    <w:lvl w:ilvl="8">
+      <w:start w:val="1"/>
+      <w:numFmt w:val="bullet"/>
+      <w:lvlText w:val="▪"/>
+      <w:lvlJc w:val="left"/>
+      <w:pPr>
+        <w:ind w:left="6120" w:hanging="360"/>
+      </w:pPr>
+      <w:rPr>
+        <w:rFonts w:ascii="Noto Sans Symbols" w:cs="Noto Sans Symbols" w:eastAsia="Noto Sans Symbols" w:hAnsi="Noto Sans Symbols"/>
+      </w:rPr>
+    </w:lvl>
+  </w:abstractNum>
+  <w:abstractNum w:abstractNumId="11">
+    <w:lvl w:ilvl="0">
+      <w:start w:val="1"/>
+      <w:numFmt w:val="bullet"/>
+      <w:lvlText w:val="●"/>
+      <w:lvlJc w:val="left"/>
+      <w:pPr>
+        <w:ind w:left="720" w:hanging="360"/>
+      </w:pPr>
+      <w:rPr>
+        <w:u w:val="none"/>
+      </w:rPr>
+    </w:lvl>
+    <w:lvl w:ilvl="1">
+      <w:start w:val="1"/>
+      <w:numFmt w:val="bullet"/>
+      <w:lvlText w:val="○"/>
+      <w:lvlJc w:val="left"/>
+      <w:pPr>
+        <w:ind w:left="1440" w:hanging="360"/>
+      </w:pPr>
+      <w:rPr>
+        <w:u w:val="none"/>
+      </w:rPr>
+    </w:lvl>
+    <w:lvl w:ilvl="2">
+      <w:start w:val="1"/>
+      <w:numFmt w:val="bullet"/>
+      <w:lvlText w:val="■"/>
+      <w:lvlJc w:val="left"/>
+      <w:pPr>
+        <w:ind w:left="2160" w:hanging="360"/>
+      </w:pPr>
+      <w:rPr>
+        <w:u w:val="none"/>
+      </w:rPr>
+    </w:lvl>
+    <w:lvl w:ilvl="3">
+      <w:start w:val="1"/>
+      <w:numFmt w:val="bullet"/>
+      <w:lvlText w:val="●"/>
+      <w:lvlJc w:val="left"/>
+      <w:pPr>
+        <w:ind w:left="2880" w:hanging="360"/>
+      </w:pPr>
+      <w:rPr>
+        <w:u w:val="none"/>
+      </w:rPr>
+    </w:lvl>
+    <w:lvl w:ilvl="4">
+      <w:start w:val="1"/>
+      <w:numFmt w:val="bullet"/>
+      <w:lvlText w:val="○"/>
+      <w:lvlJc w:val="left"/>
+      <w:pPr>
+        <w:ind w:left="3600" w:hanging="360"/>
+      </w:pPr>
+      <w:rPr>
+        <w:u w:val="none"/>
+      </w:rPr>
+    </w:lvl>
+    <w:lvl w:ilvl="5">
+      <w:start w:val="1"/>
+      <w:numFmt w:val="bullet"/>
+      <w:lvlText w:val="■"/>
+      <w:lvlJc w:val="left"/>
+      <w:pPr>
+        <w:ind w:left="4320" w:hanging="360"/>
+      </w:pPr>
+      <w:rPr>
+        <w:u w:val="none"/>
+      </w:rPr>
+    </w:lvl>
+    <w:lvl w:ilvl="6">
+      <w:start w:val="1"/>
+      <w:numFmt w:val="bullet"/>
+      <w:lvlText w:val="●"/>
+      <w:lvlJc w:val="left"/>
+      <w:pPr>
+        <w:ind w:left="5040" w:hanging="360"/>
+      </w:pPr>
+      <w:rPr>
+        <w:u w:val="none"/>
+      </w:rPr>
+    </w:lvl>
+    <w:lvl w:ilvl="7">
+      <w:start w:val="1"/>
+      <w:numFmt w:val="bullet"/>
+      <w:lvlText w:val="○"/>
+      <w:lvlJc w:val="left"/>
+      <w:pPr>
+        <w:ind w:left="5760" w:hanging="360"/>
+      </w:pPr>
+      <w:rPr>
+        <w:u w:val="none"/>
+      </w:rPr>
+    </w:lvl>
+    <w:lvl w:ilvl="8">
+      <w:start w:val="1"/>
+      <w:numFmt w:val="bullet"/>
+      <w:lvlText w:val="■"/>
+      <w:lvlJc w:val="left"/>
+      <w:pPr>
+        <w:ind w:left="6480" w:hanging="360"/>
+      </w:pPr>
+      <w:rPr>
+        <w:u w:val="none"/>
+      </w:rPr>
+    </w:lvl>
+  </w:abstractNum>
+  <w:abstractNum w:abstractNumId="12">
+    <w:lvl w:ilvl="0">
+      <w:start w:val="1"/>
+      <w:numFmt w:val="bullet"/>
+      <w:lvlText w:val="●"/>
+      <w:lvlJc w:val="left"/>
+      <w:pPr>
+        <w:ind w:left="360" w:hanging="360"/>
+      </w:pPr>
+      <w:rPr>
+        <w:u w:val="none"/>
+      </w:rPr>
+    </w:lvl>
+    <w:lvl w:ilvl="1">
+      <w:start w:val="1"/>
+      <w:numFmt w:val="bullet"/>
+      <w:lvlText w:val="○"/>
+      <w:lvlJc w:val="left"/>
+      <w:pPr>
+        <w:ind w:left="1440" w:hanging="360"/>
+      </w:pPr>
+      <w:rPr>
+        <w:u w:val="none"/>
+      </w:rPr>
+    </w:lvl>
+    <w:lvl w:ilvl="2">
+      <w:start w:val="1"/>
+      <w:numFmt w:val="bullet"/>
+      <w:lvlText w:val="■"/>
+      <w:lvlJc w:val="left"/>
+      <w:pPr>
+        <w:ind w:left="2160" w:hanging="360"/>
+      </w:pPr>
+      <w:rPr>
+        <w:u w:val="none"/>
+      </w:rPr>
+    </w:lvl>
+    <w:lvl w:ilvl="3">
+      <w:start w:val="1"/>
+      <w:numFmt w:val="bullet"/>
+      <w:lvlText w:val="●"/>
+      <w:lvlJc w:val="left"/>
+      <w:pPr>
+        <w:ind w:left="2880" w:hanging="360"/>
+      </w:pPr>
+      <w:rPr>
+        <w:u w:val="none"/>
+      </w:rPr>
+    </w:lvl>
+    <w:lvl w:ilvl="4">
+      <w:start w:val="1"/>
+      <w:numFmt w:val="bullet"/>
+      <w:lvlText w:val="○"/>
+      <w:lvlJc w:val="left"/>
+      <w:pPr>
+        <w:ind w:left="3600" w:hanging="360"/>
+      </w:pPr>
+      <w:rPr>
+        <w:u w:val="none"/>
+      </w:rPr>
+    </w:lvl>
+    <w:lvl w:ilvl="5">
+      <w:start w:val="1"/>
+      <w:numFmt w:val="bullet"/>
+      <w:lvlText w:val="■"/>
+      <w:lvlJc w:val="left"/>
+      <w:pPr>
+        <w:ind w:left="4320" w:hanging="360"/>
+      </w:pPr>
+      <w:rPr>
+        <w:u w:val="none"/>
+      </w:rPr>
+    </w:lvl>
+    <w:lvl w:ilvl="6">
+      <w:start w:val="1"/>
+      <w:numFmt w:val="bullet"/>
+      <w:lvlText w:val="●"/>
+      <w:lvlJc w:val="left"/>
+      <w:pPr>
+        <w:ind w:left="5040" w:hanging="360"/>
+      </w:pPr>
+      <w:rPr>
+        <w:u w:val="none"/>
+      </w:rPr>
+    </w:lvl>
+    <w:lvl w:ilvl="7">
+      <w:start w:val="1"/>
+      <w:numFmt w:val="bullet"/>
+      <w:lvlText w:val="○"/>
+      <w:lvlJc w:val="left"/>
+      <w:pPr>
+        <w:ind w:left="5760" w:hanging="360"/>
+      </w:pPr>
+      <w:rPr>
+        <w:u w:val="none"/>
+      </w:rPr>
+    </w:lvl>
+    <w:lvl w:ilvl="8">
+      <w:start w:val="1"/>
+      <w:numFmt w:val="bullet"/>
+      <w:lvlText w:val="■"/>
+      <w:lvlJc w:val="left"/>
+      <w:pPr>
+        <w:ind w:left="6480" w:hanging="360"/>
+      </w:pPr>
+      <w:rPr>
+        <w:u w:val="none"/>
+      </w:rPr>
+    </w:lvl>
+  </w:abstractNum>
+  <w:abstractNum w:abstractNumId="13">
+    <w:lvl w:ilvl="0">
+      <w:start w:val="1"/>
+      <w:numFmt w:val="bullet"/>
+      <w:lvlText w:val="●"/>
+      <w:lvlJc w:val="left"/>
+      <w:pPr>
+        <w:ind w:left="720" w:hanging="360"/>
       </w:pPr>
       <w:rPr>
         <w:u w:val="none"/>
@@ -3208,6 +4018,18 @@
   <w:num w:numId="9">
     <w:abstractNumId w:val="9"/>
   </w:num>
+  <w:num w:numId="10">
+    <w:abstractNumId w:val="10"/>
+  </w:num>
+  <w:num w:numId="11">
+    <w:abstractNumId w:val="11"/>
+  </w:num>
+  <w:num w:numId="12">
+    <w:abstractNumId w:val="12"/>
+  </w:num>
+  <w:num w:numId="13">
+    <w:abstractNumId w:val="13"/>
+  </w:num>
 </w:numbering>
 </file>
 
@@ -3223,115 +4045,6 @@
       <w:pPr/>
     </w:pPrDefault>
   </w:docDefaults>
-  <w:style w:type="paragraph" w:styleId="Normal" w:default="1">
-    <w:name w:val="normal"/>
-  </w:style>
-  <w:style w:type="table" w:styleId="TableNormal" w:default="1">
-    <w:name w:val="Table Normal"/>
-  </w:style>
-  <w:style w:type="paragraph" w:styleId="Heading1">
-    <w:name w:val="heading 1"/>
-    <w:basedOn w:val="Normal"/>
-    <w:next w:val="Normal"/>
-    <w:pPr>
-      <w:keepNext w:val="1"/>
-      <w:keepLines w:val="1"/>
-      <w:spacing w:after="120" w:before="480" w:lineRule="auto"/>
-    </w:pPr>
-    <w:rPr>
-      <w:b w:val="1"/>
-      <w:sz w:val="48"/>
-      <w:szCs w:val="48"/>
-    </w:rPr>
-  </w:style>
-  <w:style w:type="paragraph" w:styleId="Heading2">
-    <w:name w:val="heading 2"/>
-    <w:basedOn w:val="Normal"/>
-    <w:next w:val="Normal"/>
-    <w:pPr>
-      <w:keepNext w:val="1"/>
-      <w:keepLines w:val="1"/>
-      <w:spacing w:after="80" w:before="360" w:lineRule="auto"/>
-    </w:pPr>
-    <w:rPr>
-      <w:b w:val="1"/>
-      <w:sz w:val="36"/>
-      <w:szCs w:val="36"/>
-    </w:rPr>
-  </w:style>
-  <w:style w:type="paragraph" w:styleId="Heading3">
-    <w:name w:val="heading 3"/>
-    <w:basedOn w:val="Normal"/>
-    <w:next w:val="Normal"/>
-    <w:pPr>
-      <w:keepNext w:val="1"/>
-      <w:keepLines w:val="1"/>
-      <w:spacing w:after="80" w:before="280" w:lineRule="auto"/>
-    </w:pPr>
-    <w:rPr>
-      <w:b w:val="1"/>
-      <w:sz w:val="28"/>
-      <w:szCs w:val="28"/>
-    </w:rPr>
-  </w:style>
-  <w:style w:type="paragraph" w:styleId="Heading4">
-    <w:name w:val="heading 4"/>
-    <w:basedOn w:val="Normal"/>
-    <w:next w:val="Normal"/>
-    <w:pPr>
-      <w:keepNext w:val="1"/>
-      <w:keepLines w:val="1"/>
-      <w:spacing w:after="40" w:before="240" w:lineRule="auto"/>
-    </w:pPr>
-    <w:rPr>
-      <w:b w:val="1"/>
-      <w:sz w:val="24"/>
-      <w:szCs w:val="24"/>
-    </w:rPr>
-  </w:style>
-  <w:style w:type="paragraph" w:styleId="Heading5">
-    <w:name w:val="heading 5"/>
-    <w:basedOn w:val="Normal"/>
-    <w:next w:val="Normal"/>
-    <w:pPr>
-      <w:keepNext w:val="1"/>
-      <w:keepLines w:val="1"/>
-      <w:spacing w:after="40" w:before="220" w:lineRule="auto"/>
-    </w:pPr>
-    <w:rPr>
-      <w:b w:val="1"/>
-      <w:sz w:val="22"/>
-      <w:szCs w:val="22"/>
-    </w:rPr>
-  </w:style>
-  <w:style w:type="paragraph" w:styleId="Heading6">
-    <w:name w:val="heading 6"/>
-    <w:basedOn w:val="Normal"/>
-    <w:next w:val="Normal"/>
-    <w:pPr>
-      <w:keepNext w:val="1"/>
-      <w:keepLines w:val="1"/>
-      <w:spacing w:after="40" w:before="200" w:lineRule="auto"/>
-    </w:pPr>
-    <w:rPr>
-      <w:b w:val="1"/>
-    </w:rPr>
-  </w:style>
-  <w:style w:type="paragraph" w:styleId="Title">
-    <w:name w:val="Title"/>
-    <w:basedOn w:val="Normal"/>
-    <w:next w:val="Normal"/>
-    <w:pPr>
-      <w:keepNext w:val="1"/>
-      <w:keepLines w:val="1"/>
-      <w:spacing w:after="120" w:before="480" w:lineRule="auto"/>
-    </w:pPr>
-    <w:rPr>
-      <w:b w:val="1"/>
-      <w:sz w:val="72"/>
-      <w:szCs w:val="72"/>
-    </w:rPr>
-  </w:style>
   <w:style w:type="paragraph" w:styleId="Normal" w:default="1">
     <w:name w:val="normal"/>
   </w:style>
@@ -3961,101 +4674,6 @@
       </w:tblCellMar>
     </w:tblPr>
   </w:style>
-  <w:style w:type="paragraph" w:styleId="Subtitle">
-    <w:name w:val="Subtitle"/>
-    <w:basedOn w:val="Normal"/>
-    <w:next w:val="Normal"/>
-    <w:pPr>
-      <w:keepNext w:val="1"/>
-      <w:keepLines w:val="1"/>
-      <w:spacing w:after="80" w:before="360" w:lineRule="auto"/>
-    </w:pPr>
-    <w:rPr>
-      <w:rFonts w:ascii="Georgia" w:cs="Georgia" w:eastAsia="Georgia" w:hAnsi="Georgia"/>
-      <w:i w:val="1"/>
-      <w:color w:val="666666"/>
-      <w:sz w:val="48"/>
-      <w:szCs w:val="48"/>
-    </w:rPr>
-  </w:style>
-  <w:style w:type="table" w:styleId="Table1">
-    <w:basedOn w:val="TableNormal"/>
-    <w:tblPr>
-      <w:tblStyleRowBandSize w:val="1"/>
-      <w:tblStyleColBandSize w:val="1"/>
-      <w:tblCellMar>
-        <w:top w:w="0.0" w:type="dxa"/>
-        <w:left w:w="108.0" w:type="dxa"/>
-        <w:bottom w:w="0.0" w:type="dxa"/>
-        <w:right w:w="108.0" w:type="dxa"/>
-      </w:tblCellMar>
-    </w:tblPr>
-  </w:style>
-  <w:style w:type="table" w:styleId="Table2">
-    <w:basedOn w:val="TableNormal"/>
-    <w:tblPr>
-      <w:tblStyleRowBandSize w:val="1"/>
-      <w:tblStyleColBandSize w:val="1"/>
-      <w:tblCellMar>
-        <w:top w:w="0.0" w:type="dxa"/>
-        <w:left w:w="108.0" w:type="dxa"/>
-        <w:bottom w:w="0.0" w:type="dxa"/>
-        <w:right w:w="108.0" w:type="dxa"/>
-      </w:tblCellMar>
-    </w:tblPr>
-  </w:style>
-  <w:style w:type="table" w:styleId="Table3">
-    <w:basedOn w:val="TableNormal"/>
-    <w:tblPr>
-      <w:tblStyleRowBandSize w:val="1"/>
-      <w:tblStyleColBandSize w:val="1"/>
-      <w:tblCellMar>
-        <w:top w:w="0.0" w:type="dxa"/>
-        <w:left w:w="108.0" w:type="dxa"/>
-        <w:bottom w:w="0.0" w:type="dxa"/>
-        <w:right w:w="108.0" w:type="dxa"/>
-      </w:tblCellMar>
-    </w:tblPr>
-  </w:style>
-  <w:style w:type="table" w:styleId="Table4">
-    <w:basedOn w:val="TableNormal"/>
-    <w:tblPr>
-      <w:tblStyleRowBandSize w:val="1"/>
-      <w:tblStyleColBandSize w:val="1"/>
-      <w:tblCellMar>
-        <w:top w:w="0.0" w:type="dxa"/>
-        <w:left w:w="108.0" w:type="dxa"/>
-        <w:bottom w:w="0.0" w:type="dxa"/>
-        <w:right w:w="108.0" w:type="dxa"/>
-      </w:tblCellMar>
-    </w:tblPr>
-  </w:style>
-  <w:style w:type="table" w:styleId="Table5">
-    <w:basedOn w:val="TableNormal"/>
-    <w:tblPr>
-      <w:tblStyleRowBandSize w:val="1"/>
-      <w:tblStyleColBandSize w:val="1"/>
-      <w:tblCellMar>
-        <w:top w:w="0.0" w:type="dxa"/>
-        <w:left w:w="108.0" w:type="dxa"/>
-        <w:bottom w:w="0.0" w:type="dxa"/>
-        <w:right w:w="108.0" w:type="dxa"/>
-      </w:tblCellMar>
-    </w:tblPr>
-  </w:style>
-  <w:style w:type="table" w:styleId="Table6">
-    <w:basedOn w:val="TableNormal"/>
-    <w:tblPr>
-      <w:tblStyleRowBandSize w:val="1"/>
-      <w:tblStyleColBandSize w:val="1"/>
-      <w:tblCellMar>
-        <w:top w:w="0.0" w:type="dxa"/>
-        <w:left w:w="108.0" w:type="dxa"/>
-        <w:bottom w:w="0.0" w:type="dxa"/>
-        <w:right w:w="108.0" w:type="dxa"/>
-      </w:tblCellMar>
-    </w:tblPr>
-  </w:style>
 </w:styles>
 </file>
 
@@ -4381,7 +4999,7 @@
 
 <file path=customXML/item1.xml><?xml version="1.0" encoding="utf-8"?>
 <go:gDocsCustomXmlDataStorage xmlns:go="http://customooxmlschemas.google.com/" xmlns:r="http://schemas.openxmlformats.org/officeDocument/2006/relationships" uri="GoogleDocsCustomDataVersion2">
-  <go:docsCustomData xmlns:go="http://customooxmlschemas.google.com/" roundtripDataSignature="AMtx7mgeRnoY+z26itIPylWvddYH4bIAzQ==">CgMxLjAyCGguZ2pkZ3hzOAByITFnUThKVzVqQzJWWlpvUThmX1dLY2pNVGpsczVkajVGVw==</go:docsCustomData>
+  <go:docsCustomData xmlns:go="http://customooxmlschemas.google.com/" roundtripDataSignature="AMtx7mj6wmr1LqpQJxBS4lz04gbi6G7hOg==">CgMxLjAyCGguZ2pkZ3hzOAByITFtQUVVSGNqXzB6YTBSc2NRdjZmTWZDRGkwakN0UmxKdQ==</go:docsCustomData>
 </go:gDocsCustomXmlDataStorage>
 </file>
 

</xml_diff>

<commit_message>
CS Resume Version 10, from Aug 2023
</commit_message>
<xml_diff>
--- a/Cragun Scott's Resume.docx
+++ b/Cragun Scott's Resume.docx
@@ -59,23 +59,16 @@
           <w:szCs w:val="22"/>
           <w:rtl w:val="0"/>
         </w:rPr>
-        <w:t xml:space="preserve"> ▪</w:t>
-      </w:r>
-      <w:r>
-        <w:rPr>
-          <w:rFonts w:ascii="Arial" w:cs="Arial" w:eastAsia="Arial" w:hAnsi="Arial"/>
-          <w:sz w:val="22"/>
-          <w:szCs w:val="22"/>
-          <w:rtl w:val="0"/>
-        </w:rPr>
-        <w:t xml:space="preserve"> </w:t>
+        <w:t xml:space="preserve"> ▪ </w:t>
       </w:r>
       <w:hyperlink r:id="rId7">
         <w:r>
           <w:rPr>
             <w:rFonts w:ascii="Arial" w:cs="Arial" w:eastAsia="Arial" w:hAnsi="Arial"/>
+            <w:color w:val="0000ff"/>
             <w:sz w:val="22"/>
             <w:szCs w:val="22"/>
+            <w:u w:val="single"/>
             <w:rtl w:val="0"/>
           </w:rPr>
           <w:t xml:space="preserve">www.linkedin.com/in/Cragun-T-Scott</w:t>
@@ -104,7 +97,7 @@
           <w:szCs w:val="32"/>
           <w:rtl w:val="0"/>
         </w:rPr>
-        <w:t xml:space="preserve">Mechanical Engineering Intern</w:t>
+        <w:t xml:space="preserve">Computer Science Intern</w:t>
       </w:r>
     </w:p>
     <w:tbl>
@@ -268,7 +261,7 @@
         <w:widowControl w:val="1"/>
         <w:numPr>
           <w:ilvl w:val="0"/>
-          <w:numId w:val="10"/>
+          <w:numId w:val="4"/>
         </w:numPr>
         <w:pBdr>
           <w:top w:space="0" w:sz="0" w:val="nil"/>
@@ -408,11 +401,6 @@
           <w:rtl w:val="0"/>
         </w:rPr>
         <w:t xml:space="preserve"> hour a week job</w:t>
-      </w:r>
-      <w:r>
-        <w:rPr>
-          <w:rtl w:val="0"/>
-        </w:rPr>
       </w:r>
     </w:p>
     <w:tbl>
@@ -565,6 +553,107 @@
     </w:tbl>
     <w:p>
       <w:pPr>
+        <w:ind w:left="-360" w:right="-331" w:firstLine="0"/>
+        <w:rPr>
+          <w:rFonts w:ascii="Arial" w:cs="Arial" w:eastAsia="Arial" w:hAnsi="Arial"/>
+          <w:sz w:val="22"/>
+          <w:szCs w:val="22"/>
+        </w:rPr>
+      </w:pPr>
+      <w:r>
+        <w:rPr>
+          <w:rFonts w:ascii="Arial" w:cs="Arial" w:eastAsia="Arial" w:hAnsi="Arial"/>
+          <w:b w:val="1"/>
+          <w:sz w:val="22"/>
+          <w:szCs w:val="22"/>
+          <w:rtl w:val="0"/>
+        </w:rPr>
+        <w:t xml:space="preserve">Parallel Computing Intern -</w:t>
+      </w:r>
+      <w:r>
+        <w:rPr>
+          <w:rFonts w:ascii="Arial" w:cs="Arial" w:eastAsia="Arial" w:hAnsi="Arial"/>
+          <w:sz w:val="22"/>
+          <w:szCs w:val="22"/>
+          <w:rtl w:val="0"/>
+        </w:rPr>
+        <w:t xml:space="preserve"> Los Alamos National Lab, Los Alamos, NM</w:t>
+        <w:tab/>
+        <w:tab/>
+        <w:t xml:space="preserve">June 2023—Aug 2023  </w:t>
+      </w:r>
+    </w:p>
+    <w:p>
+      <w:pPr>
+        <w:numPr>
+          <w:ilvl w:val="0"/>
+          <w:numId w:val="8"/>
+        </w:numPr>
+        <w:ind w:left="360" w:right="-330"/>
+        <w:rPr>
+          <w:rFonts w:ascii="Arial" w:cs="Arial" w:eastAsia="Arial" w:hAnsi="Arial"/>
+          <w:sz w:val="22"/>
+          <w:szCs w:val="22"/>
+        </w:rPr>
+      </w:pPr>
+      <w:r>
+        <w:rPr>
+          <w:rFonts w:ascii="Arial" w:cs="Arial" w:eastAsia="Arial" w:hAnsi="Arial"/>
+          <w:sz w:val="22"/>
+          <w:szCs w:val="22"/>
+          <w:rtl w:val="0"/>
+        </w:rPr>
+        <w:t xml:space="preserve">Learned how to optomize, maintain, test, and run high efficiency parallel codes</w:t>
+      </w:r>
+    </w:p>
+    <w:p>
+      <w:pPr>
+        <w:numPr>
+          <w:ilvl w:val="0"/>
+          <w:numId w:val="8"/>
+        </w:numPr>
+        <w:ind w:left="360" w:right="-330"/>
+        <w:rPr>
+          <w:rFonts w:ascii="Arial" w:cs="Arial" w:eastAsia="Arial" w:hAnsi="Arial"/>
+          <w:sz w:val="22"/>
+          <w:szCs w:val="22"/>
+        </w:rPr>
+      </w:pPr>
+      <w:r>
+        <w:rPr>
+          <w:rFonts w:ascii="Arial" w:cs="Arial" w:eastAsia="Arial" w:hAnsi="Arial"/>
+          <w:sz w:val="22"/>
+          <w:szCs w:val="22"/>
+          <w:rtl w:val="0"/>
+        </w:rPr>
+        <w:t xml:space="preserve">Researched faster computing techneques independently and with a team</w:t>
+      </w:r>
+    </w:p>
+    <w:p>
+      <w:pPr>
+        <w:numPr>
+          <w:ilvl w:val="0"/>
+          <w:numId w:val="8"/>
+        </w:numPr>
+        <w:ind w:left="360" w:right="-330"/>
+        <w:rPr>
+          <w:rFonts w:ascii="Arial" w:cs="Arial" w:eastAsia="Arial" w:hAnsi="Arial"/>
+          <w:sz w:val="22"/>
+          <w:szCs w:val="22"/>
+        </w:rPr>
+      </w:pPr>
+      <w:r>
+        <w:rPr>
+          <w:rFonts w:ascii="Arial" w:cs="Arial" w:eastAsia="Arial" w:hAnsi="Arial"/>
+          <w:sz w:val="22"/>
+          <w:szCs w:val="22"/>
+          <w:rtl w:val="0"/>
+        </w:rPr>
+        <w:t xml:space="preserve">Attended lectures and workshops aimed towards improving speed and efficiency of code</w:t>
+      </w:r>
+    </w:p>
+    <w:p>
+      <w:pPr>
         <w:spacing w:after="0" w:lineRule="auto"/>
         <w:ind w:left="-360" w:right="-331" w:firstLine="0"/>
         <w:rPr>
@@ -593,14 +682,14 @@
         <w:t xml:space="preserve"> Space Dynamics Laboratory, North Logan, UT</w:t>
         <w:tab/>
         <w:tab/>
-        <w:t xml:space="preserve">June. 2021—Present  </w:t>
+        <w:t xml:space="preserve">June. 2021—May 2023  </w:t>
       </w:r>
     </w:p>
     <w:p>
       <w:pPr>
         <w:numPr>
           <w:ilvl w:val="0"/>
-          <w:numId w:val="7"/>
+          <w:numId w:val="5"/>
         </w:numPr>
         <w:spacing w:after="0" w:lineRule="auto"/>
         <w:ind w:left="360" w:right="-330" w:hanging="360"/>
@@ -620,14 +709,19 @@
         </w:rPr>
         <w:t xml:space="preserve">Fabricated thermal straps for satellite thermal system for internal and external customers</w:t>
       </w:r>
+      <w:r>
+        <w:rPr>
+          <w:rtl w:val="0"/>
+        </w:rPr>
+      </w:r>
     </w:p>
     <w:p>
       <w:pPr>
         <w:numPr>
           <w:ilvl w:val="0"/>
-          <w:numId w:val="7"/>
+          <w:numId w:val="5"/>
         </w:numPr>
-        <w:ind w:left="360" w:right="-330"/>
+        <w:ind w:left="360" w:right="-330" w:hanging="360"/>
         <w:rPr>
           <w:rFonts w:ascii="Arial" w:cs="Arial" w:eastAsia="Arial" w:hAnsi="Arial"/>
           <w:sz w:val="22"/>
@@ -648,9 +742,9 @@
       <w:pPr>
         <w:numPr>
           <w:ilvl w:val="0"/>
-          <w:numId w:val="7"/>
+          <w:numId w:val="5"/>
         </w:numPr>
-        <w:ind w:left="360" w:right="-330"/>
+        <w:ind w:left="360" w:right="-330" w:hanging="360"/>
         <w:rPr>
           <w:rFonts w:ascii="Arial" w:cs="Arial" w:eastAsia="Arial" w:hAnsi="Arial"/>
           <w:sz w:val="22"/>
@@ -671,9 +765,9 @@
       <w:pPr>
         <w:numPr>
           <w:ilvl w:val="0"/>
-          <w:numId w:val="7"/>
+          <w:numId w:val="5"/>
         </w:numPr>
-        <w:ind w:left="360" w:right="-330"/>
+        <w:ind w:left="360" w:right="-330" w:hanging="360"/>
         <w:rPr>
           <w:rFonts w:ascii="Arial" w:cs="Arial" w:eastAsia="Arial" w:hAnsi="Arial"/>
           <w:sz w:val="22"/>
@@ -688,66 +782,6 @@
           <w:rtl w:val="0"/>
         </w:rPr>
         <w:t xml:space="preserve">Followed written and oral procedures for testing and wrote reports on the test results</w:t>
-      </w:r>
-    </w:p>
-    <w:p>
-      <w:pPr>
-        <w:spacing w:after="0" w:lineRule="auto"/>
-        <w:ind w:left="-360" w:right="-331" w:firstLine="0"/>
-        <w:rPr>
-          <w:rFonts w:ascii="Arial" w:cs="Arial" w:eastAsia="Arial" w:hAnsi="Arial"/>
-          <w:sz w:val="22"/>
-          <w:szCs w:val="22"/>
-        </w:rPr>
-      </w:pPr>
-      <w:r>
-        <w:rPr>
-          <w:rFonts w:ascii="Arial" w:cs="Arial" w:eastAsia="Arial" w:hAnsi="Arial"/>
-          <w:b w:val="1"/>
-          <w:sz w:val="22"/>
-          <w:szCs w:val="22"/>
-          <w:rtl w:val="0"/>
-        </w:rPr>
-        <w:t xml:space="preserve">Hardscapes Installer -</w:t>
-      </w:r>
-      <w:r>
-        <w:rPr>
-          <w:rFonts w:ascii="Arial" w:cs="Arial" w:eastAsia="Arial" w:hAnsi="Arial"/>
-          <w:sz w:val="22"/>
-          <w:szCs w:val="22"/>
-          <w:rtl w:val="0"/>
-        </w:rPr>
-        <w:t xml:space="preserve"> A&amp;D Landscaping, Smithfield, UT</w:t>
-        <w:tab/>
-        <w:tab/>
-        <w:tab/>
-        <w:tab/>
-        <w:t xml:space="preserve">Sept. 2020—April 2021 </w:t>
-      </w:r>
-    </w:p>
-    <w:p>
-      <w:pPr>
-        <w:numPr>
-          <w:ilvl w:val="0"/>
-          <w:numId w:val="12"/>
-        </w:numPr>
-        <w:spacing w:after="0" w:lineRule="auto"/>
-        <w:ind w:left="360" w:right="-330" w:hanging="360"/>
-        <w:rPr>
-          <w:rFonts w:ascii="Arial" w:cs="Arial" w:eastAsia="Arial" w:hAnsi="Arial"/>
-          <w:sz w:val="22"/>
-          <w:szCs w:val="22"/>
-          <w:u w:val="none"/>
-        </w:rPr>
-      </w:pPr>
-      <w:r>
-        <w:rPr>
-          <w:rFonts w:ascii="Arial" w:cs="Arial" w:eastAsia="Arial" w:hAnsi="Arial"/>
-          <w:sz w:val="22"/>
-          <w:szCs w:val="22"/>
-          <w:rtl w:val="0"/>
-        </w:rPr>
-        <w:t xml:space="preserve">Learned to operate machinery for excavation and material transport</w:t>
       </w:r>
     </w:p>
     <w:p>
@@ -794,7 +828,7 @@
         <w:widowControl w:val="1"/>
         <w:numPr>
           <w:ilvl w:val="0"/>
-          <w:numId w:val="5"/>
+          <w:numId w:val="10"/>
         </w:numPr>
         <w:pBdr>
           <w:top w:space="0" w:sz="0" w:val="nil"/>
@@ -863,7 +897,7 @@
         <w:widowControl w:val="1"/>
         <w:numPr>
           <w:ilvl w:val="0"/>
-          <w:numId w:val="5"/>
+          <w:numId w:val="10"/>
         </w:numPr>
         <w:pBdr>
           <w:top w:space="0" w:sz="0" w:val="nil"/>
@@ -991,7 +1025,7 @@
         <w:widowControl w:val="1"/>
         <w:numPr>
           <w:ilvl w:val="0"/>
-          <w:numId w:val="4"/>
+          <w:numId w:val="9"/>
         </w:numPr>
         <w:pBdr>
           <w:top w:space="0" w:sz="0" w:val="nil"/>
@@ -1043,7 +1077,7 @@
         <w:widowControl w:val="1"/>
         <w:numPr>
           <w:ilvl w:val="0"/>
-          <w:numId w:val="4"/>
+          <w:numId w:val="9"/>
         </w:numPr>
         <w:pBdr>
           <w:top w:space="0" w:sz="0" w:val="nil"/>
@@ -1087,11 +1121,6 @@
         </w:rPr>
         <w:t xml:space="preserve">Lead planning and execution of building wide programs</w:t>
       </w:r>
-      <w:r>
-        <w:rPr>
-          <w:rtl w:val="0"/>
-        </w:rPr>
-      </w:r>
     </w:p>
     <w:p>
       <w:pPr>
@@ -1133,7 +1162,7 @@
         <w:widowControl w:val="1"/>
         <w:numPr>
           <w:ilvl w:val="0"/>
-          <w:numId w:val="6"/>
+          <w:numId w:val="1"/>
         </w:numPr>
         <w:pBdr>
           <w:top w:space="0" w:sz="0" w:val="nil"/>
@@ -1185,7 +1214,7 @@
         <w:widowControl w:val="1"/>
         <w:numPr>
           <w:ilvl w:val="0"/>
-          <w:numId w:val="6"/>
+          <w:numId w:val="1"/>
         </w:numPr>
         <w:pBdr>
           <w:top w:space="0" w:sz="0" w:val="nil"/>
@@ -1228,11 +1257,6 @@
           <w:rtl w:val="0"/>
         </w:rPr>
         <w:t xml:space="preserve">Developed problem solving skills used to fix broken machinery</w:t>
-      </w:r>
-      <w:r>
-        <w:rPr>
-          <w:rtl w:val="0"/>
-        </w:rPr>
       </w:r>
     </w:p>
     <w:tbl>
@@ -1324,7 +1348,272 @@
           <w:szCs w:val="22"/>
           <w:rtl w:val="0"/>
         </w:rPr>
-        <w:t xml:space="preserve">Aug. 2022—Present </w:t>
+        <w:t xml:space="preserve">Aug. 2022—May 2023 </w:t>
+      </w:r>
+    </w:p>
+    <w:p>
+      <w:pPr>
+        <w:numPr>
+          <w:ilvl w:val="0"/>
+          <w:numId w:val="6"/>
+        </w:numPr>
+        <w:ind w:left="360" w:right="-330" w:hanging="360"/>
+        <w:rPr>
+          <w:rFonts w:ascii="Arial" w:cs="Arial" w:eastAsia="Arial" w:hAnsi="Arial"/>
+          <w:sz w:val="22"/>
+          <w:szCs w:val="22"/>
+        </w:rPr>
+      </w:pPr>
+      <w:r>
+        <w:rPr>
+          <w:rFonts w:ascii="Arial" w:cs="Arial" w:eastAsia="Arial" w:hAnsi="Arial"/>
+          <w:sz w:val="22"/>
+          <w:szCs w:val="22"/>
+          <w:rtl w:val="0"/>
+        </w:rPr>
+        <w:t xml:space="preserve">Worked on a design team to build a cart to safely enter and exit railcars in a shipping bay</w:t>
+      </w:r>
+    </w:p>
+    <w:p>
+      <w:pPr>
+        <w:numPr>
+          <w:ilvl w:val="0"/>
+          <w:numId w:val="6"/>
+        </w:numPr>
+        <w:ind w:left="360" w:right="-330" w:hanging="360"/>
+        <w:rPr>
+          <w:rFonts w:ascii="Arial" w:cs="Arial" w:eastAsia="Arial" w:hAnsi="Arial"/>
+          <w:sz w:val="22"/>
+          <w:szCs w:val="22"/>
+        </w:rPr>
+      </w:pPr>
+      <w:r>
+        <w:rPr>
+          <w:rFonts w:ascii="Arial" w:cs="Arial" w:eastAsia="Arial" w:hAnsi="Arial"/>
+          <w:sz w:val="22"/>
+          <w:szCs w:val="22"/>
+          <w:rtl w:val="0"/>
+        </w:rPr>
+        <w:t xml:space="preserve">Participated in the product definition, brainstorm, design, and analysis phases of the project</w:t>
+      </w:r>
+    </w:p>
+    <w:p>
+      <w:pPr>
+        <w:numPr>
+          <w:ilvl w:val="0"/>
+          <w:numId w:val="6"/>
+        </w:numPr>
+        <w:ind w:left="360" w:right="-330" w:hanging="360"/>
+        <w:rPr>
+          <w:rFonts w:ascii="Arial" w:cs="Arial" w:eastAsia="Arial" w:hAnsi="Arial"/>
+          <w:sz w:val="22"/>
+          <w:szCs w:val="22"/>
+          <w:u w:val="none"/>
+        </w:rPr>
+      </w:pPr>
+      <w:r>
+        <w:rPr>
+          <w:rFonts w:ascii="Arial" w:cs="Arial" w:eastAsia="Arial" w:hAnsi="Arial"/>
+          <w:sz w:val="22"/>
+          <w:szCs w:val="22"/>
+          <w:rtl w:val="0"/>
+        </w:rPr>
+        <w:t xml:space="preserve">Assisted the team in Project Manager role to ensure all tasks and milestones were completed on time</w:t>
+      </w:r>
+      <w:r>
+        <w:rPr>
+          <w:rtl w:val="0"/>
+        </w:rPr>
+      </w:r>
+    </w:p>
+    <w:p>
+      <w:pPr>
+        <w:ind w:left="-360" w:right="-330" w:firstLine="0"/>
+        <w:rPr>
+          <w:rFonts w:ascii="Arial" w:cs="Arial" w:eastAsia="Arial" w:hAnsi="Arial"/>
+          <w:b w:val="1"/>
+          <w:sz w:val="22"/>
+          <w:szCs w:val="22"/>
+        </w:rPr>
+      </w:pPr>
+      <w:r>
+        <w:rPr>
+          <w:rFonts w:ascii="Arial" w:cs="Arial" w:eastAsia="Arial" w:hAnsi="Arial"/>
+          <w:b w:val="1"/>
+          <w:sz w:val="22"/>
+          <w:szCs w:val="22"/>
+          <w:rtl w:val="0"/>
+        </w:rPr>
+        <w:t xml:space="preserve">Coding Projects</w:t>
+      </w:r>
+    </w:p>
+    <w:p>
+      <w:pPr>
+        <w:numPr>
+          <w:ilvl w:val="0"/>
+          <w:numId w:val="3"/>
+        </w:numPr>
+        <w:ind w:left="360" w:right="-330" w:hanging="360"/>
+        <w:rPr>
+          <w:rFonts w:ascii="Arial" w:cs="Arial" w:eastAsia="Arial" w:hAnsi="Arial"/>
+          <w:sz w:val="22"/>
+          <w:szCs w:val="22"/>
+        </w:rPr>
+      </w:pPr>
+      <w:r>
+        <w:rPr>
+          <w:rFonts w:ascii="Arial" w:cs="Arial" w:eastAsia="Arial" w:hAnsi="Arial"/>
+          <w:sz w:val="22"/>
+          <w:szCs w:val="22"/>
+          <w:rtl w:val="0"/>
+        </w:rPr>
+        <w:t xml:space="preserve">Refractored, designed and implemented code for a complex number fractal image generator </w:t>
+      </w:r>
+    </w:p>
+    <w:p>
+      <w:pPr>
+        <w:numPr>
+          <w:ilvl w:val="0"/>
+          <w:numId w:val="3"/>
+        </w:numPr>
+        <w:ind w:left="360" w:right="-330" w:hanging="360"/>
+        <w:rPr>
+          <w:rFonts w:ascii="Arial" w:cs="Arial" w:eastAsia="Arial" w:hAnsi="Arial"/>
+          <w:sz w:val="22"/>
+          <w:szCs w:val="22"/>
+          <w:u w:val="none"/>
+        </w:rPr>
+      </w:pPr>
+      <w:r>
+        <w:rPr>
+          <w:rFonts w:ascii="Arial" w:cs="Arial" w:eastAsia="Arial" w:hAnsi="Arial"/>
+          <w:sz w:val="22"/>
+          <w:szCs w:val="22"/>
+          <w:rtl w:val="0"/>
+        </w:rPr>
+        <w:t xml:space="preserve">Designed and implemented code for a max-flow, min-cut graph algorithm</w:t>
+      </w:r>
+      <w:r>
+        <w:rPr>
+          <w:rtl w:val="0"/>
+        </w:rPr>
+      </w:r>
+    </w:p>
+    <w:p>
+      <w:pPr>
+        <w:numPr>
+          <w:ilvl w:val="0"/>
+          <w:numId w:val="3"/>
+        </w:numPr>
+        <w:ind w:left="360" w:right="-330" w:hanging="360"/>
+        <w:rPr>
+          <w:rFonts w:ascii="Arial" w:cs="Arial" w:eastAsia="Arial" w:hAnsi="Arial"/>
+          <w:sz w:val="22"/>
+          <w:szCs w:val="22"/>
+          <w:u w:val="none"/>
+        </w:rPr>
+      </w:pPr>
+      <w:r>
+        <w:rPr>
+          <w:rFonts w:ascii="Arial" w:cs="Arial" w:eastAsia="Arial" w:hAnsi="Arial"/>
+          <w:sz w:val="22"/>
+          <w:szCs w:val="22"/>
+          <w:rtl w:val="0"/>
+        </w:rPr>
+        <w:t xml:space="preserve">Designed and implemented code for processing accounting data from large data files</w:t>
+      </w:r>
+      <w:r>
+        <w:rPr>
+          <w:rtl w:val="0"/>
+        </w:rPr>
+      </w:r>
+    </w:p>
+    <w:p>
+      <w:pPr>
+        <w:ind w:left="-360" w:right="-330" w:firstLine="0"/>
+        <w:rPr>
+          <w:rFonts w:ascii="Arial" w:cs="Arial" w:eastAsia="Arial" w:hAnsi="Arial"/>
+          <w:b w:val="1"/>
+          <w:sz w:val="22"/>
+          <w:szCs w:val="22"/>
+        </w:rPr>
+      </w:pPr>
+      <w:r>
+        <w:rPr>
+          <w:rFonts w:ascii="Arial" w:cs="Arial" w:eastAsia="Arial" w:hAnsi="Arial"/>
+          <w:b w:val="1"/>
+          <w:sz w:val="22"/>
+          <w:szCs w:val="22"/>
+          <w:rtl w:val="0"/>
+        </w:rPr>
+        <w:t xml:space="preserve">School Projects</w:t>
+      </w:r>
+    </w:p>
+    <w:p>
+      <w:pPr>
+        <w:numPr>
+          <w:ilvl w:val="0"/>
+          <w:numId w:val="3"/>
+        </w:numPr>
+        <w:ind w:left="360" w:right="-330" w:hanging="360"/>
+        <w:rPr>
+          <w:rFonts w:ascii="Arial" w:cs="Arial" w:eastAsia="Arial" w:hAnsi="Arial"/>
+          <w:sz w:val="22"/>
+          <w:szCs w:val="22"/>
+        </w:rPr>
+      </w:pPr>
+      <w:r>
+        <w:rPr>
+          <w:rFonts w:ascii="Arial" w:cs="Arial" w:eastAsia="Arial" w:hAnsi="Arial"/>
+          <w:sz w:val="22"/>
+          <w:szCs w:val="22"/>
+          <w:rtl w:val="0"/>
+        </w:rPr>
+        <w:t xml:space="preserve">Worked on a machine design class team to design a gear reducer box for final project</w:t>
+      </w:r>
+    </w:p>
+    <w:p>
+      <w:pPr>
+        <w:numPr>
+          <w:ilvl w:val="0"/>
+          <w:numId w:val="3"/>
+        </w:numPr>
+        <w:ind w:left="360" w:right="-330" w:hanging="360"/>
+        <w:rPr>
+          <w:rFonts w:ascii="Arial" w:cs="Arial" w:eastAsia="Arial" w:hAnsi="Arial"/>
+          <w:sz w:val="22"/>
+          <w:szCs w:val="22"/>
+        </w:rPr>
+      </w:pPr>
+      <w:r>
+        <w:rPr>
+          <w:rFonts w:ascii="Arial" w:cs="Arial" w:eastAsia="Arial" w:hAnsi="Arial"/>
+          <w:sz w:val="22"/>
+          <w:szCs w:val="22"/>
+          <w:rtl w:val="0"/>
+        </w:rPr>
+        <w:t xml:space="preserve">Worked with an instrumentation design team to optimize the exit velocity of a potato cannon</w:t>
+      </w:r>
+    </w:p>
+    <w:p>
+      <w:pPr>
+        <w:ind w:left="-360" w:right="-330" w:firstLine="0"/>
+        <w:rPr>
+          <w:rFonts w:ascii="Arial" w:cs="Arial" w:eastAsia="Arial" w:hAnsi="Arial"/>
+          <w:b w:val="1"/>
+          <w:sz w:val="22"/>
+          <w:szCs w:val="22"/>
+        </w:rPr>
+      </w:pPr>
+      <w:r>
+        <w:rPr>
+          <w:rFonts w:ascii="Arial" w:cs="Arial" w:eastAsia="Arial" w:hAnsi="Arial"/>
+          <w:b w:val="1"/>
+          <w:sz w:val="22"/>
+          <w:szCs w:val="22"/>
+          <w:rtl w:val="0"/>
+        </w:rPr>
+        <w:t xml:space="preserve">SolidWorks and CAD Design</w:t>
       </w:r>
     </w:p>
     <w:p>
@@ -1333,21 +1622,21 @@
           <w:ilvl w:val="0"/>
           <w:numId w:val="2"/>
         </w:numPr>
-        <w:ind w:left="360" w:right="-330"/>
-        <w:rPr>
-          <w:rFonts w:ascii="Arial" w:cs="Arial" w:eastAsia="Arial" w:hAnsi="Arial"/>
-          <w:sz w:val="22"/>
-          <w:szCs w:val="22"/>
-        </w:rPr>
-      </w:pPr>
-      <w:r>
-        <w:rPr>
-          <w:rFonts w:ascii="Arial" w:cs="Arial" w:eastAsia="Arial" w:hAnsi="Arial"/>
-          <w:sz w:val="22"/>
-          <w:szCs w:val="22"/>
-          <w:rtl w:val="0"/>
-        </w:rPr>
-        <w:t xml:space="preserve">Worked on a design team to build a cart to safely enter and exit railcars in a shipping bay</w:t>
+        <w:ind w:left="360" w:right="-330" w:hanging="360"/>
+        <w:rPr>
+          <w:rFonts w:ascii="Arial" w:cs="Arial" w:eastAsia="Arial" w:hAnsi="Arial"/>
+          <w:sz w:val="22"/>
+          <w:szCs w:val="22"/>
+        </w:rPr>
+      </w:pPr>
+      <w:r>
+        <w:rPr>
+          <w:rFonts w:ascii="Arial" w:cs="Arial" w:eastAsia="Arial" w:hAnsi="Arial"/>
+          <w:sz w:val="22"/>
+          <w:szCs w:val="22"/>
+          <w:rtl w:val="0"/>
+        </w:rPr>
+        <w:t xml:space="preserve">Drafted and produced drawings for capstone safety cart design</w:t>
       </w:r>
     </w:p>
     <w:p>
@@ -1356,350 +1645,7 @@
           <w:ilvl w:val="0"/>
           <w:numId w:val="2"/>
         </w:numPr>
-        <w:ind w:left="360" w:right="-330"/>
-        <w:rPr>
-          <w:rFonts w:ascii="Arial" w:cs="Arial" w:eastAsia="Arial" w:hAnsi="Arial"/>
-          <w:sz w:val="22"/>
-          <w:szCs w:val="22"/>
-        </w:rPr>
-      </w:pPr>
-      <w:r>
-        <w:rPr>
-          <w:rFonts w:ascii="Arial" w:cs="Arial" w:eastAsia="Arial" w:hAnsi="Arial"/>
-          <w:sz w:val="22"/>
-          <w:szCs w:val="22"/>
-          <w:rtl w:val="0"/>
-        </w:rPr>
-        <w:t xml:space="preserve">Participated in the product definition, brainstorm, design, and analysis phases of the project</w:t>
-      </w:r>
-    </w:p>
-    <w:p>
-      <w:pPr>
-        <w:numPr>
-          <w:ilvl w:val="0"/>
-          <w:numId w:val="2"/>
-        </w:numPr>
-        <w:ind w:left="360" w:right="-330"/>
-        <w:rPr>
-          <w:rFonts w:ascii="Arial" w:cs="Arial" w:eastAsia="Arial" w:hAnsi="Arial"/>
-          <w:sz w:val="22"/>
-          <w:szCs w:val="22"/>
-          <w:u w:val="none"/>
-        </w:rPr>
-      </w:pPr>
-      <w:r>
-        <w:rPr>
-          <w:rFonts w:ascii="Arial" w:cs="Arial" w:eastAsia="Arial" w:hAnsi="Arial"/>
-          <w:sz w:val="22"/>
-          <w:szCs w:val="22"/>
-          <w:rtl w:val="0"/>
-        </w:rPr>
-        <w:t xml:space="preserve">Assisted the team as Project Manager to ensure all tasks and milestones were completed on time</w:t>
-      </w:r>
-    </w:p>
-    <w:p>
-      <w:pPr>
-        <w:ind w:left="-360" w:right="-330" w:firstLine="0"/>
-        <w:rPr>
-          <w:rFonts w:ascii="Arial" w:cs="Arial" w:eastAsia="Arial" w:hAnsi="Arial"/>
-          <w:b w:val="1"/>
-          <w:sz w:val="22"/>
-          <w:szCs w:val="22"/>
-        </w:rPr>
-      </w:pPr>
-      <w:r>
-        <w:rPr>
-          <w:rFonts w:ascii="Arial" w:cs="Arial" w:eastAsia="Arial" w:hAnsi="Arial"/>
-          <w:b w:val="1"/>
-          <w:sz w:val="22"/>
-          <w:szCs w:val="22"/>
-          <w:rtl w:val="0"/>
-        </w:rPr>
-        <w:t xml:space="preserve">School Projects</w:t>
-      </w:r>
-    </w:p>
-    <w:p>
-      <w:pPr>
-        <w:numPr>
-          <w:ilvl w:val="0"/>
-          <w:numId w:val="13"/>
-        </w:numPr>
-        <w:ind w:left="360" w:right="-330"/>
-        <w:rPr>
-          <w:rFonts w:ascii="Arial" w:cs="Arial" w:eastAsia="Arial" w:hAnsi="Arial"/>
-          <w:sz w:val="22"/>
-          <w:szCs w:val="22"/>
-        </w:rPr>
-      </w:pPr>
-      <w:r>
-        <w:rPr>
-          <w:rFonts w:ascii="Arial" w:cs="Arial" w:eastAsia="Arial" w:hAnsi="Arial"/>
-          <w:sz w:val="22"/>
-          <w:szCs w:val="22"/>
-          <w:rtl w:val="0"/>
-        </w:rPr>
-        <w:t xml:space="preserve">Worked on a machine design class team to design a gear reducer box for final project</w:t>
-      </w:r>
-    </w:p>
-    <w:p>
-      <w:pPr>
-        <w:numPr>
-          <w:ilvl w:val="0"/>
-          <w:numId w:val="13"/>
-        </w:numPr>
-        <w:ind w:left="360" w:right="-330"/>
-        <w:rPr>
-          <w:rFonts w:ascii="Arial" w:cs="Arial" w:eastAsia="Arial" w:hAnsi="Arial"/>
-          <w:sz w:val="22"/>
-          <w:szCs w:val="22"/>
-        </w:rPr>
-      </w:pPr>
-      <w:r>
-        <w:rPr>
-          <w:rFonts w:ascii="Arial" w:cs="Arial" w:eastAsia="Arial" w:hAnsi="Arial"/>
-          <w:sz w:val="22"/>
-          <w:szCs w:val="22"/>
-          <w:rtl w:val="0"/>
-        </w:rPr>
-        <w:t xml:space="preserve">Worked with an instrumentation design team to optimize the exit velocity of a potato cannon</w:t>
-      </w:r>
-      <w:r>
-        <w:rPr>
-          <w:rtl w:val="0"/>
-        </w:rPr>
-      </w:r>
-    </w:p>
-    <w:p>
-      <w:pPr>
-        <w:numPr>
-          <w:ilvl w:val="0"/>
-          <w:numId w:val="1"/>
-        </w:numPr>
-        <w:ind w:left="360" w:right="-330"/>
-        <w:rPr>
-          <w:rFonts w:ascii="Arial" w:cs="Arial" w:eastAsia="Arial" w:hAnsi="Arial"/>
-          <w:sz w:val="22"/>
-          <w:szCs w:val="22"/>
-        </w:rPr>
-      </w:pPr>
-      <w:r>
-        <w:rPr>
-          <w:rFonts w:ascii="Arial" w:cs="Arial" w:eastAsia="Arial" w:hAnsi="Arial"/>
-          <w:sz w:val="22"/>
-          <w:szCs w:val="22"/>
-          <w:rtl w:val="0"/>
-        </w:rPr>
-        <w:t xml:space="preserve">Planned, designed, built a Footy class RC sailboat as a team of 4</w:t>
-      </w:r>
-    </w:p>
-    <w:p>
-      <w:pPr>
-        <w:ind w:left="-360" w:right="-330" w:firstLine="0"/>
-        <w:rPr>
-          <w:rFonts w:ascii="Arial" w:cs="Arial" w:eastAsia="Arial" w:hAnsi="Arial"/>
-          <w:b w:val="1"/>
-          <w:sz w:val="22"/>
-          <w:szCs w:val="22"/>
-        </w:rPr>
-      </w:pPr>
-      <w:r>
-        <w:rPr>
-          <w:rFonts w:ascii="Arial" w:cs="Arial" w:eastAsia="Arial" w:hAnsi="Arial"/>
-          <w:b w:val="1"/>
-          <w:sz w:val="22"/>
-          <w:szCs w:val="22"/>
-          <w:rtl w:val="0"/>
-        </w:rPr>
-        <w:t xml:space="preserve">Coding Projects</w:t>
-      </w:r>
-    </w:p>
-    <w:p>
-      <w:pPr>
-        <w:numPr>
-          <w:ilvl w:val="0"/>
-          <w:numId w:val="11"/>
-        </w:numPr>
-        <w:ind w:left="360" w:right="-330"/>
-        <w:rPr>
-          <w:rFonts w:ascii="Arial" w:cs="Arial" w:eastAsia="Arial" w:hAnsi="Arial"/>
-          <w:sz w:val="22"/>
-          <w:szCs w:val="22"/>
-        </w:rPr>
-      </w:pPr>
-      <w:r>
-        <w:rPr>
-          <w:rFonts w:ascii="Arial" w:cs="Arial" w:eastAsia="Arial" w:hAnsi="Arial"/>
-          <w:sz w:val="22"/>
-          <w:szCs w:val="22"/>
-          <w:rtl w:val="0"/>
-        </w:rPr>
-        <w:t xml:space="preserve">Refractored, designed and implemented code for a complex number fractal image generator </w:t>
-      </w:r>
-    </w:p>
-    <w:p>
-      <w:pPr>
-        <w:numPr>
-          <w:ilvl w:val="0"/>
-          <w:numId w:val="11"/>
-        </w:numPr>
-        <w:ind w:left="360" w:right="-330"/>
-        <w:rPr>
-          <w:rFonts w:ascii="Arial" w:cs="Arial" w:eastAsia="Arial" w:hAnsi="Arial"/>
-          <w:sz w:val="22"/>
-          <w:szCs w:val="22"/>
-        </w:rPr>
-      </w:pPr>
-      <w:r>
-        <w:rPr>
-          <w:rFonts w:ascii="Arial" w:cs="Arial" w:eastAsia="Arial" w:hAnsi="Arial"/>
-          <w:sz w:val="22"/>
-          <w:szCs w:val="22"/>
-          <w:rtl w:val="0"/>
-        </w:rPr>
-        <w:t xml:space="preserve">Designed and implemented code for a max-flow, min-cut graph algorithm</w:t>
-      </w:r>
-    </w:p>
-    <w:p>
-      <w:pPr>
-        <w:numPr>
-          <w:ilvl w:val="0"/>
-          <w:numId w:val="11"/>
-        </w:numPr>
-        <w:ind w:left="360" w:right="-330"/>
-        <w:rPr>
-          <w:rFonts w:ascii="Arial" w:cs="Arial" w:eastAsia="Arial" w:hAnsi="Arial"/>
-          <w:sz w:val="22"/>
-          <w:szCs w:val="22"/>
-        </w:rPr>
-      </w:pPr>
-      <w:r>
-        <w:rPr>
-          <w:rFonts w:ascii="Arial" w:cs="Arial" w:eastAsia="Arial" w:hAnsi="Arial"/>
-          <w:sz w:val="22"/>
-          <w:szCs w:val="22"/>
-          <w:rtl w:val="0"/>
-        </w:rPr>
-        <w:t xml:space="preserve">Designed and implemented code for processing accounting data from large data files</w:t>
-      </w:r>
-    </w:p>
-    <w:p>
-      <w:pPr>
-        <w:ind w:left="-360" w:right="-330" w:firstLine="0"/>
-        <w:rPr>
-          <w:rFonts w:ascii="Arial" w:cs="Arial" w:eastAsia="Arial" w:hAnsi="Arial"/>
-          <w:b w:val="1"/>
-          <w:sz w:val="22"/>
-          <w:szCs w:val="22"/>
-        </w:rPr>
-      </w:pPr>
-      <w:r>
-        <w:rPr>
-          <w:rFonts w:ascii="Arial" w:cs="Arial" w:eastAsia="Arial" w:hAnsi="Arial"/>
-          <w:b w:val="1"/>
-          <w:sz w:val="22"/>
-          <w:szCs w:val="22"/>
-          <w:rtl w:val="0"/>
-        </w:rPr>
-        <w:t xml:space="preserve">Trebuchet </w:t>
-      </w:r>
-    </w:p>
-    <w:p>
-      <w:pPr>
-        <w:numPr>
-          <w:ilvl w:val="0"/>
-          <w:numId w:val="2"/>
-        </w:numPr>
-        <w:ind w:left="360" w:right="-330"/>
-        <w:rPr>
-          <w:rFonts w:ascii="Arial" w:cs="Arial" w:eastAsia="Arial" w:hAnsi="Arial"/>
-          <w:sz w:val="22"/>
-          <w:szCs w:val="22"/>
-        </w:rPr>
-      </w:pPr>
-      <w:r>
-        <w:rPr>
-          <w:rFonts w:ascii="Arial" w:cs="Arial" w:eastAsia="Arial" w:hAnsi="Arial"/>
-          <w:sz w:val="22"/>
-          <w:szCs w:val="22"/>
-          <w:rtl w:val="0"/>
-        </w:rPr>
-        <w:t xml:space="preserve">Designed and built a pumpkin throwing trebuchet for USU ASME North Logan pumpkin toss</w:t>
-      </w:r>
-    </w:p>
-    <w:p>
-      <w:pPr>
-        <w:numPr>
-          <w:ilvl w:val="0"/>
-          <w:numId w:val="2"/>
-        </w:numPr>
-        <w:ind w:left="360" w:right="-330"/>
-        <w:rPr>
-          <w:rFonts w:ascii="Arial" w:cs="Arial" w:eastAsia="Arial" w:hAnsi="Arial"/>
-          <w:sz w:val="22"/>
-          <w:szCs w:val="22"/>
-        </w:rPr>
-      </w:pPr>
-      <w:r>
-        <w:rPr>
-          <w:rFonts w:ascii="Arial" w:cs="Arial" w:eastAsia="Arial" w:hAnsi="Arial"/>
-          <w:sz w:val="22"/>
-          <w:szCs w:val="22"/>
-          <w:rtl w:val="0"/>
-        </w:rPr>
-        <w:t xml:space="preserve">Lead a team of 7 in material planning, purchasing and assembly of throwing arm and weight bucket </w:t>
-      </w:r>
-    </w:p>
-    <w:p>
-      <w:pPr>
-        <w:ind w:left="-360" w:right="-330" w:firstLine="0"/>
-        <w:rPr>
-          <w:rFonts w:ascii="Arial" w:cs="Arial" w:eastAsia="Arial" w:hAnsi="Arial"/>
-          <w:b w:val="1"/>
-          <w:sz w:val="22"/>
-          <w:szCs w:val="22"/>
-        </w:rPr>
-      </w:pPr>
-      <w:r>
-        <w:rPr>
-          <w:rFonts w:ascii="Arial" w:cs="Arial" w:eastAsia="Arial" w:hAnsi="Arial"/>
-          <w:b w:val="1"/>
-          <w:sz w:val="22"/>
-          <w:szCs w:val="22"/>
-          <w:rtl w:val="0"/>
-        </w:rPr>
-        <w:t xml:space="preserve">SolidWorks and CAD Design</w:t>
-      </w:r>
-    </w:p>
-    <w:p>
-      <w:pPr>
-        <w:numPr>
-          <w:ilvl w:val="0"/>
-          <w:numId w:val="8"/>
-        </w:numPr>
-        <w:ind w:left="360" w:right="-330"/>
-        <w:rPr>
-          <w:rFonts w:ascii="Arial" w:cs="Arial" w:eastAsia="Arial" w:hAnsi="Arial"/>
-          <w:sz w:val="22"/>
-          <w:szCs w:val="22"/>
-        </w:rPr>
-      </w:pPr>
-      <w:r>
-        <w:rPr>
-          <w:rFonts w:ascii="Arial" w:cs="Arial" w:eastAsia="Arial" w:hAnsi="Arial"/>
-          <w:sz w:val="22"/>
-          <w:szCs w:val="22"/>
-          <w:rtl w:val="0"/>
-        </w:rPr>
-        <w:t xml:space="preserve">Drafted and produced drawings for capstone safety cart design</w:t>
-      </w:r>
-    </w:p>
-    <w:p>
-      <w:pPr>
-        <w:numPr>
-          <w:ilvl w:val="0"/>
-          <w:numId w:val="8"/>
-        </w:numPr>
-        <w:ind w:left="360" w:right="-330"/>
+        <w:ind w:left="360" w:right="-330" w:hanging="360"/>
         <w:rPr>
           <w:rFonts w:ascii="Arial" w:cs="Arial" w:eastAsia="Arial" w:hAnsi="Arial"/>
           <w:sz w:val="22"/>
@@ -1714,106 +1660,6 @@
           <w:rtl w:val="0"/>
         </w:rPr>
         <w:t xml:space="preserve">Drafted an accurate assembly of a serve desk bell</w:t>
-      </w:r>
-      <w:r>
-        <w:rPr>
-          <w:rtl w:val="0"/>
-        </w:rPr>
-      </w:r>
-    </w:p>
-    <w:p>
-      <w:pPr>
-        <w:numPr>
-          <w:ilvl w:val="0"/>
-          <w:numId w:val="8"/>
-        </w:numPr>
-        <w:ind w:left="360" w:right="-330"/>
-        <w:rPr>
-          <w:rFonts w:ascii="Arial" w:cs="Arial" w:eastAsia="Arial" w:hAnsi="Arial"/>
-          <w:sz w:val="22"/>
-          <w:szCs w:val="22"/>
-        </w:rPr>
-      </w:pPr>
-      <w:r>
-        <w:rPr>
-          <w:rFonts w:ascii="Arial" w:cs="Arial" w:eastAsia="Arial" w:hAnsi="Arial"/>
-          <w:sz w:val="22"/>
-          <w:szCs w:val="22"/>
-          <w:rtl w:val="0"/>
-        </w:rPr>
-        <w:t xml:space="preserve">Reverse engineered a push/pull toggle clamp</w:t>
-      </w:r>
-      <w:r>
-        <w:rPr>
-          <w:rtl w:val="0"/>
-        </w:rPr>
-      </w:r>
-    </w:p>
-    <w:p>
-      <w:pPr>
-        <w:ind w:left="-360" w:right="-330" w:firstLine="0"/>
-        <w:rPr>
-          <w:rFonts w:ascii="Arial" w:cs="Arial" w:eastAsia="Arial" w:hAnsi="Arial"/>
-          <w:b w:val="1"/>
-          <w:sz w:val="22"/>
-          <w:szCs w:val="22"/>
-        </w:rPr>
-      </w:pPr>
-      <w:r>
-        <w:rPr>
-          <w:rFonts w:ascii="Arial" w:cs="Arial" w:eastAsia="Arial" w:hAnsi="Arial"/>
-          <w:b w:val="1"/>
-          <w:sz w:val="22"/>
-          <w:szCs w:val="22"/>
-          <w:rtl w:val="0"/>
-        </w:rPr>
-        <w:t xml:space="preserve">Personal Projects</w:t>
-      </w:r>
-    </w:p>
-    <w:p>
-      <w:pPr>
-        <w:numPr>
-          <w:ilvl w:val="0"/>
-          <w:numId w:val="9"/>
-        </w:numPr>
-        <w:ind w:left="360" w:right="-330"/>
-        <w:rPr>
-          <w:rFonts w:ascii="Arial" w:cs="Arial" w:eastAsia="Arial" w:hAnsi="Arial"/>
-          <w:sz w:val="22"/>
-          <w:szCs w:val="22"/>
-        </w:rPr>
-      </w:pPr>
-      <w:r>
-        <w:rPr>
-          <w:rFonts w:ascii="Arial" w:cs="Arial" w:eastAsia="Arial" w:hAnsi="Arial"/>
-          <w:sz w:val="22"/>
-          <w:szCs w:val="22"/>
-          <w:rtl w:val="0"/>
-        </w:rPr>
-        <w:t xml:space="preserve">Fixed up personal car by replacing oil, brake assemblies, timing belt, water pump, and interior upholstery</w:t>
-      </w:r>
-    </w:p>
-    <w:p>
-      <w:pPr>
-        <w:numPr>
-          <w:ilvl w:val="0"/>
-          <w:numId w:val="9"/>
-        </w:numPr>
-        <w:ind w:left="360" w:right="-330"/>
-        <w:rPr>
-          <w:rFonts w:ascii="Arial" w:cs="Arial" w:eastAsia="Arial" w:hAnsi="Arial"/>
-          <w:sz w:val="22"/>
-          <w:szCs w:val="22"/>
-        </w:rPr>
-      </w:pPr>
-      <w:r>
-        <w:rPr>
-          <w:rFonts w:ascii="Arial" w:cs="Arial" w:eastAsia="Arial" w:hAnsi="Arial"/>
-          <w:sz w:val="22"/>
-          <w:szCs w:val="22"/>
-          <w:rtl w:val="0"/>
-        </w:rPr>
-        <w:t xml:space="preserve">Repurposed surplus military boxes for storage by sanding, welding hinges and patches, and painting</w:t>
       </w:r>
     </w:p>
     <w:tbl>
@@ -1877,32 +1723,32 @@
       <w:pPr>
         <w:numPr>
           <w:ilvl w:val="0"/>
-          <w:numId w:val="3"/>
+          <w:numId w:val="7"/>
         </w:numPr>
-        <w:ind w:left="360" w:right="-330"/>
-        <w:rPr>
-          <w:rFonts w:ascii="Arial" w:cs="Arial" w:eastAsia="Arial" w:hAnsi="Arial"/>
-          <w:sz w:val="22"/>
-          <w:szCs w:val="22"/>
-        </w:rPr>
-      </w:pPr>
-      <w:r>
-        <w:rPr>
-          <w:rFonts w:ascii="Arial" w:cs="Arial" w:eastAsia="Arial" w:hAnsi="Arial"/>
-          <w:sz w:val="22"/>
-          <w:szCs w:val="22"/>
-          <w:rtl w:val="0"/>
-        </w:rPr>
-        <w:t xml:space="preserve">Proficient in Microsoft Word, Excel and in Python and Java programing languages</w:t>
+        <w:ind w:left="360" w:right="-330" w:hanging="360"/>
+        <w:rPr>
+          <w:rFonts w:ascii="Arial" w:cs="Arial" w:eastAsia="Arial" w:hAnsi="Arial"/>
+          <w:sz w:val="22"/>
+          <w:szCs w:val="22"/>
+        </w:rPr>
+      </w:pPr>
+      <w:r>
+        <w:rPr>
+          <w:rFonts w:ascii="Arial" w:cs="Arial" w:eastAsia="Arial" w:hAnsi="Arial"/>
+          <w:sz w:val="22"/>
+          <w:szCs w:val="22"/>
+          <w:rtl w:val="0"/>
+        </w:rPr>
+        <w:t xml:space="preserve">Proficient in Python and Java programing languages and Experience using git and computer terminals</w:t>
       </w:r>
     </w:p>
     <w:p>
       <w:pPr>
         <w:numPr>
           <w:ilvl w:val="0"/>
-          <w:numId w:val="3"/>
+          <w:numId w:val="7"/>
         </w:numPr>
-        <w:ind w:left="360" w:right="-330"/>
+        <w:ind w:left="360" w:right="-330" w:hanging="360"/>
         <w:rPr>
           <w:rFonts w:ascii="Arial" w:cs="Arial" w:eastAsia="Arial" w:hAnsi="Arial"/>
           <w:sz w:val="22"/>
@@ -1918,15 +1764,20 @@
           <w:rtl w:val="0"/>
         </w:rPr>
         <w:t xml:space="preserve">Proficient in writing code documentation and algorithm analysis</w:t>
+      </w:r>
+      <w:r>
+        <w:rPr>
+          <w:rtl w:val="0"/>
+        </w:rPr>
       </w:r>
     </w:p>
     <w:p>
       <w:pPr>
         <w:numPr>
           <w:ilvl w:val="0"/>
-          <w:numId w:val="3"/>
+          <w:numId w:val="7"/>
         </w:numPr>
-        <w:ind w:left="360" w:right="-330"/>
+        <w:ind w:left="360" w:right="-330" w:hanging="360"/>
         <w:rPr>
           <w:rFonts w:ascii="Arial" w:cs="Arial" w:eastAsia="Arial" w:hAnsi="Arial"/>
           <w:sz w:val="22"/>
@@ -1942,15 +1793,20 @@
           <w:rtl w:val="0"/>
         </w:rPr>
         <w:t xml:space="preserve">Expericence and understanding with algorithm construction and analysis</w:t>
+      </w:r>
+      <w:r>
+        <w:rPr>
+          <w:rtl w:val="0"/>
+        </w:rPr>
       </w:r>
     </w:p>
     <w:p>
       <w:pPr>
         <w:numPr>
           <w:ilvl w:val="0"/>
-          <w:numId w:val="3"/>
+          <w:numId w:val="7"/>
         </w:numPr>
-        <w:ind w:left="360" w:right="-330"/>
+        <w:ind w:left="360" w:right="-330" w:hanging="360"/>
         <w:rPr>
           <w:rFonts w:ascii="Arial" w:cs="Arial" w:eastAsia="Arial" w:hAnsi="Arial"/>
           <w:sz w:val="22"/>
@@ -1966,129 +1822,34 @@
           <w:rtl w:val="0"/>
         </w:rPr>
         <w:t xml:space="preserve">Proficient in proposal writing and presenting of design ideas and information</w:t>
+      </w:r>
+      <w:r>
+        <w:rPr>
+          <w:rtl w:val="0"/>
+        </w:rPr>
       </w:r>
     </w:p>
     <w:p>
       <w:pPr>
         <w:numPr>
           <w:ilvl w:val="0"/>
-          <w:numId w:val="3"/>
+          <w:numId w:val="7"/>
         </w:numPr>
-        <w:ind w:left="360" w:right="-330"/>
-        <w:rPr>
-          <w:rFonts w:ascii="Arial" w:cs="Arial" w:eastAsia="Arial" w:hAnsi="Arial"/>
-          <w:sz w:val="22"/>
-          <w:szCs w:val="22"/>
-          <w:u w:val="none"/>
-        </w:rPr>
-      </w:pPr>
-      <w:r>
-        <w:rPr>
-          <w:rFonts w:ascii="Arial" w:cs="Arial" w:eastAsia="Arial" w:hAnsi="Arial"/>
-          <w:sz w:val="22"/>
-          <w:szCs w:val="22"/>
-          <w:rtl w:val="0"/>
-        </w:rPr>
-        <w:t xml:space="preserve">Proficient in 3D CAD with SolidWorks, Solid Edge, and onshape</w:t>
-      </w:r>
-    </w:p>
-    <w:p>
-      <w:pPr>
-        <w:numPr>
-          <w:ilvl w:val="0"/>
-          <w:numId w:val="3"/>
-        </w:numPr>
-        <w:ind w:left="360" w:right="-330"/>
-        <w:rPr>
-          <w:rFonts w:ascii="Arial" w:cs="Arial" w:eastAsia="Arial" w:hAnsi="Arial"/>
-          <w:sz w:val="22"/>
-          <w:szCs w:val="22"/>
-          <w:u w:val="none"/>
-        </w:rPr>
-      </w:pPr>
-      <w:r>
-        <w:rPr>
-          <w:rFonts w:ascii="Arial" w:cs="Arial" w:eastAsia="Arial" w:hAnsi="Arial"/>
-          <w:sz w:val="22"/>
-          <w:szCs w:val="22"/>
-          <w:rtl w:val="0"/>
-        </w:rPr>
-        <w:t xml:space="preserve">Has worked in a cleanroom environment to clean and assemble parts</w:t>
-      </w:r>
-    </w:p>
-    <w:p>
-      <w:pPr>
-        <w:numPr>
-          <w:ilvl w:val="0"/>
-          <w:numId w:val="3"/>
-        </w:numPr>
-        <w:ind w:left="360" w:right="-330"/>
-        <w:rPr>
-          <w:rFonts w:ascii="Arial" w:cs="Arial" w:eastAsia="Arial" w:hAnsi="Arial"/>
-          <w:sz w:val="22"/>
-          <w:szCs w:val="22"/>
-          <w:u w:val="none"/>
-        </w:rPr>
-      </w:pPr>
-      <w:r>
-        <w:rPr>
-          <w:rFonts w:ascii="Arial" w:cs="Arial" w:eastAsia="Arial" w:hAnsi="Arial"/>
-          <w:sz w:val="22"/>
-          <w:szCs w:val="22"/>
-          <w:rtl w:val="0"/>
-        </w:rPr>
-        <w:t xml:space="preserve">Has experience machining metal with a mill and lathe</w:t>
-      </w:r>
-    </w:p>
-    <w:p>
-      <w:pPr>
-        <w:numPr>
-          <w:ilvl w:val="0"/>
-          <w:numId w:val="3"/>
-        </w:numPr>
-        <w:ind w:left="360" w:right="-330"/>
-        <w:rPr>
-          <w:rFonts w:ascii="Arial" w:cs="Arial" w:eastAsia="Arial" w:hAnsi="Arial"/>
-          <w:sz w:val="22"/>
-          <w:szCs w:val="22"/>
-        </w:rPr>
-      </w:pPr>
-      <w:r>
-        <w:rPr>
-          <w:rFonts w:ascii="Arial" w:cs="Arial" w:eastAsia="Arial" w:hAnsi="Arial"/>
-          <w:sz w:val="22"/>
-          <w:szCs w:val="22"/>
-          <w:rtl w:val="0"/>
-        </w:rPr>
-        <w:t xml:space="preserve">Knows how to use woodworking power tools and welding equipment machining </w:t>
-      </w:r>
-    </w:p>
-    <w:p>
-      <w:pPr>
-        <w:numPr>
-          <w:ilvl w:val="0"/>
-          <w:numId w:val="3"/>
-        </w:numPr>
-        <w:ind w:left="360" w:right="-330"/>
-        <w:rPr>
-          <w:rFonts w:ascii="Arial" w:cs="Arial" w:eastAsia="Arial" w:hAnsi="Arial"/>
-          <w:sz w:val="22"/>
-          <w:szCs w:val="22"/>
-        </w:rPr>
-      </w:pPr>
-      <w:r>
-        <w:rPr>
-          <w:rFonts w:ascii="Arial" w:cs="Arial" w:eastAsia="Arial" w:hAnsi="Arial"/>
-          <w:sz w:val="22"/>
-          <w:szCs w:val="22"/>
-          <w:rtl w:val="0"/>
-        </w:rPr>
-        <w:t xml:space="preserve">Operator of skid steer and mini excavation equipment</w:t>
-      </w:r>
-      <w:r>
-        <w:rPr>
-          <w:rtl w:val="0"/>
-        </w:rPr>
+        <w:ind w:left="360" w:right="-330" w:hanging="360"/>
+        <w:rPr>
+          <w:rFonts w:ascii="Arial" w:cs="Arial" w:eastAsia="Arial" w:hAnsi="Arial"/>
+          <w:sz w:val="22"/>
+          <w:szCs w:val="22"/>
+        </w:rPr>
+      </w:pPr>
+      <w:r>
+        <w:rPr>
+          <w:rFonts w:ascii="Arial" w:cs="Arial" w:eastAsia="Arial" w:hAnsi="Arial"/>
+          <w:sz w:val="22"/>
+          <w:szCs w:val="22"/>
+          <w:rtl w:val="0"/>
+        </w:rPr>
+        <w:t xml:space="preserve">Proficient with using Microsoft Word, Excel and in 3D CAD with SolidWorks, Solid Edge, and onshape</w:t>
       </w:r>
     </w:p>
     <w:tbl>
@@ -2174,9 +1935,9 @@
       <w:pPr>
         <w:numPr>
           <w:ilvl w:val="0"/>
-          <w:numId w:val="7"/>
+          <w:numId w:val="5"/>
         </w:numPr>
-        <w:ind w:left="360" w:right="-330"/>
+        <w:ind w:left="360" w:right="-330" w:hanging="360"/>
         <w:rPr>
           <w:rFonts w:ascii="Arial" w:cs="Arial" w:eastAsia="Arial" w:hAnsi="Arial"/>
           <w:sz w:val="22"/>
@@ -2197,9 +1958,9 @@
       <w:pPr>
         <w:numPr>
           <w:ilvl w:val="0"/>
-          <w:numId w:val="7"/>
+          <w:numId w:val="5"/>
         </w:numPr>
-        <w:ind w:left="360" w:right="-330"/>
+        <w:ind w:left="360" w:right="-330" w:hanging="360"/>
         <w:rPr>
           <w:rFonts w:ascii="Arial" w:cs="Arial" w:eastAsia="Arial" w:hAnsi="Arial"/>
           <w:sz w:val="22"/>
@@ -2215,6 +1976,11 @@
           <w:rtl w:val="0"/>
         </w:rPr>
         <w:t xml:space="preserve">Prepared and presented a presentation about the program to company leaders</w:t>
+      </w:r>
+      <w:r>
+        <w:rPr>
+          <w:rtl w:val="0"/>
+        </w:rPr>
       </w:r>
     </w:p>
     <w:p>
@@ -2254,7 +2020,7 @@
         <w:widowControl w:val="1"/>
         <w:numPr>
           <w:ilvl w:val="0"/>
-          <w:numId w:val="10"/>
+          <w:numId w:val="4"/>
         </w:numPr>
         <w:pBdr>
           <w:top w:space="0" w:sz="0" w:val="nil"/>
@@ -2306,7 +2072,7 @@
         <w:widowControl w:val="1"/>
         <w:numPr>
           <w:ilvl w:val="0"/>
-          <w:numId w:val="10"/>
+          <w:numId w:val="4"/>
         </w:numPr>
         <w:pBdr>
           <w:top w:space="0" w:sz="0" w:val="nil"/>
@@ -2393,7 +2159,7 @@
         <w:widowControl w:val="1"/>
         <w:numPr>
           <w:ilvl w:val="0"/>
-          <w:numId w:val="10"/>
+          <w:numId w:val="4"/>
         </w:numPr>
         <w:pBdr>
           <w:top w:space="0" w:sz="0" w:val="nil"/>
@@ -2437,11 +2203,6 @@
         </w:rPr>
         <w:t xml:space="preserve">Developed public and interpersonal communication skills</w:t>
       </w:r>
-      <w:r>
-        <w:rPr>
-          <w:rtl w:val="0"/>
-        </w:rPr>
-      </w:r>
     </w:p>
     <w:p>
       <w:pPr>
@@ -2489,7 +2250,7 @@
         <w:widowControl w:val="1"/>
         <w:numPr>
           <w:ilvl w:val="0"/>
-          <w:numId w:val="10"/>
+          <w:numId w:val="4"/>
         </w:numPr>
         <w:pBdr>
           <w:top w:space="0" w:sz="0" w:val="nil"/>
@@ -2537,7 +2298,7 @@
     <w:sectPr>
       <w:headerReference r:id="rId8" w:type="default"/>
       <w:pgSz w:h="16838" w:w="11906" w:orient="portrait"/>
-      <w:pgMar w:bottom="720" w:top="180" w:left="1080" w:right="720" w:header="706" w:footer="706"/>
+      <w:pgMar w:bottom="720" w:top="0" w:left="1080" w:right="720" w:header="706" w:footer="706"/>
       <w:pgNumType w:start="1"/>
     </w:sectPr>
   </w:body>
@@ -2568,7 +2329,7 @@
       <w:lvlText w:val="●"/>
       <w:lvlJc w:val="left"/>
       <w:pPr>
-        <w:ind w:left="360" w:hanging="360"/>
+        <w:ind w:left="720" w:hanging="360"/>
       </w:pPr>
       <w:rPr>
         <w:u w:val="none"/>
@@ -2678,7 +2439,7 @@
       <w:lvlText w:val="●"/>
       <w:lvlJc w:val="left"/>
       <w:pPr>
-        <w:ind w:left="360" w:hanging="360"/>
+        <w:ind w:left="720" w:hanging="360"/>
       </w:pPr>
       <w:rPr>
         <w:u w:val="none"/>
@@ -2788,7 +2549,7 @@
       <w:lvlText w:val="●"/>
       <w:lvlJc w:val="left"/>
       <w:pPr>
-        <w:ind w:left="360" w:hanging="360"/>
+        <w:ind w:left="720" w:hanging="360"/>
       </w:pPr>
       <w:rPr>
         <w:u w:val="none"/>
@@ -2901,31 +2662,31 @@
         <w:ind w:left="360" w:hanging="360"/>
       </w:pPr>
       <w:rPr>
-        <w:u w:val="none"/>
+        <w:rFonts w:ascii="Noto Sans Symbols" w:cs="Noto Sans Symbols" w:eastAsia="Noto Sans Symbols" w:hAnsi="Noto Sans Symbols"/>
       </w:rPr>
     </w:lvl>
     <w:lvl w:ilvl="1">
       <w:start w:val="1"/>
       <w:numFmt w:val="bullet"/>
-      <w:lvlText w:val="○"/>
-      <w:lvlJc w:val="left"/>
-      <w:pPr>
-        <w:ind w:left="1440" w:hanging="360"/>
-      </w:pPr>
-      <w:rPr>
-        <w:u w:val="none"/>
+      <w:lvlText w:val="o"/>
+      <w:lvlJc w:val="left"/>
+      <w:pPr>
+        <w:ind w:left="1080" w:hanging="360"/>
+      </w:pPr>
+      <w:rPr>
+        <w:rFonts w:ascii="Courier New" w:cs="Courier New" w:eastAsia="Courier New" w:hAnsi="Courier New"/>
       </w:rPr>
     </w:lvl>
     <w:lvl w:ilvl="2">
       <w:start w:val="1"/>
       <w:numFmt w:val="bullet"/>
-      <w:lvlText w:val="■"/>
-      <w:lvlJc w:val="left"/>
-      <w:pPr>
-        <w:ind w:left="2160" w:hanging="360"/>
-      </w:pPr>
-      <w:rPr>
-        <w:u w:val="none"/>
+      <w:lvlText w:val="▪"/>
+      <w:lvlJc w:val="left"/>
+      <w:pPr>
+        <w:ind w:left="1800" w:hanging="360"/>
+      </w:pPr>
+      <w:rPr>
+        <w:rFonts w:ascii="Noto Sans Symbols" w:cs="Noto Sans Symbols" w:eastAsia="Noto Sans Symbols" w:hAnsi="Noto Sans Symbols"/>
       </w:rPr>
     </w:lvl>
     <w:lvl w:ilvl="3">
@@ -2934,34 +2695,34 @@
       <w:lvlText w:val="●"/>
       <w:lvlJc w:val="left"/>
       <w:pPr>
-        <w:ind w:left="2880" w:hanging="360"/>
-      </w:pPr>
-      <w:rPr>
-        <w:u w:val="none"/>
+        <w:ind w:left="2520" w:hanging="360"/>
+      </w:pPr>
+      <w:rPr>
+        <w:rFonts w:ascii="Noto Sans Symbols" w:cs="Noto Sans Symbols" w:eastAsia="Noto Sans Symbols" w:hAnsi="Noto Sans Symbols"/>
       </w:rPr>
     </w:lvl>
     <w:lvl w:ilvl="4">
       <w:start w:val="1"/>
       <w:numFmt w:val="bullet"/>
-      <w:lvlText w:val="○"/>
-      <w:lvlJc w:val="left"/>
-      <w:pPr>
-        <w:ind w:left="3600" w:hanging="360"/>
-      </w:pPr>
-      <w:rPr>
-        <w:u w:val="none"/>
+      <w:lvlText w:val="o"/>
+      <w:lvlJc w:val="left"/>
+      <w:pPr>
+        <w:ind w:left="3240" w:hanging="360"/>
+      </w:pPr>
+      <w:rPr>
+        <w:rFonts w:ascii="Courier New" w:cs="Courier New" w:eastAsia="Courier New" w:hAnsi="Courier New"/>
       </w:rPr>
     </w:lvl>
     <w:lvl w:ilvl="5">
       <w:start w:val="1"/>
       <w:numFmt w:val="bullet"/>
-      <w:lvlText w:val="■"/>
-      <w:lvlJc w:val="left"/>
-      <w:pPr>
-        <w:ind w:left="4320" w:hanging="360"/>
-      </w:pPr>
-      <w:rPr>
-        <w:u w:val="none"/>
+      <w:lvlText w:val="▪"/>
+      <w:lvlJc w:val="left"/>
+      <w:pPr>
+        <w:ind w:left="3960" w:hanging="360"/>
+      </w:pPr>
+      <w:rPr>
+        <w:rFonts w:ascii="Noto Sans Symbols" w:cs="Noto Sans Symbols" w:eastAsia="Noto Sans Symbols" w:hAnsi="Noto Sans Symbols"/>
       </w:rPr>
     </w:lvl>
     <w:lvl w:ilvl="6">
@@ -2970,34 +2731,34 @@
       <w:lvlText w:val="●"/>
       <w:lvlJc w:val="left"/>
       <w:pPr>
-        <w:ind w:left="5040" w:hanging="360"/>
-      </w:pPr>
-      <w:rPr>
-        <w:u w:val="none"/>
+        <w:ind w:left="4680" w:hanging="360"/>
+      </w:pPr>
+      <w:rPr>
+        <w:rFonts w:ascii="Noto Sans Symbols" w:cs="Noto Sans Symbols" w:eastAsia="Noto Sans Symbols" w:hAnsi="Noto Sans Symbols"/>
       </w:rPr>
     </w:lvl>
     <w:lvl w:ilvl="7">
       <w:start w:val="1"/>
       <w:numFmt w:val="bullet"/>
-      <w:lvlText w:val="○"/>
-      <w:lvlJc w:val="left"/>
-      <w:pPr>
-        <w:ind w:left="5760" w:hanging="360"/>
-      </w:pPr>
-      <w:rPr>
-        <w:u w:val="none"/>
+      <w:lvlText w:val="o"/>
+      <w:lvlJc w:val="left"/>
+      <w:pPr>
+        <w:ind w:left="5400" w:hanging="360"/>
+      </w:pPr>
+      <w:rPr>
+        <w:rFonts w:ascii="Courier New" w:cs="Courier New" w:eastAsia="Courier New" w:hAnsi="Courier New"/>
       </w:rPr>
     </w:lvl>
     <w:lvl w:ilvl="8">
       <w:start w:val="1"/>
       <w:numFmt w:val="bullet"/>
-      <w:lvlText w:val="■"/>
-      <w:lvlJc w:val="left"/>
-      <w:pPr>
-        <w:ind w:left="6480" w:hanging="360"/>
-      </w:pPr>
-      <w:rPr>
-        <w:u w:val="none"/>
+      <w:lvlText w:val="▪"/>
+      <w:lvlJc w:val="left"/>
+      <w:pPr>
+        <w:ind w:left="6120" w:hanging="360"/>
+      </w:pPr>
+      <w:rPr>
+        <w:rFonts w:ascii="Noto Sans Symbols" w:cs="Noto Sans Symbols" w:eastAsia="Noto Sans Symbols" w:hAnsi="Noto Sans Symbols"/>
       </w:rPr>
     </w:lvl>
   </w:abstractNum>
@@ -3118,7 +2879,7 @@
       <w:lvlText w:val="●"/>
       <w:lvlJc w:val="left"/>
       <w:pPr>
-        <w:ind w:left="720" w:hanging="360"/>
+        <w:ind w:left="360" w:hanging="360"/>
       </w:pPr>
       <w:rPr>
         <w:u w:val="none"/>
@@ -3338,7 +3099,7 @@
       <w:lvlText w:val="●"/>
       <w:lvlJc w:val="left"/>
       <w:pPr>
-        <w:ind w:left="720" w:hanging="360"/>
+        <w:ind w:left="360" w:hanging="360"/>
       </w:pPr>
       <w:rPr>
         <w:u w:val="none"/>
@@ -3559,336 +3320,6 @@
       <w:lvlJc w:val="left"/>
       <w:pPr>
         <w:ind w:left="360" w:hanging="360"/>
-      </w:pPr>
-      <w:rPr>
-        <w:rFonts w:ascii="Noto Sans Symbols" w:cs="Noto Sans Symbols" w:eastAsia="Noto Sans Symbols" w:hAnsi="Noto Sans Symbols"/>
-      </w:rPr>
-    </w:lvl>
-    <w:lvl w:ilvl="1">
-      <w:start w:val="1"/>
-      <w:numFmt w:val="bullet"/>
-      <w:lvlText w:val="o"/>
-      <w:lvlJc w:val="left"/>
-      <w:pPr>
-        <w:ind w:left="1080" w:hanging="360"/>
-      </w:pPr>
-      <w:rPr>
-        <w:rFonts w:ascii="Courier New" w:cs="Courier New" w:eastAsia="Courier New" w:hAnsi="Courier New"/>
-      </w:rPr>
-    </w:lvl>
-    <w:lvl w:ilvl="2">
-      <w:start w:val="1"/>
-      <w:numFmt w:val="bullet"/>
-      <w:lvlText w:val="▪"/>
-      <w:lvlJc w:val="left"/>
-      <w:pPr>
-        <w:ind w:left="1800" w:hanging="360"/>
-      </w:pPr>
-      <w:rPr>
-        <w:rFonts w:ascii="Noto Sans Symbols" w:cs="Noto Sans Symbols" w:eastAsia="Noto Sans Symbols" w:hAnsi="Noto Sans Symbols"/>
-      </w:rPr>
-    </w:lvl>
-    <w:lvl w:ilvl="3">
-      <w:start w:val="1"/>
-      <w:numFmt w:val="bullet"/>
-      <w:lvlText w:val="●"/>
-      <w:lvlJc w:val="left"/>
-      <w:pPr>
-        <w:ind w:left="2520" w:hanging="360"/>
-      </w:pPr>
-      <w:rPr>
-        <w:rFonts w:ascii="Noto Sans Symbols" w:cs="Noto Sans Symbols" w:eastAsia="Noto Sans Symbols" w:hAnsi="Noto Sans Symbols"/>
-      </w:rPr>
-    </w:lvl>
-    <w:lvl w:ilvl="4">
-      <w:start w:val="1"/>
-      <w:numFmt w:val="bullet"/>
-      <w:lvlText w:val="o"/>
-      <w:lvlJc w:val="left"/>
-      <w:pPr>
-        <w:ind w:left="3240" w:hanging="360"/>
-      </w:pPr>
-      <w:rPr>
-        <w:rFonts w:ascii="Courier New" w:cs="Courier New" w:eastAsia="Courier New" w:hAnsi="Courier New"/>
-      </w:rPr>
-    </w:lvl>
-    <w:lvl w:ilvl="5">
-      <w:start w:val="1"/>
-      <w:numFmt w:val="bullet"/>
-      <w:lvlText w:val="▪"/>
-      <w:lvlJc w:val="left"/>
-      <w:pPr>
-        <w:ind w:left="3960" w:hanging="360"/>
-      </w:pPr>
-      <w:rPr>
-        <w:rFonts w:ascii="Noto Sans Symbols" w:cs="Noto Sans Symbols" w:eastAsia="Noto Sans Symbols" w:hAnsi="Noto Sans Symbols"/>
-      </w:rPr>
-    </w:lvl>
-    <w:lvl w:ilvl="6">
-      <w:start w:val="1"/>
-      <w:numFmt w:val="bullet"/>
-      <w:lvlText w:val="●"/>
-      <w:lvlJc w:val="left"/>
-      <w:pPr>
-        <w:ind w:left="4680" w:hanging="360"/>
-      </w:pPr>
-      <w:rPr>
-        <w:rFonts w:ascii="Noto Sans Symbols" w:cs="Noto Sans Symbols" w:eastAsia="Noto Sans Symbols" w:hAnsi="Noto Sans Symbols"/>
-      </w:rPr>
-    </w:lvl>
-    <w:lvl w:ilvl="7">
-      <w:start w:val="1"/>
-      <w:numFmt w:val="bullet"/>
-      <w:lvlText w:val="o"/>
-      <w:lvlJc w:val="left"/>
-      <w:pPr>
-        <w:ind w:left="5400" w:hanging="360"/>
-      </w:pPr>
-      <w:rPr>
-        <w:rFonts w:ascii="Courier New" w:cs="Courier New" w:eastAsia="Courier New" w:hAnsi="Courier New"/>
-      </w:rPr>
-    </w:lvl>
-    <w:lvl w:ilvl="8">
-      <w:start w:val="1"/>
-      <w:numFmt w:val="bullet"/>
-      <w:lvlText w:val="▪"/>
-      <w:lvlJc w:val="left"/>
-      <w:pPr>
-        <w:ind w:left="6120" w:hanging="360"/>
-      </w:pPr>
-      <w:rPr>
-        <w:rFonts w:ascii="Noto Sans Symbols" w:cs="Noto Sans Symbols" w:eastAsia="Noto Sans Symbols" w:hAnsi="Noto Sans Symbols"/>
-      </w:rPr>
-    </w:lvl>
-  </w:abstractNum>
-  <w:abstractNum w:abstractNumId="11">
-    <w:lvl w:ilvl="0">
-      <w:start w:val="1"/>
-      <w:numFmt w:val="bullet"/>
-      <w:lvlText w:val="●"/>
-      <w:lvlJc w:val="left"/>
-      <w:pPr>
-        <w:ind w:left="720" w:hanging="360"/>
-      </w:pPr>
-      <w:rPr>
-        <w:u w:val="none"/>
-      </w:rPr>
-    </w:lvl>
-    <w:lvl w:ilvl="1">
-      <w:start w:val="1"/>
-      <w:numFmt w:val="bullet"/>
-      <w:lvlText w:val="○"/>
-      <w:lvlJc w:val="left"/>
-      <w:pPr>
-        <w:ind w:left="1440" w:hanging="360"/>
-      </w:pPr>
-      <w:rPr>
-        <w:u w:val="none"/>
-      </w:rPr>
-    </w:lvl>
-    <w:lvl w:ilvl="2">
-      <w:start w:val="1"/>
-      <w:numFmt w:val="bullet"/>
-      <w:lvlText w:val="■"/>
-      <w:lvlJc w:val="left"/>
-      <w:pPr>
-        <w:ind w:left="2160" w:hanging="360"/>
-      </w:pPr>
-      <w:rPr>
-        <w:u w:val="none"/>
-      </w:rPr>
-    </w:lvl>
-    <w:lvl w:ilvl="3">
-      <w:start w:val="1"/>
-      <w:numFmt w:val="bullet"/>
-      <w:lvlText w:val="●"/>
-      <w:lvlJc w:val="left"/>
-      <w:pPr>
-        <w:ind w:left="2880" w:hanging="360"/>
-      </w:pPr>
-      <w:rPr>
-        <w:u w:val="none"/>
-      </w:rPr>
-    </w:lvl>
-    <w:lvl w:ilvl="4">
-      <w:start w:val="1"/>
-      <w:numFmt w:val="bullet"/>
-      <w:lvlText w:val="○"/>
-      <w:lvlJc w:val="left"/>
-      <w:pPr>
-        <w:ind w:left="3600" w:hanging="360"/>
-      </w:pPr>
-      <w:rPr>
-        <w:u w:val="none"/>
-      </w:rPr>
-    </w:lvl>
-    <w:lvl w:ilvl="5">
-      <w:start w:val="1"/>
-      <w:numFmt w:val="bullet"/>
-      <w:lvlText w:val="■"/>
-      <w:lvlJc w:val="left"/>
-      <w:pPr>
-        <w:ind w:left="4320" w:hanging="360"/>
-      </w:pPr>
-      <w:rPr>
-        <w:u w:val="none"/>
-      </w:rPr>
-    </w:lvl>
-    <w:lvl w:ilvl="6">
-      <w:start w:val="1"/>
-      <w:numFmt w:val="bullet"/>
-      <w:lvlText w:val="●"/>
-      <w:lvlJc w:val="left"/>
-      <w:pPr>
-        <w:ind w:left="5040" w:hanging="360"/>
-      </w:pPr>
-      <w:rPr>
-        <w:u w:val="none"/>
-      </w:rPr>
-    </w:lvl>
-    <w:lvl w:ilvl="7">
-      <w:start w:val="1"/>
-      <w:numFmt w:val="bullet"/>
-      <w:lvlText w:val="○"/>
-      <w:lvlJc w:val="left"/>
-      <w:pPr>
-        <w:ind w:left="5760" w:hanging="360"/>
-      </w:pPr>
-      <w:rPr>
-        <w:u w:val="none"/>
-      </w:rPr>
-    </w:lvl>
-    <w:lvl w:ilvl="8">
-      <w:start w:val="1"/>
-      <w:numFmt w:val="bullet"/>
-      <w:lvlText w:val="■"/>
-      <w:lvlJc w:val="left"/>
-      <w:pPr>
-        <w:ind w:left="6480" w:hanging="360"/>
-      </w:pPr>
-      <w:rPr>
-        <w:u w:val="none"/>
-      </w:rPr>
-    </w:lvl>
-  </w:abstractNum>
-  <w:abstractNum w:abstractNumId="12">
-    <w:lvl w:ilvl="0">
-      <w:start w:val="1"/>
-      <w:numFmt w:val="bullet"/>
-      <w:lvlText w:val="●"/>
-      <w:lvlJc w:val="left"/>
-      <w:pPr>
-        <w:ind w:left="360" w:hanging="360"/>
-      </w:pPr>
-      <w:rPr>
-        <w:u w:val="none"/>
-      </w:rPr>
-    </w:lvl>
-    <w:lvl w:ilvl="1">
-      <w:start w:val="1"/>
-      <w:numFmt w:val="bullet"/>
-      <w:lvlText w:val="○"/>
-      <w:lvlJc w:val="left"/>
-      <w:pPr>
-        <w:ind w:left="1440" w:hanging="360"/>
-      </w:pPr>
-      <w:rPr>
-        <w:u w:val="none"/>
-      </w:rPr>
-    </w:lvl>
-    <w:lvl w:ilvl="2">
-      <w:start w:val="1"/>
-      <w:numFmt w:val="bullet"/>
-      <w:lvlText w:val="■"/>
-      <w:lvlJc w:val="left"/>
-      <w:pPr>
-        <w:ind w:left="2160" w:hanging="360"/>
-      </w:pPr>
-      <w:rPr>
-        <w:u w:val="none"/>
-      </w:rPr>
-    </w:lvl>
-    <w:lvl w:ilvl="3">
-      <w:start w:val="1"/>
-      <w:numFmt w:val="bullet"/>
-      <w:lvlText w:val="●"/>
-      <w:lvlJc w:val="left"/>
-      <w:pPr>
-        <w:ind w:left="2880" w:hanging="360"/>
-      </w:pPr>
-      <w:rPr>
-        <w:u w:val="none"/>
-      </w:rPr>
-    </w:lvl>
-    <w:lvl w:ilvl="4">
-      <w:start w:val="1"/>
-      <w:numFmt w:val="bullet"/>
-      <w:lvlText w:val="○"/>
-      <w:lvlJc w:val="left"/>
-      <w:pPr>
-        <w:ind w:left="3600" w:hanging="360"/>
-      </w:pPr>
-      <w:rPr>
-        <w:u w:val="none"/>
-      </w:rPr>
-    </w:lvl>
-    <w:lvl w:ilvl="5">
-      <w:start w:val="1"/>
-      <w:numFmt w:val="bullet"/>
-      <w:lvlText w:val="■"/>
-      <w:lvlJc w:val="left"/>
-      <w:pPr>
-        <w:ind w:left="4320" w:hanging="360"/>
-      </w:pPr>
-      <w:rPr>
-        <w:u w:val="none"/>
-      </w:rPr>
-    </w:lvl>
-    <w:lvl w:ilvl="6">
-      <w:start w:val="1"/>
-      <w:numFmt w:val="bullet"/>
-      <w:lvlText w:val="●"/>
-      <w:lvlJc w:val="left"/>
-      <w:pPr>
-        <w:ind w:left="5040" w:hanging="360"/>
-      </w:pPr>
-      <w:rPr>
-        <w:u w:val="none"/>
-      </w:rPr>
-    </w:lvl>
-    <w:lvl w:ilvl="7">
-      <w:start w:val="1"/>
-      <w:numFmt w:val="bullet"/>
-      <w:lvlText w:val="○"/>
-      <w:lvlJc w:val="left"/>
-      <w:pPr>
-        <w:ind w:left="5760" w:hanging="360"/>
-      </w:pPr>
-      <w:rPr>
-        <w:u w:val="none"/>
-      </w:rPr>
-    </w:lvl>
-    <w:lvl w:ilvl="8">
-      <w:start w:val="1"/>
-      <w:numFmt w:val="bullet"/>
-      <w:lvlText w:val="■"/>
-      <w:lvlJc w:val="left"/>
-      <w:pPr>
-        <w:ind w:left="6480" w:hanging="360"/>
-      </w:pPr>
-      <w:rPr>
-        <w:u w:val="none"/>
-      </w:rPr>
-    </w:lvl>
-  </w:abstractNum>
-  <w:abstractNum w:abstractNumId="13">
-    <w:lvl w:ilvl="0">
-      <w:start w:val="1"/>
-      <w:numFmt w:val="bullet"/>
-      <w:lvlText w:val="●"/>
-      <w:lvlJc w:val="left"/>
-      <w:pPr>
-        <w:ind w:left="720" w:hanging="360"/>
       </w:pPr>
       <w:rPr>
         <w:u w:val="none"/>
@@ -4021,15 +3452,6 @@
   <w:num w:numId="10">
     <w:abstractNumId w:val="10"/>
   </w:num>
-  <w:num w:numId="11">
-    <w:abstractNumId w:val="11"/>
-  </w:num>
-  <w:num w:numId="12">
-    <w:abstractNumId w:val="12"/>
-  </w:num>
-  <w:num w:numId="13">
-    <w:abstractNumId w:val="13"/>
-  </w:num>
 </w:numbering>
 </file>
 
@@ -4045,6 +3467,224 @@
       <w:pPr/>
     </w:pPrDefault>
   </w:docDefaults>
+  <w:style w:type="paragraph" w:styleId="Normal" w:default="1">
+    <w:name w:val="normal"/>
+  </w:style>
+  <w:style w:type="table" w:styleId="TableNormal" w:default="1">
+    <w:name w:val="Table Normal"/>
+  </w:style>
+  <w:style w:type="paragraph" w:styleId="Heading1">
+    <w:name w:val="heading 1"/>
+    <w:basedOn w:val="Normal"/>
+    <w:next w:val="Normal"/>
+    <w:pPr>
+      <w:keepNext w:val="1"/>
+      <w:keepLines w:val="1"/>
+      <w:spacing w:after="120" w:before="480" w:lineRule="auto"/>
+    </w:pPr>
+    <w:rPr>
+      <w:b w:val="1"/>
+      <w:sz w:val="48"/>
+      <w:szCs w:val="48"/>
+    </w:rPr>
+  </w:style>
+  <w:style w:type="paragraph" w:styleId="Heading2">
+    <w:name w:val="heading 2"/>
+    <w:basedOn w:val="Normal"/>
+    <w:next w:val="Normal"/>
+    <w:pPr>
+      <w:keepNext w:val="1"/>
+      <w:keepLines w:val="1"/>
+      <w:spacing w:after="80" w:before="360" w:lineRule="auto"/>
+    </w:pPr>
+    <w:rPr>
+      <w:b w:val="1"/>
+      <w:sz w:val="36"/>
+      <w:szCs w:val="36"/>
+    </w:rPr>
+  </w:style>
+  <w:style w:type="paragraph" w:styleId="Heading3">
+    <w:name w:val="heading 3"/>
+    <w:basedOn w:val="Normal"/>
+    <w:next w:val="Normal"/>
+    <w:pPr>
+      <w:keepNext w:val="1"/>
+      <w:keepLines w:val="1"/>
+      <w:spacing w:after="80" w:before="280" w:lineRule="auto"/>
+    </w:pPr>
+    <w:rPr>
+      <w:b w:val="1"/>
+      <w:sz w:val="28"/>
+      <w:szCs w:val="28"/>
+    </w:rPr>
+  </w:style>
+  <w:style w:type="paragraph" w:styleId="Heading4">
+    <w:name w:val="heading 4"/>
+    <w:basedOn w:val="Normal"/>
+    <w:next w:val="Normal"/>
+    <w:pPr>
+      <w:keepNext w:val="1"/>
+      <w:keepLines w:val="1"/>
+      <w:spacing w:after="40" w:before="240" w:lineRule="auto"/>
+    </w:pPr>
+    <w:rPr>
+      <w:b w:val="1"/>
+      <w:sz w:val="24"/>
+      <w:szCs w:val="24"/>
+    </w:rPr>
+  </w:style>
+  <w:style w:type="paragraph" w:styleId="Heading5">
+    <w:name w:val="heading 5"/>
+    <w:basedOn w:val="Normal"/>
+    <w:next w:val="Normal"/>
+    <w:pPr>
+      <w:keepNext w:val="1"/>
+      <w:keepLines w:val="1"/>
+      <w:spacing w:after="40" w:before="220" w:lineRule="auto"/>
+    </w:pPr>
+    <w:rPr>
+      <w:b w:val="1"/>
+      <w:sz w:val="22"/>
+      <w:szCs w:val="22"/>
+    </w:rPr>
+  </w:style>
+  <w:style w:type="paragraph" w:styleId="Heading6">
+    <w:name w:val="heading 6"/>
+    <w:basedOn w:val="Normal"/>
+    <w:next w:val="Normal"/>
+    <w:pPr>
+      <w:keepNext w:val="1"/>
+      <w:keepLines w:val="1"/>
+      <w:spacing w:after="40" w:before="200" w:lineRule="auto"/>
+    </w:pPr>
+    <w:rPr>
+      <w:b w:val="1"/>
+    </w:rPr>
+  </w:style>
+  <w:style w:type="paragraph" w:styleId="Title">
+    <w:name w:val="Title"/>
+    <w:basedOn w:val="Normal"/>
+    <w:next w:val="Normal"/>
+    <w:pPr>
+      <w:keepNext w:val="1"/>
+      <w:keepLines w:val="1"/>
+      <w:spacing w:after="120" w:before="480" w:lineRule="auto"/>
+    </w:pPr>
+    <w:rPr>
+      <w:b w:val="1"/>
+      <w:sz w:val="72"/>
+      <w:szCs w:val="72"/>
+    </w:rPr>
+  </w:style>
+  <w:style w:type="paragraph" w:styleId="Normal" w:default="1">
+    <w:name w:val="normal"/>
+  </w:style>
+  <w:style w:type="table" w:styleId="TableNormal" w:default="1">
+    <w:name w:val="Table Normal"/>
+  </w:style>
+  <w:style w:type="paragraph" w:styleId="Heading1">
+    <w:name w:val="heading 1"/>
+    <w:basedOn w:val="Normal"/>
+    <w:next w:val="Normal"/>
+    <w:pPr>
+      <w:keepNext w:val="1"/>
+      <w:keepLines w:val="1"/>
+      <w:spacing w:after="120" w:before="480" w:lineRule="auto"/>
+    </w:pPr>
+    <w:rPr>
+      <w:b w:val="1"/>
+      <w:sz w:val="48"/>
+      <w:szCs w:val="48"/>
+    </w:rPr>
+  </w:style>
+  <w:style w:type="paragraph" w:styleId="Heading2">
+    <w:name w:val="heading 2"/>
+    <w:basedOn w:val="Normal"/>
+    <w:next w:val="Normal"/>
+    <w:pPr>
+      <w:keepNext w:val="1"/>
+      <w:keepLines w:val="1"/>
+      <w:spacing w:after="80" w:before="360" w:lineRule="auto"/>
+    </w:pPr>
+    <w:rPr>
+      <w:b w:val="1"/>
+      <w:sz w:val="36"/>
+      <w:szCs w:val="36"/>
+    </w:rPr>
+  </w:style>
+  <w:style w:type="paragraph" w:styleId="Heading3">
+    <w:name w:val="heading 3"/>
+    <w:basedOn w:val="Normal"/>
+    <w:next w:val="Normal"/>
+    <w:pPr>
+      <w:keepNext w:val="1"/>
+      <w:keepLines w:val="1"/>
+      <w:spacing w:after="80" w:before="280" w:lineRule="auto"/>
+    </w:pPr>
+    <w:rPr>
+      <w:b w:val="1"/>
+      <w:sz w:val="28"/>
+      <w:szCs w:val="28"/>
+    </w:rPr>
+  </w:style>
+  <w:style w:type="paragraph" w:styleId="Heading4">
+    <w:name w:val="heading 4"/>
+    <w:basedOn w:val="Normal"/>
+    <w:next w:val="Normal"/>
+    <w:pPr>
+      <w:keepNext w:val="1"/>
+      <w:keepLines w:val="1"/>
+      <w:spacing w:after="40" w:before="240" w:lineRule="auto"/>
+    </w:pPr>
+    <w:rPr>
+      <w:b w:val="1"/>
+      <w:sz w:val="24"/>
+      <w:szCs w:val="24"/>
+    </w:rPr>
+  </w:style>
+  <w:style w:type="paragraph" w:styleId="Heading5">
+    <w:name w:val="heading 5"/>
+    <w:basedOn w:val="Normal"/>
+    <w:next w:val="Normal"/>
+    <w:pPr>
+      <w:keepNext w:val="1"/>
+      <w:keepLines w:val="1"/>
+      <w:spacing w:after="40" w:before="220" w:lineRule="auto"/>
+    </w:pPr>
+    <w:rPr>
+      <w:b w:val="1"/>
+      <w:sz w:val="22"/>
+      <w:szCs w:val="22"/>
+    </w:rPr>
+  </w:style>
+  <w:style w:type="paragraph" w:styleId="Heading6">
+    <w:name w:val="heading 6"/>
+    <w:basedOn w:val="Normal"/>
+    <w:next w:val="Normal"/>
+    <w:pPr>
+      <w:keepNext w:val="1"/>
+      <w:keepLines w:val="1"/>
+      <w:spacing w:after="40" w:before="200" w:lineRule="auto"/>
+    </w:pPr>
+    <w:rPr>
+      <w:b w:val="1"/>
+    </w:rPr>
+  </w:style>
+  <w:style w:type="paragraph" w:styleId="Title">
+    <w:name w:val="Title"/>
+    <w:basedOn w:val="Normal"/>
+    <w:next w:val="Normal"/>
+    <w:pPr>
+      <w:keepNext w:val="1"/>
+      <w:keepLines w:val="1"/>
+      <w:spacing w:after="120" w:before="480" w:lineRule="auto"/>
+    </w:pPr>
+    <w:rPr>
+      <w:b w:val="1"/>
+      <w:sz w:val="72"/>
+      <w:szCs w:val="72"/>
+    </w:rPr>
+  </w:style>
   <w:style w:type="paragraph" w:styleId="Normal" w:default="1">
     <w:name w:val="normal"/>
   </w:style>
@@ -4567,6 +4207,196 @@
     </w:tblPr>
   </w:style>
   <w:style w:type="table" w:styleId="Table5">
+    <w:basedOn w:val="TableNormal"/>
+    <w:tblPr>
+      <w:tblStyleRowBandSize w:val="1"/>
+      <w:tblStyleColBandSize w:val="1"/>
+      <w:tblCellMar>
+        <w:top w:w="0.0" w:type="dxa"/>
+        <w:left w:w="108.0" w:type="dxa"/>
+        <w:bottom w:w="0.0" w:type="dxa"/>
+        <w:right w:w="108.0" w:type="dxa"/>
+      </w:tblCellMar>
+    </w:tblPr>
+  </w:style>
+  <w:style w:type="paragraph" w:styleId="Subtitle">
+    <w:name w:val="Subtitle"/>
+    <w:basedOn w:val="Normal"/>
+    <w:next w:val="Normal"/>
+    <w:pPr>
+      <w:keepNext w:val="1"/>
+      <w:keepLines w:val="1"/>
+      <w:spacing w:after="80" w:before="360" w:lineRule="auto"/>
+    </w:pPr>
+    <w:rPr>
+      <w:rFonts w:ascii="Georgia" w:cs="Georgia" w:eastAsia="Georgia" w:hAnsi="Georgia"/>
+      <w:i w:val="1"/>
+      <w:color w:val="666666"/>
+      <w:sz w:val="48"/>
+      <w:szCs w:val="48"/>
+    </w:rPr>
+  </w:style>
+  <w:style w:type="table" w:styleId="Table1">
+    <w:basedOn w:val="TableNormal"/>
+    <w:tblPr>
+      <w:tblStyleRowBandSize w:val="1"/>
+      <w:tblStyleColBandSize w:val="1"/>
+      <w:tblCellMar>
+        <w:top w:w="0.0" w:type="dxa"/>
+        <w:left w:w="108.0" w:type="dxa"/>
+        <w:bottom w:w="0.0" w:type="dxa"/>
+        <w:right w:w="108.0" w:type="dxa"/>
+      </w:tblCellMar>
+    </w:tblPr>
+  </w:style>
+  <w:style w:type="table" w:styleId="Table2">
+    <w:basedOn w:val="TableNormal"/>
+    <w:tblPr>
+      <w:tblStyleRowBandSize w:val="1"/>
+      <w:tblStyleColBandSize w:val="1"/>
+      <w:tblCellMar>
+        <w:top w:w="0.0" w:type="dxa"/>
+        <w:left w:w="108.0" w:type="dxa"/>
+        <w:bottom w:w="0.0" w:type="dxa"/>
+        <w:right w:w="108.0" w:type="dxa"/>
+      </w:tblCellMar>
+    </w:tblPr>
+  </w:style>
+  <w:style w:type="table" w:styleId="Table3">
+    <w:basedOn w:val="TableNormal"/>
+    <w:tblPr>
+      <w:tblStyleRowBandSize w:val="1"/>
+      <w:tblStyleColBandSize w:val="1"/>
+      <w:tblCellMar>
+        <w:top w:w="0.0" w:type="dxa"/>
+        <w:left w:w="108.0" w:type="dxa"/>
+        <w:bottom w:w="0.0" w:type="dxa"/>
+        <w:right w:w="108.0" w:type="dxa"/>
+      </w:tblCellMar>
+    </w:tblPr>
+  </w:style>
+  <w:style w:type="table" w:styleId="Table4">
+    <w:basedOn w:val="TableNormal"/>
+    <w:tblPr>
+      <w:tblStyleRowBandSize w:val="1"/>
+      <w:tblStyleColBandSize w:val="1"/>
+      <w:tblCellMar>
+        <w:top w:w="0.0" w:type="dxa"/>
+        <w:left w:w="108.0" w:type="dxa"/>
+        <w:bottom w:w="0.0" w:type="dxa"/>
+        <w:right w:w="108.0" w:type="dxa"/>
+      </w:tblCellMar>
+    </w:tblPr>
+  </w:style>
+  <w:style w:type="table" w:styleId="Table5">
+    <w:basedOn w:val="TableNormal"/>
+    <w:tblPr>
+      <w:tblStyleRowBandSize w:val="1"/>
+      <w:tblStyleColBandSize w:val="1"/>
+      <w:tblCellMar>
+        <w:top w:w="0.0" w:type="dxa"/>
+        <w:left w:w="108.0" w:type="dxa"/>
+        <w:bottom w:w="0.0" w:type="dxa"/>
+        <w:right w:w="108.0" w:type="dxa"/>
+      </w:tblCellMar>
+    </w:tblPr>
+  </w:style>
+  <w:style w:type="table" w:styleId="Table6">
+    <w:basedOn w:val="TableNormal"/>
+    <w:tblPr>
+      <w:tblStyleRowBandSize w:val="1"/>
+      <w:tblStyleColBandSize w:val="1"/>
+      <w:tblCellMar>
+        <w:top w:w="0.0" w:type="dxa"/>
+        <w:left w:w="108.0" w:type="dxa"/>
+        <w:bottom w:w="0.0" w:type="dxa"/>
+        <w:right w:w="108.0" w:type="dxa"/>
+      </w:tblCellMar>
+    </w:tblPr>
+  </w:style>
+  <w:style w:type="paragraph" w:styleId="Subtitle">
+    <w:name w:val="Subtitle"/>
+    <w:basedOn w:val="Normal"/>
+    <w:next w:val="Normal"/>
+    <w:pPr>
+      <w:keepNext w:val="1"/>
+      <w:keepLines w:val="1"/>
+      <w:spacing w:after="80" w:before="360" w:lineRule="auto"/>
+    </w:pPr>
+    <w:rPr>
+      <w:rFonts w:ascii="Georgia" w:cs="Georgia" w:eastAsia="Georgia" w:hAnsi="Georgia"/>
+      <w:i w:val="1"/>
+      <w:color w:val="666666"/>
+      <w:sz w:val="48"/>
+      <w:szCs w:val="48"/>
+    </w:rPr>
+  </w:style>
+  <w:style w:type="table" w:styleId="Table1">
+    <w:basedOn w:val="TableNormal"/>
+    <w:tblPr>
+      <w:tblStyleRowBandSize w:val="1"/>
+      <w:tblStyleColBandSize w:val="1"/>
+      <w:tblCellMar>
+        <w:top w:w="0.0" w:type="dxa"/>
+        <w:left w:w="108.0" w:type="dxa"/>
+        <w:bottom w:w="0.0" w:type="dxa"/>
+        <w:right w:w="108.0" w:type="dxa"/>
+      </w:tblCellMar>
+    </w:tblPr>
+  </w:style>
+  <w:style w:type="table" w:styleId="Table2">
+    <w:basedOn w:val="TableNormal"/>
+    <w:tblPr>
+      <w:tblStyleRowBandSize w:val="1"/>
+      <w:tblStyleColBandSize w:val="1"/>
+      <w:tblCellMar>
+        <w:top w:w="0.0" w:type="dxa"/>
+        <w:left w:w="108.0" w:type="dxa"/>
+        <w:bottom w:w="0.0" w:type="dxa"/>
+        <w:right w:w="108.0" w:type="dxa"/>
+      </w:tblCellMar>
+    </w:tblPr>
+  </w:style>
+  <w:style w:type="table" w:styleId="Table3">
+    <w:basedOn w:val="TableNormal"/>
+    <w:tblPr>
+      <w:tblStyleRowBandSize w:val="1"/>
+      <w:tblStyleColBandSize w:val="1"/>
+      <w:tblCellMar>
+        <w:top w:w="0.0" w:type="dxa"/>
+        <w:left w:w="108.0" w:type="dxa"/>
+        <w:bottom w:w="0.0" w:type="dxa"/>
+        <w:right w:w="108.0" w:type="dxa"/>
+      </w:tblCellMar>
+    </w:tblPr>
+  </w:style>
+  <w:style w:type="table" w:styleId="Table4">
+    <w:basedOn w:val="TableNormal"/>
+    <w:tblPr>
+      <w:tblStyleRowBandSize w:val="1"/>
+      <w:tblStyleColBandSize w:val="1"/>
+      <w:tblCellMar>
+        <w:top w:w="0.0" w:type="dxa"/>
+        <w:left w:w="108.0" w:type="dxa"/>
+        <w:bottom w:w="0.0" w:type="dxa"/>
+        <w:right w:w="108.0" w:type="dxa"/>
+      </w:tblCellMar>
+    </w:tblPr>
+  </w:style>
+  <w:style w:type="table" w:styleId="Table5">
+    <w:basedOn w:val="TableNormal"/>
+    <w:tblPr>
+      <w:tblStyleRowBandSize w:val="1"/>
+      <w:tblStyleColBandSize w:val="1"/>
+      <w:tblCellMar>
+        <w:top w:w="0.0" w:type="dxa"/>
+        <w:left w:w="108.0" w:type="dxa"/>
+        <w:bottom w:w="0.0" w:type="dxa"/>
+        <w:right w:w="108.0" w:type="dxa"/>
+      </w:tblCellMar>
+    </w:tblPr>
+  </w:style>
+  <w:style w:type="table" w:styleId="Table6">
     <w:basedOn w:val="TableNormal"/>
     <w:tblPr>
       <w:tblStyleRowBandSize w:val="1"/>
@@ -4999,7 +4829,7 @@
 
 <file path=customXML/item1.xml><?xml version="1.0" encoding="utf-8"?>
 <go:gDocsCustomXmlDataStorage xmlns:go="http://customooxmlschemas.google.com/" xmlns:r="http://schemas.openxmlformats.org/officeDocument/2006/relationships" uri="GoogleDocsCustomDataVersion2">
-  <go:docsCustomData xmlns:go="http://customooxmlschemas.google.com/" roundtripDataSignature="AMtx7mj6wmr1LqpQJxBS4lz04gbi6G7hOg==">CgMxLjAyCGguZ2pkZ3hzOAByITFtQUVVSGNqXzB6YTBSc2NRdjZmTWZDRGkwakN0UmxKdQ==</go:docsCustomData>
+  <go:docsCustomData xmlns:go="http://customooxmlschemas.google.com/" roundtripDataSignature="AMtx7mjDtu2GiSa991EBuTf/JOFZvsashA==">CgMxLjAyCGguZ2pkZ3hzOAByITF5aU9QUFJkZDh1MDNsM01aQjI1UC1nbDZlTkIwUUFXTQ==</go:docsCustomData>
 </go:gDocsCustomXmlDataStorage>
 </file>
 

</xml_diff>

<commit_message>
ME Resume Version 10, from Aug 2023
</commit_message>
<xml_diff>
--- a/Cragun Scott's Resume.docx
+++ b/Cragun Scott's Resume.docx
@@ -65,10 +65,8 @@
         <w:r>
           <w:rPr>
             <w:rFonts w:ascii="Arial" w:cs="Arial" w:eastAsia="Arial" w:hAnsi="Arial"/>
-            <w:color w:val="0000ff"/>
             <w:sz w:val="22"/>
             <w:szCs w:val="22"/>
-            <w:u w:val="single"/>
             <w:rtl w:val="0"/>
           </w:rPr>
           <w:t xml:space="preserve">www.linkedin.com/in/Cragun-T-Scott</w:t>
@@ -97,7 +95,7 @@
           <w:szCs w:val="32"/>
           <w:rtl w:val="0"/>
         </w:rPr>
-        <w:t xml:space="preserve">Computer Science Intern</w:t>
+        <w:t xml:space="preserve">Mechanical Engineering Intern</w:t>
       </w:r>
     </w:p>
     <w:tbl>
@@ -587,7 +585,7 @@
       <w:pPr>
         <w:numPr>
           <w:ilvl w:val="0"/>
-          <w:numId w:val="8"/>
+          <w:numId w:val="11"/>
         </w:numPr>
         <w:ind w:left="360" w:right="-330"/>
         <w:rPr>
@@ -610,7 +608,7 @@
       <w:pPr>
         <w:numPr>
           <w:ilvl w:val="0"/>
-          <w:numId w:val="8"/>
+          <w:numId w:val="11"/>
         </w:numPr>
         <w:ind w:left="360" w:right="-330"/>
         <w:rPr>
@@ -633,7 +631,7 @@
       <w:pPr>
         <w:numPr>
           <w:ilvl w:val="0"/>
-          <w:numId w:val="8"/>
+          <w:numId w:val="11"/>
         </w:numPr>
         <w:ind w:left="360" w:right="-330"/>
         <w:rPr>
@@ -802,6 +800,71 @@
           <w:szCs w:val="22"/>
           <w:rtl w:val="0"/>
         </w:rPr>
+        <w:t xml:space="preserve">Hardscapes Installer -</w:t>
+      </w:r>
+      <w:r>
+        <w:rPr>
+          <w:rFonts w:ascii="Arial" w:cs="Arial" w:eastAsia="Arial" w:hAnsi="Arial"/>
+          <w:sz w:val="22"/>
+          <w:szCs w:val="22"/>
+          <w:rtl w:val="0"/>
+        </w:rPr>
+        <w:t xml:space="preserve"> A&amp;D Landscaping, Smithfield, UT</w:t>
+        <w:tab/>
+        <w:tab/>
+        <w:tab/>
+        <w:tab/>
+        <w:t xml:space="preserve">Sept. 2020—April 2021 </w:t>
+      </w:r>
+    </w:p>
+    <w:p>
+      <w:pPr>
+        <w:numPr>
+          <w:ilvl w:val="0"/>
+          <w:numId w:val="8"/>
+        </w:numPr>
+        <w:spacing w:after="0" w:lineRule="auto"/>
+        <w:ind w:left="360" w:right="-330" w:hanging="360"/>
+        <w:rPr>
+          <w:rFonts w:ascii="Arial" w:cs="Arial" w:eastAsia="Arial" w:hAnsi="Arial"/>
+          <w:sz w:val="22"/>
+          <w:szCs w:val="22"/>
+          <w:u w:val="none"/>
+        </w:rPr>
+      </w:pPr>
+      <w:r>
+        <w:rPr>
+          <w:rFonts w:ascii="Arial" w:cs="Arial" w:eastAsia="Arial" w:hAnsi="Arial"/>
+          <w:sz w:val="22"/>
+          <w:szCs w:val="22"/>
+          <w:rtl w:val="0"/>
+        </w:rPr>
+        <w:t xml:space="preserve">Learned to operate machinery for excavation and material transport</w:t>
+      </w:r>
+      <w:r>
+        <w:rPr>
+          <w:rtl w:val="0"/>
+        </w:rPr>
+      </w:r>
+    </w:p>
+    <w:p>
+      <w:pPr>
+        <w:spacing w:after="0" w:lineRule="auto"/>
+        <w:ind w:left="-360" w:right="-331" w:firstLine="0"/>
+        <w:rPr>
+          <w:rFonts w:ascii="Arial" w:cs="Arial" w:eastAsia="Arial" w:hAnsi="Arial"/>
+          <w:sz w:val="22"/>
+          <w:szCs w:val="22"/>
+        </w:rPr>
+      </w:pPr>
+      <w:r>
+        <w:rPr>
+          <w:rFonts w:ascii="Arial" w:cs="Arial" w:eastAsia="Arial" w:hAnsi="Arial"/>
+          <w:b w:val="1"/>
+          <w:sz w:val="22"/>
+          <w:szCs w:val="22"/>
+          <w:rtl w:val="0"/>
+        </w:rPr>
         <w:t xml:space="preserve">Framer -</w:t>
       </w:r>
       <w:r>
@@ -828,7 +891,7 @@
         <w:widowControl w:val="1"/>
         <w:numPr>
           <w:ilvl w:val="0"/>
-          <w:numId w:val="10"/>
+          <w:numId w:val="2"/>
         </w:numPr>
         <w:pBdr>
           <w:top w:space="0" w:sz="0" w:val="nil"/>
@@ -897,7 +960,7 @@
         <w:widowControl w:val="1"/>
         <w:numPr>
           <w:ilvl w:val="0"/>
-          <w:numId w:val="10"/>
+          <w:numId w:val="2"/>
         </w:numPr>
         <w:pBdr>
           <w:top w:space="0" w:sz="0" w:val="nil"/>
@@ -1016,143 +1079,6 @@
           <w:rtl w:val="0"/>
         </w:rPr>
         <w:t xml:space="preserve">—May 2020</w:t>
-      </w:r>
-    </w:p>
-    <w:p>
-      <w:pPr>
-        <w:keepNext w:val="0"/>
-        <w:keepLines w:val="0"/>
-        <w:widowControl w:val="1"/>
-        <w:numPr>
-          <w:ilvl w:val="0"/>
-          <w:numId w:val="9"/>
-        </w:numPr>
-        <w:pBdr>
-          <w:top w:space="0" w:sz="0" w:val="nil"/>
-          <w:left w:space="0" w:sz="0" w:val="nil"/>
-          <w:bottom w:space="0" w:sz="0" w:val="nil"/>
-          <w:right w:space="0" w:sz="0" w:val="nil"/>
-          <w:between w:space="0" w:sz="0" w:val="nil"/>
-        </w:pBdr>
-        <w:shd w:fill="auto" w:val="clear"/>
-        <w:spacing w:after="0" w:before="0" w:line="240" w:lineRule="auto"/>
-        <w:ind w:left="360" w:right="-330" w:hanging="360"/>
-        <w:jc w:val="left"/>
-        <w:rPr>
-          <w:rFonts w:ascii="Arial" w:cs="Arial" w:eastAsia="Arial" w:hAnsi="Arial"/>
-          <w:b w:val="0"/>
-          <w:i w:val="0"/>
-          <w:smallCaps w:val="0"/>
-          <w:strike w:val="0"/>
-          <w:color w:val="000000"/>
-          <w:sz w:val="22"/>
-          <w:szCs w:val="22"/>
-          <w:u w:val="none"/>
-          <w:shd w:fill="auto" w:val="clear"/>
-          <w:vertAlign w:val="baseline"/>
-        </w:rPr>
-      </w:pPr>
-      <w:r>
-        <w:rPr>
-          <w:rFonts w:ascii="Arial" w:cs="Arial" w:eastAsia="Arial" w:hAnsi="Arial"/>
-          <w:b w:val="0"/>
-          <w:i w:val="0"/>
-          <w:smallCaps w:val="0"/>
-          <w:strike w:val="0"/>
-          <w:color w:val="000000"/>
-          <w:sz w:val="22"/>
-          <w:szCs w:val="22"/>
-          <w:u w:val="none"/>
-          <w:shd w:fill="auto" w:val="clear"/>
-          <w:vertAlign w:val="baseline"/>
-          <w:rtl w:val="0"/>
-        </w:rPr>
-        <w:t xml:space="preserve">Mentored and provided resources to 30 residents </w:t>
-      </w:r>
-    </w:p>
-    <w:p>
-      <w:pPr>
-        <w:keepNext w:val="0"/>
-        <w:keepLines w:val="0"/>
-        <w:widowControl w:val="1"/>
-        <w:numPr>
-          <w:ilvl w:val="0"/>
-          <w:numId w:val="9"/>
-        </w:numPr>
-        <w:pBdr>
-          <w:top w:space="0" w:sz="0" w:val="nil"/>
-          <w:left w:space="0" w:sz="0" w:val="nil"/>
-          <w:bottom w:space="0" w:sz="0" w:val="nil"/>
-          <w:right w:space="0" w:sz="0" w:val="nil"/>
-          <w:between w:space="0" w:sz="0" w:val="nil"/>
-        </w:pBdr>
-        <w:shd w:fill="auto" w:val="clear"/>
-        <w:spacing w:after="0" w:before="0" w:line="240" w:lineRule="auto"/>
-        <w:ind w:left="360" w:right="-330" w:hanging="360"/>
-        <w:jc w:val="left"/>
-        <w:rPr>
-          <w:rFonts w:ascii="Arial" w:cs="Arial" w:eastAsia="Arial" w:hAnsi="Arial"/>
-          <w:b w:val="0"/>
-          <w:i w:val="0"/>
-          <w:smallCaps w:val="0"/>
-          <w:strike w:val="0"/>
-          <w:color w:val="000000"/>
-          <w:sz w:val="22"/>
-          <w:szCs w:val="22"/>
-          <w:u w:val="none"/>
-          <w:shd w:fill="auto" w:val="clear"/>
-          <w:vertAlign w:val="baseline"/>
-        </w:rPr>
-      </w:pPr>
-      <w:r>
-        <w:rPr>
-          <w:rFonts w:ascii="Arial" w:cs="Arial" w:eastAsia="Arial" w:hAnsi="Arial"/>
-          <w:b w:val="0"/>
-          <w:i w:val="0"/>
-          <w:smallCaps w:val="0"/>
-          <w:strike w:val="0"/>
-          <w:color w:val="000000"/>
-          <w:sz w:val="22"/>
-          <w:szCs w:val="22"/>
-          <w:u w:val="none"/>
-          <w:shd w:fill="auto" w:val="clear"/>
-          <w:vertAlign w:val="baseline"/>
-          <w:rtl w:val="0"/>
-        </w:rPr>
-        <w:t xml:space="preserve">Lead planning and execution of building wide programs</w:t>
-      </w:r>
-    </w:p>
-    <w:p>
-      <w:pPr>
-        <w:spacing w:after="0" w:lineRule="auto"/>
-        <w:ind w:left="-360" w:right="-331" w:firstLine="0"/>
-        <w:rPr>
-          <w:rFonts w:ascii="Arial" w:cs="Arial" w:eastAsia="Arial" w:hAnsi="Arial"/>
-          <w:sz w:val="22"/>
-          <w:szCs w:val="22"/>
-        </w:rPr>
-      </w:pPr>
-      <w:r>
-        <w:rPr>
-          <w:rFonts w:ascii="Arial" w:cs="Arial" w:eastAsia="Arial" w:hAnsi="Arial"/>
-          <w:b w:val="1"/>
-          <w:sz w:val="22"/>
-          <w:szCs w:val="22"/>
-          <w:rtl w:val="0"/>
-        </w:rPr>
-        <w:t xml:space="preserve">Assistant Maintenance - </w:t>
-      </w:r>
-      <w:r>
-        <w:rPr>
-          <w:rFonts w:ascii="Arial" w:cs="Arial" w:eastAsia="Arial" w:hAnsi="Arial"/>
-          <w:sz w:val="22"/>
-          <w:szCs w:val="22"/>
-          <w:rtl w:val="0"/>
-        </w:rPr>
-        <w:t xml:space="preserve">Utah State University Student Center, Logan, UT </w:t>
-        <w:tab/>
-        <w:tab/>
-        <w:t xml:space="preserve">Jan. 2019— June 2019</w:t>
       </w:r>
     </w:p>
     <w:p>
@@ -1173,7 +1099,7 @@
         </w:pBdr>
         <w:shd w:fill="auto" w:val="clear"/>
         <w:spacing w:after="0" w:before="0" w:line="240" w:lineRule="auto"/>
-        <w:ind w:left="360" w:right="-331" w:hanging="360"/>
+        <w:ind w:left="360" w:right="-330" w:hanging="360"/>
         <w:jc w:val="left"/>
         <w:rPr>
           <w:rFonts w:ascii="Arial" w:cs="Arial" w:eastAsia="Arial" w:hAnsi="Arial"/>
@@ -1204,7 +1130,7 @@
           <w:vertAlign w:val="baseline"/>
           <w:rtl w:val="0"/>
         </w:rPr>
-        <w:t xml:space="preserve">Learned how to fix and maintain HVAC units and other climate control systems</w:t>
+        <w:t xml:space="preserve">Mentored and provided resources to 30 residents </w:t>
       </w:r>
     </w:p>
     <w:p>
@@ -1215,6 +1141,143 @@
         <w:numPr>
           <w:ilvl w:val="0"/>
           <w:numId w:val="1"/>
+        </w:numPr>
+        <w:pBdr>
+          <w:top w:space="0" w:sz="0" w:val="nil"/>
+          <w:left w:space="0" w:sz="0" w:val="nil"/>
+          <w:bottom w:space="0" w:sz="0" w:val="nil"/>
+          <w:right w:space="0" w:sz="0" w:val="nil"/>
+          <w:between w:space="0" w:sz="0" w:val="nil"/>
+        </w:pBdr>
+        <w:shd w:fill="auto" w:val="clear"/>
+        <w:spacing w:after="0" w:before="0" w:line="240" w:lineRule="auto"/>
+        <w:ind w:left="360" w:right="-330" w:hanging="360"/>
+        <w:jc w:val="left"/>
+        <w:rPr>
+          <w:rFonts w:ascii="Arial" w:cs="Arial" w:eastAsia="Arial" w:hAnsi="Arial"/>
+          <w:b w:val="0"/>
+          <w:i w:val="0"/>
+          <w:smallCaps w:val="0"/>
+          <w:strike w:val="0"/>
+          <w:color w:val="000000"/>
+          <w:sz w:val="22"/>
+          <w:szCs w:val="22"/>
+          <w:u w:val="none"/>
+          <w:shd w:fill="auto" w:val="clear"/>
+          <w:vertAlign w:val="baseline"/>
+        </w:rPr>
+      </w:pPr>
+      <w:r>
+        <w:rPr>
+          <w:rFonts w:ascii="Arial" w:cs="Arial" w:eastAsia="Arial" w:hAnsi="Arial"/>
+          <w:b w:val="0"/>
+          <w:i w:val="0"/>
+          <w:smallCaps w:val="0"/>
+          <w:strike w:val="0"/>
+          <w:color w:val="000000"/>
+          <w:sz w:val="22"/>
+          <w:szCs w:val="22"/>
+          <w:u w:val="none"/>
+          <w:shd w:fill="auto" w:val="clear"/>
+          <w:vertAlign w:val="baseline"/>
+          <w:rtl w:val="0"/>
+        </w:rPr>
+        <w:t xml:space="preserve">Lead planning and execution of building wide programs</w:t>
+      </w:r>
+    </w:p>
+    <w:p>
+      <w:pPr>
+        <w:spacing w:after="0" w:lineRule="auto"/>
+        <w:ind w:left="-360" w:right="-331" w:firstLine="0"/>
+        <w:rPr>
+          <w:rFonts w:ascii="Arial" w:cs="Arial" w:eastAsia="Arial" w:hAnsi="Arial"/>
+          <w:sz w:val="22"/>
+          <w:szCs w:val="22"/>
+        </w:rPr>
+      </w:pPr>
+      <w:r>
+        <w:rPr>
+          <w:rFonts w:ascii="Arial" w:cs="Arial" w:eastAsia="Arial" w:hAnsi="Arial"/>
+          <w:b w:val="1"/>
+          <w:sz w:val="22"/>
+          <w:szCs w:val="22"/>
+          <w:rtl w:val="0"/>
+        </w:rPr>
+        <w:t xml:space="preserve">Assistant Maintenance - </w:t>
+      </w:r>
+      <w:r>
+        <w:rPr>
+          <w:rFonts w:ascii="Arial" w:cs="Arial" w:eastAsia="Arial" w:hAnsi="Arial"/>
+          <w:sz w:val="22"/>
+          <w:szCs w:val="22"/>
+          <w:rtl w:val="0"/>
+        </w:rPr>
+        <w:t xml:space="preserve">Utah State University Student Center, Logan, UT </w:t>
+        <w:tab/>
+        <w:tab/>
+        <w:t xml:space="preserve">Jan. 2019— June 2019</w:t>
+      </w:r>
+    </w:p>
+    <w:p>
+      <w:pPr>
+        <w:keepNext w:val="0"/>
+        <w:keepLines w:val="0"/>
+        <w:widowControl w:val="1"/>
+        <w:numPr>
+          <w:ilvl w:val="0"/>
+          <w:numId w:val="3"/>
+        </w:numPr>
+        <w:pBdr>
+          <w:top w:space="0" w:sz="0" w:val="nil"/>
+          <w:left w:space="0" w:sz="0" w:val="nil"/>
+          <w:bottom w:space="0" w:sz="0" w:val="nil"/>
+          <w:right w:space="0" w:sz="0" w:val="nil"/>
+          <w:between w:space="0" w:sz="0" w:val="nil"/>
+        </w:pBdr>
+        <w:shd w:fill="auto" w:val="clear"/>
+        <w:spacing w:after="0" w:before="0" w:line="240" w:lineRule="auto"/>
+        <w:ind w:left="360" w:right="-331" w:hanging="360"/>
+        <w:jc w:val="left"/>
+        <w:rPr>
+          <w:rFonts w:ascii="Arial" w:cs="Arial" w:eastAsia="Arial" w:hAnsi="Arial"/>
+          <w:b w:val="0"/>
+          <w:i w:val="0"/>
+          <w:smallCaps w:val="0"/>
+          <w:strike w:val="0"/>
+          <w:color w:val="000000"/>
+          <w:sz w:val="22"/>
+          <w:szCs w:val="22"/>
+          <w:u w:val="none"/>
+          <w:shd w:fill="auto" w:val="clear"/>
+          <w:vertAlign w:val="baseline"/>
+        </w:rPr>
+      </w:pPr>
+      <w:r>
+        <w:rPr>
+          <w:rFonts w:ascii="Arial" w:cs="Arial" w:eastAsia="Arial" w:hAnsi="Arial"/>
+          <w:b w:val="0"/>
+          <w:i w:val="0"/>
+          <w:smallCaps w:val="0"/>
+          <w:strike w:val="0"/>
+          <w:color w:val="000000"/>
+          <w:sz w:val="22"/>
+          <w:szCs w:val="22"/>
+          <w:u w:val="none"/>
+          <w:shd w:fill="auto" w:val="clear"/>
+          <w:vertAlign w:val="baseline"/>
+          <w:rtl w:val="0"/>
+        </w:rPr>
+        <w:t xml:space="preserve">Learned how to fix and maintain HVAC units and other climate control systems</w:t>
+      </w:r>
+    </w:p>
+    <w:p>
+      <w:pPr>
+        <w:keepNext w:val="0"/>
+        <w:keepLines w:val="0"/>
+        <w:widowControl w:val="1"/>
+        <w:numPr>
+          <w:ilvl w:val="0"/>
+          <w:numId w:val="3"/>
         </w:numPr>
         <w:pBdr>
           <w:top w:space="0" w:sz="0" w:val="nil"/>
@@ -1355,7 +1418,7 @@
       <w:pPr>
         <w:numPr>
           <w:ilvl w:val="0"/>
-          <w:numId w:val="6"/>
+          <w:numId w:val="13"/>
         </w:numPr>
         <w:ind w:left="360" w:right="-330" w:hanging="360"/>
         <w:rPr>
@@ -1372,6 +1435,169 @@
           <w:rtl w:val="0"/>
         </w:rPr>
         <w:t xml:space="preserve">Worked on a design team to build a cart to safely enter and exit railcars in a shipping bay</w:t>
+      </w:r>
+    </w:p>
+    <w:p>
+      <w:pPr>
+        <w:numPr>
+          <w:ilvl w:val="0"/>
+          <w:numId w:val="13"/>
+        </w:numPr>
+        <w:ind w:left="360" w:right="-330" w:hanging="360"/>
+        <w:rPr>
+          <w:rFonts w:ascii="Arial" w:cs="Arial" w:eastAsia="Arial" w:hAnsi="Arial"/>
+          <w:sz w:val="22"/>
+          <w:szCs w:val="22"/>
+        </w:rPr>
+      </w:pPr>
+      <w:r>
+        <w:rPr>
+          <w:rFonts w:ascii="Arial" w:cs="Arial" w:eastAsia="Arial" w:hAnsi="Arial"/>
+          <w:sz w:val="22"/>
+          <w:szCs w:val="22"/>
+          <w:rtl w:val="0"/>
+        </w:rPr>
+        <w:t xml:space="preserve">Participated in the product definition, brainstorm, design, and analysis phases of the project</w:t>
+      </w:r>
+    </w:p>
+    <w:p>
+      <w:pPr>
+        <w:numPr>
+          <w:ilvl w:val="0"/>
+          <w:numId w:val="13"/>
+        </w:numPr>
+        <w:ind w:left="360" w:right="-330" w:hanging="360"/>
+        <w:rPr>
+          <w:rFonts w:ascii="Arial" w:cs="Arial" w:eastAsia="Arial" w:hAnsi="Arial"/>
+          <w:sz w:val="22"/>
+          <w:szCs w:val="22"/>
+          <w:u w:val="none"/>
+        </w:rPr>
+      </w:pPr>
+      <w:r>
+        <w:rPr>
+          <w:rFonts w:ascii="Arial" w:cs="Arial" w:eastAsia="Arial" w:hAnsi="Arial"/>
+          <w:sz w:val="22"/>
+          <w:szCs w:val="22"/>
+          <w:rtl w:val="0"/>
+        </w:rPr>
+        <w:t xml:space="preserve">Assisted the team as Project Manager to ensure all tasks and milestones were completed on time</w:t>
+      </w:r>
+      <w:r>
+        <w:rPr>
+          <w:rtl w:val="0"/>
+        </w:rPr>
+      </w:r>
+    </w:p>
+    <w:p>
+      <w:pPr>
+        <w:ind w:left="-360" w:right="-330" w:firstLine="0"/>
+        <w:rPr>
+          <w:rFonts w:ascii="Arial" w:cs="Arial" w:eastAsia="Arial" w:hAnsi="Arial"/>
+          <w:b w:val="1"/>
+          <w:sz w:val="22"/>
+          <w:szCs w:val="22"/>
+        </w:rPr>
+      </w:pPr>
+      <w:r>
+        <w:rPr>
+          <w:rFonts w:ascii="Arial" w:cs="Arial" w:eastAsia="Arial" w:hAnsi="Arial"/>
+          <w:b w:val="1"/>
+          <w:sz w:val="22"/>
+          <w:szCs w:val="22"/>
+          <w:rtl w:val="0"/>
+        </w:rPr>
+        <w:t xml:space="preserve">School Projects</w:t>
+      </w:r>
+    </w:p>
+    <w:p>
+      <w:pPr>
+        <w:numPr>
+          <w:ilvl w:val="0"/>
+          <w:numId w:val="10"/>
+        </w:numPr>
+        <w:ind w:left="360" w:right="-330" w:hanging="360"/>
+        <w:rPr>
+          <w:rFonts w:ascii="Arial" w:cs="Arial" w:eastAsia="Arial" w:hAnsi="Arial"/>
+          <w:sz w:val="22"/>
+          <w:szCs w:val="22"/>
+        </w:rPr>
+      </w:pPr>
+      <w:r>
+        <w:rPr>
+          <w:rFonts w:ascii="Arial" w:cs="Arial" w:eastAsia="Arial" w:hAnsi="Arial"/>
+          <w:sz w:val="22"/>
+          <w:szCs w:val="22"/>
+          <w:rtl w:val="0"/>
+        </w:rPr>
+        <w:t xml:space="preserve">Worked on a machine design class team to design a gear reducer box for final project</w:t>
+      </w:r>
+    </w:p>
+    <w:p>
+      <w:pPr>
+        <w:numPr>
+          <w:ilvl w:val="0"/>
+          <w:numId w:val="10"/>
+        </w:numPr>
+        <w:ind w:left="360" w:right="-330" w:hanging="360"/>
+        <w:rPr>
+          <w:rFonts w:ascii="Arial" w:cs="Arial" w:eastAsia="Arial" w:hAnsi="Arial"/>
+          <w:sz w:val="22"/>
+          <w:szCs w:val="22"/>
+        </w:rPr>
+      </w:pPr>
+      <w:r>
+        <w:rPr>
+          <w:rFonts w:ascii="Arial" w:cs="Arial" w:eastAsia="Arial" w:hAnsi="Arial"/>
+          <w:sz w:val="22"/>
+          <w:szCs w:val="22"/>
+          <w:rtl w:val="0"/>
+        </w:rPr>
+        <w:t xml:space="preserve">Worked with an instrumentation design team to optimize the exit velocity of a potato cannon</w:t>
+      </w:r>
+    </w:p>
+    <w:p>
+      <w:pPr>
+        <w:numPr>
+          <w:ilvl w:val="0"/>
+          <w:numId w:val="12"/>
+        </w:numPr>
+        <w:ind w:left="360" w:right="-330" w:hanging="360"/>
+        <w:rPr>
+          <w:rFonts w:ascii="Arial" w:cs="Arial" w:eastAsia="Arial" w:hAnsi="Arial"/>
+          <w:sz w:val="22"/>
+          <w:szCs w:val="22"/>
+        </w:rPr>
+      </w:pPr>
+      <w:r>
+        <w:rPr>
+          <w:rFonts w:ascii="Arial" w:cs="Arial" w:eastAsia="Arial" w:hAnsi="Arial"/>
+          <w:sz w:val="22"/>
+          <w:szCs w:val="22"/>
+          <w:rtl w:val="0"/>
+        </w:rPr>
+        <w:t xml:space="preserve">Planned, designed, built a Footy class RC sailboat as a team of 4</w:t>
+      </w:r>
+    </w:p>
+    <w:p>
+      <w:pPr>
+        <w:ind w:left="-360" w:right="-330" w:firstLine="0"/>
+        <w:rPr>
+          <w:rFonts w:ascii="Arial" w:cs="Arial" w:eastAsia="Arial" w:hAnsi="Arial"/>
+          <w:b w:val="1"/>
+          <w:sz w:val="22"/>
+          <w:szCs w:val="22"/>
+        </w:rPr>
+      </w:pPr>
+      <w:r>
+        <w:rPr>
+          <w:rFonts w:ascii="Arial" w:cs="Arial" w:eastAsia="Arial" w:hAnsi="Arial"/>
+          <w:b w:val="1"/>
+          <w:sz w:val="22"/>
+          <w:szCs w:val="22"/>
+          <w:rtl w:val="0"/>
+        </w:rPr>
+        <w:t xml:space="preserve">Coding Projects</w:t>
       </w:r>
     </w:p>
     <w:p>
@@ -1394,7 +1620,7 @@
           <w:szCs w:val="22"/>
           <w:rtl w:val="0"/>
         </w:rPr>
-        <w:t xml:space="preserve">Participated in the product definition, brainstorm, design, and analysis phases of the project</w:t>
+        <w:t xml:space="preserve">Refractored, designed and implemented code for a complex number fractal image generator </w:t>
       </w:r>
     </w:p>
     <w:p>
@@ -1408,50 +1634,23 @@
           <w:rFonts w:ascii="Arial" w:cs="Arial" w:eastAsia="Arial" w:hAnsi="Arial"/>
           <w:sz w:val="22"/>
           <w:szCs w:val="22"/>
-          <w:u w:val="none"/>
-        </w:rPr>
-      </w:pPr>
-      <w:r>
-        <w:rPr>
-          <w:rFonts w:ascii="Arial" w:cs="Arial" w:eastAsia="Arial" w:hAnsi="Arial"/>
-          <w:sz w:val="22"/>
-          <w:szCs w:val="22"/>
-          <w:rtl w:val="0"/>
-        </w:rPr>
-        <w:t xml:space="preserve">Assisted the team in Project Manager role to ensure all tasks and milestones were completed on time</w:t>
-      </w:r>
-      <w:r>
-        <w:rPr>
-          <w:rtl w:val="0"/>
-        </w:rPr>
-      </w:r>
-    </w:p>
-    <w:p>
-      <w:pPr>
-        <w:ind w:left="-360" w:right="-330" w:firstLine="0"/>
-        <w:rPr>
-          <w:rFonts w:ascii="Arial" w:cs="Arial" w:eastAsia="Arial" w:hAnsi="Arial"/>
-          <w:b w:val="1"/>
-          <w:sz w:val="22"/>
-          <w:szCs w:val="22"/>
-        </w:rPr>
-      </w:pPr>
-      <w:r>
-        <w:rPr>
-          <w:rFonts w:ascii="Arial" w:cs="Arial" w:eastAsia="Arial" w:hAnsi="Arial"/>
-          <w:b w:val="1"/>
-          <w:sz w:val="22"/>
-          <w:szCs w:val="22"/>
-          <w:rtl w:val="0"/>
-        </w:rPr>
-        <w:t xml:space="preserve">Coding Projects</w:t>
+        </w:rPr>
+      </w:pPr>
+      <w:r>
+        <w:rPr>
+          <w:rFonts w:ascii="Arial" w:cs="Arial" w:eastAsia="Arial" w:hAnsi="Arial"/>
+          <w:sz w:val="22"/>
+          <w:szCs w:val="22"/>
+          <w:rtl w:val="0"/>
+        </w:rPr>
+        <w:t xml:space="preserve">Designed and implemented code for a max-flow, min-cut graph algorithm</w:t>
       </w:r>
     </w:p>
     <w:p>
       <w:pPr>
         <w:numPr>
           <w:ilvl w:val="0"/>
-          <w:numId w:val="3"/>
+          <w:numId w:val="6"/>
         </w:numPr>
         <w:ind w:left="360" w:right="-330" w:hanging="360"/>
         <w:rPr>
@@ -1467,65 +1666,97 @@
           <w:szCs w:val="22"/>
           <w:rtl w:val="0"/>
         </w:rPr>
-        <w:t xml:space="preserve">Refractored, designed and implemented code for a complex number fractal image generator </w:t>
+        <w:t xml:space="preserve">Designed and implemented code for processing accounting data from large data files</w:t>
       </w:r>
     </w:p>
     <w:p>
       <w:pPr>
         <w:numPr>
           <w:ilvl w:val="0"/>
-          <w:numId w:val="3"/>
+          <w:numId w:val="15"/>
+        </w:numPr>
+        <w:ind w:left="360" w:right="-330"/>
+        <w:rPr>
+          <w:rFonts w:ascii="Arial" w:cs="Arial" w:eastAsia="Arial" w:hAnsi="Arial"/>
+          <w:sz w:val="22"/>
+          <w:szCs w:val="22"/>
+        </w:rPr>
+      </w:pPr>
+      <w:r>
+        <w:rPr>
+          <w:rFonts w:ascii="Arial" w:cs="Arial" w:eastAsia="Arial" w:hAnsi="Arial"/>
+          <w:sz w:val="22"/>
+          <w:szCs w:val="22"/>
+          <w:rtl w:val="0"/>
+        </w:rPr>
+        <w:t xml:space="preserve">Researched and implemented an alternative method to speed up HPC parallized scientific code at LANL</w:t>
+      </w:r>
+    </w:p>
+    <w:p>
+      <w:pPr>
+        <w:ind w:left="-360" w:right="-330" w:firstLine="0"/>
+        <w:rPr>
+          <w:rFonts w:ascii="Arial" w:cs="Arial" w:eastAsia="Arial" w:hAnsi="Arial"/>
+          <w:b w:val="1"/>
+          <w:sz w:val="22"/>
+          <w:szCs w:val="22"/>
+        </w:rPr>
+      </w:pPr>
+      <w:r>
+        <w:rPr>
+          <w:rFonts w:ascii="Arial" w:cs="Arial" w:eastAsia="Arial" w:hAnsi="Arial"/>
+          <w:b w:val="1"/>
+          <w:sz w:val="22"/>
+          <w:szCs w:val="22"/>
+          <w:rtl w:val="0"/>
+        </w:rPr>
+        <w:t xml:space="preserve">Trebuchet </w:t>
+      </w:r>
+    </w:p>
+    <w:p>
+      <w:pPr>
+        <w:numPr>
+          <w:ilvl w:val="0"/>
+          <w:numId w:val="13"/>
         </w:numPr>
         <w:ind w:left="360" w:right="-330" w:hanging="360"/>
         <w:rPr>
           <w:rFonts w:ascii="Arial" w:cs="Arial" w:eastAsia="Arial" w:hAnsi="Arial"/>
           <w:sz w:val="22"/>
           <w:szCs w:val="22"/>
-          <w:u w:val="none"/>
-        </w:rPr>
-      </w:pPr>
-      <w:r>
-        <w:rPr>
-          <w:rFonts w:ascii="Arial" w:cs="Arial" w:eastAsia="Arial" w:hAnsi="Arial"/>
-          <w:sz w:val="22"/>
-          <w:szCs w:val="22"/>
-          <w:rtl w:val="0"/>
-        </w:rPr>
-        <w:t xml:space="preserve">Designed and implemented code for a max-flow, min-cut graph algorithm</w:t>
-      </w:r>
-      <w:r>
-        <w:rPr>
-          <w:rtl w:val="0"/>
-        </w:rPr>
+        </w:rPr>
+      </w:pPr>
+      <w:r>
+        <w:rPr>
+          <w:rFonts w:ascii="Arial" w:cs="Arial" w:eastAsia="Arial" w:hAnsi="Arial"/>
+          <w:sz w:val="22"/>
+          <w:szCs w:val="22"/>
+          <w:rtl w:val="0"/>
+        </w:rPr>
+        <w:t xml:space="preserve">Designed and built a pumpkin throwing trebuchet for USU ASME North Logan pumpkin toss</w:t>
       </w:r>
     </w:p>
     <w:p>
       <w:pPr>
         <w:numPr>
           <w:ilvl w:val="0"/>
-          <w:numId w:val="3"/>
+          <w:numId w:val="13"/>
         </w:numPr>
         <w:ind w:left="360" w:right="-330" w:hanging="360"/>
         <w:rPr>
           <w:rFonts w:ascii="Arial" w:cs="Arial" w:eastAsia="Arial" w:hAnsi="Arial"/>
           <w:sz w:val="22"/>
           <w:szCs w:val="22"/>
-          <w:u w:val="none"/>
-        </w:rPr>
-      </w:pPr>
-      <w:r>
-        <w:rPr>
-          <w:rFonts w:ascii="Arial" w:cs="Arial" w:eastAsia="Arial" w:hAnsi="Arial"/>
-          <w:sz w:val="22"/>
-          <w:szCs w:val="22"/>
-          <w:rtl w:val="0"/>
-        </w:rPr>
-        <w:t xml:space="preserve">Designed and implemented code for processing accounting data from large data files</w:t>
-      </w:r>
-      <w:r>
-        <w:rPr>
-          <w:rtl w:val="0"/>
-        </w:rPr>
+        </w:rPr>
+      </w:pPr>
+      <w:r>
+        <w:rPr>
+          <w:rFonts w:ascii="Arial" w:cs="Arial" w:eastAsia="Arial" w:hAnsi="Arial"/>
+          <w:sz w:val="22"/>
+          <w:szCs w:val="22"/>
+          <w:rtl w:val="0"/>
+        </w:rPr>
+        <w:t xml:space="preserve">Lead a team of 7 in material planning, purchasing and assembly of throwing arm and weight bucket </w:t>
       </w:r>
     </w:p>
     <w:p>
@@ -1546,14 +1777,14 @@
           <w:szCs w:val="22"/>
           <w:rtl w:val="0"/>
         </w:rPr>
-        <w:t xml:space="preserve">School Projects</w:t>
+        <w:t xml:space="preserve">SolidWorks and CAD Design</w:t>
       </w:r>
     </w:p>
     <w:p>
       <w:pPr>
         <w:numPr>
           <w:ilvl w:val="0"/>
-          <w:numId w:val="3"/>
+          <w:numId w:val="7"/>
         </w:numPr>
         <w:ind w:left="360" w:right="-330" w:hanging="360"/>
         <w:rPr>
@@ -1569,14 +1800,14 @@
           <w:szCs w:val="22"/>
           <w:rtl w:val="0"/>
         </w:rPr>
-        <w:t xml:space="preserve">Worked on a machine design class team to design a gear reducer box for final project</w:t>
+        <w:t xml:space="preserve">Drafted and produced drawings for capstone safety cart design</w:t>
       </w:r>
     </w:p>
     <w:p>
       <w:pPr>
         <w:numPr>
           <w:ilvl w:val="0"/>
-          <w:numId w:val="3"/>
+          <w:numId w:val="7"/>
         </w:numPr>
         <w:ind w:left="360" w:right="-330" w:hanging="360"/>
         <w:rPr>
@@ -1592,35 +1823,14 @@
           <w:szCs w:val="22"/>
           <w:rtl w:val="0"/>
         </w:rPr>
-        <w:t xml:space="preserve">Worked with an instrumentation design team to optimize the exit velocity of a potato cannon</w:t>
-      </w:r>
-    </w:p>
-    <w:p>
-      <w:pPr>
-        <w:ind w:left="-360" w:right="-330" w:firstLine="0"/>
-        <w:rPr>
-          <w:rFonts w:ascii="Arial" w:cs="Arial" w:eastAsia="Arial" w:hAnsi="Arial"/>
-          <w:b w:val="1"/>
-          <w:sz w:val="22"/>
-          <w:szCs w:val="22"/>
-        </w:rPr>
-      </w:pPr>
-      <w:r>
-        <w:rPr>
-          <w:rFonts w:ascii="Arial" w:cs="Arial" w:eastAsia="Arial" w:hAnsi="Arial"/>
-          <w:b w:val="1"/>
-          <w:sz w:val="22"/>
-          <w:szCs w:val="22"/>
-          <w:rtl w:val="0"/>
-        </w:rPr>
-        <w:t xml:space="preserve">SolidWorks and CAD Design</w:t>
+        <w:t xml:space="preserve">Drafted an accurate assembly of a serve desk bell</w:t>
       </w:r>
     </w:p>
     <w:p>
       <w:pPr>
         <w:numPr>
           <w:ilvl w:val="0"/>
-          <w:numId w:val="2"/>
+          <w:numId w:val="7"/>
         </w:numPr>
         <w:ind w:left="360" w:right="-330" w:hanging="360"/>
         <w:rPr>
@@ -1636,14 +1846,35 @@
           <w:szCs w:val="22"/>
           <w:rtl w:val="0"/>
         </w:rPr>
-        <w:t xml:space="preserve">Drafted and produced drawings for capstone safety cart design</w:t>
+        <w:t xml:space="preserve">Reverse engineered a push/pull toggle clamp</w:t>
+      </w:r>
+    </w:p>
+    <w:p>
+      <w:pPr>
+        <w:ind w:left="-360" w:right="-330" w:firstLine="0"/>
+        <w:rPr>
+          <w:rFonts w:ascii="Arial" w:cs="Arial" w:eastAsia="Arial" w:hAnsi="Arial"/>
+          <w:b w:val="1"/>
+          <w:sz w:val="22"/>
+          <w:szCs w:val="22"/>
+        </w:rPr>
+      </w:pPr>
+      <w:r>
+        <w:rPr>
+          <w:rFonts w:ascii="Arial" w:cs="Arial" w:eastAsia="Arial" w:hAnsi="Arial"/>
+          <w:b w:val="1"/>
+          <w:sz w:val="22"/>
+          <w:szCs w:val="22"/>
+          <w:rtl w:val="0"/>
+        </w:rPr>
+        <w:t xml:space="preserve">Personal Projects</w:t>
       </w:r>
     </w:p>
     <w:p>
       <w:pPr>
         <w:numPr>
           <w:ilvl w:val="0"/>
-          <w:numId w:val="2"/>
+          <w:numId w:val="9"/>
         </w:numPr>
         <w:ind w:left="360" w:right="-330" w:hanging="360"/>
         <w:rPr>
@@ -1659,7 +1890,30 @@
           <w:szCs w:val="22"/>
           <w:rtl w:val="0"/>
         </w:rPr>
-        <w:t xml:space="preserve">Drafted an accurate assembly of a serve desk bell</w:t>
+        <w:t xml:space="preserve">Fixed up personal car by replacing oil, brake assemblies, timing belt, water pump, and interior upholstery</w:t>
+      </w:r>
+    </w:p>
+    <w:p>
+      <w:pPr>
+        <w:numPr>
+          <w:ilvl w:val="0"/>
+          <w:numId w:val="9"/>
+        </w:numPr>
+        <w:ind w:left="360" w:right="-330" w:hanging="360"/>
+        <w:rPr>
+          <w:rFonts w:ascii="Arial" w:cs="Arial" w:eastAsia="Arial" w:hAnsi="Arial"/>
+          <w:sz w:val="22"/>
+          <w:szCs w:val="22"/>
+        </w:rPr>
+      </w:pPr>
+      <w:r>
+        <w:rPr>
+          <w:rFonts w:ascii="Arial" w:cs="Arial" w:eastAsia="Arial" w:hAnsi="Arial"/>
+          <w:sz w:val="22"/>
+          <w:szCs w:val="22"/>
+          <w:rtl w:val="0"/>
+        </w:rPr>
+        <w:t xml:space="preserve">Repurposed surplus military boxes for storage by sanding, welding hinges and patches, and painting</w:t>
       </w:r>
     </w:p>
     <w:tbl>
@@ -1723,7 +1977,7 @@
       <w:pPr>
         <w:numPr>
           <w:ilvl w:val="0"/>
-          <w:numId w:val="7"/>
+          <w:numId w:val="14"/>
         </w:numPr>
         <w:ind w:left="360" w:right="-330" w:hanging="360"/>
         <w:rPr>
@@ -1739,14 +1993,14 @@
           <w:szCs w:val="22"/>
           <w:rtl w:val="0"/>
         </w:rPr>
-        <w:t xml:space="preserve">Proficient in Python and Java programing languages and Experience using git and computer terminals</w:t>
+        <w:t xml:space="preserve">Proficient in Microsoft Word, Excel and in Python and Java programing languages</w:t>
       </w:r>
     </w:p>
     <w:p>
       <w:pPr>
         <w:numPr>
           <w:ilvl w:val="0"/>
-          <w:numId w:val="7"/>
+          <w:numId w:val="14"/>
         </w:numPr>
         <w:ind w:left="360" w:right="-330" w:hanging="360"/>
         <w:rPr>
@@ -1775,7 +2029,7 @@
       <w:pPr>
         <w:numPr>
           <w:ilvl w:val="0"/>
-          <w:numId w:val="7"/>
+          <w:numId w:val="14"/>
         </w:numPr>
         <w:ind w:left="360" w:right="-330" w:hanging="360"/>
         <w:rPr>
@@ -1804,7 +2058,7 @@
       <w:pPr>
         <w:numPr>
           <w:ilvl w:val="0"/>
-          <w:numId w:val="7"/>
+          <w:numId w:val="14"/>
         </w:numPr>
         <w:ind w:left="360" w:right="-330" w:hanging="360"/>
         <w:rPr>
@@ -1833,23 +2087,133 @@
       <w:pPr>
         <w:numPr>
           <w:ilvl w:val="0"/>
-          <w:numId w:val="7"/>
+          <w:numId w:val="14"/>
         </w:numPr>
         <w:ind w:left="360" w:right="-330" w:hanging="360"/>
         <w:rPr>
           <w:rFonts w:ascii="Arial" w:cs="Arial" w:eastAsia="Arial" w:hAnsi="Arial"/>
           <w:sz w:val="22"/>
           <w:szCs w:val="22"/>
-        </w:rPr>
-      </w:pPr>
-      <w:r>
-        <w:rPr>
-          <w:rFonts w:ascii="Arial" w:cs="Arial" w:eastAsia="Arial" w:hAnsi="Arial"/>
-          <w:sz w:val="22"/>
-          <w:szCs w:val="22"/>
-          <w:rtl w:val="0"/>
-        </w:rPr>
-        <w:t xml:space="preserve">Proficient with using Microsoft Word, Excel and in 3D CAD with SolidWorks, Solid Edge, and onshape</w:t>
+          <w:u w:val="none"/>
+        </w:rPr>
+      </w:pPr>
+      <w:r>
+        <w:rPr>
+          <w:rFonts w:ascii="Arial" w:cs="Arial" w:eastAsia="Arial" w:hAnsi="Arial"/>
+          <w:sz w:val="22"/>
+          <w:szCs w:val="22"/>
+          <w:rtl w:val="0"/>
+        </w:rPr>
+        <w:t xml:space="preserve">Proficient in 3D CAD with SolidWorks, Solid Edge, and onshape</w:t>
+      </w:r>
+      <w:r>
+        <w:rPr>
+          <w:rtl w:val="0"/>
+        </w:rPr>
+      </w:r>
+    </w:p>
+    <w:p>
+      <w:pPr>
+        <w:numPr>
+          <w:ilvl w:val="0"/>
+          <w:numId w:val="14"/>
+        </w:numPr>
+        <w:ind w:left="360" w:right="-330" w:hanging="360"/>
+        <w:rPr>
+          <w:rFonts w:ascii="Arial" w:cs="Arial" w:eastAsia="Arial" w:hAnsi="Arial"/>
+          <w:sz w:val="22"/>
+          <w:szCs w:val="22"/>
+          <w:u w:val="none"/>
+        </w:rPr>
+      </w:pPr>
+      <w:r>
+        <w:rPr>
+          <w:rFonts w:ascii="Arial" w:cs="Arial" w:eastAsia="Arial" w:hAnsi="Arial"/>
+          <w:sz w:val="22"/>
+          <w:szCs w:val="22"/>
+          <w:rtl w:val="0"/>
+        </w:rPr>
+        <w:t xml:space="preserve">Has worked in a cleanroom environment to clean and assemble parts</w:t>
+      </w:r>
+      <w:r>
+        <w:rPr>
+          <w:rtl w:val="0"/>
+        </w:rPr>
+      </w:r>
+    </w:p>
+    <w:p>
+      <w:pPr>
+        <w:numPr>
+          <w:ilvl w:val="0"/>
+          <w:numId w:val="14"/>
+        </w:numPr>
+        <w:ind w:left="360" w:right="-330" w:hanging="360"/>
+        <w:rPr>
+          <w:rFonts w:ascii="Arial" w:cs="Arial" w:eastAsia="Arial" w:hAnsi="Arial"/>
+          <w:sz w:val="22"/>
+          <w:szCs w:val="22"/>
+          <w:u w:val="none"/>
+        </w:rPr>
+      </w:pPr>
+      <w:r>
+        <w:rPr>
+          <w:rFonts w:ascii="Arial" w:cs="Arial" w:eastAsia="Arial" w:hAnsi="Arial"/>
+          <w:sz w:val="22"/>
+          <w:szCs w:val="22"/>
+          <w:rtl w:val="0"/>
+        </w:rPr>
+        <w:t xml:space="preserve">Has experience machining metal with a mill and lathe</w:t>
+      </w:r>
+      <w:r>
+        <w:rPr>
+          <w:rtl w:val="0"/>
+        </w:rPr>
+      </w:r>
+    </w:p>
+    <w:p>
+      <w:pPr>
+        <w:numPr>
+          <w:ilvl w:val="0"/>
+          <w:numId w:val="14"/>
+        </w:numPr>
+        <w:ind w:left="360" w:right="-330" w:hanging="360"/>
+        <w:rPr>
+          <w:rFonts w:ascii="Arial" w:cs="Arial" w:eastAsia="Arial" w:hAnsi="Arial"/>
+          <w:sz w:val="22"/>
+          <w:szCs w:val="22"/>
+        </w:rPr>
+      </w:pPr>
+      <w:r>
+        <w:rPr>
+          <w:rFonts w:ascii="Arial" w:cs="Arial" w:eastAsia="Arial" w:hAnsi="Arial"/>
+          <w:sz w:val="22"/>
+          <w:szCs w:val="22"/>
+          <w:rtl w:val="0"/>
+        </w:rPr>
+        <w:t xml:space="preserve">Knows how to use woodworking power tools and welding equipment machining </w:t>
+      </w:r>
+    </w:p>
+    <w:p>
+      <w:pPr>
+        <w:numPr>
+          <w:ilvl w:val="0"/>
+          <w:numId w:val="14"/>
+        </w:numPr>
+        <w:ind w:left="360" w:right="-330" w:hanging="360"/>
+        <w:rPr>
+          <w:rFonts w:ascii="Arial" w:cs="Arial" w:eastAsia="Arial" w:hAnsi="Arial"/>
+          <w:sz w:val="22"/>
+          <w:szCs w:val="22"/>
+        </w:rPr>
+      </w:pPr>
+      <w:r>
+        <w:rPr>
+          <w:rFonts w:ascii="Arial" w:cs="Arial" w:eastAsia="Arial" w:hAnsi="Arial"/>
+          <w:sz w:val="22"/>
+          <w:szCs w:val="22"/>
+          <w:rtl w:val="0"/>
+        </w:rPr>
+        <w:t xml:space="preserve">Operator of skid steer and mini excavation equipment</w:t>
       </w:r>
     </w:p>
     <w:tbl>
@@ -2298,7 +2662,7 @@
     <w:sectPr>
       <w:headerReference r:id="rId8" w:type="default"/>
       <w:pgSz w:h="16838" w:w="11906" w:orient="portrait"/>
-      <w:pgMar w:bottom="720" w:top="0" w:left="1080" w:right="720" w:header="706" w:footer="706"/>
+      <w:pgMar w:bottom="720" w:top="180" w:left="1080" w:right="720" w:header="706" w:footer="706"/>
       <w:pgNumType w:start="1"/>
     </w:sectPr>
   </w:body>
@@ -2329,7 +2693,7 @@
       <w:lvlText w:val="●"/>
       <w:lvlJc w:val="left"/>
       <w:pPr>
-        <w:ind w:left="720" w:hanging="360"/>
+        <w:ind w:left="360" w:hanging="360"/>
       </w:pPr>
       <w:rPr>
         <w:u w:val="none"/>
@@ -2439,7 +2803,7 @@
       <w:lvlText w:val="●"/>
       <w:lvlJc w:val="left"/>
       <w:pPr>
-        <w:ind w:left="720" w:hanging="360"/>
+        <w:ind w:left="360" w:hanging="360"/>
       </w:pPr>
       <w:rPr>
         <w:u w:val="none"/>
@@ -2879,7 +3243,7 @@
       <w:lvlText w:val="●"/>
       <w:lvlJc w:val="left"/>
       <w:pPr>
-        <w:ind w:left="360" w:hanging="360"/>
+        <w:ind w:left="720" w:hanging="360"/>
       </w:pPr>
       <w:rPr>
         <w:u w:val="none"/>
@@ -2989,7 +3353,7 @@
       <w:lvlText w:val="●"/>
       <w:lvlJc w:val="left"/>
       <w:pPr>
-        <w:ind w:left="360" w:hanging="360"/>
+        <w:ind w:left="720" w:hanging="360"/>
       </w:pPr>
       <w:rPr>
         <w:u w:val="none"/>
@@ -3319,7 +3683,557 @@
       <w:lvlText w:val="●"/>
       <w:lvlJc w:val="left"/>
       <w:pPr>
+        <w:ind w:left="720" w:hanging="360"/>
+      </w:pPr>
+      <w:rPr>
+        <w:u w:val="none"/>
+      </w:rPr>
+    </w:lvl>
+    <w:lvl w:ilvl="1">
+      <w:start w:val="1"/>
+      <w:numFmt w:val="bullet"/>
+      <w:lvlText w:val="○"/>
+      <w:lvlJc w:val="left"/>
+      <w:pPr>
+        <w:ind w:left="1440" w:hanging="360"/>
+      </w:pPr>
+      <w:rPr>
+        <w:u w:val="none"/>
+      </w:rPr>
+    </w:lvl>
+    <w:lvl w:ilvl="2">
+      <w:start w:val="1"/>
+      <w:numFmt w:val="bullet"/>
+      <w:lvlText w:val="■"/>
+      <w:lvlJc w:val="left"/>
+      <w:pPr>
+        <w:ind w:left="2160" w:hanging="360"/>
+      </w:pPr>
+      <w:rPr>
+        <w:u w:val="none"/>
+      </w:rPr>
+    </w:lvl>
+    <w:lvl w:ilvl="3">
+      <w:start w:val="1"/>
+      <w:numFmt w:val="bullet"/>
+      <w:lvlText w:val="●"/>
+      <w:lvlJc w:val="left"/>
+      <w:pPr>
+        <w:ind w:left="2880" w:hanging="360"/>
+      </w:pPr>
+      <w:rPr>
+        <w:u w:val="none"/>
+      </w:rPr>
+    </w:lvl>
+    <w:lvl w:ilvl="4">
+      <w:start w:val="1"/>
+      <w:numFmt w:val="bullet"/>
+      <w:lvlText w:val="○"/>
+      <w:lvlJc w:val="left"/>
+      <w:pPr>
+        <w:ind w:left="3600" w:hanging="360"/>
+      </w:pPr>
+      <w:rPr>
+        <w:u w:val="none"/>
+      </w:rPr>
+    </w:lvl>
+    <w:lvl w:ilvl="5">
+      <w:start w:val="1"/>
+      <w:numFmt w:val="bullet"/>
+      <w:lvlText w:val="■"/>
+      <w:lvlJc w:val="left"/>
+      <w:pPr>
+        <w:ind w:left="4320" w:hanging="360"/>
+      </w:pPr>
+      <w:rPr>
+        <w:u w:val="none"/>
+      </w:rPr>
+    </w:lvl>
+    <w:lvl w:ilvl="6">
+      <w:start w:val="1"/>
+      <w:numFmt w:val="bullet"/>
+      <w:lvlText w:val="●"/>
+      <w:lvlJc w:val="left"/>
+      <w:pPr>
+        <w:ind w:left="5040" w:hanging="360"/>
+      </w:pPr>
+      <w:rPr>
+        <w:u w:val="none"/>
+      </w:rPr>
+    </w:lvl>
+    <w:lvl w:ilvl="7">
+      <w:start w:val="1"/>
+      <w:numFmt w:val="bullet"/>
+      <w:lvlText w:val="○"/>
+      <w:lvlJc w:val="left"/>
+      <w:pPr>
+        <w:ind w:left="5760" w:hanging="360"/>
+      </w:pPr>
+      <w:rPr>
+        <w:u w:val="none"/>
+      </w:rPr>
+    </w:lvl>
+    <w:lvl w:ilvl="8">
+      <w:start w:val="1"/>
+      <w:numFmt w:val="bullet"/>
+      <w:lvlText w:val="■"/>
+      <w:lvlJc w:val="left"/>
+      <w:pPr>
+        <w:ind w:left="6480" w:hanging="360"/>
+      </w:pPr>
+      <w:rPr>
+        <w:u w:val="none"/>
+      </w:rPr>
+    </w:lvl>
+  </w:abstractNum>
+  <w:abstractNum w:abstractNumId="11">
+    <w:lvl w:ilvl="0">
+      <w:start w:val="1"/>
+      <w:numFmt w:val="bullet"/>
+      <w:lvlText w:val="●"/>
+      <w:lvlJc w:val="left"/>
+      <w:pPr>
         <w:ind w:left="360" w:hanging="360"/>
+      </w:pPr>
+      <w:rPr>
+        <w:u w:val="none"/>
+      </w:rPr>
+    </w:lvl>
+    <w:lvl w:ilvl="1">
+      <w:start w:val="1"/>
+      <w:numFmt w:val="bullet"/>
+      <w:lvlText w:val="○"/>
+      <w:lvlJc w:val="left"/>
+      <w:pPr>
+        <w:ind w:left="1440" w:hanging="360"/>
+      </w:pPr>
+      <w:rPr>
+        <w:u w:val="none"/>
+      </w:rPr>
+    </w:lvl>
+    <w:lvl w:ilvl="2">
+      <w:start w:val="1"/>
+      <w:numFmt w:val="bullet"/>
+      <w:lvlText w:val="■"/>
+      <w:lvlJc w:val="left"/>
+      <w:pPr>
+        <w:ind w:left="2160" w:hanging="360"/>
+      </w:pPr>
+      <w:rPr>
+        <w:u w:val="none"/>
+      </w:rPr>
+    </w:lvl>
+    <w:lvl w:ilvl="3">
+      <w:start w:val="1"/>
+      <w:numFmt w:val="bullet"/>
+      <w:lvlText w:val="●"/>
+      <w:lvlJc w:val="left"/>
+      <w:pPr>
+        <w:ind w:left="2880" w:hanging="360"/>
+      </w:pPr>
+      <w:rPr>
+        <w:u w:val="none"/>
+      </w:rPr>
+    </w:lvl>
+    <w:lvl w:ilvl="4">
+      <w:start w:val="1"/>
+      <w:numFmt w:val="bullet"/>
+      <w:lvlText w:val="○"/>
+      <w:lvlJc w:val="left"/>
+      <w:pPr>
+        <w:ind w:left="3600" w:hanging="360"/>
+      </w:pPr>
+      <w:rPr>
+        <w:u w:val="none"/>
+      </w:rPr>
+    </w:lvl>
+    <w:lvl w:ilvl="5">
+      <w:start w:val="1"/>
+      <w:numFmt w:val="bullet"/>
+      <w:lvlText w:val="■"/>
+      <w:lvlJc w:val="left"/>
+      <w:pPr>
+        <w:ind w:left="4320" w:hanging="360"/>
+      </w:pPr>
+      <w:rPr>
+        <w:u w:val="none"/>
+      </w:rPr>
+    </w:lvl>
+    <w:lvl w:ilvl="6">
+      <w:start w:val="1"/>
+      <w:numFmt w:val="bullet"/>
+      <w:lvlText w:val="●"/>
+      <w:lvlJc w:val="left"/>
+      <w:pPr>
+        <w:ind w:left="5040" w:hanging="360"/>
+      </w:pPr>
+      <w:rPr>
+        <w:u w:val="none"/>
+      </w:rPr>
+    </w:lvl>
+    <w:lvl w:ilvl="7">
+      <w:start w:val="1"/>
+      <w:numFmt w:val="bullet"/>
+      <w:lvlText w:val="○"/>
+      <w:lvlJc w:val="left"/>
+      <w:pPr>
+        <w:ind w:left="5760" w:hanging="360"/>
+      </w:pPr>
+      <w:rPr>
+        <w:u w:val="none"/>
+      </w:rPr>
+    </w:lvl>
+    <w:lvl w:ilvl="8">
+      <w:start w:val="1"/>
+      <w:numFmt w:val="bullet"/>
+      <w:lvlText w:val="■"/>
+      <w:lvlJc w:val="left"/>
+      <w:pPr>
+        <w:ind w:left="6480" w:hanging="360"/>
+      </w:pPr>
+      <w:rPr>
+        <w:u w:val="none"/>
+      </w:rPr>
+    </w:lvl>
+  </w:abstractNum>
+  <w:abstractNum w:abstractNumId="12">
+    <w:lvl w:ilvl="0">
+      <w:start w:val="1"/>
+      <w:numFmt w:val="bullet"/>
+      <w:lvlText w:val="●"/>
+      <w:lvlJc w:val="left"/>
+      <w:pPr>
+        <w:ind w:left="360" w:hanging="360"/>
+      </w:pPr>
+      <w:rPr>
+        <w:u w:val="none"/>
+      </w:rPr>
+    </w:lvl>
+    <w:lvl w:ilvl="1">
+      <w:start w:val="1"/>
+      <w:numFmt w:val="bullet"/>
+      <w:lvlText w:val="○"/>
+      <w:lvlJc w:val="left"/>
+      <w:pPr>
+        <w:ind w:left="1440" w:hanging="360"/>
+      </w:pPr>
+      <w:rPr>
+        <w:u w:val="none"/>
+      </w:rPr>
+    </w:lvl>
+    <w:lvl w:ilvl="2">
+      <w:start w:val="1"/>
+      <w:numFmt w:val="bullet"/>
+      <w:lvlText w:val="■"/>
+      <w:lvlJc w:val="left"/>
+      <w:pPr>
+        <w:ind w:left="2160" w:hanging="360"/>
+      </w:pPr>
+      <w:rPr>
+        <w:u w:val="none"/>
+      </w:rPr>
+    </w:lvl>
+    <w:lvl w:ilvl="3">
+      <w:start w:val="1"/>
+      <w:numFmt w:val="bullet"/>
+      <w:lvlText w:val="●"/>
+      <w:lvlJc w:val="left"/>
+      <w:pPr>
+        <w:ind w:left="2880" w:hanging="360"/>
+      </w:pPr>
+      <w:rPr>
+        <w:u w:val="none"/>
+      </w:rPr>
+    </w:lvl>
+    <w:lvl w:ilvl="4">
+      <w:start w:val="1"/>
+      <w:numFmt w:val="bullet"/>
+      <w:lvlText w:val="○"/>
+      <w:lvlJc w:val="left"/>
+      <w:pPr>
+        <w:ind w:left="3600" w:hanging="360"/>
+      </w:pPr>
+      <w:rPr>
+        <w:u w:val="none"/>
+      </w:rPr>
+    </w:lvl>
+    <w:lvl w:ilvl="5">
+      <w:start w:val="1"/>
+      <w:numFmt w:val="bullet"/>
+      <w:lvlText w:val="■"/>
+      <w:lvlJc w:val="left"/>
+      <w:pPr>
+        <w:ind w:left="4320" w:hanging="360"/>
+      </w:pPr>
+      <w:rPr>
+        <w:u w:val="none"/>
+      </w:rPr>
+    </w:lvl>
+    <w:lvl w:ilvl="6">
+      <w:start w:val="1"/>
+      <w:numFmt w:val="bullet"/>
+      <w:lvlText w:val="●"/>
+      <w:lvlJc w:val="left"/>
+      <w:pPr>
+        <w:ind w:left="5040" w:hanging="360"/>
+      </w:pPr>
+      <w:rPr>
+        <w:u w:val="none"/>
+      </w:rPr>
+    </w:lvl>
+    <w:lvl w:ilvl="7">
+      <w:start w:val="1"/>
+      <w:numFmt w:val="bullet"/>
+      <w:lvlText w:val="○"/>
+      <w:lvlJc w:val="left"/>
+      <w:pPr>
+        <w:ind w:left="5760" w:hanging="360"/>
+      </w:pPr>
+      <w:rPr>
+        <w:u w:val="none"/>
+      </w:rPr>
+    </w:lvl>
+    <w:lvl w:ilvl="8">
+      <w:start w:val="1"/>
+      <w:numFmt w:val="bullet"/>
+      <w:lvlText w:val="■"/>
+      <w:lvlJc w:val="left"/>
+      <w:pPr>
+        <w:ind w:left="6480" w:hanging="360"/>
+      </w:pPr>
+      <w:rPr>
+        <w:u w:val="none"/>
+      </w:rPr>
+    </w:lvl>
+  </w:abstractNum>
+  <w:abstractNum w:abstractNumId="13">
+    <w:lvl w:ilvl="0">
+      <w:start w:val="1"/>
+      <w:numFmt w:val="bullet"/>
+      <w:lvlText w:val="●"/>
+      <w:lvlJc w:val="left"/>
+      <w:pPr>
+        <w:ind w:left="360" w:hanging="360"/>
+      </w:pPr>
+      <w:rPr>
+        <w:u w:val="none"/>
+      </w:rPr>
+    </w:lvl>
+    <w:lvl w:ilvl="1">
+      <w:start w:val="1"/>
+      <w:numFmt w:val="bullet"/>
+      <w:lvlText w:val="○"/>
+      <w:lvlJc w:val="left"/>
+      <w:pPr>
+        <w:ind w:left="1440" w:hanging="360"/>
+      </w:pPr>
+      <w:rPr>
+        <w:u w:val="none"/>
+      </w:rPr>
+    </w:lvl>
+    <w:lvl w:ilvl="2">
+      <w:start w:val="1"/>
+      <w:numFmt w:val="bullet"/>
+      <w:lvlText w:val="■"/>
+      <w:lvlJc w:val="left"/>
+      <w:pPr>
+        <w:ind w:left="2160" w:hanging="360"/>
+      </w:pPr>
+      <w:rPr>
+        <w:u w:val="none"/>
+      </w:rPr>
+    </w:lvl>
+    <w:lvl w:ilvl="3">
+      <w:start w:val="1"/>
+      <w:numFmt w:val="bullet"/>
+      <w:lvlText w:val="●"/>
+      <w:lvlJc w:val="left"/>
+      <w:pPr>
+        <w:ind w:left="2880" w:hanging="360"/>
+      </w:pPr>
+      <w:rPr>
+        <w:u w:val="none"/>
+      </w:rPr>
+    </w:lvl>
+    <w:lvl w:ilvl="4">
+      <w:start w:val="1"/>
+      <w:numFmt w:val="bullet"/>
+      <w:lvlText w:val="○"/>
+      <w:lvlJc w:val="left"/>
+      <w:pPr>
+        <w:ind w:left="3600" w:hanging="360"/>
+      </w:pPr>
+      <w:rPr>
+        <w:u w:val="none"/>
+      </w:rPr>
+    </w:lvl>
+    <w:lvl w:ilvl="5">
+      <w:start w:val="1"/>
+      <w:numFmt w:val="bullet"/>
+      <w:lvlText w:val="■"/>
+      <w:lvlJc w:val="left"/>
+      <w:pPr>
+        <w:ind w:left="4320" w:hanging="360"/>
+      </w:pPr>
+      <w:rPr>
+        <w:u w:val="none"/>
+      </w:rPr>
+    </w:lvl>
+    <w:lvl w:ilvl="6">
+      <w:start w:val="1"/>
+      <w:numFmt w:val="bullet"/>
+      <w:lvlText w:val="●"/>
+      <w:lvlJc w:val="left"/>
+      <w:pPr>
+        <w:ind w:left="5040" w:hanging="360"/>
+      </w:pPr>
+      <w:rPr>
+        <w:u w:val="none"/>
+      </w:rPr>
+    </w:lvl>
+    <w:lvl w:ilvl="7">
+      <w:start w:val="1"/>
+      <w:numFmt w:val="bullet"/>
+      <w:lvlText w:val="○"/>
+      <w:lvlJc w:val="left"/>
+      <w:pPr>
+        <w:ind w:left="5760" w:hanging="360"/>
+      </w:pPr>
+      <w:rPr>
+        <w:u w:val="none"/>
+      </w:rPr>
+    </w:lvl>
+    <w:lvl w:ilvl="8">
+      <w:start w:val="1"/>
+      <w:numFmt w:val="bullet"/>
+      <w:lvlText w:val="■"/>
+      <w:lvlJc w:val="left"/>
+      <w:pPr>
+        <w:ind w:left="6480" w:hanging="360"/>
+      </w:pPr>
+      <w:rPr>
+        <w:u w:val="none"/>
+      </w:rPr>
+    </w:lvl>
+  </w:abstractNum>
+  <w:abstractNum w:abstractNumId="14">
+    <w:lvl w:ilvl="0">
+      <w:start w:val="1"/>
+      <w:numFmt w:val="bullet"/>
+      <w:lvlText w:val="●"/>
+      <w:lvlJc w:val="left"/>
+      <w:pPr>
+        <w:ind w:left="360" w:hanging="360"/>
+      </w:pPr>
+      <w:rPr>
+        <w:u w:val="none"/>
+      </w:rPr>
+    </w:lvl>
+    <w:lvl w:ilvl="1">
+      <w:start w:val="1"/>
+      <w:numFmt w:val="bullet"/>
+      <w:lvlText w:val="○"/>
+      <w:lvlJc w:val="left"/>
+      <w:pPr>
+        <w:ind w:left="1440" w:hanging="360"/>
+      </w:pPr>
+      <w:rPr>
+        <w:u w:val="none"/>
+      </w:rPr>
+    </w:lvl>
+    <w:lvl w:ilvl="2">
+      <w:start w:val="1"/>
+      <w:numFmt w:val="bullet"/>
+      <w:lvlText w:val="■"/>
+      <w:lvlJc w:val="left"/>
+      <w:pPr>
+        <w:ind w:left="2160" w:hanging="360"/>
+      </w:pPr>
+      <w:rPr>
+        <w:u w:val="none"/>
+      </w:rPr>
+    </w:lvl>
+    <w:lvl w:ilvl="3">
+      <w:start w:val="1"/>
+      <w:numFmt w:val="bullet"/>
+      <w:lvlText w:val="●"/>
+      <w:lvlJc w:val="left"/>
+      <w:pPr>
+        <w:ind w:left="2880" w:hanging="360"/>
+      </w:pPr>
+      <w:rPr>
+        <w:u w:val="none"/>
+      </w:rPr>
+    </w:lvl>
+    <w:lvl w:ilvl="4">
+      <w:start w:val="1"/>
+      <w:numFmt w:val="bullet"/>
+      <w:lvlText w:val="○"/>
+      <w:lvlJc w:val="left"/>
+      <w:pPr>
+        <w:ind w:left="3600" w:hanging="360"/>
+      </w:pPr>
+      <w:rPr>
+        <w:u w:val="none"/>
+      </w:rPr>
+    </w:lvl>
+    <w:lvl w:ilvl="5">
+      <w:start w:val="1"/>
+      <w:numFmt w:val="bullet"/>
+      <w:lvlText w:val="■"/>
+      <w:lvlJc w:val="left"/>
+      <w:pPr>
+        <w:ind w:left="4320" w:hanging="360"/>
+      </w:pPr>
+      <w:rPr>
+        <w:u w:val="none"/>
+      </w:rPr>
+    </w:lvl>
+    <w:lvl w:ilvl="6">
+      <w:start w:val="1"/>
+      <w:numFmt w:val="bullet"/>
+      <w:lvlText w:val="●"/>
+      <w:lvlJc w:val="left"/>
+      <w:pPr>
+        <w:ind w:left="5040" w:hanging="360"/>
+      </w:pPr>
+      <w:rPr>
+        <w:u w:val="none"/>
+      </w:rPr>
+    </w:lvl>
+    <w:lvl w:ilvl="7">
+      <w:start w:val="1"/>
+      <w:numFmt w:val="bullet"/>
+      <w:lvlText w:val="○"/>
+      <w:lvlJc w:val="left"/>
+      <w:pPr>
+        <w:ind w:left="5760" w:hanging="360"/>
+      </w:pPr>
+      <w:rPr>
+        <w:u w:val="none"/>
+      </w:rPr>
+    </w:lvl>
+    <w:lvl w:ilvl="8">
+      <w:start w:val="1"/>
+      <w:numFmt w:val="bullet"/>
+      <w:lvlText w:val="■"/>
+      <w:lvlJc w:val="left"/>
+      <w:pPr>
+        <w:ind w:left="6480" w:hanging="360"/>
+      </w:pPr>
+      <w:rPr>
+        <w:u w:val="none"/>
+      </w:rPr>
+    </w:lvl>
+  </w:abstractNum>
+  <w:abstractNum w:abstractNumId="15">
+    <w:lvl w:ilvl="0">
+      <w:start w:val="1"/>
+      <w:numFmt w:val="bullet"/>
+      <w:lvlText w:val="●"/>
+      <w:lvlJc w:val="left"/>
+      <w:pPr>
+        <w:ind w:left="720" w:hanging="360"/>
       </w:pPr>
       <w:rPr>
         <w:u w:val="none"/>
@@ -3452,6 +4366,21 @@
   <w:num w:numId="10">
     <w:abstractNumId w:val="10"/>
   </w:num>
+  <w:num w:numId="11">
+    <w:abstractNumId w:val="11"/>
+  </w:num>
+  <w:num w:numId="12">
+    <w:abstractNumId w:val="12"/>
+  </w:num>
+  <w:num w:numId="13">
+    <w:abstractNumId w:val="13"/>
+  </w:num>
+  <w:num w:numId="14">
+    <w:abstractNumId w:val="14"/>
+  </w:num>
+  <w:num w:numId="15">
+    <w:abstractNumId w:val="15"/>
+  </w:num>
 </w:numbering>
 </file>
 
@@ -3467,115 +4396,6 @@
       <w:pPr/>
     </w:pPrDefault>
   </w:docDefaults>
-  <w:style w:type="paragraph" w:styleId="Normal" w:default="1">
-    <w:name w:val="normal"/>
-  </w:style>
-  <w:style w:type="table" w:styleId="TableNormal" w:default="1">
-    <w:name w:val="Table Normal"/>
-  </w:style>
-  <w:style w:type="paragraph" w:styleId="Heading1">
-    <w:name w:val="heading 1"/>
-    <w:basedOn w:val="Normal"/>
-    <w:next w:val="Normal"/>
-    <w:pPr>
-      <w:keepNext w:val="1"/>
-      <w:keepLines w:val="1"/>
-      <w:spacing w:after="120" w:before="480" w:lineRule="auto"/>
-    </w:pPr>
-    <w:rPr>
-      <w:b w:val="1"/>
-      <w:sz w:val="48"/>
-      <w:szCs w:val="48"/>
-    </w:rPr>
-  </w:style>
-  <w:style w:type="paragraph" w:styleId="Heading2">
-    <w:name w:val="heading 2"/>
-    <w:basedOn w:val="Normal"/>
-    <w:next w:val="Normal"/>
-    <w:pPr>
-      <w:keepNext w:val="1"/>
-      <w:keepLines w:val="1"/>
-      <w:spacing w:after="80" w:before="360" w:lineRule="auto"/>
-    </w:pPr>
-    <w:rPr>
-      <w:b w:val="1"/>
-      <w:sz w:val="36"/>
-      <w:szCs w:val="36"/>
-    </w:rPr>
-  </w:style>
-  <w:style w:type="paragraph" w:styleId="Heading3">
-    <w:name w:val="heading 3"/>
-    <w:basedOn w:val="Normal"/>
-    <w:next w:val="Normal"/>
-    <w:pPr>
-      <w:keepNext w:val="1"/>
-      <w:keepLines w:val="1"/>
-      <w:spacing w:after="80" w:before="280" w:lineRule="auto"/>
-    </w:pPr>
-    <w:rPr>
-      <w:b w:val="1"/>
-      <w:sz w:val="28"/>
-      <w:szCs w:val="28"/>
-    </w:rPr>
-  </w:style>
-  <w:style w:type="paragraph" w:styleId="Heading4">
-    <w:name w:val="heading 4"/>
-    <w:basedOn w:val="Normal"/>
-    <w:next w:val="Normal"/>
-    <w:pPr>
-      <w:keepNext w:val="1"/>
-      <w:keepLines w:val="1"/>
-      <w:spacing w:after="40" w:before="240" w:lineRule="auto"/>
-    </w:pPr>
-    <w:rPr>
-      <w:b w:val="1"/>
-      <w:sz w:val="24"/>
-      <w:szCs w:val="24"/>
-    </w:rPr>
-  </w:style>
-  <w:style w:type="paragraph" w:styleId="Heading5">
-    <w:name w:val="heading 5"/>
-    <w:basedOn w:val="Normal"/>
-    <w:next w:val="Normal"/>
-    <w:pPr>
-      <w:keepNext w:val="1"/>
-      <w:keepLines w:val="1"/>
-      <w:spacing w:after="40" w:before="220" w:lineRule="auto"/>
-    </w:pPr>
-    <w:rPr>
-      <w:b w:val="1"/>
-      <w:sz w:val="22"/>
-      <w:szCs w:val="22"/>
-    </w:rPr>
-  </w:style>
-  <w:style w:type="paragraph" w:styleId="Heading6">
-    <w:name w:val="heading 6"/>
-    <w:basedOn w:val="Normal"/>
-    <w:next w:val="Normal"/>
-    <w:pPr>
-      <w:keepNext w:val="1"/>
-      <w:keepLines w:val="1"/>
-      <w:spacing w:after="40" w:before="200" w:lineRule="auto"/>
-    </w:pPr>
-    <w:rPr>
-      <w:b w:val="1"/>
-    </w:rPr>
-  </w:style>
-  <w:style w:type="paragraph" w:styleId="Title">
-    <w:name w:val="Title"/>
-    <w:basedOn w:val="Normal"/>
-    <w:next w:val="Normal"/>
-    <w:pPr>
-      <w:keepNext w:val="1"/>
-      <w:keepLines w:val="1"/>
-      <w:spacing w:after="120" w:before="480" w:lineRule="auto"/>
-    </w:pPr>
-    <w:rPr>
-      <w:b w:val="1"/>
-      <w:sz w:val="72"/>
-      <w:szCs w:val="72"/>
-    </w:rPr>
-  </w:style>
   <w:style w:type="paragraph" w:styleId="Normal" w:default="1">
     <w:name w:val="normal"/>
   </w:style>
@@ -4207,101 +5027,6 @@
     </w:tblPr>
   </w:style>
   <w:style w:type="table" w:styleId="Table5">
-    <w:basedOn w:val="TableNormal"/>
-    <w:tblPr>
-      <w:tblStyleRowBandSize w:val="1"/>
-      <w:tblStyleColBandSize w:val="1"/>
-      <w:tblCellMar>
-        <w:top w:w="0.0" w:type="dxa"/>
-        <w:left w:w="108.0" w:type="dxa"/>
-        <w:bottom w:w="0.0" w:type="dxa"/>
-        <w:right w:w="108.0" w:type="dxa"/>
-      </w:tblCellMar>
-    </w:tblPr>
-  </w:style>
-  <w:style w:type="paragraph" w:styleId="Subtitle">
-    <w:name w:val="Subtitle"/>
-    <w:basedOn w:val="Normal"/>
-    <w:next w:val="Normal"/>
-    <w:pPr>
-      <w:keepNext w:val="1"/>
-      <w:keepLines w:val="1"/>
-      <w:spacing w:after="80" w:before="360" w:lineRule="auto"/>
-    </w:pPr>
-    <w:rPr>
-      <w:rFonts w:ascii="Georgia" w:cs="Georgia" w:eastAsia="Georgia" w:hAnsi="Georgia"/>
-      <w:i w:val="1"/>
-      <w:color w:val="666666"/>
-      <w:sz w:val="48"/>
-      <w:szCs w:val="48"/>
-    </w:rPr>
-  </w:style>
-  <w:style w:type="table" w:styleId="Table1">
-    <w:basedOn w:val="TableNormal"/>
-    <w:tblPr>
-      <w:tblStyleRowBandSize w:val="1"/>
-      <w:tblStyleColBandSize w:val="1"/>
-      <w:tblCellMar>
-        <w:top w:w="0.0" w:type="dxa"/>
-        <w:left w:w="108.0" w:type="dxa"/>
-        <w:bottom w:w="0.0" w:type="dxa"/>
-        <w:right w:w="108.0" w:type="dxa"/>
-      </w:tblCellMar>
-    </w:tblPr>
-  </w:style>
-  <w:style w:type="table" w:styleId="Table2">
-    <w:basedOn w:val="TableNormal"/>
-    <w:tblPr>
-      <w:tblStyleRowBandSize w:val="1"/>
-      <w:tblStyleColBandSize w:val="1"/>
-      <w:tblCellMar>
-        <w:top w:w="0.0" w:type="dxa"/>
-        <w:left w:w="108.0" w:type="dxa"/>
-        <w:bottom w:w="0.0" w:type="dxa"/>
-        <w:right w:w="108.0" w:type="dxa"/>
-      </w:tblCellMar>
-    </w:tblPr>
-  </w:style>
-  <w:style w:type="table" w:styleId="Table3">
-    <w:basedOn w:val="TableNormal"/>
-    <w:tblPr>
-      <w:tblStyleRowBandSize w:val="1"/>
-      <w:tblStyleColBandSize w:val="1"/>
-      <w:tblCellMar>
-        <w:top w:w="0.0" w:type="dxa"/>
-        <w:left w:w="108.0" w:type="dxa"/>
-        <w:bottom w:w="0.0" w:type="dxa"/>
-        <w:right w:w="108.0" w:type="dxa"/>
-      </w:tblCellMar>
-    </w:tblPr>
-  </w:style>
-  <w:style w:type="table" w:styleId="Table4">
-    <w:basedOn w:val="TableNormal"/>
-    <w:tblPr>
-      <w:tblStyleRowBandSize w:val="1"/>
-      <w:tblStyleColBandSize w:val="1"/>
-      <w:tblCellMar>
-        <w:top w:w="0.0" w:type="dxa"/>
-        <w:left w:w="108.0" w:type="dxa"/>
-        <w:bottom w:w="0.0" w:type="dxa"/>
-        <w:right w:w="108.0" w:type="dxa"/>
-      </w:tblCellMar>
-    </w:tblPr>
-  </w:style>
-  <w:style w:type="table" w:styleId="Table5">
-    <w:basedOn w:val="TableNormal"/>
-    <w:tblPr>
-      <w:tblStyleRowBandSize w:val="1"/>
-      <w:tblStyleColBandSize w:val="1"/>
-      <w:tblCellMar>
-        <w:top w:w="0.0" w:type="dxa"/>
-        <w:left w:w="108.0" w:type="dxa"/>
-        <w:bottom w:w="0.0" w:type="dxa"/>
-        <w:right w:w="108.0" w:type="dxa"/>
-      </w:tblCellMar>
-    </w:tblPr>
-  </w:style>
-  <w:style w:type="table" w:styleId="Table6">
     <w:basedOn w:val="TableNormal"/>
     <w:tblPr>
       <w:tblStyleRowBandSize w:val="1"/>
@@ -4829,7 +5554,7 @@
 
 <file path=customXML/item1.xml><?xml version="1.0" encoding="utf-8"?>
 <go:gDocsCustomXmlDataStorage xmlns:go="http://customooxmlschemas.google.com/" xmlns:r="http://schemas.openxmlformats.org/officeDocument/2006/relationships" uri="GoogleDocsCustomDataVersion2">
-  <go:docsCustomData xmlns:go="http://customooxmlschemas.google.com/" roundtripDataSignature="AMtx7mjDtu2GiSa991EBuTf/JOFZvsashA==">CgMxLjAyCGguZ2pkZ3hzOAByITF5aU9QUFJkZDh1MDNsM01aQjI1UC1nbDZlTkIwUUFXTQ==</go:docsCustomData>
+  <go:docsCustomData xmlns:go="http://customooxmlschemas.google.com/" roundtripDataSignature="AMtx7mhXeYs3RIaOmgZHsSC8zg62+Hxn5Q==">CgMxLjAyCGguZ2pkZ3hzOAByITFVLWhxV3d4MDNLcmVhQ3cxN29EX2pfVWdQY2FkeDJaVQ==</go:docsCustomData>
 </go:gDocsCustomXmlDataStorage>
 </file>
 

</xml_diff>

<commit_message>
ALL (ME and CS combined) Resume Version 10, from Aug 2023
</commit_message>
<xml_diff>
--- a/Cragun Scott's Resume.docx
+++ b/Cragun Scott's Resume.docx
@@ -65,8 +65,10 @@
         <w:r>
           <w:rPr>
             <w:rFonts w:ascii="Arial" w:cs="Arial" w:eastAsia="Arial" w:hAnsi="Arial"/>
+            <w:color w:val="0000ff"/>
             <w:sz w:val="22"/>
             <w:szCs w:val="22"/>
+            <w:u w:val="single"/>
             <w:rtl w:val="0"/>
           </w:rPr>
           <w:t xml:space="preserve">www.linkedin.com/in/Cragun-T-Scott</w:t>
@@ -233,7 +235,7 @@
         <w:tab/>
         <w:tab/>
         <w:tab/>
-        <w:t xml:space="preserve">USU GPA </w:t>
+        <w:t xml:space="preserve"> GPA </w:t>
       </w:r>
       <w:r>
         <w:rPr>
@@ -244,7 +246,7 @@
           <w:highlight w:val="white"/>
           <w:rtl w:val="0"/>
         </w:rPr>
-        <w:t xml:space="preserve">3.72</w:t>
+        <w:t xml:space="preserve">3.71</w:t>
       </w:r>
       <w:r>
         <w:rPr>
@@ -259,7 +261,7 @@
         <w:widowControl w:val="1"/>
         <w:numPr>
           <w:ilvl w:val="0"/>
-          <w:numId w:val="4"/>
+          <w:numId w:val="8"/>
         </w:numPr>
         <w:pBdr>
           <w:top w:space="0" w:sz="0" w:val="nil"/>
@@ -329,7 +331,7 @@
           <w:highlight w:val="white"/>
           <w:rtl w:val="0"/>
         </w:rPr>
-        <w:t xml:space="preserve">72</w:t>
+        <w:t xml:space="preserve">71</w:t>
       </w:r>
       <w:r>
         <w:rPr>
@@ -585,7 +587,7 @@
       <w:pPr>
         <w:numPr>
           <w:ilvl w:val="0"/>
-          <w:numId w:val="11"/>
+          <w:numId w:val="15"/>
         </w:numPr>
         <w:ind w:left="360" w:right="-330"/>
         <w:rPr>
@@ -602,6 +604,327 @@
           <w:rtl w:val="0"/>
         </w:rPr>
         <w:t xml:space="preserve">Learned how to optomize, maintain, test, and run high efficiency parallel codes</w:t>
+      </w:r>
+    </w:p>
+    <w:p>
+      <w:pPr>
+        <w:numPr>
+          <w:ilvl w:val="0"/>
+          <w:numId w:val="15"/>
+        </w:numPr>
+        <w:ind w:left="360" w:right="-330"/>
+        <w:rPr>
+          <w:rFonts w:ascii="Arial" w:cs="Arial" w:eastAsia="Arial" w:hAnsi="Arial"/>
+          <w:sz w:val="22"/>
+          <w:szCs w:val="22"/>
+        </w:rPr>
+      </w:pPr>
+      <w:r>
+        <w:rPr>
+          <w:rFonts w:ascii="Arial" w:cs="Arial" w:eastAsia="Arial" w:hAnsi="Arial"/>
+          <w:sz w:val="22"/>
+          <w:szCs w:val="22"/>
+          <w:rtl w:val="0"/>
+        </w:rPr>
+        <w:t xml:space="preserve">Researched faster computing techneques independently and with a team</w:t>
+      </w:r>
+    </w:p>
+    <w:p>
+      <w:pPr>
+        <w:numPr>
+          <w:ilvl w:val="0"/>
+          <w:numId w:val="15"/>
+        </w:numPr>
+        <w:ind w:left="360" w:right="-330"/>
+        <w:rPr>
+          <w:rFonts w:ascii="Arial" w:cs="Arial" w:eastAsia="Arial" w:hAnsi="Arial"/>
+          <w:sz w:val="22"/>
+          <w:szCs w:val="22"/>
+        </w:rPr>
+      </w:pPr>
+      <w:r>
+        <w:rPr>
+          <w:rFonts w:ascii="Arial" w:cs="Arial" w:eastAsia="Arial" w:hAnsi="Arial"/>
+          <w:sz w:val="22"/>
+          <w:szCs w:val="22"/>
+          <w:rtl w:val="0"/>
+        </w:rPr>
+        <w:t xml:space="preserve">Attended lectures and workshops aimed towards improving speed and efficiency of code</w:t>
+      </w:r>
+    </w:p>
+    <w:p>
+      <w:pPr>
+        <w:spacing w:after="0" w:lineRule="auto"/>
+        <w:ind w:left="-360" w:right="-331" w:firstLine="0"/>
+        <w:rPr>
+          <w:rFonts w:ascii="Arial" w:cs="Arial" w:eastAsia="Arial" w:hAnsi="Arial"/>
+          <w:sz w:val="22"/>
+          <w:szCs w:val="22"/>
+        </w:rPr>
+      </w:pPr>
+      <w:r>
+        <w:rPr>
+          <w:rFonts w:ascii="Arial" w:cs="Arial" w:eastAsia="Arial" w:hAnsi="Arial"/>
+          <w:b w:val="1"/>
+          <w:sz w:val="22"/>
+          <w:szCs w:val="22"/>
+          <w:rtl w:val="0"/>
+        </w:rPr>
+        <w:t xml:space="preserve">Engineering Assistant -</w:t>
+      </w:r>
+      <w:r>
+        <w:rPr>
+          <w:rFonts w:ascii="Arial" w:cs="Arial" w:eastAsia="Arial" w:hAnsi="Arial"/>
+          <w:sz w:val="22"/>
+          <w:szCs w:val="22"/>
+          <w:rtl w:val="0"/>
+        </w:rPr>
+        <w:t xml:space="preserve"> Space Dynamics Laboratory, North Logan, UT, </w:t>
+        <w:tab/>
+        <w:tab/>
+        <w:t xml:space="preserve">June. 2021—May 2023  </w:t>
+      </w:r>
+    </w:p>
+    <w:p>
+      <w:pPr>
+        <w:numPr>
+          <w:ilvl w:val="0"/>
+          <w:numId w:val="9"/>
+        </w:numPr>
+        <w:spacing w:after="0" w:lineRule="auto"/>
+        <w:ind w:left="360" w:right="-330" w:hanging="360"/>
+        <w:rPr>
+          <w:rFonts w:ascii="Arial" w:cs="Arial" w:eastAsia="Arial" w:hAnsi="Arial"/>
+          <w:sz w:val="22"/>
+          <w:szCs w:val="22"/>
+          <w:u w:val="none"/>
+        </w:rPr>
+      </w:pPr>
+      <w:r>
+        <w:rPr>
+          <w:rFonts w:ascii="Arial" w:cs="Arial" w:eastAsia="Arial" w:hAnsi="Arial"/>
+          <w:sz w:val="22"/>
+          <w:szCs w:val="22"/>
+          <w:rtl w:val="0"/>
+        </w:rPr>
+        <w:t xml:space="preserve">Learned to follow written and oral procedures </w:t>
+      </w:r>
+      <w:r>
+        <w:rPr>
+          <w:rtl w:val="0"/>
+        </w:rPr>
+      </w:r>
+    </w:p>
+    <w:p>
+      <w:pPr>
+        <w:numPr>
+          <w:ilvl w:val="0"/>
+          <w:numId w:val="9"/>
+        </w:numPr>
+        <w:spacing w:after="0" w:lineRule="auto"/>
+        <w:ind w:left="360" w:right="-330" w:hanging="360"/>
+        <w:rPr>
+          <w:rFonts w:ascii="Arial" w:cs="Arial" w:eastAsia="Arial" w:hAnsi="Arial"/>
+          <w:sz w:val="22"/>
+          <w:szCs w:val="22"/>
+          <w:u w:val="none"/>
+        </w:rPr>
+      </w:pPr>
+      <w:r>
+        <w:rPr>
+          <w:rFonts w:ascii="Arial" w:cs="Arial" w:eastAsia="Arial" w:hAnsi="Arial"/>
+          <w:sz w:val="22"/>
+          <w:szCs w:val="22"/>
+          <w:rtl w:val="0"/>
+        </w:rPr>
+        <w:t xml:space="preserve">Developed greater 3D CAD modeling skills</w:t>
+      </w:r>
+      <w:r>
+        <w:rPr>
+          <w:rtl w:val="0"/>
+        </w:rPr>
+      </w:r>
+    </w:p>
+    <w:p>
+      <w:pPr>
+        <w:numPr>
+          <w:ilvl w:val="0"/>
+          <w:numId w:val="9"/>
+        </w:numPr>
+        <w:spacing w:after="0" w:lineRule="auto"/>
+        <w:ind w:left="360" w:right="-330" w:hanging="360"/>
+        <w:rPr>
+          <w:rFonts w:ascii="Arial" w:cs="Arial" w:eastAsia="Arial" w:hAnsi="Arial"/>
+          <w:sz w:val="22"/>
+          <w:szCs w:val="22"/>
+          <w:u w:val="none"/>
+        </w:rPr>
+      </w:pPr>
+      <w:r>
+        <w:rPr>
+          <w:rFonts w:ascii="Arial" w:cs="Arial" w:eastAsia="Arial" w:hAnsi="Arial"/>
+          <w:sz w:val="22"/>
+          <w:szCs w:val="22"/>
+          <w:rtl w:val="0"/>
+        </w:rPr>
+        <w:t xml:space="preserve">Lead the design, assembly, and testing of a customer program</w:t>
+      </w:r>
+      <w:r>
+        <w:rPr>
+          <w:rtl w:val="0"/>
+        </w:rPr>
+      </w:r>
+    </w:p>
+    <w:p>
+      <w:pPr>
+        <w:numPr>
+          <w:ilvl w:val="0"/>
+          <w:numId w:val="9"/>
+        </w:numPr>
+        <w:spacing w:after="0" w:lineRule="auto"/>
+        <w:ind w:left="360" w:right="-330" w:hanging="360"/>
+        <w:rPr>
+          <w:rFonts w:ascii="Arial" w:cs="Arial" w:eastAsia="Arial" w:hAnsi="Arial"/>
+          <w:sz w:val="22"/>
+          <w:szCs w:val="22"/>
+          <w:u w:val="none"/>
+        </w:rPr>
+      </w:pPr>
+      <w:r>
+        <w:rPr>
+          <w:rFonts w:ascii="Arial" w:cs="Arial" w:eastAsia="Arial" w:hAnsi="Arial"/>
+          <w:sz w:val="22"/>
+          <w:szCs w:val="22"/>
+          <w:rtl w:val="0"/>
+        </w:rPr>
+        <w:t xml:space="preserve">Gained greater proficiency with Microsoft Excel and Word</w:t>
+      </w:r>
+    </w:p>
+    <w:p>
+      <w:pPr>
+        <w:numPr>
+          <w:ilvl w:val="0"/>
+          <w:numId w:val="9"/>
+        </w:numPr>
+        <w:ind w:left="360" w:right="-330"/>
+        <w:rPr>
+          <w:rFonts w:ascii="Arial" w:cs="Arial" w:eastAsia="Arial" w:hAnsi="Arial"/>
+          <w:sz w:val="22"/>
+          <w:szCs w:val="22"/>
+        </w:rPr>
+      </w:pPr>
+      <w:r>
+        <w:rPr>
+          <w:rFonts w:ascii="Arial" w:cs="Arial" w:eastAsia="Arial" w:hAnsi="Arial"/>
+          <w:sz w:val="22"/>
+          <w:szCs w:val="22"/>
+          <w:rtl w:val="0"/>
+        </w:rPr>
+        <w:t xml:space="preserve">Fabricated thermal straps for satellite thermal system for internal and external customers</w:t>
+      </w:r>
+    </w:p>
+    <w:p>
+      <w:pPr>
+        <w:numPr>
+          <w:ilvl w:val="0"/>
+          <w:numId w:val="9"/>
+        </w:numPr>
+        <w:ind w:left="360" w:right="-330"/>
+        <w:rPr>
+          <w:rFonts w:ascii="Arial" w:cs="Arial" w:eastAsia="Arial" w:hAnsi="Arial"/>
+          <w:sz w:val="22"/>
+          <w:szCs w:val="22"/>
+        </w:rPr>
+      </w:pPr>
+      <w:r>
+        <w:rPr>
+          <w:rFonts w:ascii="Arial" w:cs="Arial" w:eastAsia="Arial" w:hAnsi="Arial"/>
+          <w:sz w:val="22"/>
+          <w:szCs w:val="22"/>
+          <w:rtl w:val="0"/>
+        </w:rPr>
+        <w:t xml:space="preserve">Performed conductance testing of space flight hardware in thermal vacuum chambers</w:t>
+      </w:r>
+    </w:p>
+    <w:p>
+      <w:pPr>
+        <w:numPr>
+          <w:ilvl w:val="0"/>
+          <w:numId w:val="9"/>
+        </w:numPr>
+        <w:ind w:left="360" w:right="-330"/>
+        <w:rPr>
+          <w:rFonts w:ascii="Arial" w:cs="Arial" w:eastAsia="Arial" w:hAnsi="Arial"/>
+          <w:sz w:val="22"/>
+          <w:szCs w:val="22"/>
+        </w:rPr>
+      </w:pPr>
+      <w:r>
+        <w:rPr>
+          <w:rFonts w:ascii="Arial" w:cs="Arial" w:eastAsia="Arial" w:hAnsi="Arial"/>
+          <w:sz w:val="22"/>
+          <w:szCs w:val="22"/>
+          <w:rtl w:val="0"/>
+        </w:rPr>
+        <w:t xml:space="preserve">Assisted operations, tests, and maintenance in thermal straps research design lab</w:t>
+      </w:r>
+    </w:p>
+    <w:p>
+      <w:pPr>
+        <w:numPr>
+          <w:ilvl w:val="0"/>
+          <w:numId w:val="9"/>
+        </w:numPr>
+        <w:ind w:left="360" w:right="-330"/>
+        <w:rPr>
+          <w:rFonts w:ascii="Arial" w:cs="Arial" w:eastAsia="Arial" w:hAnsi="Arial"/>
+          <w:sz w:val="22"/>
+          <w:szCs w:val="22"/>
+        </w:rPr>
+      </w:pPr>
+      <w:r>
+        <w:rPr>
+          <w:rFonts w:ascii="Arial" w:cs="Arial" w:eastAsia="Arial" w:hAnsi="Arial"/>
+          <w:sz w:val="22"/>
+          <w:szCs w:val="22"/>
+          <w:rtl w:val="0"/>
+        </w:rPr>
+        <w:t xml:space="preserve">Followed written and oral procedures for testing and wrote reports on the test results</w:t>
+      </w:r>
+    </w:p>
+    <w:p>
+      <w:pPr>
+        <w:spacing w:after="0" w:lineRule="auto"/>
+        <w:ind w:left="-360" w:right="-331" w:firstLine="0"/>
+        <w:rPr>
+          <w:rFonts w:ascii="Arial" w:cs="Arial" w:eastAsia="Arial" w:hAnsi="Arial"/>
+          <w:sz w:val="22"/>
+          <w:szCs w:val="22"/>
+        </w:rPr>
+      </w:pPr>
+      <w:r>
+        <w:rPr>
+          <w:rFonts w:ascii="Arial" w:cs="Arial" w:eastAsia="Arial" w:hAnsi="Arial"/>
+          <w:b w:val="1"/>
+          <w:sz w:val="22"/>
+          <w:szCs w:val="22"/>
+          <w:rtl w:val="0"/>
+        </w:rPr>
+        <w:t xml:space="preserve">Hardscapes Installer -</w:t>
+      </w:r>
+      <w:r>
+        <w:rPr>
+          <w:rFonts w:ascii="Arial" w:cs="Arial" w:eastAsia="Arial" w:hAnsi="Arial"/>
+          <w:sz w:val="22"/>
+          <w:szCs w:val="22"/>
+          <w:rtl w:val="0"/>
+        </w:rPr>
+        <w:t xml:space="preserve"> A&amp;D Landscaping, Smithfield, UT, </w:t>
+        <w:tab/>
+        <w:tab/>
+        <w:tab/>
+        <w:tab/>
+        <w:t xml:space="preserve">Sept. 2020—April 2021 </w:t>
       </w:r>
     </w:p>
     <w:p>
@@ -610,44 +933,28 @@
           <w:ilvl w:val="0"/>
           <w:numId w:val="11"/>
         </w:numPr>
-        <w:ind w:left="360" w:right="-330"/>
-        <w:rPr>
-          <w:rFonts w:ascii="Arial" w:cs="Arial" w:eastAsia="Arial" w:hAnsi="Arial"/>
-          <w:sz w:val="22"/>
-          <w:szCs w:val="22"/>
-        </w:rPr>
-      </w:pPr>
-      <w:r>
-        <w:rPr>
-          <w:rFonts w:ascii="Arial" w:cs="Arial" w:eastAsia="Arial" w:hAnsi="Arial"/>
-          <w:sz w:val="22"/>
-          <w:szCs w:val="22"/>
-          <w:rtl w:val="0"/>
-        </w:rPr>
-        <w:t xml:space="preserve">Researched faster computing techneques independently and with a team</w:t>
-      </w:r>
-    </w:p>
-    <w:p>
-      <w:pPr>
-        <w:numPr>
-          <w:ilvl w:val="0"/>
-          <w:numId w:val="11"/>
-        </w:numPr>
-        <w:ind w:left="360" w:right="-330"/>
-        <w:rPr>
-          <w:rFonts w:ascii="Arial" w:cs="Arial" w:eastAsia="Arial" w:hAnsi="Arial"/>
-          <w:sz w:val="22"/>
-          <w:szCs w:val="22"/>
-        </w:rPr>
-      </w:pPr>
-      <w:r>
-        <w:rPr>
-          <w:rFonts w:ascii="Arial" w:cs="Arial" w:eastAsia="Arial" w:hAnsi="Arial"/>
-          <w:sz w:val="22"/>
-          <w:szCs w:val="22"/>
-          <w:rtl w:val="0"/>
-        </w:rPr>
-        <w:t xml:space="preserve">Attended lectures and workshops aimed towards improving speed and efficiency of code</w:t>
+        <w:spacing w:after="0" w:lineRule="auto"/>
+        <w:ind w:left="360" w:right="-330" w:hanging="360"/>
+        <w:rPr>
+          <w:rFonts w:ascii="Arial" w:cs="Arial" w:eastAsia="Arial" w:hAnsi="Arial"/>
+          <w:sz w:val="22"/>
+          <w:szCs w:val="22"/>
+          <w:u w:val="none"/>
+        </w:rPr>
+      </w:pPr>
+      <w:r>
+        <w:rPr>
+          <w:rFonts w:ascii="Arial" w:cs="Arial" w:eastAsia="Arial" w:hAnsi="Arial"/>
+          <w:sz w:val="22"/>
+          <w:szCs w:val="22"/>
+          <w:rtl w:val="0"/>
+        </w:rPr>
+        <w:t xml:space="preserve">Learned to operate machinery for excavation and material transport</w:t>
+      </w:r>
+      <w:r>
+        <w:rPr>
+          <w:rtl w:val="0"/>
+        </w:rPr>
       </w:r>
     </w:p>
     <w:p>
@@ -668,203 +975,6 @@
           <w:szCs w:val="22"/>
           <w:rtl w:val="0"/>
         </w:rPr>
-        <w:t xml:space="preserve">Engineering Assistant -</w:t>
-      </w:r>
-      <w:r>
-        <w:rPr>
-          <w:rFonts w:ascii="Arial" w:cs="Arial" w:eastAsia="Arial" w:hAnsi="Arial"/>
-          <w:sz w:val="22"/>
-          <w:szCs w:val="22"/>
-          <w:rtl w:val="0"/>
-        </w:rPr>
-        <w:t xml:space="preserve"> Space Dynamics Laboratory, North Logan, UT</w:t>
-        <w:tab/>
-        <w:tab/>
-        <w:t xml:space="preserve">June. 2021—May 2023  </w:t>
-      </w:r>
-    </w:p>
-    <w:p>
-      <w:pPr>
-        <w:numPr>
-          <w:ilvl w:val="0"/>
-          <w:numId w:val="5"/>
-        </w:numPr>
-        <w:spacing w:after="0" w:lineRule="auto"/>
-        <w:ind w:left="360" w:right="-330" w:hanging="360"/>
-        <w:rPr>
-          <w:rFonts w:ascii="Arial" w:cs="Arial" w:eastAsia="Arial" w:hAnsi="Arial"/>
-          <w:sz w:val="22"/>
-          <w:szCs w:val="22"/>
-          <w:u w:val="none"/>
-        </w:rPr>
-      </w:pPr>
-      <w:r>
-        <w:rPr>
-          <w:rFonts w:ascii="Arial" w:cs="Arial" w:eastAsia="Arial" w:hAnsi="Arial"/>
-          <w:sz w:val="22"/>
-          <w:szCs w:val="22"/>
-          <w:rtl w:val="0"/>
-        </w:rPr>
-        <w:t xml:space="preserve">Fabricated thermal straps for satellite thermal system for internal and external customers</w:t>
-      </w:r>
-      <w:r>
-        <w:rPr>
-          <w:rtl w:val="0"/>
-        </w:rPr>
-      </w:r>
-    </w:p>
-    <w:p>
-      <w:pPr>
-        <w:numPr>
-          <w:ilvl w:val="0"/>
-          <w:numId w:val="5"/>
-        </w:numPr>
-        <w:ind w:left="360" w:right="-330" w:hanging="360"/>
-        <w:rPr>
-          <w:rFonts w:ascii="Arial" w:cs="Arial" w:eastAsia="Arial" w:hAnsi="Arial"/>
-          <w:sz w:val="22"/>
-          <w:szCs w:val="22"/>
-        </w:rPr>
-      </w:pPr>
-      <w:r>
-        <w:rPr>
-          <w:rFonts w:ascii="Arial" w:cs="Arial" w:eastAsia="Arial" w:hAnsi="Arial"/>
-          <w:sz w:val="22"/>
-          <w:szCs w:val="22"/>
-          <w:rtl w:val="0"/>
-        </w:rPr>
-        <w:t xml:space="preserve">Performed conductance testing of space flight hardware in thermal vacuum chambers</w:t>
-      </w:r>
-    </w:p>
-    <w:p>
-      <w:pPr>
-        <w:numPr>
-          <w:ilvl w:val="0"/>
-          <w:numId w:val="5"/>
-        </w:numPr>
-        <w:ind w:left="360" w:right="-330" w:hanging="360"/>
-        <w:rPr>
-          <w:rFonts w:ascii="Arial" w:cs="Arial" w:eastAsia="Arial" w:hAnsi="Arial"/>
-          <w:sz w:val="22"/>
-          <w:szCs w:val="22"/>
-        </w:rPr>
-      </w:pPr>
-      <w:r>
-        <w:rPr>
-          <w:rFonts w:ascii="Arial" w:cs="Arial" w:eastAsia="Arial" w:hAnsi="Arial"/>
-          <w:sz w:val="22"/>
-          <w:szCs w:val="22"/>
-          <w:rtl w:val="0"/>
-        </w:rPr>
-        <w:t xml:space="preserve">Assisted operations, tests, and maintenance in thermal straps research design lab</w:t>
-      </w:r>
-    </w:p>
-    <w:p>
-      <w:pPr>
-        <w:numPr>
-          <w:ilvl w:val="0"/>
-          <w:numId w:val="5"/>
-        </w:numPr>
-        <w:ind w:left="360" w:right="-330" w:hanging="360"/>
-        <w:rPr>
-          <w:rFonts w:ascii="Arial" w:cs="Arial" w:eastAsia="Arial" w:hAnsi="Arial"/>
-          <w:sz w:val="22"/>
-          <w:szCs w:val="22"/>
-        </w:rPr>
-      </w:pPr>
-      <w:r>
-        <w:rPr>
-          <w:rFonts w:ascii="Arial" w:cs="Arial" w:eastAsia="Arial" w:hAnsi="Arial"/>
-          <w:sz w:val="22"/>
-          <w:szCs w:val="22"/>
-          <w:rtl w:val="0"/>
-        </w:rPr>
-        <w:t xml:space="preserve">Followed written and oral procedures for testing and wrote reports on the test results</w:t>
-      </w:r>
-    </w:p>
-    <w:p>
-      <w:pPr>
-        <w:spacing w:after="0" w:lineRule="auto"/>
-        <w:ind w:left="-360" w:right="-331" w:firstLine="0"/>
-        <w:rPr>
-          <w:rFonts w:ascii="Arial" w:cs="Arial" w:eastAsia="Arial" w:hAnsi="Arial"/>
-          <w:sz w:val="22"/>
-          <w:szCs w:val="22"/>
-        </w:rPr>
-      </w:pPr>
-      <w:r>
-        <w:rPr>
-          <w:rFonts w:ascii="Arial" w:cs="Arial" w:eastAsia="Arial" w:hAnsi="Arial"/>
-          <w:b w:val="1"/>
-          <w:sz w:val="22"/>
-          <w:szCs w:val="22"/>
-          <w:rtl w:val="0"/>
-        </w:rPr>
-        <w:t xml:space="preserve">Hardscapes Installer -</w:t>
-      </w:r>
-      <w:r>
-        <w:rPr>
-          <w:rFonts w:ascii="Arial" w:cs="Arial" w:eastAsia="Arial" w:hAnsi="Arial"/>
-          <w:sz w:val="22"/>
-          <w:szCs w:val="22"/>
-          <w:rtl w:val="0"/>
-        </w:rPr>
-        <w:t xml:space="preserve"> A&amp;D Landscaping, Smithfield, UT</w:t>
-        <w:tab/>
-        <w:tab/>
-        <w:tab/>
-        <w:tab/>
-        <w:t xml:space="preserve">Sept. 2020—April 2021 </w:t>
-      </w:r>
-    </w:p>
-    <w:p>
-      <w:pPr>
-        <w:numPr>
-          <w:ilvl w:val="0"/>
-          <w:numId w:val="8"/>
-        </w:numPr>
-        <w:spacing w:after="0" w:lineRule="auto"/>
-        <w:ind w:left="360" w:right="-330" w:hanging="360"/>
-        <w:rPr>
-          <w:rFonts w:ascii="Arial" w:cs="Arial" w:eastAsia="Arial" w:hAnsi="Arial"/>
-          <w:sz w:val="22"/>
-          <w:szCs w:val="22"/>
-          <w:u w:val="none"/>
-        </w:rPr>
-      </w:pPr>
-      <w:r>
-        <w:rPr>
-          <w:rFonts w:ascii="Arial" w:cs="Arial" w:eastAsia="Arial" w:hAnsi="Arial"/>
-          <w:sz w:val="22"/>
-          <w:szCs w:val="22"/>
-          <w:rtl w:val="0"/>
-        </w:rPr>
-        <w:t xml:space="preserve">Learned to operate machinery for excavation and material transport</w:t>
-      </w:r>
-      <w:r>
-        <w:rPr>
-          <w:rtl w:val="0"/>
-        </w:rPr>
-      </w:r>
-    </w:p>
-    <w:p>
-      <w:pPr>
-        <w:spacing w:after="0" w:lineRule="auto"/>
-        <w:ind w:left="-360" w:right="-331" w:firstLine="0"/>
-        <w:rPr>
-          <w:rFonts w:ascii="Arial" w:cs="Arial" w:eastAsia="Arial" w:hAnsi="Arial"/>
-          <w:sz w:val="22"/>
-          <w:szCs w:val="22"/>
-        </w:rPr>
-      </w:pPr>
-      <w:r>
-        <w:rPr>
-          <w:rFonts w:ascii="Arial" w:cs="Arial" w:eastAsia="Arial" w:hAnsi="Arial"/>
-          <w:b w:val="1"/>
-          <w:sz w:val="22"/>
-          <w:szCs w:val="22"/>
-          <w:rtl w:val="0"/>
-        </w:rPr>
         <w:t xml:space="preserve">Framer -</w:t>
       </w:r>
       <w:r>
@@ -882,340 +992,6 @@
         <w:tab/>
         <w:tab/>
         <w:t xml:space="preserve">May 2020— Aug 2020 &amp; </w:t>
-      </w:r>
-    </w:p>
-    <w:p>
-      <w:pPr>
-        <w:keepNext w:val="0"/>
-        <w:keepLines w:val="0"/>
-        <w:widowControl w:val="1"/>
-        <w:numPr>
-          <w:ilvl w:val="0"/>
-          <w:numId w:val="2"/>
-        </w:numPr>
-        <w:pBdr>
-          <w:top w:space="0" w:sz="0" w:val="nil"/>
-          <w:left w:space="0" w:sz="0" w:val="nil"/>
-          <w:bottom w:space="0" w:sz="0" w:val="nil"/>
-          <w:right w:space="0" w:sz="0" w:val="nil"/>
-          <w:between w:space="0" w:sz="0" w:val="nil"/>
-        </w:pBdr>
-        <w:shd w:fill="auto" w:val="clear"/>
-        <w:spacing w:after="0" w:before="0" w:line="240" w:lineRule="auto"/>
-        <w:ind w:left="360" w:right="-331" w:hanging="360"/>
-        <w:jc w:val="left"/>
-        <w:rPr>
-          <w:rFonts w:ascii="Arial" w:cs="Arial" w:eastAsia="Arial" w:hAnsi="Arial"/>
-          <w:b w:val="0"/>
-          <w:i w:val="0"/>
-          <w:smallCaps w:val="0"/>
-          <w:strike w:val="0"/>
-          <w:color w:val="000000"/>
-          <w:sz w:val="22"/>
-          <w:szCs w:val="22"/>
-          <w:u w:val="none"/>
-          <w:shd w:fill="auto" w:val="clear"/>
-          <w:vertAlign w:val="baseline"/>
-        </w:rPr>
-      </w:pPr>
-      <w:r>
-        <w:rPr>
-          <w:rFonts w:ascii="Arial" w:cs="Arial" w:eastAsia="Arial" w:hAnsi="Arial"/>
-          <w:b w:val="0"/>
-          <w:i w:val="0"/>
-          <w:smallCaps w:val="0"/>
-          <w:strike w:val="0"/>
-          <w:color w:val="000000"/>
-          <w:sz w:val="22"/>
-          <w:szCs w:val="22"/>
-          <w:u w:val="none"/>
-          <w:shd w:fill="auto" w:val="clear"/>
-          <w:vertAlign w:val="baseline"/>
-          <w:rtl w:val="0"/>
-        </w:rPr>
-        <w:t xml:space="preserve">Learned to read and follow residential home building blueprints</w:t>
-        <w:tab/>
-        <w:tab/>
-        <w:tab/>
-      </w:r>
-      <w:r>
-        <w:rPr>
-          <w:rFonts w:ascii="Arial" w:cs="Arial" w:eastAsia="Arial" w:hAnsi="Arial"/>
-          <w:sz w:val="22"/>
-          <w:szCs w:val="22"/>
-          <w:rtl w:val="0"/>
-        </w:rPr>
-        <w:t xml:space="preserve">March 2018—Aug. 2018</w:t>
-      </w:r>
-      <w:r>
-        <w:rPr>
-          <w:rtl w:val="0"/>
-        </w:rPr>
-      </w:r>
-    </w:p>
-    <w:p>
-      <w:pPr>
-        <w:keepNext w:val="0"/>
-        <w:keepLines w:val="0"/>
-        <w:widowControl w:val="1"/>
-        <w:numPr>
-          <w:ilvl w:val="0"/>
-          <w:numId w:val="2"/>
-        </w:numPr>
-        <w:pBdr>
-          <w:top w:space="0" w:sz="0" w:val="nil"/>
-          <w:left w:space="0" w:sz="0" w:val="nil"/>
-          <w:bottom w:space="0" w:sz="0" w:val="nil"/>
-          <w:right w:space="0" w:sz="0" w:val="nil"/>
-          <w:between w:space="0" w:sz="0" w:val="nil"/>
-        </w:pBdr>
-        <w:shd w:fill="auto" w:val="clear"/>
-        <w:spacing w:after="0" w:before="0" w:line="240" w:lineRule="auto"/>
-        <w:ind w:left="360" w:right="-331" w:hanging="360"/>
-        <w:jc w:val="left"/>
-        <w:rPr>
-          <w:rFonts w:ascii="Arial" w:cs="Arial" w:eastAsia="Arial" w:hAnsi="Arial"/>
-          <w:b w:val="0"/>
-          <w:i w:val="0"/>
-          <w:smallCaps w:val="0"/>
-          <w:strike w:val="0"/>
-          <w:color w:val="000000"/>
-          <w:sz w:val="22"/>
-          <w:szCs w:val="22"/>
-          <w:u w:val="none"/>
-          <w:shd w:fill="auto" w:val="clear"/>
-          <w:vertAlign w:val="baseline"/>
-        </w:rPr>
-      </w:pPr>
-      <w:r>
-        <w:rPr>
-          <w:rFonts w:ascii="Arial" w:cs="Arial" w:eastAsia="Arial" w:hAnsi="Arial"/>
-          <w:b w:val="0"/>
-          <w:i w:val="0"/>
-          <w:smallCaps w:val="0"/>
-          <w:strike w:val="0"/>
-          <w:color w:val="000000"/>
-          <w:sz w:val="22"/>
-          <w:szCs w:val="22"/>
-          <w:u w:val="none"/>
-          <w:shd w:fill="auto" w:val="clear"/>
-          <w:vertAlign w:val="baseline"/>
-          <w:rtl w:val="0"/>
-        </w:rPr>
-        <w:t xml:space="preserve">Developed group communication and construction job site work skills</w:t>
-      </w:r>
-    </w:p>
-    <w:p>
-      <w:pPr>
-        <w:spacing w:after="0" w:lineRule="auto"/>
-        <w:ind w:left="-360" w:right="-331" w:firstLine="0"/>
-        <w:rPr>
-          <w:rFonts w:ascii="Arial" w:cs="Arial" w:eastAsia="Arial" w:hAnsi="Arial"/>
-          <w:sz w:val="22"/>
-          <w:szCs w:val="22"/>
-        </w:rPr>
-      </w:pPr>
-      <w:r>
-        <w:rPr>
-          <w:rFonts w:ascii="Arial" w:cs="Arial" w:eastAsia="Arial" w:hAnsi="Arial"/>
-          <w:b w:val="1"/>
-          <w:color w:val="000000"/>
-          <w:sz w:val="22"/>
-          <w:szCs w:val="22"/>
-          <w:rtl w:val="0"/>
-        </w:rPr>
-        <w:t xml:space="preserve">Resident Assistant</w:t>
-      </w:r>
-      <w:r>
-        <w:rPr>
-          <w:rFonts w:ascii="Arial" w:cs="Arial" w:eastAsia="Arial" w:hAnsi="Arial"/>
-          <w:b w:val="1"/>
-          <w:sz w:val="22"/>
-          <w:szCs w:val="22"/>
-          <w:rtl w:val="0"/>
-        </w:rPr>
-        <w:t xml:space="preserve"> - </w:t>
-      </w:r>
-      <w:r>
-        <w:rPr>
-          <w:rFonts w:ascii="Arial" w:cs="Arial" w:eastAsia="Arial" w:hAnsi="Arial"/>
-          <w:color w:val="000000"/>
-          <w:sz w:val="22"/>
-          <w:szCs w:val="22"/>
-          <w:rtl w:val="0"/>
-        </w:rPr>
-        <w:t xml:space="preserve">Utah State University, Logan, UT</w:t>
-        <w:tab/>
-        <w:tab/>
-        <w:tab/>
-        <w:t xml:space="preserve"> </w:t>
-        <w:tab/>
-        <w:tab/>
-      </w:r>
-      <w:r>
-        <w:rPr>
-          <w:rFonts w:ascii="Arial" w:cs="Arial" w:eastAsia="Arial" w:hAnsi="Arial"/>
-          <w:sz w:val="22"/>
-          <w:szCs w:val="22"/>
-          <w:rtl w:val="0"/>
-        </w:rPr>
-        <w:t xml:space="preserve">Aug. </w:t>
-      </w:r>
-      <w:r>
-        <w:rPr>
-          <w:rFonts w:ascii="Arial" w:cs="Arial" w:eastAsia="Arial" w:hAnsi="Arial"/>
-          <w:color w:val="000000"/>
-          <w:sz w:val="22"/>
-          <w:szCs w:val="22"/>
-          <w:rtl w:val="0"/>
-        </w:rPr>
-        <w:t xml:space="preserve">2019</w:t>
-      </w:r>
-      <w:r>
-        <w:rPr>
-          <w:rFonts w:ascii="Arial" w:cs="Arial" w:eastAsia="Arial" w:hAnsi="Arial"/>
-          <w:sz w:val="22"/>
-          <w:szCs w:val="22"/>
-          <w:rtl w:val="0"/>
-        </w:rPr>
-        <w:t xml:space="preserve">—May 2020</w:t>
-      </w:r>
-    </w:p>
-    <w:p>
-      <w:pPr>
-        <w:keepNext w:val="0"/>
-        <w:keepLines w:val="0"/>
-        <w:widowControl w:val="1"/>
-        <w:numPr>
-          <w:ilvl w:val="0"/>
-          <w:numId w:val="1"/>
-        </w:numPr>
-        <w:pBdr>
-          <w:top w:space="0" w:sz="0" w:val="nil"/>
-          <w:left w:space="0" w:sz="0" w:val="nil"/>
-          <w:bottom w:space="0" w:sz="0" w:val="nil"/>
-          <w:right w:space="0" w:sz="0" w:val="nil"/>
-          <w:between w:space="0" w:sz="0" w:val="nil"/>
-        </w:pBdr>
-        <w:shd w:fill="auto" w:val="clear"/>
-        <w:spacing w:after="0" w:before="0" w:line="240" w:lineRule="auto"/>
-        <w:ind w:left="360" w:right="-330" w:hanging="360"/>
-        <w:jc w:val="left"/>
-        <w:rPr>
-          <w:rFonts w:ascii="Arial" w:cs="Arial" w:eastAsia="Arial" w:hAnsi="Arial"/>
-          <w:b w:val="0"/>
-          <w:i w:val="0"/>
-          <w:smallCaps w:val="0"/>
-          <w:strike w:val="0"/>
-          <w:color w:val="000000"/>
-          <w:sz w:val="22"/>
-          <w:szCs w:val="22"/>
-          <w:u w:val="none"/>
-          <w:shd w:fill="auto" w:val="clear"/>
-          <w:vertAlign w:val="baseline"/>
-        </w:rPr>
-      </w:pPr>
-      <w:r>
-        <w:rPr>
-          <w:rFonts w:ascii="Arial" w:cs="Arial" w:eastAsia="Arial" w:hAnsi="Arial"/>
-          <w:b w:val="0"/>
-          <w:i w:val="0"/>
-          <w:smallCaps w:val="0"/>
-          <w:strike w:val="0"/>
-          <w:color w:val="000000"/>
-          <w:sz w:val="22"/>
-          <w:szCs w:val="22"/>
-          <w:u w:val="none"/>
-          <w:shd w:fill="auto" w:val="clear"/>
-          <w:vertAlign w:val="baseline"/>
-          <w:rtl w:val="0"/>
-        </w:rPr>
-        <w:t xml:space="preserve">Mentored and provided resources to 30 residents </w:t>
-      </w:r>
-    </w:p>
-    <w:p>
-      <w:pPr>
-        <w:keepNext w:val="0"/>
-        <w:keepLines w:val="0"/>
-        <w:widowControl w:val="1"/>
-        <w:numPr>
-          <w:ilvl w:val="0"/>
-          <w:numId w:val="1"/>
-        </w:numPr>
-        <w:pBdr>
-          <w:top w:space="0" w:sz="0" w:val="nil"/>
-          <w:left w:space="0" w:sz="0" w:val="nil"/>
-          <w:bottom w:space="0" w:sz="0" w:val="nil"/>
-          <w:right w:space="0" w:sz="0" w:val="nil"/>
-          <w:between w:space="0" w:sz="0" w:val="nil"/>
-        </w:pBdr>
-        <w:shd w:fill="auto" w:val="clear"/>
-        <w:spacing w:after="0" w:before="0" w:line="240" w:lineRule="auto"/>
-        <w:ind w:left="360" w:right="-330" w:hanging="360"/>
-        <w:jc w:val="left"/>
-        <w:rPr>
-          <w:rFonts w:ascii="Arial" w:cs="Arial" w:eastAsia="Arial" w:hAnsi="Arial"/>
-          <w:b w:val="0"/>
-          <w:i w:val="0"/>
-          <w:smallCaps w:val="0"/>
-          <w:strike w:val="0"/>
-          <w:color w:val="000000"/>
-          <w:sz w:val="22"/>
-          <w:szCs w:val="22"/>
-          <w:u w:val="none"/>
-          <w:shd w:fill="auto" w:val="clear"/>
-          <w:vertAlign w:val="baseline"/>
-        </w:rPr>
-      </w:pPr>
-      <w:r>
-        <w:rPr>
-          <w:rFonts w:ascii="Arial" w:cs="Arial" w:eastAsia="Arial" w:hAnsi="Arial"/>
-          <w:b w:val="0"/>
-          <w:i w:val="0"/>
-          <w:smallCaps w:val="0"/>
-          <w:strike w:val="0"/>
-          <w:color w:val="000000"/>
-          <w:sz w:val="22"/>
-          <w:szCs w:val="22"/>
-          <w:u w:val="none"/>
-          <w:shd w:fill="auto" w:val="clear"/>
-          <w:vertAlign w:val="baseline"/>
-          <w:rtl w:val="0"/>
-        </w:rPr>
-        <w:t xml:space="preserve">Lead planning and execution of building wide programs</w:t>
-      </w:r>
-    </w:p>
-    <w:p>
-      <w:pPr>
-        <w:spacing w:after="0" w:lineRule="auto"/>
-        <w:ind w:left="-360" w:right="-331" w:firstLine="0"/>
-        <w:rPr>
-          <w:rFonts w:ascii="Arial" w:cs="Arial" w:eastAsia="Arial" w:hAnsi="Arial"/>
-          <w:sz w:val="22"/>
-          <w:szCs w:val="22"/>
-        </w:rPr>
-      </w:pPr>
-      <w:r>
-        <w:rPr>
-          <w:rFonts w:ascii="Arial" w:cs="Arial" w:eastAsia="Arial" w:hAnsi="Arial"/>
-          <w:b w:val="1"/>
-          <w:sz w:val="22"/>
-          <w:szCs w:val="22"/>
-          <w:rtl w:val="0"/>
-        </w:rPr>
-        <w:t xml:space="preserve">Assistant Maintenance - </w:t>
-      </w:r>
-      <w:r>
-        <w:rPr>
-          <w:rFonts w:ascii="Arial" w:cs="Arial" w:eastAsia="Arial" w:hAnsi="Arial"/>
-          <w:sz w:val="22"/>
-          <w:szCs w:val="22"/>
-          <w:rtl w:val="0"/>
-        </w:rPr>
-        <w:t xml:space="preserve">Utah State University Student Center, Logan, UT </w:t>
-        <w:tab/>
-        <w:tab/>
-        <w:t xml:space="preserve">Jan. 2019— June 2019</w:t>
       </w:r>
     </w:p>
     <w:p>
@@ -1267,7 +1043,24 @@
           <w:vertAlign w:val="baseline"/>
           <w:rtl w:val="0"/>
         </w:rPr>
-        <w:t xml:space="preserve">Learned how to fix and maintain HVAC units and other climate control systems</w:t>
+        <w:t xml:space="preserve">Learned to read and follow residential home building blueprints</w:t>
+        <w:tab/>
+        <w:tab/>
+        <w:tab/>
+      </w:r>
+      <w:r>
+        <w:rPr>
+          <w:rFonts w:ascii="Arial" w:cs="Arial" w:eastAsia="Arial" w:hAnsi="Arial"/>
+          <w:sz w:val="22"/>
+          <w:szCs w:val="22"/>
+          <w:rtl w:val="0"/>
+        </w:rPr>
+        <w:t xml:space="preserve">March 2018—Aug. 2018</w:t>
+      </w:r>
+      <w:r>
+        <w:rPr>
+          <w:rtl w:val="0"/>
+        </w:rPr>
       </w:r>
     </w:p>
     <w:p>
@@ -1278,6 +1071,323 @@
         <w:numPr>
           <w:ilvl w:val="0"/>
           <w:numId w:val="3"/>
+        </w:numPr>
+        <w:pBdr>
+          <w:top w:space="0" w:sz="0" w:val="nil"/>
+          <w:left w:space="0" w:sz="0" w:val="nil"/>
+          <w:bottom w:space="0" w:sz="0" w:val="nil"/>
+          <w:right w:space="0" w:sz="0" w:val="nil"/>
+          <w:between w:space="0" w:sz="0" w:val="nil"/>
+        </w:pBdr>
+        <w:shd w:fill="auto" w:val="clear"/>
+        <w:spacing w:after="0" w:before="0" w:line="240" w:lineRule="auto"/>
+        <w:ind w:left="360" w:right="-331" w:hanging="360"/>
+        <w:jc w:val="left"/>
+        <w:rPr>
+          <w:rFonts w:ascii="Arial" w:cs="Arial" w:eastAsia="Arial" w:hAnsi="Arial"/>
+          <w:b w:val="0"/>
+          <w:i w:val="0"/>
+          <w:smallCaps w:val="0"/>
+          <w:strike w:val="0"/>
+          <w:color w:val="000000"/>
+          <w:sz w:val="22"/>
+          <w:szCs w:val="22"/>
+          <w:u w:val="none"/>
+          <w:shd w:fill="auto" w:val="clear"/>
+          <w:vertAlign w:val="baseline"/>
+        </w:rPr>
+      </w:pPr>
+      <w:r>
+        <w:rPr>
+          <w:rFonts w:ascii="Arial" w:cs="Arial" w:eastAsia="Arial" w:hAnsi="Arial"/>
+          <w:b w:val="0"/>
+          <w:i w:val="0"/>
+          <w:smallCaps w:val="0"/>
+          <w:strike w:val="0"/>
+          <w:color w:val="000000"/>
+          <w:sz w:val="22"/>
+          <w:szCs w:val="22"/>
+          <w:u w:val="none"/>
+          <w:shd w:fill="auto" w:val="clear"/>
+          <w:vertAlign w:val="baseline"/>
+          <w:rtl w:val="0"/>
+        </w:rPr>
+        <w:t xml:space="preserve">Developed group communication and construction job site work skills</w:t>
+      </w:r>
+    </w:p>
+    <w:p>
+      <w:pPr>
+        <w:spacing w:after="0" w:lineRule="auto"/>
+        <w:ind w:left="-360" w:right="-331" w:firstLine="0"/>
+        <w:rPr>
+          <w:rFonts w:ascii="Arial" w:cs="Arial" w:eastAsia="Arial" w:hAnsi="Arial"/>
+          <w:sz w:val="22"/>
+          <w:szCs w:val="22"/>
+        </w:rPr>
+      </w:pPr>
+      <w:r>
+        <w:rPr>
+          <w:rFonts w:ascii="Arial" w:cs="Arial" w:eastAsia="Arial" w:hAnsi="Arial"/>
+          <w:b w:val="1"/>
+          <w:color w:val="000000"/>
+          <w:sz w:val="22"/>
+          <w:szCs w:val="22"/>
+          <w:rtl w:val="0"/>
+        </w:rPr>
+        <w:t xml:space="preserve">Resident Assistant</w:t>
+      </w:r>
+      <w:r>
+        <w:rPr>
+          <w:rFonts w:ascii="Arial" w:cs="Arial" w:eastAsia="Arial" w:hAnsi="Arial"/>
+          <w:b w:val="1"/>
+          <w:sz w:val="22"/>
+          <w:szCs w:val="22"/>
+          <w:rtl w:val="0"/>
+        </w:rPr>
+        <w:t xml:space="preserve"> - </w:t>
+      </w:r>
+      <w:r>
+        <w:rPr>
+          <w:rFonts w:ascii="Arial" w:cs="Arial" w:eastAsia="Arial" w:hAnsi="Arial"/>
+          <w:color w:val="000000"/>
+          <w:sz w:val="22"/>
+          <w:szCs w:val="22"/>
+          <w:rtl w:val="0"/>
+        </w:rPr>
+        <w:t xml:space="preserve">Utah State University, Logan, UT</w:t>
+        <w:tab/>
+        <w:tab/>
+        <w:tab/>
+        <w:t xml:space="preserve"> </w:t>
+        <w:tab/>
+        <w:tab/>
+      </w:r>
+      <w:r>
+        <w:rPr>
+          <w:rFonts w:ascii="Arial" w:cs="Arial" w:eastAsia="Arial" w:hAnsi="Arial"/>
+          <w:sz w:val="22"/>
+          <w:szCs w:val="22"/>
+          <w:rtl w:val="0"/>
+        </w:rPr>
+        <w:t xml:space="preserve">Aug. </w:t>
+      </w:r>
+      <w:r>
+        <w:rPr>
+          <w:rFonts w:ascii="Arial" w:cs="Arial" w:eastAsia="Arial" w:hAnsi="Arial"/>
+          <w:color w:val="000000"/>
+          <w:sz w:val="22"/>
+          <w:szCs w:val="22"/>
+          <w:rtl w:val="0"/>
+        </w:rPr>
+        <w:t xml:space="preserve">2019</w:t>
+      </w:r>
+      <w:r>
+        <w:rPr>
+          <w:rFonts w:ascii="Arial" w:cs="Arial" w:eastAsia="Arial" w:hAnsi="Arial"/>
+          <w:sz w:val="22"/>
+          <w:szCs w:val="22"/>
+          <w:rtl w:val="0"/>
+        </w:rPr>
+        <w:t xml:space="preserve">—May 2020</w:t>
+      </w:r>
+    </w:p>
+    <w:p>
+      <w:pPr>
+        <w:keepNext w:val="0"/>
+        <w:keepLines w:val="0"/>
+        <w:widowControl w:val="1"/>
+        <w:numPr>
+          <w:ilvl w:val="0"/>
+          <w:numId w:val="2"/>
+        </w:numPr>
+        <w:pBdr>
+          <w:top w:space="0" w:sz="0" w:val="nil"/>
+          <w:left w:space="0" w:sz="0" w:val="nil"/>
+          <w:bottom w:space="0" w:sz="0" w:val="nil"/>
+          <w:right w:space="0" w:sz="0" w:val="nil"/>
+          <w:between w:space="0" w:sz="0" w:val="nil"/>
+        </w:pBdr>
+        <w:shd w:fill="auto" w:val="clear"/>
+        <w:spacing w:after="0" w:before="0" w:line="240" w:lineRule="auto"/>
+        <w:ind w:left="360" w:right="-330" w:hanging="360"/>
+        <w:jc w:val="left"/>
+        <w:rPr>
+          <w:rFonts w:ascii="Arial" w:cs="Arial" w:eastAsia="Arial" w:hAnsi="Arial"/>
+          <w:b w:val="0"/>
+          <w:i w:val="0"/>
+          <w:smallCaps w:val="0"/>
+          <w:strike w:val="0"/>
+          <w:color w:val="000000"/>
+          <w:sz w:val="22"/>
+          <w:szCs w:val="22"/>
+          <w:u w:val="none"/>
+          <w:shd w:fill="auto" w:val="clear"/>
+          <w:vertAlign w:val="baseline"/>
+        </w:rPr>
+      </w:pPr>
+      <w:r>
+        <w:rPr>
+          <w:rFonts w:ascii="Arial" w:cs="Arial" w:eastAsia="Arial" w:hAnsi="Arial"/>
+          <w:b w:val="0"/>
+          <w:i w:val="0"/>
+          <w:smallCaps w:val="0"/>
+          <w:strike w:val="0"/>
+          <w:color w:val="000000"/>
+          <w:sz w:val="22"/>
+          <w:szCs w:val="22"/>
+          <w:u w:val="none"/>
+          <w:shd w:fill="auto" w:val="clear"/>
+          <w:vertAlign w:val="baseline"/>
+          <w:rtl w:val="0"/>
+        </w:rPr>
+        <w:t xml:space="preserve">Mentored and provided resources to 30 residents </w:t>
+      </w:r>
+    </w:p>
+    <w:p>
+      <w:pPr>
+        <w:keepNext w:val="0"/>
+        <w:keepLines w:val="0"/>
+        <w:widowControl w:val="1"/>
+        <w:numPr>
+          <w:ilvl w:val="0"/>
+          <w:numId w:val="2"/>
+        </w:numPr>
+        <w:pBdr>
+          <w:top w:space="0" w:sz="0" w:val="nil"/>
+          <w:left w:space="0" w:sz="0" w:val="nil"/>
+          <w:bottom w:space="0" w:sz="0" w:val="nil"/>
+          <w:right w:space="0" w:sz="0" w:val="nil"/>
+          <w:between w:space="0" w:sz="0" w:val="nil"/>
+        </w:pBdr>
+        <w:shd w:fill="auto" w:val="clear"/>
+        <w:spacing w:after="0" w:before="0" w:line="240" w:lineRule="auto"/>
+        <w:ind w:left="360" w:right="-330" w:hanging="360"/>
+        <w:jc w:val="left"/>
+        <w:rPr>
+          <w:rFonts w:ascii="Arial" w:cs="Arial" w:eastAsia="Arial" w:hAnsi="Arial"/>
+          <w:b w:val="0"/>
+          <w:i w:val="0"/>
+          <w:smallCaps w:val="0"/>
+          <w:strike w:val="0"/>
+          <w:color w:val="000000"/>
+          <w:sz w:val="22"/>
+          <w:szCs w:val="22"/>
+          <w:u w:val="none"/>
+          <w:shd w:fill="auto" w:val="clear"/>
+          <w:vertAlign w:val="baseline"/>
+        </w:rPr>
+      </w:pPr>
+      <w:r>
+        <w:rPr>
+          <w:rFonts w:ascii="Arial" w:cs="Arial" w:eastAsia="Arial" w:hAnsi="Arial"/>
+          <w:b w:val="0"/>
+          <w:i w:val="0"/>
+          <w:smallCaps w:val="0"/>
+          <w:strike w:val="0"/>
+          <w:color w:val="000000"/>
+          <w:sz w:val="22"/>
+          <w:szCs w:val="22"/>
+          <w:u w:val="none"/>
+          <w:shd w:fill="auto" w:val="clear"/>
+          <w:vertAlign w:val="baseline"/>
+          <w:rtl w:val="0"/>
+        </w:rPr>
+        <w:t xml:space="preserve">Lead planning and execution of building wide programs</w:t>
+      </w:r>
+    </w:p>
+    <w:p>
+      <w:pPr>
+        <w:spacing w:after="0" w:lineRule="auto"/>
+        <w:ind w:left="-360" w:right="-331" w:firstLine="0"/>
+        <w:rPr>
+          <w:rFonts w:ascii="Arial" w:cs="Arial" w:eastAsia="Arial" w:hAnsi="Arial"/>
+          <w:sz w:val="22"/>
+          <w:szCs w:val="22"/>
+        </w:rPr>
+      </w:pPr>
+      <w:r>
+        <w:rPr>
+          <w:rFonts w:ascii="Arial" w:cs="Arial" w:eastAsia="Arial" w:hAnsi="Arial"/>
+          <w:b w:val="1"/>
+          <w:sz w:val="22"/>
+          <w:szCs w:val="22"/>
+          <w:rtl w:val="0"/>
+        </w:rPr>
+        <w:t xml:space="preserve">Assistant Maintenance - </w:t>
+      </w:r>
+      <w:r>
+        <w:rPr>
+          <w:rFonts w:ascii="Arial" w:cs="Arial" w:eastAsia="Arial" w:hAnsi="Arial"/>
+          <w:sz w:val="22"/>
+          <w:szCs w:val="22"/>
+          <w:rtl w:val="0"/>
+        </w:rPr>
+        <w:t xml:space="preserve">Utah State University Student Center, Logan, UT </w:t>
+        <w:tab/>
+        <w:tab/>
+        <w:t xml:space="preserve">Jan. 2019— June 2019</w:t>
+      </w:r>
+    </w:p>
+    <w:p>
+      <w:pPr>
+        <w:keepNext w:val="0"/>
+        <w:keepLines w:val="0"/>
+        <w:widowControl w:val="1"/>
+        <w:numPr>
+          <w:ilvl w:val="0"/>
+          <w:numId w:val="4"/>
+        </w:numPr>
+        <w:pBdr>
+          <w:top w:space="0" w:sz="0" w:val="nil"/>
+          <w:left w:space="0" w:sz="0" w:val="nil"/>
+          <w:bottom w:space="0" w:sz="0" w:val="nil"/>
+          <w:right w:space="0" w:sz="0" w:val="nil"/>
+          <w:between w:space="0" w:sz="0" w:val="nil"/>
+        </w:pBdr>
+        <w:shd w:fill="auto" w:val="clear"/>
+        <w:spacing w:after="0" w:before="0" w:line="240" w:lineRule="auto"/>
+        <w:ind w:left="360" w:right="-331" w:hanging="360"/>
+        <w:jc w:val="left"/>
+        <w:rPr>
+          <w:rFonts w:ascii="Arial" w:cs="Arial" w:eastAsia="Arial" w:hAnsi="Arial"/>
+          <w:b w:val="0"/>
+          <w:i w:val="0"/>
+          <w:smallCaps w:val="0"/>
+          <w:strike w:val="0"/>
+          <w:color w:val="000000"/>
+          <w:sz w:val="22"/>
+          <w:szCs w:val="22"/>
+          <w:u w:val="none"/>
+          <w:shd w:fill="auto" w:val="clear"/>
+          <w:vertAlign w:val="baseline"/>
+        </w:rPr>
+      </w:pPr>
+      <w:r>
+        <w:rPr>
+          <w:rFonts w:ascii="Arial" w:cs="Arial" w:eastAsia="Arial" w:hAnsi="Arial"/>
+          <w:b w:val="0"/>
+          <w:i w:val="0"/>
+          <w:smallCaps w:val="0"/>
+          <w:strike w:val="0"/>
+          <w:color w:val="000000"/>
+          <w:sz w:val="22"/>
+          <w:szCs w:val="22"/>
+          <w:u w:val="none"/>
+          <w:shd w:fill="auto" w:val="clear"/>
+          <w:vertAlign w:val="baseline"/>
+          <w:rtl w:val="0"/>
+        </w:rPr>
+        <w:t xml:space="preserve">Learned how to fix and maintain HVAC units and other climate control systems</w:t>
+      </w:r>
+    </w:p>
+    <w:p>
+      <w:pPr>
+        <w:keepNext w:val="0"/>
+        <w:keepLines w:val="0"/>
+        <w:widowControl w:val="1"/>
+        <w:numPr>
+          <w:ilvl w:val="0"/>
+          <w:numId w:val="4"/>
         </w:numPr>
         <w:pBdr>
           <w:top w:space="0" w:sz="0" w:val="nil"/>
@@ -1420,6 +1530,210 @@
           <w:ilvl w:val="0"/>
           <w:numId w:val="13"/>
         </w:numPr>
+        <w:ind w:left="360" w:right="-330"/>
+        <w:rPr>
+          <w:rFonts w:ascii="Arial" w:cs="Arial" w:eastAsia="Arial" w:hAnsi="Arial"/>
+          <w:sz w:val="22"/>
+          <w:szCs w:val="22"/>
+        </w:rPr>
+      </w:pPr>
+      <w:r>
+        <w:rPr>
+          <w:rFonts w:ascii="Arial" w:cs="Arial" w:eastAsia="Arial" w:hAnsi="Arial"/>
+          <w:sz w:val="22"/>
+          <w:szCs w:val="22"/>
+          <w:rtl w:val="0"/>
+        </w:rPr>
+        <w:t xml:space="preserve">Worked on a design team to build a cart to safely enter and exit railcars in a shipping bay</w:t>
+      </w:r>
+    </w:p>
+    <w:p>
+      <w:pPr>
+        <w:numPr>
+          <w:ilvl w:val="0"/>
+          <w:numId w:val="13"/>
+        </w:numPr>
+        <w:ind w:left="360" w:right="-330"/>
+        <w:rPr>
+          <w:rFonts w:ascii="Arial" w:cs="Arial" w:eastAsia="Arial" w:hAnsi="Arial"/>
+          <w:sz w:val="22"/>
+          <w:szCs w:val="22"/>
+        </w:rPr>
+      </w:pPr>
+      <w:r>
+        <w:rPr>
+          <w:rFonts w:ascii="Arial" w:cs="Arial" w:eastAsia="Arial" w:hAnsi="Arial"/>
+          <w:sz w:val="22"/>
+          <w:szCs w:val="22"/>
+          <w:rtl w:val="0"/>
+        </w:rPr>
+        <w:t xml:space="preserve">Participated in the product definition, brainstorm, design, and analysis phases of the project</w:t>
+      </w:r>
+    </w:p>
+    <w:p>
+      <w:pPr>
+        <w:numPr>
+          <w:ilvl w:val="0"/>
+          <w:numId w:val="13"/>
+        </w:numPr>
+        <w:ind w:left="360" w:right="-330"/>
+        <w:rPr>
+          <w:rFonts w:ascii="Arial" w:cs="Arial" w:eastAsia="Arial" w:hAnsi="Arial"/>
+          <w:sz w:val="22"/>
+          <w:szCs w:val="22"/>
+        </w:rPr>
+      </w:pPr>
+      <w:r>
+        <w:rPr>
+          <w:rFonts w:ascii="Arial" w:cs="Arial" w:eastAsia="Arial" w:hAnsi="Arial"/>
+          <w:sz w:val="22"/>
+          <w:szCs w:val="22"/>
+          <w:rtl w:val="0"/>
+        </w:rPr>
+        <w:t xml:space="preserve">Assisted the team as Project Manager to ensure all tasks and milestones were completed on time</w:t>
+      </w:r>
+    </w:p>
+    <w:p>
+      <w:pPr>
+        <w:ind w:left="-360" w:right="-330" w:firstLine="0"/>
+        <w:rPr>
+          <w:rFonts w:ascii="Arial" w:cs="Arial" w:eastAsia="Arial" w:hAnsi="Arial"/>
+          <w:b w:val="1"/>
+          <w:sz w:val="22"/>
+          <w:szCs w:val="22"/>
+        </w:rPr>
+      </w:pPr>
+      <w:r>
+        <w:rPr>
+          <w:rFonts w:ascii="Arial" w:cs="Arial" w:eastAsia="Arial" w:hAnsi="Arial"/>
+          <w:b w:val="1"/>
+          <w:sz w:val="22"/>
+          <w:szCs w:val="22"/>
+          <w:rtl w:val="0"/>
+        </w:rPr>
+        <w:t xml:space="preserve">Coding Projects</w:t>
+      </w:r>
+    </w:p>
+    <w:p>
+      <w:pPr>
+        <w:numPr>
+          <w:ilvl w:val="0"/>
+          <w:numId w:val="14"/>
+        </w:numPr>
+        <w:ind w:left="360" w:right="-330"/>
+        <w:rPr>
+          <w:rFonts w:ascii="Arial" w:cs="Arial" w:eastAsia="Arial" w:hAnsi="Arial"/>
+          <w:sz w:val="22"/>
+          <w:szCs w:val="22"/>
+        </w:rPr>
+      </w:pPr>
+      <w:r>
+        <w:rPr>
+          <w:rFonts w:ascii="Arial" w:cs="Arial" w:eastAsia="Arial" w:hAnsi="Arial"/>
+          <w:sz w:val="22"/>
+          <w:szCs w:val="22"/>
+          <w:rtl w:val="0"/>
+        </w:rPr>
+        <w:t xml:space="preserve">Refractored, designed and implemented code for a complex number fractal image generator </w:t>
+      </w:r>
+    </w:p>
+    <w:p>
+      <w:pPr>
+        <w:numPr>
+          <w:ilvl w:val="0"/>
+          <w:numId w:val="14"/>
+        </w:numPr>
+        <w:ind w:left="360" w:right="-330"/>
+        <w:rPr>
+          <w:rFonts w:ascii="Arial" w:cs="Arial" w:eastAsia="Arial" w:hAnsi="Arial"/>
+          <w:sz w:val="22"/>
+          <w:szCs w:val="22"/>
+        </w:rPr>
+      </w:pPr>
+      <w:r>
+        <w:rPr>
+          <w:rFonts w:ascii="Arial" w:cs="Arial" w:eastAsia="Arial" w:hAnsi="Arial"/>
+          <w:sz w:val="22"/>
+          <w:szCs w:val="22"/>
+          <w:rtl w:val="0"/>
+        </w:rPr>
+        <w:t xml:space="preserve">Designed and implemented code for a max-flow, min-cut graph algorithm</w:t>
+      </w:r>
+    </w:p>
+    <w:p>
+      <w:pPr>
+        <w:numPr>
+          <w:ilvl w:val="0"/>
+          <w:numId w:val="14"/>
+        </w:numPr>
+        <w:ind w:left="360" w:right="-330"/>
+        <w:rPr>
+          <w:rFonts w:ascii="Arial" w:cs="Arial" w:eastAsia="Arial" w:hAnsi="Arial"/>
+          <w:sz w:val="22"/>
+          <w:szCs w:val="22"/>
+        </w:rPr>
+      </w:pPr>
+      <w:r>
+        <w:rPr>
+          <w:rFonts w:ascii="Arial" w:cs="Arial" w:eastAsia="Arial" w:hAnsi="Arial"/>
+          <w:sz w:val="22"/>
+          <w:szCs w:val="22"/>
+          <w:rtl w:val="0"/>
+        </w:rPr>
+        <w:t xml:space="preserve">Designed and implemented code for processing accounting data from large data files</w:t>
+      </w:r>
+    </w:p>
+    <w:p>
+      <w:pPr>
+        <w:numPr>
+          <w:ilvl w:val="0"/>
+          <w:numId w:val="14"/>
+        </w:numPr>
+        <w:ind w:left="360" w:right="-330"/>
+        <w:rPr>
+          <w:rFonts w:ascii="Arial" w:cs="Arial" w:eastAsia="Arial" w:hAnsi="Arial"/>
+          <w:sz w:val="22"/>
+          <w:szCs w:val="22"/>
+          <w:u w:val="none"/>
+        </w:rPr>
+      </w:pPr>
+      <w:r>
+        <w:rPr>
+          <w:rFonts w:ascii="Arial" w:cs="Arial" w:eastAsia="Arial" w:hAnsi="Arial"/>
+          <w:sz w:val="22"/>
+          <w:szCs w:val="22"/>
+          <w:rtl w:val="0"/>
+        </w:rPr>
+        <w:t xml:space="preserve">Researched and implemented an alternative method to speed up HPC parallized scientific code at LANL</w:t>
+      </w:r>
+    </w:p>
+    <w:p>
+      <w:pPr>
+        <w:ind w:left="-360" w:right="-330" w:firstLine="0"/>
+        <w:rPr>
+          <w:rFonts w:ascii="Arial" w:cs="Arial" w:eastAsia="Arial" w:hAnsi="Arial"/>
+          <w:b w:val="1"/>
+          <w:sz w:val="22"/>
+          <w:szCs w:val="22"/>
+        </w:rPr>
+      </w:pPr>
+      <w:r>
+        <w:rPr>
+          <w:rFonts w:ascii="Arial" w:cs="Arial" w:eastAsia="Arial" w:hAnsi="Arial"/>
+          <w:b w:val="1"/>
+          <w:sz w:val="22"/>
+          <w:szCs w:val="22"/>
+          <w:rtl w:val="0"/>
+        </w:rPr>
+        <w:t xml:space="preserve">School Projects</w:t>
+      </w:r>
+    </w:p>
+    <w:p>
+      <w:pPr>
+        <w:numPr>
+          <w:ilvl w:val="0"/>
+          <w:numId w:val="6"/>
+        </w:numPr>
         <w:ind w:left="360" w:right="-330" w:hanging="360"/>
         <w:rPr>
           <w:rFonts w:ascii="Arial" w:cs="Arial" w:eastAsia="Arial" w:hAnsi="Arial"/>
@@ -1434,7 +1748,74 @@
           <w:szCs w:val="22"/>
           <w:rtl w:val="0"/>
         </w:rPr>
-        <w:t xml:space="preserve">Worked on a design team to build a cart to safely enter and exit railcars in a shipping bay</w:t>
+        <w:t xml:space="preserve">Worked on a machine design class team to design a gear reducer box for final project</w:t>
+      </w:r>
+    </w:p>
+    <w:p>
+      <w:pPr>
+        <w:numPr>
+          <w:ilvl w:val="0"/>
+          <w:numId w:val="6"/>
+        </w:numPr>
+        <w:ind w:left="360" w:right="-330" w:hanging="360"/>
+        <w:rPr>
+          <w:rFonts w:ascii="Arial" w:cs="Arial" w:eastAsia="Arial" w:hAnsi="Arial"/>
+          <w:sz w:val="22"/>
+          <w:szCs w:val="22"/>
+        </w:rPr>
+      </w:pPr>
+      <w:r>
+        <w:rPr>
+          <w:rFonts w:ascii="Arial" w:cs="Arial" w:eastAsia="Arial" w:hAnsi="Arial"/>
+          <w:sz w:val="22"/>
+          <w:szCs w:val="22"/>
+          <w:rtl w:val="0"/>
+        </w:rPr>
+        <w:t xml:space="preserve">Worked with an instrumentation design team to optimize the exit velocity of a potato cannon</w:t>
+      </w:r>
+    </w:p>
+    <w:p>
+      <w:pPr>
+        <w:numPr>
+          <w:ilvl w:val="0"/>
+          <w:numId w:val="12"/>
+        </w:numPr>
+        <w:ind w:left="360" w:right="-330" w:hanging="360"/>
+        <w:rPr>
+          <w:rFonts w:ascii="Arial" w:cs="Arial" w:eastAsia="Arial" w:hAnsi="Arial"/>
+          <w:sz w:val="22"/>
+          <w:szCs w:val="22"/>
+        </w:rPr>
+      </w:pPr>
+      <w:r>
+        <w:rPr>
+          <w:rFonts w:ascii="Arial" w:cs="Arial" w:eastAsia="Arial" w:hAnsi="Arial"/>
+          <w:sz w:val="22"/>
+          <w:szCs w:val="22"/>
+          <w:rtl w:val="0"/>
+        </w:rPr>
+        <w:t xml:space="preserve">Planned, designed, built a Footy class RC sailboat as a team of 4</w:t>
+      </w:r>
+    </w:p>
+    <w:p>
+      <w:pPr>
+        <w:ind w:left="-360" w:right="-330" w:firstLine="0"/>
+        <w:rPr>
+          <w:rFonts w:ascii="Arial" w:cs="Arial" w:eastAsia="Arial" w:hAnsi="Arial"/>
+          <w:b w:val="1"/>
+          <w:sz w:val="22"/>
+          <w:szCs w:val="22"/>
+        </w:rPr>
+      </w:pPr>
+      <w:r>
+        <w:rPr>
+          <w:rFonts w:ascii="Arial" w:cs="Arial" w:eastAsia="Arial" w:hAnsi="Arial"/>
+          <w:b w:val="1"/>
+          <w:sz w:val="22"/>
+          <w:szCs w:val="22"/>
+          <w:rtl w:val="0"/>
+        </w:rPr>
+        <w:t xml:space="preserve">Trebuchet </w:t>
       </w:r>
     </w:p>
     <w:p>
@@ -1457,7 +1838,7 @@
           <w:szCs w:val="22"/>
           <w:rtl w:val="0"/>
         </w:rPr>
-        <w:t xml:space="preserve">Participated in the product definition, brainstorm, design, and analysis phases of the project</w:t>
+        <w:t xml:space="preserve">Designed and built a pumpkin throwing trebuchet for USU ASME North Logan pumpkin toss</w:t>
       </w:r>
     </w:p>
     <w:p>
@@ -1471,22 +1852,16 @@
           <w:rFonts w:ascii="Arial" w:cs="Arial" w:eastAsia="Arial" w:hAnsi="Arial"/>
           <w:sz w:val="22"/>
           <w:szCs w:val="22"/>
-          <w:u w:val="none"/>
-        </w:rPr>
-      </w:pPr>
-      <w:r>
-        <w:rPr>
-          <w:rFonts w:ascii="Arial" w:cs="Arial" w:eastAsia="Arial" w:hAnsi="Arial"/>
-          <w:sz w:val="22"/>
-          <w:szCs w:val="22"/>
-          <w:rtl w:val="0"/>
-        </w:rPr>
-        <w:t xml:space="preserve">Assisted the team as Project Manager to ensure all tasks and milestones were completed on time</w:t>
-      </w:r>
-      <w:r>
-        <w:rPr>
-          <w:rtl w:val="0"/>
-        </w:rPr>
+        </w:rPr>
+      </w:pPr>
+      <w:r>
+        <w:rPr>
+          <w:rFonts w:ascii="Arial" w:cs="Arial" w:eastAsia="Arial" w:hAnsi="Arial"/>
+          <w:sz w:val="22"/>
+          <w:szCs w:val="22"/>
+          <w:rtl w:val="0"/>
+        </w:rPr>
+        <w:t xml:space="preserve">Lead a team of 7 in material planning, purchasing and assembly of throwing arm and weight bucket </w:t>
       </w:r>
     </w:p>
     <w:p>
@@ -1507,14 +1882,14 @@
           <w:szCs w:val="22"/>
           <w:rtl w:val="0"/>
         </w:rPr>
-        <w:t xml:space="preserve">School Projects</w:t>
+        <w:t xml:space="preserve">SolidWorks</w:t>
       </w:r>
     </w:p>
     <w:p>
       <w:pPr>
         <w:numPr>
           <w:ilvl w:val="0"/>
-          <w:numId w:val="10"/>
+          <w:numId w:val="5"/>
         </w:numPr>
         <w:ind w:left="360" w:right="-330" w:hanging="360"/>
         <w:rPr>
@@ -1530,14 +1905,14 @@
           <w:szCs w:val="22"/>
           <w:rtl w:val="0"/>
         </w:rPr>
-        <w:t xml:space="preserve">Worked on a machine design class team to design a gear reducer box for final project</w:t>
+        <w:t xml:space="preserve">Drafted an accurate assembly of a serve desk bell</w:t>
       </w:r>
     </w:p>
     <w:p>
       <w:pPr>
         <w:numPr>
           <w:ilvl w:val="0"/>
-          <w:numId w:val="10"/>
+          <w:numId w:val="5"/>
         </w:numPr>
         <w:ind w:left="360" w:right="-330" w:hanging="360"/>
         <w:rPr>
@@ -1553,16 +1928,37 @@
           <w:szCs w:val="22"/>
           <w:rtl w:val="0"/>
         </w:rPr>
-        <w:t xml:space="preserve">Worked with an instrumentation design team to optimize the exit velocity of a potato cannon</w:t>
+        <w:t xml:space="preserve">Reverse engineered a push/pull toggle clamp</w:t>
+      </w:r>
+    </w:p>
+    <w:p>
+      <w:pPr>
+        <w:ind w:left="-360" w:right="-330" w:firstLine="0"/>
+        <w:rPr>
+          <w:rFonts w:ascii="Arial" w:cs="Arial" w:eastAsia="Arial" w:hAnsi="Arial"/>
+          <w:b w:val="1"/>
+          <w:sz w:val="22"/>
+          <w:szCs w:val="22"/>
+        </w:rPr>
+      </w:pPr>
+      <w:r>
+        <w:rPr>
+          <w:rFonts w:ascii="Arial" w:cs="Arial" w:eastAsia="Arial" w:hAnsi="Arial"/>
+          <w:b w:val="1"/>
+          <w:sz w:val="22"/>
+          <w:szCs w:val="22"/>
+          <w:rtl w:val="0"/>
+        </w:rPr>
+        <w:t xml:space="preserve">RC Sailboat</w:t>
       </w:r>
     </w:p>
     <w:p>
       <w:pPr>
         <w:numPr>
           <w:ilvl w:val="0"/>
-          <w:numId w:val="12"/>
+          <w:numId w:val="16"/>
         </w:numPr>
-        <w:ind w:left="360" w:right="-330" w:hanging="360"/>
+        <w:ind w:left="360" w:right="-330"/>
         <w:rPr>
           <w:rFonts w:ascii="Arial" w:cs="Arial" w:eastAsia="Arial" w:hAnsi="Arial"/>
           <w:sz w:val="22"/>
@@ -1577,103 +1973,13 @@
           <w:rtl w:val="0"/>
         </w:rPr>
         <w:t xml:space="preserve">Planned, designed, built a Footy class RC sailboat as a team of 4</w:t>
-      </w:r>
-    </w:p>
-    <w:p>
-      <w:pPr>
-        <w:ind w:left="-360" w:right="-330" w:firstLine="0"/>
-        <w:rPr>
-          <w:rFonts w:ascii="Arial" w:cs="Arial" w:eastAsia="Arial" w:hAnsi="Arial"/>
-          <w:b w:val="1"/>
-          <w:sz w:val="22"/>
-          <w:szCs w:val="22"/>
-        </w:rPr>
-      </w:pPr>
-      <w:r>
-        <w:rPr>
-          <w:rFonts w:ascii="Arial" w:cs="Arial" w:eastAsia="Arial" w:hAnsi="Arial"/>
-          <w:b w:val="1"/>
-          <w:sz w:val="22"/>
-          <w:szCs w:val="22"/>
-          <w:rtl w:val="0"/>
-        </w:rPr>
-        <w:t xml:space="preserve">Coding Projects</w:t>
       </w:r>
     </w:p>
     <w:p>
       <w:pPr>
         <w:numPr>
           <w:ilvl w:val="0"/>
-          <w:numId w:val="6"/>
-        </w:numPr>
-        <w:ind w:left="360" w:right="-330" w:hanging="360"/>
-        <w:rPr>
-          <w:rFonts w:ascii="Arial" w:cs="Arial" w:eastAsia="Arial" w:hAnsi="Arial"/>
-          <w:sz w:val="22"/>
-          <w:szCs w:val="22"/>
-        </w:rPr>
-      </w:pPr>
-      <w:r>
-        <w:rPr>
-          <w:rFonts w:ascii="Arial" w:cs="Arial" w:eastAsia="Arial" w:hAnsi="Arial"/>
-          <w:sz w:val="22"/>
-          <w:szCs w:val="22"/>
-          <w:rtl w:val="0"/>
-        </w:rPr>
-        <w:t xml:space="preserve">Refractored, designed and implemented code for a complex number fractal image generator </w:t>
-      </w:r>
-    </w:p>
-    <w:p>
-      <w:pPr>
-        <w:numPr>
-          <w:ilvl w:val="0"/>
-          <w:numId w:val="6"/>
-        </w:numPr>
-        <w:ind w:left="360" w:right="-330" w:hanging="360"/>
-        <w:rPr>
-          <w:rFonts w:ascii="Arial" w:cs="Arial" w:eastAsia="Arial" w:hAnsi="Arial"/>
-          <w:sz w:val="22"/>
-          <w:szCs w:val="22"/>
-        </w:rPr>
-      </w:pPr>
-      <w:r>
-        <w:rPr>
-          <w:rFonts w:ascii="Arial" w:cs="Arial" w:eastAsia="Arial" w:hAnsi="Arial"/>
-          <w:sz w:val="22"/>
-          <w:szCs w:val="22"/>
-          <w:rtl w:val="0"/>
-        </w:rPr>
-        <w:t xml:space="preserve">Designed and implemented code for a max-flow, min-cut graph algorithm</w:t>
-      </w:r>
-    </w:p>
-    <w:p>
-      <w:pPr>
-        <w:numPr>
-          <w:ilvl w:val="0"/>
-          <w:numId w:val="6"/>
-        </w:numPr>
-        <w:ind w:left="360" w:right="-330" w:hanging="360"/>
-        <w:rPr>
-          <w:rFonts w:ascii="Arial" w:cs="Arial" w:eastAsia="Arial" w:hAnsi="Arial"/>
-          <w:sz w:val="22"/>
-          <w:szCs w:val="22"/>
-        </w:rPr>
-      </w:pPr>
-      <w:r>
-        <w:rPr>
-          <w:rFonts w:ascii="Arial" w:cs="Arial" w:eastAsia="Arial" w:hAnsi="Arial"/>
-          <w:sz w:val="22"/>
-          <w:szCs w:val="22"/>
-          <w:rtl w:val="0"/>
-        </w:rPr>
-        <w:t xml:space="preserve">Designed and implemented code for processing accounting data from large data files</w:t>
-      </w:r>
-    </w:p>
-    <w:p>
-      <w:pPr>
-        <w:numPr>
-          <w:ilvl w:val="0"/>
-          <w:numId w:val="15"/>
+          <w:numId w:val="16"/>
         </w:numPr>
         <w:ind w:left="360" w:right="-330"/>
         <w:rPr>
@@ -1689,7 +1995,7 @@
           <w:szCs w:val="22"/>
           <w:rtl w:val="0"/>
         </w:rPr>
-        <w:t xml:space="preserve">Researched and implemented an alternative method to speed up HPC parallized scientific code at LANL</w:t>
+        <w:t xml:space="preserve">Learned how to conduct design, structural analysis, and building processes</w:t>
       </w:r>
     </w:p>
     <w:p>
@@ -1710,74 +2016,7 @@
           <w:szCs w:val="22"/>
           <w:rtl w:val="0"/>
         </w:rPr>
-        <w:t xml:space="preserve">Trebuchet </w:t>
-      </w:r>
-    </w:p>
-    <w:p>
-      <w:pPr>
-        <w:numPr>
-          <w:ilvl w:val="0"/>
-          <w:numId w:val="13"/>
-        </w:numPr>
-        <w:ind w:left="360" w:right="-330" w:hanging="360"/>
-        <w:rPr>
-          <w:rFonts w:ascii="Arial" w:cs="Arial" w:eastAsia="Arial" w:hAnsi="Arial"/>
-          <w:sz w:val="22"/>
-          <w:szCs w:val="22"/>
-        </w:rPr>
-      </w:pPr>
-      <w:r>
-        <w:rPr>
-          <w:rFonts w:ascii="Arial" w:cs="Arial" w:eastAsia="Arial" w:hAnsi="Arial"/>
-          <w:sz w:val="22"/>
-          <w:szCs w:val="22"/>
-          <w:rtl w:val="0"/>
-        </w:rPr>
-        <w:t xml:space="preserve">Designed and built a pumpkin throwing trebuchet for USU ASME North Logan pumpkin toss</w:t>
-      </w:r>
-    </w:p>
-    <w:p>
-      <w:pPr>
-        <w:numPr>
-          <w:ilvl w:val="0"/>
-          <w:numId w:val="13"/>
-        </w:numPr>
-        <w:ind w:left="360" w:right="-330" w:hanging="360"/>
-        <w:rPr>
-          <w:rFonts w:ascii="Arial" w:cs="Arial" w:eastAsia="Arial" w:hAnsi="Arial"/>
-          <w:sz w:val="22"/>
-          <w:szCs w:val="22"/>
-        </w:rPr>
-      </w:pPr>
-      <w:r>
-        <w:rPr>
-          <w:rFonts w:ascii="Arial" w:cs="Arial" w:eastAsia="Arial" w:hAnsi="Arial"/>
-          <w:sz w:val="22"/>
-          <w:szCs w:val="22"/>
-          <w:rtl w:val="0"/>
-        </w:rPr>
-        <w:t xml:space="preserve">Lead a team of 7 in material planning, purchasing and assembly of throwing arm and weight bucket </w:t>
-      </w:r>
-    </w:p>
-    <w:p>
-      <w:pPr>
-        <w:ind w:left="-360" w:right="-330" w:firstLine="0"/>
-        <w:rPr>
-          <w:rFonts w:ascii="Arial" w:cs="Arial" w:eastAsia="Arial" w:hAnsi="Arial"/>
-          <w:b w:val="1"/>
-          <w:sz w:val="22"/>
-          <w:szCs w:val="22"/>
-        </w:rPr>
-      </w:pPr>
-      <w:r>
-        <w:rPr>
-          <w:rFonts w:ascii="Arial" w:cs="Arial" w:eastAsia="Arial" w:hAnsi="Arial"/>
-          <w:b w:val="1"/>
-          <w:sz w:val="22"/>
-          <w:szCs w:val="22"/>
-          <w:rtl w:val="0"/>
-        </w:rPr>
-        <w:t xml:space="preserve">SolidWorks and CAD Design</w:t>
+        <w:t xml:space="preserve">Personal Projects</w:t>
       </w:r>
     </w:p>
     <w:p>
@@ -1800,7 +2039,7 @@
           <w:szCs w:val="22"/>
           <w:rtl w:val="0"/>
         </w:rPr>
-        <w:t xml:space="preserve">Drafted and produced drawings for capstone safety cart design</w:t>
+        <w:t xml:space="preserve">Fixed up personal car by replacing oil, brake assemblies, timing belt, water pump, and interior upholstery</w:t>
       </w:r>
     </w:p>
     <w:p>
@@ -1808,96 +2047,6 @@
         <w:numPr>
           <w:ilvl w:val="0"/>
           <w:numId w:val="7"/>
-        </w:numPr>
-        <w:ind w:left="360" w:right="-330" w:hanging="360"/>
-        <w:rPr>
-          <w:rFonts w:ascii="Arial" w:cs="Arial" w:eastAsia="Arial" w:hAnsi="Arial"/>
-          <w:sz w:val="22"/>
-          <w:szCs w:val="22"/>
-        </w:rPr>
-      </w:pPr>
-      <w:r>
-        <w:rPr>
-          <w:rFonts w:ascii="Arial" w:cs="Arial" w:eastAsia="Arial" w:hAnsi="Arial"/>
-          <w:sz w:val="22"/>
-          <w:szCs w:val="22"/>
-          <w:rtl w:val="0"/>
-        </w:rPr>
-        <w:t xml:space="preserve">Drafted an accurate assembly of a serve desk bell</w:t>
-      </w:r>
-    </w:p>
-    <w:p>
-      <w:pPr>
-        <w:numPr>
-          <w:ilvl w:val="0"/>
-          <w:numId w:val="7"/>
-        </w:numPr>
-        <w:ind w:left="360" w:right="-330" w:hanging="360"/>
-        <w:rPr>
-          <w:rFonts w:ascii="Arial" w:cs="Arial" w:eastAsia="Arial" w:hAnsi="Arial"/>
-          <w:sz w:val="22"/>
-          <w:szCs w:val="22"/>
-        </w:rPr>
-      </w:pPr>
-      <w:r>
-        <w:rPr>
-          <w:rFonts w:ascii="Arial" w:cs="Arial" w:eastAsia="Arial" w:hAnsi="Arial"/>
-          <w:sz w:val="22"/>
-          <w:szCs w:val="22"/>
-          <w:rtl w:val="0"/>
-        </w:rPr>
-        <w:t xml:space="preserve">Reverse engineered a push/pull toggle clamp</w:t>
-      </w:r>
-    </w:p>
-    <w:p>
-      <w:pPr>
-        <w:ind w:left="-360" w:right="-330" w:firstLine="0"/>
-        <w:rPr>
-          <w:rFonts w:ascii="Arial" w:cs="Arial" w:eastAsia="Arial" w:hAnsi="Arial"/>
-          <w:b w:val="1"/>
-          <w:sz w:val="22"/>
-          <w:szCs w:val="22"/>
-        </w:rPr>
-      </w:pPr>
-      <w:r>
-        <w:rPr>
-          <w:rFonts w:ascii="Arial" w:cs="Arial" w:eastAsia="Arial" w:hAnsi="Arial"/>
-          <w:b w:val="1"/>
-          <w:sz w:val="22"/>
-          <w:szCs w:val="22"/>
-          <w:rtl w:val="0"/>
-        </w:rPr>
-        <w:t xml:space="preserve">Personal Projects</w:t>
-      </w:r>
-    </w:p>
-    <w:p>
-      <w:pPr>
-        <w:numPr>
-          <w:ilvl w:val="0"/>
-          <w:numId w:val="9"/>
-        </w:numPr>
-        <w:ind w:left="360" w:right="-330" w:hanging="360"/>
-        <w:rPr>
-          <w:rFonts w:ascii="Arial" w:cs="Arial" w:eastAsia="Arial" w:hAnsi="Arial"/>
-          <w:sz w:val="22"/>
-          <w:szCs w:val="22"/>
-        </w:rPr>
-      </w:pPr>
-      <w:r>
-        <w:rPr>
-          <w:rFonts w:ascii="Arial" w:cs="Arial" w:eastAsia="Arial" w:hAnsi="Arial"/>
-          <w:sz w:val="22"/>
-          <w:szCs w:val="22"/>
-          <w:rtl w:val="0"/>
-        </w:rPr>
-        <w:t xml:space="preserve">Fixed up personal car by replacing oil, brake assemblies, timing belt, water pump, and interior upholstery</w:t>
-      </w:r>
-    </w:p>
-    <w:p>
-      <w:pPr>
-        <w:numPr>
-          <w:ilvl w:val="0"/>
-          <w:numId w:val="9"/>
         </w:numPr>
         <w:ind w:left="360" w:right="-330" w:hanging="360"/>
         <w:rPr>
@@ -1977,7 +2126,7 @@
       <w:pPr>
         <w:numPr>
           <w:ilvl w:val="0"/>
-          <w:numId w:val="14"/>
+          <w:numId w:val="1"/>
         </w:numPr>
         <w:ind w:left="360" w:right="-330" w:hanging="360"/>
         <w:rPr>
@@ -1993,137 +2142,112 @@
           <w:szCs w:val="22"/>
           <w:rtl w:val="0"/>
         </w:rPr>
-        <w:t xml:space="preserve">Proficient in Microsoft Word, Excel and in Python and Java programing languages</w:t>
+        <w:t xml:space="preserve">Knows how to use woodworking power tools and welding equipment machining </w:t>
       </w:r>
     </w:p>
     <w:p>
       <w:pPr>
         <w:numPr>
           <w:ilvl w:val="0"/>
-          <w:numId w:val="14"/>
+          <w:numId w:val="1"/>
         </w:numPr>
         <w:ind w:left="360" w:right="-330" w:hanging="360"/>
         <w:rPr>
           <w:rFonts w:ascii="Arial" w:cs="Arial" w:eastAsia="Arial" w:hAnsi="Arial"/>
           <w:sz w:val="22"/>
           <w:szCs w:val="22"/>
-          <w:u w:val="none"/>
-        </w:rPr>
-      </w:pPr>
-      <w:r>
-        <w:rPr>
-          <w:rFonts w:ascii="Arial" w:cs="Arial" w:eastAsia="Arial" w:hAnsi="Arial"/>
-          <w:sz w:val="22"/>
-          <w:szCs w:val="22"/>
-          <w:rtl w:val="0"/>
-        </w:rPr>
-        <w:t xml:space="preserve">Proficient in writing code documentation and algorithm analysis</w:t>
-      </w:r>
-      <w:r>
-        <w:rPr>
-          <w:rtl w:val="0"/>
-        </w:rPr>
+        </w:rPr>
+      </w:pPr>
+      <w:r>
+        <w:rPr>
+          <w:rFonts w:ascii="Arial" w:cs="Arial" w:eastAsia="Arial" w:hAnsi="Arial"/>
+          <w:sz w:val="22"/>
+          <w:szCs w:val="22"/>
+          <w:rtl w:val="0"/>
+        </w:rPr>
+        <w:t xml:space="preserve">Operator of skid steer and mini excavation equipment</w:t>
       </w:r>
     </w:p>
     <w:p>
       <w:pPr>
         <w:numPr>
           <w:ilvl w:val="0"/>
-          <w:numId w:val="14"/>
+          <w:numId w:val="1"/>
         </w:numPr>
-        <w:ind w:left="360" w:right="-330" w:hanging="360"/>
-        <w:rPr>
-          <w:rFonts w:ascii="Arial" w:cs="Arial" w:eastAsia="Arial" w:hAnsi="Arial"/>
-          <w:sz w:val="22"/>
-          <w:szCs w:val="22"/>
-          <w:u w:val="none"/>
-        </w:rPr>
-      </w:pPr>
-      <w:r>
-        <w:rPr>
-          <w:rFonts w:ascii="Arial" w:cs="Arial" w:eastAsia="Arial" w:hAnsi="Arial"/>
-          <w:sz w:val="22"/>
-          <w:szCs w:val="22"/>
-          <w:rtl w:val="0"/>
-        </w:rPr>
-        <w:t xml:space="preserve">Expericence and understanding with algorithm construction and analysis</w:t>
-      </w:r>
-      <w:r>
-        <w:rPr>
-          <w:rtl w:val="0"/>
-        </w:rPr>
+        <w:ind w:left="360" w:right="-330"/>
+        <w:rPr>
+          <w:rFonts w:ascii="Arial" w:cs="Arial" w:eastAsia="Arial" w:hAnsi="Arial"/>
+          <w:sz w:val="22"/>
+          <w:szCs w:val="22"/>
+        </w:rPr>
+      </w:pPr>
+      <w:r>
+        <w:rPr>
+          <w:rFonts w:ascii="Arial" w:cs="Arial" w:eastAsia="Arial" w:hAnsi="Arial"/>
+          <w:sz w:val="22"/>
+          <w:szCs w:val="22"/>
+          <w:rtl w:val="0"/>
+        </w:rPr>
+        <w:t xml:space="preserve">Proficient in Python, Java, Javascript, and C++ programing languages, git and computer terminals</w:t>
       </w:r>
     </w:p>
     <w:p>
       <w:pPr>
         <w:numPr>
           <w:ilvl w:val="0"/>
-          <w:numId w:val="14"/>
+          <w:numId w:val="1"/>
         </w:numPr>
-        <w:ind w:left="360" w:right="-330" w:hanging="360"/>
-        <w:rPr>
-          <w:rFonts w:ascii="Arial" w:cs="Arial" w:eastAsia="Arial" w:hAnsi="Arial"/>
-          <w:sz w:val="22"/>
-          <w:szCs w:val="22"/>
-          <w:u w:val="none"/>
-        </w:rPr>
-      </w:pPr>
-      <w:r>
-        <w:rPr>
-          <w:rFonts w:ascii="Arial" w:cs="Arial" w:eastAsia="Arial" w:hAnsi="Arial"/>
-          <w:sz w:val="22"/>
-          <w:szCs w:val="22"/>
-          <w:rtl w:val="0"/>
-        </w:rPr>
-        <w:t xml:space="preserve">Proficient in proposal writing and presenting of design ideas and information</w:t>
-      </w:r>
-      <w:r>
-        <w:rPr>
-          <w:rtl w:val="0"/>
-        </w:rPr>
+        <w:ind w:left="360" w:right="-330"/>
+        <w:rPr>
+          <w:rFonts w:ascii="Arial" w:cs="Arial" w:eastAsia="Arial" w:hAnsi="Arial"/>
+          <w:sz w:val="22"/>
+          <w:szCs w:val="22"/>
+        </w:rPr>
+      </w:pPr>
+      <w:r>
+        <w:rPr>
+          <w:rFonts w:ascii="Arial" w:cs="Arial" w:eastAsia="Arial" w:hAnsi="Arial"/>
+          <w:sz w:val="22"/>
+          <w:szCs w:val="22"/>
+          <w:rtl w:val="0"/>
+        </w:rPr>
+        <w:t xml:space="preserve">Proficient in writing code documentation and algorithm analysis</w:t>
       </w:r>
     </w:p>
     <w:p>
       <w:pPr>
         <w:numPr>
           <w:ilvl w:val="0"/>
-          <w:numId w:val="14"/>
+          <w:numId w:val="1"/>
         </w:numPr>
-        <w:ind w:left="360" w:right="-330" w:hanging="360"/>
-        <w:rPr>
-          <w:rFonts w:ascii="Arial" w:cs="Arial" w:eastAsia="Arial" w:hAnsi="Arial"/>
-          <w:sz w:val="22"/>
-          <w:szCs w:val="22"/>
-          <w:u w:val="none"/>
-        </w:rPr>
-      </w:pPr>
-      <w:r>
-        <w:rPr>
-          <w:rFonts w:ascii="Arial" w:cs="Arial" w:eastAsia="Arial" w:hAnsi="Arial"/>
-          <w:sz w:val="22"/>
-          <w:szCs w:val="22"/>
-          <w:rtl w:val="0"/>
-        </w:rPr>
-        <w:t xml:space="preserve">Proficient in 3D CAD with SolidWorks, Solid Edge, and onshape</w:t>
-      </w:r>
-      <w:r>
-        <w:rPr>
-          <w:rtl w:val="0"/>
-        </w:rPr>
+        <w:ind w:left="360" w:right="-330"/>
+        <w:rPr>
+          <w:rFonts w:ascii="Arial" w:cs="Arial" w:eastAsia="Arial" w:hAnsi="Arial"/>
+          <w:sz w:val="22"/>
+          <w:szCs w:val="22"/>
+        </w:rPr>
+      </w:pPr>
+      <w:r>
+        <w:rPr>
+          <w:rFonts w:ascii="Arial" w:cs="Arial" w:eastAsia="Arial" w:hAnsi="Arial"/>
+          <w:sz w:val="22"/>
+          <w:szCs w:val="22"/>
+          <w:rtl w:val="0"/>
+        </w:rPr>
+        <w:t xml:space="preserve">Expericence and understanding with algorithm construction and analysis</w:t>
       </w:r>
     </w:p>
     <w:p>
       <w:pPr>
         <w:numPr>
           <w:ilvl w:val="0"/>
-          <w:numId w:val="14"/>
+          <w:numId w:val="1"/>
         </w:numPr>
-        <w:ind w:left="360" w:right="-330" w:hanging="360"/>
-        <w:rPr>
-          <w:rFonts w:ascii="Arial" w:cs="Arial" w:eastAsia="Arial" w:hAnsi="Arial"/>
-          <w:sz w:val="22"/>
-          <w:szCs w:val="22"/>
-          <w:u w:val="none"/>
+        <w:ind w:left="360" w:right="-330"/>
+        <w:rPr>
+          <w:rFonts w:ascii="Arial" w:cs="Arial" w:eastAsia="Arial" w:hAnsi="Arial"/>
+          <w:sz w:val="22"/>
+          <w:szCs w:val="22"/>
         </w:rPr>
       </w:pPr>
       <w:r>
@@ -2134,25 +2258,19 @@
           <w:rtl w:val="0"/>
         </w:rPr>
         <w:t xml:space="preserve">Has worked in a cleanroom environment to clean and assemble parts</w:t>
-      </w:r>
-      <w:r>
-        <w:rPr>
-          <w:rtl w:val="0"/>
-        </w:rPr>
       </w:r>
     </w:p>
     <w:p>
       <w:pPr>
         <w:numPr>
           <w:ilvl w:val="0"/>
-          <w:numId w:val="14"/>
+          <w:numId w:val="1"/>
         </w:numPr>
-        <w:ind w:left="360" w:right="-330" w:hanging="360"/>
-        <w:rPr>
-          <w:rFonts w:ascii="Arial" w:cs="Arial" w:eastAsia="Arial" w:hAnsi="Arial"/>
-          <w:sz w:val="22"/>
-          <w:szCs w:val="22"/>
-          <w:u w:val="none"/>
+        <w:ind w:left="360" w:right="-330"/>
+        <w:rPr>
+          <w:rFonts w:ascii="Arial" w:cs="Arial" w:eastAsia="Arial" w:hAnsi="Arial"/>
+          <w:sz w:val="22"/>
+          <w:szCs w:val="22"/>
         </w:rPr>
       </w:pPr>
       <w:r>
@@ -2163,57 +2281,120 @@
           <w:rtl w:val="0"/>
         </w:rPr>
         <w:t xml:space="preserve">Has experience machining metal with a mill and lathe</w:t>
-      </w:r>
-      <w:r>
-        <w:rPr>
-          <w:rtl w:val="0"/>
-        </w:rPr>
       </w:r>
     </w:p>
     <w:p>
       <w:pPr>
         <w:numPr>
           <w:ilvl w:val="0"/>
-          <w:numId w:val="14"/>
+          <w:numId w:val="1"/>
         </w:numPr>
-        <w:ind w:left="360" w:right="-330" w:hanging="360"/>
-        <w:rPr>
-          <w:rFonts w:ascii="Arial" w:cs="Arial" w:eastAsia="Arial" w:hAnsi="Arial"/>
-          <w:sz w:val="22"/>
-          <w:szCs w:val="22"/>
-        </w:rPr>
-      </w:pPr>
-      <w:r>
-        <w:rPr>
-          <w:rFonts w:ascii="Arial" w:cs="Arial" w:eastAsia="Arial" w:hAnsi="Arial"/>
-          <w:sz w:val="22"/>
-          <w:szCs w:val="22"/>
-          <w:rtl w:val="0"/>
-        </w:rPr>
-        <w:t xml:space="preserve">Knows how to use woodworking power tools and welding equipment machining </w:t>
+        <w:ind w:left="360" w:right="-330"/>
+        <w:rPr>
+          <w:rFonts w:ascii="Arial" w:cs="Arial" w:eastAsia="Arial" w:hAnsi="Arial"/>
+          <w:sz w:val="22"/>
+          <w:szCs w:val="22"/>
+        </w:rPr>
+      </w:pPr>
+      <w:r>
+        <w:rPr>
+          <w:rFonts w:ascii="Arial" w:cs="Arial" w:eastAsia="Arial" w:hAnsi="Arial"/>
+          <w:sz w:val="22"/>
+          <w:szCs w:val="22"/>
+          <w:rtl w:val="0"/>
+        </w:rPr>
+        <w:t xml:space="preserve">Proficient in proposal writing and presenting of design ideas and information</w:t>
       </w:r>
     </w:p>
     <w:p>
       <w:pPr>
         <w:numPr>
           <w:ilvl w:val="0"/>
-          <w:numId w:val="14"/>
+          <w:numId w:val="1"/>
         </w:numPr>
-        <w:ind w:left="360" w:right="-330" w:hanging="360"/>
-        <w:rPr>
-          <w:rFonts w:ascii="Arial" w:cs="Arial" w:eastAsia="Arial" w:hAnsi="Arial"/>
-          <w:sz w:val="22"/>
-          <w:szCs w:val="22"/>
-        </w:rPr>
-      </w:pPr>
-      <w:r>
-        <w:rPr>
-          <w:rFonts w:ascii="Arial" w:cs="Arial" w:eastAsia="Arial" w:hAnsi="Arial"/>
-          <w:sz w:val="22"/>
-          <w:szCs w:val="22"/>
-          <w:rtl w:val="0"/>
-        </w:rPr>
-        <w:t xml:space="preserve">Operator of skid steer and mini excavation equipment</w:t>
+        <w:ind w:left="360" w:right="-330"/>
+        <w:rPr>
+          <w:rFonts w:ascii="Arial" w:cs="Arial" w:eastAsia="Arial" w:hAnsi="Arial"/>
+          <w:sz w:val="22"/>
+          <w:szCs w:val="22"/>
+        </w:rPr>
+      </w:pPr>
+      <w:r>
+        <w:rPr>
+          <w:rFonts w:ascii="Arial" w:cs="Arial" w:eastAsia="Arial" w:hAnsi="Arial"/>
+          <w:sz w:val="22"/>
+          <w:szCs w:val="22"/>
+          <w:rtl w:val="0"/>
+        </w:rPr>
+        <w:t xml:space="preserve">Proficient with using Microsoft Word, Excel and in 3D CAD with SolidWorks, Solid Edge, and onshape</w:t>
+      </w:r>
+    </w:p>
+    <w:p>
+      <w:pPr>
+        <w:numPr>
+          <w:ilvl w:val="0"/>
+          <w:numId w:val="1"/>
+        </w:numPr>
+        <w:ind w:left="360" w:right="-330"/>
+        <w:rPr>
+          <w:rFonts w:ascii="Arial" w:cs="Arial" w:eastAsia="Arial" w:hAnsi="Arial"/>
+          <w:sz w:val="22"/>
+          <w:szCs w:val="22"/>
+        </w:rPr>
+      </w:pPr>
+      <w:r>
+        <w:rPr>
+          <w:rFonts w:ascii="Arial" w:cs="Arial" w:eastAsia="Arial" w:hAnsi="Arial"/>
+          <w:b w:val="1"/>
+          <w:i w:val="1"/>
+          <w:sz w:val="22"/>
+          <w:szCs w:val="22"/>
+          <w:rtl w:val="0"/>
+        </w:rPr>
+        <w:t xml:space="preserve">or </w:t>
+      </w:r>
+      <w:r>
+        <w:rPr>
+          <w:rFonts w:ascii="Arial" w:cs="Arial" w:eastAsia="Arial" w:hAnsi="Arial"/>
+          <w:sz w:val="22"/>
+          <w:szCs w:val="22"/>
+          <w:rtl w:val="0"/>
+        </w:rPr>
+        <w:t xml:space="preserve">Proficient in Microsoft Word, Excel and in Python, Java, Javascript, and C++ programing languages</w:t>
+      </w:r>
+    </w:p>
+    <w:p>
+      <w:pPr>
+        <w:numPr>
+          <w:ilvl w:val="0"/>
+          <w:numId w:val="1"/>
+        </w:numPr>
+        <w:ind w:left="360" w:right="-330"/>
+        <w:rPr>
+          <w:rFonts w:ascii="Arial" w:cs="Arial" w:eastAsia="Arial" w:hAnsi="Arial"/>
+          <w:sz w:val="22"/>
+          <w:szCs w:val="22"/>
+        </w:rPr>
+      </w:pPr>
+      <w:r>
+        <w:rPr>
+          <w:rFonts w:ascii="Arial" w:cs="Arial" w:eastAsia="Arial" w:hAnsi="Arial"/>
+          <w:b w:val="1"/>
+          <w:i w:val="1"/>
+          <w:sz w:val="22"/>
+          <w:szCs w:val="22"/>
+          <w:rtl w:val="0"/>
+        </w:rPr>
+        <w:t xml:space="preserve">or </w:t>
+      </w:r>
+      <w:r>
+        <w:rPr>
+          <w:rFonts w:ascii="Arial" w:cs="Arial" w:eastAsia="Arial" w:hAnsi="Arial"/>
+          <w:sz w:val="22"/>
+          <w:szCs w:val="22"/>
+          <w:rtl w:val="0"/>
+        </w:rPr>
+        <w:t xml:space="preserve">Proficient in 3D CAD with SolidWorks, Solid Edge, and onshape</w:t>
       </w:r>
     </w:p>
     <w:tbl>
@@ -2299,9 +2480,9 @@
       <w:pPr>
         <w:numPr>
           <w:ilvl w:val="0"/>
-          <w:numId w:val="5"/>
+          <w:numId w:val="10"/>
         </w:numPr>
-        <w:ind w:left="360" w:right="-330" w:hanging="360"/>
+        <w:ind w:left="360" w:right="-330"/>
         <w:rPr>
           <w:rFonts w:ascii="Arial" w:cs="Arial" w:eastAsia="Arial" w:hAnsi="Arial"/>
           <w:sz w:val="22"/>
@@ -2322,14 +2503,13 @@
       <w:pPr>
         <w:numPr>
           <w:ilvl w:val="0"/>
-          <w:numId w:val="5"/>
+          <w:numId w:val="10"/>
         </w:numPr>
-        <w:ind w:left="360" w:right="-330" w:hanging="360"/>
-        <w:rPr>
-          <w:rFonts w:ascii="Arial" w:cs="Arial" w:eastAsia="Arial" w:hAnsi="Arial"/>
-          <w:sz w:val="22"/>
-          <w:szCs w:val="22"/>
-          <w:u w:val="none"/>
+        <w:ind w:left="360" w:right="-330"/>
+        <w:rPr>
+          <w:rFonts w:ascii="Arial" w:cs="Arial" w:eastAsia="Arial" w:hAnsi="Arial"/>
+          <w:sz w:val="22"/>
+          <w:szCs w:val="22"/>
         </w:rPr>
       </w:pPr>
       <w:r>
@@ -2341,15 +2521,9 @@
         </w:rPr>
         <w:t xml:space="preserve">Prepared and presented a presentation about the program to company leaders</w:t>
       </w:r>
-      <w:r>
-        <w:rPr>
-          <w:rtl w:val="0"/>
-        </w:rPr>
-      </w:r>
-    </w:p>
-    <w:p>
-      <w:pPr>
-        <w:spacing w:before="80" w:lineRule="auto"/>
+    </w:p>
+    <w:p>
+      <w:pPr>
         <w:ind w:left="-360" w:right="-330" w:firstLine="0"/>
         <w:rPr>
           <w:rFonts w:ascii="Arial" w:cs="Arial" w:eastAsia="Arial" w:hAnsi="Arial"/>
@@ -2366,10 +2540,6 @@
           <w:rtl w:val="0"/>
         </w:rPr>
         <w:t xml:space="preserve">Volunteer – Non-profit Church Organization, Richmond, Va.</w:t>
-        <w:tab/>
-        <w:tab/>
-        <w:tab/>
-        <w:t xml:space="preserve">March 2016 - March 2018</w:t>
       </w:r>
       <w:r>
         <w:rPr>
@@ -2384,7 +2554,7 @@
         <w:widowControl w:val="1"/>
         <w:numPr>
           <w:ilvl w:val="0"/>
-          <w:numId w:val="4"/>
+          <w:numId w:val="8"/>
         </w:numPr>
         <w:pBdr>
           <w:top w:space="0" w:sz="0" w:val="nil"/>
@@ -2436,7 +2606,7 @@
         <w:widowControl w:val="1"/>
         <w:numPr>
           <w:ilvl w:val="0"/>
-          <w:numId w:val="4"/>
+          <w:numId w:val="8"/>
         </w:numPr>
         <w:pBdr>
           <w:top w:space="0" w:sz="0" w:val="nil"/>
@@ -2466,15 +2636,6 @@
       <w:r>
         <w:rPr>
           <w:rFonts w:ascii="Arial" w:cs="Arial" w:eastAsia="Arial" w:hAnsi="Arial"/>
-          <w:sz w:val="22"/>
-          <w:szCs w:val="22"/>
-          <w:rtl w:val="0"/>
-        </w:rPr>
-        <w:t xml:space="preserve">Led</w:t>
-      </w:r>
-      <w:r>
-        <w:rPr>
-          <w:rFonts w:ascii="Arial" w:cs="Arial" w:eastAsia="Arial" w:hAnsi="Arial"/>
           <w:b w:val="0"/>
           <w:i w:val="0"/>
           <w:smallCaps w:val="0"/>
@@ -2487,33 +2648,7 @@
           <w:vertAlign w:val="baseline"/>
           <w:rtl w:val="0"/>
         </w:rPr>
-        <w:t xml:space="preserve"> groups of 8 volunteers in their work and gave </w:t>
-      </w:r>
-      <w:r>
-        <w:rPr>
-          <w:rFonts w:ascii="Arial" w:cs="Arial" w:eastAsia="Arial" w:hAnsi="Arial"/>
-          <w:sz w:val="22"/>
-          <w:szCs w:val="22"/>
-          <w:rtl w:val="0"/>
-        </w:rPr>
-        <w:t xml:space="preserve">training</w:t>
-      </w:r>
-      <w:r>
-        <w:rPr>
-          <w:rFonts w:ascii="Arial" w:cs="Arial" w:eastAsia="Arial" w:hAnsi="Arial"/>
-          <w:b w:val="0"/>
-          <w:i w:val="0"/>
-          <w:smallCaps w:val="0"/>
-          <w:strike w:val="0"/>
-          <w:color w:val="000000"/>
-          <w:sz w:val="22"/>
-          <w:szCs w:val="22"/>
-          <w:u w:val="none"/>
-          <w:shd w:fill="auto" w:val="clear"/>
-          <w:vertAlign w:val="baseline"/>
-          <w:rtl w:val="0"/>
-        </w:rPr>
-        <w:t xml:space="preserve"> on productivity and teaching skills</w:t>
+        <w:t xml:space="preserve">Lead groups of 8 volunteers in their work and gave trainings on productivity and teaching skills</w:t>
       </w:r>
     </w:p>
     <w:p>
@@ -2523,7 +2658,7 @@
         <w:widowControl w:val="1"/>
         <w:numPr>
           <w:ilvl w:val="0"/>
-          <w:numId w:val="4"/>
+          <w:numId w:val="8"/>
         </w:numPr>
         <w:pBdr>
           <w:top w:space="0" w:sz="0" w:val="nil"/>
@@ -2614,7 +2749,7 @@
         <w:widowControl w:val="1"/>
         <w:numPr>
           <w:ilvl w:val="0"/>
-          <w:numId w:val="4"/>
+          <w:numId w:val="8"/>
         </w:numPr>
         <w:pBdr>
           <w:top w:space="0" w:sz="0" w:val="nil"/>
@@ -2913,7 +3048,7 @@
       <w:lvlText w:val="●"/>
       <w:lvlJc w:val="left"/>
       <w:pPr>
-        <w:ind w:left="720" w:hanging="360"/>
+        <w:ind w:left="360" w:hanging="360"/>
       </w:pPr>
       <w:rPr>
         <w:u w:val="none"/>
@@ -3023,34 +3158,34 @@
       <w:lvlText w:val="●"/>
       <w:lvlJc w:val="left"/>
       <w:pPr>
-        <w:ind w:left="360" w:hanging="360"/>
-      </w:pPr>
-      <w:rPr>
-        <w:rFonts w:ascii="Noto Sans Symbols" w:cs="Noto Sans Symbols" w:eastAsia="Noto Sans Symbols" w:hAnsi="Noto Sans Symbols"/>
+        <w:ind w:left="720" w:hanging="360"/>
+      </w:pPr>
+      <w:rPr>
+        <w:u w:val="none"/>
       </w:rPr>
     </w:lvl>
     <w:lvl w:ilvl="1">
       <w:start w:val="1"/>
       <w:numFmt w:val="bullet"/>
-      <w:lvlText w:val="o"/>
-      <w:lvlJc w:val="left"/>
-      <w:pPr>
-        <w:ind w:left="1080" w:hanging="360"/>
-      </w:pPr>
-      <w:rPr>
-        <w:rFonts w:ascii="Courier New" w:cs="Courier New" w:eastAsia="Courier New" w:hAnsi="Courier New"/>
+      <w:lvlText w:val="○"/>
+      <w:lvlJc w:val="left"/>
+      <w:pPr>
+        <w:ind w:left="1440" w:hanging="360"/>
+      </w:pPr>
+      <w:rPr>
+        <w:u w:val="none"/>
       </w:rPr>
     </w:lvl>
     <w:lvl w:ilvl="2">
       <w:start w:val="1"/>
       <w:numFmt w:val="bullet"/>
-      <w:lvlText w:val="▪"/>
-      <w:lvlJc w:val="left"/>
-      <w:pPr>
-        <w:ind w:left="1800" w:hanging="360"/>
-      </w:pPr>
-      <w:rPr>
-        <w:rFonts w:ascii="Noto Sans Symbols" w:cs="Noto Sans Symbols" w:eastAsia="Noto Sans Symbols" w:hAnsi="Noto Sans Symbols"/>
+      <w:lvlText w:val="■"/>
+      <w:lvlJc w:val="left"/>
+      <w:pPr>
+        <w:ind w:left="2160" w:hanging="360"/>
+      </w:pPr>
+      <w:rPr>
+        <w:u w:val="none"/>
       </w:rPr>
     </w:lvl>
     <w:lvl w:ilvl="3">
@@ -3059,34 +3194,34 @@
       <w:lvlText w:val="●"/>
       <w:lvlJc w:val="left"/>
       <w:pPr>
-        <w:ind w:left="2520" w:hanging="360"/>
-      </w:pPr>
-      <w:rPr>
-        <w:rFonts w:ascii="Noto Sans Symbols" w:cs="Noto Sans Symbols" w:eastAsia="Noto Sans Symbols" w:hAnsi="Noto Sans Symbols"/>
+        <w:ind w:left="2880" w:hanging="360"/>
+      </w:pPr>
+      <w:rPr>
+        <w:u w:val="none"/>
       </w:rPr>
     </w:lvl>
     <w:lvl w:ilvl="4">
       <w:start w:val="1"/>
       <w:numFmt w:val="bullet"/>
-      <w:lvlText w:val="o"/>
-      <w:lvlJc w:val="left"/>
-      <w:pPr>
-        <w:ind w:left="3240" w:hanging="360"/>
-      </w:pPr>
-      <w:rPr>
-        <w:rFonts w:ascii="Courier New" w:cs="Courier New" w:eastAsia="Courier New" w:hAnsi="Courier New"/>
+      <w:lvlText w:val="○"/>
+      <w:lvlJc w:val="left"/>
+      <w:pPr>
+        <w:ind w:left="3600" w:hanging="360"/>
+      </w:pPr>
+      <w:rPr>
+        <w:u w:val="none"/>
       </w:rPr>
     </w:lvl>
     <w:lvl w:ilvl="5">
       <w:start w:val="1"/>
       <w:numFmt w:val="bullet"/>
-      <w:lvlText w:val="▪"/>
-      <w:lvlJc w:val="left"/>
-      <w:pPr>
-        <w:ind w:left="3960" w:hanging="360"/>
-      </w:pPr>
-      <w:rPr>
-        <w:rFonts w:ascii="Noto Sans Symbols" w:cs="Noto Sans Symbols" w:eastAsia="Noto Sans Symbols" w:hAnsi="Noto Sans Symbols"/>
+      <w:lvlText w:val="■"/>
+      <w:lvlJc w:val="left"/>
+      <w:pPr>
+        <w:ind w:left="4320" w:hanging="360"/>
+      </w:pPr>
+      <w:rPr>
+        <w:u w:val="none"/>
       </w:rPr>
     </w:lvl>
     <w:lvl w:ilvl="6">
@@ -3095,34 +3230,34 @@
       <w:lvlText w:val="●"/>
       <w:lvlJc w:val="left"/>
       <w:pPr>
-        <w:ind w:left="4680" w:hanging="360"/>
-      </w:pPr>
-      <w:rPr>
-        <w:rFonts w:ascii="Noto Sans Symbols" w:cs="Noto Sans Symbols" w:eastAsia="Noto Sans Symbols" w:hAnsi="Noto Sans Symbols"/>
+        <w:ind w:left="5040" w:hanging="360"/>
+      </w:pPr>
+      <w:rPr>
+        <w:u w:val="none"/>
       </w:rPr>
     </w:lvl>
     <w:lvl w:ilvl="7">
       <w:start w:val="1"/>
       <w:numFmt w:val="bullet"/>
-      <w:lvlText w:val="o"/>
-      <w:lvlJc w:val="left"/>
-      <w:pPr>
-        <w:ind w:left="5400" w:hanging="360"/>
-      </w:pPr>
-      <w:rPr>
-        <w:rFonts w:ascii="Courier New" w:cs="Courier New" w:eastAsia="Courier New" w:hAnsi="Courier New"/>
+      <w:lvlText w:val="○"/>
+      <w:lvlJc w:val="left"/>
+      <w:pPr>
+        <w:ind w:left="5760" w:hanging="360"/>
+      </w:pPr>
+      <w:rPr>
+        <w:u w:val="none"/>
       </w:rPr>
     </w:lvl>
     <w:lvl w:ilvl="8">
       <w:start w:val="1"/>
       <w:numFmt w:val="bullet"/>
-      <w:lvlText w:val="▪"/>
-      <w:lvlJc w:val="left"/>
-      <w:pPr>
-        <w:ind w:left="6120" w:hanging="360"/>
-      </w:pPr>
-      <w:rPr>
-        <w:rFonts w:ascii="Noto Sans Symbols" w:cs="Noto Sans Symbols" w:eastAsia="Noto Sans Symbols" w:hAnsi="Noto Sans Symbols"/>
+      <w:lvlText w:val="■"/>
+      <w:lvlJc w:val="left"/>
+      <w:pPr>
+        <w:ind w:left="6480" w:hanging="360"/>
+      </w:pPr>
+      <w:rPr>
+        <w:u w:val="none"/>
       </w:rPr>
     </w:lvl>
   </w:abstractNum>
@@ -3133,7 +3268,7 @@
       <w:lvlText w:val="●"/>
       <w:lvlJc w:val="left"/>
       <w:pPr>
-        <w:ind w:left="360" w:hanging="360"/>
+        <w:ind w:left="720" w:hanging="360"/>
       </w:pPr>
       <w:rPr>
         <w:u w:val="none"/>
@@ -3353,7 +3488,7 @@
       <w:lvlText w:val="●"/>
       <w:lvlJc w:val="left"/>
       <w:pPr>
-        <w:ind w:left="720" w:hanging="360"/>
+        <w:ind w:left="360" w:hanging="360"/>
       </w:pPr>
       <w:rPr>
         <w:u w:val="none"/>
@@ -3466,31 +3601,31 @@
         <w:ind w:left="360" w:hanging="360"/>
       </w:pPr>
       <w:rPr>
-        <w:u w:val="none"/>
+        <w:rFonts w:ascii="Noto Sans Symbols" w:cs="Noto Sans Symbols" w:eastAsia="Noto Sans Symbols" w:hAnsi="Noto Sans Symbols"/>
       </w:rPr>
     </w:lvl>
     <w:lvl w:ilvl="1">
       <w:start w:val="1"/>
       <w:numFmt w:val="bullet"/>
-      <w:lvlText w:val="○"/>
-      <w:lvlJc w:val="left"/>
-      <w:pPr>
-        <w:ind w:left="1440" w:hanging="360"/>
-      </w:pPr>
-      <w:rPr>
-        <w:u w:val="none"/>
+      <w:lvlText w:val="o"/>
+      <w:lvlJc w:val="left"/>
+      <w:pPr>
+        <w:ind w:left="1080" w:hanging="360"/>
+      </w:pPr>
+      <w:rPr>
+        <w:rFonts w:ascii="Courier New" w:cs="Courier New" w:eastAsia="Courier New" w:hAnsi="Courier New"/>
       </w:rPr>
     </w:lvl>
     <w:lvl w:ilvl="2">
       <w:start w:val="1"/>
       <w:numFmt w:val="bullet"/>
-      <w:lvlText w:val="■"/>
-      <w:lvlJc w:val="left"/>
-      <w:pPr>
-        <w:ind w:left="2160" w:hanging="360"/>
-      </w:pPr>
-      <w:rPr>
-        <w:u w:val="none"/>
+      <w:lvlText w:val="▪"/>
+      <w:lvlJc w:val="left"/>
+      <w:pPr>
+        <w:ind w:left="1800" w:hanging="360"/>
+      </w:pPr>
+      <w:rPr>
+        <w:rFonts w:ascii="Noto Sans Symbols" w:cs="Noto Sans Symbols" w:eastAsia="Noto Sans Symbols" w:hAnsi="Noto Sans Symbols"/>
       </w:rPr>
     </w:lvl>
     <w:lvl w:ilvl="3">
@@ -3499,34 +3634,34 @@
       <w:lvlText w:val="●"/>
       <w:lvlJc w:val="left"/>
       <w:pPr>
-        <w:ind w:left="2880" w:hanging="360"/>
-      </w:pPr>
-      <w:rPr>
-        <w:u w:val="none"/>
+        <w:ind w:left="2520" w:hanging="360"/>
+      </w:pPr>
+      <w:rPr>
+        <w:rFonts w:ascii="Noto Sans Symbols" w:cs="Noto Sans Symbols" w:eastAsia="Noto Sans Symbols" w:hAnsi="Noto Sans Symbols"/>
       </w:rPr>
     </w:lvl>
     <w:lvl w:ilvl="4">
       <w:start w:val="1"/>
       <w:numFmt w:val="bullet"/>
-      <w:lvlText w:val="○"/>
-      <w:lvlJc w:val="left"/>
-      <w:pPr>
-        <w:ind w:left="3600" w:hanging="360"/>
-      </w:pPr>
-      <w:rPr>
-        <w:u w:val="none"/>
+      <w:lvlText w:val="o"/>
+      <w:lvlJc w:val="left"/>
+      <w:pPr>
+        <w:ind w:left="3240" w:hanging="360"/>
+      </w:pPr>
+      <w:rPr>
+        <w:rFonts w:ascii="Courier New" w:cs="Courier New" w:eastAsia="Courier New" w:hAnsi="Courier New"/>
       </w:rPr>
     </w:lvl>
     <w:lvl w:ilvl="5">
       <w:start w:val="1"/>
       <w:numFmt w:val="bullet"/>
-      <w:lvlText w:val="■"/>
-      <w:lvlJc w:val="left"/>
-      <w:pPr>
-        <w:ind w:left="4320" w:hanging="360"/>
-      </w:pPr>
-      <w:rPr>
-        <w:u w:val="none"/>
+      <w:lvlText w:val="▪"/>
+      <w:lvlJc w:val="left"/>
+      <w:pPr>
+        <w:ind w:left="3960" w:hanging="360"/>
+      </w:pPr>
+      <w:rPr>
+        <w:rFonts w:ascii="Noto Sans Symbols" w:cs="Noto Sans Symbols" w:eastAsia="Noto Sans Symbols" w:hAnsi="Noto Sans Symbols"/>
       </w:rPr>
     </w:lvl>
     <w:lvl w:ilvl="6">
@@ -3535,34 +3670,34 @@
       <w:lvlText w:val="●"/>
       <w:lvlJc w:val="left"/>
       <w:pPr>
-        <w:ind w:left="5040" w:hanging="360"/>
-      </w:pPr>
-      <w:rPr>
-        <w:u w:val="none"/>
+        <w:ind w:left="4680" w:hanging="360"/>
+      </w:pPr>
+      <w:rPr>
+        <w:rFonts w:ascii="Noto Sans Symbols" w:cs="Noto Sans Symbols" w:eastAsia="Noto Sans Symbols" w:hAnsi="Noto Sans Symbols"/>
       </w:rPr>
     </w:lvl>
     <w:lvl w:ilvl="7">
       <w:start w:val="1"/>
       <w:numFmt w:val="bullet"/>
-      <w:lvlText w:val="○"/>
-      <w:lvlJc w:val="left"/>
-      <w:pPr>
-        <w:ind w:left="5760" w:hanging="360"/>
-      </w:pPr>
-      <w:rPr>
-        <w:u w:val="none"/>
+      <w:lvlText w:val="o"/>
+      <w:lvlJc w:val="left"/>
+      <w:pPr>
+        <w:ind w:left="5400" w:hanging="360"/>
+      </w:pPr>
+      <w:rPr>
+        <w:rFonts w:ascii="Courier New" w:cs="Courier New" w:eastAsia="Courier New" w:hAnsi="Courier New"/>
       </w:rPr>
     </w:lvl>
     <w:lvl w:ilvl="8">
       <w:start w:val="1"/>
       <w:numFmt w:val="bullet"/>
-      <w:lvlText w:val="■"/>
-      <w:lvlJc w:val="left"/>
-      <w:pPr>
-        <w:ind w:left="6480" w:hanging="360"/>
-      </w:pPr>
-      <w:rPr>
-        <w:u w:val="none"/>
+      <w:lvlText w:val="▪"/>
+      <w:lvlJc w:val="left"/>
+      <w:pPr>
+        <w:ind w:left="6120" w:hanging="360"/>
+      </w:pPr>
+      <w:rPr>
+        <w:rFonts w:ascii="Noto Sans Symbols" w:cs="Noto Sans Symbols" w:eastAsia="Noto Sans Symbols" w:hAnsi="Noto Sans Symbols"/>
       </w:rPr>
     </w:lvl>
   </w:abstractNum>
@@ -3683,7 +3818,7 @@
       <w:lvlText w:val="●"/>
       <w:lvlJc w:val="left"/>
       <w:pPr>
-        <w:ind w:left="720" w:hanging="360"/>
+        <w:ind w:left="360" w:hanging="360"/>
       </w:pPr>
       <w:rPr>
         <w:u w:val="none"/>
@@ -4123,7 +4258,7 @@
       <w:lvlText w:val="●"/>
       <w:lvlJc w:val="left"/>
       <w:pPr>
-        <w:ind w:left="360" w:hanging="360"/>
+        <w:ind w:left="720" w:hanging="360"/>
       </w:pPr>
       <w:rPr>
         <w:u w:val="none"/>
@@ -4233,7 +4368,117 @@
       <w:lvlText w:val="●"/>
       <w:lvlJc w:val="left"/>
       <w:pPr>
-        <w:ind w:left="720" w:hanging="360"/>
+        <w:ind w:left="360" w:hanging="360"/>
+      </w:pPr>
+      <w:rPr>
+        <w:u w:val="none"/>
+      </w:rPr>
+    </w:lvl>
+    <w:lvl w:ilvl="1">
+      <w:start w:val="1"/>
+      <w:numFmt w:val="bullet"/>
+      <w:lvlText w:val="○"/>
+      <w:lvlJc w:val="left"/>
+      <w:pPr>
+        <w:ind w:left="1440" w:hanging="360"/>
+      </w:pPr>
+      <w:rPr>
+        <w:u w:val="none"/>
+      </w:rPr>
+    </w:lvl>
+    <w:lvl w:ilvl="2">
+      <w:start w:val="1"/>
+      <w:numFmt w:val="bullet"/>
+      <w:lvlText w:val="■"/>
+      <w:lvlJc w:val="left"/>
+      <w:pPr>
+        <w:ind w:left="2160" w:hanging="360"/>
+      </w:pPr>
+      <w:rPr>
+        <w:u w:val="none"/>
+      </w:rPr>
+    </w:lvl>
+    <w:lvl w:ilvl="3">
+      <w:start w:val="1"/>
+      <w:numFmt w:val="bullet"/>
+      <w:lvlText w:val="●"/>
+      <w:lvlJc w:val="left"/>
+      <w:pPr>
+        <w:ind w:left="2880" w:hanging="360"/>
+      </w:pPr>
+      <w:rPr>
+        <w:u w:val="none"/>
+      </w:rPr>
+    </w:lvl>
+    <w:lvl w:ilvl="4">
+      <w:start w:val="1"/>
+      <w:numFmt w:val="bullet"/>
+      <w:lvlText w:val="○"/>
+      <w:lvlJc w:val="left"/>
+      <w:pPr>
+        <w:ind w:left="3600" w:hanging="360"/>
+      </w:pPr>
+      <w:rPr>
+        <w:u w:val="none"/>
+      </w:rPr>
+    </w:lvl>
+    <w:lvl w:ilvl="5">
+      <w:start w:val="1"/>
+      <w:numFmt w:val="bullet"/>
+      <w:lvlText w:val="■"/>
+      <w:lvlJc w:val="left"/>
+      <w:pPr>
+        <w:ind w:left="4320" w:hanging="360"/>
+      </w:pPr>
+      <w:rPr>
+        <w:u w:val="none"/>
+      </w:rPr>
+    </w:lvl>
+    <w:lvl w:ilvl="6">
+      <w:start w:val="1"/>
+      <w:numFmt w:val="bullet"/>
+      <w:lvlText w:val="●"/>
+      <w:lvlJc w:val="left"/>
+      <w:pPr>
+        <w:ind w:left="5040" w:hanging="360"/>
+      </w:pPr>
+      <w:rPr>
+        <w:u w:val="none"/>
+      </w:rPr>
+    </w:lvl>
+    <w:lvl w:ilvl="7">
+      <w:start w:val="1"/>
+      <w:numFmt w:val="bullet"/>
+      <w:lvlText w:val="○"/>
+      <w:lvlJc w:val="left"/>
+      <w:pPr>
+        <w:ind w:left="5760" w:hanging="360"/>
+      </w:pPr>
+      <w:rPr>
+        <w:u w:val="none"/>
+      </w:rPr>
+    </w:lvl>
+    <w:lvl w:ilvl="8">
+      <w:start w:val="1"/>
+      <w:numFmt w:val="bullet"/>
+      <w:lvlText w:val="■"/>
+      <w:lvlJc w:val="left"/>
+      <w:pPr>
+        <w:ind w:left="6480" w:hanging="360"/>
+      </w:pPr>
+      <w:rPr>
+        <w:u w:val="none"/>
+      </w:rPr>
+    </w:lvl>
+  </w:abstractNum>
+  <w:abstractNum w:abstractNumId="16">
+    <w:lvl w:ilvl="0">
+      <w:start w:val="1"/>
+      <w:numFmt w:val="bullet"/>
+      <w:lvlText w:val="●"/>
+      <w:lvlJc w:val="left"/>
+      <w:pPr>
+        <w:ind w:left="360" w:hanging="360"/>
       </w:pPr>
       <w:rPr>
         <w:u w:val="none"/>
@@ -4380,6 +4625,9 @@
   </w:num>
   <w:num w:numId="15">
     <w:abstractNumId w:val="15"/>
+  </w:num>
+  <w:num w:numId="16">
+    <w:abstractNumId w:val="16"/>
   </w:num>
 </w:numbering>
 </file>
@@ -5554,7 +5802,7 @@
 
 <file path=customXML/item1.xml><?xml version="1.0" encoding="utf-8"?>
 <go:gDocsCustomXmlDataStorage xmlns:go="http://customooxmlschemas.google.com/" xmlns:r="http://schemas.openxmlformats.org/officeDocument/2006/relationships" uri="GoogleDocsCustomDataVersion2">
-  <go:docsCustomData xmlns:go="http://customooxmlschemas.google.com/" roundtripDataSignature="AMtx7mhXeYs3RIaOmgZHsSC8zg62+Hxn5Q==">CgMxLjAyCGguZ2pkZ3hzOAByITFVLWhxV3d4MDNLcmVhQ3cxN29EX2pfVWdQY2FkeDJaVQ==</go:docsCustomData>
+  <go:docsCustomData xmlns:go="http://customooxmlschemas.google.com/" roundtripDataSignature="AMtx7mj4YIhKT/kbq+3u+4v9AhyMMzUTkA==">CgMxLjAyCGguZ2pkZ3hzOAByITEwemdkLU1CQmFIdWlrUk5aZEJUUmlzdnhsbWtLYmluTQ==</go:docsCustomData>
 </go:gDocsCustomXmlDataStorage>
 </file>
 

</xml_diff>